<commit_message>
Made minor modifications to my resume.
</commit_message>
<xml_diff>
--- a/resources/resume.docx
+++ b/resources/resume.docx
@@ -4,7 +4,7 @@
   <w:body>
     <w:p>
       <w:pPr>
-        <w:pStyle w:val="629"/>
+        <w:pStyle w:val="855"/>
         <w:pBdr/>
         <w:tabs>
           <w:tab w:val="right" w:leader="none" w:pos="12240"/>
@@ -48,7 +48,16 @@
           <w:sz w:val="28"/>
           <w:szCs w:val="28"/>
         </w:rPr>
-        <w:t xml:space="preserve"> Feigenbaum</w:t>
+        <w:t xml:space="preserve"> R. Feigenbaum</w:t>
+      </w:r>
+      <w:r>
+        <w:rPr>
+          <w:rFonts w:ascii="times new roman" w:hAnsi="times new roman"/>
+          <w:b w:val="0"/>
+          <w:bCs w:val="0"/>
+          <w:sz w:val="28"/>
+          <w:szCs w:val="28"/>
+        </w:rPr>
       </w:r>
       <w:r>
         <w:rPr>
@@ -62,7 +71,7 @@
     </w:p>
     <w:p>
       <w:pPr>
-        <w:pStyle w:val="629"/>
+        <w:pStyle w:val="855"/>
         <w:pBdr/>
         <w:tabs>
           <w:tab w:val="right" w:leader="none" w:pos="12240"/>
@@ -97,10 +106,19 @@
           <w:szCs w:val="20"/>
         </w:rPr>
       </w:r>
+      <w:r>
+        <w:rPr>
+          <w:rFonts w:ascii="times new roman" w:hAnsi="times new roman"/>
+          <w:b w:val="0"/>
+          <w:bCs w:val="0"/>
+          <w:sz w:val="20"/>
+          <w:szCs w:val="20"/>
+        </w:rPr>
+      </w:r>
     </w:p>
     <w:p>
       <w:pPr>
-        <w:pStyle w:val="629"/>
+        <w:pStyle w:val="855"/>
         <w:pBdr/>
         <w:tabs>
           <w:tab w:val="right" w:leader="none" w:pos="12240"/>
@@ -120,20 +138,20 @@
         </w:rPr>
         <w:t xml:space="preserve">571-623-4086 | </w:t>
       </w:r>
-      <w:hyperlink r:id="rId9" w:tooltip="mailto:mfeigenbaum23@gmail.com" w:history="1">
+      <w:hyperlink r:id="rId10" w:tooltip="mailto:mfeigenbaum23@gmail.com" w:history="1">
         <w:r>
           <w:rPr>
-            <w:rStyle w:val="636"/>
+            <w:rStyle w:val="862"/>
           </w:rPr>
         </w:r>
         <w:r>
           <w:rPr>
-            <w:rStyle w:val="636"/>
+            <w:rStyle w:val="862"/>
           </w:rPr>
         </w:r>
         <w:r>
           <w:rPr>
-            <w:rStyle w:val="636"/>
+            <w:rStyle w:val="862"/>
             <w:rFonts w:ascii="times new roman" w:hAnsi="times new roman"/>
             <w:b w:val="0"/>
             <w:bCs w:val="0"/>
@@ -153,20 +171,20 @@
         </w:rPr>
         <w:t xml:space="preserve"> | </w:t>
       </w:r>
-      <w:hyperlink r:id="rId10" w:tooltip="https://mrf-dot.github.io/" w:history="1">
+      <w:hyperlink r:id="rId11" w:tooltip="https://mrf-dot.github.io/" w:history="1">
         <w:r>
           <w:rPr>
-            <w:rStyle w:val="636"/>
+            <w:rStyle w:val="862"/>
           </w:rPr>
         </w:r>
         <w:r>
           <w:rPr>
-            <w:rStyle w:val="636"/>
+            <w:rStyle w:val="862"/>
           </w:rPr>
         </w:r>
         <w:r>
           <w:rPr>
-            <w:rStyle w:val="636"/>
+            <w:rStyle w:val="862"/>
             <w:rFonts w:ascii="times new roman" w:hAnsi="times new roman"/>
             <w:b w:val="0"/>
             <w:bCs w:val="0"/>
@@ -181,7 +199,7 @@
     </w:p>
     <w:p>
       <w:pPr>
-        <w:pStyle w:val="629"/>
+        <w:pStyle w:val="855"/>
         <w:pBdr/>
         <w:tabs>
           <w:tab w:val="right" w:leader="none" w:pos="12240"/>
@@ -197,6 +215,15 @@
           <w:szCs w:val="24"/>
         </w:rPr>
       </w:pPr>
+      <w:r>
+        <w:rPr>
+          <w:rFonts w:ascii="times new roman" w:hAnsi="times new roman"/>
+          <w:b w:val="0"/>
+          <w:bCs w:val="0"/>
+          <w:sz w:val="24"/>
+          <w:szCs w:val="24"/>
+        </w:rPr>
+      </w:r>
       <w:r>
         <w:rPr>
           <w:rFonts w:ascii="times new roman" w:hAnsi="times new roman"/>
@@ -218,7 +245,7 @@
     </w:p>
     <w:p>
       <w:pPr>
-        <w:pStyle w:val="635"/>
+        <w:pStyle w:val="861"/>
         <w:pBdr/>
         <w:tabs>
           <w:tab w:val="right" w:leader="none" w:pos="12240"/>
@@ -253,10 +280,19 @@
           <w:szCs w:val="24"/>
         </w:rPr>
       </w:r>
+      <w:r>
+        <w:rPr>
+          <w:rFonts w:ascii="times new roman" w:hAnsi="times new roman"/>
+          <w:b/>
+          <w:bCs/>
+          <w:sz w:val="24"/>
+          <w:szCs w:val="24"/>
+        </w:rPr>
+      </w:r>
     </w:p>
     <w:p>
       <w:pPr>
-        <w:pStyle w:val="631"/>
+        <w:pStyle w:val="857"/>
         <w:pBdr/>
         <w:tabs>
           <w:tab w:val="right" w:leader="none" w:pos="12240"/>
@@ -293,10 +329,19 @@
           <w:szCs w:val="20"/>
         </w:rPr>
       </w:r>
+      <w:r>
+        <w:rPr>
+          <w:rFonts w:ascii="times new roman" w:hAnsi="times new roman"/>
+          <w:b/>
+          <w:bCs/>
+          <w:sz w:val="20"/>
+          <w:szCs w:val="20"/>
+        </w:rPr>
+      </w:r>
     </w:p>
     <w:p>
       <w:pPr>
-        <w:pStyle w:val="631"/>
+        <w:pStyle w:val="857"/>
         <w:pBdr/>
         <w:tabs>
           <w:tab w:val="right" w:leader="none" w:pos="12240"/>
@@ -335,7 +380,7 @@
     </w:p>
     <w:p>
       <w:pPr>
-        <w:pStyle w:val="631"/>
+        <w:pStyle w:val="857"/>
         <w:numPr>
           <w:ilvl w:val="0"/>
           <w:numId w:val="1"/>
@@ -377,7 +422,7 @@
     </w:p>
     <w:p>
       <w:pPr>
-        <w:pStyle w:val="631"/>
+        <w:pStyle w:val="857"/>
         <w:numPr>
           <w:ilvl w:val="0"/>
           <w:numId w:val="1"/>
@@ -413,13 +458,13 @@
           <w:sz w:val="20"/>
           <w:szCs w:val="20"/>
         </w:rPr>
-        <w:t xml:space="preserve">48 Semester Hours</w:t>
+        <w:t xml:space="preserve">63 Semester Hours</w:t>
       </w:r>
       <w:r/>
     </w:p>
     <w:p>
       <w:pPr>
-        <w:pStyle w:val="631"/>
+        <w:pStyle w:val="857"/>
         <w:numPr>
           <w:ilvl w:val="0"/>
           <w:numId w:val="1"/>
@@ -461,7 +506,7 @@
     </w:p>
     <w:p>
       <w:pPr>
-        <w:pStyle w:val="635"/>
+        <w:pStyle w:val="861"/>
         <w:pBdr/>
         <w:tabs>
           <w:tab w:val="right" w:leader="none" w:pos="12240"/>
@@ -496,10 +541,19 @@
           <w:szCs w:val="24"/>
         </w:rPr>
       </w:r>
+      <w:r>
+        <w:rPr>
+          <w:rFonts w:ascii="times new roman" w:hAnsi="times new roman"/>
+          <w:b/>
+          <w:bCs/>
+          <w:sz w:val="24"/>
+          <w:szCs w:val="24"/>
+        </w:rPr>
+      </w:r>
     </w:p>
     <w:p>
       <w:pPr>
-        <w:pStyle w:val="631"/>
+        <w:pStyle w:val="857"/>
         <w:pBdr/>
         <w:tabs>
           <w:tab w:val="right" w:leader="none" w:pos="12240"/>
@@ -585,10 +639,19 @@
           <w:szCs w:val="20"/>
         </w:rPr>
       </w:r>
+      <w:r>
+        <w:rPr>
+          <w:rFonts w:ascii="times new roman" w:hAnsi="times new roman"/>
+          <w:b/>
+          <w:bCs/>
+          <w:sz w:val="20"/>
+          <w:szCs w:val="20"/>
+        </w:rPr>
+      </w:r>
     </w:p>
     <w:p>
       <w:pPr>
-        <w:pStyle w:val="631"/>
+        <w:pStyle w:val="857"/>
         <w:pBdr/>
         <w:tabs>
           <w:tab w:val="right" w:leader="none" w:pos="12240"/>
@@ -627,7 +690,7 @@
     </w:p>
     <w:p>
       <w:pPr>
-        <w:pStyle w:val="631"/>
+        <w:pStyle w:val="857"/>
         <w:numPr>
           <w:ilvl w:val="0"/>
           <w:numId w:val="3"/>
@@ -732,10 +795,21 @@
           <w:szCs w:val="20"/>
         </w:rPr>
       </w:r>
+      <w:r>
+        <w:rPr>
+          <w:rFonts w:ascii="times new roman" w:hAnsi="times new roman"/>
+          <w:b w:val="0"/>
+          <w:bCs w:val="0"/>
+          <w:i w:val="0"/>
+          <w:iCs w:val="0"/>
+          <w:sz w:val="20"/>
+          <w:szCs w:val="20"/>
+        </w:rPr>
+      </w:r>
     </w:p>
     <w:p>
       <w:pPr>
-        <w:pStyle w:val="631"/>
+        <w:pStyle w:val="857"/>
         <w:numPr>
           <w:ilvl w:val="0"/>
           <w:numId w:val="3"/>
@@ -828,10 +902,21 @@
           <w:szCs w:val="20"/>
         </w:rPr>
       </w:r>
+      <w:r>
+        <w:rPr>
+          <w:rFonts w:ascii="times new roman" w:hAnsi="times new roman"/>
+          <w:b w:val="0"/>
+          <w:bCs w:val="0"/>
+          <w:i w:val="0"/>
+          <w:iCs w:val="0"/>
+          <w:sz w:val="20"/>
+          <w:szCs w:val="20"/>
+        </w:rPr>
+      </w:r>
     </w:p>
     <w:p>
       <w:pPr>
-        <w:pStyle w:val="631"/>
+        <w:pStyle w:val="857"/>
         <w:numPr>
           <w:ilvl w:val="0"/>
           <w:numId w:val="3"/>
@@ -876,10 +961,21 @@
           <w:szCs w:val="20"/>
         </w:rPr>
       </w:r>
+      <w:r>
+        <w:rPr>
+          <w:rFonts w:ascii="times new roman" w:hAnsi="times new roman"/>
+          <w:b w:val="0"/>
+          <w:bCs w:val="0"/>
+          <w:i w:val="0"/>
+          <w:iCs w:val="0"/>
+          <w:sz w:val="20"/>
+          <w:szCs w:val="20"/>
+        </w:rPr>
+      </w:r>
     </w:p>
     <w:p>
       <w:pPr>
-        <w:pStyle w:val="631"/>
+        <w:pStyle w:val="857"/>
         <w:numPr>
           <w:ilvl w:val="0"/>
           <w:numId w:val="3"/>
@@ -936,10 +1032,21 @@
           <w:szCs w:val="20"/>
         </w:rPr>
       </w:r>
+      <w:r>
+        <w:rPr>
+          <w:rFonts w:ascii="times new roman" w:hAnsi="times new roman"/>
+          <w:b w:val="0"/>
+          <w:bCs w:val="0"/>
+          <w:i w:val="0"/>
+          <w:iCs w:val="0"/>
+          <w:sz w:val="20"/>
+          <w:szCs w:val="20"/>
+        </w:rPr>
+      </w:r>
     </w:p>
     <w:p>
       <w:pPr>
-        <w:pStyle w:val="631"/>
+        <w:pStyle w:val="857"/>
         <w:numPr>
           <w:ilvl w:val="0"/>
           <w:numId w:val="3"/>
@@ -971,7 +1078,18 @@
           <w:sz w:val="20"/>
           <w:szCs w:val="20"/>
         </w:rPr>
-        <w:t xml:space="preserve">Worked with POS systems, sensitive payment, and secured data</w:t>
+        <w:t xml:space="preserve">Worked with Mi9 Mosaic POS systems, sensitive payment, and secured data</w:t>
+      </w:r>
+      <w:r>
+        <w:rPr>
+          <w:rFonts w:ascii="times new roman" w:hAnsi="times new roman"/>
+          <w:b w:val="0"/>
+          <w:bCs w:val="0"/>
+          <w:i w:val="0"/>
+          <w:iCs w:val="0"/>
+          <w:sz w:val="20"/>
+          <w:szCs w:val="20"/>
+        </w:rPr>
       </w:r>
       <w:r>
         <w:rPr>
@@ -987,7 +1105,7 @@
     </w:p>
     <w:p>
       <w:pPr>
-        <w:pStyle w:val="631"/>
+        <w:pStyle w:val="857"/>
         <w:pBdr/>
         <w:tabs>
           <w:tab w:val="right" w:leader="none" w:pos="12240"/>
@@ -1030,10 +1148,21 @@
           <w:szCs w:val="20"/>
         </w:rPr>
       </w:r>
+      <w:r>
+        <w:rPr>
+          <w:rFonts w:ascii="times new roman" w:hAnsi="times new roman"/>
+          <w:b/>
+          <w:bCs/>
+          <w:i w:val="0"/>
+          <w:iCs w:val="0"/>
+          <w:sz w:val="20"/>
+          <w:szCs w:val="20"/>
+        </w:rPr>
+      </w:r>
     </w:p>
     <w:p>
       <w:pPr>
-        <w:pStyle w:val="631"/>
+        <w:pStyle w:val="857"/>
         <w:pBdr/>
         <w:tabs>
           <w:tab w:val="right" w:leader="none" w:pos="12240"/>
@@ -1072,7 +1201,7 @@
     </w:p>
     <w:p>
       <w:pPr>
-        <w:pStyle w:val="631"/>
+        <w:pStyle w:val="857"/>
         <w:numPr>
           <w:ilvl w:val="0"/>
           <w:numId w:val="4"/>
@@ -1117,10 +1246,21 @@
           <w:szCs w:val="20"/>
         </w:rPr>
       </w:r>
+      <w:r>
+        <w:rPr>
+          <w:rFonts w:ascii="times new roman" w:hAnsi="times new roman"/>
+          <w:b w:val="0"/>
+          <w:bCs w:val="0"/>
+          <w:i w:val="0"/>
+          <w:iCs w:val="0"/>
+          <w:sz w:val="20"/>
+          <w:szCs w:val="20"/>
+        </w:rPr>
+      </w:r>
     </w:p>
     <w:p>
       <w:pPr>
-        <w:pStyle w:val="631"/>
+        <w:pStyle w:val="857"/>
         <w:numPr>
           <w:ilvl w:val="0"/>
           <w:numId w:val="4"/>
@@ -1165,10 +1305,21 @@
           <w:szCs w:val="20"/>
         </w:rPr>
       </w:r>
+      <w:r>
+        <w:rPr>
+          <w:rFonts w:ascii="times new roman" w:hAnsi="times new roman"/>
+          <w:b w:val="0"/>
+          <w:bCs w:val="0"/>
+          <w:i w:val="0"/>
+          <w:iCs w:val="0"/>
+          <w:sz w:val="20"/>
+          <w:szCs w:val="20"/>
+        </w:rPr>
+      </w:r>
     </w:p>
     <w:p>
       <w:pPr>
-        <w:pStyle w:val="631"/>
+        <w:pStyle w:val="857"/>
         <w:numPr>
           <w:ilvl w:val="0"/>
           <w:numId w:val="4"/>
@@ -1213,10 +1364,21 @@
           <w:szCs w:val="20"/>
         </w:rPr>
       </w:r>
+      <w:r>
+        <w:rPr>
+          <w:rFonts w:ascii="times new roman" w:hAnsi="times new roman"/>
+          <w:b w:val="0"/>
+          <w:bCs w:val="0"/>
+          <w:i w:val="0"/>
+          <w:iCs w:val="0"/>
+          <w:sz w:val="20"/>
+          <w:szCs w:val="20"/>
+        </w:rPr>
+      </w:r>
     </w:p>
     <w:p>
       <w:pPr>
-        <w:pStyle w:val="635"/>
+        <w:pStyle w:val="861"/>
         <w:pBdr/>
         <w:tabs>
           <w:tab w:val="right" w:leader="none" w:pos="12240"/>
@@ -1251,10 +1413,19 @@
           <w:szCs w:val="24"/>
         </w:rPr>
       </w:r>
+      <w:r>
+        <w:rPr>
+          <w:rFonts w:ascii="times new roman" w:hAnsi="times new roman"/>
+          <w:b/>
+          <w:bCs/>
+          <w:sz w:val="24"/>
+          <w:szCs w:val="24"/>
+        </w:rPr>
+      </w:r>
     </w:p>
     <w:p>
       <w:pPr>
-        <w:pStyle w:val="631"/>
+        <w:pStyle w:val="857"/>
         <w:pBdr/>
         <w:tabs>
           <w:tab w:val="right" w:leader="none" w:pos="12240"/>
@@ -1282,13 +1453,13 @@
           <w:sz w:val="20"/>
           <w:szCs w:val="20"/>
         </w:rPr>
-        <w:t xml:space="preserve">Python, Java, JavaScript, C, PowerShell, Shell Script (SH/BASH/ZSH)</w:t>
+        <w:t xml:space="preserve">HTML/CSS/JS, Python, Java, C, PowerShell, Shell Script (SH/BASH/ZSH)</w:t>
       </w:r>
       <w:r/>
     </w:p>
     <w:p>
       <w:pPr>
-        <w:pStyle w:val="631"/>
+        <w:pStyle w:val="857"/>
         <w:pBdr/>
         <w:tabs>
           <w:tab w:val="right" w:leader="none" w:pos="12240"/>
@@ -1323,10 +1494,19 @@
           <w:szCs w:val="20"/>
         </w:rPr>
       </w:r>
+      <w:r>
+        <w:rPr>
+          <w:rFonts w:ascii="times new roman" w:hAnsi="times new roman"/>
+          <w:b/>
+          <w:bCs/>
+          <w:sz w:val="20"/>
+          <w:szCs w:val="20"/>
+        </w:rPr>
+      </w:r>
     </w:p>
     <w:p>
       <w:pPr>
-        <w:pStyle w:val="631"/>
+        <w:pStyle w:val="857"/>
         <w:numPr>
           <w:ilvl w:val="0"/>
           <w:numId w:val="5"/>
@@ -1361,15 +1541,15 @@
         <w:t xml:space="preserve">code repository</w:t>
         <w:tab/>
       </w:r>
-      <w:hyperlink r:id="rId11" w:tooltip="https://github.com/mrf-dot/personal" w:history="1">
+      <w:hyperlink r:id="rId12" w:tooltip="https://github.com/mrf-dot/personal" w:history="1">
         <w:r>
           <w:rPr>
-            <w:rStyle w:val="636"/>
+            <w:rStyle w:val="862"/>
           </w:rPr>
         </w:r>
         <w:r>
           <w:rPr>
-            <w:rStyle w:val="636"/>
+            <w:rStyle w:val="862"/>
             <w:rFonts w:ascii="times new roman" w:hAnsi="times new roman"/>
             <w:b w:val="0"/>
             <w:bCs w:val="0"/>
@@ -1384,7 +1564,7 @@
     </w:p>
     <w:p>
       <w:pPr>
-        <w:pStyle w:val="631"/>
+        <w:pStyle w:val="857"/>
         <w:numPr>
           <w:ilvl w:val="0"/>
           <w:numId w:val="5"/>
@@ -1409,20 +1589,20 @@
         <w:t xml:space="preserve">60 page programming guide made in Roff document format language</w:t>
         <w:tab/>
       </w:r>
-      <w:hyperlink r:id="rId12" w:tooltip="https://github.com/mrf-dot/proguide" w:history="1">
+      <w:hyperlink r:id="rId13" w:tooltip="https://github.com/mrf-dot/proguide" w:history="1">
         <w:r>
           <w:rPr>
-            <w:rStyle w:val="636"/>
+            <w:rStyle w:val="862"/>
           </w:rPr>
         </w:r>
         <w:r>
           <w:rPr>
-            <w:rStyle w:val="636"/>
+            <w:rStyle w:val="862"/>
           </w:rPr>
         </w:r>
         <w:r>
           <w:rPr>
-            <w:rStyle w:val="636"/>
+            <w:rStyle w:val="862"/>
             <w:rFonts w:ascii="times new roman" w:hAnsi="times new roman"/>
             <w:b w:val="0"/>
             <w:bCs w:val="0"/>
@@ -1437,7 +1617,7 @@
     </w:p>
     <w:p>
       <w:pPr>
-        <w:pStyle w:val="631"/>
+        <w:pStyle w:val="857"/>
         <w:numPr>
           <w:ilvl w:val="0"/>
           <w:numId w:val="5"/>
@@ -1472,20 +1652,20 @@
         </w:rPr>
         <w:tab/>
       </w:r>
-      <w:hyperlink r:id="rId13" w:tooltip="https://github.com/mrf-dot/yt" w:history="1">
+      <w:hyperlink r:id="rId14" w:tooltip="https://github.com/mrf-dot/yt" w:history="1">
         <w:r>
           <w:rPr>
-            <w:rStyle w:val="636"/>
+            <w:rStyle w:val="862"/>
           </w:rPr>
         </w:r>
         <w:r>
           <w:rPr>
-            <w:rStyle w:val="636"/>
+            <w:rStyle w:val="862"/>
           </w:rPr>
         </w:r>
         <w:r>
           <w:rPr>
-            <w:rStyle w:val="636"/>
+            <w:rStyle w:val="862"/>
             <w:rFonts w:ascii="times new roman" w:hAnsi="times new roman"/>
             <w:b w:val="0"/>
             <w:bCs w:val="0"/>
@@ -1500,7 +1680,7 @@
     </w:p>
     <w:p>
       <w:pPr>
-        <w:pStyle w:val="631"/>
+        <w:pStyle w:val="857"/>
         <w:numPr>
           <w:ilvl w:val="0"/>
           <w:numId w:val="5"/>
@@ -1525,20 +1705,20 @@
         <w:t xml:space="preserve">Multi-call card/blackjack program written in C</w:t>
         <w:tab/>
       </w:r>
-      <w:hyperlink r:id="rId14" w:tooltip="https://github.com/mrf-dot/blackjack" w:history="1">
+      <w:hyperlink r:id="rId15" w:tooltip="https://github.com/mrf-dot/blackjack" w:history="1">
         <w:r>
           <w:rPr>
-            <w:rStyle w:val="636"/>
+            <w:rStyle w:val="862"/>
           </w:rPr>
         </w:r>
         <w:r>
           <w:rPr>
-            <w:rStyle w:val="636"/>
+            <w:rStyle w:val="862"/>
           </w:rPr>
         </w:r>
         <w:r>
           <w:rPr>
-            <w:rStyle w:val="636"/>
+            <w:rStyle w:val="862"/>
             <w:rFonts w:ascii="times new roman" w:hAnsi="times new roman"/>
             <w:b w:val="0"/>
             <w:bCs w:val="0"/>
@@ -1553,7 +1733,7 @@
     </w:p>
     <w:p>
       <w:pPr>
-        <w:pStyle w:val="631"/>
+        <w:pStyle w:val="857"/>
         <w:pBdr/>
         <w:tabs>
           <w:tab w:val="right" w:leader="none" w:pos="12240"/>
@@ -1589,10 +1769,19 @@
           <w:szCs w:val="20"/>
         </w:rPr>
       </w:r>
+      <w:r>
+        <w:rPr>
+          <w:rFonts w:ascii="times new roman" w:hAnsi="times new roman"/>
+          <w:b/>
+          <w:bCs/>
+          <w:sz w:val="20"/>
+          <w:szCs w:val="20"/>
+        </w:rPr>
+      </w:r>
     </w:p>
     <w:p>
       <w:pPr>
-        <w:pStyle w:val="631"/>
+        <w:pStyle w:val="857"/>
         <w:numPr>
           <w:ilvl w:val="0"/>
           <w:numId w:val="2"/>
@@ -1637,10 +1826,16 @@
           <w:szCs w:val="20"/>
         </w:rPr>
       </w:r>
+      <w:r>
+        <w:rPr>
+          <w:sz w:val="20"/>
+          <w:szCs w:val="20"/>
+        </w:rPr>
+      </w:r>
     </w:p>
     <w:p>
       <w:pPr>
-        <w:pStyle w:val="631"/>
+        <w:pStyle w:val="857"/>
         <w:numPr>
           <w:ilvl w:val="0"/>
           <w:numId w:val="2"/>
@@ -1695,8 +1890,15 @@
           <w:szCs w:val="20"/>
         </w:rPr>
       </w:r>
+      <w:r>
+        <w:rPr>
+          <w:sz w:val="20"/>
+          <w:szCs w:val="20"/>
+        </w:rPr>
+      </w:r>
     </w:p>
     <w:sectPr>
+      <w:headerReference w:type="default" r:id="rId9"/>
       <w:footnotePr/>
       <w:endnotePr/>
       <w:type w:val="nextPage"/>
@@ -1718,7 +1920,6 @@
         <w:ind/>
         <w:rPr/>
       </w:pPr>
-      <w:r/>
       <w:r>
         <w:separator/>
       </w:r>
@@ -1733,7 +1934,6 @@
         <w:ind/>
         <w:rPr/>
       </w:pPr>
-      <w:r/>
       <w:r>
         <w:continuationSeparator/>
       </w:r>
@@ -1753,7 +1953,6 @@
         <w:ind/>
         <w:rPr/>
       </w:pPr>
-      <w:r/>
       <w:r>
         <w:separator/>
       </w:r>
@@ -1768,7 +1967,6 @@
         <w:ind/>
         <w:rPr/>
       </w:pPr>
-      <w:r/>
       <w:r>
         <w:continuationSeparator/>
       </w:r>
@@ -1776,6 +1974,22 @@
     </w:p>
   </w:footnote>
 </w:footnotes>
+</file>
+
+<file path=word/header1.xml><?xml version="1.0" encoding="utf-8"?>
+<w:hdr xmlns:wpc="http://schemas.microsoft.com/office/word/2010/wordprocessingCanvas" xmlns:mc="http://schemas.openxmlformats.org/markup-compatibility/2006" xmlns:o="urn:schemas-microsoft-com:office:office" xmlns:r="http://schemas.openxmlformats.org/officeDocument/2006/relationships" xmlns:m="http://schemas.openxmlformats.org/officeDocument/2006/math" xmlns:v="urn:schemas-microsoft-com:vml" xmlns:wp14="http://schemas.microsoft.com/office/word/2010/wordprocessingDrawing" xmlns:wp="http://schemas.openxmlformats.org/drawingml/2006/wordprocessingDrawing" xmlns:w10="urn:schemas-microsoft-com:office:word" xmlns:w="http://schemas.openxmlformats.org/wordprocessingml/2006/main" xmlns:w14="http://schemas.microsoft.com/office/word/2010/wordml" xmlns:w15="http://schemas.microsoft.com/office/word/2012/wordml" xmlns:wpg="http://schemas.microsoft.com/office/word/2010/wordprocessingGroup" xmlns:wpi="http://schemas.microsoft.com/office/word/2010/wordprocessingInk" xmlns:wne="http://schemas.microsoft.com/office/word/2006/wordml" xmlns:a="http://schemas.openxmlformats.org/drawingml/2006/main" xmlns:wps="http://schemas.microsoft.com/office/word/2010/wordprocessingShape" mc:Ignorable="w14 w15 wp14">
+  <w:p>
+    <w:pPr>
+      <w:pStyle w:val="705"/>
+      <w:pBdr/>
+      <w:spacing/>
+      <w:ind/>
+      <w:rPr/>
+    </w:pPr>
+    <w:r/>
+    <w:r/>
+  </w:p>
+</w:hdr>
 </file>
 
 <file path=word/numbering.xml><?xml version="1.0" encoding="utf-8"?>
@@ -2750,7 +2964,7 @@
     <w:lsdException w:name="Bibliography" w:uiPriority="37"/>
     <w:lsdException w:name="TOC Heading" w:uiPriority="39" w:qFormat="1"/>
   </w:latentStyles>
-  <w:style w:type="paragraph" w:styleId="10">
+  <w:style w:type="paragraph" w:styleId="676">
     <w:name w:val="Normal"/>
     <w:qFormat/>
     <w:pPr>
@@ -2759,11 +2973,11 @@
       <w:ind/>
     </w:pPr>
   </w:style>
-  <w:style w:type="paragraph" w:styleId="13">
+  <w:style w:type="paragraph" w:styleId="677">
     <w:name w:val="Heading 1"/>
-    <w:basedOn w:val="10"/>
-    <w:next w:val="10"/>
-    <w:link w:val="14"/>
+    <w:basedOn w:val="676"/>
+    <w:next w:val="676"/>
+    <w:link w:val="678"/>
     <w:uiPriority w:val="9"/>
     <w:qFormat/>
     <w:pPr>
@@ -2780,10 +2994,9 @@
       <w:szCs w:val="40"/>
     </w:rPr>
   </w:style>
-  <w:style w:type="character" w:styleId="14">
+  <w:style w:type="character" w:styleId="678">
     <w:name w:val="Heading 1 Char"/>
-    <w:basedOn w:val="11"/>
-    <w:link w:val="13"/>
+    <w:link w:val="677"/>
     <w:uiPriority w:val="9"/>
     <w:pPr>
       <w:pBdr/>
@@ -2796,11 +3009,11 @@
       <w:szCs w:val="40"/>
     </w:rPr>
   </w:style>
-  <w:style w:type="paragraph" w:styleId="15">
+  <w:style w:type="paragraph" w:styleId="679">
     <w:name w:val="Heading 2"/>
-    <w:basedOn w:val="10"/>
-    <w:next w:val="10"/>
-    <w:link w:val="16"/>
+    <w:basedOn w:val="676"/>
+    <w:next w:val="676"/>
+    <w:link w:val="680"/>
     <w:uiPriority w:val="9"/>
     <w:unhideWhenUsed/>
     <w:qFormat/>
@@ -2817,10 +3030,9 @@
       <w:sz w:val="34"/>
     </w:rPr>
   </w:style>
-  <w:style w:type="character" w:styleId="16">
+  <w:style w:type="character" w:styleId="680">
     <w:name w:val="Heading 2 Char"/>
-    <w:basedOn w:val="11"/>
-    <w:link w:val="15"/>
+    <w:link w:val="679"/>
     <w:uiPriority w:val="9"/>
     <w:pPr>
       <w:pBdr/>
@@ -2832,11 +3044,11 @@
       <w:sz w:val="34"/>
     </w:rPr>
   </w:style>
-  <w:style w:type="paragraph" w:styleId="17">
+  <w:style w:type="paragraph" w:styleId="681">
     <w:name w:val="Heading 3"/>
-    <w:basedOn w:val="10"/>
-    <w:next w:val="10"/>
-    <w:link w:val="18"/>
+    <w:basedOn w:val="676"/>
+    <w:next w:val="676"/>
+    <w:link w:val="682"/>
     <w:uiPriority w:val="9"/>
     <w:unhideWhenUsed/>
     <w:qFormat/>
@@ -2854,10 +3066,9 @@
       <w:szCs w:val="30"/>
     </w:rPr>
   </w:style>
-  <w:style w:type="character" w:styleId="18">
+  <w:style w:type="character" w:styleId="682">
     <w:name w:val="Heading 3 Char"/>
-    <w:basedOn w:val="11"/>
-    <w:link w:val="17"/>
+    <w:link w:val="681"/>
     <w:uiPriority w:val="9"/>
     <w:pPr>
       <w:pBdr/>
@@ -2870,11 +3081,11 @@
       <w:szCs w:val="30"/>
     </w:rPr>
   </w:style>
-  <w:style w:type="paragraph" w:styleId="19">
+  <w:style w:type="paragraph" w:styleId="683">
     <w:name w:val="Heading 4"/>
-    <w:basedOn w:val="10"/>
-    <w:next w:val="10"/>
-    <w:link w:val="20"/>
+    <w:basedOn w:val="676"/>
+    <w:next w:val="676"/>
+    <w:link w:val="684"/>
     <w:uiPriority w:val="9"/>
     <w:unhideWhenUsed/>
     <w:qFormat/>
@@ -2894,10 +3105,9 @@
       <w:szCs w:val="26"/>
     </w:rPr>
   </w:style>
-  <w:style w:type="character" w:styleId="20">
+  <w:style w:type="character" w:styleId="684">
     <w:name w:val="Heading 4 Char"/>
-    <w:basedOn w:val="11"/>
-    <w:link w:val="19"/>
+    <w:link w:val="683"/>
     <w:uiPriority w:val="9"/>
     <w:pPr>
       <w:pBdr/>
@@ -2912,11 +3122,11 @@
       <w:szCs w:val="26"/>
     </w:rPr>
   </w:style>
-  <w:style w:type="paragraph" w:styleId="21">
+  <w:style w:type="paragraph" w:styleId="685">
     <w:name w:val="Heading 5"/>
-    <w:basedOn w:val="10"/>
-    <w:next w:val="10"/>
-    <w:link w:val="22"/>
+    <w:basedOn w:val="676"/>
+    <w:next w:val="676"/>
+    <w:link w:val="686"/>
     <w:uiPriority w:val="9"/>
     <w:unhideWhenUsed/>
     <w:qFormat/>
@@ -2936,10 +3146,9 @@
       <w:szCs w:val="24"/>
     </w:rPr>
   </w:style>
-  <w:style w:type="character" w:styleId="22">
+  <w:style w:type="character" w:styleId="686">
     <w:name w:val="Heading 5 Char"/>
-    <w:basedOn w:val="11"/>
-    <w:link w:val="21"/>
+    <w:link w:val="685"/>
     <w:uiPriority w:val="9"/>
     <w:pPr>
       <w:pBdr/>
@@ -2954,11 +3163,11 @@
       <w:szCs w:val="24"/>
     </w:rPr>
   </w:style>
-  <w:style w:type="paragraph" w:styleId="23">
+  <w:style w:type="paragraph" w:styleId="687">
     <w:name w:val="Heading 6"/>
-    <w:basedOn w:val="10"/>
-    <w:next w:val="10"/>
-    <w:link w:val="24"/>
+    <w:basedOn w:val="676"/>
+    <w:next w:val="676"/>
+    <w:link w:val="688"/>
     <w:uiPriority w:val="9"/>
     <w:unhideWhenUsed/>
     <w:qFormat/>
@@ -2978,10 +3187,9 @@
       <w:szCs w:val="22"/>
     </w:rPr>
   </w:style>
-  <w:style w:type="character" w:styleId="24">
+  <w:style w:type="character" w:styleId="688">
     <w:name w:val="Heading 6 Char"/>
-    <w:basedOn w:val="11"/>
-    <w:link w:val="23"/>
+    <w:link w:val="687"/>
     <w:uiPriority w:val="9"/>
     <w:pPr>
       <w:pBdr/>
@@ -2996,11 +3204,11 @@
       <w:szCs w:val="22"/>
     </w:rPr>
   </w:style>
-  <w:style w:type="paragraph" w:styleId="25">
+  <w:style w:type="paragraph" w:styleId="689">
     <w:name w:val="Heading 7"/>
-    <w:basedOn w:val="10"/>
-    <w:next w:val="10"/>
-    <w:link w:val="26"/>
+    <w:basedOn w:val="676"/>
+    <w:next w:val="676"/>
+    <w:link w:val="690"/>
     <w:uiPriority w:val="9"/>
     <w:unhideWhenUsed/>
     <w:qFormat/>
@@ -3022,10 +3230,9 @@
       <w:szCs w:val="22"/>
     </w:rPr>
   </w:style>
-  <w:style w:type="character" w:styleId="26">
+  <w:style w:type="character" w:styleId="690">
     <w:name w:val="Heading 7 Char"/>
-    <w:basedOn w:val="11"/>
-    <w:link w:val="25"/>
+    <w:link w:val="689"/>
     <w:uiPriority w:val="9"/>
     <w:pPr>
       <w:pBdr/>
@@ -3042,11 +3249,11 @@
       <w:szCs w:val="22"/>
     </w:rPr>
   </w:style>
-  <w:style w:type="paragraph" w:styleId="27">
+  <w:style w:type="paragraph" w:styleId="691">
     <w:name w:val="Heading 8"/>
-    <w:basedOn w:val="10"/>
-    <w:next w:val="10"/>
-    <w:link w:val="28"/>
+    <w:basedOn w:val="676"/>
+    <w:next w:val="676"/>
+    <w:link w:val="692"/>
     <w:uiPriority w:val="9"/>
     <w:unhideWhenUsed/>
     <w:qFormat/>
@@ -3066,10 +3273,9 @@
       <w:szCs w:val="22"/>
     </w:rPr>
   </w:style>
-  <w:style w:type="character" w:styleId="28">
+  <w:style w:type="character" w:styleId="692">
     <w:name w:val="Heading 8 Char"/>
-    <w:basedOn w:val="11"/>
-    <w:link w:val="27"/>
+    <w:link w:val="691"/>
     <w:uiPriority w:val="9"/>
     <w:pPr>
       <w:pBdr/>
@@ -3084,11 +3290,11 @@
       <w:szCs w:val="22"/>
     </w:rPr>
   </w:style>
-  <w:style w:type="paragraph" w:styleId="29">
+  <w:style w:type="paragraph" w:styleId="693">
     <w:name w:val="Heading 9"/>
-    <w:basedOn w:val="10"/>
-    <w:next w:val="10"/>
-    <w:link w:val="30"/>
+    <w:basedOn w:val="676"/>
+    <w:next w:val="676"/>
+    <w:link w:val="694"/>
     <w:uiPriority w:val="9"/>
     <w:unhideWhenUsed/>
     <w:qFormat/>
@@ -3108,10 +3314,9 @@
       <w:szCs w:val="21"/>
     </w:rPr>
   </w:style>
-  <w:style w:type="character" w:styleId="30">
+  <w:style w:type="character" w:styleId="694">
     <w:name w:val="Heading 9 Char"/>
-    <w:basedOn w:val="11"/>
-    <w:link w:val="29"/>
+    <w:link w:val="693"/>
     <w:uiPriority w:val="9"/>
     <w:pPr>
       <w:pBdr/>
@@ -3126,9 +3331,9 @@
       <w:szCs w:val="21"/>
     </w:rPr>
   </w:style>
-  <w:style w:type="paragraph" w:styleId="31">
+  <w:style w:type="paragraph" w:styleId="695">
     <w:name w:val="List Paragraph"/>
-    <w:basedOn w:val="10"/>
+    <w:basedOn w:val="676"/>
     <w:uiPriority w:val="34"/>
     <w:qFormat/>
     <w:pPr>
@@ -3138,7 +3343,7 @@
       <w:contextualSpacing w:val="true"/>
     </w:pPr>
   </w:style>
-  <w:style w:type="paragraph" w:styleId="33">
+  <w:style w:type="paragraph" w:styleId="696">
     <w:name w:val="No Spacing"/>
     <w:uiPriority w:val="1"/>
     <w:qFormat/>
@@ -3148,11 +3353,11 @@
       <w:ind/>
     </w:pPr>
   </w:style>
-  <w:style w:type="paragraph" w:styleId="34">
+  <w:style w:type="paragraph" w:styleId="697">
     <w:name w:val="Title"/>
-    <w:basedOn w:val="10"/>
-    <w:next w:val="10"/>
-    <w:link w:val="35"/>
+    <w:basedOn w:val="676"/>
+    <w:next w:val="676"/>
+    <w:link w:val="698"/>
     <w:uiPriority w:val="10"/>
     <w:qFormat/>
     <w:pPr>
@@ -3166,10 +3371,9 @@
       <w:szCs w:val="48"/>
     </w:rPr>
   </w:style>
-  <w:style w:type="character" w:styleId="35">
+  <w:style w:type="character" w:styleId="698">
     <w:name w:val="Title Char"/>
-    <w:basedOn w:val="11"/>
-    <w:link w:val="34"/>
+    <w:link w:val="697"/>
     <w:uiPriority w:val="10"/>
     <w:pPr>
       <w:pBdr/>
@@ -3181,11 +3385,11 @@
       <w:szCs w:val="48"/>
     </w:rPr>
   </w:style>
-  <w:style w:type="paragraph" w:styleId="36">
+  <w:style w:type="paragraph" w:styleId="699">
     <w:name w:val="Subtitle"/>
-    <w:basedOn w:val="10"/>
-    <w:next w:val="10"/>
-    <w:link w:val="37"/>
+    <w:basedOn w:val="676"/>
+    <w:next w:val="676"/>
+    <w:link w:val="700"/>
     <w:uiPriority w:val="11"/>
     <w:qFormat/>
     <w:pPr>
@@ -3198,10 +3402,9 @@
       <w:szCs w:val="24"/>
     </w:rPr>
   </w:style>
-  <w:style w:type="character" w:styleId="37">
+  <w:style w:type="character" w:styleId="700">
     <w:name w:val="Subtitle Char"/>
-    <w:basedOn w:val="11"/>
-    <w:link w:val="36"/>
+    <w:link w:val="699"/>
     <w:uiPriority w:val="11"/>
     <w:pPr>
       <w:pBdr/>
@@ -3213,11 +3416,11 @@
       <w:szCs w:val="24"/>
     </w:rPr>
   </w:style>
-  <w:style w:type="paragraph" w:styleId="38">
+  <w:style w:type="paragraph" w:styleId="701">
     <w:name w:val="Quote"/>
-    <w:basedOn w:val="10"/>
-    <w:next w:val="10"/>
-    <w:link w:val="39"/>
+    <w:basedOn w:val="676"/>
+    <w:next w:val="676"/>
+    <w:link w:val="702"/>
     <w:uiPriority w:val="29"/>
     <w:qFormat/>
     <w:pPr>
@@ -3229,9 +3432,9 @@
       <w:i/>
     </w:rPr>
   </w:style>
-  <w:style w:type="character" w:styleId="39">
+  <w:style w:type="character" w:styleId="702">
     <w:name w:val="Quote Char"/>
-    <w:link w:val="38"/>
+    <w:link w:val="701"/>
     <w:uiPriority w:val="29"/>
     <w:pPr>
       <w:pBdr/>
@@ -3242,11 +3445,11 @@
       <w:i/>
     </w:rPr>
   </w:style>
-  <w:style w:type="paragraph" w:styleId="40">
+  <w:style w:type="paragraph" w:styleId="703">
     <w:name w:val="Intense Quote"/>
-    <w:basedOn w:val="10"/>
-    <w:next w:val="10"/>
-    <w:link w:val="41"/>
+    <w:basedOn w:val="676"/>
+    <w:next w:val="676"/>
+    <w:link w:val="704"/>
     <w:uiPriority w:val="30"/>
     <w:qFormat/>
     <w:pPr>
@@ -3265,9 +3468,9 @@
       <w:i/>
     </w:rPr>
   </w:style>
-  <w:style w:type="character" w:styleId="41">
+  <w:style w:type="character" w:styleId="704">
     <w:name w:val="Intense Quote Char"/>
-    <w:link w:val="40"/>
+    <w:link w:val="703"/>
     <w:uiPriority w:val="30"/>
     <w:pPr>
       <w:pBdr/>
@@ -3278,10 +3481,10 @@
       <w:i/>
     </w:rPr>
   </w:style>
-  <w:style w:type="paragraph" w:styleId="42">
+  <w:style w:type="paragraph" w:styleId="705">
     <w:name w:val="Header"/>
-    <w:basedOn w:val="10"/>
-    <w:link w:val="43"/>
+    <w:basedOn w:val="676"/>
+    <w:link w:val="706"/>
     <w:uiPriority w:val="99"/>
     <w:unhideWhenUsed/>
     <w:pPr>
@@ -3294,10 +3497,9 @@
       <w:ind/>
     </w:pPr>
   </w:style>
-  <w:style w:type="character" w:styleId="43">
+  <w:style w:type="character" w:styleId="706">
     <w:name w:val="Header Char"/>
-    <w:basedOn w:val="11"/>
-    <w:link w:val="42"/>
+    <w:link w:val="705"/>
     <w:uiPriority w:val="99"/>
     <w:pPr>
       <w:pBdr/>
@@ -3305,10 +3507,10 @@
       <w:ind/>
     </w:pPr>
   </w:style>
-  <w:style w:type="paragraph" w:styleId="44">
+  <w:style w:type="paragraph" w:styleId="707">
     <w:name w:val="Footer"/>
-    <w:basedOn w:val="10"/>
-    <w:link w:val="47"/>
+    <w:basedOn w:val="676"/>
+    <w:link w:val="709"/>
     <w:uiPriority w:val="99"/>
     <w:unhideWhenUsed/>
     <w:pPr>
@@ -3321,10 +3523,9 @@
       <w:ind/>
     </w:pPr>
   </w:style>
-  <w:style w:type="character" w:styleId="45">
+  <w:style w:type="character" w:styleId="708">
     <w:name w:val="Footer Char"/>
-    <w:basedOn w:val="11"/>
-    <w:link w:val="44"/>
+    <w:link w:val="707"/>
     <w:uiPriority w:val="99"/>
     <w:pPr>
       <w:pBdr/>
@@ -3332,10 +3533,10 @@
       <w:ind/>
     </w:pPr>
   </w:style>
-  <w:style w:type="character" w:styleId="47">
+  <w:style w:type="character" w:styleId="709">
     <w:name w:val="Caption Char"/>
-    <w:basedOn w:val="633"/>
-    <w:link w:val="44"/>
+    <w:basedOn w:val="859"/>
+    <w:link w:val="707"/>
     <w:uiPriority w:val="99"/>
     <w:pPr>
       <w:pBdr/>
@@ -3343,9 +3544,8 @@
       <w:ind/>
     </w:pPr>
   </w:style>
-  <w:style w:type="table" w:styleId="48">
+  <w:style w:type="table" w:styleId="710">
     <w:name w:val="Table Grid"/>
-    <w:basedOn w:val="32"/>
     <w:uiPriority w:val="59"/>
     <w:pPr>
       <w:pBdr/>
@@ -3542,9 +3742,8 @@
       </w:tcPr>
     </w:tblStylePr>
   </w:style>
-  <w:style w:type="table" w:styleId="49">
+  <w:style w:type="table" w:styleId="711">
     <w:name w:val="Table Grid Light"/>
-    <w:basedOn w:val="32"/>
     <w:uiPriority w:val="59"/>
     <w:pPr>
       <w:pBdr/>
@@ -3741,9 +3940,8 @@
       </w:tcPr>
     </w:tblStylePr>
   </w:style>
-  <w:style w:type="table" w:styleId="50">
+  <w:style w:type="table" w:styleId="712">
     <w:name w:val="Plain Table 1"/>
-    <w:basedOn w:val="32"/>
     <w:uiPriority w:val="59"/>
     <w:pPr>
       <w:pBdr/>
@@ -3966,9 +4164,8 @@
       </w:tcPr>
     </w:tblStylePr>
   </w:style>
-  <w:style w:type="table" w:styleId="51">
+  <w:style w:type="table" w:styleId="713">
     <w:name w:val="Plain Table 2"/>
-    <w:basedOn w:val="32"/>
     <w:uiPriority w:val="59"/>
     <w:pPr>
       <w:pBdr/>
@@ -4199,9 +4396,8 @@
       </w:tcPr>
     </w:tblStylePr>
   </w:style>
-  <w:style w:type="table" w:styleId="52">
+  <w:style w:type="table" w:styleId="714">
     <w:name w:val="Plain Table 3"/>
-    <w:basedOn w:val="32"/>
     <w:uiPriority w:val="99"/>
     <w:pPr>
       <w:pBdr/>
@@ -4429,9 +4625,8 @@
       </w:tcPr>
     </w:tblStylePr>
   </w:style>
-  <w:style w:type="table" w:styleId="53">
+  <w:style w:type="table" w:styleId="715">
     <w:name w:val="Plain Table 4"/>
-    <w:basedOn w:val="32"/>
     <w:uiPriority w:val="99"/>
     <w:pPr>
       <w:pBdr/>
@@ -4645,9 +4840,8 @@
       </w:tcPr>
     </w:tblStylePr>
   </w:style>
-  <w:style w:type="table" w:styleId="54">
+  <w:style w:type="table" w:styleId="716">
     <w:name w:val="Plain Table 5"/>
-    <w:basedOn w:val="32"/>
     <w:uiPriority w:val="99"/>
     <w:pPr>
       <w:pBdr/>
@@ -4878,9 +5072,8 @@
       </w:tcPr>
     </w:tblStylePr>
   </w:style>
-  <w:style w:type="table" w:styleId="55">
+  <w:style w:type="table" w:styleId="717">
     <w:name w:val="Grid Table 1 Light"/>
-    <w:basedOn w:val="32"/>
     <w:uiPriority w:val="99"/>
     <w:pPr>
       <w:pBdr/>
@@ -5101,9 +5294,8 @@
       </w:tcPr>
     </w:tblStylePr>
   </w:style>
-  <w:style w:type="table" w:styleId="56">
+  <w:style w:type="table" w:styleId="718">
     <w:name w:val="Grid Table 1 Light - Accent 1"/>
-    <w:basedOn w:val="32"/>
     <w:uiPriority w:val="99"/>
     <w:pPr>
       <w:pBdr/>
@@ -5324,9 +5516,8 @@
       </w:tcPr>
     </w:tblStylePr>
   </w:style>
-  <w:style w:type="table" w:styleId="57">
+  <w:style w:type="table" w:styleId="719">
     <w:name w:val="Grid Table 1 Light - Accent 2"/>
-    <w:basedOn w:val="32"/>
     <w:uiPriority w:val="99"/>
     <w:pPr>
       <w:pBdr/>
@@ -5547,9 +5738,8 @@
       </w:tcPr>
     </w:tblStylePr>
   </w:style>
-  <w:style w:type="table" w:styleId="58">
+  <w:style w:type="table" w:styleId="720">
     <w:name w:val="Grid Table 1 Light - Accent 3"/>
-    <w:basedOn w:val="32"/>
     <w:uiPriority w:val="99"/>
     <w:pPr>
       <w:pBdr/>
@@ -5770,9 +5960,8 @@
       </w:tcPr>
     </w:tblStylePr>
   </w:style>
-  <w:style w:type="table" w:styleId="59">
+  <w:style w:type="table" w:styleId="721">
     <w:name w:val="Grid Table 1 Light - Accent 4"/>
-    <w:basedOn w:val="32"/>
     <w:uiPriority w:val="99"/>
     <w:pPr>
       <w:pBdr/>
@@ -5993,9 +6182,8 @@
       </w:tcPr>
     </w:tblStylePr>
   </w:style>
-  <w:style w:type="table" w:styleId="60">
+  <w:style w:type="table" w:styleId="722">
     <w:name w:val="Grid Table 1 Light - Accent 5"/>
-    <w:basedOn w:val="32"/>
     <w:uiPriority w:val="99"/>
     <w:pPr>
       <w:pBdr/>
@@ -6216,9 +6404,8 @@
       </w:tcPr>
     </w:tblStylePr>
   </w:style>
-  <w:style w:type="table" w:styleId="61">
+  <w:style w:type="table" w:styleId="723">
     <w:name w:val="Grid Table 1 Light - Accent 6"/>
-    <w:basedOn w:val="32"/>
     <w:uiPriority w:val="99"/>
     <w:pPr>
       <w:pBdr/>
@@ -6439,9 +6626,8 @@
       </w:tcPr>
     </w:tblStylePr>
   </w:style>
-  <w:style w:type="table" w:styleId="62">
+  <w:style w:type="table" w:styleId="724">
     <w:name w:val="Grid Table 2"/>
-    <w:basedOn w:val="32"/>
     <w:uiPriority w:val="99"/>
     <w:pPr>
       <w:pBdr/>
@@ -6671,9 +6857,8 @@
       </w:tcPr>
     </w:tblStylePr>
   </w:style>
-  <w:style w:type="table" w:styleId="63">
+  <w:style w:type="table" w:styleId="725">
     <w:name w:val="Grid Table 2 - Accent 1"/>
-    <w:basedOn w:val="32"/>
     <w:uiPriority w:val="99"/>
     <w:pPr>
       <w:pBdr/>
@@ -6903,9 +7088,8 @@
       </w:tcPr>
     </w:tblStylePr>
   </w:style>
-  <w:style w:type="table" w:styleId="64">
+  <w:style w:type="table" w:styleId="726">
     <w:name w:val="Grid Table 2 - Accent 2"/>
-    <w:basedOn w:val="32"/>
     <w:uiPriority w:val="99"/>
     <w:pPr>
       <w:pBdr/>
@@ -7135,9 +7319,8 @@
       </w:tcPr>
     </w:tblStylePr>
   </w:style>
-  <w:style w:type="table" w:styleId="65">
+  <w:style w:type="table" w:styleId="727">
     <w:name w:val="Grid Table 2 - Accent 3"/>
-    <w:basedOn w:val="32"/>
     <w:uiPriority w:val="99"/>
     <w:pPr>
       <w:pBdr/>
@@ -7367,9 +7550,8 @@
       </w:tcPr>
     </w:tblStylePr>
   </w:style>
-  <w:style w:type="table" w:styleId="66">
+  <w:style w:type="table" w:styleId="728">
     <w:name w:val="Grid Table 2 - Accent 4"/>
-    <w:basedOn w:val="32"/>
     <w:uiPriority w:val="99"/>
     <w:pPr>
       <w:pBdr/>
@@ -7599,9 +7781,8 @@
       </w:tcPr>
     </w:tblStylePr>
   </w:style>
-  <w:style w:type="table" w:styleId="67">
+  <w:style w:type="table" w:styleId="729">
     <w:name w:val="Grid Table 2 - Accent 5"/>
-    <w:basedOn w:val="32"/>
     <w:uiPriority w:val="99"/>
     <w:pPr>
       <w:pBdr/>
@@ -7831,9 +8012,8 @@
       </w:tcPr>
     </w:tblStylePr>
   </w:style>
-  <w:style w:type="table" w:styleId="68">
+  <w:style w:type="table" w:styleId="730">
     <w:name w:val="Grid Table 2 - Accent 6"/>
-    <w:basedOn w:val="32"/>
     <w:uiPriority w:val="99"/>
     <w:pPr>
       <w:pBdr/>
@@ -8063,9 +8243,8 @@
       </w:tcPr>
     </w:tblStylePr>
   </w:style>
-  <w:style w:type="table" w:styleId="69">
+  <w:style w:type="table" w:styleId="731">
     <w:name w:val="Grid Table 3"/>
-    <w:basedOn w:val="32"/>
     <w:uiPriority w:val="99"/>
     <w:pPr>
       <w:pBdr/>
@@ -8164,29 +8343,6 @@
         <w:tblBorders/>
       </w:tblPr>
       <w:tcPr>
-        <w:shd w:color="ffffff"/>
-        <w:tcBorders>
-          <w:top w:val="none" w:color="000000" w:sz="4" w:space="0"/>
-          <w:left w:val="none" w:color="000000" w:sz="4" w:space="0"/>
-          <w:bottom w:val="none" w:color="000000" w:sz="4" w:space="0"/>
-          <w:right w:val="none" w:color="000000" w:sz="4" w:space="0"/>
-        </w:tcBorders>
-      </w:tcPr>
-    </w:tblStylePr>
-    <w:tblStylePr w:type="firstRow">
-      <w:rPr>
-        <w:b/>
-        <w:color w:val="404040"/>
-      </w:rPr>
-      <w:pPr>
-        <w:pBdr/>
-        <w:spacing/>
-        <w:ind/>
-      </w:pPr>
-      <w:tblPr>
-        <w:tblBorders/>
-      </w:tblPr>
-      <w:tcPr>
         <w:shd w:val="clear" w:color="ffffff"/>
         <w:tcBorders>
           <w:top w:val="none" w:color="000000" w:sz="4" w:space="0"/>
@@ -8196,30 +8352,7 @@
         </w:tcBorders>
       </w:tcPr>
     </w:tblStylePr>
-    <w:tblStylePr w:type="lastCol">
-      <w:rPr>
-        <w:i/>
-        <w:color w:val="404040"/>
-      </w:rPr>
-      <w:pPr>
-        <w:pBdr/>
-        <w:spacing/>
-        <w:ind/>
-      </w:pPr>
-      <w:tblPr>
-        <w:tblBorders/>
-      </w:tblPr>
-      <w:tcPr>
-        <w:shd w:color="ffffff"/>
-        <w:tcBorders>
-          <w:top w:val="none" w:color="000000" w:sz="4" w:space="0"/>
-          <w:left w:val="none" w:color="000000" w:sz="4" w:space="0"/>
-          <w:bottom w:val="none" w:color="000000" w:sz="4" w:space="0"/>
-          <w:right w:val="none" w:color="000000" w:sz="4" w:space="0"/>
-        </w:tcBorders>
-      </w:tcPr>
-    </w:tblStylePr>
-    <w:tblStylePr w:type="lastRow">
+    <w:tblStylePr w:type="firstRow">
       <w:rPr>
         <w:b/>
         <w:color w:val="404040"/>
@@ -8242,6 +8375,52 @@
         </w:tcBorders>
       </w:tcPr>
     </w:tblStylePr>
+    <w:tblStylePr w:type="lastCol">
+      <w:rPr>
+        <w:i/>
+        <w:color w:val="404040"/>
+      </w:rPr>
+      <w:pPr>
+        <w:pBdr/>
+        <w:spacing/>
+        <w:ind/>
+      </w:pPr>
+      <w:tblPr>
+        <w:tblBorders/>
+      </w:tblPr>
+      <w:tcPr>
+        <w:shd w:val="clear" w:color="ffffff"/>
+        <w:tcBorders>
+          <w:top w:val="none" w:color="000000" w:sz="4" w:space="0"/>
+          <w:left w:val="none" w:color="000000" w:sz="4" w:space="0"/>
+          <w:bottom w:val="none" w:color="000000" w:sz="4" w:space="0"/>
+          <w:right w:val="none" w:color="000000" w:sz="4" w:space="0"/>
+        </w:tcBorders>
+      </w:tcPr>
+    </w:tblStylePr>
+    <w:tblStylePr w:type="lastRow">
+      <w:rPr>
+        <w:b/>
+        <w:color w:val="404040"/>
+      </w:rPr>
+      <w:pPr>
+        <w:pBdr/>
+        <w:spacing/>
+        <w:ind/>
+      </w:pPr>
+      <w:tblPr>
+        <w:tblBorders/>
+      </w:tblPr>
+      <w:tcPr>
+        <w:shd w:val="clear" w:color="ffffff"/>
+        <w:tcBorders>
+          <w:top w:val="none" w:color="000000" w:sz="4" w:space="0"/>
+          <w:left w:val="none" w:color="000000" w:sz="4" w:space="0"/>
+          <w:bottom w:val="none" w:color="000000" w:sz="4" w:space="0"/>
+          <w:right w:val="none" w:color="000000" w:sz="4" w:space="0"/>
+        </w:tcBorders>
+      </w:tcPr>
+    </w:tblStylePr>
     <w:tblStylePr w:type="nwCell">
       <w:pPr>
         <w:pBdr/>
@@ -8308,9 +8487,8 @@
       </w:tcPr>
     </w:tblStylePr>
   </w:style>
-  <w:style w:type="table" w:styleId="70">
+  <w:style w:type="table" w:styleId="732">
     <w:name w:val="Grid Table 3 - Accent 1"/>
-    <w:basedOn w:val="32"/>
     <w:uiPriority w:val="99"/>
     <w:pPr>
       <w:pBdr/>
@@ -8409,29 +8587,6 @@
         <w:tblBorders/>
       </w:tblPr>
       <w:tcPr>
-        <w:shd w:color="ffffff"/>
-        <w:tcBorders>
-          <w:top w:val="none" w:color="000000" w:sz="4" w:space="0"/>
-          <w:left w:val="none" w:color="000000" w:sz="4" w:space="0"/>
-          <w:bottom w:val="none" w:color="000000" w:sz="4" w:space="0"/>
-          <w:right w:val="none" w:color="000000" w:sz="4" w:space="0"/>
-        </w:tcBorders>
-      </w:tcPr>
-    </w:tblStylePr>
-    <w:tblStylePr w:type="firstRow">
-      <w:rPr>
-        <w:b/>
-        <w:color w:val="404040"/>
-      </w:rPr>
-      <w:pPr>
-        <w:pBdr/>
-        <w:spacing/>
-        <w:ind/>
-      </w:pPr>
-      <w:tblPr>
-        <w:tblBorders/>
-      </w:tblPr>
-      <w:tcPr>
         <w:shd w:val="clear" w:color="ffffff"/>
         <w:tcBorders>
           <w:top w:val="none" w:color="000000" w:sz="4" w:space="0"/>
@@ -8441,30 +8596,7 @@
         </w:tcBorders>
       </w:tcPr>
     </w:tblStylePr>
-    <w:tblStylePr w:type="lastCol">
-      <w:rPr>
-        <w:i/>
-        <w:color w:val="404040"/>
-      </w:rPr>
-      <w:pPr>
-        <w:pBdr/>
-        <w:spacing/>
-        <w:ind/>
-      </w:pPr>
-      <w:tblPr>
-        <w:tblBorders/>
-      </w:tblPr>
-      <w:tcPr>
-        <w:shd w:color="ffffff"/>
-        <w:tcBorders>
-          <w:top w:val="none" w:color="000000" w:sz="4" w:space="0"/>
-          <w:left w:val="none" w:color="000000" w:sz="4" w:space="0"/>
-          <w:bottom w:val="none" w:color="000000" w:sz="4" w:space="0"/>
-          <w:right w:val="none" w:color="000000" w:sz="4" w:space="0"/>
-        </w:tcBorders>
-      </w:tcPr>
-    </w:tblStylePr>
-    <w:tblStylePr w:type="lastRow">
+    <w:tblStylePr w:type="firstRow">
       <w:rPr>
         <w:b/>
         <w:color w:val="404040"/>
@@ -8487,6 +8619,52 @@
         </w:tcBorders>
       </w:tcPr>
     </w:tblStylePr>
+    <w:tblStylePr w:type="lastCol">
+      <w:rPr>
+        <w:i/>
+        <w:color w:val="404040"/>
+      </w:rPr>
+      <w:pPr>
+        <w:pBdr/>
+        <w:spacing/>
+        <w:ind/>
+      </w:pPr>
+      <w:tblPr>
+        <w:tblBorders/>
+      </w:tblPr>
+      <w:tcPr>
+        <w:shd w:val="clear" w:color="ffffff"/>
+        <w:tcBorders>
+          <w:top w:val="none" w:color="000000" w:sz="4" w:space="0"/>
+          <w:left w:val="none" w:color="000000" w:sz="4" w:space="0"/>
+          <w:bottom w:val="none" w:color="000000" w:sz="4" w:space="0"/>
+          <w:right w:val="none" w:color="000000" w:sz="4" w:space="0"/>
+        </w:tcBorders>
+      </w:tcPr>
+    </w:tblStylePr>
+    <w:tblStylePr w:type="lastRow">
+      <w:rPr>
+        <w:b/>
+        <w:color w:val="404040"/>
+      </w:rPr>
+      <w:pPr>
+        <w:pBdr/>
+        <w:spacing/>
+        <w:ind/>
+      </w:pPr>
+      <w:tblPr>
+        <w:tblBorders/>
+      </w:tblPr>
+      <w:tcPr>
+        <w:shd w:val="clear" w:color="ffffff"/>
+        <w:tcBorders>
+          <w:top w:val="none" w:color="000000" w:sz="4" w:space="0"/>
+          <w:left w:val="none" w:color="000000" w:sz="4" w:space="0"/>
+          <w:bottom w:val="none" w:color="000000" w:sz="4" w:space="0"/>
+          <w:right w:val="none" w:color="000000" w:sz="4" w:space="0"/>
+        </w:tcBorders>
+      </w:tcPr>
+    </w:tblStylePr>
     <w:tblStylePr w:type="nwCell">
       <w:pPr>
         <w:pBdr/>
@@ -8553,9 +8731,8 @@
       </w:tcPr>
     </w:tblStylePr>
   </w:style>
-  <w:style w:type="table" w:styleId="71">
+  <w:style w:type="table" w:styleId="733">
     <w:name w:val="Grid Table 3 - Accent 2"/>
-    <w:basedOn w:val="32"/>
     <w:uiPriority w:val="99"/>
     <w:pPr>
       <w:pBdr/>
@@ -8654,29 +8831,6 @@
         <w:tblBorders/>
       </w:tblPr>
       <w:tcPr>
-        <w:shd w:color="ffffff"/>
-        <w:tcBorders>
-          <w:top w:val="none" w:color="000000" w:sz="4" w:space="0"/>
-          <w:left w:val="none" w:color="000000" w:sz="4" w:space="0"/>
-          <w:bottom w:val="none" w:color="000000" w:sz="4" w:space="0"/>
-          <w:right w:val="none" w:color="000000" w:sz="4" w:space="0"/>
-        </w:tcBorders>
-      </w:tcPr>
-    </w:tblStylePr>
-    <w:tblStylePr w:type="firstRow">
-      <w:rPr>
-        <w:b/>
-        <w:color w:val="404040"/>
-      </w:rPr>
-      <w:pPr>
-        <w:pBdr/>
-        <w:spacing/>
-        <w:ind/>
-      </w:pPr>
-      <w:tblPr>
-        <w:tblBorders/>
-      </w:tblPr>
-      <w:tcPr>
         <w:shd w:val="clear" w:color="ffffff"/>
         <w:tcBorders>
           <w:top w:val="none" w:color="000000" w:sz="4" w:space="0"/>
@@ -8686,30 +8840,7 @@
         </w:tcBorders>
       </w:tcPr>
     </w:tblStylePr>
-    <w:tblStylePr w:type="lastCol">
-      <w:rPr>
-        <w:i/>
-        <w:color w:val="404040"/>
-      </w:rPr>
-      <w:pPr>
-        <w:pBdr/>
-        <w:spacing/>
-        <w:ind/>
-      </w:pPr>
-      <w:tblPr>
-        <w:tblBorders/>
-      </w:tblPr>
-      <w:tcPr>
-        <w:shd w:color="ffffff"/>
-        <w:tcBorders>
-          <w:top w:val="none" w:color="000000" w:sz="4" w:space="0"/>
-          <w:left w:val="none" w:color="000000" w:sz="4" w:space="0"/>
-          <w:bottom w:val="none" w:color="000000" w:sz="4" w:space="0"/>
-          <w:right w:val="none" w:color="000000" w:sz="4" w:space="0"/>
-        </w:tcBorders>
-      </w:tcPr>
-    </w:tblStylePr>
-    <w:tblStylePr w:type="lastRow">
+    <w:tblStylePr w:type="firstRow">
       <w:rPr>
         <w:b/>
         <w:color w:val="404040"/>
@@ -8732,6 +8863,52 @@
         </w:tcBorders>
       </w:tcPr>
     </w:tblStylePr>
+    <w:tblStylePr w:type="lastCol">
+      <w:rPr>
+        <w:i/>
+        <w:color w:val="404040"/>
+      </w:rPr>
+      <w:pPr>
+        <w:pBdr/>
+        <w:spacing/>
+        <w:ind/>
+      </w:pPr>
+      <w:tblPr>
+        <w:tblBorders/>
+      </w:tblPr>
+      <w:tcPr>
+        <w:shd w:val="clear" w:color="ffffff"/>
+        <w:tcBorders>
+          <w:top w:val="none" w:color="000000" w:sz="4" w:space="0"/>
+          <w:left w:val="none" w:color="000000" w:sz="4" w:space="0"/>
+          <w:bottom w:val="none" w:color="000000" w:sz="4" w:space="0"/>
+          <w:right w:val="none" w:color="000000" w:sz="4" w:space="0"/>
+        </w:tcBorders>
+      </w:tcPr>
+    </w:tblStylePr>
+    <w:tblStylePr w:type="lastRow">
+      <w:rPr>
+        <w:b/>
+        <w:color w:val="404040"/>
+      </w:rPr>
+      <w:pPr>
+        <w:pBdr/>
+        <w:spacing/>
+        <w:ind/>
+      </w:pPr>
+      <w:tblPr>
+        <w:tblBorders/>
+      </w:tblPr>
+      <w:tcPr>
+        <w:shd w:val="clear" w:color="ffffff"/>
+        <w:tcBorders>
+          <w:top w:val="none" w:color="000000" w:sz="4" w:space="0"/>
+          <w:left w:val="none" w:color="000000" w:sz="4" w:space="0"/>
+          <w:bottom w:val="none" w:color="000000" w:sz="4" w:space="0"/>
+          <w:right w:val="none" w:color="000000" w:sz="4" w:space="0"/>
+        </w:tcBorders>
+      </w:tcPr>
+    </w:tblStylePr>
     <w:tblStylePr w:type="nwCell">
       <w:pPr>
         <w:pBdr/>
@@ -8798,9 +8975,8 @@
       </w:tcPr>
     </w:tblStylePr>
   </w:style>
-  <w:style w:type="table" w:styleId="72">
+  <w:style w:type="table" w:styleId="734">
     <w:name w:val="Grid Table 3 - Accent 3"/>
-    <w:basedOn w:val="32"/>
     <w:uiPriority w:val="99"/>
     <w:pPr>
       <w:pBdr/>
@@ -8899,29 +9075,6 @@
         <w:tblBorders/>
       </w:tblPr>
       <w:tcPr>
-        <w:shd w:color="ffffff"/>
-        <w:tcBorders>
-          <w:top w:val="none" w:color="000000" w:sz="4" w:space="0"/>
-          <w:left w:val="none" w:color="000000" w:sz="4" w:space="0"/>
-          <w:bottom w:val="none" w:color="000000" w:sz="4" w:space="0"/>
-          <w:right w:val="none" w:color="000000" w:sz="4" w:space="0"/>
-        </w:tcBorders>
-      </w:tcPr>
-    </w:tblStylePr>
-    <w:tblStylePr w:type="firstRow">
-      <w:rPr>
-        <w:b/>
-        <w:color w:val="404040"/>
-      </w:rPr>
-      <w:pPr>
-        <w:pBdr/>
-        <w:spacing/>
-        <w:ind/>
-      </w:pPr>
-      <w:tblPr>
-        <w:tblBorders/>
-      </w:tblPr>
-      <w:tcPr>
         <w:shd w:val="clear" w:color="ffffff"/>
         <w:tcBorders>
           <w:top w:val="none" w:color="000000" w:sz="4" w:space="0"/>
@@ -8931,30 +9084,7 @@
         </w:tcBorders>
       </w:tcPr>
     </w:tblStylePr>
-    <w:tblStylePr w:type="lastCol">
-      <w:rPr>
-        <w:i/>
-        <w:color w:val="404040"/>
-      </w:rPr>
-      <w:pPr>
-        <w:pBdr/>
-        <w:spacing/>
-        <w:ind/>
-      </w:pPr>
-      <w:tblPr>
-        <w:tblBorders/>
-      </w:tblPr>
-      <w:tcPr>
-        <w:shd w:color="ffffff"/>
-        <w:tcBorders>
-          <w:top w:val="none" w:color="000000" w:sz="4" w:space="0"/>
-          <w:left w:val="none" w:color="000000" w:sz="4" w:space="0"/>
-          <w:bottom w:val="none" w:color="000000" w:sz="4" w:space="0"/>
-          <w:right w:val="none" w:color="000000" w:sz="4" w:space="0"/>
-        </w:tcBorders>
-      </w:tcPr>
-    </w:tblStylePr>
-    <w:tblStylePr w:type="lastRow">
+    <w:tblStylePr w:type="firstRow">
       <w:rPr>
         <w:b/>
         <w:color w:val="404040"/>
@@ -8977,6 +9107,52 @@
         </w:tcBorders>
       </w:tcPr>
     </w:tblStylePr>
+    <w:tblStylePr w:type="lastCol">
+      <w:rPr>
+        <w:i/>
+        <w:color w:val="404040"/>
+      </w:rPr>
+      <w:pPr>
+        <w:pBdr/>
+        <w:spacing/>
+        <w:ind/>
+      </w:pPr>
+      <w:tblPr>
+        <w:tblBorders/>
+      </w:tblPr>
+      <w:tcPr>
+        <w:shd w:val="clear" w:color="ffffff"/>
+        <w:tcBorders>
+          <w:top w:val="none" w:color="000000" w:sz="4" w:space="0"/>
+          <w:left w:val="none" w:color="000000" w:sz="4" w:space="0"/>
+          <w:bottom w:val="none" w:color="000000" w:sz="4" w:space="0"/>
+          <w:right w:val="none" w:color="000000" w:sz="4" w:space="0"/>
+        </w:tcBorders>
+      </w:tcPr>
+    </w:tblStylePr>
+    <w:tblStylePr w:type="lastRow">
+      <w:rPr>
+        <w:b/>
+        <w:color w:val="404040"/>
+      </w:rPr>
+      <w:pPr>
+        <w:pBdr/>
+        <w:spacing/>
+        <w:ind/>
+      </w:pPr>
+      <w:tblPr>
+        <w:tblBorders/>
+      </w:tblPr>
+      <w:tcPr>
+        <w:shd w:val="clear" w:color="ffffff"/>
+        <w:tcBorders>
+          <w:top w:val="none" w:color="000000" w:sz="4" w:space="0"/>
+          <w:left w:val="none" w:color="000000" w:sz="4" w:space="0"/>
+          <w:bottom w:val="none" w:color="000000" w:sz="4" w:space="0"/>
+          <w:right w:val="none" w:color="000000" w:sz="4" w:space="0"/>
+        </w:tcBorders>
+      </w:tcPr>
+    </w:tblStylePr>
     <w:tblStylePr w:type="nwCell">
       <w:pPr>
         <w:pBdr/>
@@ -9043,9 +9219,8 @@
       </w:tcPr>
     </w:tblStylePr>
   </w:style>
-  <w:style w:type="table" w:styleId="73">
+  <w:style w:type="table" w:styleId="735">
     <w:name w:val="Grid Table 3 - Accent 4"/>
-    <w:basedOn w:val="32"/>
     <w:uiPriority w:val="99"/>
     <w:pPr>
       <w:pBdr/>
@@ -9144,29 +9319,6 @@
         <w:tblBorders/>
       </w:tblPr>
       <w:tcPr>
-        <w:shd w:color="ffffff"/>
-        <w:tcBorders>
-          <w:top w:val="none" w:color="000000" w:sz="4" w:space="0"/>
-          <w:left w:val="none" w:color="000000" w:sz="4" w:space="0"/>
-          <w:bottom w:val="none" w:color="000000" w:sz="4" w:space="0"/>
-          <w:right w:val="none" w:color="000000" w:sz="4" w:space="0"/>
-        </w:tcBorders>
-      </w:tcPr>
-    </w:tblStylePr>
-    <w:tblStylePr w:type="firstRow">
-      <w:rPr>
-        <w:b/>
-        <w:color w:val="404040"/>
-      </w:rPr>
-      <w:pPr>
-        <w:pBdr/>
-        <w:spacing/>
-        <w:ind/>
-      </w:pPr>
-      <w:tblPr>
-        <w:tblBorders/>
-      </w:tblPr>
-      <w:tcPr>
         <w:shd w:val="clear" w:color="ffffff"/>
         <w:tcBorders>
           <w:top w:val="none" w:color="000000" w:sz="4" w:space="0"/>
@@ -9176,30 +9328,7 @@
         </w:tcBorders>
       </w:tcPr>
     </w:tblStylePr>
-    <w:tblStylePr w:type="lastCol">
-      <w:rPr>
-        <w:i/>
-        <w:color w:val="404040"/>
-      </w:rPr>
-      <w:pPr>
-        <w:pBdr/>
-        <w:spacing/>
-        <w:ind/>
-      </w:pPr>
-      <w:tblPr>
-        <w:tblBorders/>
-      </w:tblPr>
-      <w:tcPr>
-        <w:shd w:color="ffffff"/>
-        <w:tcBorders>
-          <w:top w:val="none" w:color="000000" w:sz="4" w:space="0"/>
-          <w:left w:val="none" w:color="000000" w:sz="4" w:space="0"/>
-          <w:bottom w:val="none" w:color="000000" w:sz="4" w:space="0"/>
-          <w:right w:val="none" w:color="000000" w:sz="4" w:space="0"/>
-        </w:tcBorders>
-      </w:tcPr>
-    </w:tblStylePr>
-    <w:tblStylePr w:type="lastRow">
+    <w:tblStylePr w:type="firstRow">
       <w:rPr>
         <w:b/>
         <w:color w:val="404040"/>
@@ -9222,6 +9351,52 @@
         </w:tcBorders>
       </w:tcPr>
     </w:tblStylePr>
+    <w:tblStylePr w:type="lastCol">
+      <w:rPr>
+        <w:i/>
+        <w:color w:val="404040"/>
+      </w:rPr>
+      <w:pPr>
+        <w:pBdr/>
+        <w:spacing/>
+        <w:ind/>
+      </w:pPr>
+      <w:tblPr>
+        <w:tblBorders/>
+      </w:tblPr>
+      <w:tcPr>
+        <w:shd w:val="clear" w:color="ffffff"/>
+        <w:tcBorders>
+          <w:top w:val="none" w:color="000000" w:sz="4" w:space="0"/>
+          <w:left w:val="none" w:color="000000" w:sz="4" w:space="0"/>
+          <w:bottom w:val="none" w:color="000000" w:sz="4" w:space="0"/>
+          <w:right w:val="none" w:color="000000" w:sz="4" w:space="0"/>
+        </w:tcBorders>
+      </w:tcPr>
+    </w:tblStylePr>
+    <w:tblStylePr w:type="lastRow">
+      <w:rPr>
+        <w:b/>
+        <w:color w:val="404040"/>
+      </w:rPr>
+      <w:pPr>
+        <w:pBdr/>
+        <w:spacing/>
+        <w:ind/>
+      </w:pPr>
+      <w:tblPr>
+        <w:tblBorders/>
+      </w:tblPr>
+      <w:tcPr>
+        <w:shd w:val="clear" w:color="ffffff"/>
+        <w:tcBorders>
+          <w:top w:val="none" w:color="000000" w:sz="4" w:space="0"/>
+          <w:left w:val="none" w:color="000000" w:sz="4" w:space="0"/>
+          <w:bottom w:val="none" w:color="000000" w:sz="4" w:space="0"/>
+          <w:right w:val="none" w:color="000000" w:sz="4" w:space="0"/>
+        </w:tcBorders>
+      </w:tcPr>
+    </w:tblStylePr>
     <w:tblStylePr w:type="nwCell">
       <w:pPr>
         <w:pBdr/>
@@ -9288,9 +9463,8 @@
       </w:tcPr>
     </w:tblStylePr>
   </w:style>
-  <w:style w:type="table" w:styleId="74">
+  <w:style w:type="table" w:styleId="736">
     <w:name w:val="Grid Table 3 - Accent 5"/>
-    <w:basedOn w:val="32"/>
     <w:uiPriority w:val="99"/>
     <w:pPr>
       <w:pBdr/>
@@ -9389,29 +9563,6 @@
         <w:tblBorders/>
       </w:tblPr>
       <w:tcPr>
-        <w:shd w:color="ffffff"/>
-        <w:tcBorders>
-          <w:top w:val="none" w:color="000000" w:sz="4" w:space="0"/>
-          <w:left w:val="none" w:color="000000" w:sz="4" w:space="0"/>
-          <w:bottom w:val="none" w:color="000000" w:sz="4" w:space="0"/>
-          <w:right w:val="none" w:color="000000" w:sz="4" w:space="0"/>
-        </w:tcBorders>
-      </w:tcPr>
-    </w:tblStylePr>
-    <w:tblStylePr w:type="firstRow">
-      <w:rPr>
-        <w:b/>
-        <w:color w:val="404040"/>
-      </w:rPr>
-      <w:pPr>
-        <w:pBdr/>
-        <w:spacing/>
-        <w:ind/>
-      </w:pPr>
-      <w:tblPr>
-        <w:tblBorders/>
-      </w:tblPr>
-      <w:tcPr>
         <w:shd w:val="clear" w:color="ffffff"/>
         <w:tcBorders>
           <w:top w:val="none" w:color="000000" w:sz="4" w:space="0"/>
@@ -9421,30 +9572,7 @@
         </w:tcBorders>
       </w:tcPr>
     </w:tblStylePr>
-    <w:tblStylePr w:type="lastCol">
-      <w:rPr>
-        <w:i/>
-        <w:color w:val="404040"/>
-      </w:rPr>
-      <w:pPr>
-        <w:pBdr/>
-        <w:spacing/>
-        <w:ind/>
-      </w:pPr>
-      <w:tblPr>
-        <w:tblBorders/>
-      </w:tblPr>
-      <w:tcPr>
-        <w:shd w:color="ffffff"/>
-        <w:tcBorders>
-          <w:top w:val="none" w:color="000000" w:sz="4" w:space="0"/>
-          <w:left w:val="none" w:color="000000" w:sz="4" w:space="0"/>
-          <w:bottom w:val="none" w:color="000000" w:sz="4" w:space="0"/>
-          <w:right w:val="none" w:color="000000" w:sz="4" w:space="0"/>
-        </w:tcBorders>
-      </w:tcPr>
-    </w:tblStylePr>
-    <w:tblStylePr w:type="lastRow">
+    <w:tblStylePr w:type="firstRow">
       <w:rPr>
         <w:b/>
         <w:color w:val="404040"/>
@@ -9467,6 +9595,52 @@
         </w:tcBorders>
       </w:tcPr>
     </w:tblStylePr>
+    <w:tblStylePr w:type="lastCol">
+      <w:rPr>
+        <w:i/>
+        <w:color w:val="404040"/>
+      </w:rPr>
+      <w:pPr>
+        <w:pBdr/>
+        <w:spacing/>
+        <w:ind/>
+      </w:pPr>
+      <w:tblPr>
+        <w:tblBorders/>
+      </w:tblPr>
+      <w:tcPr>
+        <w:shd w:val="clear" w:color="ffffff"/>
+        <w:tcBorders>
+          <w:top w:val="none" w:color="000000" w:sz="4" w:space="0"/>
+          <w:left w:val="none" w:color="000000" w:sz="4" w:space="0"/>
+          <w:bottom w:val="none" w:color="000000" w:sz="4" w:space="0"/>
+          <w:right w:val="none" w:color="000000" w:sz="4" w:space="0"/>
+        </w:tcBorders>
+      </w:tcPr>
+    </w:tblStylePr>
+    <w:tblStylePr w:type="lastRow">
+      <w:rPr>
+        <w:b/>
+        <w:color w:val="404040"/>
+      </w:rPr>
+      <w:pPr>
+        <w:pBdr/>
+        <w:spacing/>
+        <w:ind/>
+      </w:pPr>
+      <w:tblPr>
+        <w:tblBorders/>
+      </w:tblPr>
+      <w:tcPr>
+        <w:shd w:val="clear" w:color="ffffff"/>
+        <w:tcBorders>
+          <w:top w:val="none" w:color="000000" w:sz="4" w:space="0"/>
+          <w:left w:val="none" w:color="000000" w:sz="4" w:space="0"/>
+          <w:bottom w:val="none" w:color="000000" w:sz="4" w:space="0"/>
+          <w:right w:val="none" w:color="000000" w:sz="4" w:space="0"/>
+        </w:tcBorders>
+      </w:tcPr>
+    </w:tblStylePr>
     <w:tblStylePr w:type="nwCell">
       <w:pPr>
         <w:pBdr/>
@@ -9533,9 +9707,8 @@
       </w:tcPr>
     </w:tblStylePr>
   </w:style>
-  <w:style w:type="table" w:styleId="75">
+  <w:style w:type="table" w:styleId="737">
     <w:name w:val="Grid Table 3 - Accent 6"/>
-    <w:basedOn w:val="32"/>
     <w:uiPriority w:val="99"/>
     <w:pPr>
       <w:pBdr/>
@@ -9634,29 +9807,6 @@
         <w:tblBorders/>
       </w:tblPr>
       <w:tcPr>
-        <w:shd w:color="ffffff"/>
-        <w:tcBorders>
-          <w:top w:val="none" w:color="000000" w:sz="4" w:space="0"/>
-          <w:left w:val="none" w:color="000000" w:sz="4" w:space="0"/>
-          <w:bottom w:val="none" w:color="000000" w:sz="4" w:space="0"/>
-          <w:right w:val="none" w:color="000000" w:sz="4" w:space="0"/>
-        </w:tcBorders>
-      </w:tcPr>
-    </w:tblStylePr>
-    <w:tblStylePr w:type="firstRow">
-      <w:rPr>
-        <w:b/>
-        <w:color w:val="404040"/>
-      </w:rPr>
-      <w:pPr>
-        <w:pBdr/>
-        <w:spacing/>
-        <w:ind/>
-      </w:pPr>
-      <w:tblPr>
-        <w:tblBorders/>
-      </w:tblPr>
-      <w:tcPr>
         <w:shd w:val="clear" w:color="ffffff"/>
         <w:tcBorders>
           <w:top w:val="none" w:color="000000" w:sz="4" w:space="0"/>
@@ -9666,30 +9816,7 @@
         </w:tcBorders>
       </w:tcPr>
     </w:tblStylePr>
-    <w:tblStylePr w:type="lastCol">
-      <w:rPr>
-        <w:i/>
-        <w:color w:val="404040"/>
-      </w:rPr>
-      <w:pPr>
-        <w:pBdr/>
-        <w:spacing/>
-        <w:ind/>
-      </w:pPr>
-      <w:tblPr>
-        <w:tblBorders/>
-      </w:tblPr>
-      <w:tcPr>
-        <w:shd w:color="ffffff"/>
-        <w:tcBorders>
-          <w:top w:val="none" w:color="000000" w:sz="4" w:space="0"/>
-          <w:left w:val="none" w:color="000000" w:sz="4" w:space="0"/>
-          <w:bottom w:val="none" w:color="000000" w:sz="4" w:space="0"/>
-          <w:right w:val="none" w:color="000000" w:sz="4" w:space="0"/>
-        </w:tcBorders>
-      </w:tcPr>
-    </w:tblStylePr>
-    <w:tblStylePr w:type="lastRow">
+    <w:tblStylePr w:type="firstRow">
       <w:rPr>
         <w:b/>
         <w:color w:val="404040"/>
@@ -9712,6 +9839,52 @@
         </w:tcBorders>
       </w:tcPr>
     </w:tblStylePr>
+    <w:tblStylePr w:type="lastCol">
+      <w:rPr>
+        <w:i/>
+        <w:color w:val="404040"/>
+      </w:rPr>
+      <w:pPr>
+        <w:pBdr/>
+        <w:spacing/>
+        <w:ind/>
+      </w:pPr>
+      <w:tblPr>
+        <w:tblBorders/>
+      </w:tblPr>
+      <w:tcPr>
+        <w:shd w:val="clear" w:color="ffffff"/>
+        <w:tcBorders>
+          <w:top w:val="none" w:color="000000" w:sz="4" w:space="0"/>
+          <w:left w:val="none" w:color="000000" w:sz="4" w:space="0"/>
+          <w:bottom w:val="none" w:color="000000" w:sz="4" w:space="0"/>
+          <w:right w:val="none" w:color="000000" w:sz="4" w:space="0"/>
+        </w:tcBorders>
+      </w:tcPr>
+    </w:tblStylePr>
+    <w:tblStylePr w:type="lastRow">
+      <w:rPr>
+        <w:b/>
+        <w:color w:val="404040"/>
+      </w:rPr>
+      <w:pPr>
+        <w:pBdr/>
+        <w:spacing/>
+        <w:ind/>
+      </w:pPr>
+      <w:tblPr>
+        <w:tblBorders/>
+      </w:tblPr>
+      <w:tcPr>
+        <w:shd w:val="clear" w:color="ffffff"/>
+        <w:tcBorders>
+          <w:top w:val="none" w:color="000000" w:sz="4" w:space="0"/>
+          <w:left w:val="none" w:color="000000" w:sz="4" w:space="0"/>
+          <w:bottom w:val="none" w:color="000000" w:sz="4" w:space="0"/>
+          <w:right w:val="none" w:color="000000" w:sz="4" w:space="0"/>
+        </w:tcBorders>
+      </w:tcPr>
+    </w:tblStylePr>
     <w:tblStylePr w:type="nwCell">
       <w:pPr>
         <w:pBdr/>
@@ -9778,9 +9951,8 @@
       </w:tcPr>
     </w:tblStylePr>
   </w:style>
-  <w:style w:type="table" w:styleId="76">
+  <w:style w:type="table" w:styleId="738">
     <w:name w:val="Grid Table 4"/>
-    <w:basedOn w:val="32"/>
     <w:uiPriority w:val="59"/>
     <w:pPr>
       <w:pBdr/>
@@ -10011,9 +10183,8 @@
       </w:tcPr>
     </w:tblStylePr>
   </w:style>
-  <w:style w:type="table" w:styleId="77">
+  <w:style w:type="table" w:styleId="739">
     <w:name w:val="Grid Table 4 - Accent 1"/>
-    <w:basedOn w:val="32"/>
     <w:uiPriority w:val="59"/>
     <w:pPr>
       <w:pBdr/>
@@ -10244,9 +10415,8 @@
       </w:tcPr>
     </w:tblStylePr>
   </w:style>
-  <w:style w:type="table" w:styleId="78">
+  <w:style w:type="table" w:styleId="740">
     <w:name w:val="Grid Table 4 - Accent 2"/>
-    <w:basedOn w:val="32"/>
     <w:uiPriority w:val="59"/>
     <w:pPr>
       <w:pBdr/>
@@ -10477,9 +10647,8 @@
       </w:tcPr>
     </w:tblStylePr>
   </w:style>
-  <w:style w:type="table" w:styleId="79">
+  <w:style w:type="table" w:styleId="741">
     <w:name w:val="Grid Table 4 - Accent 3"/>
-    <w:basedOn w:val="32"/>
     <w:uiPriority w:val="59"/>
     <w:pPr>
       <w:pBdr/>
@@ -10710,9 +10879,8 @@
       </w:tcPr>
     </w:tblStylePr>
   </w:style>
-  <w:style w:type="table" w:styleId="80">
+  <w:style w:type="table" w:styleId="742">
     <w:name w:val="Grid Table 4 - Accent 4"/>
-    <w:basedOn w:val="32"/>
     <w:uiPriority w:val="59"/>
     <w:pPr>
       <w:pBdr/>
@@ -10943,9 +11111,8 @@
       </w:tcPr>
     </w:tblStylePr>
   </w:style>
-  <w:style w:type="table" w:styleId="81">
+  <w:style w:type="table" w:styleId="743">
     <w:name w:val="Grid Table 4 - Accent 5"/>
-    <w:basedOn w:val="32"/>
     <w:uiPriority w:val="59"/>
     <w:pPr>
       <w:pBdr/>
@@ -11176,9 +11343,8 @@
       </w:tcPr>
     </w:tblStylePr>
   </w:style>
-  <w:style w:type="table" w:styleId="82">
+  <w:style w:type="table" w:styleId="744">
     <w:name w:val="Grid Table 4 - Accent 6"/>
-    <w:basedOn w:val="32"/>
     <w:uiPriority w:val="59"/>
     <w:pPr>
       <w:pBdr/>
@@ -11409,9 +11575,8 @@
       </w:tcPr>
     </w:tblStylePr>
   </w:style>
-  <w:style w:type="table" w:styleId="83">
+  <w:style w:type="table" w:styleId="745">
     <w:name w:val="Grid Table 5 Dark"/>
-    <w:basedOn w:val="32"/>
     <w:uiPriority w:val="99"/>
     <w:pPr>
       <w:pBdr/>
@@ -11637,9 +11802,8 @@
       </w:tcPr>
     </w:tblStylePr>
   </w:style>
-  <w:style w:type="table" w:styleId="84">
+  <w:style w:type="table" w:styleId="746">
     <w:name w:val="Grid Table 5 Dark- Accent 1"/>
-    <w:basedOn w:val="32"/>
     <w:uiPriority w:val="99"/>
     <w:pPr>
       <w:pBdr/>
@@ -11865,9 +12029,8 @@
       </w:tcPr>
     </w:tblStylePr>
   </w:style>
-  <w:style w:type="table" w:styleId="85">
+  <w:style w:type="table" w:styleId="747">
     <w:name w:val="Grid Table 5 Dark - Accent 2"/>
-    <w:basedOn w:val="32"/>
     <w:uiPriority w:val="99"/>
     <w:pPr>
       <w:pBdr/>
@@ -12093,9 +12256,8 @@
       </w:tcPr>
     </w:tblStylePr>
   </w:style>
-  <w:style w:type="table" w:styleId="86">
+  <w:style w:type="table" w:styleId="748">
     <w:name w:val="Grid Table 5 Dark - Accent 3"/>
-    <w:basedOn w:val="32"/>
     <w:uiPriority w:val="99"/>
     <w:pPr>
       <w:pBdr/>
@@ -12321,9 +12483,8 @@
       </w:tcPr>
     </w:tblStylePr>
   </w:style>
-  <w:style w:type="table" w:styleId="87">
+  <w:style w:type="table" w:styleId="749">
     <w:name w:val="Grid Table 5 Dark- Accent 4"/>
-    <w:basedOn w:val="32"/>
     <w:uiPriority w:val="99"/>
     <w:pPr>
       <w:pBdr/>
@@ -12549,9 +12710,8 @@
       </w:tcPr>
     </w:tblStylePr>
   </w:style>
-  <w:style w:type="table" w:styleId="88">
+  <w:style w:type="table" w:styleId="750">
     <w:name w:val="Grid Table 5 Dark - Accent 5"/>
-    <w:basedOn w:val="32"/>
     <w:uiPriority w:val="99"/>
     <w:pPr>
       <w:pBdr/>
@@ -12777,9 +12937,8 @@
       </w:tcPr>
     </w:tblStylePr>
   </w:style>
-  <w:style w:type="table" w:styleId="89">
+  <w:style w:type="table" w:styleId="751">
     <w:name w:val="Grid Table 5 Dark - Accent 6"/>
-    <w:basedOn w:val="32"/>
     <w:uiPriority w:val="99"/>
     <w:pPr>
       <w:pBdr/>
@@ -13005,9 +13164,8 @@
       </w:tcPr>
     </w:tblStylePr>
   </w:style>
-  <w:style w:type="table" w:styleId="90">
+  <w:style w:type="table" w:styleId="752">
     <w:name w:val="Grid Table 6 Colorful"/>
-    <w:basedOn w:val="32"/>
     <w:uiPriority w:val="99"/>
     <w:pPr>
       <w:pBdr/>
@@ -13235,9 +13393,8 @@
       </w:tcPr>
     </w:tblStylePr>
   </w:style>
-  <w:style w:type="table" w:styleId="91">
+  <w:style w:type="table" w:styleId="753">
     <w:name w:val="Grid Table 6 Colorful - Accent 1"/>
-    <w:basedOn w:val="32"/>
     <w:uiPriority w:val="99"/>
     <w:pPr>
       <w:pBdr/>
@@ -13465,9 +13622,8 @@
       </w:tcPr>
     </w:tblStylePr>
   </w:style>
-  <w:style w:type="table" w:styleId="92">
+  <w:style w:type="table" w:styleId="754">
     <w:name w:val="Grid Table 6 Colorful - Accent 2"/>
-    <w:basedOn w:val="32"/>
     <w:uiPriority w:val="99"/>
     <w:pPr>
       <w:pBdr/>
@@ -13695,9 +13851,8 @@
       </w:tcPr>
     </w:tblStylePr>
   </w:style>
-  <w:style w:type="table" w:styleId="93">
+  <w:style w:type="table" w:styleId="755">
     <w:name w:val="Grid Table 6 Colorful - Accent 3"/>
-    <w:basedOn w:val="32"/>
     <w:uiPriority w:val="99"/>
     <w:pPr>
       <w:pBdr/>
@@ -13925,9 +14080,8 @@
       </w:tcPr>
     </w:tblStylePr>
   </w:style>
-  <w:style w:type="table" w:styleId="94">
+  <w:style w:type="table" w:styleId="756">
     <w:name w:val="Grid Table 6 Colorful - Accent 4"/>
-    <w:basedOn w:val="32"/>
     <w:uiPriority w:val="99"/>
     <w:pPr>
       <w:pBdr/>
@@ -14155,9 +14309,8 @@
       </w:tcPr>
     </w:tblStylePr>
   </w:style>
-  <w:style w:type="table" w:styleId="95">
+  <w:style w:type="table" w:styleId="757">
     <w:name w:val="Grid Table 6 Colorful - Accent 5"/>
-    <w:basedOn w:val="32"/>
     <w:uiPriority w:val="99"/>
     <w:pPr>
       <w:pBdr/>
@@ -14385,9 +14538,8 @@
       </w:tcPr>
     </w:tblStylePr>
   </w:style>
-  <w:style w:type="table" w:styleId="96">
+  <w:style w:type="table" w:styleId="758">
     <w:name w:val="Grid Table 6 Colorful - Accent 6"/>
-    <w:basedOn w:val="32"/>
     <w:uiPriority w:val="99"/>
     <w:pPr>
       <w:pBdr/>
@@ -14615,9 +14767,8 @@
       </w:tcPr>
     </w:tblStylePr>
   </w:style>
-  <w:style w:type="table" w:styleId="97">
+  <w:style w:type="table" w:styleId="759">
     <w:name w:val="Grid Table 7 Colorful"/>
-    <w:basedOn w:val="32"/>
     <w:uiPriority w:val="99"/>
     <w:pPr>
       <w:pBdr/>
@@ -14719,11 +14870,11 @@
         <w:tblBorders/>
       </w:tblPr>
       <w:tcPr>
-        <w:shd w:color="ffffff"/>
+        <w:shd w:val="clear" w:color="ffffff"/>
         <w:tcBorders>
-          <w:top w:val="none"/>
-          <w:left w:val="none"/>
-          <w:bottom w:val="none"/>
+          <w:top w:val="none" w:color="000000" w:sz="4" w:space="0"/>
+          <w:left w:val="none" w:color="000000" w:sz="4" w:space="0"/>
+          <w:bottom w:val="none" w:color="000000" w:sz="4" w:space="0"/>
           <w:right w:val="single" w:color="000000" w:themeColor="text1" w:themeTint="80" w:sz="4" w:space="0"/>
         </w:tcBorders>
       </w:tcPr>
@@ -14746,10 +14897,10 @@
       <w:tcPr>
         <w:shd w:val="clear" w:color="ffffff" w:themeColor="light1" w:fill="ffffff" w:themeFill="light1"/>
         <w:tcBorders>
-          <w:top w:val="none"/>
-          <w:left w:val="none"/>
+          <w:top w:val="none" w:color="000000" w:sz="4" w:space="0"/>
+          <w:left w:val="none" w:color="000000" w:sz="4" w:space="0"/>
           <w:bottom w:val="single" w:color="000000" w:themeColor="text1" w:themeTint="80" w:sz="4" w:space="0"/>
-          <w:right w:val="none"/>
+          <w:right w:val="none" w:color="000000" w:sz="4" w:space="0"/>
         </w:tcBorders>
       </w:tcPr>
     </w:tblStylePr>
@@ -14769,12 +14920,12 @@
         <w:tblBorders/>
       </w:tblPr>
       <w:tcPr>
-        <w:shd w:color="ffffff"/>
+        <w:shd w:val="clear" w:color="ffffff"/>
         <w:tcBorders>
-          <w:top w:val="none"/>
+          <w:top w:val="none" w:color="000000" w:sz="4" w:space="0"/>
           <w:left w:val="single" w:color="000000" w:themeColor="text1" w:themeTint="80" w:sz="4" w:space="0"/>
-          <w:bottom w:val="none"/>
-          <w:right w:val="none"/>
+          <w:bottom w:val="none" w:color="000000" w:sz="4" w:space="0"/>
+          <w:right w:val="none" w:color="000000" w:sz="4" w:space="0"/>
         </w:tcBorders>
       </w:tcPr>
     </w:tblStylePr>
@@ -14797,9 +14948,9 @@
         <w:shd w:val="clear" w:color="ffffff" w:themeColor="light1" w:fill="ffffff" w:themeFill="light1"/>
         <w:tcBorders>
           <w:top w:val="single" w:color="000000" w:themeColor="text1" w:themeTint="80" w:sz="4" w:space="0"/>
-          <w:left w:val="none"/>
-          <w:bottom w:val="none"/>
-          <w:right w:val="none"/>
+          <w:left w:val="none" w:color="000000" w:sz="4" w:space="0"/>
+          <w:bottom w:val="none" w:color="000000" w:sz="4" w:space="0"/>
+          <w:right w:val="none" w:color="000000" w:sz="4" w:space="0"/>
         </w:tcBorders>
       </w:tcPr>
     </w:tblStylePr>
@@ -14869,9 +15020,8 @@
       </w:tcPr>
     </w:tblStylePr>
   </w:style>
-  <w:style w:type="table" w:styleId="98">
+  <w:style w:type="table" w:styleId="760">
     <w:name w:val="Grid Table 7 Colorful - Accent 1"/>
-    <w:basedOn w:val="32"/>
     <w:uiPriority w:val="99"/>
     <w:pPr>
       <w:pBdr/>
@@ -14973,11 +15123,11 @@
         <w:tblBorders/>
       </w:tblPr>
       <w:tcPr>
-        <w:shd w:color="ffffff"/>
+        <w:shd w:val="clear" w:color="ffffff"/>
         <w:tcBorders>
-          <w:top w:val="none"/>
-          <w:left w:val="none"/>
-          <w:bottom w:val="none"/>
+          <w:top w:val="none" w:color="000000" w:sz="4" w:space="0"/>
+          <w:left w:val="none" w:color="000000" w:sz="4" w:space="0"/>
+          <w:bottom w:val="none" w:color="000000" w:sz="4" w:space="0"/>
           <w:right w:val="single" w:color="000000" w:themeColor="accent1" w:themeTint="80" w:sz="4" w:space="0"/>
         </w:tcBorders>
       </w:tcPr>
@@ -15000,10 +15150,10 @@
       <w:tcPr>
         <w:shd w:val="clear" w:color="ffffff" w:themeColor="light1" w:fill="ffffff" w:themeFill="light1"/>
         <w:tcBorders>
-          <w:top w:val="none"/>
-          <w:left w:val="none"/>
+          <w:top w:val="none" w:color="000000" w:sz="4" w:space="0"/>
+          <w:left w:val="none" w:color="000000" w:sz="4" w:space="0"/>
           <w:bottom w:val="single" w:color="000000" w:themeColor="accent1" w:themeTint="80" w:sz="4" w:space="0"/>
-          <w:right w:val="none"/>
+          <w:right w:val="none" w:color="000000" w:sz="4" w:space="0"/>
         </w:tcBorders>
       </w:tcPr>
     </w:tblStylePr>
@@ -15023,12 +15173,12 @@
         <w:tblBorders/>
       </w:tblPr>
       <w:tcPr>
-        <w:shd w:color="ffffff"/>
+        <w:shd w:val="clear" w:color="ffffff"/>
         <w:tcBorders>
-          <w:top w:val="none"/>
+          <w:top w:val="none" w:color="000000" w:sz="4" w:space="0"/>
           <w:left w:val="single" w:color="000000" w:themeColor="accent1" w:themeTint="80" w:sz="4" w:space="0"/>
-          <w:bottom w:val="none"/>
-          <w:right w:val="none"/>
+          <w:bottom w:val="none" w:color="000000" w:sz="4" w:space="0"/>
+          <w:right w:val="none" w:color="000000" w:sz="4" w:space="0"/>
         </w:tcBorders>
       </w:tcPr>
     </w:tblStylePr>
@@ -15051,9 +15201,9 @@
         <w:shd w:val="clear" w:color="ffffff" w:themeColor="light1" w:fill="ffffff" w:themeFill="light1"/>
         <w:tcBorders>
           <w:top w:val="single" w:color="000000" w:themeColor="accent1" w:themeTint="80" w:sz="4" w:space="0"/>
-          <w:left w:val="none"/>
-          <w:bottom w:val="none"/>
-          <w:right w:val="none"/>
+          <w:left w:val="none" w:color="000000" w:sz="4" w:space="0"/>
+          <w:bottom w:val="none" w:color="000000" w:sz="4" w:space="0"/>
+          <w:right w:val="none" w:color="000000" w:sz="4" w:space="0"/>
         </w:tcBorders>
       </w:tcPr>
     </w:tblStylePr>
@@ -15123,9 +15273,8 @@
       </w:tcPr>
     </w:tblStylePr>
   </w:style>
-  <w:style w:type="table" w:styleId="99">
+  <w:style w:type="table" w:styleId="761">
     <w:name w:val="Grid Table 7 Colorful - Accent 2"/>
-    <w:basedOn w:val="32"/>
     <w:uiPriority w:val="99"/>
     <w:pPr>
       <w:pBdr/>
@@ -15227,11 +15376,11 @@
         <w:tblBorders/>
       </w:tblPr>
       <w:tcPr>
-        <w:shd w:color="ffffff"/>
+        <w:shd w:val="clear" w:color="ffffff"/>
         <w:tcBorders>
-          <w:top w:val="none"/>
-          <w:left w:val="none"/>
-          <w:bottom w:val="none"/>
+          <w:top w:val="none" w:color="000000" w:sz="4" w:space="0"/>
+          <w:left w:val="none" w:color="000000" w:sz="4" w:space="0"/>
+          <w:bottom w:val="none" w:color="000000" w:sz="4" w:space="0"/>
           <w:right w:val="single" w:color="000000" w:themeColor="accent2" w:themeTint="97" w:sz="4" w:space="0"/>
         </w:tcBorders>
       </w:tcPr>
@@ -15254,10 +15403,10 @@
       <w:tcPr>
         <w:shd w:val="clear" w:color="ffffff" w:themeColor="light1" w:fill="ffffff" w:themeFill="light1"/>
         <w:tcBorders>
-          <w:top w:val="none"/>
-          <w:left w:val="none"/>
+          <w:top w:val="none" w:color="000000" w:sz="4" w:space="0"/>
+          <w:left w:val="none" w:color="000000" w:sz="4" w:space="0"/>
           <w:bottom w:val="single" w:color="000000" w:themeColor="accent2" w:themeTint="97" w:sz="4" w:space="0"/>
-          <w:right w:val="none"/>
+          <w:right w:val="none" w:color="000000" w:sz="4" w:space="0"/>
         </w:tcBorders>
       </w:tcPr>
     </w:tblStylePr>
@@ -15277,12 +15426,12 @@
         <w:tblBorders/>
       </w:tblPr>
       <w:tcPr>
-        <w:shd w:color="ffffff"/>
+        <w:shd w:val="clear" w:color="ffffff"/>
         <w:tcBorders>
-          <w:top w:val="none"/>
+          <w:top w:val="none" w:color="000000" w:sz="4" w:space="0"/>
           <w:left w:val="single" w:color="000000" w:themeColor="accent2" w:themeTint="97" w:sz="4" w:space="0"/>
-          <w:bottom w:val="none"/>
-          <w:right w:val="none"/>
+          <w:bottom w:val="none" w:color="000000" w:sz="4" w:space="0"/>
+          <w:right w:val="none" w:color="000000" w:sz="4" w:space="0"/>
         </w:tcBorders>
       </w:tcPr>
     </w:tblStylePr>
@@ -15305,9 +15454,9 @@
         <w:shd w:val="clear" w:color="ffffff" w:themeColor="light1" w:fill="ffffff" w:themeFill="light1"/>
         <w:tcBorders>
           <w:top w:val="single" w:color="000000" w:themeColor="accent2" w:themeTint="97" w:sz="4" w:space="0"/>
-          <w:left w:val="none"/>
-          <w:bottom w:val="none"/>
-          <w:right w:val="none"/>
+          <w:left w:val="none" w:color="000000" w:sz="4" w:space="0"/>
+          <w:bottom w:val="none" w:color="000000" w:sz="4" w:space="0"/>
+          <w:right w:val="none" w:color="000000" w:sz="4" w:space="0"/>
         </w:tcBorders>
       </w:tcPr>
     </w:tblStylePr>
@@ -15377,9 +15526,8 @@
       </w:tcPr>
     </w:tblStylePr>
   </w:style>
-  <w:style w:type="table" w:styleId="100">
+  <w:style w:type="table" w:styleId="762">
     <w:name w:val="Grid Table 7 Colorful - Accent 3"/>
-    <w:basedOn w:val="32"/>
     <w:uiPriority w:val="99"/>
     <w:pPr>
       <w:pBdr/>
@@ -15481,11 +15629,11 @@
         <w:tblBorders/>
       </w:tblPr>
       <w:tcPr>
-        <w:shd w:color="ffffff"/>
+        <w:shd w:val="clear" w:color="ffffff"/>
         <w:tcBorders>
-          <w:top w:val="none"/>
-          <w:left w:val="none"/>
-          <w:bottom w:val="none"/>
+          <w:top w:val="none" w:color="000000" w:sz="4" w:space="0"/>
+          <w:left w:val="none" w:color="000000" w:sz="4" w:space="0"/>
+          <w:bottom w:val="none" w:color="000000" w:sz="4" w:space="0"/>
           <w:right w:val="single" w:color="000000" w:themeColor="accent3" w:themeTint="FE" w:sz="4" w:space="0"/>
         </w:tcBorders>
       </w:tcPr>
@@ -15508,10 +15656,10 @@
       <w:tcPr>
         <w:shd w:val="clear" w:color="ffffff" w:themeColor="light1" w:fill="ffffff" w:themeFill="light1"/>
         <w:tcBorders>
-          <w:top w:val="none"/>
-          <w:left w:val="none"/>
+          <w:top w:val="none" w:color="000000" w:sz="4" w:space="0"/>
+          <w:left w:val="none" w:color="000000" w:sz="4" w:space="0"/>
           <w:bottom w:val="single" w:color="000000" w:themeColor="accent3" w:themeTint="FE" w:sz="4" w:space="0"/>
-          <w:right w:val="none"/>
+          <w:right w:val="none" w:color="000000" w:sz="4" w:space="0"/>
         </w:tcBorders>
       </w:tcPr>
     </w:tblStylePr>
@@ -15531,12 +15679,12 @@
         <w:tblBorders/>
       </w:tblPr>
       <w:tcPr>
-        <w:shd w:color="ffffff"/>
+        <w:shd w:val="clear" w:color="ffffff"/>
         <w:tcBorders>
-          <w:top w:val="none"/>
+          <w:top w:val="none" w:color="000000" w:sz="4" w:space="0"/>
           <w:left w:val="single" w:color="000000" w:themeColor="accent3" w:themeTint="FE" w:sz="4" w:space="0"/>
-          <w:bottom w:val="none"/>
-          <w:right w:val="none"/>
+          <w:bottom w:val="none" w:color="000000" w:sz="4" w:space="0"/>
+          <w:right w:val="none" w:color="000000" w:sz="4" w:space="0"/>
         </w:tcBorders>
       </w:tcPr>
     </w:tblStylePr>
@@ -15559,9 +15707,9 @@
         <w:shd w:val="clear" w:color="ffffff" w:themeColor="light1" w:fill="ffffff" w:themeFill="light1"/>
         <w:tcBorders>
           <w:top w:val="single" w:color="000000" w:themeColor="accent3" w:themeTint="FE" w:sz="4" w:space="0"/>
-          <w:left w:val="none"/>
-          <w:bottom w:val="none"/>
-          <w:right w:val="none"/>
+          <w:left w:val="none" w:color="000000" w:sz="4" w:space="0"/>
+          <w:bottom w:val="none" w:color="000000" w:sz="4" w:space="0"/>
+          <w:right w:val="none" w:color="000000" w:sz="4" w:space="0"/>
         </w:tcBorders>
       </w:tcPr>
     </w:tblStylePr>
@@ -15631,9 +15779,8 @@
       </w:tcPr>
     </w:tblStylePr>
   </w:style>
-  <w:style w:type="table" w:styleId="101">
+  <w:style w:type="table" w:styleId="763">
     <w:name w:val="Grid Table 7 Colorful - Accent 4"/>
-    <w:basedOn w:val="32"/>
     <w:uiPriority w:val="99"/>
     <w:pPr>
       <w:pBdr/>
@@ -15735,11 +15882,11 @@
         <w:tblBorders/>
       </w:tblPr>
       <w:tcPr>
-        <w:shd w:color="ffffff"/>
+        <w:shd w:val="clear" w:color="ffffff"/>
         <w:tcBorders>
-          <w:top w:val="none"/>
-          <w:left w:val="none"/>
-          <w:bottom w:val="none"/>
+          <w:top w:val="none" w:color="000000" w:sz="4" w:space="0"/>
+          <w:left w:val="none" w:color="000000" w:sz="4" w:space="0"/>
+          <w:bottom w:val="none" w:color="000000" w:sz="4" w:space="0"/>
           <w:right w:val="single" w:color="000000" w:themeColor="accent4" w:themeTint="9A" w:sz="4" w:space="0"/>
         </w:tcBorders>
       </w:tcPr>
@@ -15762,10 +15909,10 @@
       <w:tcPr>
         <w:shd w:val="clear" w:color="ffffff" w:themeColor="light1" w:fill="ffffff" w:themeFill="light1"/>
         <w:tcBorders>
-          <w:top w:val="none"/>
-          <w:left w:val="none"/>
+          <w:top w:val="none" w:color="000000" w:sz="4" w:space="0"/>
+          <w:left w:val="none" w:color="000000" w:sz="4" w:space="0"/>
           <w:bottom w:val="single" w:color="000000" w:themeColor="accent4" w:themeTint="9A" w:sz="4" w:space="0"/>
-          <w:right w:val="none"/>
+          <w:right w:val="none" w:color="000000" w:sz="4" w:space="0"/>
         </w:tcBorders>
       </w:tcPr>
     </w:tblStylePr>
@@ -15785,12 +15932,12 @@
         <w:tblBorders/>
       </w:tblPr>
       <w:tcPr>
-        <w:shd w:color="ffffff"/>
+        <w:shd w:val="clear" w:color="ffffff"/>
         <w:tcBorders>
-          <w:top w:val="none"/>
+          <w:top w:val="none" w:color="000000" w:sz="4" w:space="0"/>
           <w:left w:val="single" w:color="000000" w:themeColor="accent4" w:themeTint="9A" w:sz="4" w:space="0"/>
-          <w:bottom w:val="none"/>
-          <w:right w:val="none"/>
+          <w:bottom w:val="none" w:color="000000" w:sz="4" w:space="0"/>
+          <w:right w:val="none" w:color="000000" w:sz="4" w:space="0"/>
         </w:tcBorders>
       </w:tcPr>
     </w:tblStylePr>
@@ -15813,9 +15960,9 @@
         <w:shd w:val="clear" w:color="ffffff" w:themeColor="light1" w:fill="ffffff" w:themeFill="light1"/>
         <w:tcBorders>
           <w:top w:val="single" w:color="000000" w:themeColor="accent4" w:themeTint="9A" w:sz="4" w:space="0"/>
-          <w:left w:val="none"/>
-          <w:bottom w:val="none"/>
-          <w:right w:val="none"/>
+          <w:left w:val="none" w:color="000000" w:sz="4" w:space="0"/>
+          <w:bottom w:val="none" w:color="000000" w:sz="4" w:space="0"/>
+          <w:right w:val="none" w:color="000000" w:sz="4" w:space="0"/>
         </w:tcBorders>
       </w:tcPr>
     </w:tblStylePr>
@@ -15885,9 +16032,8 @@
       </w:tcPr>
     </w:tblStylePr>
   </w:style>
-  <w:style w:type="table" w:styleId="102">
+  <w:style w:type="table" w:styleId="764">
     <w:name w:val="Grid Table 7 Colorful - Accent 5"/>
-    <w:basedOn w:val="32"/>
     <w:uiPriority w:val="99"/>
     <w:pPr>
       <w:pBdr/>
@@ -15989,11 +16135,11 @@
         <w:tblBorders/>
       </w:tblPr>
       <w:tcPr>
-        <w:shd w:color="ffffff"/>
+        <w:shd w:val="clear" w:color="ffffff"/>
         <w:tcBorders>
-          <w:top w:val="none"/>
-          <w:left w:val="none"/>
-          <w:bottom w:val="none"/>
+          <w:top w:val="none" w:color="000000" w:sz="4" w:space="0"/>
+          <w:left w:val="none" w:color="000000" w:sz="4" w:space="0"/>
+          <w:bottom w:val="none" w:color="000000" w:sz="4" w:space="0"/>
           <w:right w:val="single" w:color="000000" w:themeColor="accent5" w:themeTint="90" w:sz="4" w:space="0"/>
         </w:tcBorders>
       </w:tcPr>
@@ -16016,10 +16162,10 @@
       <w:tcPr>
         <w:shd w:val="clear" w:color="ffffff" w:themeColor="light1" w:fill="ffffff" w:themeFill="light1"/>
         <w:tcBorders>
-          <w:top w:val="none"/>
-          <w:left w:val="none"/>
+          <w:top w:val="none" w:color="000000" w:sz="4" w:space="0"/>
+          <w:left w:val="none" w:color="000000" w:sz="4" w:space="0"/>
           <w:bottom w:val="single" w:color="000000" w:themeColor="accent5" w:themeTint="90" w:sz="4" w:space="0"/>
-          <w:right w:val="none"/>
+          <w:right w:val="none" w:color="000000" w:sz="4" w:space="0"/>
         </w:tcBorders>
       </w:tcPr>
     </w:tblStylePr>
@@ -16039,12 +16185,12 @@
         <w:tblBorders/>
       </w:tblPr>
       <w:tcPr>
-        <w:shd w:color="ffffff"/>
+        <w:shd w:val="clear" w:color="ffffff"/>
         <w:tcBorders>
-          <w:top w:val="none"/>
+          <w:top w:val="none" w:color="000000" w:sz="4" w:space="0"/>
           <w:left w:val="single" w:color="000000" w:themeColor="accent5" w:themeTint="90" w:sz="4" w:space="0"/>
-          <w:bottom w:val="none"/>
-          <w:right w:val="none"/>
+          <w:bottom w:val="none" w:color="000000" w:sz="4" w:space="0"/>
+          <w:right w:val="none" w:color="000000" w:sz="4" w:space="0"/>
         </w:tcBorders>
       </w:tcPr>
     </w:tblStylePr>
@@ -16067,9 +16213,9 @@
         <w:shd w:val="clear" w:color="ffffff" w:themeColor="light1" w:fill="ffffff" w:themeFill="light1"/>
         <w:tcBorders>
           <w:top w:val="single" w:color="000000" w:themeColor="accent5" w:themeTint="90" w:sz="4" w:space="0"/>
-          <w:left w:val="none"/>
-          <w:bottom w:val="none"/>
-          <w:right w:val="none"/>
+          <w:left w:val="none" w:color="000000" w:sz="4" w:space="0"/>
+          <w:bottom w:val="none" w:color="000000" w:sz="4" w:space="0"/>
+          <w:right w:val="none" w:color="000000" w:sz="4" w:space="0"/>
         </w:tcBorders>
       </w:tcPr>
     </w:tblStylePr>
@@ -16139,9 +16285,8 @@
       </w:tcPr>
     </w:tblStylePr>
   </w:style>
-  <w:style w:type="table" w:styleId="103">
+  <w:style w:type="table" w:styleId="765">
     <w:name w:val="Grid Table 7 Colorful - Accent 6"/>
-    <w:basedOn w:val="32"/>
     <w:uiPriority w:val="99"/>
     <w:pPr>
       <w:pBdr/>
@@ -16243,11 +16388,11 @@
         <w:tblBorders/>
       </w:tblPr>
       <w:tcPr>
-        <w:shd w:color="ffffff"/>
+        <w:shd w:val="clear" w:color="ffffff"/>
         <w:tcBorders>
-          <w:top w:val="none"/>
-          <w:left w:val="none"/>
-          <w:bottom w:val="none"/>
+          <w:top w:val="none" w:color="000000" w:sz="4" w:space="0"/>
+          <w:left w:val="none" w:color="000000" w:sz="4" w:space="0"/>
+          <w:bottom w:val="none" w:color="000000" w:sz="4" w:space="0"/>
           <w:right w:val="single" w:color="000000" w:themeColor="accent6" w:themeTint="90" w:sz="4" w:space="0"/>
         </w:tcBorders>
       </w:tcPr>
@@ -16270,10 +16415,10 @@
       <w:tcPr>
         <w:shd w:val="clear" w:color="ffffff" w:themeColor="light1" w:fill="ffffff" w:themeFill="light1"/>
         <w:tcBorders>
-          <w:top w:val="none"/>
-          <w:left w:val="none"/>
+          <w:top w:val="none" w:color="000000" w:sz="4" w:space="0"/>
+          <w:left w:val="none" w:color="000000" w:sz="4" w:space="0"/>
           <w:bottom w:val="single" w:color="000000" w:themeColor="accent6" w:themeTint="90" w:sz="4" w:space="0"/>
-          <w:right w:val="none"/>
+          <w:right w:val="none" w:color="000000" w:sz="4" w:space="0"/>
         </w:tcBorders>
       </w:tcPr>
     </w:tblStylePr>
@@ -16293,12 +16438,12 @@
         <w:tblBorders/>
       </w:tblPr>
       <w:tcPr>
-        <w:shd w:color="ffffff"/>
+        <w:shd w:val="clear" w:color="ffffff"/>
         <w:tcBorders>
-          <w:top w:val="none"/>
+          <w:top w:val="none" w:color="000000" w:sz="4" w:space="0"/>
           <w:left w:val="single" w:color="000000" w:themeColor="accent6" w:themeTint="90" w:sz="4" w:space="0"/>
-          <w:bottom w:val="none"/>
-          <w:right w:val="none"/>
+          <w:bottom w:val="none" w:color="000000" w:sz="4" w:space="0"/>
+          <w:right w:val="none" w:color="000000" w:sz="4" w:space="0"/>
         </w:tcBorders>
       </w:tcPr>
     </w:tblStylePr>
@@ -16321,9 +16466,9 @@
         <w:shd w:val="clear" w:color="ffffff" w:themeColor="light1" w:fill="ffffff" w:themeFill="light1"/>
         <w:tcBorders>
           <w:top w:val="single" w:color="000000" w:themeColor="accent6" w:themeTint="90" w:sz="4" w:space="0"/>
-          <w:left w:val="none"/>
-          <w:bottom w:val="none"/>
-          <w:right w:val="none"/>
+          <w:left w:val="none" w:color="000000" w:sz="4" w:space="0"/>
+          <w:bottom w:val="none" w:color="000000" w:sz="4" w:space="0"/>
+          <w:right w:val="none" w:color="000000" w:sz="4" w:space="0"/>
         </w:tcBorders>
       </w:tcPr>
     </w:tblStylePr>
@@ -16393,9 +16538,8 @@
       </w:tcPr>
     </w:tblStylePr>
   </w:style>
-  <w:style w:type="table" w:styleId="104">
+  <w:style w:type="table" w:styleId="766">
     <w:name w:val="List Table 1 Light"/>
-    <w:basedOn w:val="32"/>
     <w:uiPriority w:val="99"/>
     <w:pPr>
       <w:pBdr/>
@@ -16609,9 +16753,8 @@
       </w:tcPr>
     </w:tblStylePr>
   </w:style>
-  <w:style w:type="table" w:styleId="105">
+  <w:style w:type="table" w:styleId="767">
     <w:name w:val="List Table 1 Light - Accent 1"/>
-    <w:basedOn w:val="32"/>
     <w:uiPriority w:val="99"/>
     <w:pPr>
       <w:pBdr/>
@@ -16825,9 +16968,8 @@
       </w:tcPr>
     </w:tblStylePr>
   </w:style>
-  <w:style w:type="table" w:styleId="106">
+  <w:style w:type="table" w:styleId="768">
     <w:name w:val="List Table 1 Light - Accent 2"/>
-    <w:basedOn w:val="32"/>
     <w:uiPriority w:val="99"/>
     <w:pPr>
       <w:pBdr/>
@@ -17041,9 +17183,8 @@
       </w:tcPr>
     </w:tblStylePr>
   </w:style>
-  <w:style w:type="table" w:styleId="107">
+  <w:style w:type="table" w:styleId="769">
     <w:name w:val="List Table 1 Light - Accent 3"/>
-    <w:basedOn w:val="32"/>
     <w:uiPriority w:val="99"/>
     <w:pPr>
       <w:pBdr/>
@@ -17257,9 +17398,8 @@
       </w:tcPr>
     </w:tblStylePr>
   </w:style>
-  <w:style w:type="table" w:styleId="108">
+  <w:style w:type="table" w:styleId="770">
     <w:name w:val="List Table 1 Light - Accent 4"/>
-    <w:basedOn w:val="32"/>
     <w:uiPriority w:val="99"/>
     <w:pPr>
       <w:pBdr/>
@@ -17473,9 +17613,8 @@
       </w:tcPr>
     </w:tblStylePr>
   </w:style>
-  <w:style w:type="table" w:styleId="109">
+  <w:style w:type="table" w:styleId="771">
     <w:name w:val="List Table 1 Light - Accent 5"/>
-    <w:basedOn w:val="32"/>
     <w:uiPriority w:val="99"/>
     <w:pPr>
       <w:pBdr/>
@@ -17689,9 +17828,8 @@
       </w:tcPr>
     </w:tblStylePr>
   </w:style>
-  <w:style w:type="table" w:styleId="110">
+  <w:style w:type="table" w:styleId="772">
     <w:name w:val="List Table 1 Light - Accent 6"/>
-    <w:basedOn w:val="32"/>
     <w:uiPriority w:val="99"/>
     <w:pPr>
       <w:pBdr/>
@@ -17905,9 +18043,8 @@
       </w:tcPr>
     </w:tblStylePr>
   </w:style>
-  <w:style w:type="table" w:styleId="111">
+  <w:style w:type="table" w:styleId="773">
     <w:name w:val="List Table 2"/>
-    <w:basedOn w:val="32"/>
     <w:uiPriority w:val="99"/>
     <w:pPr>
       <w:pBdr/>
@@ -18143,9 +18280,8 @@
       </w:tcPr>
     </w:tblStylePr>
   </w:style>
-  <w:style w:type="table" w:styleId="112">
+  <w:style w:type="table" w:styleId="774">
     <w:name w:val="List Table 2 - Accent 1"/>
-    <w:basedOn w:val="32"/>
     <w:uiPriority w:val="99"/>
     <w:pPr>
       <w:pBdr/>
@@ -18381,9 +18517,8 @@
       </w:tcPr>
     </w:tblStylePr>
   </w:style>
-  <w:style w:type="table" w:styleId="113">
+  <w:style w:type="table" w:styleId="775">
     <w:name w:val="List Table 2 - Accent 2"/>
-    <w:basedOn w:val="32"/>
     <w:uiPriority w:val="99"/>
     <w:pPr>
       <w:pBdr/>
@@ -18619,9 +18754,8 @@
       </w:tcPr>
     </w:tblStylePr>
   </w:style>
-  <w:style w:type="table" w:styleId="114">
+  <w:style w:type="table" w:styleId="776">
     <w:name w:val="List Table 2 - Accent 3"/>
-    <w:basedOn w:val="32"/>
     <w:uiPriority w:val="99"/>
     <w:pPr>
       <w:pBdr/>
@@ -18857,9 +18991,8 @@
       </w:tcPr>
     </w:tblStylePr>
   </w:style>
-  <w:style w:type="table" w:styleId="115">
+  <w:style w:type="table" w:styleId="777">
     <w:name w:val="List Table 2 - Accent 4"/>
-    <w:basedOn w:val="32"/>
     <w:uiPriority w:val="99"/>
     <w:pPr>
       <w:pBdr/>
@@ -19095,9 +19228,8 @@
       </w:tcPr>
     </w:tblStylePr>
   </w:style>
-  <w:style w:type="table" w:styleId="116">
+  <w:style w:type="table" w:styleId="778">
     <w:name w:val="List Table 2 - Accent 5"/>
-    <w:basedOn w:val="32"/>
     <w:uiPriority w:val="99"/>
     <w:pPr>
       <w:pBdr/>
@@ -19333,9 +19465,8 @@
       </w:tcPr>
     </w:tblStylePr>
   </w:style>
-  <w:style w:type="table" w:styleId="117">
+  <w:style w:type="table" w:styleId="779">
     <w:name w:val="List Table 2 - Accent 6"/>
-    <w:basedOn w:val="32"/>
     <w:uiPriority w:val="99"/>
     <w:pPr>
       <w:pBdr/>
@@ -19571,9 +19702,8 @@
       </w:tcPr>
     </w:tblStylePr>
   </w:style>
-  <w:style w:type="table" w:styleId="118">
+  <w:style w:type="table" w:styleId="780">
     <w:name w:val="List Table 3"/>
-    <w:basedOn w:val="32"/>
     <w:uiPriority w:val="99"/>
     <w:pPr>
       <w:pBdr/>
@@ -19799,9 +19929,8 @@
       </w:tcPr>
     </w:tblStylePr>
   </w:style>
-  <w:style w:type="table" w:styleId="119">
+  <w:style w:type="table" w:styleId="781">
     <w:name w:val="List Table 3 - Accent 1"/>
-    <w:basedOn w:val="32"/>
     <w:uiPriority w:val="99"/>
     <w:pPr>
       <w:pBdr/>
@@ -20027,9 +20156,8 @@
       </w:tcPr>
     </w:tblStylePr>
   </w:style>
-  <w:style w:type="table" w:styleId="120">
+  <w:style w:type="table" w:styleId="782">
     <w:name w:val="List Table 3 - Accent 2"/>
-    <w:basedOn w:val="32"/>
     <w:uiPriority w:val="99"/>
     <w:pPr>
       <w:pBdr/>
@@ -20255,9 +20383,8 @@
       </w:tcPr>
     </w:tblStylePr>
   </w:style>
-  <w:style w:type="table" w:styleId="121">
+  <w:style w:type="table" w:styleId="783">
     <w:name w:val="List Table 3 - Accent 3"/>
-    <w:basedOn w:val="32"/>
     <w:uiPriority w:val="99"/>
     <w:pPr>
       <w:pBdr/>
@@ -20483,9 +20610,8 @@
       </w:tcPr>
     </w:tblStylePr>
   </w:style>
-  <w:style w:type="table" w:styleId="122">
+  <w:style w:type="table" w:styleId="784">
     <w:name w:val="List Table 3 - Accent 4"/>
-    <w:basedOn w:val="32"/>
     <w:uiPriority w:val="99"/>
     <w:pPr>
       <w:pBdr/>
@@ -20711,9 +20837,8 @@
       </w:tcPr>
     </w:tblStylePr>
   </w:style>
-  <w:style w:type="table" w:styleId="123">
+  <w:style w:type="table" w:styleId="785">
     <w:name w:val="List Table 3 - Accent 5"/>
-    <w:basedOn w:val="32"/>
     <w:uiPriority w:val="99"/>
     <w:pPr>
       <w:pBdr/>
@@ -20939,9 +21064,8 @@
       </w:tcPr>
     </w:tblStylePr>
   </w:style>
-  <w:style w:type="table" w:styleId="124">
+  <w:style w:type="table" w:styleId="786">
     <w:name w:val="List Table 3 - Accent 6"/>
-    <w:basedOn w:val="32"/>
     <w:uiPriority w:val="99"/>
     <w:pPr>
       <w:pBdr/>
@@ -21167,9 +21291,8 @@
       </w:tcPr>
     </w:tblStylePr>
   </w:style>
-  <w:style w:type="table" w:styleId="125">
+  <w:style w:type="table" w:styleId="787">
     <w:name w:val="List Table 4"/>
-    <w:basedOn w:val="32"/>
     <w:uiPriority w:val="99"/>
     <w:pPr>
       <w:pBdr/>
@@ -21392,9 +21515,8 @@
       </w:tcPr>
     </w:tblStylePr>
   </w:style>
-  <w:style w:type="table" w:styleId="126">
+  <w:style w:type="table" w:styleId="788">
     <w:name w:val="List Table 4 - Accent 1"/>
-    <w:basedOn w:val="32"/>
     <w:uiPriority w:val="99"/>
     <w:pPr>
       <w:pBdr/>
@@ -21617,9 +21739,8 @@
       </w:tcPr>
     </w:tblStylePr>
   </w:style>
-  <w:style w:type="table" w:styleId="127">
+  <w:style w:type="table" w:styleId="789">
     <w:name w:val="List Table 4 - Accent 2"/>
-    <w:basedOn w:val="32"/>
     <w:uiPriority w:val="99"/>
     <w:pPr>
       <w:pBdr/>
@@ -21842,9 +21963,8 @@
       </w:tcPr>
     </w:tblStylePr>
   </w:style>
-  <w:style w:type="table" w:styleId="128">
+  <w:style w:type="table" w:styleId="790">
     <w:name w:val="List Table 4 - Accent 3"/>
-    <w:basedOn w:val="32"/>
     <w:uiPriority w:val="99"/>
     <w:pPr>
       <w:pBdr/>
@@ -22067,9 +22187,8 @@
       </w:tcPr>
     </w:tblStylePr>
   </w:style>
-  <w:style w:type="table" w:styleId="129">
+  <w:style w:type="table" w:styleId="791">
     <w:name w:val="List Table 4 - Accent 4"/>
-    <w:basedOn w:val="32"/>
     <w:uiPriority w:val="99"/>
     <w:pPr>
       <w:pBdr/>
@@ -22292,9 +22411,8 @@
       </w:tcPr>
     </w:tblStylePr>
   </w:style>
-  <w:style w:type="table" w:styleId="130">
+  <w:style w:type="table" w:styleId="792">
     <w:name w:val="List Table 4 - Accent 5"/>
-    <w:basedOn w:val="32"/>
     <w:uiPriority w:val="99"/>
     <w:pPr>
       <w:pBdr/>
@@ -22517,9 +22635,8 @@
       </w:tcPr>
     </w:tblStylePr>
   </w:style>
-  <w:style w:type="table" w:styleId="131">
+  <w:style w:type="table" w:styleId="793">
     <w:name w:val="List Table 4 - Accent 6"/>
-    <w:basedOn w:val="32"/>
     <w:uiPriority w:val="99"/>
     <w:pPr>
       <w:pBdr/>
@@ -22742,9 +22859,8 @@
       </w:tcPr>
     </w:tblStylePr>
   </w:style>
-  <w:style w:type="table" w:styleId="132">
+  <w:style w:type="table" w:styleId="794">
     <w:name w:val="List Table 5 Dark"/>
-    <w:basedOn w:val="32"/>
     <w:uiPriority w:val="99"/>
     <w:pPr>
       <w:pBdr/>
@@ -22984,9 +23100,8 @@
       </w:tcPr>
     </w:tblStylePr>
   </w:style>
-  <w:style w:type="table" w:styleId="133">
+  <w:style w:type="table" w:styleId="795">
     <w:name w:val="List Table 5 Dark - Accent 1"/>
-    <w:basedOn w:val="32"/>
     <w:uiPriority w:val="99"/>
     <w:pPr>
       <w:pBdr/>
@@ -23226,9 +23341,8 @@
       </w:tcPr>
     </w:tblStylePr>
   </w:style>
-  <w:style w:type="table" w:styleId="134">
+  <w:style w:type="table" w:styleId="796">
     <w:name w:val="List Table 5 Dark - Accent 2"/>
-    <w:basedOn w:val="32"/>
     <w:uiPriority w:val="99"/>
     <w:pPr>
       <w:pBdr/>
@@ -23468,9 +23582,8 @@
       </w:tcPr>
     </w:tblStylePr>
   </w:style>
-  <w:style w:type="table" w:styleId="135">
+  <w:style w:type="table" w:styleId="797">
     <w:name w:val="List Table 5 Dark - Accent 3"/>
-    <w:basedOn w:val="32"/>
     <w:uiPriority w:val="99"/>
     <w:pPr>
       <w:pBdr/>
@@ -23710,9 +23823,8 @@
       </w:tcPr>
     </w:tblStylePr>
   </w:style>
-  <w:style w:type="table" w:styleId="136">
+  <w:style w:type="table" w:styleId="798">
     <w:name w:val="List Table 5 Dark - Accent 4"/>
-    <w:basedOn w:val="32"/>
     <w:uiPriority w:val="99"/>
     <w:pPr>
       <w:pBdr/>
@@ -23952,9 +24064,8 @@
       </w:tcPr>
     </w:tblStylePr>
   </w:style>
-  <w:style w:type="table" w:styleId="137">
+  <w:style w:type="table" w:styleId="799">
     <w:name w:val="List Table 5 Dark - Accent 5"/>
-    <w:basedOn w:val="32"/>
     <w:uiPriority w:val="99"/>
     <w:pPr>
       <w:pBdr/>
@@ -24194,9 +24305,8 @@
       </w:tcPr>
     </w:tblStylePr>
   </w:style>
-  <w:style w:type="table" w:styleId="138">
+  <w:style w:type="table" w:styleId="800">
     <w:name w:val="List Table 5 Dark - Accent 6"/>
-    <w:basedOn w:val="32"/>
     <w:uiPriority w:val="99"/>
     <w:pPr>
       <w:pBdr/>
@@ -24436,9 +24546,8 @@
       </w:tcPr>
     </w:tblStylePr>
   </w:style>
-  <w:style w:type="table" w:styleId="139">
+  <w:style w:type="table" w:styleId="801">
     <w:name w:val="List Table 6 Colorful"/>
-    <w:basedOn w:val="32"/>
     <w:uiPriority w:val="99"/>
     <w:pPr>
       <w:pBdr/>
@@ -24659,9 +24768,8 @@
       </w:tcPr>
     </w:tblStylePr>
   </w:style>
-  <w:style w:type="table" w:styleId="140">
+  <w:style w:type="table" w:styleId="802">
     <w:name w:val="List Table 6 Colorful - Accent 1"/>
-    <w:basedOn w:val="32"/>
     <w:uiPriority w:val="99"/>
     <w:pPr>
       <w:pBdr/>
@@ -24882,9 +24990,8 @@
       </w:tcPr>
     </w:tblStylePr>
   </w:style>
-  <w:style w:type="table" w:styleId="141">
+  <w:style w:type="table" w:styleId="803">
     <w:name w:val="List Table 6 Colorful - Accent 2"/>
-    <w:basedOn w:val="32"/>
     <w:uiPriority w:val="99"/>
     <w:pPr>
       <w:pBdr/>
@@ -25105,9 +25212,8 @@
       </w:tcPr>
     </w:tblStylePr>
   </w:style>
-  <w:style w:type="table" w:styleId="142">
+  <w:style w:type="table" w:styleId="804">
     <w:name w:val="List Table 6 Colorful - Accent 3"/>
-    <w:basedOn w:val="32"/>
     <w:uiPriority w:val="99"/>
     <w:pPr>
       <w:pBdr/>
@@ -25328,9 +25434,8 @@
       </w:tcPr>
     </w:tblStylePr>
   </w:style>
-  <w:style w:type="table" w:styleId="143">
+  <w:style w:type="table" w:styleId="805">
     <w:name w:val="List Table 6 Colorful - Accent 4"/>
-    <w:basedOn w:val="32"/>
     <w:uiPriority w:val="99"/>
     <w:pPr>
       <w:pBdr/>
@@ -25551,9 +25656,8 @@
       </w:tcPr>
     </w:tblStylePr>
   </w:style>
-  <w:style w:type="table" w:styleId="144">
+  <w:style w:type="table" w:styleId="806">
     <w:name w:val="List Table 6 Colorful - Accent 5"/>
-    <w:basedOn w:val="32"/>
     <w:uiPriority w:val="99"/>
     <w:pPr>
       <w:pBdr/>
@@ -25774,9 +25878,8 @@
       </w:tcPr>
     </w:tblStylePr>
   </w:style>
-  <w:style w:type="table" w:styleId="145">
+  <w:style w:type="table" w:styleId="807">
     <w:name w:val="List Table 6 Colorful - Accent 6"/>
-    <w:basedOn w:val="32"/>
     <w:uiPriority w:val="99"/>
     <w:pPr>
       <w:pBdr/>
@@ -25997,9 +26100,8 @@
       </w:tcPr>
     </w:tblStylePr>
   </w:style>
-  <w:style w:type="table" w:styleId="146">
+  <w:style w:type="table" w:styleId="808">
     <w:name w:val="List Table 7 Colorful"/>
-    <w:basedOn w:val="32"/>
     <w:uiPriority w:val="99"/>
     <w:pPr>
       <w:pBdr/>
@@ -26098,11 +26200,11 @@
         <w:tblBorders/>
       </w:tblPr>
       <w:tcPr>
-        <w:shd w:color="ffffff"/>
+        <w:shd w:val="clear" w:color="ffffff"/>
         <w:tcBorders>
-          <w:top w:val="none"/>
-          <w:left w:val="none"/>
-          <w:bottom w:val="none"/>
+          <w:top w:val="none" w:color="000000" w:sz="4" w:space="0"/>
+          <w:left w:val="none" w:color="000000" w:sz="4" w:space="0"/>
+          <w:bottom w:val="none" w:color="000000" w:sz="4" w:space="0"/>
           <w:right w:val="single" w:color="000000" w:themeColor="text1" w:themeTint="80" w:sz="4" w:space="0"/>
         </w:tcBorders>
       </w:tcPr>
@@ -26125,10 +26227,10 @@
       <w:tcPr>
         <w:shd w:val="clear" w:color="ffffff" w:themeColor="light1" w:fill="ffffff" w:themeFill="light1"/>
         <w:tcBorders>
-          <w:top w:val="none"/>
-          <w:left w:val="none"/>
+          <w:top w:val="none" w:color="000000" w:sz="4" w:space="0"/>
+          <w:left w:val="none" w:color="000000" w:sz="4" w:space="0"/>
           <w:bottom w:val="single" w:color="000000" w:themeColor="text1" w:themeTint="80" w:sz="4" w:space="0"/>
-          <w:right w:val="none"/>
+          <w:right w:val="none" w:color="000000" w:sz="4" w:space="0"/>
         </w:tcBorders>
       </w:tcPr>
     </w:tblStylePr>
@@ -26148,12 +26250,12 @@
         <w:tblBorders/>
       </w:tblPr>
       <w:tcPr>
-        <w:shd w:color="ffffff"/>
+        <w:shd w:val="clear" w:color="ffffff"/>
         <w:tcBorders>
-          <w:top w:val="none"/>
+          <w:top w:val="none" w:color="000000" w:sz="4" w:space="0"/>
           <w:left w:val="single" w:color="000000" w:themeColor="text1" w:themeTint="80" w:sz="4" w:space="0"/>
-          <w:bottom w:val="none"/>
-          <w:right w:val="none"/>
+          <w:bottom w:val="none" w:color="000000" w:sz="4" w:space="0"/>
+          <w:right w:val="none" w:color="000000" w:sz="4" w:space="0"/>
         </w:tcBorders>
       </w:tcPr>
     </w:tblStylePr>
@@ -26176,9 +26278,9 @@
         <w:shd w:val="clear" w:color="ffffff" w:themeColor="light1" w:fill="ffffff" w:themeFill="light1"/>
         <w:tcBorders>
           <w:top w:val="single" w:color="000000" w:themeColor="text1" w:themeTint="80" w:sz="4" w:space="0"/>
-          <w:left w:val="none"/>
-          <w:bottom w:val="none"/>
-          <w:right w:val="none"/>
+          <w:left w:val="none" w:color="000000" w:sz="4" w:space="0"/>
+          <w:bottom w:val="none" w:color="000000" w:sz="4" w:space="0"/>
+          <w:right w:val="none" w:color="000000" w:sz="4" w:space="0"/>
         </w:tcBorders>
       </w:tcPr>
     </w:tblStylePr>
@@ -26253,9 +26355,8 @@
       </w:tcPr>
     </w:tblStylePr>
   </w:style>
-  <w:style w:type="table" w:styleId="147">
+  <w:style w:type="table" w:styleId="809">
     <w:name w:val="List Table 7 Colorful - Accent 1"/>
-    <w:basedOn w:val="32"/>
     <w:uiPriority w:val="99"/>
     <w:pPr>
       <w:pBdr/>
@@ -26354,11 +26455,11 @@
         <w:tblBorders/>
       </w:tblPr>
       <w:tcPr>
-        <w:shd w:color="ffffff"/>
+        <w:shd w:val="clear" w:color="ffffff"/>
         <w:tcBorders>
-          <w:top w:val="none"/>
-          <w:left w:val="none"/>
-          <w:bottom w:val="none"/>
+          <w:top w:val="none" w:color="000000" w:sz="4" w:space="0"/>
+          <w:left w:val="none" w:color="000000" w:sz="4" w:space="0"/>
+          <w:bottom w:val="none" w:color="000000" w:sz="4" w:space="0"/>
           <w:right w:val="single" w:color="000000" w:themeColor="accent1" w:sz="4" w:space="0"/>
         </w:tcBorders>
       </w:tcPr>
@@ -26381,10 +26482,10 @@
       <w:tcPr>
         <w:shd w:val="clear" w:color="ffffff" w:themeColor="light1" w:fill="ffffff" w:themeFill="light1"/>
         <w:tcBorders>
-          <w:top w:val="none"/>
-          <w:left w:val="none"/>
+          <w:top w:val="none" w:color="000000" w:sz="4" w:space="0"/>
+          <w:left w:val="none" w:color="000000" w:sz="4" w:space="0"/>
           <w:bottom w:val="single" w:color="000000" w:themeColor="accent1" w:sz="4" w:space="0"/>
-          <w:right w:val="none"/>
+          <w:right w:val="none" w:color="000000" w:sz="4" w:space="0"/>
         </w:tcBorders>
       </w:tcPr>
     </w:tblStylePr>
@@ -26404,12 +26505,12 @@
         <w:tblBorders/>
       </w:tblPr>
       <w:tcPr>
-        <w:shd w:color="ffffff"/>
+        <w:shd w:val="clear" w:color="ffffff"/>
         <w:tcBorders>
-          <w:top w:val="none"/>
+          <w:top w:val="none" w:color="000000" w:sz="4" w:space="0"/>
           <w:left w:val="single" w:color="000000" w:themeColor="accent1" w:sz="4" w:space="0"/>
-          <w:bottom w:val="none"/>
-          <w:right w:val="none"/>
+          <w:bottom w:val="none" w:color="000000" w:sz="4" w:space="0"/>
+          <w:right w:val="none" w:color="000000" w:sz="4" w:space="0"/>
         </w:tcBorders>
       </w:tcPr>
     </w:tblStylePr>
@@ -26432,9 +26533,9 @@
         <w:shd w:val="clear" w:color="ffffff" w:themeColor="light1" w:fill="ffffff" w:themeFill="light1"/>
         <w:tcBorders>
           <w:top w:val="single" w:color="000000" w:themeColor="accent1" w:sz="4" w:space="0"/>
-          <w:left w:val="none"/>
-          <w:bottom w:val="none"/>
-          <w:right w:val="none"/>
+          <w:left w:val="none" w:color="000000" w:sz="4" w:space="0"/>
+          <w:bottom w:val="none" w:color="000000" w:sz="4" w:space="0"/>
+          <w:right w:val="none" w:color="000000" w:sz="4" w:space="0"/>
         </w:tcBorders>
       </w:tcPr>
     </w:tblStylePr>
@@ -26509,9 +26610,8 @@
       </w:tcPr>
     </w:tblStylePr>
   </w:style>
-  <w:style w:type="table" w:styleId="148">
+  <w:style w:type="table" w:styleId="810">
     <w:name w:val="List Table 7 Colorful - Accent 2"/>
-    <w:basedOn w:val="32"/>
     <w:uiPriority w:val="99"/>
     <w:pPr>
       <w:pBdr/>
@@ -26610,11 +26710,11 @@
         <w:tblBorders/>
       </w:tblPr>
       <w:tcPr>
-        <w:shd w:color="ffffff"/>
+        <w:shd w:val="clear" w:color="ffffff"/>
         <w:tcBorders>
-          <w:top w:val="none"/>
-          <w:left w:val="none"/>
-          <w:bottom w:val="none"/>
+          <w:top w:val="none" w:color="000000" w:sz="4" w:space="0"/>
+          <w:left w:val="none" w:color="000000" w:sz="4" w:space="0"/>
+          <w:bottom w:val="none" w:color="000000" w:sz="4" w:space="0"/>
           <w:right w:val="single" w:color="000000" w:themeColor="accent2" w:themeTint="97" w:sz="4" w:space="0"/>
         </w:tcBorders>
       </w:tcPr>
@@ -26637,10 +26737,10 @@
       <w:tcPr>
         <w:shd w:val="clear" w:color="ffffff" w:themeColor="light1" w:fill="ffffff" w:themeFill="light1"/>
         <w:tcBorders>
-          <w:top w:val="none"/>
-          <w:left w:val="none"/>
+          <w:top w:val="none" w:color="000000" w:sz="4" w:space="0"/>
+          <w:left w:val="none" w:color="000000" w:sz="4" w:space="0"/>
           <w:bottom w:val="single" w:color="000000" w:themeColor="accent2" w:themeTint="97" w:sz="4" w:space="0"/>
-          <w:right w:val="none"/>
+          <w:right w:val="none" w:color="000000" w:sz="4" w:space="0"/>
         </w:tcBorders>
       </w:tcPr>
     </w:tblStylePr>
@@ -26660,12 +26760,12 @@
         <w:tblBorders/>
       </w:tblPr>
       <w:tcPr>
-        <w:shd w:color="ffffff"/>
+        <w:shd w:val="clear" w:color="ffffff"/>
         <w:tcBorders>
-          <w:top w:val="none"/>
+          <w:top w:val="none" w:color="000000" w:sz="4" w:space="0"/>
           <w:left w:val="single" w:color="000000" w:themeColor="accent2" w:themeTint="97" w:sz="4" w:space="0"/>
-          <w:bottom w:val="none"/>
-          <w:right w:val="none"/>
+          <w:bottom w:val="none" w:color="000000" w:sz="4" w:space="0"/>
+          <w:right w:val="none" w:color="000000" w:sz="4" w:space="0"/>
         </w:tcBorders>
       </w:tcPr>
     </w:tblStylePr>
@@ -26688,9 +26788,9 @@
         <w:shd w:val="clear" w:color="ffffff" w:themeColor="light1" w:fill="ffffff" w:themeFill="light1"/>
         <w:tcBorders>
           <w:top w:val="single" w:color="000000" w:themeColor="accent2" w:themeTint="97" w:sz="4" w:space="0"/>
-          <w:left w:val="none"/>
-          <w:bottom w:val="none"/>
-          <w:right w:val="none"/>
+          <w:left w:val="none" w:color="000000" w:sz="4" w:space="0"/>
+          <w:bottom w:val="none" w:color="000000" w:sz="4" w:space="0"/>
+          <w:right w:val="none" w:color="000000" w:sz="4" w:space="0"/>
         </w:tcBorders>
       </w:tcPr>
     </w:tblStylePr>
@@ -26765,9 +26865,8 @@
       </w:tcPr>
     </w:tblStylePr>
   </w:style>
-  <w:style w:type="table" w:styleId="149">
+  <w:style w:type="table" w:styleId="811">
     <w:name w:val="List Table 7 Colorful - Accent 3"/>
-    <w:basedOn w:val="32"/>
     <w:uiPriority w:val="99"/>
     <w:pPr>
       <w:pBdr/>
@@ -26866,11 +26965,11 @@
         <w:tblBorders/>
       </w:tblPr>
       <w:tcPr>
-        <w:shd w:color="ffffff"/>
+        <w:shd w:val="clear" w:color="ffffff"/>
         <w:tcBorders>
-          <w:top w:val="none"/>
-          <w:left w:val="none"/>
-          <w:bottom w:val="none"/>
+          <w:top w:val="none" w:color="000000" w:sz="4" w:space="0"/>
+          <w:left w:val="none" w:color="000000" w:sz="4" w:space="0"/>
+          <w:bottom w:val="none" w:color="000000" w:sz="4" w:space="0"/>
           <w:right w:val="single" w:color="000000" w:themeColor="accent3" w:themeTint="98" w:sz="4" w:space="0"/>
         </w:tcBorders>
       </w:tcPr>
@@ -26893,10 +26992,10 @@
       <w:tcPr>
         <w:shd w:val="clear" w:color="ffffff" w:themeColor="light1" w:fill="ffffff" w:themeFill="light1"/>
         <w:tcBorders>
-          <w:top w:val="none"/>
-          <w:left w:val="none"/>
+          <w:top w:val="none" w:color="000000" w:sz="4" w:space="0"/>
+          <w:left w:val="none" w:color="000000" w:sz="4" w:space="0"/>
           <w:bottom w:val="single" w:color="000000" w:themeColor="accent3" w:themeTint="98" w:sz="4" w:space="0"/>
-          <w:right w:val="none"/>
+          <w:right w:val="none" w:color="000000" w:sz="4" w:space="0"/>
         </w:tcBorders>
       </w:tcPr>
     </w:tblStylePr>
@@ -26916,12 +27015,12 @@
         <w:tblBorders/>
       </w:tblPr>
       <w:tcPr>
-        <w:shd w:color="ffffff"/>
+        <w:shd w:val="clear" w:color="ffffff"/>
         <w:tcBorders>
-          <w:top w:val="none"/>
+          <w:top w:val="none" w:color="000000" w:sz="4" w:space="0"/>
           <w:left w:val="single" w:color="000000" w:themeColor="accent3" w:themeTint="98" w:sz="4" w:space="0"/>
-          <w:bottom w:val="none"/>
-          <w:right w:val="none"/>
+          <w:bottom w:val="none" w:color="000000" w:sz="4" w:space="0"/>
+          <w:right w:val="none" w:color="000000" w:sz="4" w:space="0"/>
         </w:tcBorders>
       </w:tcPr>
     </w:tblStylePr>
@@ -26944,9 +27043,9 @@
         <w:shd w:val="clear" w:color="ffffff" w:themeColor="light1" w:fill="ffffff" w:themeFill="light1"/>
         <w:tcBorders>
           <w:top w:val="single" w:color="000000" w:themeColor="accent3" w:themeTint="98" w:sz="4" w:space="0"/>
-          <w:left w:val="none"/>
-          <w:bottom w:val="none"/>
-          <w:right w:val="none"/>
+          <w:left w:val="none" w:color="000000" w:sz="4" w:space="0"/>
+          <w:bottom w:val="none" w:color="000000" w:sz="4" w:space="0"/>
+          <w:right w:val="none" w:color="000000" w:sz="4" w:space="0"/>
         </w:tcBorders>
       </w:tcPr>
     </w:tblStylePr>
@@ -27021,9 +27120,8 @@
       </w:tcPr>
     </w:tblStylePr>
   </w:style>
-  <w:style w:type="table" w:styleId="150">
+  <w:style w:type="table" w:styleId="812">
     <w:name w:val="List Table 7 Colorful - Accent 4"/>
-    <w:basedOn w:val="32"/>
     <w:uiPriority w:val="99"/>
     <w:pPr>
       <w:pBdr/>
@@ -27122,11 +27220,11 @@
         <w:tblBorders/>
       </w:tblPr>
       <w:tcPr>
-        <w:shd w:color="ffffff"/>
+        <w:shd w:val="clear" w:color="ffffff"/>
         <w:tcBorders>
-          <w:top w:val="none"/>
-          <w:left w:val="none"/>
-          <w:bottom w:val="none"/>
+          <w:top w:val="none" w:color="000000" w:sz="4" w:space="0"/>
+          <w:left w:val="none" w:color="000000" w:sz="4" w:space="0"/>
+          <w:bottom w:val="none" w:color="000000" w:sz="4" w:space="0"/>
           <w:right w:val="single" w:color="000000" w:themeColor="accent4" w:themeTint="9A" w:sz="4" w:space="0"/>
         </w:tcBorders>
       </w:tcPr>
@@ -27149,10 +27247,10 @@
       <w:tcPr>
         <w:shd w:val="clear" w:color="ffffff" w:themeColor="light1" w:fill="ffffff" w:themeFill="light1"/>
         <w:tcBorders>
-          <w:top w:val="none"/>
-          <w:left w:val="none"/>
+          <w:top w:val="none" w:color="000000" w:sz="4" w:space="0"/>
+          <w:left w:val="none" w:color="000000" w:sz="4" w:space="0"/>
           <w:bottom w:val="single" w:color="000000" w:themeColor="accent4" w:themeTint="9A" w:sz="4" w:space="0"/>
-          <w:right w:val="none"/>
+          <w:right w:val="none" w:color="000000" w:sz="4" w:space="0"/>
         </w:tcBorders>
       </w:tcPr>
     </w:tblStylePr>
@@ -27172,12 +27270,12 @@
         <w:tblBorders/>
       </w:tblPr>
       <w:tcPr>
-        <w:shd w:color="ffffff"/>
+        <w:shd w:val="clear" w:color="ffffff"/>
         <w:tcBorders>
-          <w:top w:val="none"/>
+          <w:top w:val="none" w:color="000000" w:sz="4" w:space="0"/>
           <w:left w:val="single" w:color="000000" w:themeColor="accent4" w:themeTint="9A" w:sz="4" w:space="0"/>
-          <w:bottom w:val="none"/>
-          <w:right w:val="none"/>
+          <w:bottom w:val="none" w:color="000000" w:sz="4" w:space="0"/>
+          <w:right w:val="none" w:color="000000" w:sz="4" w:space="0"/>
         </w:tcBorders>
       </w:tcPr>
     </w:tblStylePr>
@@ -27200,9 +27298,9 @@
         <w:shd w:val="clear" w:color="ffffff" w:themeColor="light1" w:fill="ffffff" w:themeFill="light1"/>
         <w:tcBorders>
           <w:top w:val="single" w:color="000000" w:themeColor="accent4" w:themeTint="9A" w:sz="4" w:space="0"/>
-          <w:left w:val="none"/>
-          <w:bottom w:val="none"/>
-          <w:right w:val="none"/>
+          <w:left w:val="none" w:color="000000" w:sz="4" w:space="0"/>
+          <w:bottom w:val="none" w:color="000000" w:sz="4" w:space="0"/>
+          <w:right w:val="none" w:color="000000" w:sz="4" w:space="0"/>
         </w:tcBorders>
       </w:tcPr>
     </w:tblStylePr>
@@ -27277,9 +27375,8 @@
       </w:tcPr>
     </w:tblStylePr>
   </w:style>
-  <w:style w:type="table" w:styleId="151">
+  <w:style w:type="table" w:styleId="813">
     <w:name w:val="List Table 7 Colorful - Accent 5"/>
-    <w:basedOn w:val="32"/>
     <w:uiPriority w:val="99"/>
     <w:pPr>
       <w:pBdr/>
@@ -27378,11 +27475,11 @@
         <w:tblBorders/>
       </w:tblPr>
       <w:tcPr>
-        <w:shd w:color="ffffff"/>
+        <w:shd w:val="clear" w:color="ffffff"/>
         <w:tcBorders>
-          <w:top w:val="none"/>
-          <w:left w:val="none"/>
-          <w:bottom w:val="none"/>
+          <w:top w:val="none" w:color="000000" w:sz="4" w:space="0"/>
+          <w:left w:val="none" w:color="000000" w:sz="4" w:space="0"/>
+          <w:bottom w:val="none" w:color="000000" w:sz="4" w:space="0"/>
           <w:right w:val="single" w:color="000000" w:themeColor="accent5" w:themeTint="9A" w:sz="4" w:space="0"/>
         </w:tcBorders>
       </w:tcPr>
@@ -27405,10 +27502,10 @@
       <w:tcPr>
         <w:shd w:val="clear" w:color="ffffff" w:themeColor="light1" w:fill="ffffff" w:themeFill="light1"/>
         <w:tcBorders>
-          <w:top w:val="none"/>
-          <w:left w:val="none"/>
+          <w:top w:val="none" w:color="000000" w:sz="4" w:space="0"/>
+          <w:left w:val="none" w:color="000000" w:sz="4" w:space="0"/>
           <w:bottom w:val="single" w:color="000000" w:themeColor="accent5" w:themeTint="9A" w:sz="4" w:space="0"/>
-          <w:right w:val="none"/>
+          <w:right w:val="none" w:color="000000" w:sz="4" w:space="0"/>
         </w:tcBorders>
       </w:tcPr>
     </w:tblStylePr>
@@ -27428,12 +27525,12 @@
         <w:tblBorders/>
       </w:tblPr>
       <w:tcPr>
-        <w:shd w:color="ffffff"/>
+        <w:shd w:val="clear" w:color="ffffff"/>
         <w:tcBorders>
-          <w:top w:val="none"/>
+          <w:top w:val="none" w:color="000000" w:sz="4" w:space="0"/>
           <w:left w:val="single" w:color="000000" w:themeColor="accent5" w:themeTint="9A" w:sz="4" w:space="0"/>
-          <w:bottom w:val="none"/>
-          <w:right w:val="none"/>
+          <w:bottom w:val="none" w:color="000000" w:sz="4" w:space="0"/>
+          <w:right w:val="none" w:color="000000" w:sz="4" w:space="0"/>
         </w:tcBorders>
       </w:tcPr>
     </w:tblStylePr>
@@ -27456,9 +27553,9 @@
         <w:shd w:val="clear" w:color="ffffff" w:themeColor="light1" w:fill="ffffff" w:themeFill="light1"/>
         <w:tcBorders>
           <w:top w:val="single" w:color="000000" w:themeColor="accent5" w:themeTint="9A" w:sz="4" w:space="0"/>
-          <w:left w:val="none"/>
-          <w:bottom w:val="none"/>
-          <w:right w:val="none"/>
+          <w:left w:val="none" w:color="000000" w:sz="4" w:space="0"/>
+          <w:bottom w:val="none" w:color="000000" w:sz="4" w:space="0"/>
+          <w:right w:val="none" w:color="000000" w:sz="4" w:space="0"/>
         </w:tcBorders>
       </w:tcPr>
     </w:tblStylePr>
@@ -27533,9 +27630,8 @@
       </w:tcPr>
     </w:tblStylePr>
   </w:style>
-  <w:style w:type="table" w:styleId="152">
+  <w:style w:type="table" w:styleId="814">
     <w:name w:val="List Table 7 Colorful - Accent 6"/>
-    <w:basedOn w:val="32"/>
     <w:uiPriority w:val="99"/>
     <w:pPr>
       <w:pBdr/>
@@ -27634,11 +27730,11 @@
         <w:tblBorders/>
       </w:tblPr>
       <w:tcPr>
-        <w:shd w:color="ffffff"/>
+        <w:shd w:val="clear" w:color="ffffff"/>
         <w:tcBorders>
-          <w:top w:val="none"/>
-          <w:left w:val="none"/>
-          <w:bottom w:val="none"/>
+          <w:top w:val="none" w:color="000000" w:sz="4" w:space="0"/>
+          <w:left w:val="none" w:color="000000" w:sz="4" w:space="0"/>
+          <w:bottom w:val="none" w:color="000000" w:sz="4" w:space="0"/>
           <w:right w:val="single" w:color="000000" w:themeColor="accent6" w:themeTint="98" w:sz="4" w:space="0"/>
         </w:tcBorders>
       </w:tcPr>
@@ -27661,10 +27757,10 @@
       <w:tcPr>
         <w:shd w:val="clear" w:color="ffffff" w:themeColor="light1" w:fill="ffffff" w:themeFill="light1"/>
         <w:tcBorders>
-          <w:top w:val="none"/>
-          <w:left w:val="none"/>
+          <w:top w:val="none" w:color="000000" w:sz="4" w:space="0"/>
+          <w:left w:val="none" w:color="000000" w:sz="4" w:space="0"/>
           <w:bottom w:val="single" w:color="000000" w:themeColor="accent6" w:themeTint="98" w:sz="4" w:space="0"/>
-          <w:right w:val="none"/>
+          <w:right w:val="none" w:color="000000" w:sz="4" w:space="0"/>
         </w:tcBorders>
       </w:tcPr>
     </w:tblStylePr>
@@ -27684,12 +27780,12 @@
         <w:tblBorders/>
       </w:tblPr>
       <w:tcPr>
-        <w:shd w:color="ffffff"/>
+        <w:shd w:val="clear" w:color="ffffff"/>
         <w:tcBorders>
-          <w:top w:val="none"/>
+          <w:top w:val="none" w:color="000000" w:sz="4" w:space="0"/>
           <w:left w:val="single" w:color="000000" w:themeColor="accent6" w:themeTint="98" w:sz="4" w:space="0"/>
-          <w:bottom w:val="none"/>
-          <w:right w:val="none"/>
+          <w:bottom w:val="none" w:color="000000" w:sz="4" w:space="0"/>
+          <w:right w:val="none" w:color="000000" w:sz="4" w:space="0"/>
         </w:tcBorders>
       </w:tcPr>
     </w:tblStylePr>
@@ -27712,9 +27808,9 @@
         <w:shd w:val="clear" w:color="ffffff" w:themeColor="light1" w:fill="ffffff" w:themeFill="light1"/>
         <w:tcBorders>
           <w:top w:val="single" w:color="000000" w:themeColor="accent6" w:themeTint="98" w:sz="4" w:space="0"/>
-          <w:left w:val="none"/>
-          <w:bottom w:val="none"/>
-          <w:right w:val="none"/>
+          <w:left w:val="none" w:color="000000" w:sz="4" w:space="0"/>
+          <w:bottom w:val="none" w:color="000000" w:sz="4" w:space="0"/>
+          <w:right w:val="none" w:color="000000" w:sz="4" w:space="0"/>
         </w:tcBorders>
       </w:tcPr>
     </w:tblStylePr>
@@ -27789,9 +27885,8 @@
       </w:tcPr>
     </w:tblStylePr>
   </w:style>
-  <w:style w:type="table" w:styleId="153">
+  <w:style w:type="table" w:styleId="815">
     <w:name w:val="Lined - Accent"/>
-    <w:basedOn w:val="32"/>
     <w:uiPriority w:val="99"/>
     <w:pPr>
       <w:pBdr/>
@@ -28026,9 +28121,8 @@
       </w:tcPr>
     </w:tblStylePr>
   </w:style>
-  <w:style w:type="table" w:styleId="154">
+  <w:style w:type="table" w:styleId="816">
     <w:name w:val="Lined - Accent 1"/>
-    <w:basedOn w:val="32"/>
     <w:uiPriority w:val="99"/>
     <w:pPr>
       <w:pBdr/>
@@ -28263,9 +28357,8 @@
       </w:tcPr>
     </w:tblStylePr>
   </w:style>
-  <w:style w:type="table" w:styleId="155">
+  <w:style w:type="table" w:styleId="817">
     <w:name w:val="Lined - Accent 2"/>
-    <w:basedOn w:val="32"/>
     <w:uiPriority w:val="99"/>
     <w:pPr>
       <w:pBdr/>
@@ -28500,9 +28593,8 @@
       </w:tcPr>
     </w:tblStylePr>
   </w:style>
-  <w:style w:type="table" w:styleId="156">
+  <w:style w:type="table" w:styleId="818">
     <w:name w:val="Lined - Accent 3"/>
-    <w:basedOn w:val="32"/>
     <w:uiPriority w:val="99"/>
     <w:pPr>
       <w:pBdr/>
@@ -28737,9 +28829,8 @@
       </w:tcPr>
     </w:tblStylePr>
   </w:style>
-  <w:style w:type="table" w:styleId="157">
+  <w:style w:type="table" w:styleId="819">
     <w:name w:val="Lined - Accent 4"/>
-    <w:basedOn w:val="32"/>
     <w:uiPriority w:val="99"/>
     <w:pPr>
       <w:pBdr/>
@@ -28974,9 +29065,8 @@
       </w:tcPr>
     </w:tblStylePr>
   </w:style>
-  <w:style w:type="table" w:styleId="158">
+  <w:style w:type="table" w:styleId="820">
     <w:name w:val="Lined - Accent 5"/>
-    <w:basedOn w:val="32"/>
     <w:uiPriority w:val="99"/>
     <w:pPr>
       <w:pBdr/>
@@ -29211,9 +29301,8 @@
       </w:tcPr>
     </w:tblStylePr>
   </w:style>
-  <w:style w:type="table" w:styleId="159">
+  <w:style w:type="table" w:styleId="821">
     <w:name w:val="Lined - Accent 6"/>
-    <w:basedOn w:val="32"/>
     <w:uiPriority w:val="99"/>
     <w:pPr>
       <w:pBdr/>
@@ -29448,9 +29537,8 @@
       </w:tcPr>
     </w:tblStylePr>
   </w:style>
-  <w:style w:type="table" w:styleId="160">
+  <w:style w:type="table" w:styleId="822">
     <w:name w:val="Bordered &amp; Lined - Accent"/>
-    <w:basedOn w:val="32"/>
     <w:uiPriority w:val="99"/>
     <w:pPr>
       <w:pBdr/>
@@ -29692,9 +29780,8 @@
       </w:tcPr>
     </w:tblStylePr>
   </w:style>
-  <w:style w:type="table" w:styleId="161">
+  <w:style w:type="table" w:styleId="823">
     <w:name w:val="Bordered &amp; Lined - Accent 1"/>
-    <w:basedOn w:val="32"/>
     <w:uiPriority w:val="99"/>
     <w:pPr>
       <w:pBdr/>
@@ -29936,9 +30023,8 @@
       </w:tcPr>
     </w:tblStylePr>
   </w:style>
-  <w:style w:type="table" w:styleId="162">
+  <w:style w:type="table" w:styleId="824">
     <w:name w:val="Bordered &amp; Lined - Accent 2"/>
-    <w:basedOn w:val="32"/>
     <w:uiPriority w:val="99"/>
     <w:pPr>
       <w:pBdr/>
@@ -30180,9 +30266,8 @@
       </w:tcPr>
     </w:tblStylePr>
   </w:style>
-  <w:style w:type="table" w:styleId="163">
+  <w:style w:type="table" w:styleId="825">
     <w:name w:val="Bordered &amp; Lined - Accent 3"/>
-    <w:basedOn w:val="32"/>
     <w:uiPriority w:val="99"/>
     <w:pPr>
       <w:pBdr/>
@@ -30424,9 +30509,8 @@
       </w:tcPr>
     </w:tblStylePr>
   </w:style>
-  <w:style w:type="table" w:styleId="164">
+  <w:style w:type="table" w:styleId="826">
     <w:name w:val="Bordered &amp; Lined - Accent 4"/>
-    <w:basedOn w:val="32"/>
     <w:uiPriority w:val="99"/>
     <w:pPr>
       <w:pBdr/>
@@ -30668,9 +30752,8 @@
       </w:tcPr>
     </w:tblStylePr>
   </w:style>
-  <w:style w:type="table" w:styleId="165">
+  <w:style w:type="table" w:styleId="827">
     <w:name w:val="Bordered &amp; Lined - Accent 5"/>
-    <w:basedOn w:val="32"/>
     <w:uiPriority w:val="99"/>
     <w:pPr>
       <w:pBdr/>
@@ -30912,9 +30995,8 @@
       </w:tcPr>
     </w:tblStylePr>
   </w:style>
-  <w:style w:type="table" w:styleId="166">
+  <w:style w:type="table" w:styleId="828">
     <w:name w:val="Bordered &amp; Lined - Accent 6"/>
-    <w:basedOn w:val="32"/>
     <w:uiPriority w:val="99"/>
     <w:pPr>
       <w:pBdr/>
@@ -31156,9 +31238,8 @@
       </w:tcPr>
     </w:tblStylePr>
   </w:style>
-  <w:style w:type="table" w:styleId="167">
+  <w:style w:type="table" w:styleId="829">
     <w:name w:val="Bordered"/>
-    <w:basedOn w:val="32"/>
     <w:uiPriority w:val="99"/>
     <w:pPr>
       <w:pBdr/>
@@ -31387,9 +31468,8 @@
       </w:tcPr>
     </w:tblStylePr>
   </w:style>
-  <w:style w:type="table" w:styleId="168">
+  <w:style w:type="table" w:styleId="830">
     <w:name w:val="Bordered - Accent 1"/>
-    <w:basedOn w:val="32"/>
     <w:uiPriority w:val="99"/>
     <w:pPr>
       <w:pBdr/>
@@ -31618,9 +31698,8 @@
       </w:tcPr>
     </w:tblStylePr>
   </w:style>
-  <w:style w:type="table" w:styleId="169">
+  <w:style w:type="table" w:styleId="831">
     <w:name w:val="Bordered - Accent 2"/>
-    <w:basedOn w:val="32"/>
     <w:uiPriority w:val="99"/>
     <w:pPr>
       <w:pBdr/>
@@ -31849,9 +31928,8 @@
       </w:tcPr>
     </w:tblStylePr>
   </w:style>
-  <w:style w:type="table" w:styleId="170">
+  <w:style w:type="table" w:styleId="832">
     <w:name w:val="Bordered - Accent 3"/>
-    <w:basedOn w:val="32"/>
     <w:uiPriority w:val="99"/>
     <w:pPr>
       <w:pBdr/>
@@ -32080,9 +32158,8 @@
       </w:tcPr>
     </w:tblStylePr>
   </w:style>
-  <w:style w:type="table" w:styleId="171">
+  <w:style w:type="table" w:styleId="833">
     <w:name w:val="Bordered - Accent 4"/>
-    <w:basedOn w:val="32"/>
     <w:uiPriority w:val="99"/>
     <w:pPr>
       <w:pBdr/>
@@ -32311,9 +32388,8 @@
       </w:tcPr>
     </w:tblStylePr>
   </w:style>
-  <w:style w:type="table" w:styleId="172">
+  <w:style w:type="table" w:styleId="834">
     <w:name w:val="Bordered - Accent 5"/>
-    <w:basedOn w:val="32"/>
     <w:uiPriority w:val="99"/>
     <w:pPr>
       <w:pBdr/>
@@ -32542,9 +32618,8 @@
       </w:tcPr>
     </w:tblStylePr>
   </w:style>
-  <w:style w:type="table" w:styleId="173">
+  <w:style w:type="table" w:styleId="835">
     <w:name w:val="Bordered - Accent 6"/>
-    <w:basedOn w:val="32"/>
     <w:uiPriority w:val="99"/>
     <w:pPr>
       <w:pBdr/>
@@ -32773,7 +32848,7 @@
       </w:tcPr>
     </w:tblStylePr>
   </w:style>
-  <w:style w:type="character" w:styleId="174">
+  <w:style w:type="character" w:styleId="836">
     <w:name w:val="Hyperlink"/>
     <w:uiPriority w:val="99"/>
     <w:unhideWhenUsed/>
@@ -32787,10 +32862,10 @@
       <w:u w:val="single"/>
     </w:rPr>
   </w:style>
-  <w:style w:type="paragraph" w:styleId="175">
+  <w:style w:type="paragraph" w:styleId="837">
     <w:name w:val="footnote text"/>
-    <w:basedOn w:val="10"/>
-    <w:link w:val="176"/>
+    <w:basedOn w:val="676"/>
+    <w:link w:val="838"/>
     <w:uiPriority w:val="99"/>
     <w:semiHidden/>
     <w:unhideWhenUsed/>
@@ -32803,9 +32878,9 @@
       <w:sz w:val="18"/>
     </w:rPr>
   </w:style>
-  <w:style w:type="character" w:styleId="176">
+  <w:style w:type="character" w:styleId="838">
     <w:name w:val="Footnote Text Char"/>
-    <w:link w:val="175"/>
+    <w:link w:val="837"/>
     <w:uiPriority w:val="99"/>
     <w:pPr>
       <w:pBdr/>
@@ -32816,9 +32891,8 @@
       <w:sz w:val="18"/>
     </w:rPr>
   </w:style>
-  <w:style w:type="character" w:styleId="177">
+  <w:style w:type="character" w:styleId="839">
     <w:name w:val="footnote reference"/>
-    <w:basedOn w:val="11"/>
     <w:uiPriority w:val="99"/>
     <w:unhideWhenUsed/>
     <w:pPr>
@@ -32830,10 +32904,10 @@
       <w:vertAlign w:val="superscript"/>
     </w:rPr>
   </w:style>
-  <w:style w:type="paragraph" w:styleId="178">
+  <w:style w:type="paragraph" w:styleId="840">
     <w:name w:val="endnote text"/>
-    <w:basedOn w:val="10"/>
-    <w:link w:val="179"/>
+    <w:basedOn w:val="676"/>
+    <w:link w:val="841"/>
     <w:uiPriority w:val="99"/>
     <w:semiHidden/>
     <w:unhideWhenUsed/>
@@ -32846,9 +32920,9 @@
       <w:sz w:val="20"/>
     </w:rPr>
   </w:style>
-  <w:style w:type="character" w:styleId="179">
+  <w:style w:type="character" w:styleId="841">
     <w:name w:val="Endnote Text Char"/>
-    <w:link w:val="178"/>
+    <w:link w:val="840"/>
     <w:uiPriority w:val="99"/>
     <w:pPr>
       <w:pBdr/>
@@ -32859,9 +32933,8 @@
       <w:sz w:val="20"/>
     </w:rPr>
   </w:style>
-  <w:style w:type="character" w:styleId="180">
+  <w:style w:type="character" w:styleId="842">
     <w:name w:val="endnote reference"/>
-    <w:basedOn w:val="11"/>
     <w:uiPriority w:val="99"/>
     <w:semiHidden/>
     <w:unhideWhenUsed/>
@@ -32874,10 +32947,10 @@
       <w:vertAlign w:val="superscript"/>
     </w:rPr>
   </w:style>
-  <w:style w:type="paragraph" w:styleId="181">
+  <w:style w:type="paragraph" w:styleId="843">
     <w:name w:val="toc 1"/>
-    <w:basedOn w:val="10"/>
-    <w:next w:val="10"/>
+    <w:basedOn w:val="676"/>
+    <w:next w:val="676"/>
     <w:uiPriority w:val="39"/>
     <w:unhideWhenUsed/>
     <w:pPr>
@@ -32886,10 +32959,10 @@
       <w:ind w:right="0" w:firstLine="0" w:left="0"/>
     </w:pPr>
   </w:style>
-  <w:style w:type="paragraph" w:styleId="182">
+  <w:style w:type="paragraph" w:styleId="844">
     <w:name w:val="toc 2"/>
-    <w:basedOn w:val="10"/>
-    <w:next w:val="10"/>
+    <w:basedOn w:val="676"/>
+    <w:next w:val="676"/>
     <w:uiPriority w:val="39"/>
     <w:unhideWhenUsed/>
     <w:pPr>
@@ -32898,10 +32971,10 @@
       <w:ind w:right="0" w:firstLine="0" w:left="283"/>
     </w:pPr>
   </w:style>
-  <w:style w:type="paragraph" w:styleId="183">
+  <w:style w:type="paragraph" w:styleId="845">
     <w:name w:val="toc 3"/>
-    <w:basedOn w:val="10"/>
-    <w:next w:val="10"/>
+    <w:basedOn w:val="676"/>
+    <w:next w:val="676"/>
     <w:uiPriority w:val="39"/>
     <w:unhideWhenUsed/>
     <w:pPr>
@@ -32910,10 +32983,10 @@
       <w:ind w:right="0" w:firstLine="0" w:left="567"/>
     </w:pPr>
   </w:style>
-  <w:style w:type="paragraph" w:styleId="184">
+  <w:style w:type="paragraph" w:styleId="846">
     <w:name w:val="toc 4"/>
-    <w:basedOn w:val="10"/>
-    <w:next w:val="10"/>
+    <w:basedOn w:val="676"/>
+    <w:next w:val="676"/>
     <w:uiPriority w:val="39"/>
     <w:unhideWhenUsed/>
     <w:pPr>
@@ -32922,10 +32995,10 @@
       <w:ind w:right="0" w:firstLine="0" w:left="850"/>
     </w:pPr>
   </w:style>
-  <w:style w:type="paragraph" w:styleId="185">
+  <w:style w:type="paragraph" w:styleId="847">
     <w:name w:val="toc 5"/>
-    <w:basedOn w:val="10"/>
-    <w:next w:val="10"/>
+    <w:basedOn w:val="676"/>
+    <w:next w:val="676"/>
     <w:uiPriority w:val="39"/>
     <w:unhideWhenUsed/>
     <w:pPr>
@@ -32934,10 +33007,10 @@
       <w:ind w:right="0" w:firstLine="0" w:left="1134"/>
     </w:pPr>
   </w:style>
-  <w:style w:type="paragraph" w:styleId="186">
+  <w:style w:type="paragraph" w:styleId="848">
     <w:name w:val="toc 6"/>
-    <w:basedOn w:val="10"/>
-    <w:next w:val="10"/>
+    <w:basedOn w:val="676"/>
+    <w:next w:val="676"/>
     <w:uiPriority w:val="39"/>
     <w:unhideWhenUsed/>
     <w:pPr>
@@ -32946,10 +33019,10 @@
       <w:ind w:right="0" w:firstLine="0" w:left="1417"/>
     </w:pPr>
   </w:style>
-  <w:style w:type="paragraph" w:styleId="187">
+  <w:style w:type="paragraph" w:styleId="849">
     <w:name w:val="toc 7"/>
-    <w:basedOn w:val="10"/>
-    <w:next w:val="10"/>
+    <w:basedOn w:val="676"/>
+    <w:next w:val="676"/>
     <w:uiPriority w:val="39"/>
     <w:unhideWhenUsed/>
     <w:pPr>
@@ -32958,10 +33031,10 @@
       <w:ind w:right="0" w:firstLine="0" w:left="1701"/>
     </w:pPr>
   </w:style>
-  <w:style w:type="paragraph" w:styleId="188">
+  <w:style w:type="paragraph" w:styleId="850">
     <w:name w:val="toc 8"/>
-    <w:basedOn w:val="10"/>
-    <w:next w:val="10"/>
+    <w:basedOn w:val="676"/>
+    <w:next w:val="676"/>
     <w:uiPriority w:val="39"/>
     <w:unhideWhenUsed/>
     <w:pPr>
@@ -32970,10 +33043,10 @@
       <w:ind w:right="0" w:firstLine="0" w:left="1984"/>
     </w:pPr>
   </w:style>
-  <w:style w:type="paragraph" w:styleId="189">
+  <w:style w:type="paragraph" w:styleId="851">
     <w:name w:val="toc 9"/>
-    <w:basedOn w:val="10"/>
-    <w:next w:val="10"/>
+    <w:basedOn w:val="676"/>
+    <w:next w:val="676"/>
     <w:uiPriority w:val="39"/>
     <w:unhideWhenUsed/>
     <w:pPr>
@@ -32982,7 +33055,7 @@
       <w:ind w:right="0" w:firstLine="0" w:left="2268"/>
     </w:pPr>
   </w:style>
-  <w:style w:type="paragraph" w:styleId="190">
+  <w:style w:type="paragraph" w:styleId="852">
     <w:name w:val="TOC Heading"/>
     <w:uiPriority w:val="39"/>
     <w:unhideWhenUsed/>
@@ -32992,10 +33065,10 @@
       <w:ind/>
     </w:pPr>
   </w:style>
-  <w:style w:type="paragraph" w:styleId="191">
+  <w:style w:type="paragraph" w:styleId="853">
     <w:name w:val="table of figures"/>
-    <w:basedOn w:val="10"/>
-    <w:next w:val="10"/>
+    <w:basedOn w:val="676"/>
+    <w:next w:val="676"/>
     <w:uiPriority w:val="99"/>
     <w:unhideWhenUsed/>
     <w:pPr>
@@ -33004,7 +33077,7 @@
       <w:ind/>
     </w:pPr>
   </w:style>
-  <w:style w:type="paragraph" w:styleId="628" w:default="1">
+  <w:style w:type="paragraph" w:styleId="854" w:default="1">
     <w:name w:val="DStyle_paragraph"/>
     <w:pPr>
       <w:widowControl w:val="true"/>
@@ -33020,19 +33093,19 @@
       <w:lang w:val="en-US" w:eastAsia="zh-CN" w:bidi="hi-IN"/>
     </w:rPr>
   </w:style>
-  <w:style w:type="paragraph" w:styleId="629" w:customStyle="1">
+  <w:style w:type="paragraph" w:styleId="855" w:customStyle="1">
     <w:name w:val="Standard"/>
-    <w:basedOn w:val="628"/>
+    <w:basedOn w:val="854"/>
     <w:pPr>
       <w:pBdr/>
       <w:spacing/>
       <w:ind/>
     </w:pPr>
   </w:style>
-  <w:style w:type="paragraph" w:styleId="630" w:customStyle="1">
+  <w:style w:type="paragraph" w:styleId="856" w:customStyle="1">
     <w:name w:val="Heading"/>
-    <w:basedOn w:val="629"/>
-    <w:next w:val="631"/>
+    <w:basedOn w:val="855"/>
+    <w:next w:val="857"/>
     <w:pPr>
       <w:keepNext w:val="true"/>
       <w:pBdr/>
@@ -33045,9 +33118,9 @@
       <w:szCs w:val="28"/>
     </w:rPr>
   </w:style>
-  <w:style w:type="paragraph" w:styleId="631" w:customStyle="1">
+  <w:style w:type="paragraph" w:styleId="857" w:customStyle="1">
     <w:name w:val="Text body"/>
-    <w:basedOn w:val="629"/>
+    <w:basedOn w:val="855"/>
     <w:qFormat/>
     <w:pPr>
       <w:pBdr/>
@@ -33055,9 +33128,9 @@
       <w:ind/>
     </w:pPr>
   </w:style>
-  <w:style w:type="paragraph" w:styleId="632" w:customStyle="1">
+  <w:style w:type="paragraph" w:styleId="858" w:customStyle="1">
     <w:name w:val="List"/>
-    <w:basedOn w:val="631"/>
+    <w:basedOn w:val="857"/>
     <w:pPr>
       <w:pBdr/>
       <w:spacing/>
@@ -33067,9 +33140,9 @@
       <w:rFonts w:cs="FreeSans"/>
     </w:rPr>
   </w:style>
-  <w:style w:type="paragraph" w:styleId="633" w:customStyle="1">
+  <w:style w:type="paragraph" w:styleId="859" w:customStyle="1">
     <w:name w:val="Caption"/>
-    <w:basedOn w:val="629"/>
+    <w:basedOn w:val="855"/>
     <w:pPr>
       <w:pBdr/>
       <w:spacing w:after="120" w:before="120"/>
@@ -33083,9 +33156,9 @@
       <w:szCs w:val="24"/>
     </w:rPr>
   </w:style>
-  <w:style w:type="paragraph" w:styleId="634" w:customStyle="1">
+  <w:style w:type="paragraph" w:styleId="860" w:customStyle="1">
     <w:name w:val="Index"/>
-    <w:basedOn w:val="629"/>
+    <w:basedOn w:val="855"/>
     <w:pPr>
       <w:pBdr/>
       <w:spacing/>
@@ -33095,10 +33168,10 @@
       <w:rFonts w:cs="FreeSans"/>
     </w:rPr>
   </w:style>
-  <w:style w:type="paragraph" w:styleId="635" w:customStyle="1">
+  <w:style w:type="paragraph" w:styleId="861" w:customStyle="1">
     <w:name w:val="Horizontal Line"/>
-    <w:basedOn w:val="629"/>
-    <w:next w:val="631"/>
+    <w:basedOn w:val="855"/>
+    <w:next w:val="857"/>
     <w:qFormat/>
     <w:pPr>
       <w:pBdr>
@@ -33115,9 +33188,9 @@
       <w:szCs w:val="12"/>
     </w:rPr>
   </w:style>
-  <w:style w:type="character" w:styleId="636" w:customStyle="1">
+  <w:style w:type="character" w:styleId="862" w:customStyle="1">
     <w:name w:val="Internet link"/>
-    <w:basedOn w:val="628"/>
+    <w:basedOn w:val="854"/>
     <w:qFormat/>
     <w:pPr>
       <w:pBdr/>
@@ -33129,9 +33202,9 @@
       <w:u w:val="single"/>
     </w:rPr>
   </w:style>
-  <w:style w:type="character" w:styleId="637" w:customStyle="1">
+  <w:style w:type="character" w:styleId="863" w:customStyle="1">
     <w:name w:val="Visited Internet Link"/>
-    <w:basedOn w:val="628"/>
+    <w:basedOn w:val="854"/>
     <w:qFormat/>
     <w:pPr>
       <w:pBdr/>
@@ -33143,9 +33216,9 @@
       <w:u w:val="single"/>
     </w:rPr>
   </w:style>
-  <w:style w:type="character" w:styleId="638" w:customStyle="1">
+  <w:style w:type="character" w:styleId="864" w:customStyle="1">
     <w:name w:val="ListLabel 1"/>
-    <w:basedOn w:val="628"/>
+    <w:basedOn w:val="854"/>
     <w:qFormat/>
     <w:pPr>
       <w:pBdr/>
@@ -33156,9 +33229,9 @@
       <w:rFonts w:cs="Symbol"/>
     </w:rPr>
   </w:style>
-  <w:style w:type="character" w:styleId="639" w:customStyle="1">
+  <w:style w:type="character" w:styleId="865" w:customStyle="1">
     <w:name w:val="ListLabel 2"/>
-    <w:basedOn w:val="628"/>
+    <w:basedOn w:val="854"/>
     <w:qFormat/>
     <w:pPr>
       <w:pBdr/>
@@ -33169,9 +33242,9 @@
       <w:rFonts w:cs="OpenSymbol"/>
     </w:rPr>
   </w:style>
-  <w:style w:type="character" w:styleId="640" w:customStyle="1">
+  <w:style w:type="character" w:styleId="866" w:customStyle="1">
     <w:name w:val="ListLabel 3"/>
-    <w:basedOn w:val="628"/>
+    <w:basedOn w:val="854"/>
     <w:qFormat/>
     <w:pPr>
       <w:pBdr/>
@@ -33182,9 +33255,9 @@
       <w:rFonts w:cs="OpenSymbol"/>
     </w:rPr>
   </w:style>
-  <w:style w:type="character" w:styleId="641" w:customStyle="1">
+  <w:style w:type="character" w:styleId="867" w:customStyle="1">
     <w:name w:val="ListLabel 4"/>
-    <w:basedOn w:val="628"/>
+    <w:basedOn w:val="854"/>
     <w:qFormat/>
     <w:pPr>
       <w:pBdr/>
@@ -33195,9 +33268,9 @@
       <w:rFonts w:cs="Symbol"/>
     </w:rPr>
   </w:style>
-  <w:style w:type="character" w:styleId="642" w:customStyle="1">
+  <w:style w:type="character" w:styleId="868" w:customStyle="1">
     <w:name w:val="ListLabel 5"/>
-    <w:basedOn w:val="628"/>
+    <w:basedOn w:val="854"/>
     <w:qFormat/>
     <w:pPr>
       <w:pBdr/>
@@ -33208,9 +33281,9 @@
       <w:rFonts w:cs="OpenSymbol"/>
     </w:rPr>
   </w:style>
-  <w:style w:type="character" w:styleId="643" w:customStyle="1">
+  <w:style w:type="character" w:styleId="869" w:customStyle="1">
     <w:name w:val="ListLabel 6"/>
-    <w:basedOn w:val="628"/>
+    <w:basedOn w:val="854"/>
     <w:qFormat/>
     <w:pPr>
       <w:pBdr/>
@@ -33221,9 +33294,9 @@
       <w:rFonts w:cs="OpenSymbol"/>
     </w:rPr>
   </w:style>
-  <w:style w:type="character" w:styleId="644" w:customStyle="1">
+  <w:style w:type="character" w:styleId="870" w:customStyle="1">
     <w:name w:val="ListLabel 7"/>
-    <w:basedOn w:val="628"/>
+    <w:basedOn w:val="854"/>
     <w:qFormat/>
     <w:pPr>
       <w:pBdr/>
@@ -33234,9 +33307,9 @@
       <w:rFonts w:cs="Symbol"/>
     </w:rPr>
   </w:style>
-  <w:style w:type="character" w:styleId="645" w:customStyle="1">
+  <w:style w:type="character" w:styleId="871" w:customStyle="1">
     <w:name w:val="ListLabel 8"/>
-    <w:basedOn w:val="628"/>
+    <w:basedOn w:val="854"/>
     <w:qFormat/>
     <w:pPr>
       <w:pBdr/>
@@ -33247,9 +33320,9 @@
       <w:rFonts w:cs="OpenSymbol"/>
     </w:rPr>
   </w:style>
-  <w:style w:type="character" w:styleId="646" w:customStyle="1">
+  <w:style w:type="character" w:styleId="872" w:customStyle="1">
     <w:name w:val="ListLabel 9"/>
-    <w:basedOn w:val="628"/>
+    <w:basedOn w:val="854"/>
     <w:qFormat/>
     <w:pPr>
       <w:pBdr/>
@@ -33260,9 +33333,9 @@
       <w:rFonts w:cs="OpenSymbol"/>
     </w:rPr>
   </w:style>
-  <w:style w:type="character" w:styleId="647" w:customStyle="1">
+  <w:style w:type="character" w:styleId="873" w:customStyle="1">
     <w:name w:val="ListLabel 10"/>
-    <w:basedOn w:val="628"/>
+    <w:basedOn w:val="854"/>
     <w:qFormat/>
     <w:pPr>
       <w:pBdr/>
@@ -33275,9 +33348,9 @@
       <w:szCs w:val="20"/>
     </w:rPr>
   </w:style>
-  <w:style w:type="character" w:styleId="648" w:customStyle="1">
+  <w:style w:type="character" w:styleId="874" w:customStyle="1">
     <w:name w:val="ListLabel 11"/>
-    <w:basedOn w:val="628"/>
+    <w:basedOn w:val="854"/>
     <w:qFormat/>
     <w:pPr>
       <w:pBdr/>
@@ -33288,9 +33361,9 @@
       <w:rFonts w:cs="OpenSymbol"/>
     </w:rPr>
   </w:style>
-  <w:style w:type="character" w:styleId="649" w:customStyle="1">
+  <w:style w:type="character" w:styleId="875" w:customStyle="1">
     <w:name w:val="ListLabel 12"/>
-    <w:basedOn w:val="628"/>
+    <w:basedOn w:val="854"/>
     <w:qFormat/>
     <w:pPr>
       <w:pBdr/>
@@ -33301,9 +33374,9 @@
       <w:rFonts w:cs="OpenSymbol"/>
     </w:rPr>
   </w:style>
-  <w:style w:type="character" w:styleId="650" w:customStyle="1">
+  <w:style w:type="character" w:styleId="876" w:customStyle="1">
     <w:name w:val="ListLabel 13"/>
-    <w:basedOn w:val="628"/>
+    <w:basedOn w:val="854"/>
     <w:qFormat/>
     <w:pPr>
       <w:pBdr/>
@@ -33314,9 +33387,9 @@
       <w:rFonts w:cs="Symbol"/>
     </w:rPr>
   </w:style>
-  <w:style w:type="character" w:styleId="651" w:customStyle="1">
+  <w:style w:type="character" w:styleId="877" w:customStyle="1">
     <w:name w:val="ListLabel 14"/>
-    <w:basedOn w:val="628"/>
+    <w:basedOn w:val="854"/>
     <w:qFormat/>
     <w:pPr>
       <w:pBdr/>
@@ -33327,9 +33400,9 @@
       <w:rFonts w:cs="OpenSymbol"/>
     </w:rPr>
   </w:style>
-  <w:style w:type="character" w:styleId="652" w:customStyle="1">
+  <w:style w:type="character" w:styleId="878" w:customStyle="1">
     <w:name w:val="ListLabel 15"/>
-    <w:basedOn w:val="628"/>
+    <w:basedOn w:val="854"/>
     <w:qFormat/>
     <w:pPr>
       <w:pBdr/>
@@ -33340,9 +33413,9 @@
       <w:rFonts w:cs="OpenSymbol"/>
     </w:rPr>
   </w:style>
-  <w:style w:type="character" w:styleId="653" w:customStyle="1">
+  <w:style w:type="character" w:styleId="879" w:customStyle="1">
     <w:name w:val="ListLabel 16"/>
-    <w:basedOn w:val="628"/>
+    <w:basedOn w:val="854"/>
     <w:qFormat/>
     <w:pPr>
       <w:pBdr/>
@@ -33353,9 +33426,9 @@
       <w:rFonts w:cs="Symbol"/>
     </w:rPr>
   </w:style>
-  <w:style w:type="character" w:styleId="654" w:customStyle="1">
+  <w:style w:type="character" w:styleId="880" w:customStyle="1">
     <w:name w:val="ListLabel 17"/>
-    <w:basedOn w:val="628"/>
+    <w:basedOn w:val="854"/>
     <w:qFormat/>
     <w:pPr>
       <w:pBdr/>
@@ -33366,9 +33439,9 @@
       <w:rFonts w:cs="OpenSymbol"/>
     </w:rPr>
   </w:style>
-  <w:style w:type="character" w:styleId="655" w:customStyle="1">
+  <w:style w:type="character" w:styleId="881" w:customStyle="1">
     <w:name w:val="ListLabel 18"/>
-    <w:basedOn w:val="628"/>
+    <w:basedOn w:val="854"/>
     <w:qFormat/>
     <w:pPr>
       <w:pBdr/>
@@ -33379,9 +33452,9 @@
       <w:rFonts w:cs="OpenSymbol"/>
     </w:rPr>
   </w:style>
-  <w:style w:type="character" w:styleId="656" w:customStyle="1">
+  <w:style w:type="character" w:styleId="882" w:customStyle="1">
     <w:name w:val="Bullet Symbols"/>
-    <w:basedOn w:val="628"/>
+    <w:basedOn w:val="854"/>
     <w:qFormat/>
     <w:pPr>
       <w:pBdr/>
@@ -33392,7 +33465,7 @@
       <w:rFonts w:ascii="OpenSymbol" w:hAnsi="OpenSymbol" w:eastAsia="OpenSymbol" w:cs="OpenSymbol"/>
     </w:rPr>
   </w:style>
-  <w:style w:type="character" w:styleId="847" w:default="1">
+  <w:style w:type="character" w:styleId="883" w:default="1">
     <w:name w:val="Default Paragraph Font"/>
     <w:uiPriority w:val="1"/>
     <w:semiHidden/>
@@ -33403,7 +33476,7 @@
       <w:ind/>
     </w:pPr>
   </w:style>
-  <w:style w:type="numbering" w:styleId="848" w:default="1">
+  <w:style w:type="numbering" w:styleId="884" w:default="1">
     <w:name w:val="No List"/>
     <w:uiPriority w:val="99"/>
     <w:semiHidden/>
@@ -33414,7 +33487,7 @@
       <w:ind/>
     </w:pPr>
   </w:style>
-  <w:style w:type="table" w:styleId="849" w:default="1">
+  <w:style w:type="table" w:styleId="885" w:default="1">
     <w:name w:val="Normal Table"/>
     <w:uiPriority w:val="99"/>
     <w:semiHidden/>

</xml_diff>

<commit_message>
Made text of resume uniform color and added docx resume.
</commit_message>
<xml_diff>
--- a/resources/resume.docx
+++ b/resources/resume.docx
@@ -4,7 +4,7 @@
   <w:body>
     <w:p>
       <w:pPr>
-        <w:pStyle w:val="855"/>
+        <w:pStyle w:val="884"/>
         <w:pBdr/>
         <w:tabs>
           <w:tab w:val="right" w:leader="none" w:pos="12240"/>
@@ -16,6 +16,7 @@
           <w:rFonts w:ascii="times new roman" w:hAnsi="times new roman"/>
           <w:b w:val="0"/>
           <w:bCs w:val="0"/>
+          <w:color w:val="000000" w:themeColor="text1"/>
           <w:sz w:val="32"/>
           <w:szCs w:val="32"/>
         </w:rPr>
@@ -25,6 +26,7 @@
           <w:rFonts w:ascii="times new roman" w:hAnsi="times new roman"/>
           <w:b w:val="0"/>
           <w:bCs w:val="0"/>
+          <w:color w:val="000000" w:themeColor="text1"/>
           <w:sz w:val="32"/>
           <w:szCs w:val="32"/>
         </w:rPr>
@@ -35,6 +37,7 @@
           <w:rFonts w:ascii="times new roman" w:hAnsi="times new roman"/>
           <w:b w:val="0"/>
           <w:bCs w:val="0"/>
+          <w:color w:val="000000" w:themeColor="text1"/>
           <w:sz w:val="32"/>
           <w:szCs w:val="32"/>
         </w:rPr>
@@ -45,6 +48,7 @@
           <w:rFonts w:ascii="times new roman" w:hAnsi="times new roman"/>
           <w:b w:val="0"/>
           <w:bCs w:val="0"/>
+          <w:color w:val="000000" w:themeColor="text1"/>
           <w:sz w:val="32"/>
           <w:szCs w:val="32"/>
         </w:rPr>
@@ -55,6 +59,7 @@
           <w:rFonts w:ascii="times new roman" w:hAnsi="times new roman"/>
           <w:b w:val="0"/>
           <w:bCs w:val="0"/>
+          <w:color w:val="000000" w:themeColor="text1"/>
           <w:sz w:val="32"/>
           <w:szCs w:val="32"/>
         </w:rPr>
@@ -64,6 +69,7 @@
           <w:rFonts w:ascii="times new roman" w:hAnsi="times new roman"/>
           <w:b w:val="0"/>
           <w:bCs w:val="0"/>
+          <w:color w:val="000000" w:themeColor="text1"/>
           <w:sz w:val="32"/>
           <w:szCs w:val="32"/>
         </w:rPr>
@@ -71,7 +77,7 @@
     </w:p>
     <w:p>
       <w:pPr>
-        <w:pStyle w:val="855"/>
+        <w:pStyle w:val="884"/>
         <w:pBdr/>
         <w:tabs>
           <w:tab w:val="right" w:leader="none" w:pos="12240"/>
@@ -83,6 +89,7 @@
           <w:rFonts w:ascii="times new roman" w:hAnsi="times new roman"/>
           <w:b w:val="0"/>
           <w:bCs w:val="0"/>
+          <w:color w:val="000000" w:themeColor="text1"/>
           <w:sz w:val="20"/>
           <w:szCs w:val="20"/>
         </w:rPr>
@@ -92,6 +99,7 @@
           <w:rFonts w:ascii="times new roman" w:hAnsi="times new roman"/>
           <w:b w:val="0"/>
           <w:bCs w:val="0"/>
+          <w:color w:val="000000" w:themeColor="text1"/>
           <w:sz w:val="20"/>
           <w:szCs w:val="20"/>
         </w:rPr>
@@ -102,6 +110,17 @@
           <w:rFonts w:ascii="times new roman" w:hAnsi="times new roman"/>
           <w:b w:val="0"/>
           <w:bCs w:val="0"/>
+          <w:color w:val="000000" w:themeColor="text1"/>
+          <w:sz w:val="20"/>
+          <w:szCs w:val="20"/>
+        </w:rPr>
+      </w:r>
+      <w:r>
+        <w:rPr>
+          <w:rFonts w:ascii="times new roman" w:hAnsi="times new roman"/>
+          <w:b w:val="0"/>
+          <w:bCs w:val="0"/>
+          <w:color w:val="000000" w:themeColor="text1"/>
           <w:sz w:val="20"/>
           <w:szCs w:val="20"/>
         </w:rPr>
@@ -109,7 +128,7 @@
     </w:p>
     <w:p>
       <w:pPr>
-        <w:pStyle w:val="855"/>
+        <w:pStyle w:val="884"/>
         <w:pBdr/>
         <w:tabs>
           <w:tab w:val="right" w:leader="none" w:pos="12240"/>
@@ -117,13 +136,16 @@
         <w:spacing w:line="240" w:lineRule="auto"/>
         <w:ind/>
         <w:jc w:val="center"/>
-        <w:rPr/>
+        <w:rPr>
+          <w:color w:val="000000" w:themeColor="text1"/>
+        </w:rPr>
       </w:pPr>
       <w:r>
         <w:rPr>
           <w:rFonts w:ascii="times new roman" w:hAnsi="times new roman"/>
           <w:b w:val="0"/>
           <w:bCs w:val="0"/>
+          <w:color w:val="000000" w:themeColor="text1"/>
           <w:sz w:val="20"/>
           <w:szCs w:val="20"/>
         </w:rPr>
@@ -132,20 +154,23 @@
       <w:hyperlink r:id="rId11" w:tooltip="mailto:mfeigenbaum23@gmail.com" w:history="1">
         <w:r>
           <w:rPr>
-            <w:rStyle w:val="862"/>
+            <w:rStyle w:val="891"/>
+            <w:color w:val="000000" w:themeColor="text1"/>
           </w:rPr>
         </w:r>
         <w:r>
           <w:rPr>
-            <w:rStyle w:val="862"/>
+            <w:rStyle w:val="891"/>
+            <w:color w:val="000000" w:themeColor="text1"/>
           </w:rPr>
         </w:r>
         <w:r>
           <w:rPr>
-            <w:rStyle w:val="862"/>
+            <w:rStyle w:val="891"/>
             <w:rFonts w:ascii="times new roman" w:hAnsi="times new roman"/>
             <w:b w:val="0"/>
             <w:bCs w:val="0"/>
+            <w:color w:val="000000" w:themeColor="text1"/>
             <w:sz w:val="20"/>
             <w:szCs w:val="20"/>
           </w:rPr>
@@ -157,6 +182,7 @@
           <w:rFonts w:ascii="times new roman" w:hAnsi="times new roman"/>
           <w:b w:val="0"/>
           <w:bCs w:val="0"/>
+          <w:color w:val="000000" w:themeColor="text1"/>
           <w:sz w:val="20"/>
           <w:szCs w:val="20"/>
         </w:rPr>
@@ -165,32 +191,43 @@
       <w:hyperlink r:id="rId12" w:tooltip="https://mrf-dot.github.io/" w:history="1">
         <w:r>
           <w:rPr>
-            <w:rStyle w:val="862"/>
+            <w:rStyle w:val="891"/>
+            <w:color w:val="000000" w:themeColor="text1"/>
           </w:rPr>
         </w:r>
         <w:r>
           <w:rPr>
-            <w:rStyle w:val="862"/>
+            <w:rStyle w:val="891"/>
+            <w:color w:val="000000" w:themeColor="text1"/>
           </w:rPr>
         </w:r>
         <w:r>
           <w:rPr>
-            <w:rStyle w:val="862"/>
+            <w:rStyle w:val="891"/>
             <w:rFonts w:ascii="times new roman" w:hAnsi="times new roman"/>
             <w:b w:val="0"/>
             <w:bCs w:val="0"/>
+            <w:color w:val="000000" w:themeColor="text1"/>
             <w:sz w:val="20"/>
             <w:szCs w:val="20"/>
           </w:rPr>
           <w:t xml:space="preserve">https://mrf-dot.github.io</w:t>
         </w:r>
       </w:hyperlink>
-      <w:r/>
-      <w:r/>
+      <w:r>
+        <w:rPr>
+          <w:color w:val="000000" w:themeColor="text1"/>
+        </w:rPr>
+      </w:r>
+      <w:r>
+        <w:rPr>
+          <w:color w:val="000000" w:themeColor="text1"/>
+        </w:rPr>
+      </w:r>
     </w:p>
     <w:p>
       <w:pPr>
-        <w:pStyle w:val="855"/>
+        <w:pStyle w:val="884"/>
         <w:pBdr/>
         <w:tabs>
           <w:tab w:val="right" w:leader="none" w:pos="12240"/>
@@ -202,6 +239,7 @@
           <w:rFonts w:ascii="times new roman" w:hAnsi="times new roman"/>
           <w:b w:val="0"/>
           <w:bCs w:val="0"/>
+          <w:color w:val="000000" w:themeColor="text1"/>
           <w:sz w:val="24"/>
           <w:szCs w:val="24"/>
         </w:rPr>
@@ -211,6 +249,7 @@
           <w:rFonts w:ascii="times new roman" w:hAnsi="times new roman"/>
           <w:b w:val="0"/>
           <w:bCs w:val="0"/>
+          <w:color w:val="000000" w:themeColor="text1"/>
           <w:sz w:val="24"/>
           <w:szCs w:val="24"/>
         </w:rPr>
@@ -220,6 +259,7 @@
           <w:rFonts w:ascii="times new roman" w:hAnsi="times new roman"/>
           <w:b w:val="0"/>
           <w:bCs w:val="0"/>
+          <w:color w:val="000000" w:themeColor="text1"/>
           <w:sz w:val="24"/>
           <w:szCs w:val="24"/>
         </w:rPr>
@@ -229,6 +269,7 @@
           <w:rFonts w:ascii="times new roman" w:hAnsi="times new roman"/>
           <w:b w:val="0"/>
           <w:bCs w:val="0"/>
+          <w:color w:val="000000" w:themeColor="text1"/>
           <w:sz w:val="24"/>
           <w:szCs w:val="24"/>
         </w:rPr>
@@ -236,7 +277,7 @@
     </w:p>
     <w:p>
       <w:pPr>
-        <w:pStyle w:val="861"/>
+        <w:pStyle w:val="890"/>
         <w:pBdr/>
         <w:tabs>
           <w:tab w:val="right" w:leader="none" w:pos="12240"/>
@@ -248,6 +289,7 @@
           <w:rFonts w:ascii="times new roman" w:hAnsi="times new roman"/>
           <w:b/>
           <w:bCs/>
+          <w:color w:val="000000" w:themeColor="text1"/>
           <w:sz w:val="22"/>
           <w:szCs w:val="22"/>
         </w:rPr>
@@ -257,6 +299,7 @@
           <w:rFonts w:ascii="times new roman" w:hAnsi="times new roman"/>
           <w:b/>
           <w:bCs/>
+          <w:color w:val="000000" w:themeColor="text1"/>
           <w:sz w:val="22"/>
           <w:szCs w:val="22"/>
         </w:rPr>
@@ -267,6 +310,7 @@
           <w:rFonts w:ascii="times new roman" w:hAnsi="times new roman"/>
           <w:b/>
           <w:bCs/>
+          <w:color w:val="000000" w:themeColor="text1"/>
           <w:sz w:val="22"/>
           <w:szCs w:val="22"/>
         </w:rPr>
@@ -276,6 +320,7 @@
           <w:rFonts w:ascii="times new roman" w:hAnsi="times new roman"/>
           <w:b/>
           <w:bCs/>
+          <w:color w:val="000000" w:themeColor="text1"/>
           <w:sz w:val="22"/>
           <w:szCs w:val="22"/>
         </w:rPr>
@@ -283,7 +328,7 @@
     </w:p>
     <w:p>
       <w:pPr>
-        <w:pStyle w:val="857"/>
+        <w:pStyle w:val="886"/>
         <w:pBdr/>
         <w:tabs>
           <w:tab w:val="right" w:leader="none" w:pos="12240"/>
@@ -295,6 +340,7 @@
           <w:rFonts w:ascii="times new roman" w:hAnsi="times new roman"/>
           <w:b/>
           <w:bCs/>
+          <w:color w:val="000000" w:themeColor="text1"/>
           <w:sz w:val="20"/>
           <w:szCs w:val="20"/>
         </w:rPr>
@@ -304,6 +350,7 @@
           <w:rFonts w:ascii="times new roman" w:hAnsi="times new roman"/>
           <w:b/>
           <w:bCs/>
+          <w:color w:val="000000" w:themeColor="text1"/>
           <w:sz w:val="20"/>
           <w:szCs w:val="20"/>
         </w:rPr>
@@ -316,6 +363,7 @@
           <w:rFonts w:ascii="times new roman" w:hAnsi="times new roman"/>
           <w:b/>
           <w:bCs/>
+          <w:color w:val="000000" w:themeColor="text1"/>
           <w:sz w:val="20"/>
           <w:szCs w:val="20"/>
         </w:rPr>
@@ -325,6 +373,7 @@
           <w:rFonts w:ascii="times new roman" w:hAnsi="times new roman"/>
           <w:b/>
           <w:bCs/>
+          <w:color w:val="000000" w:themeColor="text1"/>
           <w:sz w:val="20"/>
           <w:szCs w:val="20"/>
         </w:rPr>
@@ -332,7 +381,7 @@
     </w:p>
     <w:p>
       <w:pPr>
-        <w:pStyle w:val="857"/>
+        <w:pStyle w:val="886"/>
         <w:pBdr/>
         <w:tabs>
           <w:tab w:val="right" w:leader="none" w:pos="12240"/>
@@ -341,6 +390,7 @@
         <w:ind/>
         <w:jc w:val="left"/>
         <w:rPr>
+          <w:color w:val="000000" w:themeColor="text1"/>
           <w:sz w:val="20"/>
           <w:szCs w:val="20"/>
         </w:rPr>
@@ -352,6 +402,7 @@
           <w:bCs w:val="0"/>
           <w:i/>
           <w:iCs/>
+          <w:color w:val="000000" w:themeColor="text1"/>
           <w:sz w:val="20"/>
           <w:szCs w:val="20"/>
         </w:rPr>
@@ -365,6 +416,7 @@
           <w:bCs w:val="0"/>
           <w:i w:val="0"/>
           <w:iCs w:val="0"/>
+          <w:color w:val="000000" w:themeColor="text1"/>
           <w:sz w:val="20"/>
           <w:szCs w:val="20"/>
         </w:rPr>
@@ -372,6 +424,14 @@
       </w:r>
       <w:r>
         <w:rPr>
+          <w:color w:val="000000" w:themeColor="text1"/>
+          <w:sz w:val="20"/>
+          <w:szCs w:val="20"/>
+        </w:rPr>
+      </w:r>
+      <w:r>
+        <w:rPr>
+          <w:color w:val="000000" w:themeColor="text1"/>
           <w:sz w:val="20"/>
           <w:szCs w:val="20"/>
         </w:rPr>
@@ -379,7 +439,7 @@
     </w:p>
     <w:p>
       <w:pPr>
-        <w:pStyle w:val="857"/>
+        <w:pStyle w:val="886"/>
         <w:numPr>
           <w:ilvl w:val="0"/>
           <w:numId w:val="12"/>
@@ -392,6 +452,7 @@
         <w:ind/>
         <w:jc w:val="left"/>
         <w:rPr>
+          <w:color w:val="000000" w:themeColor="text1"/>
           <w:sz w:val="20"/>
           <w:szCs w:val="20"/>
         </w:rPr>
@@ -403,6 +464,7 @@
           <w:bCs/>
           <w:i w:val="0"/>
           <w:iCs w:val="0"/>
+          <w:color w:val="000000" w:themeColor="text1"/>
           <w:sz w:val="20"/>
           <w:szCs w:val="20"/>
         </w:rPr>
@@ -415,6 +477,7 @@
           <w:bCs w:val="0"/>
           <w:i w:val="0"/>
           <w:iCs w:val="0"/>
+          <w:color w:val="000000" w:themeColor="text1"/>
           <w:sz w:val="20"/>
           <w:szCs w:val="20"/>
         </w:rPr>
@@ -422,6 +485,14 @@
       </w:r>
       <w:r>
         <w:rPr>
+          <w:color w:val="000000" w:themeColor="text1"/>
+          <w:sz w:val="20"/>
+          <w:szCs w:val="20"/>
+        </w:rPr>
+      </w:r>
+      <w:r>
+        <w:rPr>
+          <w:color w:val="000000" w:themeColor="text1"/>
           <w:sz w:val="20"/>
           <w:szCs w:val="20"/>
         </w:rPr>
@@ -429,7 +500,7 @@
     </w:p>
     <w:p>
       <w:pPr>
-        <w:pStyle w:val="857"/>
+        <w:pStyle w:val="886"/>
         <w:numPr>
           <w:ilvl w:val="0"/>
           <w:numId w:val="12"/>
@@ -442,6 +513,7 @@
         <w:ind/>
         <w:jc w:val="left"/>
         <w:rPr>
+          <w:color w:val="000000" w:themeColor="text1"/>
           <w:sz w:val="20"/>
           <w:szCs w:val="20"/>
         </w:rPr>
@@ -453,6 +525,7 @@
           <w:bCs/>
           <w:i w:val="0"/>
           <w:iCs w:val="0"/>
+          <w:color w:val="000000" w:themeColor="text1"/>
           <w:sz w:val="20"/>
           <w:szCs w:val="20"/>
         </w:rPr>
@@ -465,6 +538,7 @@
           <w:bCs w:val="0"/>
           <w:i w:val="0"/>
           <w:iCs w:val="0"/>
+          <w:color w:val="000000" w:themeColor="text1"/>
           <w:sz w:val="20"/>
           <w:szCs w:val="20"/>
         </w:rPr>
@@ -472,6 +546,14 @@
       </w:r>
       <w:r>
         <w:rPr>
+          <w:color w:val="000000" w:themeColor="text1"/>
+          <w:sz w:val="20"/>
+          <w:szCs w:val="20"/>
+        </w:rPr>
+      </w:r>
+      <w:r>
+        <w:rPr>
+          <w:color w:val="000000" w:themeColor="text1"/>
           <w:sz w:val="20"/>
           <w:szCs w:val="20"/>
         </w:rPr>
@@ -479,7 +561,7 @@
     </w:p>
     <w:p>
       <w:pPr>
-        <w:pStyle w:val="857"/>
+        <w:pStyle w:val="886"/>
         <w:numPr>
           <w:ilvl w:val="0"/>
           <w:numId w:val="12"/>
@@ -492,6 +574,7 @@
         <w:ind/>
         <w:jc w:val="left"/>
         <w:rPr>
+          <w:color w:val="000000" w:themeColor="text1"/>
           <w:sz w:val="20"/>
           <w:szCs w:val="20"/>
         </w:rPr>
@@ -503,6 +586,7 @@
           <w:bCs/>
           <w:i w:val="0"/>
           <w:iCs w:val="0"/>
+          <w:color w:val="000000" w:themeColor="text1"/>
           <w:sz w:val="20"/>
           <w:szCs w:val="20"/>
         </w:rPr>
@@ -515,6 +599,7 @@
           <w:bCs w:val="0"/>
           <w:i w:val="0"/>
           <w:iCs w:val="0"/>
+          <w:color w:val="000000" w:themeColor="text1"/>
           <w:sz w:val="20"/>
           <w:szCs w:val="20"/>
         </w:rPr>
@@ -522,6 +607,14 @@
       </w:r>
       <w:r>
         <w:rPr>
+          <w:color w:val="000000" w:themeColor="text1"/>
+          <w:sz w:val="20"/>
+          <w:szCs w:val="20"/>
+        </w:rPr>
+      </w:r>
+      <w:r>
+        <w:rPr>
+          <w:color w:val="000000" w:themeColor="text1"/>
           <w:sz w:val="20"/>
           <w:szCs w:val="20"/>
         </w:rPr>
@@ -529,7 +622,7 @@
     </w:p>
     <w:p>
       <w:pPr>
-        <w:pStyle w:val="861"/>
+        <w:pStyle w:val="890"/>
         <w:pBdr/>
         <w:tabs>
           <w:tab w:val="right" w:leader="none" w:pos="12240"/>
@@ -541,6 +634,7 @@
           <w:rFonts w:ascii="times new roman" w:hAnsi="times new roman"/>
           <w:b/>
           <w:bCs/>
+          <w:color w:val="000000" w:themeColor="text1"/>
           <w:sz w:val="22"/>
           <w:szCs w:val="22"/>
         </w:rPr>
@@ -550,6 +644,7 @@
           <w:rFonts w:ascii="times new roman" w:hAnsi="times new roman"/>
           <w:b/>
           <w:bCs/>
+          <w:color w:val="000000" w:themeColor="text1"/>
           <w:sz w:val="22"/>
           <w:szCs w:val="22"/>
         </w:rPr>
@@ -560,6 +655,7 @@
           <w:rFonts w:ascii="times new roman" w:hAnsi="times new roman"/>
           <w:b/>
           <w:bCs/>
+          <w:color w:val="000000" w:themeColor="text1"/>
           <w:sz w:val="22"/>
           <w:szCs w:val="22"/>
         </w:rPr>
@@ -569,6 +665,7 @@
           <w:rFonts w:ascii="times new roman" w:hAnsi="times new roman"/>
           <w:b/>
           <w:bCs/>
+          <w:color w:val="000000" w:themeColor="text1"/>
           <w:sz w:val="22"/>
           <w:szCs w:val="22"/>
         </w:rPr>
@@ -576,7 +673,7 @@
     </w:p>
     <w:p>
       <w:pPr>
-        <w:pStyle w:val="857"/>
+        <w:pStyle w:val="886"/>
         <w:pBdr/>
         <w:tabs>
           <w:tab w:val="right" w:leader="none" w:pos="12240"/>
@@ -588,6 +685,7 @@
           <w:rFonts w:ascii="times new roman" w:hAnsi="times new roman"/>
           <w:b/>
           <w:bCs/>
+          <w:color w:val="000000" w:themeColor="text1"/>
           <w:sz w:val="20"/>
           <w:szCs w:val="20"/>
           <w:highlight w:val="none"/>
@@ -598,6 +696,7 @@
           <w:rFonts w:ascii="times new roman" w:hAnsi="times new roman"/>
           <w:b/>
           <w:bCs/>
+          <w:color w:val="000000" w:themeColor="text1"/>
           <w:sz w:val="20"/>
           <w:szCs w:val="20"/>
           <w:highlight w:val="none"/>
@@ -612,24 +711,26 @@
           <w:rFonts w:ascii="times new roman" w:hAnsi="times new roman"/>
           <w:b w:val="0"/>
           <w:bCs w:val="0"/>
+          <w:color w:val="000000" w:themeColor="text1"/>
+          <w:sz w:val="20"/>
+          <w:szCs w:val="20"/>
+        </w:rPr>
+      </w:r>
+      <w:r>
+        <w:rPr>
+          <w:rFonts w:ascii="times new roman" w:hAnsi="times new roman"/>
+          <w:b/>
+          <w:bCs/>
+          <w:color w:val="000000" w:themeColor="text1"/>
           <w:sz w:val="20"/>
           <w:szCs w:val="20"/>
           <w:highlight w:val="none"/>
         </w:rPr>
       </w:r>
-      <w:r>
-        <w:rPr>
-          <w:rFonts w:ascii="times new roman" w:hAnsi="times new roman"/>
-          <w:b w:val="0"/>
-          <w:bCs w:val="0"/>
-          <w:sz w:val="20"/>
-          <w:szCs w:val="20"/>
-        </w:rPr>
-      </w:r>
     </w:p>
     <w:p>
       <w:pPr>
-        <w:pStyle w:val="857"/>
+        <w:pStyle w:val="886"/>
         <w:pBdr/>
         <w:tabs>
           <w:tab w:val="right" w:leader="none" w:pos="12240"/>
@@ -642,6 +743,7 @@
           <w:b w:val="0"/>
           <w:bCs w:val="0"/>
           <w:i w:val="0"/>
+          <w:color w:val="000000" w:themeColor="text1"/>
           <w:sz w:val="20"/>
           <w:szCs w:val="20"/>
           <w:highlight w:val="none"/>
@@ -654,6 +756,7 @@
           <w:bCs w:val="0"/>
           <w:i/>
           <w:iCs/>
+          <w:color w:val="000000" w:themeColor="text1"/>
           <w:sz w:val="20"/>
           <w:szCs w:val="20"/>
           <w:highlight w:val="none"/>
@@ -668,6 +771,7 @@
           <w:bCs w:val="0"/>
           <w:i w:val="0"/>
           <w:iCs w:val="0"/>
+          <w:color w:val="000000" w:themeColor="text1"/>
           <w:sz w:val="20"/>
           <w:szCs w:val="20"/>
           <w:highlight w:val="none"/>
@@ -680,7 +784,7 @@
           <w:b w:val="0"/>
           <w:bCs w:val="0"/>
           <w:i w:val="0"/>
-          <w:iCs w:val="0"/>
+          <w:color w:val="000000" w:themeColor="text1"/>
           <w:sz w:val="20"/>
           <w:szCs w:val="20"/>
           <w:highlight w:val="none"/>
@@ -692,22 +796,38 @@
           <w:b w:val="0"/>
           <w:bCs w:val="0"/>
           <w:i w:val="0"/>
-          <w:iCs w:val="0"/>
+          <w:color w:val="000000" w:themeColor="text1"/>
           <w:sz w:val="20"/>
           <w:szCs w:val="20"/>
           <w:highlight w:val="none"/>
         </w:rPr>
       </w:r>
-      <w:r>
+    </w:p>
+    <w:p>
+      <w:pPr>
+        <w:pStyle w:val="886"/>
+        <w:numPr>
+          <w:ilvl w:val="0"/>
+          <w:numId w:val="15"/>
+        </w:numPr>
+        <w:pBdr/>
+        <w:tabs>
+          <w:tab w:val="right" w:leader="none" w:pos="12240"/>
+        </w:tabs>
+        <w:spacing w:line="240" w:lineRule="auto"/>
+        <w:ind/>
+        <w:jc w:val="left"/>
         <w:rPr>
           <w:rFonts w:ascii="times new roman" w:hAnsi="times new roman"/>
           <w:b w:val="0"/>
           <w:bCs w:val="0"/>
           <w:i w:val="0"/>
+          <w:color w:val="000000" w:themeColor="text1"/>
           <w:sz w:val="20"/>
           <w:szCs w:val="20"/>
+          <w:highlight w:val="none"/>
         </w:rPr>
-      </w:r>
+      </w:pPr>
       <w:r>
         <w:rPr>
           <w:rFonts w:ascii="times new roman" w:hAnsi="times new roman"/>
@@ -715,64 +835,7 @@
           <w:bCs w:val="0"/>
           <w:i w:val="0"/>
           <w:iCs w:val="0"/>
-          <w:sz w:val="20"/>
-          <w:szCs w:val="20"/>
-          <w:highlight w:val="none"/>
-        </w:rPr>
-      </w:r>
-      <w:r>
-        <w:rPr>
-          <w:rFonts w:ascii="times new roman" w:hAnsi="times new roman"/>
-          <w:b w:val="0"/>
-          <w:bCs w:val="0"/>
-          <w:i w:val="0"/>
-          <w:sz w:val="20"/>
-          <w:szCs w:val="20"/>
-        </w:rPr>
-      </w:r>
-      <w:r>
-        <w:rPr>
-          <w:rFonts w:ascii="times new roman" w:hAnsi="times new roman"/>
-          <w:b w:val="0"/>
-          <w:bCs w:val="0"/>
-          <w:i w:val="0"/>
-          <w:sz w:val="20"/>
-          <w:szCs w:val="20"/>
-          <w:highlight w:val="none"/>
-        </w:rPr>
-      </w:r>
-    </w:p>
-    <w:p>
-      <w:pPr>
-        <w:pStyle w:val="857"/>
-        <w:numPr>
-          <w:ilvl w:val="0"/>
-          <w:numId w:val="15"/>
-        </w:numPr>
-        <w:pBdr/>
-        <w:tabs>
-          <w:tab w:val="right" w:leader="none" w:pos="12240"/>
-        </w:tabs>
-        <w:spacing w:line="240" w:lineRule="auto"/>
-        <w:ind/>
-        <w:jc w:val="left"/>
-        <w:rPr>
-          <w:rFonts w:ascii="times new roman" w:hAnsi="times new roman"/>
-          <w:b w:val="0"/>
-          <w:bCs w:val="0"/>
-          <w:i w:val="0"/>
-          <w:sz w:val="20"/>
-          <w:szCs w:val="20"/>
-          <w:highlight w:val="none"/>
-        </w:rPr>
-      </w:pPr>
-      <w:r>
-        <w:rPr>
-          <w:rFonts w:ascii="times new roman" w:hAnsi="times new roman"/>
-          <w:b w:val="0"/>
-          <w:bCs w:val="0"/>
-          <w:i w:val="0"/>
-          <w:iCs w:val="0"/>
+          <w:color w:val="000000" w:themeColor="text1"/>
           <w:sz w:val="20"/>
           <w:szCs w:val="20"/>
           <w:highlight w:val="none"/>
@@ -786,6 +849,19 @@
           <w:bCs w:val="0"/>
           <w:i w:val="0"/>
           <w:iCs w:val="0"/>
+          <w:color w:val="000000" w:themeColor="text1"/>
+          <w:sz w:val="20"/>
+          <w:szCs w:val="20"/>
+          <w:highlight w:val="none"/>
+        </w:rPr>
+      </w:r>
+      <w:r>
+        <w:rPr>
+          <w:rFonts w:ascii="times new roman" w:hAnsi="times new roman"/>
+          <w:b w:val="0"/>
+          <w:bCs w:val="0"/>
+          <w:i w:val="0"/>
+          <w:color w:val="000000" w:themeColor="text1"/>
           <w:sz w:val="20"/>
           <w:szCs w:val="20"/>
           <w:highlight w:val="none"/>
@@ -794,7 +870,7 @@
     </w:p>
     <w:p>
       <w:pPr>
-        <w:pStyle w:val="857"/>
+        <w:pStyle w:val="886"/>
         <w:numPr>
           <w:ilvl w:val="0"/>
           <w:numId w:val="15"/>
@@ -811,6 +887,7 @@
           <w:b w:val="0"/>
           <w:bCs w:val="0"/>
           <w:i w:val="0"/>
+          <w:color w:val="000000" w:themeColor="text1"/>
           <w:sz w:val="20"/>
           <w:szCs w:val="20"/>
           <w:highlight w:val="none"/>
@@ -823,6 +900,7 @@
           <w:bCs w:val="0"/>
           <w:i w:val="0"/>
           <w:iCs w:val="0"/>
+          <w:color w:val="000000" w:themeColor="text1"/>
           <w:sz w:val="20"/>
           <w:szCs w:val="20"/>
           <w:highlight w:val="none"/>
@@ -836,6 +914,19 @@
           <w:bCs w:val="0"/>
           <w:i w:val="0"/>
           <w:iCs w:val="0"/>
+          <w:color w:val="000000" w:themeColor="text1"/>
+          <w:sz w:val="20"/>
+          <w:szCs w:val="20"/>
+          <w:highlight w:val="none"/>
+        </w:rPr>
+      </w:r>
+      <w:r>
+        <w:rPr>
+          <w:rFonts w:ascii="times new roman" w:hAnsi="times new roman"/>
+          <w:b w:val="0"/>
+          <w:bCs w:val="0"/>
+          <w:i w:val="0"/>
+          <w:color w:val="000000" w:themeColor="text1"/>
           <w:sz w:val="20"/>
           <w:szCs w:val="20"/>
           <w:highlight w:val="none"/>
@@ -844,7 +935,7 @@
     </w:p>
     <w:p>
       <w:pPr>
-        <w:pStyle w:val="857"/>
+        <w:pStyle w:val="886"/>
         <w:pBdr/>
         <w:tabs>
           <w:tab w:val="right" w:leader="none" w:pos="12240"/>
@@ -856,6 +947,7 @@
           <w:rFonts w:ascii="times new roman" w:hAnsi="times new roman"/>
           <w:b/>
           <w:bCs/>
+          <w:color w:val="000000" w:themeColor="text1"/>
           <w:sz w:val="20"/>
           <w:szCs w:val="20"/>
           <w:highlight w:val="none"/>
@@ -866,6 +958,7 @@
           <w:rFonts w:ascii="times new roman" w:hAnsi="times new roman"/>
           <w:b/>
           <w:bCs/>
+          <w:color w:val="000000" w:themeColor="text1"/>
           <w:sz w:val="20"/>
           <w:szCs w:val="20"/>
         </w:rPr>
@@ -876,6 +969,7 @@
           <w:rFonts w:ascii="times new roman" w:hAnsi="times new roman"/>
           <w:b/>
           <w:bCs/>
+          <w:color w:val="000000" w:themeColor="text1"/>
           <w:sz w:val="20"/>
           <w:szCs w:val="20"/>
         </w:rPr>
@@ -886,6 +980,7 @@
           <w:rFonts w:ascii="times new roman" w:hAnsi="times new roman"/>
           <w:b/>
           <w:bCs/>
+          <w:color w:val="000000" w:themeColor="text1"/>
           <w:sz w:val="20"/>
           <w:szCs w:val="20"/>
         </w:rPr>
@@ -897,6 +992,7 @@
           <w:rFonts w:ascii="times new roman" w:hAnsi="times new roman"/>
           <w:b/>
           <w:bCs/>
+          <w:color w:val="000000" w:themeColor="text1"/>
           <w:sz w:val="20"/>
           <w:szCs w:val="20"/>
         </w:rPr>
@@ -907,6 +1003,7 @@
           <w:rFonts w:ascii="times new roman" w:hAnsi="times new roman"/>
           <w:b/>
           <w:bCs/>
+          <w:color w:val="000000" w:themeColor="text1"/>
           <w:sz w:val="20"/>
           <w:szCs w:val="20"/>
         </w:rPr>
@@ -917,6 +1014,7 @@
           <w:rFonts w:ascii="times new roman" w:hAnsi="times new roman"/>
           <w:b/>
           <w:bCs/>
+          <w:color w:val="000000" w:themeColor="text1"/>
           <w:sz w:val="20"/>
           <w:szCs w:val="20"/>
         </w:rPr>
@@ -927,8 +1025,10 @@
           <w:rFonts w:ascii="times new roman" w:hAnsi="times new roman"/>
           <w:b/>
           <w:bCs/>
+          <w:color w:val="000000" w:themeColor="text1"/>
           <w:sz w:val="20"/>
           <w:szCs w:val="20"/>
+          <w:highlight w:val="none"/>
         </w:rPr>
       </w:r>
       <w:r>
@@ -936,6 +1036,7 @@
           <w:rFonts w:ascii="times new roman" w:hAnsi="times new roman"/>
           <w:b/>
           <w:bCs/>
+          <w:color w:val="000000" w:themeColor="text1"/>
           <w:sz w:val="20"/>
           <w:szCs w:val="20"/>
           <w:highlight w:val="none"/>
@@ -944,7 +1045,7 @@
     </w:p>
     <w:p>
       <w:pPr>
-        <w:pStyle w:val="857"/>
+        <w:pStyle w:val="886"/>
         <w:pBdr/>
         <w:tabs>
           <w:tab w:val="right" w:leader="none" w:pos="12240"/>
@@ -952,7 +1053,9 @@
         <w:spacing w:line="240" w:lineRule="auto"/>
         <w:ind/>
         <w:jc w:val="left"/>
-        <w:rPr/>
+        <w:rPr>
+          <w:color w:val="000000" w:themeColor="text1"/>
+        </w:rPr>
       </w:pPr>
       <w:r>
         <w:rPr>
@@ -961,6 +1064,7 @@
           <w:bCs w:val="0"/>
           <w:i/>
           <w:iCs/>
+          <w:color w:val="000000" w:themeColor="text1"/>
           <w:sz w:val="20"/>
           <w:szCs w:val="20"/>
         </w:rPr>
@@ -974,16 +1078,21 @@
           <w:bCs w:val="0"/>
           <w:i w:val="0"/>
           <w:iCs w:val="0"/>
+          <w:color w:val="000000" w:themeColor="text1"/>
           <w:sz w:val="20"/>
           <w:szCs w:val="20"/>
         </w:rPr>
         <w:t xml:space="preserve">August 2022 – August 2023</w:t>
       </w:r>
-      <w:r/>
+      <w:r>
+        <w:rPr>
+          <w:color w:val="000000" w:themeColor="text1"/>
+        </w:rPr>
+      </w:r>
     </w:p>
     <w:p>
       <w:pPr>
-        <w:pStyle w:val="857"/>
+        <w:pStyle w:val="886"/>
         <w:numPr>
           <w:ilvl w:val="0"/>
           <w:numId w:val="3"/>
@@ -1001,6 +1110,7 @@
           <w:bCs w:val="0"/>
           <w:i w:val="0"/>
           <w:iCs w:val="0"/>
+          <w:color w:val="000000" w:themeColor="text1"/>
           <w:sz w:val="20"/>
           <w:szCs w:val="20"/>
         </w:rPr>
@@ -1012,6 +1122,7 @@
           <w:bCs w:val="0"/>
           <w:i w:val="0"/>
           <w:iCs w:val="0"/>
+          <w:color w:val="000000" w:themeColor="text1"/>
           <w:sz w:val="20"/>
           <w:szCs w:val="20"/>
         </w:rPr>
@@ -1024,6 +1135,7 @@
           <w:bCs w:val="0"/>
           <w:i w:val="0"/>
           <w:iCs w:val="0"/>
+          <w:color w:val="000000" w:themeColor="text1"/>
           <w:sz w:val="20"/>
           <w:szCs w:val="20"/>
         </w:rPr>
@@ -1036,6 +1148,7 @@
           <w:bCs w:val="0"/>
           <w:i w:val="0"/>
           <w:iCs w:val="0"/>
+          <w:color w:val="000000" w:themeColor="text1"/>
           <w:sz w:val="20"/>
           <w:szCs w:val="20"/>
         </w:rPr>
@@ -1048,6 +1161,7 @@
           <w:bCs w:val="0"/>
           <w:i w:val="0"/>
           <w:iCs w:val="0"/>
+          <w:color w:val="000000" w:themeColor="text1"/>
           <w:sz w:val="20"/>
           <w:szCs w:val="20"/>
         </w:rPr>
@@ -1060,6 +1174,7 @@
           <w:bCs w:val="0"/>
           <w:i w:val="0"/>
           <w:iCs w:val="0"/>
+          <w:color w:val="000000" w:themeColor="text1"/>
           <w:sz w:val="20"/>
           <w:szCs w:val="20"/>
         </w:rPr>
@@ -1072,6 +1187,7 @@
           <w:bCs w:val="0"/>
           <w:i w:val="0"/>
           <w:iCs w:val="0"/>
+          <w:color w:val="000000" w:themeColor="text1"/>
           <w:sz w:val="20"/>
           <w:szCs w:val="20"/>
         </w:rPr>
@@ -1084,6 +1200,7 @@
           <w:bCs w:val="0"/>
           <w:i w:val="0"/>
           <w:iCs w:val="0"/>
+          <w:color w:val="000000" w:themeColor="text1"/>
           <w:sz w:val="20"/>
           <w:szCs w:val="20"/>
         </w:rPr>
@@ -1095,6 +1212,7 @@
           <w:bCs w:val="0"/>
           <w:i w:val="0"/>
           <w:iCs w:val="0"/>
+          <w:color w:val="000000" w:themeColor="text1"/>
           <w:sz w:val="20"/>
           <w:szCs w:val="20"/>
         </w:rPr>
@@ -1102,7 +1220,7 @@
     </w:p>
     <w:p>
       <w:pPr>
-        <w:pStyle w:val="857"/>
+        <w:pStyle w:val="886"/>
         <w:numPr>
           <w:ilvl w:val="0"/>
           <w:numId w:val="3"/>
@@ -1120,6 +1238,7 @@
           <w:bCs w:val="0"/>
           <w:i w:val="0"/>
           <w:iCs w:val="0"/>
+          <w:color w:val="000000" w:themeColor="text1"/>
           <w:sz w:val="20"/>
           <w:szCs w:val="20"/>
         </w:rPr>
@@ -1131,6 +1250,7 @@
           <w:bCs w:val="0"/>
           <w:i w:val="0"/>
           <w:iCs w:val="0"/>
+          <w:color w:val="000000" w:themeColor="text1"/>
           <w:sz w:val="20"/>
           <w:szCs w:val="20"/>
         </w:rPr>
@@ -1143,6 +1263,7 @@
           <w:bCs w:val="0"/>
           <w:i w:val="0"/>
           <w:iCs w:val="0"/>
+          <w:color w:val="000000" w:themeColor="text1"/>
           <w:sz w:val="20"/>
           <w:szCs w:val="20"/>
         </w:rPr>
@@ -1154,6 +1275,7 @@
           <w:bCs w:val="0"/>
           <w:i w:val="0"/>
           <w:iCs w:val="0"/>
+          <w:color w:val="000000" w:themeColor="text1"/>
           <w:sz w:val="20"/>
           <w:szCs w:val="20"/>
         </w:rPr>
@@ -1161,7 +1283,7 @@
     </w:p>
     <w:p>
       <w:pPr>
-        <w:pStyle w:val="857"/>
+        <w:pStyle w:val="886"/>
         <w:pBdr/>
         <w:tabs>
           <w:tab w:val="right" w:leader="none" w:pos="12240"/>
@@ -1175,6 +1297,7 @@
           <w:bCs/>
           <w:i w:val="0"/>
           <w:iCs w:val="0"/>
+          <w:color w:val="000000" w:themeColor="text1"/>
           <w:sz w:val="20"/>
           <w:szCs w:val="20"/>
         </w:rPr>
@@ -1186,6 +1309,7 @@
           <w:bCs/>
           <w:i w:val="0"/>
           <w:iCs w:val="0"/>
+          <w:color w:val="000000" w:themeColor="text1"/>
           <w:sz w:val="20"/>
           <w:szCs w:val="20"/>
         </w:rPr>
@@ -1200,6 +1324,7 @@
           <w:bCs/>
           <w:i w:val="0"/>
           <w:iCs w:val="0"/>
+          <w:color w:val="000000" w:themeColor="text1"/>
           <w:sz w:val="20"/>
           <w:szCs w:val="20"/>
         </w:rPr>
@@ -1211,6 +1336,7 @@
           <w:bCs/>
           <w:i w:val="0"/>
           <w:iCs w:val="0"/>
+          <w:color w:val="000000" w:themeColor="text1"/>
           <w:sz w:val="20"/>
           <w:szCs w:val="20"/>
         </w:rPr>
@@ -1218,7 +1344,7 @@
     </w:p>
     <w:p>
       <w:pPr>
-        <w:pStyle w:val="857"/>
+        <w:pStyle w:val="886"/>
         <w:pBdr/>
         <w:tabs>
           <w:tab w:val="right" w:leader="none" w:pos="12240"/>
@@ -1226,7 +1352,9 @@
         <w:spacing w:line="240" w:lineRule="auto"/>
         <w:ind/>
         <w:jc w:val="left"/>
-        <w:rPr/>
+        <w:rPr>
+          <w:color w:val="000000" w:themeColor="text1"/>
+        </w:rPr>
       </w:pPr>
       <w:r>
         <w:rPr>
@@ -1235,6 +1363,7 @@
           <w:bCs w:val="0"/>
           <w:i/>
           <w:iCs/>
+          <w:color w:val="000000" w:themeColor="text1"/>
           <w:sz w:val="20"/>
           <w:szCs w:val="20"/>
         </w:rPr>
@@ -1248,16 +1377,21 @@
           <w:bCs w:val="0"/>
           <w:i w:val="0"/>
           <w:iCs w:val="0"/>
+          <w:color w:val="000000" w:themeColor="text1"/>
           <w:sz w:val="20"/>
           <w:szCs w:val="20"/>
         </w:rPr>
         <w:t xml:space="preserve">March 2016 – June 2022</w:t>
       </w:r>
-      <w:r/>
+      <w:r>
+        <w:rPr>
+          <w:color w:val="000000" w:themeColor="text1"/>
+        </w:rPr>
+      </w:r>
     </w:p>
     <w:p>
       <w:pPr>
-        <w:pStyle w:val="857"/>
+        <w:pStyle w:val="886"/>
         <w:numPr>
           <w:ilvl w:val="0"/>
           <w:numId w:val="4"/>
@@ -1275,6 +1409,7 @@
           <w:bCs w:val="0"/>
           <w:i w:val="0"/>
           <w:iCs w:val="0"/>
+          <w:color w:val="000000" w:themeColor="text1"/>
           <w:sz w:val="20"/>
           <w:szCs w:val="20"/>
         </w:rPr>
@@ -1286,6 +1421,7 @@
           <w:bCs w:val="0"/>
           <w:i w:val="0"/>
           <w:iCs w:val="0"/>
+          <w:color w:val="000000" w:themeColor="text1"/>
           <w:sz w:val="20"/>
           <w:szCs w:val="20"/>
         </w:rPr>
@@ -1298,6 +1434,7 @@
           <w:bCs w:val="0"/>
           <w:i w:val="0"/>
           <w:iCs w:val="0"/>
+          <w:color w:val="000000" w:themeColor="text1"/>
           <w:sz w:val="20"/>
           <w:szCs w:val="20"/>
         </w:rPr>
@@ -1309,6 +1446,7 @@
           <w:bCs w:val="0"/>
           <w:i w:val="0"/>
           <w:iCs w:val="0"/>
+          <w:color w:val="000000" w:themeColor="text1"/>
           <w:sz w:val="20"/>
           <w:szCs w:val="20"/>
         </w:rPr>
@@ -1316,7 +1454,7 @@
     </w:p>
     <w:p>
       <w:pPr>
-        <w:pStyle w:val="861"/>
+        <w:pStyle w:val="890"/>
         <w:pBdr/>
         <w:tabs>
           <w:tab w:val="right" w:leader="none" w:pos="12240"/>
@@ -1328,6 +1466,7 @@
           <w:rFonts w:ascii="times new roman" w:hAnsi="times new roman"/>
           <w:b/>
           <w:bCs/>
+          <w:color w:val="000000" w:themeColor="text1"/>
           <w:sz w:val="22"/>
           <w:szCs w:val="22"/>
         </w:rPr>
@@ -1337,6 +1476,7 @@
           <w:rFonts w:ascii="times new roman" w:hAnsi="times new roman"/>
           <w:b/>
           <w:bCs/>
+          <w:color w:val="000000" w:themeColor="text1"/>
           <w:sz w:val="22"/>
           <w:szCs w:val="22"/>
         </w:rPr>
@@ -1347,6 +1487,7 @@
           <w:rFonts w:ascii="times new roman" w:hAnsi="times new roman"/>
           <w:b/>
           <w:bCs/>
+          <w:color w:val="000000" w:themeColor="text1"/>
           <w:sz w:val="22"/>
           <w:szCs w:val="22"/>
         </w:rPr>
@@ -1356,6 +1497,7 @@
           <w:rFonts w:ascii="times new roman" w:hAnsi="times new roman"/>
           <w:b/>
           <w:bCs/>
+          <w:color w:val="000000" w:themeColor="text1"/>
           <w:sz w:val="22"/>
           <w:szCs w:val="22"/>
         </w:rPr>
@@ -1363,7 +1505,7 @@
     </w:p>
     <w:p>
       <w:pPr>
-        <w:pStyle w:val="857"/>
+        <w:pStyle w:val="886"/>
         <w:numPr>
           <w:ilvl w:val="0"/>
           <w:numId w:val="13"/>
@@ -1375,13 +1517,16 @@
         <w:spacing w:line="240" w:lineRule="auto"/>
         <w:ind/>
         <w:jc w:val="left"/>
-        <w:rPr/>
+        <w:rPr>
+          <w:color w:val="000000" w:themeColor="text1"/>
+        </w:rPr>
       </w:pPr>
       <w:r>
         <w:rPr>
           <w:rFonts w:ascii="times new roman" w:hAnsi="times new roman"/>
           <w:b/>
           <w:bCs/>
+          <w:color w:val="000000" w:themeColor="text1"/>
           <w:sz w:val="20"/>
           <w:szCs w:val="20"/>
         </w:rPr>
@@ -1392,16 +1537,21 @@
           <w:rFonts w:ascii="times new roman" w:hAnsi="times new roman"/>
           <w:b w:val="0"/>
           <w:bCs w:val="0"/>
+          <w:color w:val="000000" w:themeColor="text1"/>
           <w:sz w:val="20"/>
           <w:szCs w:val="20"/>
         </w:rPr>
         <w:t xml:space="preserve">HTML/CSS/JS, Python, Java, C, PowerShell, Shell Script (SH/BASH/ZSH)</w:t>
       </w:r>
-      <w:r/>
+      <w:r>
+        <w:rPr>
+          <w:color w:val="000000" w:themeColor="text1"/>
+        </w:rPr>
+      </w:r>
     </w:p>
     <w:p>
       <w:pPr>
-        <w:pStyle w:val="857"/>
+        <w:pStyle w:val="886"/>
         <w:numPr>
           <w:ilvl w:val="0"/>
           <w:numId w:val="13"/>
@@ -1416,6 +1566,7 @@
         <w:rPr>
           <w:b/>
           <w:bCs/>
+          <w:color w:val="000000" w:themeColor="text1"/>
         </w:rPr>
       </w:pPr>
       <w:r>
@@ -1423,6 +1574,7 @@
           <w:rFonts w:ascii="times new roman" w:hAnsi="times new roman"/>
           <w:b/>
           <w:bCs/>
+          <w:color w:val="000000" w:themeColor="text1"/>
           <w:sz w:val="20"/>
           <w:szCs w:val="20"/>
           <w:highlight w:val="none"/>
@@ -1434,6 +1586,7 @@
           <w:rFonts w:ascii="times new roman" w:hAnsi="times new roman"/>
           <w:b w:val="0"/>
           <w:bCs w:val="0"/>
+          <w:color w:val="000000" w:themeColor="text1"/>
           <w:sz w:val="20"/>
           <w:szCs w:val="20"/>
           <w:highlight w:val="none"/>
@@ -1445,15 +1598,23 @@
           <w:rFonts w:ascii="times new roman" w:hAnsi="times new roman"/>
           <w:b/>
           <w:bCs/>
+          <w:color w:val="000000" w:themeColor="text1"/>
           <w:sz w:val="20"/>
           <w:szCs w:val="20"/>
           <w:highlight w:val="none"/>
         </w:rPr>
       </w:r>
+      <w:r>
+        <w:rPr>
+          <w:b/>
+          <w:bCs/>
+          <w:color w:val="000000" w:themeColor="text1"/>
+        </w:rPr>
+      </w:r>
     </w:p>
     <w:p>
       <w:pPr>
-        <w:pStyle w:val="857"/>
+        <w:pStyle w:val="886"/>
         <w:numPr>
           <w:ilvl w:val="0"/>
           <w:numId w:val="13"/>
@@ -1468,6 +1629,7 @@
         <w:rPr>
           <w:b/>
           <w:bCs/>
+          <w:color w:val="000000" w:themeColor="text1"/>
         </w:rPr>
       </w:pPr>
       <w:r>
@@ -1475,6 +1637,7 @@
           <w:rFonts w:ascii="times new roman" w:hAnsi="times new roman"/>
           <w:b/>
           <w:bCs/>
+          <w:color w:val="000000" w:themeColor="text1"/>
           <w:sz w:val="20"/>
           <w:szCs w:val="20"/>
           <w:highlight w:val="none"/>
@@ -1486,6 +1649,7 @@
           <w:rFonts w:ascii="times new roman" w:hAnsi="times new roman"/>
           <w:b w:val="0"/>
           <w:bCs w:val="0"/>
+          <w:color w:val="000000" w:themeColor="text1"/>
           <w:sz w:val="20"/>
           <w:szCs w:val="20"/>
           <w:highlight w:val="none"/>
@@ -1497,15 +1661,23 @@
           <w:rFonts w:ascii="times new roman" w:hAnsi="times new roman"/>
           <w:b w:val="0"/>
           <w:bCs w:val="0"/>
+          <w:color w:val="000000" w:themeColor="text1"/>
           <w:sz w:val="20"/>
           <w:szCs w:val="20"/>
           <w:highlight w:val="none"/>
         </w:rPr>
       </w:r>
+      <w:r>
+        <w:rPr>
+          <w:b/>
+          <w:bCs/>
+          <w:color w:val="000000" w:themeColor="text1"/>
+        </w:rPr>
+      </w:r>
     </w:p>
     <w:p>
       <w:pPr>
-        <w:pStyle w:val="861"/>
+        <w:pStyle w:val="890"/>
         <w:pBdr/>
         <w:tabs>
           <w:tab w:val="right" w:leader="none" w:pos="12240"/>
@@ -1517,6 +1689,7 @@
           <w:rFonts w:ascii="times new roman" w:hAnsi="times new roman"/>
           <w:b/>
           <w:bCs/>
+          <w:color w:val="000000" w:themeColor="text1"/>
           <w:sz w:val="22"/>
           <w:szCs w:val="22"/>
         </w:rPr>
@@ -1526,6 +1699,7 @@
           <w:rFonts w:ascii="times new roman" w:hAnsi="times new roman"/>
           <w:b/>
           <w:bCs/>
+          <w:color w:val="000000" w:themeColor="text1"/>
           <w:sz w:val="22"/>
           <w:szCs w:val="22"/>
         </w:rPr>
@@ -1536,6 +1710,17 @@
           <w:rFonts w:ascii="times new roman" w:hAnsi="times new roman"/>
           <w:b/>
           <w:bCs/>
+          <w:color w:val="000000" w:themeColor="text1"/>
+          <w:sz w:val="22"/>
+          <w:szCs w:val="22"/>
+        </w:rPr>
+      </w:r>
+      <w:r>
+        <w:rPr>
+          <w:rFonts w:ascii="times new roman" w:hAnsi="times new roman"/>
+          <w:b/>
+          <w:bCs/>
+          <w:color w:val="000000" w:themeColor="text1"/>
           <w:sz w:val="22"/>
           <w:szCs w:val="22"/>
         </w:rPr>
@@ -1543,7 +1728,7 @@
     </w:p>
     <w:p>
       <w:pPr>
-        <w:pStyle w:val="857"/>
+        <w:pStyle w:val="886"/>
         <w:numPr>
           <w:ilvl w:val="0"/>
           <w:numId w:val="5"/>
@@ -1557,6 +1742,7 @@
         <w:jc w:val="left"/>
         <w:rPr>
           <w:rFonts w:ascii="Times New Roman" w:hAnsi="Times New Roman" w:cs="Times New Roman"/>
+          <w:color w:val="000000" w:themeColor="text1"/>
           <w:sz w:val="20"/>
           <w:szCs w:val="20"/>
         </w:rPr>
@@ -1566,6 +1752,7 @@
           <w:rFonts w:ascii="Times New Roman" w:hAnsi="Times New Roman" w:eastAsia="Times New Roman" w:cs="Times New Roman"/>
           <w:b w:val="0"/>
           <w:bCs w:val="0"/>
+          <w:color w:val="000000" w:themeColor="text1"/>
           <w:sz w:val="20"/>
           <w:szCs w:val="20"/>
         </w:rPr>
@@ -1576,6 +1763,7 @@
           <w:rFonts w:ascii="Times New Roman" w:hAnsi="Times New Roman" w:eastAsia="Times New Roman" w:cs="Times New Roman"/>
           <w:b w:val="0"/>
           <w:bCs w:val="0"/>
+          <w:color w:val="000000" w:themeColor="text1"/>
           <w:sz w:val="20"/>
           <w:szCs w:val="20"/>
         </w:rPr>
@@ -1585,18 +1773,20 @@
       <w:hyperlink r:id="rId13" w:tooltip="https://github.com/mrf-dot/personal" w:history="1">
         <w:r>
           <w:rPr>
-            <w:rStyle w:val="862"/>
+            <w:rStyle w:val="891"/>
             <w:rFonts w:ascii="Times New Roman" w:hAnsi="Times New Roman" w:eastAsia="Times New Roman" w:cs="Times New Roman"/>
+            <w:color w:val="000000" w:themeColor="text1"/>
             <w:sz w:val="20"/>
             <w:szCs w:val="20"/>
           </w:rPr>
         </w:r>
         <w:r>
           <w:rPr>
-            <w:rStyle w:val="862"/>
+            <w:rStyle w:val="891"/>
             <w:rFonts w:ascii="Times New Roman" w:hAnsi="Times New Roman" w:eastAsia="Times New Roman" w:cs="Times New Roman"/>
             <w:b w:val="0"/>
             <w:bCs w:val="0"/>
+            <w:color w:val="000000" w:themeColor="text1"/>
             <w:sz w:val="20"/>
             <w:szCs w:val="20"/>
           </w:rPr>
@@ -1606,13 +1796,15 @@
       <w:r>
         <w:rPr>
           <w:rFonts w:ascii="Times New Roman" w:hAnsi="Times New Roman" w:eastAsia="Times New Roman" w:cs="Times New Roman"/>
+          <w:color w:val="000000" w:themeColor="text1"/>
           <w:sz w:val="20"/>
           <w:szCs w:val="20"/>
         </w:rPr>
       </w:r>
       <w:r>
         <w:rPr>
-          <w:rFonts w:ascii="Times New Roman" w:hAnsi="Times New Roman" w:eastAsia="Times New Roman" w:cs="Times New Roman"/>
+          <w:rFonts w:ascii="Times New Roman" w:hAnsi="Times New Roman" w:cs="Times New Roman"/>
+          <w:color w:val="000000" w:themeColor="text1"/>
           <w:sz w:val="20"/>
           <w:szCs w:val="20"/>
         </w:rPr>
@@ -1620,7 +1812,7 @@
     </w:p>
     <w:p>
       <w:pPr>
-        <w:pStyle w:val="857"/>
+        <w:pStyle w:val="886"/>
         <w:numPr>
           <w:ilvl w:val="0"/>
           <w:numId w:val="5"/>
@@ -1634,6 +1826,7 @@
         <w:jc w:val="left"/>
         <w:rPr>
           <w:rFonts w:ascii="Times New Roman" w:hAnsi="Times New Roman" w:cs="Times New Roman"/>
+          <w:color w:val="000000" w:themeColor="text1"/>
           <w:sz w:val="20"/>
           <w:szCs w:val="20"/>
         </w:rPr>
@@ -1643,6 +1836,7 @@
           <w:rFonts w:ascii="Times New Roman" w:hAnsi="Times New Roman" w:eastAsia="Times New Roman" w:cs="Times New Roman"/>
           <w:b w:val="0"/>
           <w:bCs w:val="0"/>
+          <w:color w:val="000000" w:themeColor="text1"/>
           <w:sz w:val="20"/>
           <w:szCs w:val="20"/>
         </w:rPr>
@@ -1652,26 +1846,29 @@
       <w:hyperlink r:id="rId14" w:tooltip="https://github.com/mrf-dot/proguide" w:history="1">
         <w:r>
           <w:rPr>
-            <w:rStyle w:val="862"/>
+            <w:rStyle w:val="891"/>
             <w:rFonts w:ascii="Times New Roman" w:hAnsi="Times New Roman" w:eastAsia="Times New Roman" w:cs="Times New Roman"/>
+            <w:color w:val="000000" w:themeColor="text1"/>
             <w:sz w:val="20"/>
             <w:szCs w:val="20"/>
           </w:rPr>
         </w:r>
         <w:r>
           <w:rPr>
-            <w:rStyle w:val="862"/>
+            <w:rStyle w:val="891"/>
             <w:rFonts w:ascii="Times New Roman" w:hAnsi="Times New Roman" w:eastAsia="Times New Roman" w:cs="Times New Roman"/>
+            <w:color w:val="000000" w:themeColor="text1"/>
             <w:sz w:val="20"/>
             <w:szCs w:val="20"/>
           </w:rPr>
         </w:r>
         <w:r>
           <w:rPr>
-            <w:rStyle w:val="862"/>
+            <w:rStyle w:val="891"/>
             <w:rFonts w:ascii="Times New Roman" w:hAnsi="Times New Roman" w:eastAsia="Times New Roman" w:cs="Times New Roman"/>
             <w:b w:val="0"/>
             <w:bCs w:val="0"/>
+            <w:color w:val="000000" w:themeColor="text1"/>
             <w:sz w:val="20"/>
             <w:szCs w:val="20"/>
           </w:rPr>
@@ -1681,13 +1878,15 @@
       <w:r>
         <w:rPr>
           <w:rFonts w:ascii="Times New Roman" w:hAnsi="Times New Roman" w:eastAsia="Times New Roman" w:cs="Times New Roman"/>
+          <w:color w:val="000000" w:themeColor="text1"/>
           <w:sz w:val="20"/>
           <w:szCs w:val="20"/>
         </w:rPr>
       </w:r>
       <w:r>
         <w:rPr>
-          <w:rFonts w:ascii="Times New Roman" w:hAnsi="Times New Roman" w:eastAsia="Times New Roman" w:cs="Times New Roman"/>
+          <w:rFonts w:ascii="Times New Roman" w:hAnsi="Times New Roman" w:cs="Times New Roman"/>
+          <w:color w:val="000000" w:themeColor="text1"/>
           <w:sz w:val="20"/>
           <w:szCs w:val="20"/>
         </w:rPr>
@@ -1695,7 +1894,7 @@
     </w:p>
     <w:p>
       <w:pPr>
-        <w:pStyle w:val="857"/>
+        <w:pStyle w:val="886"/>
         <w:numPr>
           <w:ilvl w:val="0"/>
           <w:numId w:val="5"/>
@@ -1710,6 +1909,7 @@
         <w:jc w:val="left"/>
         <w:rPr>
           <w:rFonts w:ascii="Times New Roman" w:hAnsi="Times New Roman" w:cs="Times New Roman"/>
+          <w:color w:val="000000" w:themeColor="text1"/>
           <w:sz w:val="20"/>
           <w:szCs w:val="20"/>
         </w:rPr>
@@ -1719,6 +1919,7 @@
           <w:rFonts w:ascii="Times New Roman" w:hAnsi="Times New Roman" w:eastAsia="Times New Roman" w:cs="Times New Roman"/>
           <w:b w:val="0"/>
           <w:bCs w:val="0"/>
+          <w:color w:val="000000" w:themeColor="text1"/>
           <w:sz w:val="20"/>
           <w:szCs w:val="20"/>
         </w:rPr>
@@ -1729,6 +1930,7 @@
           <w:rFonts w:ascii="Times New Roman" w:hAnsi="Times New Roman" w:eastAsia="Times New Roman" w:cs="Times New Roman"/>
           <w:b w:val="0"/>
           <w:bCs w:val="0"/>
+          <w:color w:val="000000" w:themeColor="text1"/>
           <w:sz w:val="20"/>
           <w:szCs w:val="20"/>
         </w:rPr>
@@ -1737,26 +1939,29 @@
       <w:hyperlink r:id="rId15" w:tooltip="https://github.com/mrf-dot/yt" w:history="1">
         <w:r>
           <w:rPr>
-            <w:rStyle w:val="862"/>
+            <w:rStyle w:val="891"/>
             <w:rFonts w:ascii="Times New Roman" w:hAnsi="Times New Roman" w:eastAsia="Times New Roman" w:cs="Times New Roman"/>
+            <w:color w:val="000000" w:themeColor="text1"/>
             <w:sz w:val="20"/>
             <w:szCs w:val="20"/>
           </w:rPr>
         </w:r>
         <w:r>
           <w:rPr>
-            <w:rStyle w:val="862"/>
+            <w:rStyle w:val="891"/>
             <w:rFonts w:ascii="Times New Roman" w:hAnsi="Times New Roman" w:eastAsia="Times New Roman" w:cs="Times New Roman"/>
+            <w:color w:val="000000" w:themeColor="text1"/>
             <w:sz w:val="20"/>
             <w:szCs w:val="20"/>
           </w:rPr>
         </w:r>
         <w:r>
           <w:rPr>
-            <w:rStyle w:val="862"/>
+            <w:rStyle w:val="891"/>
             <w:rFonts w:ascii="Times New Roman" w:hAnsi="Times New Roman" w:eastAsia="Times New Roman" w:cs="Times New Roman"/>
             <w:b w:val="0"/>
             <w:bCs w:val="0"/>
+            <w:color w:val="000000" w:themeColor="text1"/>
             <w:sz w:val="20"/>
             <w:szCs w:val="20"/>
           </w:rPr>
@@ -1766,13 +1971,15 @@
       <w:r>
         <w:rPr>
           <w:rFonts w:ascii="Times New Roman" w:hAnsi="Times New Roman" w:eastAsia="Times New Roman" w:cs="Times New Roman"/>
+          <w:color w:val="000000" w:themeColor="text1"/>
           <w:sz w:val="20"/>
           <w:szCs w:val="20"/>
         </w:rPr>
       </w:r>
       <w:r>
         <w:rPr>
-          <w:rFonts w:ascii="Times New Roman" w:hAnsi="Times New Roman" w:eastAsia="Times New Roman" w:cs="Times New Roman"/>
+          <w:rFonts w:ascii="Times New Roman" w:hAnsi="Times New Roman" w:cs="Times New Roman"/>
+          <w:color w:val="000000" w:themeColor="text1"/>
           <w:sz w:val="20"/>
           <w:szCs w:val="20"/>
         </w:rPr>
@@ -1780,7 +1987,7 @@
     </w:p>
     <w:p>
       <w:pPr>
-        <w:pStyle w:val="857"/>
+        <w:pStyle w:val="886"/>
         <w:numPr>
           <w:ilvl w:val="0"/>
           <w:numId w:val="5"/>
@@ -1794,6 +2001,7 @@
         <w:jc w:val="left"/>
         <w:rPr>
           <w:rFonts w:ascii="Times New Roman" w:hAnsi="Times New Roman" w:cs="Times New Roman"/>
+          <w:color w:val="000000" w:themeColor="text1"/>
           <w:sz w:val="20"/>
           <w:szCs w:val="20"/>
         </w:rPr>
@@ -1801,6 +2009,7 @@
       <w:r>
         <w:rPr>
           <w:rFonts w:ascii="Times New Roman" w:hAnsi="Times New Roman" w:eastAsia="Times New Roman" w:cs="Times New Roman"/>
+          <w:color w:val="000000" w:themeColor="text1"/>
           <w:sz w:val="20"/>
           <w:szCs w:val="20"/>
           <w:highlight w:val="none"/>
@@ -1811,6 +2020,7 @@
           <w:rFonts w:ascii="Times New Roman" w:hAnsi="Times New Roman" w:eastAsia="Times New Roman" w:cs="Times New Roman"/>
           <w:b w:val="0"/>
           <w:bCs w:val="0"/>
+          <w:color w:val="000000" w:themeColor="text1"/>
           <w:sz w:val="20"/>
           <w:szCs w:val="20"/>
         </w:rPr>
@@ -1820,26 +2030,29 @@
       <w:hyperlink r:id="rId16" w:tooltip="https://github.com/mrf-dot/blackjack" w:history="1">
         <w:r>
           <w:rPr>
-            <w:rStyle w:val="862"/>
+            <w:rStyle w:val="891"/>
             <w:rFonts w:ascii="Times New Roman" w:hAnsi="Times New Roman" w:eastAsia="Times New Roman" w:cs="Times New Roman"/>
+            <w:color w:val="000000" w:themeColor="text1"/>
             <w:sz w:val="20"/>
             <w:szCs w:val="20"/>
           </w:rPr>
         </w:r>
         <w:r>
           <w:rPr>
-            <w:rStyle w:val="862"/>
+            <w:rStyle w:val="891"/>
             <w:rFonts w:ascii="Times New Roman" w:hAnsi="Times New Roman" w:eastAsia="Times New Roman" w:cs="Times New Roman"/>
+            <w:color w:val="000000" w:themeColor="text1"/>
             <w:sz w:val="20"/>
             <w:szCs w:val="20"/>
           </w:rPr>
         </w:r>
         <w:r>
           <w:rPr>
-            <w:rStyle w:val="862"/>
+            <w:rStyle w:val="891"/>
             <w:rFonts w:ascii="Times New Roman" w:hAnsi="Times New Roman" w:eastAsia="Times New Roman" w:cs="Times New Roman"/>
             <w:b w:val="0"/>
             <w:bCs w:val="0"/>
+            <w:color w:val="000000" w:themeColor="text1"/>
             <w:sz w:val="20"/>
             <w:szCs w:val="20"/>
           </w:rPr>
@@ -1848,7 +2061,8 @@
       </w:hyperlink>
       <w:r>
         <w:rPr>
-          <w:rFonts w:ascii="Times New Roman" w:hAnsi="Times New Roman" w:eastAsia="Times New Roman" w:cs="Times New Roman"/>
+          <w:rFonts w:ascii="Times New Roman" w:hAnsi="Times New Roman" w:cs="Times New Roman"/>
+          <w:color w:val="000000" w:themeColor="text1"/>
           <w:sz w:val="20"/>
           <w:szCs w:val="20"/>
         </w:rPr>
@@ -1856,6 +2070,7 @@
       <w:r>
         <w:rPr>
           <w:rFonts w:ascii="Times New Roman" w:hAnsi="Times New Roman" w:cs="Times New Roman"/>
+          <w:color w:val="000000" w:themeColor="text1"/>
           <w:sz w:val="20"/>
           <w:szCs w:val="20"/>
         </w:rPr>
@@ -1863,7 +2078,7 @@
     </w:p>
     <w:p>
       <w:pPr>
-        <w:pStyle w:val="857"/>
+        <w:pStyle w:val="886"/>
         <w:numPr>
           <w:ilvl w:val="0"/>
           <w:numId w:val="5"/>
@@ -1877,6 +2092,7 @@
         <w:jc w:val="left"/>
         <w:rPr>
           <w:rFonts w:ascii="Times New Roman" w:hAnsi="Times New Roman" w:cs="Times New Roman"/>
+          <w:color w:val="000000" w:themeColor="text1"/>
           <w:sz w:val="20"/>
           <w:szCs w:val="20"/>
         </w:rPr>
@@ -1884,6 +2100,7 @@
       <w:r>
         <w:rPr>
           <w:rFonts w:ascii="Times New Roman" w:hAnsi="Times New Roman" w:eastAsia="Times New Roman" w:cs="Times New Roman"/>
+          <w:color w:val="000000" w:themeColor="text1"/>
           <w:sz w:val="20"/>
           <w:szCs w:val="20"/>
           <w:highlight w:val="none"/>
@@ -1894,6 +2111,7 @@
       <w:r>
         <w:rPr>
           <w:rFonts w:ascii="Times New Roman" w:hAnsi="Times New Roman" w:eastAsia="Times New Roman" w:cs="Times New Roman"/>
+          <w:color w:val="000000" w:themeColor="text1"/>
           <w:sz w:val="20"/>
           <w:szCs w:val="20"/>
           <w:highlight w:val="none"/>
@@ -1902,8 +2120,9 @@
       <w:hyperlink r:id="rId17" w:tooltip="https://github.com/mrf-dot/sortlist" w:history="1">
         <w:r>
           <w:rPr>
-            <w:rStyle w:val="836"/>
+            <w:rStyle w:val="865"/>
             <w:rFonts w:ascii="Times New Roman" w:hAnsi="Times New Roman" w:eastAsia="Times New Roman" w:cs="Times New Roman"/>
+            <w:color w:val="000000" w:themeColor="text1"/>
             <w:sz w:val="20"/>
             <w:szCs w:val="20"/>
             <w:highlight w:val="none"/>
@@ -1912,8 +2131,9 @@
         </w:r>
         <w:r>
           <w:rPr>
-            <w:rStyle w:val="836"/>
+            <w:rStyle w:val="865"/>
             <w:rFonts w:ascii="Times New Roman" w:hAnsi="Times New Roman" w:eastAsia="Times New Roman" w:cs="Times New Roman"/>
+            <w:color w:val="000000" w:themeColor="text1"/>
             <w:sz w:val="20"/>
             <w:szCs w:val="20"/>
             <w:highlight w:val="none"/>
@@ -1921,8 +2141,9 @@
         </w:r>
         <w:r>
           <w:rPr>
-            <w:rStyle w:val="836"/>
+            <w:rStyle w:val="865"/>
             <w:rFonts w:ascii="Times New Roman" w:hAnsi="Times New Roman" w:eastAsia="Times New Roman" w:cs="Times New Roman"/>
+            <w:color w:val="000000" w:themeColor="text1"/>
             <w:sz w:val="20"/>
             <w:szCs w:val="20"/>
             <w:highlight w:val="none"/>
@@ -1930,8 +2151,9 @@
         </w:r>
         <w:r>
           <w:rPr>
-            <w:rStyle w:val="836"/>
+            <w:rStyle w:val="865"/>
             <w:rFonts w:ascii="Times New Roman" w:hAnsi="Times New Roman" w:eastAsia="Times New Roman" w:cs="Times New Roman"/>
+            <w:color w:val="000000" w:themeColor="text1"/>
             <w:sz w:val="20"/>
             <w:szCs w:val="20"/>
             <w:highlight w:val="none"/>
@@ -1941,6 +2163,43 @@
       <w:r>
         <w:rPr>
           <w:rFonts w:ascii="Times New Roman" w:hAnsi="Times New Roman" w:cs="Times New Roman"/>
+          <w:color w:val="000000" w:themeColor="text1"/>
+          <w:sz w:val="20"/>
+          <w:szCs w:val="20"/>
+        </w:rPr>
+      </w:r>
+      <w:r>
+        <w:rPr>
+          <w:rFonts w:ascii="Times New Roman" w:hAnsi="Times New Roman" w:cs="Times New Roman"/>
+          <w:color w:val="000000" w:themeColor="text1"/>
+          <w:sz w:val="20"/>
+          <w:szCs w:val="20"/>
+        </w:rPr>
+      </w:r>
+    </w:p>
+    <w:p>
+      <w:pPr>
+        <w:pStyle w:val="886"/>
+        <w:numPr>
+          <w:ilvl w:val="0"/>
+          <w:numId w:val="5"/>
+        </w:numPr>
+        <w:pBdr/>
+        <w:tabs>
+          <w:tab w:val="right" w:leader="none" w:pos="12240"/>
+        </w:tabs>
+        <w:spacing w:line="240" w:lineRule="auto"/>
+        <w:ind/>
+        <w:jc w:val="left"/>
+        <w:rPr>
+          <w:rFonts w:ascii="Times New Roman" w:hAnsi="Times New Roman" w:cs="Times New Roman"/>
+          <w:color w:val="000000" w:themeColor="text1"/>
+        </w:rPr>
+      </w:pPr>
+      <w:r>
+        <w:rPr>
+          <w:rFonts w:ascii="Times New Roman" w:hAnsi="Times New Roman" w:eastAsia="Times New Roman" w:cs="Times New Roman"/>
+          <w:color w:val="000000" w:themeColor="text1"/>
           <w:sz w:val="20"/>
           <w:szCs w:val="20"/>
         </w:rPr>
@@ -1948,63 +2207,7 @@
       <w:r>
         <w:rPr>
           <w:rFonts w:ascii="Times New Roman" w:hAnsi="Times New Roman" w:eastAsia="Times New Roman" w:cs="Times New Roman"/>
-          <w:sz w:val="20"/>
-          <w:szCs w:val="20"/>
-          <w:highlight w:val="none"/>
-        </w:rPr>
-      </w:r>
-      <w:r>
-        <w:rPr>
-          <w:rFonts w:ascii="Times New Roman" w:hAnsi="Times New Roman" w:eastAsia="Times New Roman" w:cs="Times New Roman"/>
-          <w:sz w:val="20"/>
-          <w:szCs w:val="20"/>
-          <w:highlight w:val="none"/>
-        </w:rPr>
-      </w:r>
-      <w:r>
-        <w:rPr>
-          <w:rFonts w:ascii="Times New Roman" w:hAnsi="Times New Roman" w:eastAsia="Times New Roman" w:cs="Times New Roman"/>
-          <w:sz w:val="20"/>
-          <w:szCs w:val="20"/>
-          <w:highlight w:val="none"/>
-        </w:rPr>
-      </w:r>
-      <w:r>
-        <w:rPr>
-          <w:rFonts w:ascii="Times New Roman" w:hAnsi="Times New Roman" w:cs="Times New Roman"/>
-          <w:sz w:val="20"/>
-          <w:szCs w:val="20"/>
-        </w:rPr>
-      </w:r>
-    </w:p>
-    <w:p>
-      <w:pPr>
-        <w:pStyle w:val="857"/>
-        <w:numPr>
-          <w:ilvl w:val="0"/>
-          <w:numId w:val="5"/>
-        </w:numPr>
-        <w:pBdr/>
-        <w:tabs>
-          <w:tab w:val="right" w:leader="none" w:pos="12240"/>
-        </w:tabs>
-        <w:spacing w:line="240" w:lineRule="auto"/>
-        <w:ind/>
-        <w:jc w:val="left"/>
-        <w:rPr>
-          <w:rFonts w:ascii="Times New Roman" w:hAnsi="Times New Roman" w:cs="Times New Roman"/>
-        </w:rPr>
-      </w:pPr>
-      <w:r>
-        <w:rPr>
-          <w:rFonts w:ascii="Times New Roman" w:hAnsi="Times New Roman" w:eastAsia="Times New Roman" w:cs="Times New Roman"/>
-          <w:sz w:val="20"/>
-          <w:szCs w:val="20"/>
-        </w:rPr>
-      </w:r>
-      <w:r>
-        <w:rPr>
-          <w:rFonts w:ascii="Times New Roman" w:hAnsi="Times New Roman" w:eastAsia="Times New Roman" w:cs="Times New Roman"/>
+          <w:color w:val="000000" w:themeColor="text1"/>
           <w:sz w:val="20"/>
           <w:szCs w:val="20"/>
           <w:highlight w:val="none"/>
@@ -2014,6 +2217,7 @@
       <w:r>
         <w:rPr>
           <w:rFonts w:ascii="Times New Roman" w:hAnsi="Times New Roman" w:eastAsia="Times New Roman" w:cs="Times New Roman"/>
+          <w:color w:val="000000" w:themeColor="text1"/>
           <w:sz w:val="20"/>
           <w:szCs w:val="20"/>
           <w:highlight w:val="none"/>
@@ -2024,6 +2228,7 @@
       <w:r>
         <w:rPr>
           <w:rFonts w:ascii="Times New Roman" w:hAnsi="Times New Roman" w:eastAsia="Times New Roman" w:cs="Times New Roman"/>
+          <w:color w:val="000000" w:themeColor="text1"/>
           <w:sz w:val="20"/>
           <w:szCs w:val="20"/>
           <w:highlight w:val="none"/>
@@ -2032,8 +2237,9 @@
       <w:hyperlink r:id="rId18" w:tooltip="https://github.com/mrf-dot/wingolf" w:history="1">
         <w:r>
           <w:rPr>
-            <w:rStyle w:val="836"/>
+            <w:rStyle w:val="865"/>
             <w:rFonts w:ascii="Times New Roman" w:hAnsi="Times New Roman" w:eastAsia="Times New Roman" w:cs="Times New Roman"/>
+            <w:color w:val="000000" w:themeColor="text1"/>
             <w:sz w:val="20"/>
             <w:szCs w:val="20"/>
             <w:highlight w:val="none"/>
@@ -2043,8 +2249,9 @@
         </w:r>
         <w:r>
           <w:rPr>
-            <w:rStyle w:val="836"/>
+            <w:rStyle w:val="865"/>
             <w:rFonts w:ascii="Times New Roman" w:hAnsi="Times New Roman" w:eastAsia="Times New Roman" w:cs="Times New Roman"/>
+            <w:color w:val="000000" w:themeColor="text1"/>
             <w:sz w:val="20"/>
             <w:szCs w:val="20"/>
             <w:highlight w:val="none"/>
@@ -2052,8 +2259,9 @@
         </w:r>
         <w:r>
           <w:rPr>
-            <w:rStyle w:val="836"/>
+            <w:rStyle w:val="865"/>
             <w:rFonts w:ascii="Times New Roman" w:hAnsi="Times New Roman" w:eastAsia="Times New Roman" w:cs="Times New Roman"/>
+            <w:color w:val="000000" w:themeColor="text1"/>
             <w:highlight w:val="none"/>
           </w:rPr>
         </w:r>
@@ -2061,12 +2269,13 @@
       <w:r>
         <w:rPr>
           <w:rFonts w:ascii="Times New Roman" w:hAnsi="Times New Roman" w:eastAsia="Times New Roman" w:cs="Times New Roman"/>
-          <w:highlight w:val="none"/>
+          <w:color w:val="000000" w:themeColor="text1"/>
         </w:rPr>
       </w:r>
       <w:r>
         <w:rPr>
-          <w:rFonts w:ascii="Times New Roman" w:hAnsi="Times New Roman" w:eastAsia="Times New Roman" w:cs="Times New Roman"/>
+          <w:rFonts w:ascii="Times New Roman" w:hAnsi="Times New Roman" w:cs="Times New Roman"/>
+          <w:color w:val="000000" w:themeColor="text1"/>
         </w:rPr>
       </w:r>
     </w:p>
@@ -2121,7 +2330,7 @@
 <w:ftr xmlns:wpc="http://schemas.microsoft.com/office/word/2010/wordprocessingCanvas" xmlns:mc="http://schemas.openxmlformats.org/markup-compatibility/2006" xmlns:o="urn:schemas-microsoft-com:office:office" xmlns:r="http://schemas.openxmlformats.org/officeDocument/2006/relationships" xmlns:m="http://schemas.openxmlformats.org/officeDocument/2006/math" xmlns:v="urn:schemas-microsoft-com:vml" xmlns:wp14="http://schemas.microsoft.com/office/word/2010/wordprocessingDrawing" xmlns:wp="http://schemas.openxmlformats.org/drawingml/2006/wordprocessingDrawing" xmlns:w10="urn:schemas-microsoft-com:office:word" xmlns:w="http://schemas.openxmlformats.org/wordprocessingml/2006/main" xmlns:w14="http://schemas.microsoft.com/office/word/2010/wordml" xmlns:w15="http://schemas.microsoft.com/office/word/2012/wordml" xmlns:wpg="http://schemas.microsoft.com/office/word/2010/wordprocessingGroup" xmlns:wpi="http://schemas.microsoft.com/office/word/2010/wordprocessingInk" xmlns:wne="http://schemas.microsoft.com/office/word/2006/wordml" xmlns:a="http://schemas.openxmlformats.org/drawingml/2006/main" xmlns:wps="http://schemas.microsoft.com/office/word/2010/wordprocessingShape" mc:Ignorable="w14 w15 wp14">
   <w:p>
     <w:pPr>
-      <w:pStyle w:val="707"/>
+      <w:pStyle w:val="736"/>
       <w:pBdr/>
       <w:spacing/>
       <w:ind/>
@@ -2132,6 +2341,14 @@
         <w:highlight w:val="none"/>
       </w:rPr>
     </w:pPr>
+    <w:r>
+      <w:rPr>
+        <w:color w:val="auto"/>
+        <w:sz w:val="2"/>
+        <w:szCs w:val="2"/>
+        <w:highlight w:val="none"/>
+      </w:rPr>
+    </w:r>
     <w:r>
       <w:rPr>
         <w:color w:val="auto"/>
@@ -2189,7 +2406,7 @@
 <w:hdr xmlns:wpc="http://schemas.microsoft.com/office/word/2010/wordprocessingCanvas" xmlns:mc="http://schemas.openxmlformats.org/markup-compatibility/2006" xmlns:o="urn:schemas-microsoft-com:office:office" xmlns:r="http://schemas.openxmlformats.org/officeDocument/2006/relationships" xmlns:m="http://schemas.openxmlformats.org/officeDocument/2006/math" xmlns:v="urn:schemas-microsoft-com:vml" xmlns:wp14="http://schemas.microsoft.com/office/word/2010/wordprocessingDrawing" xmlns:wp="http://schemas.openxmlformats.org/drawingml/2006/wordprocessingDrawing" xmlns:w10="urn:schemas-microsoft-com:office:word" xmlns:w="http://schemas.openxmlformats.org/wordprocessingml/2006/main" xmlns:w14="http://schemas.microsoft.com/office/word/2010/wordml" xmlns:w15="http://schemas.microsoft.com/office/word/2012/wordml" xmlns:wpg="http://schemas.microsoft.com/office/word/2010/wordprocessingGroup" xmlns:wpi="http://schemas.microsoft.com/office/word/2010/wordprocessingInk" xmlns:wne="http://schemas.microsoft.com/office/word/2006/wordml" xmlns:a="http://schemas.openxmlformats.org/drawingml/2006/main" xmlns:wps="http://schemas.microsoft.com/office/word/2010/wordprocessingShape" mc:Ignorable="w14 w15 wp14">
   <w:p>
     <w:pPr>
-      <w:pStyle w:val="705"/>
+      <w:pStyle w:val="734"/>
       <w:pBdr/>
       <w:spacing/>
       <w:ind/>
@@ -4513,7 +4730,7 @@
     <w:lsdException w:name="Bibliography" w:uiPriority="37"/>
     <w:lsdException w:name="TOC Heading" w:uiPriority="39" w:qFormat="1"/>
   </w:latentStyles>
-  <w:style w:type="paragraph" w:styleId="676">
+  <w:style w:type="paragraph" w:styleId="705">
     <w:name w:val="Normal"/>
     <w:qFormat/>
     <w:pPr>
@@ -4522,11 +4739,11 @@
       <w:ind/>
     </w:pPr>
   </w:style>
-  <w:style w:type="paragraph" w:styleId="677">
+  <w:style w:type="paragraph" w:styleId="706">
     <w:name w:val="Heading 1"/>
-    <w:basedOn w:val="676"/>
-    <w:next w:val="676"/>
-    <w:link w:val="678"/>
+    <w:basedOn w:val="705"/>
+    <w:next w:val="705"/>
+    <w:link w:val="707"/>
     <w:uiPriority w:val="9"/>
     <w:qFormat/>
     <w:pPr>
@@ -4543,9 +4760,9 @@
       <w:szCs w:val="40"/>
     </w:rPr>
   </w:style>
-  <w:style w:type="character" w:styleId="678">
+  <w:style w:type="character" w:styleId="707">
     <w:name w:val="Heading 1 Char"/>
-    <w:link w:val="677"/>
+    <w:link w:val="706"/>
     <w:uiPriority w:val="9"/>
     <w:pPr>
       <w:pBdr/>
@@ -4558,11 +4775,11 @@
       <w:szCs w:val="40"/>
     </w:rPr>
   </w:style>
-  <w:style w:type="paragraph" w:styleId="679">
+  <w:style w:type="paragraph" w:styleId="708">
     <w:name w:val="Heading 2"/>
-    <w:basedOn w:val="676"/>
-    <w:next w:val="676"/>
-    <w:link w:val="680"/>
+    <w:basedOn w:val="705"/>
+    <w:next w:val="705"/>
+    <w:link w:val="709"/>
     <w:uiPriority w:val="9"/>
     <w:unhideWhenUsed/>
     <w:qFormat/>
@@ -4579,9 +4796,9 @@
       <w:sz w:val="34"/>
     </w:rPr>
   </w:style>
-  <w:style w:type="character" w:styleId="680">
+  <w:style w:type="character" w:styleId="709">
     <w:name w:val="Heading 2 Char"/>
-    <w:link w:val="679"/>
+    <w:link w:val="708"/>
     <w:uiPriority w:val="9"/>
     <w:pPr>
       <w:pBdr/>
@@ -4593,11 +4810,11 @@
       <w:sz w:val="34"/>
     </w:rPr>
   </w:style>
-  <w:style w:type="paragraph" w:styleId="681">
+  <w:style w:type="paragraph" w:styleId="710">
     <w:name w:val="Heading 3"/>
-    <w:basedOn w:val="676"/>
-    <w:next w:val="676"/>
-    <w:link w:val="682"/>
+    <w:basedOn w:val="705"/>
+    <w:next w:val="705"/>
+    <w:link w:val="711"/>
     <w:uiPriority w:val="9"/>
     <w:unhideWhenUsed/>
     <w:qFormat/>
@@ -4615,9 +4832,9 @@
       <w:szCs w:val="30"/>
     </w:rPr>
   </w:style>
-  <w:style w:type="character" w:styleId="682">
+  <w:style w:type="character" w:styleId="711">
     <w:name w:val="Heading 3 Char"/>
-    <w:link w:val="681"/>
+    <w:link w:val="710"/>
     <w:uiPriority w:val="9"/>
     <w:pPr>
       <w:pBdr/>
@@ -4630,11 +4847,11 @@
       <w:szCs w:val="30"/>
     </w:rPr>
   </w:style>
-  <w:style w:type="paragraph" w:styleId="683">
+  <w:style w:type="paragraph" w:styleId="712">
     <w:name w:val="Heading 4"/>
-    <w:basedOn w:val="676"/>
-    <w:next w:val="676"/>
-    <w:link w:val="684"/>
+    <w:basedOn w:val="705"/>
+    <w:next w:val="705"/>
+    <w:link w:val="713"/>
     <w:uiPriority w:val="9"/>
     <w:unhideWhenUsed/>
     <w:qFormat/>
@@ -4654,9 +4871,9 @@
       <w:szCs w:val="26"/>
     </w:rPr>
   </w:style>
-  <w:style w:type="character" w:styleId="684">
+  <w:style w:type="character" w:styleId="713">
     <w:name w:val="Heading 4 Char"/>
-    <w:link w:val="683"/>
+    <w:link w:val="712"/>
     <w:uiPriority w:val="9"/>
     <w:pPr>
       <w:pBdr/>
@@ -4671,11 +4888,11 @@
       <w:szCs w:val="26"/>
     </w:rPr>
   </w:style>
-  <w:style w:type="paragraph" w:styleId="685">
+  <w:style w:type="paragraph" w:styleId="714">
     <w:name w:val="Heading 5"/>
-    <w:basedOn w:val="676"/>
-    <w:next w:val="676"/>
-    <w:link w:val="686"/>
+    <w:basedOn w:val="705"/>
+    <w:next w:val="705"/>
+    <w:link w:val="715"/>
     <w:uiPriority w:val="9"/>
     <w:unhideWhenUsed/>
     <w:qFormat/>
@@ -4695,9 +4912,9 @@
       <w:szCs w:val="24"/>
     </w:rPr>
   </w:style>
-  <w:style w:type="character" w:styleId="686">
+  <w:style w:type="character" w:styleId="715">
     <w:name w:val="Heading 5 Char"/>
-    <w:link w:val="685"/>
+    <w:link w:val="714"/>
     <w:uiPriority w:val="9"/>
     <w:pPr>
       <w:pBdr/>
@@ -4712,11 +4929,11 @@
       <w:szCs w:val="24"/>
     </w:rPr>
   </w:style>
-  <w:style w:type="paragraph" w:styleId="687">
+  <w:style w:type="paragraph" w:styleId="716">
     <w:name w:val="Heading 6"/>
-    <w:basedOn w:val="676"/>
-    <w:next w:val="676"/>
-    <w:link w:val="688"/>
+    <w:basedOn w:val="705"/>
+    <w:next w:val="705"/>
+    <w:link w:val="717"/>
     <w:uiPriority w:val="9"/>
     <w:unhideWhenUsed/>
     <w:qFormat/>
@@ -4736,9 +4953,9 @@
       <w:szCs w:val="22"/>
     </w:rPr>
   </w:style>
-  <w:style w:type="character" w:styleId="688">
+  <w:style w:type="character" w:styleId="717">
     <w:name w:val="Heading 6 Char"/>
-    <w:link w:val="687"/>
+    <w:link w:val="716"/>
     <w:uiPriority w:val="9"/>
     <w:pPr>
       <w:pBdr/>
@@ -4753,11 +4970,11 @@
       <w:szCs w:val="22"/>
     </w:rPr>
   </w:style>
-  <w:style w:type="paragraph" w:styleId="689">
+  <w:style w:type="paragraph" w:styleId="718">
     <w:name w:val="Heading 7"/>
-    <w:basedOn w:val="676"/>
-    <w:next w:val="676"/>
-    <w:link w:val="690"/>
+    <w:basedOn w:val="705"/>
+    <w:next w:val="705"/>
+    <w:link w:val="719"/>
     <w:uiPriority w:val="9"/>
     <w:unhideWhenUsed/>
     <w:qFormat/>
@@ -4779,9 +4996,9 @@
       <w:szCs w:val="22"/>
     </w:rPr>
   </w:style>
-  <w:style w:type="character" w:styleId="690">
+  <w:style w:type="character" w:styleId="719">
     <w:name w:val="Heading 7 Char"/>
-    <w:link w:val="689"/>
+    <w:link w:val="718"/>
     <w:uiPriority w:val="9"/>
     <w:pPr>
       <w:pBdr/>
@@ -4798,11 +5015,11 @@
       <w:szCs w:val="22"/>
     </w:rPr>
   </w:style>
-  <w:style w:type="paragraph" w:styleId="691">
+  <w:style w:type="paragraph" w:styleId="720">
     <w:name w:val="Heading 8"/>
-    <w:basedOn w:val="676"/>
-    <w:next w:val="676"/>
-    <w:link w:val="692"/>
+    <w:basedOn w:val="705"/>
+    <w:next w:val="705"/>
+    <w:link w:val="721"/>
     <w:uiPriority w:val="9"/>
     <w:unhideWhenUsed/>
     <w:qFormat/>
@@ -4822,9 +5039,9 @@
       <w:szCs w:val="22"/>
     </w:rPr>
   </w:style>
-  <w:style w:type="character" w:styleId="692">
+  <w:style w:type="character" w:styleId="721">
     <w:name w:val="Heading 8 Char"/>
-    <w:link w:val="691"/>
+    <w:link w:val="720"/>
     <w:uiPriority w:val="9"/>
     <w:pPr>
       <w:pBdr/>
@@ -4839,11 +5056,11 @@
       <w:szCs w:val="22"/>
     </w:rPr>
   </w:style>
-  <w:style w:type="paragraph" w:styleId="693">
+  <w:style w:type="paragraph" w:styleId="722">
     <w:name w:val="Heading 9"/>
-    <w:basedOn w:val="676"/>
-    <w:next w:val="676"/>
-    <w:link w:val="694"/>
+    <w:basedOn w:val="705"/>
+    <w:next w:val="705"/>
+    <w:link w:val="723"/>
     <w:uiPriority w:val="9"/>
     <w:unhideWhenUsed/>
     <w:qFormat/>
@@ -4863,9 +5080,9 @@
       <w:szCs w:val="21"/>
     </w:rPr>
   </w:style>
-  <w:style w:type="character" w:styleId="694">
+  <w:style w:type="character" w:styleId="723">
     <w:name w:val="Heading 9 Char"/>
-    <w:link w:val="693"/>
+    <w:link w:val="722"/>
     <w:uiPriority w:val="9"/>
     <w:pPr>
       <w:pBdr/>
@@ -4880,9 +5097,9 @@
       <w:szCs w:val="21"/>
     </w:rPr>
   </w:style>
-  <w:style w:type="paragraph" w:styleId="695">
+  <w:style w:type="paragraph" w:styleId="724">
     <w:name w:val="List Paragraph"/>
-    <w:basedOn w:val="676"/>
+    <w:basedOn w:val="705"/>
     <w:uiPriority w:val="34"/>
     <w:qFormat/>
     <w:pPr>
@@ -4892,7 +5109,7 @@
       <w:contextualSpacing w:val="true"/>
     </w:pPr>
   </w:style>
-  <w:style w:type="paragraph" w:styleId="696">
+  <w:style w:type="paragraph" w:styleId="725">
     <w:name w:val="No Spacing"/>
     <w:uiPriority w:val="1"/>
     <w:qFormat/>
@@ -4902,11 +5119,11 @@
       <w:ind/>
     </w:pPr>
   </w:style>
-  <w:style w:type="paragraph" w:styleId="697">
+  <w:style w:type="paragraph" w:styleId="726">
     <w:name w:val="Title"/>
-    <w:basedOn w:val="676"/>
-    <w:next w:val="676"/>
-    <w:link w:val="698"/>
+    <w:basedOn w:val="705"/>
+    <w:next w:val="705"/>
+    <w:link w:val="727"/>
     <w:uiPriority w:val="10"/>
     <w:qFormat/>
     <w:pPr>
@@ -4920,9 +5137,9 @@
       <w:szCs w:val="48"/>
     </w:rPr>
   </w:style>
-  <w:style w:type="character" w:styleId="698">
+  <w:style w:type="character" w:styleId="727">
     <w:name w:val="Title Char"/>
-    <w:link w:val="697"/>
+    <w:link w:val="726"/>
     <w:uiPriority w:val="10"/>
     <w:pPr>
       <w:pBdr/>
@@ -4934,11 +5151,11 @@
       <w:szCs w:val="48"/>
     </w:rPr>
   </w:style>
-  <w:style w:type="paragraph" w:styleId="699">
+  <w:style w:type="paragraph" w:styleId="728">
     <w:name w:val="Subtitle"/>
-    <w:basedOn w:val="676"/>
-    <w:next w:val="676"/>
-    <w:link w:val="700"/>
+    <w:basedOn w:val="705"/>
+    <w:next w:val="705"/>
+    <w:link w:val="729"/>
     <w:uiPriority w:val="11"/>
     <w:qFormat/>
     <w:pPr>
@@ -4951,9 +5168,9 @@
       <w:szCs w:val="24"/>
     </w:rPr>
   </w:style>
-  <w:style w:type="character" w:styleId="700">
+  <w:style w:type="character" w:styleId="729">
     <w:name w:val="Subtitle Char"/>
-    <w:link w:val="699"/>
+    <w:link w:val="728"/>
     <w:uiPriority w:val="11"/>
     <w:pPr>
       <w:pBdr/>
@@ -4965,11 +5182,11 @@
       <w:szCs w:val="24"/>
     </w:rPr>
   </w:style>
-  <w:style w:type="paragraph" w:styleId="701">
+  <w:style w:type="paragraph" w:styleId="730">
     <w:name w:val="Quote"/>
-    <w:basedOn w:val="676"/>
-    <w:next w:val="676"/>
-    <w:link w:val="702"/>
+    <w:basedOn w:val="705"/>
+    <w:next w:val="705"/>
+    <w:link w:val="731"/>
     <w:uiPriority w:val="29"/>
     <w:qFormat/>
     <w:pPr>
@@ -4981,9 +5198,9 @@
       <w:i/>
     </w:rPr>
   </w:style>
-  <w:style w:type="character" w:styleId="702">
+  <w:style w:type="character" w:styleId="731">
     <w:name w:val="Quote Char"/>
-    <w:link w:val="701"/>
+    <w:link w:val="730"/>
     <w:uiPriority w:val="29"/>
     <w:pPr>
       <w:pBdr/>
@@ -4994,11 +5211,11 @@
       <w:i/>
     </w:rPr>
   </w:style>
-  <w:style w:type="paragraph" w:styleId="703">
+  <w:style w:type="paragraph" w:styleId="732">
     <w:name w:val="Intense Quote"/>
-    <w:basedOn w:val="676"/>
-    <w:next w:val="676"/>
-    <w:link w:val="704"/>
+    <w:basedOn w:val="705"/>
+    <w:next w:val="705"/>
+    <w:link w:val="733"/>
     <w:uiPriority w:val="30"/>
     <w:qFormat/>
     <w:pPr>
@@ -5017,9 +5234,9 @@
       <w:i/>
     </w:rPr>
   </w:style>
-  <w:style w:type="character" w:styleId="704">
+  <w:style w:type="character" w:styleId="733">
     <w:name w:val="Intense Quote Char"/>
-    <w:link w:val="703"/>
+    <w:link w:val="732"/>
     <w:uiPriority w:val="30"/>
     <w:pPr>
       <w:pBdr/>
@@ -5030,10 +5247,10 @@
       <w:i/>
     </w:rPr>
   </w:style>
-  <w:style w:type="paragraph" w:styleId="705">
+  <w:style w:type="paragraph" w:styleId="734">
     <w:name w:val="Header"/>
-    <w:basedOn w:val="676"/>
-    <w:link w:val="706"/>
+    <w:basedOn w:val="705"/>
+    <w:link w:val="735"/>
     <w:uiPriority w:val="99"/>
     <w:unhideWhenUsed/>
     <w:pPr>
@@ -5046,9 +5263,9 @@
       <w:ind/>
     </w:pPr>
   </w:style>
-  <w:style w:type="character" w:styleId="706">
+  <w:style w:type="character" w:styleId="735">
     <w:name w:val="Header Char"/>
-    <w:link w:val="705"/>
+    <w:link w:val="734"/>
     <w:uiPriority w:val="99"/>
     <w:pPr>
       <w:pBdr/>
@@ -5056,10 +5273,10 @@
       <w:ind/>
     </w:pPr>
   </w:style>
-  <w:style w:type="paragraph" w:styleId="707">
+  <w:style w:type="paragraph" w:styleId="736">
     <w:name w:val="Footer"/>
-    <w:basedOn w:val="676"/>
-    <w:link w:val="709"/>
+    <w:basedOn w:val="705"/>
+    <w:link w:val="738"/>
     <w:uiPriority w:val="99"/>
     <w:unhideWhenUsed/>
     <w:pPr>
@@ -5072,9 +5289,9 @@
       <w:ind/>
     </w:pPr>
   </w:style>
-  <w:style w:type="character" w:styleId="708">
+  <w:style w:type="character" w:styleId="737">
     <w:name w:val="Footer Char"/>
-    <w:link w:val="707"/>
+    <w:link w:val="736"/>
     <w:uiPriority w:val="99"/>
     <w:pPr>
       <w:pBdr/>
@@ -5082,10 +5299,10 @@
       <w:ind/>
     </w:pPr>
   </w:style>
-  <w:style w:type="character" w:styleId="709">
+  <w:style w:type="character" w:styleId="738">
     <w:name w:val="Caption Char"/>
-    <w:basedOn w:val="859"/>
-    <w:link w:val="707"/>
+    <w:basedOn w:val="888"/>
+    <w:link w:val="736"/>
     <w:uiPriority w:val="99"/>
     <w:pPr>
       <w:pBdr/>
@@ -5093,7 +5310,7 @@
       <w:ind/>
     </w:pPr>
   </w:style>
-  <w:style w:type="table" w:styleId="710">
+  <w:style w:type="table" w:styleId="739">
     <w:name w:val="Table Grid"/>
     <w:uiPriority w:val="59"/>
     <w:pPr>
@@ -5291,7 +5508,7 @@
       </w:tcPr>
     </w:tblStylePr>
   </w:style>
-  <w:style w:type="table" w:styleId="711">
+  <w:style w:type="table" w:styleId="740">
     <w:name w:val="Table Grid Light"/>
     <w:uiPriority w:val="59"/>
     <w:pPr>
@@ -5489,7 +5706,7 @@
       </w:tcPr>
     </w:tblStylePr>
   </w:style>
-  <w:style w:type="table" w:styleId="712">
+  <w:style w:type="table" w:styleId="741">
     <w:name w:val="Plain Table 1"/>
     <w:uiPriority w:val="59"/>
     <w:pPr>
@@ -5713,7 +5930,7 @@
       </w:tcPr>
     </w:tblStylePr>
   </w:style>
-  <w:style w:type="table" w:styleId="713">
+  <w:style w:type="table" w:styleId="742">
     <w:name w:val="Plain Table 2"/>
     <w:uiPriority w:val="59"/>
     <w:pPr>
@@ -5945,7 +6162,7 @@
       </w:tcPr>
     </w:tblStylePr>
   </w:style>
-  <w:style w:type="table" w:styleId="714">
+  <w:style w:type="table" w:styleId="743">
     <w:name w:val="Plain Table 3"/>
     <w:uiPriority w:val="99"/>
     <w:pPr>
@@ -6174,7 +6391,7 @@
       </w:tcPr>
     </w:tblStylePr>
   </w:style>
-  <w:style w:type="table" w:styleId="715">
+  <w:style w:type="table" w:styleId="744">
     <w:name w:val="Plain Table 4"/>
     <w:uiPriority w:val="99"/>
     <w:pPr>
@@ -6389,7 +6606,7 @@
       </w:tcPr>
     </w:tblStylePr>
   </w:style>
-  <w:style w:type="table" w:styleId="716">
+  <w:style w:type="table" w:styleId="745">
     <w:name w:val="Plain Table 5"/>
     <w:uiPriority w:val="99"/>
     <w:pPr>
@@ -6621,7 +6838,7 @@
       </w:tcPr>
     </w:tblStylePr>
   </w:style>
-  <w:style w:type="table" w:styleId="717">
+  <w:style w:type="table" w:styleId="746">
     <w:name w:val="Grid Table 1 Light"/>
     <w:uiPriority w:val="99"/>
     <w:pPr>
@@ -6843,7 +7060,7 @@
       </w:tcPr>
     </w:tblStylePr>
   </w:style>
-  <w:style w:type="table" w:styleId="718">
+  <w:style w:type="table" w:styleId="747">
     <w:name w:val="Grid Table 1 Light - Accent 1"/>
     <w:uiPriority w:val="99"/>
     <w:pPr>
@@ -7065,7 +7282,7 @@
       </w:tcPr>
     </w:tblStylePr>
   </w:style>
-  <w:style w:type="table" w:styleId="719">
+  <w:style w:type="table" w:styleId="748">
     <w:name w:val="Grid Table 1 Light - Accent 2"/>
     <w:uiPriority w:val="99"/>
     <w:pPr>
@@ -7287,7 +7504,7 @@
       </w:tcPr>
     </w:tblStylePr>
   </w:style>
-  <w:style w:type="table" w:styleId="720">
+  <w:style w:type="table" w:styleId="749">
     <w:name w:val="Grid Table 1 Light - Accent 3"/>
     <w:uiPriority w:val="99"/>
     <w:pPr>
@@ -7509,7 +7726,7 @@
       </w:tcPr>
     </w:tblStylePr>
   </w:style>
-  <w:style w:type="table" w:styleId="721">
+  <w:style w:type="table" w:styleId="750">
     <w:name w:val="Grid Table 1 Light - Accent 4"/>
     <w:uiPriority w:val="99"/>
     <w:pPr>
@@ -7731,7 +7948,7 @@
       </w:tcPr>
     </w:tblStylePr>
   </w:style>
-  <w:style w:type="table" w:styleId="722">
+  <w:style w:type="table" w:styleId="751">
     <w:name w:val="Grid Table 1 Light - Accent 5"/>
     <w:uiPriority w:val="99"/>
     <w:pPr>
@@ -7953,7 +8170,7 @@
       </w:tcPr>
     </w:tblStylePr>
   </w:style>
-  <w:style w:type="table" w:styleId="723">
+  <w:style w:type="table" w:styleId="752">
     <w:name w:val="Grid Table 1 Light - Accent 6"/>
     <w:uiPriority w:val="99"/>
     <w:pPr>
@@ -8175,7 +8392,7 @@
       </w:tcPr>
     </w:tblStylePr>
   </w:style>
-  <w:style w:type="table" w:styleId="724">
+  <w:style w:type="table" w:styleId="753">
     <w:name w:val="Grid Table 2"/>
     <w:uiPriority w:val="99"/>
     <w:pPr>
@@ -8406,7 +8623,7 @@
       </w:tcPr>
     </w:tblStylePr>
   </w:style>
-  <w:style w:type="table" w:styleId="725">
+  <w:style w:type="table" w:styleId="754">
     <w:name w:val="Grid Table 2 - Accent 1"/>
     <w:uiPriority w:val="99"/>
     <w:pPr>
@@ -8637,7 +8854,7 @@
       </w:tcPr>
     </w:tblStylePr>
   </w:style>
-  <w:style w:type="table" w:styleId="726">
+  <w:style w:type="table" w:styleId="755">
     <w:name w:val="Grid Table 2 - Accent 2"/>
     <w:uiPriority w:val="99"/>
     <w:pPr>
@@ -8868,7 +9085,7 @@
       </w:tcPr>
     </w:tblStylePr>
   </w:style>
-  <w:style w:type="table" w:styleId="727">
+  <w:style w:type="table" w:styleId="756">
     <w:name w:val="Grid Table 2 - Accent 3"/>
     <w:uiPriority w:val="99"/>
     <w:pPr>
@@ -9099,7 +9316,7 @@
       </w:tcPr>
     </w:tblStylePr>
   </w:style>
-  <w:style w:type="table" w:styleId="728">
+  <w:style w:type="table" w:styleId="757">
     <w:name w:val="Grid Table 2 - Accent 4"/>
     <w:uiPriority w:val="99"/>
     <w:pPr>
@@ -9330,7 +9547,7 @@
       </w:tcPr>
     </w:tblStylePr>
   </w:style>
-  <w:style w:type="table" w:styleId="729">
+  <w:style w:type="table" w:styleId="758">
     <w:name w:val="Grid Table 2 - Accent 5"/>
     <w:uiPriority w:val="99"/>
     <w:pPr>
@@ -9561,7 +9778,7 @@
       </w:tcPr>
     </w:tblStylePr>
   </w:style>
-  <w:style w:type="table" w:styleId="730">
+  <w:style w:type="table" w:styleId="759">
     <w:name w:val="Grid Table 2 - Accent 6"/>
     <w:uiPriority w:val="99"/>
     <w:pPr>
@@ -9792,7 +10009,7 @@
       </w:tcPr>
     </w:tblStylePr>
   </w:style>
-  <w:style w:type="table" w:styleId="731">
+  <w:style w:type="table" w:styleId="760">
     <w:name w:val="Grid Table 3"/>
     <w:uiPriority w:val="99"/>
     <w:pPr>
@@ -10036,7 +10253,7 @@
       </w:tcPr>
     </w:tblStylePr>
   </w:style>
-  <w:style w:type="table" w:styleId="732">
+  <w:style w:type="table" w:styleId="761">
     <w:name w:val="Grid Table 3 - Accent 1"/>
     <w:uiPriority w:val="99"/>
     <w:pPr>
@@ -10280,7 +10497,7 @@
       </w:tcPr>
     </w:tblStylePr>
   </w:style>
-  <w:style w:type="table" w:styleId="733">
+  <w:style w:type="table" w:styleId="762">
     <w:name w:val="Grid Table 3 - Accent 2"/>
     <w:uiPriority w:val="99"/>
     <w:pPr>
@@ -10524,7 +10741,7 @@
       </w:tcPr>
     </w:tblStylePr>
   </w:style>
-  <w:style w:type="table" w:styleId="734">
+  <w:style w:type="table" w:styleId="763">
     <w:name w:val="Grid Table 3 - Accent 3"/>
     <w:uiPriority w:val="99"/>
     <w:pPr>
@@ -10768,7 +10985,7 @@
       </w:tcPr>
     </w:tblStylePr>
   </w:style>
-  <w:style w:type="table" w:styleId="735">
+  <w:style w:type="table" w:styleId="764">
     <w:name w:val="Grid Table 3 - Accent 4"/>
     <w:uiPriority w:val="99"/>
     <w:pPr>
@@ -11012,7 +11229,7 @@
       </w:tcPr>
     </w:tblStylePr>
   </w:style>
-  <w:style w:type="table" w:styleId="736">
+  <w:style w:type="table" w:styleId="765">
     <w:name w:val="Grid Table 3 - Accent 5"/>
     <w:uiPriority w:val="99"/>
     <w:pPr>
@@ -11256,7 +11473,7 @@
       </w:tcPr>
     </w:tblStylePr>
   </w:style>
-  <w:style w:type="table" w:styleId="737">
+  <w:style w:type="table" w:styleId="766">
     <w:name w:val="Grid Table 3 - Accent 6"/>
     <w:uiPriority w:val="99"/>
     <w:pPr>
@@ -11500,7 +11717,7 @@
       </w:tcPr>
     </w:tblStylePr>
   </w:style>
-  <w:style w:type="table" w:styleId="738">
+  <w:style w:type="table" w:styleId="767">
     <w:name w:val="Grid Table 4"/>
     <w:uiPriority w:val="59"/>
     <w:pPr>
@@ -11732,7 +11949,7 @@
       </w:tcPr>
     </w:tblStylePr>
   </w:style>
-  <w:style w:type="table" w:styleId="739">
+  <w:style w:type="table" w:styleId="768">
     <w:name w:val="Grid Table 4 - Accent 1"/>
     <w:uiPriority w:val="59"/>
     <w:pPr>
@@ -11964,7 +12181,7 @@
       </w:tcPr>
     </w:tblStylePr>
   </w:style>
-  <w:style w:type="table" w:styleId="740">
+  <w:style w:type="table" w:styleId="769">
     <w:name w:val="Grid Table 4 - Accent 2"/>
     <w:uiPriority w:val="59"/>
     <w:pPr>
@@ -12196,7 +12413,7 @@
       </w:tcPr>
     </w:tblStylePr>
   </w:style>
-  <w:style w:type="table" w:styleId="741">
+  <w:style w:type="table" w:styleId="770">
     <w:name w:val="Grid Table 4 - Accent 3"/>
     <w:uiPriority w:val="59"/>
     <w:pPr>
@@ -12428,7 +12645,7 @@
       </w:tcPr>
     </w:tblStylePr>
   </w:style>
-  <w:style w:type="table" w:styleId="742">
+  <w:style w:type="table" w:styleId="771">
     <w:name w:val="Grid Table 4 - Accent 4"/>
     <w:uiPriority w:val="59"/>
     <w:pPr>
@@ -12660,7 +12877,7 @@
       </w:tcPr>
     </w:tblStylePr>
   </w:style>
-  <w:style w:type="table" w:styleId="743">
+  <w:style w:type="table" w:styleId="772">
     <w:name w:val="Grid Table 4 - Accent 5"/>
     <w:uiPriority w:val="59"/>
     <w:pPr>
@@ -12892,7 +13109,7 @@
       </w:tcPr>
     </w:tblStylePr>
   </w:style>
-  <w:style w:type="table" w:styleId="744">
+  <w:style w:type="table" w:styleId="773">
     <w:name w:val="Grid Table 4 - Accent 6"/>
     <w:uiPriority w:val="59"/>
     <w:pPr>
@@ -13124,7 +13341,7 @@
       </w:tcPr>
     </w:tblStylePr>
   </w:style>
-  <w:style w:type="table" w:styleId="745">
+  <w:style w:type="table" w:styleId="774">
     <w:name w:val="Grid Table 5 Dark"/>
     <w:uiPriority w:val="99"/>
     <w:pPr>
@@ -13351,7 +13568,7 @@
       </w:tcPr>
     </w:tblStylePr>
   </w:style>
-  <w:style w:type="table" w:styleId="746">
+  <w:style w:type="table" w:styleId="775">
     <w:name w:val="Grid Table 5 Dark- Accent 1"/>
     <w:uiPriority w:val="99"/>
     <w:pPr>
@@ -13578,7 +13795,7 @@
       </w:tcPr>
     </w:tblStylePr>
   </w:style>
-  <w:style w:type="table" w:styleId="747">
+  <w:style w:type="table" w:styleId="776">
     <w:name w:val="Grid Table 5 Dark - Accent 2"/>
     <w:uiPriority w:val="99"/>
     <w:pPr>
@@ -13805,7 +14022,7 @@
       </w:tcPr>
     </w:tblStylePr>
   </w:style>
-  <w:style w:type="table" w:styleId="748">
+  <w:style w:type="table" w:styleId="777">
     <w:name w:val="Grid Table 5 Dark - Accent 3"/>
     <w:uiPriority w:val="99"/>
     <w:pPr>
@@ -14032,7 +14249,7 @@
       </w:tcPr>
     </w:tblStylePr>
   </w:style>
-  <w:style w:type="table" w:styleId="749">
+  <w:style w:type="table" w:styleId="778">
     <w:name w:val="Grid Table 5 Dark- Accent 4"/>
     <w:uiPriority w:val="99"/>
     <w:pPr>
@@ -14259,7 +14476,7 @@
       </w:tcPr>
     </w:tblStylePr>
   </w:style>
-  <w:style w:type="table" w:styleId="750">
+  <w:style w:type="table" w:styleId="779">
     <w:name w:val="Grid Table 5 Dark - Accent 5"/>
     <w:uiPriority w:val="99"/>
     <w:pPr>
@@ -14486,7 +14703,7 @@
       </w:tcPr>
     </w:tblStylePr>
   </w:style>
-  <w:style w:type="table" w:styleId="751">
+  <w:style w:type="table" w:styleId="780">
     <w:name w:val="Grid Table 5 Dark - Accent 6"/>
     <w:uiPriority w:val="99"/>
     <w:pPr>
@@ -14713,7 +14930,7 @@
       </w:tcPr>
     </w:tblStylePr>
   </w:style>
-  <w:style w:type="table" w:styleId="752">
+  <w:style w:type="table" w:styleId="781">
     <w:name w:val="Grid Table 6 Colorful"/>
     <w:uiPriority w:val="99"/>
     <w:pPr>
@@ -14942,7 +15159,7 @@
       </w:tcPr>
     </w:tblStylePr>
   </w:style>
-  <w:style w:type="table" w:styleId="753">
+  <w:style w:type="table" w:styleId="782">
     <w:name w:val="Grid Table 6 Colorful - Accent 1"/>
     <w:uiPriority w:val="99"/>
     <w:pPr>
@@ -15171,7 +15388,7 @@
       </w:tcPr>
     </w:tblStylePr>
   </w:style>
-  <w:style w:type="table" w:styleId="754">
+  <w:style w:type="table" w:styleId="783">
     <w:name w:val="Grid Table 6 Colorful - Accent 2"/>
     <w:uiPriority w:val="99"/>
     <w:pPr>
@@ -15400,7 +15617,7 @@
       </w:tcPr>
     </w:tblStylePr>
   </w:style>
-  <w:style w:type="table" w:styleId="755">
+  <w:style w:type="table" w:styleId="784">
     <w:name w:val="Grid Table 6 Colorful - Accent 3"/>
     <w:uiPriority w:val="99"/>
     <w:pPr>
@@ -15629,7 +15846,7 @@
       </w:tcPr>
     </w:tblStylePr>
   </w:style>
-  <w:style w:type="table" w:styleId="756">
+  <w:style w:type="table" w:styleId="785">
     <w:name w:val="Grid Table 6 Colorful - Accent 4"/>
     <w:uiPriority w:val="99"/>
     <w:pPr>
@@ -15858,7 +16075,7 @@
       </w:tcPr>
     </w:tblStylePr>
   </w:style>
-  <w:style w:type="table" w:styleId="757">
+  <w:style w:type="table" w:styleId="786">
     <w:name w:val="Grid Table 6 Colorful - Accent 5"/>
     <w:uiPriority w:val="99"/>
     <w:pPr>
@@ -16087,7 +16304,7 @@
       </w:tcPr>
     </w:tblStylePr>
   </w:style>
-  <w:style w:type="table" w:styleId="758">
+  <w:style w:type="table" w:styleId="787">
     <w:name w:val="Grid Table 6 Colorful - Accent 6"/>
     <w:uiPriority w:val="99"/>
     <w:pPr>
@@ -16316,7 +16533,7 @@
       </w:tcPr>
     </w:tblStylePr>
   </w:style>
-  <w:style w:type="table" w:styleId="759">
+  <w:style w:type="table" w:styleId="788">
     <w:name w:val="Grid Table 7 Colorful"/>
     <w:uiPriority w:val="99"/>
     <w:pPr>
@@ -16569,7 +16786,7 @@
       </w:tcPr>
     </w:tblStylePr>
   </w:style>
-  <w:style w:type="table" w:styleId="760">
+  <w:style w:type="table" w:styleId="789">
     <w:name w:val="Grid Table 7 Colorful - Accent 1"/>
     <w:uiPriority w:val="99"/>
     <w:pPr>
@@ -16822,7 +17039,7 @@
       </w:tcPr>
     </w:tblStylePr>
   </w:style>
-  <w:style w:type="table" w:styleId="761">
+  <w:style w:type="table" w:styleId="790">
     <w:name w:val="Grid Table 7 Colorful - Accent 2"/>
     <w:uiPriority w:val="99"/>
     <w:pPr>
@@ -17075,7 +17292,7 @@
       </w:tcPr>
     </w:tblStylePr>
   </w:style>
-  <w:style w:type="table" w:styleId="762">
+  <w:style w:type="table" w:styleId="791">
     <w:name w:val="Grid Table 7 Colorful - Accent 3"/>
     <w:uiPriority w:val="99"/>
     <w:pPr>
@@ -17328,7 +17545,7 @@
       </w:tcPr>
     </w:tblStylePr>
   </w:style>
-  <w:style w:type="table" w:styleId="763">
+  <w:style w:type="table" w:styleId="792">
     <w:name w:val="Grid Table 7 Colorful - Accent 4"/>
     <w:uiPriority w:val="99"/>
     <w:pPr>
@@ -17581,7 +17798,7 @@
       </w:tcPr>
     </w:tblStylePr>
   </w:style>
-  <w:style w:type="table" w:styleId="764">
+  <w:style w:type="table" w:styleId="793">
     <w:name w:val="Grid Table 7 Colorful - Accent 5"/>
     <w:uiPriority w:val="99"/>
     <w:pPr>
@@ -17834,7 +18051,7 @@
       </w:tcPr>
     </w:tblStylePr>
   </w:style>
-  <w:style w:type="table" w:styleId="765">
+  <w:style w:type="table" w:styleId="794">
     <w:name w:val="Grid Table 7 Colorful - Accent 6"/>
     <w:uiPriority w:val="99"/>
     <w:pPr>
@@ -18087,7 +18304,7 @@
       </w:tcPr>
     </w:tblStylePr>
   </w:style>
-  <w:style w:type="table" w:styleId="766">
+  <w:style w:type="table" w:styleId="795">
     <w:name w:val="List Table 1 Light"/>
     <w:uiPriority w:val="99"/>
     <w:pPr>
@@ -18302,7 +18519,7 @@
       </w:tcPr>
     </w:tblStylePr>
   </w:style>
-  <w:style w:type="table" w:styleId="767">
+  <w:style w:type="table" w:styleId="796">
     <w:name w:val="List Table 1 Light - Accent 1"/>
     <w:uiPriority w:val="99"/>
     <w:pPr>
@@ -18517,7 +18734,7 @@
       </w:tcPr>
     </w:tblStylePr>
   </w:style>
-  <w:style w:type="table" w:styleId="768">
+  <w:style w:type="table" w:styleId="797">
     <w:name w:val="List Table 1 Light - Accent 2"/>
     <w:uiPriority w:val="99"/>
     <w:pPr>
@@ -18732,7 +18949,7 @@
       </w:tcPr>
     </w:tblStylePr>
   </w:style>
-  <w:style w:type="table" w:styleId="769">
+  <w:style w:type="table" w:styleId="798">
     <w:name w:val="List Table 1 Light - Accent 3"/>
     <w:uiPriority w:val="99"/>
     <w:pPr>
@@ -18947,7 +19164,7 @@
       </w:tcPr>
     </w:tblStylePr>
   </w:style>
-  <w:style w:type="table" w:styleId="770">
+  <w:style w:type="table" w:styleId="799">
     <w:name w:val="List Table 1 Light - Accent 4"/>
     <w:uiPriority w:val="99"/>
     <w:pPr>
@@ -19162,7 +19379,7 @@
       </w:tcPr>
     </w:tblStylePr>
   </w:style>
-  <w:style w:type="table" w:styleId="771">
+  <w:style w:type="table" w:styleId="800">
     <w:name w:val="List Table 1 Light - Accent 5"/>
     <w:uiPriority w:val="99"/>
     <w:pPr>
@@ -19377,7 +19594,7 @@
       </w:tcPr>
     </w:tblStylePr>
   </w:style>
-  <w:style w:type="table" w:styleId="772">
+  <w:style w:type="table" w:styleId="801">
     <w:name w:val="List Table 1 Light - Accent 6"/>
     <w:uiPriority w:val="99"/>
     <w:pPr>
@@ -19592,7 +19809,7 @@
       </w:tcPr>
     </w:tblStylePr>
   </w:style>
-  <w:style w:type="table" w:styleId="773">
+  <w:style w:type="table" w:styleId="802">
     <w:name w:val="List Table 2"/>
     <w:uiPriority w:val="99"/>
     <w:pPr>
@@ -19829,7 +20046,7 @@
       </w:tcPr>
     </w:tblStylePr>
   </w:style>
-  <w:style w:type="table" w:styleId="774">
+  <w:style w:type="table" w:styleId="803">
     <w:name w:val="List Table 2 - Accent 1"/>
     <w:uiPriority w:val="99"/>
     <w:pPr>
@@ -20066,7 +20283,7 @@
       </w:tcPr>
     </w:tblStylePr>
   </w:style>
-  <w:style w:type="table" w:styleId="775">
+  <w:style w:type="table" w:styleId="804">
     <w:name w:val="List Table 2 - Accent 2"/>
     <w:uiPriority w:val="99"/>
     <w:pPr>
@@ -20303,7 +20520,7 @@
       </w:tcPr>
     </w:tblStylePr>
   </w:style>
-  <w:style w:type="table" w:styleId="776">
+  <w:style w:type="table" w:styleId="805">
     <w:name w:val="List Table 2 - Accent 3"/>
     <w:uiPriority w:val="99"/>
     <w:pPr>
@@ -20540,7 +20757,7 @@
       </w:tcPr>
     </w:tblStylePr>
   </w:style>
-  <w:style w:type="table" w:styleId="777">
+  <w:style w:type="table" w:styleId="806">
     <w:name w:val="List Table 2 - Accent 4"/>
     <w:uiPriority w:val="99"/>
     <w:pPr>
@@ -20777,7 +20994,7 @@
       </w:tcPr>
     </w:tblStylePr>
   </w:style>
-  <w:style w:type="table" w:styleId="778">
+  <w:style w:type="table" w:styleId="807">
     <w:name w:val="List Table 2 - Accent 5"/>
     <w:uiPriority w:val="99"/>
     <w:pPr>
@@ -21014,7 +21231,7 @@
       </w:tcPr>
     </w:tblStylePr>
   </w:style>
-  <w:style w:type="table" w:styleId="779">
+  <w:style w:type="table" w:styleId="808">
     <w:name w:val="List Table 2 - Accent 6"/>
     <w:uiPriority w:val="99"/>
     <w:pPr>
@@ -21251,7 +21468,7 @@
       </w:tcPr>
     </w:tblStylePr>
   </w:style>
-  <w:style w:type="table" w:styleId="780">
+  <w:style w:type="table" w:styleId="809">
     <w:name w:val="List Table 3"/>
     <w:uiPriority w:val="99"/>
     <w:pPr>
@@ -21478,7 +21695,7 @@
       </w:tcPr>
     </w:tblStylePr>
   </w:style>
-  <w:style w:type="table" w:styleId="781">
+  <w:style w:type="table" w:styleId="810">
     <w:name w:val="List Table 3 - Accent 1"/>
     <w:uiPriority w:val="99"/>
     <w:pPr>
@@ -21705,7 +21922,7 @@
       </w:tcPr>
     </w:tblStylePr>
   </w:style>
-  <w:style w:type="table" w:styleId="782">
+  <w:style w:type="table" w:styleId="811">
     <w:name w:val="List Table 3 - Accent 2"/>
     <w:uiPriority w:val="99"/>
     <w:pPr>
@@ -21932,7 +22149,7 @@
       </w:tcPr>
     </w:tblStylePr>
   </w:style>
-  <w:style w:type="table" w:styleId="783">
+  <w:style w:type="table" w:styleId="812">
     <w:name w:val="List Table 3 - Accent 3"/>
     <w:uiPriority w:val="99"/>
     <w:pPr>
@@ -22159,7 +22376,7 @@
       </w:tcPr>
     </w:tblStylePr>
   </w:style>
-  <w:style w:type="table" w:styleId="784">
+  <w:style w:type="table" w:styleId="813">
     <w:name w:val="List Table 3 - Accent 4"/>
     <w:uiPriority w:val="99"/>
     <w:pPr>
@@ -22386,7 +22603,7 @@
       </w:tcPr>
     </w:tblStylePr>
   </w:style>
-  <w:style w:type="table" w:styleId="785">
+  <w:style w:type="table" w:styleId="814">
     <w:name w:val="List Table 3 - Accent 5"/>
     <w:uiPriority w:val="99"/>
     <w:pPr>
@@ -22613,7 +22830,7 @@
       </w:tcPr>
     </w:tblStylePr>
   </w:style>
-  <w:style w:type="table" w:styleId="786">
+  <w:style w:type="table" w:styleId="815">
     <w:name w:val="List Table 3 - Accent 6"/>
     <w:uiPriority w:val="99"/>
     <w:pPr>
@@ -22840,7 +23057,7 @@
       </w:tcPr>
     </w:tblStylePr>
   </w:style>
-  <w:style w:type="table" w:styleId="787">
+  <w:style w:type="table" w:styleId="816">
     <w:name w:val="List Table 4"/>
     <w:uiPriority w:val="99"/>
     <w:pPr>
@@ -23064,7 +23281,7 @@
       </w:tcPr>
     </w:tblStylePr>
   </w:style>
-  <w:style w:type="table" w:styleId="788">
+  <w:style w:type="table" w:styleId="817">
     <w:name w:val="List Table 4 - Accent 1"/>
     <w:uiPriority w:val="99"/>
     <w:pPr>
@@ -23288,7 +23505,7 @@
       </w:tcPr>
     </w:tblStylePr>
   </w:style>
-  <w:style w:type="table" w:styleId="789">
+  <w:style w:type="table" w:styleId="818">
     <w:name w:val="List Table 4 - Accent 2"/>
     <w:uiPriority w:val="99"/>
     <w:pPr>
@@ -23512,7 +23729,7 @@
       </w:tcPr>
     </w:tblStylePr>
   </w:style>
-  <w:style w:type="table" w:styleId="790">
+  <w:style w:type="table" w:styleId="819">
     <w:name w:val="List Table 4 - Accent 3"/>
     <w:uiPriority w:val="99"/>
     <w:pPr>
@@ -23736,7 +23953,7 @@
       </w:tcPr>
     </w:tblStylePr>
   </w:style>
-  <w:style w:type="table" w:styleId="791">
+  <w:style w:type="table" w:styleId="820">
     <w:name w:val="List Table 4 - Accent 4"/>
     <w:uiPriority w:val="99"/>
     <w:pPr>
@@ -23960,7 +24177,7 @@
       </w:tcPr>
     </w:tblStylePr>
   </w:style>
-  <w:style w:type="table" w:styleId="792">
+  <w:style w:type="table" w:styleId="821">
     <w:name w:val="List Table 4 - Accent 5"/>
     <w:uiPriority w:val="99"/>
     <w:pPr>
@@ -24184,7 +24401,7 @@
       </w:tcPr>
     </w:tblStylePr>
   </w:style>
-  <w:style w:type="table" w:styleId="793">
+  <w:style w:type="table" w:styleId="822">
     <w:name w:val="List Table 4 - Accent 6"/>
     <w:uiPriority w:val="99"/>
     <w:pPr>
@@ -24408,7 +24625,7 @@
       </w:tcPr>
     </w:tblStylePr>
   </w:style>
-  <w:style w:type="table" w:styleId="794">
+  <w:style w:type="table" w:styleId="823">
     <w:name w:val="List Table 5 Dark"/>
     <w:uiPriority w:val="99"/>
     <w:pPr>
@@ -24649,7 +24866,7 @@
       </w:tcPr>
     </w:tblStylePr>
   </w:style>
-  <w:style w:type="table" w:styleId="795">
+  <w:style w:type="table" w:styleId="824">
     <w:name w:val="List Table 5 Dark - Accent 1"/>
     <w:uiPriority w:val="99"/>
     <w:pPr>
@@ -24890,7 +25107,7 @@
       </w:tcPr>
     </w:tblStylePr>
   </w:style>
-  <w:style w:type="table" w:styleId="796">
+  <w:style w:type="table" w:styleId="825">
     <w:name w:val="List Table 5 Dark - Accent 2"/>
     <w:uiPriority w:val="99"/>
     <w:pPr>
@@ -25131,7 +25348,7 @@
       </w:tcPr>
     </w:tblStylePr>
   </w:style>
-  <w:style w:type="table" w:styleId="797">
+  <w:style w:type="table" w:styleId="826">
     <w:name w:val="List Table 5 Dark - Accent 3"/>
     <w:uiPriority w:val="99"/>
     <w:pPr>
@@ -25372,7 +25589,7 @@
       </w:tcPr>
     </w:tblStylePr>
   </w:style>
-  <w:style w:type="table" w:styleId="798">
+  <w:style w:type="table" w:styleId="827">
     <w:name w:val="List Table 5 Dark - Accent 4"/>
     <w:uiPriority w:val="99"/>
     <w:pPr>
@@ -25613,7 +25830,7 @@
       </w:tcPr>
     </w:tblStylePr>
   </w:style>
-  <w:style w:type="table" w:styleId="799">
+  <w:style w:type="table" w:styleId="828">
     <w:name w:val="List Table 5 Dark - Accent 5"/>
     <w:uiPriority w:val="99"/>
     <w:pPr>
@@ -25854,7 +26071,7 @@
       </w:tcPr>
     </w:tblStylePr>
   </w:style>
-  <w:style w:type="table" w:styleId="800">
+  <w:style w:type="table" w:styleId="829">
     <w:name w:val="List Table 5 Dark - Accent 6"/>
     <w:uiPriority w:val="99"/>
     <w:pPr>
@@ -26095,7 +26312,7 @@
       </w:tcPr>
     </w:tblStylePr>
   </w:style>
-  <w:style w:type="table" w:styleId="801">
+  <w:style w:type="table" w:styleId="830">
     <w:name w:val="List Table 6 Colorful"/>
     <w:uiPriority w:val="99"/>
     <w:pPr>
@@ -26317,7 +26534,7 @@
       </w:tcPr>
     </w:tblStylePr>
   </w:style>
-  <w:style w:type="table" w:styleId="802">
+  <w:style w:type="table" w:styleId="831">
     <w:name w:val="List Table 6 Colorful - Accent 1"/>
     <w:uiPriority w:val="99"/>
     <w:pPr>
@@ -26539,7 +26756,7 @@
       </w:tcPr>
     </w:tblStylePr>
   </w:style>
-  <w:style w:type="table" w:styleId="803">
+  <w:style w:type="table" w:styleId="832">
     <w:name w:val="List Table 6 Colorful - Accent 2"/>
     <w:uiPriority w:val="99"/>
     <w:pPr>
@@ -26761,7 +26978,7 @@
       </w:tcPr>
     </w:tblStylePr>
   </w:style>
-  <w:style w:type="table" w:styleId="804">
+  <w:style w:type="table" w:styleId="833">
     <w:name w:val="List Table 6 Colorful - Accent 3"/>
     <w:uiPriority w:val="99"/>
     <w:pPr>
@@ -26983,7 +27200,7 @@
       </w:tcPr>
     </w:tblStylePr>
   </w:style>
-  <w:style w:type="table" w:styleId="805">
+  <w:style w:type="table" w:styleId="834">
     <w:name w:val="List Table 6 Colorful - Accent 4"/>
     <w:uiPriority w:val="99"/>
     <w:pPr>
@@ -27205,7 +27422,7 @@
       </w:tcPr>
     </w:tblStylePr>
   </w:style>
-  <w:style w:type="table" w:styleId="806">
+  <w:style w:type="table" w:styleId="835">
     <w:name w:val="List Table 6 Colorful - Accent 5"/>
     <w:uiPriority w:val="99"/>
     <w:pPr>
@@ -27427,7 +27644,7 @@
       </w:tcPr>
     </w:tblStylePr>
   </w:style>
-  <w:style w:type="table" w:styleId="807">
+  <w:style w:type="table" w:styleId="836">
     <w:name w:val="List Table 6 Colorful - Accent 6"/>
     <w:uiPriority w:val="99"/>
     <w:pPr>
@@ -27649,7 +27866,7 @@
       </w:tcPr>
     </w:tblStylePr>
   </w:style>
-  <w:style w:type="table" w:styleId="808">
+  <w:style w:type="table" w:styleId="837">
     <w:name w:val="List Table 7 Colorful"/>
     <w:uiPriority w:val="99"/>
     <w:pPr>
@@ -27904,7 +28121,7 @@
       </w:tcPr>
     </w:tblStylePr>
   </w:style>
-  <w:style w:type="table" w:styleId="809">
+  <w:style w:type="table" w:styleId="838">
     <w:name w:val="List Table 7 Colorful - Accent 1"/>
     <w:uiPriority w:val="99"/>
     <w:pPr>
@@ -28159,7 +28376,7 @@
       </w:tcPr>
     </w:tblStylePr>
   </w:style>
-  <w:style w:type="table" w:styleId="810">
+  <w:style w:type="table" w:styleId="839">
     <w:name w:val="List Table 7 Colorful - Accent 2"/>
     <w:uiPriority w:val="99"/>
     <w:pPr>
@@ -28414,7 +28631,7 @@
       </w:tcPr>
     </w:tblStylePr>
   </w:style>
-  <w:style w:type="table" w:styleId="811">
+  <w:style w:type="table" w:styleId="840">
     <w:name w:val="List Table 7 Colorful - Accent 3"/>
     <w:uiPriority w:val="99"/>
     <w:pPr>
@@ -28669,7 +28886,7 @@
       </w:tcPr>
     </w:tblStylePr>
   </w:style>
-  <w:style w:type="table" w:styleId="812">
+  <w:style w:type="table" w:styleId="841">
     <w:name w:val="List Table 7 Colorful - Accent 4"/>
     <w:uiPriority w:val="99"/>
     <w:pPr>
@@ -28924,7 +29141,7 @@
       </w:tcPr>
     </w:tblStylePr>
   </w:style>
-  <w:style w:type="table" w:styleId="813">
+  <w:style w:type="table" w:styleId="842">
     <w:name w:val="List Table 7 Colorful - Accent 5"/>
     <w:uiPriority w:val="99"/>
     <w:pPr>
@@ -29179,7 +29396,7 @@
       </w:tcPr>
     </w:tblStylePr>
   </w:style>
-  <w:style w:type="table" w:styleId="814">
+  <w:style w:type="table" w:styleId="843">
     <w:name w:val="List Table 7 Colorful - Accent 6"/>
     <w:uiPriority w:val="99"/>
     <w:pPr>
@@ -29434,7 +29651,7 @@
       </w:tcPr>
     </w:tblStylePr>
   </w:style>
-  <w:style w:type="table" w:styleId="815">
+  <w:style w:type="table" w:styleId="844">
     <w:name w:val="Lined - Accent"/>
     <w:uiPriority w:val="99"/>
     <w:pPr>
@@ -29670,7 +29887,7 @@
       </w:tcPr>
     </w:tblStylePr>
   </w:style>
-  <w:style w:type="table" w:styleId="816">
+  <w:style w:type="table" w:styleId="845">
     <w:name w:val="Lined - Accent 1"/>
     <w:uiPriority w:val="99"/>
     <w:pPr>
@@ -29906,7 +30123,7 @@
       </w:tcPr>
     </w:tblStylePr>
   </w:style>
-  <w:style w:type="table" w:styleId="817">
+  <w:style w:type="table" w:styleId="846">
     <w:name w:val="Lined - Accent 2"/>
     <w:uiPriority w:val="99"/>
     <w:pPr>
@@ -30142,7 +30359,7 @@
       </w:tcPr>
     </w:tblStylePr>
   </w:style>
-  <w:style w:type="table" w:styleId="818">
+  <w:style w:type="table" w:styleId="847">
     <w:name w:val="Lined - Accent 3"/>
     <w:uiPriority w:val="99"/>
     <w:pPr>
@@ -30378,7 +30595,7 @@
       </w:tcPr>
     </w:tblStylePr>
   </w:style>
-  <w:style w:type="table" w:styleId="819">
+  <w:style w:type="table" w:styleId="848">
     <w:name w:val="Lined - Accent 4"/>
     <w:uiPriority w:val="99"/>
     <w:pPr>
@@ -30614,7 +30831,7 @@
       </w:tcPr>
     </w:tblStylePr>
   </w:style>
-  <w:style w:type="table" w:styleId="820">
+  <w:style w:type="table" w:styleId="849">
     <w:name w:val="Lined - Accent 5"/>
     <w:uiPriority w:val="99"/>
     <w:pPr>
@@ -30850,7 +31067,7 @@
       </w:tcPr>
     </w:tblStylePr>
   </w:style>
-  <w:style w:type="table" w:styleId="821">
+  <w:style w:type="table" w:styleId="850">
     <w:name w:val="Lined - Accent 6"/>
     <w:uiPriority w:val="99"/>
     <w:pPr>
@@ -31086,7 +31303,7 @@
       </w:tcPr>
     </w:tblStylePr>
   </w:style>
-  <w:style w:type="table" w:styleId="822">
+  <w:style w:type="table" w:styleId="851">
     <w:name w:val="Bordered &amp; Lined - Accent"/>
     <w:uiPriority w:val="99"/>
     <w:pPr>
@@ -31329,7 +31546,7 @@
       </w:tcPr>
     </w:tblStylePr>
   </w:style>
-  <w:style w:type="table" w:styleId="823">
+  <w:style w:type="table" w:styleId="852">
     <w:name w:val="Bordered &amp; Lined - Accent 1"/>
     <w:uiPriority w:val="99"/>
     <w:pPr>
@@ -31572,7 +31789,7 @@
       </w:tcPr>
     </w:tblStylePr>
   </w:style>
-  <w:style w:type="table" w:styleId="824">
+  <w:style w:type="table" w:styleId="853">
     <w:name w:val="Bordered &amp; Lined - Accent 2"/>
     <w:uiPriority w:val="99"/>
     <w:pPr>
@@ -31815,7 +32032,7 @@
       </w:tcPr>
     </w:tblStylePr>
   </w:style>
-  <w:style w:type="table" w:styleId="825">
+  <w:style w:type="table" w:styleId="854">
     <w:name w:val="Bordered &amp; Lined - Accent 3"/>
     <w:uiPriority w:val="99"/>
     <w:pPr>
@@ -32058,7 +32275,7 @@
       </w:tcPr>
     </w:tblStylePr>
   </w:style>
-  <w:style w:type="table" w:styleId="826">
+  <w:style w:type="table" w:styleId="855">
     <w:name w:val="Bordered &amp; Lined - Accent 4"/>
     <w:uiPriority w:val="99"/>
     <w:pPr>
@@ -32301,7 +32518,7 @@
       </w:tcPr>
     </w:tblStylePr>
   </w:style>
-  <w:style w:type="table" w:styleId="827">
+  <w:style w:type="table" w:styleId="856">
     <w:name w:val="Bordered &amp; Lined - Accent 5"/>
     <w:uiPriority w:val="99"/>
     <w:pPr>
@@ -32544,7 +32761,7 @@
       </w:tcPr>
     </w:tblStylePr>
   </w:style>
-  <w:style w:type="table" w:styleId="828">
+  <w:style w:type="table" w:styleId="857">
     <w:name w:val="Bordered &amp; Lined - Accent 6"/>
     <w:uiPriority w:val="99"/>
     <w:pPr>
@@ -32787,7 +33004,7 @@
       </w:tcPr>
     </w:tblStylePr>
   </w:style>
-  <w:style w:type="table" w:styleId="829">
+  <w:style w:type="table" w:styleId="858">
     <w:name w:val="Bordered"/>
     <w:uiPriority w:val="99"/>
     <w:pPr>
@@ -33017,7 +33234,7 @@
       </w:tcPr>
     </w:tblStylePr>
   </w:style>
-  <w:style w:type="table" w:styleId="830">
+  <w:style w:type="table" w:styleId="859">
     <w:name w:val="Bordered - Accent 1"/>
     <w:uiPriority w:val="99"/>
     <w:pPr>
@@ -33247,7 +33464,7 @@
       </w:tcPr>
     </w:tblStylePr>
   </w:style>
-  <w:style w:type="table" w:styleId="831">
+  <w:style w:type="table" w:styleId="860">
     <w:name w:val="Bordered - Accent 2"/>
     <w:uiPriority w:val="99"/>
     <w:pPr>
@@ -33477,7 +33694,7 @@
       </w:tcPr>
     </w:tblStylePr>
   </w:style>
-  <w:style w:type="table" w:styleId="832">
+  <w:style w:type="table" w:styleId="861">
     <w:name w:val="Bordered - Accent 3"/>
     <w:uiPriority w:val="99"/>
     <w:pPr>
@@ -33707,7 +33924,7 @@
       </w:tcPr>
     </w:tblStylePr>
   </w:style>
-  <w:style w:type="table" w:styleId="833">
+  <w:style w:type="table" w:styleId="862">
     <w:name w:val="Bordered - Accent 4"/>
     <w:uiPriority w:val="99"/>
     <w:pPr>
@@ -33937,7 +34154,7 @@
       </w:tcPr>
     </w:tblStylePr>
   </w:style>
-  <w:style w:type="table" w:styleId="834">
+  <w:style w:type="table" w:styleId="863">
     <w:name w:val="Bordered - Accent 5"/>
     <w:uiPriority w:val="99"/>
     <w:pPr>
@@ -34167,7 +34384,7 @@
       </w:tcPr>
     </w:tblStylePr>
   </w:style>
-  <w:style w:type="table" w:styleId="835">
+  <w:style w:type="table" w:styleId="864">
     <w:name w:val="Bordered - Accent 6"/>
     <w:uiPriority w:val="99"/>
     <w:pPr>
@@ -34397,7 +34614,7 @@
       </w:tcPr>
     </w:tblStylePr>
   </w:style>
-  <w:style w:type="character" w:styleId="836">
+  <w:style w:type="character" w:styleId="865">
     <w:name w:val="Hyperlink"/>
     <w:uiPriority w:val="99"/>
     <w:unhideWhenUsed/>
@@ -34411,10 +34628,10 @@
       <w:u w:val="single"/>
     </w:rPr>
   </w:style>
-  <w:style w:type="paragraph" w:styleId="837">
+  <w:style w:type="paragraph" w:styleId="866">
     <w:name w:val="footnote text"/>
-    <w:basedOn w:val="676"/>
-    <w:link w:val="838"/>
+    <w:basedOn w:val="705"/>
+    <w:link w:val="867"/>
     <w:uiPriority w:val="99"/>
     <w:semiHidden/>
     <w:unhideWhenUsed/>
@@ -34427,9 +34644,9 @@
       <w:sz w:val="18"/>
     </w:rPr>
   </w:style>
-  <w:style w:type="character" w:styleId="838">
+  <w:style w:type="character" w:styleId="867">
     <w:name w:val="Footnote Text Char"/>
-    <w:link w:val="837"/>
+    <w:link w:val="866"/>
     <w:uiPriority w:val="99"/>
     <w:pPr>
       <w:pBdr/>
@@ -34440,7 +34657,7 @@
       <w:sz w:val="18"/>
     </w:rPr>
   </w:style>
-  <w:style w:type="character" w:styleId="839">
+  <w:style w:type="character" w:styleId="868">
     <w:name w:val="footnote reference"/>
     <w:uiPriority w:val="99"/>
     <w:unhideWhenUsed/>
@@ -34453,10 +34670,10 @@
       <w:vertAlign w:val="superscript"/>
     </w:rPr>
   </w:style>
-  <w:style w:type="paragraph" w:styleId="840">
+  <w:style w:type="paragraph" w:styleId="869">
     <w:name w:val="endnote text"/>
-    <w:basedOn w:val="676"/>
-    <w:link w:val="841"/>
+    <w:basedOn w:val="705"/>
+    <w:link w:val="870"/>
     <w:uiPriority w:val="99"/>
     <w:semiHidden/>
     <w:unhideWhenUsed/>
@@ -34469,9 +34686,9 @@
       <w:sz w:val="20"/>
     </w:rPr>
   </w:style>
-  <w:style w:type="character" w:styleId="841">
+  <w:style w:type="character" w:styleId="870">
     <w:name w:val="Endnote Text Char"/>
-    <w:link w:val="840"/>
+    <w:link w:val="869"/>
     <w:uiPriority w:val="99"/>
     <w:pPr>
       <w:pBdr/>
@@ -34482,7 +34699,7 @@
       <w:sz w:val="20"/>
     </w:rPr>
   </w:style>
-  <w:style w:type="character" w:styleId="842">
+  <w:style w:type="character" w:styleId="871">
     <w:name w:val="endnote reference"/>
     <w:uiPriority w:val="99"/>
     <w:semiHidden/>
@@ -34496,10 +34713,10 @@
       <w:vertAlign w:val="superscript"/>
     </w:rPr>
   </w:style>
-  <w:style w:type="paragraph" w:styleId="843">
+  <w:style w:type="paragraph" w:styleId="872">
     <w:name w:val="toc 1"/>
-    <w:basedOn w:val="676"/>
-    <w:next w:val="676"/>
+    <w:basedOn w:val="705"/>
+    <w:next w:val="705"/>
     <w:uiPriority w:val="39"/>
     <w:unhideWhenUsed/>
     <w:pPr>
@@ -34508,10 +34725,10 @@
       <w:ind w:right="0" w:firstLine="0" w:left="0"/>
     </w:pPr>
   </w:style>
-  <w:style w:type="paragraph" w:styleId="844">
+  <w:style w:type="paragraph" w:styleId="873">
     <w:name w:val="toc 2"/>
-    <w:basedOn w:val="676"/>
-    <w:next w:val="676"/>
+    <w:basedOn w:val="705"/>
+    <w:next w:val="705"/>
     <w:uiPriority w:val="39"/>
     <w:unhideWhenUsed/>
     <w:pPr>
@@ -34520,10 +34737,10 @@
       <w:ind w:right="0" w:firstLine="0" w:left="283"/>
     </w:pPr>
   </w:style>
-  <w:style w:type="paragraph" w:styleId="845">
+  <w:style w:type="paragraph" w:styleId="874">
     <w:name w:val="toc 3"/>
-    <w:basedOn w:val="676"/>
-    <w:next w:val="676"/>
+    <w:basedOn w:val="705"/>
+    <w:next w:val="705"/>
     <w:uiPriority w:val="39"/>
     <w:unhideWhenUsed/>
     <w:pPr>
@@ -34532,10 +34749,10 @@
       <w:ind w:right="0" w:firstLine="0" w:left="567"/>
     </w:pPr>
   </w:style>
-  <w:style w:type="paragraph" w:styleId="846">
+  <w:style w:type="paragraph" w:styleId="875">
     <w:name w:val="toc 4"/>
-    <w:basedOn w:val="676"/>
-    <w:next w:val="676"/>
+    <w:basedOn w:val="705"/>
+    <w:next w:val="705"/>
     <w:uiPriority w:val="39"/>
     <w:unhideWhenUsed/>
     <w:pPr>
@@ -34544,10 +34761,10 @@
       <w:ind w:right="0" w:firstLine="0" w:left="850"/>
     </w:pPr>
   </w:style>
-  <w:style w:type="paragraph" w:styleId="847">
+  <w:style w:type="paragraph" w:styleId="876">
     <w:name w:val="toc 5"/>
-    <w:basedOn w:val="676"/>
-    <w:next w:val="676"/>
+    <w:basedOn w:val="705"/>
+    <w:next w:val="705"/>
     <w:uiPriority w:val="39"/>
     <w:unhideWhenUsed/>
     <w:pPr>
@@ -34556,10 +34773,10 @@
       <w:ind w:right="0" w:firstLine="0" w:left="1134"/>
     </w:pPr>
   </w:style>
-  <w:style w:type="paragraph" w:styleId="848">
+  <w:style w:type="paragraph" w:styleId="877">
     <w:name w:val="toc 6"/>
-    <w:basedOn w:val="676"/>
-    <w:next w:val="676"/>
+    <w:basedOn w:val="705"/>
+    <w:next w:val="705"/>
     <w:uiPriority w:val="39"/>
     <w:unhideWhenUsed/>
     <w:pPr>
@@ -34568,10 +34785,10 @@
       <w:ind w:right="0" w:firstLine="0" w:left="1417"/>
     </w:pPr>
   </w:style>
-  <w:style w:type="paragraph" w:styleId="849">
+  <w:style w:type="paragraph" w:styleId="878">
     <w:name w:val="toc 7"/>
-    <w:basedOn w:val="676"/>
-    <w:next w:val="676"/>
+    <w:basedOn w:val="705"/>
+    <w:next w:val="705"/>
     <w:uiPriority w:val="39"/>
     <w:unhideWhenUsed/>
     <w:pPr>
@@ -34580,10 +34797,10 @@
       <w:ind w:right="0" w:firstLine="0" w:left="1701"/>
     </w:pPr>
   </w:style>
-  <w:style w:type="paragraph" w:styleId="850">
+  <w:style w:type="paragraph" w:styleId="879">
     <w:name w:val="toc 8"/>
-    <w:basedOn w:val="676"/>
-    <w:next w:val="676"/>
+    <w:basedOn w:val="705"/>
+    <w:next w:val="705"/>
     <w:uiPriority w:val="39"/>
     <w:unhideWhenUsed/>
     <w:pPr>
@@ -34592,10 +34809,10 @@
       <w:ind w:right="0" w:firstLine="0" w:left="1984"/>
     </w:pPr>
   </w:style>
-  <w:style w:type="paragraph" w:styleId="851">
+  <w:style w:type="paragraph" w:styleId="880">
     <w:name w:val="toc 9"/>
-    <w:basedOn w:val="676"/>
-    <w:next w:val="676"/>
+    <w:basedOn w:val="705"/>
+    <w:next w:val="705"/>
     <w:uiPriority w:val="39"/>
     <w:unhideWhenUsed/>
     <w:pPr>
@@ -34604,7 +34821,7 @@
       <w:ind w:right="0" w:firstLine="0" w:left="2268"/>
     </w:pPr>
   </w:style>
-  <w:style w:type="paragraph" w:styleId="852">
+  <w:style w:type="paragraph" w:styleId="881">
     <w:name w:val="TOC Heading"/>
     <w:uiPriority w:val="39"/>
     <w:unhideWhenUsed/>
@@ -34614,10 +34831,10 @@
       <w:ind/>
     </w:pPr>
   </w:style>
-  <w:style w:type="paragraph" w:styleId="853">
+  <w:style w:type="paragraph" w:styleId="882">
     <w:name w:val="table of figures"/>
-    <w:basedOn w:val="676"/>
-    <w:next w:val="676"/>
+    <w:basedOn w:val="705"/>
+    <w:next w:val="705"/>
     <w:uiPriority w:val="99"/>
     <w:unhideWhenUsed/>
     <w:pPr>
@@ -34626,7 +34843,7 @@
       <w:ind/>
     </w:pPr>
   </w:style>
-  <w:style w:type="paragraph" w:styleId="854" w:default="1">
+  <w:style w:type="paragraph" w:styleId="883" w:default="1">
     <w:name w:val="DStyle_paragraph"/>
     <w:pPr>
       <w:widowControl w:val="true"/>
@@ -34642,19 +34859,19 @@
       <w:lang w:val="en-US" w:eastAsia="zh-CN" w:bidi="hi-IN"/>
     </w:rPr>
   </w:style>
-  <w:style w:type="paragraph" w:styleId="855" w:customStyle="1">
+  <w:style w:type="paragraph" w:styleId="884" w:customStyle="1">
     <w:name w:val="Standard"/>
-    <w:basedOn w:val="854"/>
+    <w:basedOn w:val="883"/>
     <w:pPr>
       <w:pBdr/>
       <w:spacing/>
       <w:ind/>
     </w:pPr>
   </w:style>
-  <w:style w:type="paragraph" w:styleId="856" w:customStyle="1">
+  <w:style w:type="paragraph" w:styleId="885" w:customStyle="1">
     <w:name w:val="Heading"/>
-    <w:basedOn w:val="855"/>
-    <w:next w:val="857"/>
+    <w:basedOn w:val="884"/>
+    <w:next w:val="886"/>
     <w:pPr>
       <w:keepNext w:val="true"/>
       <w:pBdr/>
@@ -34667,9 +34884,9 @@
       <w:szCs w:val="28"/>
     </w:rPr>
   </w:style>
-  <w:style w:type="paragraph" w:styleId="857" w:customStyle="1">
+  <w:style w:type="paragraph" w:styleId="886" w:customStyle="1">
     <w:name w:val="Text body"/>
-    <w:basedOn w:val="855"/>
+    <w:basedOn w:val="884"/>
     <w:qFormat/>
     <w:pPr>
       <w:pBdr/>
@@ -34677,9 +34894,9 @@
       <w:ind/>
     </w:pPr>
   </w:style>
-  <w:style w:type="paragraph" w:styleId="858" w:customStyle="1">
+  <w:style w:type="paragraph" w:styleId="887" w:customStyle="1">
     <w:name w:val="List"/>
-    <w:basedOn w:val="857"/>
+    <w:basedOn w:val="886"/>
     <w:pPr>
       <w:pBdr/>
       <w:spacing/>
@@ -34689,9 +34906,9 @@
       <w:rFonts w:cs="FreeSans"/>
     </w:rPr>
   </w:style>
-  <w:style w:type="paragraph" w:styleId="859" w:customStyle="1">
+  <w:style w:type="paragraph" w:styleId="888" w:customStyle="1">
     <w:name w:val="Caption"/>
-    <w:basedOn w:val="855"/>
+    <w:basedOn w:val="884"/>
     <w:pPr>
       <w:pBdr/>
       <w:spacing w:after="120" w:before="120"/>
@@ -34705,9 +34922,9 @@
       <w:szCs w:val="24"/>
     </w:rPr>
   </w:style>
-  <w:style w:type="paragraph" w:styleId="860" w:customStyle="1">
+  <w:style w:type="paragraph" w:styleId="889" w:customStyle="1">
     <w:name w:val="Index"/>
-    <w:basedOn w:val="855"/>
+    <w:basedOn w:val="884"/>
     <w:pPr>
       <w:pBdr/>
       <w:spacing/>
@@ -34717,10 +34934,10 @@
       <w:rFonts w:cs="FreeSans"/>
     </w:rPr>
   </w:style>
-  <w:style w:type="paragraph" w:styleId="861" w:customStyle="1">
+  <w:style w:type="paragraph" w:styleId="890" w:customStyle="1">
     <w:name w:val="Horizontal Line"/>
-    <w:basedOn w:val="855"/>
-    <w:next w:val="857"/>
+    <w:basedOn w:val="884"/>
+    <w:next w:val="886"/>
     <w:qFormat/>
     <w:pPr>
       <w:pBdr>
@@ -34737,9 +34954,9 @@
       <w:szCs w:val="12"/>
     </w:rPr>
   </w:style>
-  <w:style w:type="character" w:styleId="862" w:customStyle="1">
+  <w:style w:type="character" w:styleId="891" w:customStyle="1">
     <w:name w:val="Internet link"/>
-    <w:basedOn w:val="854"/>
+    <w:basedOn w:val="883"/>
     <w:qFormat/>
     <w:pPr>
       <w:pBdr/>
@@ -34751,9 +34968,9 @@
       <w:u w:val="single"/>
     </w:rPr>
   </w:style>
-  <w:style w:type="character" w:styleId="863" w:customStyle="1">
+  <w:style w:type="character" w:styleId="892" w:customStyle="1">
     <w:name w:val="Visited Internet Link"/>
-    <w:basedOn w:val="854"/>
+    <w:basedOn w:val="883"/>
     <w:qFormat/>
     <w:pPr>
       <w:pBdr/>
@@ -34765,9 +34982,9 @@
       <w:u w:val="single"/>
     </w:rPr>
   </w:style>
-  <w:style w:type="character" w:styleId="864" w:customStyle="1">
+  <w:style w:type="character" w:styleId="893" w:customStyle="1">
     <w:name w:val="ListLabel 1"/>
-    <w:basedOn w:val="854"/>
+    <w:basedOn w:val="883"/>
     <w:qFormat/>
     <w:pPr>
       <w:pBdr/>
@@ -34778,9 +34995,9 @@
       <w:rFonts w:cs="Symbol"/>
     </w:rPr>
   </w:style>
-  <w:style w:type="character" w:styleId="865" w:customStyle="1">
+  <w:style w:type="character" w:styleId="894" w:customStyle="1">
     <w:name w:val="ListLabel 2"/>
-    <w:basedOn w:val="854"/>
+    <w:basedOn w:val="883"/>
     <w:qFormat/>
     <w:pPr>
       <w:pBdr/>
@@ -34791,9 +35008,9 @@
       <w:rFonts w:cs="OpenSymbol"/>
     </w:rPr>
   </w:style>
-  <w:style w:type="character" w:styleId="866" w:customStyle="1">
+  <w:style w:type="character" w:styleId="895" w:customStyle="1">
     <w:name w:val="ListLabel 3"/>
-    <w:basedOn w:val="854"/>
+    <w:basedOn w:val="883"/>
     <w:qFormat/>
     <w:pPr>
       <w:pBdr/>
@@ -34804,9 +35021,9 @@
       <w:rFonts w:cs="OpenSymbol"/>
     </w:rPr>
   </w:style>
-  <w:style w:type="character" w:styleId="867" w:customStyle="1">
+  <w:style w:type="character" w:styleId="896" w:customStyle="1">
     <w:name w:val="ListLabel 4"/>
-    <w:basedOn w:val="854"/>
+    <w:basedOn w:val="883"/>
     <w:qFormat/>
     <w:pPr>
       <w:pBdr/>
@@ -34817,9 +35034,9 @@
       <w:rFonts w:cs="Symbol"/>
     </w:rPr>
   </w:style>
-  <w:style w:type="character" w:styleId="868" w:customStyle="1">
+  <w:style w:type="character" w:styleId="897" w:customStyle="1">
     <w:name w:val="ListLabel 5"/>
-    <w:basedOn w:val="854"/>
+    <w:basedOn w:val="883"/>
     <w:qFormat/>
     <w:pPr>
       <w:pBdr/>
@@ -34830,9 +35047,9 @@
       <w:rFonts w:cs="OpenSymbol"/>
     </w:rPr>
   </w:style>
-  <w:style w:type="character" w:styleId="869" w:customStyle="1">
+  <w:style w:type="character" w:styleId="898" w:customStyle="1">
     <w:name w:val="ListLabel 6"/>
-    <w:basedOn w:val="854"/>
+    <w:basedOn w:val="883"/>
     <w:qFormat/>
     <w:pPr>
       <w:pBdr/>
@@ -34843,9 +35060,9 @@
       <w:rFonts w:cs="OpenSymbol"/>
     </w:rPr>
   </w:style>
-  <w:style w:type="character" w:styleId="870" w:customStyle="1">
+  <w:style w:type="character" w:styleId="899" w:customStyle="1">
     <w:name w:val="ListLabel 7"/>
-    <w:basedOn w:val="854"/>
+    <w:basedOn w:val="883"/>
     <w:qFormat/>
     <w:pPr>
       <w:pBdr/>
@@ -34856,9 +35073,9 @@
       <w:rFonts w:cs="Symbol"/>
     </w:rPr>
   </w:style>
-  <w:style w:type="character" w:styleId="871" w:customStyle="1">
+  <w:style w:type="character" w:styleId="900" w:customStyle="1">
     <w:name w:val="ListLabel 8"/>
-    <w:basedOn w:val="854"/>
+    <w:basedOn w:val="883"/>
     <w:qFormat/>
     <w:pPr>
       <w:pBdr/>
@@ -34869,9 +35086,9 @@
       <w:rFonts w:cs="OpenSymbol"/>
     </w:rPr>
   </w:style>
-  <w:style w:type="character" w:styleId="872" w:customStyle="1">
+  <w:style w:type="character" w:styleId="901" w:customStyle="1">
     <w:name w:val="ListLabel 9"/>
-    <w:basedOn w:val="854"/>
+    <w:basedOn w:val="883"/>
     <w:qFormat/>
     <w:pPr>
       <w:pBdr/>
@@ -34882,9 +35099,9 @@
       <w:rFonts w:cs="OpenSymbol"/>
     </w:rPr>
   </w:style>
-  <w:style w:type="character" w:styleId="873" w:customStyle="1">
+  <w:style w:type="character" w:styleId="902" w:customStyle="1">
     <w:name w:val="ListLabel 10"/>
-    <w:basedOn w:val="854"/>
+    <w:basedOn w:val="883"/>
     <w:qFormat/>
     <w:pPr>
       <w:pBdr/>
@@ -34897,9 +35114,9 @@
       <w:szCs w:val="20"/>
     </w:rPr>
   </w:style>
-  <w:style w:type="character" w:styleId="874" w:customStyle="1">
+  <w:style w:type="character" w:styleId="903" w:customStyle="1">
     <w:name w:val="ListLabel 11"/>
-    <w:basedOn w:val="854"/>
+    <w:basedOn w:val="883"/>
     <w:qFormat/>
     <w:pPr>
       <w:pBdr/>
@@ -34910,9 +35127,9 @@
       <w:rFonts w:cs="OpenSymbol"/>
     </w:rPr>
   </w:style>
-  <w:style w:type="character" w:styleId="875" w:customStyle="1">
+  <w:style w:type="character" w:styleId="904" w:customStyle="1">
     <w:name w:val="ListLabel 12"/>
-    <w:basedOn w:val="854"/>
+    <w:basedOn w:val="883"/>
     <w:qFormat/>
     <w:pPr>
       <w:pBdr/>
@@ -34923,9 +35140,9 @@
       <w:rFonts w:cs="OpenSymbol"/>
     </w:rPr>
   </w:style>
-  <w:style w:type="character" w:styleId="876" w:customStyle="1">
+  <w:style w:type="character" w:styleId="905" w:customStyle="1">
     <w:name w:val="ListLabel 13"/>
-    <w:basedOn w:val="854"/>
+    <w:basedOn w:val="883"/>
     <w:qFormat/>
     <w:pPr>
       <w:pBdr/>
@@ -34936,9 +35153,9 @@
       <w:rFonts w:cs="Symbol"/>
     </w:rPr>
   </w:style>
-  <w:style w:type="character" w:styleId="877" w:customStyle="1">
+  <w:style w:type="character" w:styleId="906" w:customStyle="1">
     <w:name w:val="ListLabel 14"/>
-    <w:basedOn w:val="854"/>
+    <w:basedOn w:val="883"/>
     <w:qFormat/>
     <w:pPr>
       <w:pBdr/>
@@ -34949,9 +35166,9 @@
       <w:rFonts w:cs="OpenSymbol"/>
     </w:rPr>
   </w:style>
-  <w:style w:type="character" w:styleId="878" w:customStyle="1">
+  <w:style w:type="character" w:styleId="907" w:customStyle="1">
     <w:name w:val="ListLabel 15"/>
-    <w:basedOn w:val="854"/>
+    <w:basedOn w:val="883"/>
     <w:qFormat/>
     <w:pPr>
       <w:pBdr/>
@@ -34962,9 +35179,9 @@
       <w:rFonts w:cs="OpenSymbol"/>
     </w:rPr>
   </w:style>
-  <w:style w:type="character" w:styleId="879" w:customStyle="1">
+  <w:style w:type="character" w:styleId="908" w:customStyle="1">
     <w:name w:val="ListLabel 16"/>
-    <w:basedOn w:val="854"/>
+    <w:basedOn w:val="883"/>
     <w:qFormat/>
     <w:pPr>
       <w:pBdr/>
@@ -34975,9 +35192,9 @@
       <w:rFonts w:cs="Symbol"/>
     </w:rPr>
   </w:style>
-  <w:style w:type="character" w:styleId="880" w:customStyle="1">
+  <w:style w:type="character" w:styleId="909" w:customStyle="1">
     <w:name w:val="ListLabel 17"/>
-    <w:basedOn w:val="854"/>
+    <w:basedOn w:val="883"/>
     <w:qFormat/>
     <w:pPr>
       <w:pBdr/>
@@ -34988,9 +35205,9 @@
       <w:rFonts w:cs="OpenSymbol"/>
     </w:rPr>
   </w:style>
-  <w:style w:type="character" w:styleId="881" w:customStyle="1">
+  <w:style w:type="character" w:styleId="910" w:customStyle="1">
     <w:name w:val="ListLabel 18"/>
-    <w:basedOn w:val="854"/>
+    <w:basedOn w:val="883"/>
     <w:qFormat/>
     <w:pPr>
       <w:pBdr/>
@@ -35001,9 +35218,9 @@
       <w:rFonts w:cs="OpenSymbol"/>
     </w:rPr>
   </w:style>
-  <w:style w:type="character" w:styleId="882" w:customStyle="1">
+  <w:style w:type="character" w:styleId="911" w:customStyle="1">
     <w:name w:val="Bullet Symbols"/>
-    <w:basedOn w:val="854"/>
+    <w:basedOn w:val="883"/>
     <w:qFormat/>
     <w:pPr>
       <w:pBdr/>
@@ -35014,7 +35231,7 @@
       <w:rFonts w:ascii="OpenSymbol" w:hAnsi="OpenSymbol" w:eastAsia="OpenSymbol" w:cs="OpenSymbol"/>
     </w:rPr>
   </w:style>
-  <w:style w:type="character" w:styleId="883" w:default="1">
+  <w:style w:type="character" w:styleId="912" w:default="1">
     <w:name w:val="Default Paragraph Font"/>
     <w:uiPriority w:val="1"/>
     <w:semiHidden/>
@@ -35025,7 +35242,7 @@
       <w:ind/>
     </w:pPr>
   </w:style>
-  <w:style w:type="numbering" w:styleId="884" w:default="1">
+  <w:style w:type="numbering" w:styleId="913" w:default="1">
     <w:name w:val="No List"/>
     <w:uiPriority w:val="99"/>
     <w:semiHidden/>
@@ -35036,7 +35253,7 @@
       <w:ind/>
     </w:pPr>
   </w:style>
-  <w:style w:type="table" w:styleId="885" w:default="1">
+  <w:style w:type="table" w:styleId="914" w:default="1">
     <w:name w:val="Normal Table"/>
     <w:uiPriority w:val="99"/>
     <w:semiHidden/>

</xml_diff>

<commit_message>
Modified resume to make it more professional.
</commit_message>
<xml_diff>
--- a/resources/resume.docx
+++ b/resources/resume.docx
@@ -4,7 +4,7 @@
   <w:body>
     <w:p>
       <w:pPr>
-        <w:pStyle w:val="884"/>
+        <w:pStyle w:val="885"/>
         <w:pBdr/>
         <w:tabs>
           <w:tab w:val="right" w:leader="none" w:pos="12240"/>
@@ -77,7 +77,7 @@
     </w:p>
     <w:p>
       <w:pPr>
-        <w:pStyle w:val="884"/>
+        <w:pStyle w:val="885"/>
         <w:pBdr/>
         <w:tabs>
           <w:tab w:val="right" w:leader="none" w:pos="12240"/>
@@ -128,7 +128,7 @@
     </w:p>
     <w:p>
       <w:pPr>
-        <w:pStyle w:val="884"/>
+        <w:pStyle w:val="885"/>
         <w:pBdr/>
         <w:tabs>
           <w:tab w:val="right" w:leader="none" w:pos="12240"/>
@@ -137,7 +137,10 @@
         <w:ind/>
         <w:jc w:val="center"/>
         <w:rPr>
+          <w:rFonts w:ascii="Times New Roman" w:hAnsi="Times New Roman" w:cs="Times New Roman"/>
           <w:color w:val="000000" w:themeColor="text1"/>
+          <w:sz w:val="20"/>
+          <w:szCs w:val="20"/>
         </w:rPr>
       </w:pPr>
       <w:r>
@@ -149,24 +152,48 @@
           <w:sz w:val="20"/>
           <w:szCs w:val="20"/>
         </w:rPr>
-        <w:t xml:space="preserve">571-623-4086 | </w:t>
       </w:r>
-      <w:hyperlink r:id="rId11" w:tooltip="mailto:mfeigenbaum23@gmail.com" w:history="1">
+      <w:hyperlink r:id="rId11" w:tooltip="tel:5716234086" w:history="1">
         <w:r>
           <w:rPr>
-            <w:rStyle w:val="891"/>
+            <w:rStyle w:val="866"/>
+            <w:rFonts w:ascii="times new roman" w:hAnsi="times new roman"/>
+            <w:b w:val="0"/>
+            <w:bCs w:val="0"/>
+            <w:color w:val="000000" w:themeColor="text1"/>
+            <w:sz w:val="20"/>
+            <w:szCs w:val="20"/>
+          </w:rPr>
+          <w:t xml:space="preserve">571-623-4086</w:t>
+        </w:r>
+      </w:hyperlink>
+      <w:r>
+        <w:rPr>
+          <w:rFonts w:ascii="times new roman" w:hAnsi="times new roman"/>
+          <w:b w:val="0"/>
+          <w:bCs w:val="0"/>
+          <w:color w:val="000000" w:themeColor="text1"/>
+          <w:sz w:val="20"/>
+          <w:szCs w:val="20"/>
+        </w:rPr>
+        <w:t xml:space="preserve"> | </w:t>
+      </w:r>
+      <w:hyperlink r:id="rId12" w:tooltip="mailto:mfeigenbaum23@gmail.com" w:history="1">
+        <w:r>
+          <w:rPr>
+            <w:rStyle w:val="892"/>
             <w:color w:val="000000" w:themeColor="text1"/>
           </w:rPr>
         </w:r>
         <w:r>
           <w:rPr>
-            <w:rStyle w:val="891"/>
+            <w:rStyle w:val="892"/>
             <w:color w:val="000000" w:themeColor="text1"/>
           </w:rPr>
         </w:r>
         <w:r>
           <w:rPr>
-            <w:rStyle w:val="891"/>
+            <w:rStyle w:val="892"/>
             <w:rFonts w:ascii="times new roman" w:hAnsi="times new roman"/>
             <w:b w:val="0"/>
             <w:bCs w:val="0"/>
@@ -188,22 +215,22 @@
         </w:rPr>
         <w:t xml:space="preserve"> | </w:t>
       </w:r>
-      <w:hyperlink r:id="rId12" w:tooltip="https://mrf-dot.github.io/" w:history="1">
+      <w:hyperlink r:id="rId13" w:tooltip="https://mrf-dot.github.io/" w:history="1">
         <w:r>
           <w:rPr>
-            <w:rStyle w:val="891"/>
+            <w:rStyle w:val="892"/>
             <w:color w:val="000000" w:themeColor="text1"/>
           </w:rPr>
         </w:r>
         <w:r>
           <w:rPr>
-            <w:rStyle w:val="891"/>
+            <w:rStyle w:val="892"/>
             <w:color w:val="000000" w:themeColor="text1"/>
           </w:rPr>
         </w:r>
         <w:r>
           <w:rPr>
-            <w:rStyle w:val="891"/>
+            <w:rStyle w:val="892"/>
             <w:rFonts w:ascii="times new roman" w:hAnsi="times new roman"/>
             <w:b w:val="0"/>
             <w:bCs w:val="0"/>
@@ -216,18 +243,45 @@
       </w:hyperlink>
       <w:r>
         <w:rPr>
+          <w:rFonts w:ascii="Times New Roman" w:hAnsi="Times New Roman" w:eastAsia="Times New Roman" w:cs="Times New Roman"/>
           <w:color w:val="000000" w:themeColor="text1"/>
+          <w:sz w:val="20"/>
+          <w:szCs w:val="20"/>
+        </w:rPr>
+        <w:t xml:space="preserve"> | </w:t>
+      </w:r>
+      <w:hyperlink r:id="rId14" w:tooltip="https://www.linkedin.com/in/mitch-feigenbaum-a6284127b/" w:history="1">
+        <w:r>
+          <w:rPr>
+            <w:rStyle w:val="866"/>
+            <w:rFonts w:ascii="Times New Roman" w:hAnsi="Times New Roman" w:eastAsia="Times New Roman" w:cs="Times New Roman"/>
+            <w:color w:val="000000" w:themeColor="text1"/>
+            <w:sz w:val="20"/>
+            <w:szCs w:val="20"/>
+          </w:rPr>
+          <w:t xml:space="preserve">linkedin.com/in/mitch-feigenbaum-a6284127b</w:t>
+        </w:r>
+      </w:hyperlink>
+      <w:r>
+        <w:rPr>
+          <w:rFonts w:ascii="Times New Roman" w:hAnsi="Times New Roman" w:eastAsia="Times New Roman" w:cs="Times New Roman"/>
+          <w:color w:val="000000" w:themeColor="text1"/>
+          <w:sz w:val="20"/>
+          <w:szCs w:val="20"/>
         </w:rPr>
       </w:r>
       <w:r>
         <w:rPr>
+          <w:rFonts w:ascii="Times New Roman" w:hAnsi="Times New Roman" w:cs="Times New Roman"/>
           <w:color w:val="000000" w:themeColor="text1"/>
+          <w:sz w:val="20"/>
+          <w:szCs w:val="20"/>
         </w:rPr>
       </w:r>
     </w:p>
     <w:p>
       <w:pPr>
-        <w:pStyle w:val="884"/>
+        <w:pStyle w:val="885"/>
         <w:pBdr/>
         <w:tabs>
           <w:tab w:val="right" w:leader="none" w:pos="12240"/>
@@ -277,7 +331,7 @@
     </w:p>
     <w:p>
       <w:pPr>
-        <w:pStyle w:val="890"/>
+        <w:pStyle w:val="891"/>
         <w:pBdr/>
         <w:tabs>
           <w:tab w:val="right" w:leader="none" w:pos="12240"/>
@@ -328,7 +382,7 @@
     </w:p>
     <w:p>
       <w:pPr>
-        <w:pStyle w:val="886"/>
+        <w:pStyle w:val="887"/>
         <w:pBdr/>
         <w:tabs>
           <w:tab w:val="right" w:leader="none" w:pos="12240"/>
@@ -381,7 +435,7 @@
     </w:p>
     <w:p>
       <w:pPr>
-        <w:pStyle w:val="886"/>
+        <w:pStyle w:val="887"/>
         <w:pBdr/>
         <w:tabs>
           <w:tab w:val="right" w:leader="none" w:pos="12240"/>
@@ -439,7 +493,7 @@
     </w:p>
     <w:p>
       <w:pPr>
-        <w:pStyle w:val="886"/>
+        <w:pStyle w:val="887"/>
         <w:numPr>
           <w:ilvl w:val="0"/>
           <w:numId w:val="12"/>
@@ -500,7 +554,7 @@
     </w:p>
     <w:p>
       <w:pPr>
-        <w:pStyle w:val="886"/>
+        <w:pStyle w:val="887"/>
         <w:numPr>
           <w:ilvl w:val="0"/>
           <w:numId w:val="12"/>
@@ -561,7 +615,7 @@
     </w:p>
     <w:p>
       <w:pPr>
-        <w:pStyle w:val="886"/>
+        <w:pStyle w:val="887"/>
         <w:numPr>
           <w:ilvl w:val="0"/>
           <w:numId w:val="12"/>
@@ -622,7 +676,7 @@
     </w:p>
     <w:p>
       <w:pPr>
-        <w:pStyle w:val="890"/>
+        <w:pStyle w:val="891"/>
         <w:pBdr/>
         <w:tabs>
           <w:tab w:val="right" w:leader="none" w:pos="12240"/>
@@ -673,7 +727,7 @@
     </w:p>
     <w:p>
       <w:pPr>
-        <w:pStyle w:val="886"/>
+        <w:pStyle w:val="887"/>
         <w:pBdr/>
         <w:tabs>
           <w:tab w:val="right" w:leader="none" w:pos="12240"/>
@@ -709,11 +763,12 @@
       <w:r>
         <w:rPr>
           <w:rFonts w:ascii="times new roman" w:hAnsi="times new roman"/>
-          <w:b w:val="0"/>
-          <w:bCs w:val="0"/>
+          <w:b/>
+          <w:bCs/>
           <w:color w:val="000000" w:themeColor="text1"/>
           <w:sz w:val="20"/>
           <w:szCs w:val="20"/>
+          <w:highlight w:val="none"/>
         </w:rPr>
       </w:r>
       <w:r>
@@ -730,7 +785,7 @@
     </w:p>
     <w:p>
       <w:pPr>
-        <w:pStyle w:val="886"/>
+        <w:pStyle w:val="887"/>
         <w:pBdr/>
         <w:tabs>
           <w:tab w:val="right" w:leader="none" w:pos="12240"/>
@@ -805,7 +860,7 @@
     </w:p>
     <w:p>
       <w:pPr>
-        <w:pStyle w:val="886"/>
+        <w:pStyle w:val="887"/>
         <w:numPr>
           <w:ilvl w:val="0"/>
           <w:numId w:val="15"/>
@@ -848,7 +903,6 @@
           <w:b w:val="0"/>
           <w:bCs w:val="0"/>
           <w:i w:val="0"/>
-          <w:iCs w:val="0"/>
           <w:color w:val="000000" w:themeColor="text1"/>
           <w:sz w:val="20"/>
           <w:szCs w:val="20"/>
@@ -870,7 +924,7 @@
     </w:p>
     <w:p>
       <w:pPr>
-        <w:pStyle w:val="886"/>
+        <w:pStyle w:val="887"/>
         <w:numPr>
           <w:ilvl w:val="0"/>
           <w:numId w:val="15"/>
@@ -913,7 +967,6 @@
           <w:b w:val="0"/>
           <w:bCs w:val="0"/>
           <w:i w:val="0"/>
-          <w:iCs w:val="0"/>
           <w:color w:val="000000" w:themeColor="text1"/>
           <w:sz w:val="20"/>
           <w:szCs w:val="20"/>
@@ -935,7 +988,7 @@
     </w:p>
     <w:p>
       <w:pPr>
-        <w:pStyle w:val="886"/>
+        <w:pStyle w:val="887"/>
         <w:pBdr/>
         <w:tabs>
           <w:tab w:val="right" w:leader="none" w:pos="12240"/>
@@ -1045,7 +1098,7 @@
     </w:p>
     <w:p>
       <w:pPr>
-        <w:pStyle w:val="886"/>
+        <w:pStyle w:val="887"/>
         <w:pBdr/>
         <w:tabs>
           <w:tab w:val="right" w:leader="none" w:pos="12240"/>
@@ -1089,10 +1142,15 @@
           <w:color w:val="000000" w:themeColor="text1"/>
         </w:rPr>
       </w:r>
+      <w:r>
+        <w:rPr>
+          <w:color w:val="000000" w:themeColor="text1"/>
+        </w:rPr>
+      </w:r>
     </w:p>
     <w:p>
       <w:pPr>
-        <w:pStyle w:val="886"/>
+        <w:pStyle w:val="887"/>
         <w:numPr>
           <w:ilvl w:val="0"/>
           <w:numId w:val="3"/>
@@ -1220,7 +1278,7 @@
     </w:p>
     <w:p>
       <w:pPr>
-        <w:pStyle w:val="886"/>
+        <w:pStyle w:val="887"/>
         <w:numPr>
           <w:ilvl w:val="0"/>
           <w:numId w:val="3"/>
@@ -1283,7 +1341,7 @@
     </w:p>
     <w:p>
       <w:pPr>
-        <w:pStyle w:val="886"/>
+        <w:pStyle w:val="887"/>
         <w:pBdr/>
         <w:tabs>
           <w:tab w:val="right" w:leader="none" w:pos="12240"/>
@@ -1344,7 +1402,7 @@
     </w:p>
     <w:p>
       <w:pPr>
-        <w:pStyle w:val="886"/>
+        <w:pStyle w:val="887"/>
         <w:pBdr/>
         <w:tabs>
           <w:tab w:val="right" w:leader="none" w:pos="12240"/>
@@ -1388,10 +1446,15 @@
           <w:color w:val="000000" w:themeColor="text1"/>
         </w:rPr>
       </w:r>
+      <w:r>
+        <w:rPr>
+          <w:color w:val="000000" w:themeColor="text1"/>
+        </w:rPr>
+      </w:r>
     </w:p>
     <w:p>
       <w:pPr>
-        <w:pStyle w:val="886"/>
+        <w:pStyle w:val="887"/>
         <w:numPr>
           <w:ilvl w:val="0"/>
           <w:numId w:val="4"/>
@@ -1454,7 +1517,7 @@
     </w:p>
     <w:p>
       <w:pPr>
-        <w:pStyle w:val="890"/>
+        <w:pStyle w:val="891"/>
         <w:pBdr/>
         <w:tabs>
           <w:tab w:val="right" w:leader="none" w:pos="12240"/>
@@ -1505,7 +1568,7 @@
     </w:p>
     <w:p>
       <w:pPr>
-        <w:pStyle w:val="886"/>
+        <w:pStyle w:val="887"/>
         <w:numPr>
           <w:ilvl w:val="0"/>
           <w:numId w:val="13"/>
@@ -1548,10 +1611,15 @@
           <w:color w:val="000000" w:themeColor="text1"/>
         </w:rPr>
       </w:r>
+      <w:r>
+        <w:rPr>
+          <w:color w:val="000000" w:themeColor="text1"/>
+        </w:rPr>
+      </w:r>
     </w:p>
     <w:p>
       <w:pPr>
-        <w:pStyle w:val="886"/>
+        <w:pStyle w:val="887"/>
         <w:numPr>
           <w:ilvl w:val="0"/>
           <w:numId w:val="13"/>
@@ -1595,13 +1663,9 @@
       </w:r>
       <w:r>
         <w:rPr>
-          <w:rFonts w:ascii="times new roman" w:hAnsi="times new roman"/>
           <w:b/>
           <w:bCs/>
           <w:color w:val="000000" w:themeColor="text1"/>
-          <w:sz w:val="20"/>
-          <w:szCs w:val="20"/>
-          <w:highlight w:val="none"/>
         </w:rPr>
       </w:r>
       <w:r>
@@ -1614,7 +1678,7 @@
     </w:p>
     <w:p>
       <w:pPr>
-        <w:pStyle w:val="886"/>
+        <w:pStyle w:val="887"/>
         <w:numPr>
           <w:ilvl w:val="0"/>
           <w:numId w:val="13"/>
@@ -1658,13 +1722,9 @@
       </w:r>
       <w:r>
         <w:rPr>
-          <w:rFonts w:ascii="times new roman" w:hAnsi="times new roman"/>
-          <w:b w:val="0"/>
-          <w:bCs w:val="0"/>
+          <w:b/>
+          <w:bCs/>
           <w:color w:val="000000" w:themeColor="text1"/>
-          <w:sz w:val="20"/>
-          <w:szCs w:val="20"/>
-          <w:highlight w:val="none"/>
         </w:rPr>
       </w:r>
       <w:r>
@@ -1677,7 +1737,7 @@
     </w:p>
     <w:p>
       <w:pPr>
-        <w:pStyle w:val="890"/>
+        <w:pStyle w:val="891"/>
         <w:pBdr/>
         <w:tabs>
           <w:tab w:val="right" w:leader="none" w:pos="12240"/>
@@ -1728,7 +1788,7 @@
     </w:p>
     <w:p>
       <w:pPr>
-        <w:pStyle w:val="886"/>
+        <w:pStyle w:val="887"/>
         <w:numPr>
           <w:ilvl w:val="0"/>
           <w:numId w:val="5"/>
@@ -1770,32 +1830,21 @@
         <w:t xml:space="preserve">code repository</w:t>
         <w:tab/>
       </w:r>
-      <w:hyperlink r:id="rId13" w:tooltip="https://github.com/mrf-dot/personal" w:history="1">
+      <w:hyperlink r:id="rId15" w:tooltip="https://github.com/mrf-dot/personal" w:history="1">
         <w:r>
           <w:rPr>
-            <w:rStyle w:val="891"/>
+            <w:rStyle w:val="866"/>
             <w:rFonts w:ascii="Times New Roman" w:hAnsi="Times New Roman" w:eastAsia="Times New Roman" w:cs="Times New Roman"/>
             <w:color w:val="000000" w:themeColor="text1"/>
             <w:sz w:val="20"/>
             <w:szCs w:val="20"/>
           </w:rPr>
-        </w:r>
-        <w:r>
-          <w:rPr>
-            <w:rStyle w:val="891"/>
-            <w:rFonts w:ascii="Times New Roman" w:hAnsi="Times New Roman" w:eastAsia="Times New Roman" w:cs="Times New Roman"/>
-            <w:b w:val="0"/>
-            <w:bCs w:val="0"/>
-            <w:color w:val="000000" w:themeColor="text1"/>
-            <w:sz w:val="20"/>
-            <w:szCs w:val="20"/>
-          </w:rPr>
-          <w:t xml:space="preserve">https://github.com/mrf-dot/personal</w:t>
+          <w:t xml:space="preserve">github.com/mrf-dot/personal</w:t>
         </w:r>
       </w:hyperlink>
       <w:r>
         <w:rPr>
-          <w:rFonts w:ascii="Times New Roman" w:hAnsi="Times New Roman" w:eastAsia="Times New Roman" w:cs="Times New Roman"/>
+          <w:rFonts w:ascii="Times New Roman" w:hAnsi="Times New Roman" w:cs="Times New Roman"/>
           <w:color w:val="000000" w:themeColor="text1"/>
           <w:sz w:val="20"/>
           <w:szCs w:val="20"/>
@@ -1812,7 +1861,7 @@
     </w:p>
     <w:p>
       <w:pPr>
-        <w:pStyle w:val="886"/>
+        <w:pStyle w:val="887"/>
         <w:numPr>
           <w:ilvl w:val="0"/>
           <w:numId w:val="5"/>
@@ -1843,41 +1892,21 @@
         <w:t xml:space="preserve">60 page programming guide made in Roff document format language</w:t>
         <w:tab/>
       </w:r>
-      <w:hyperlink r:id="rId14" w:tooltip="https://github.com/mrf-dot/proguide" w:history="1">
+      <w:hyperlink r:id="rId16" w:tooltip="https://github.com/mrf-dot/proguide" w:history="1">
         <w:r>
           <w:rPr>
-            <w:rStyle w:val="891"/>
+            <w:rStyle w:val="866"/>
             <w:rFonts w:ascii="Times New Roman" w:hAnsi="Times New Roman" w:eastAsia="Times New Roman" w:cs="Times New Roman"/>
             <w:color w:val="000000" w:themeColor="text1"/>
             <w:sz w:val="20"/>
             <w:szCs w:val="20"/>
           </w:rPr>
-        </w:r>
-        <w:r>
-          <w:rPr>
-            <w:rStyle w:val="891"/>
-            <w:rFonts w:ascii="Times New Roman" w:hAnsi="Times New Roman" w:eastAsia="Times New Roman" w:cs="Times New Roman"/>
-            <w:color w:val="000000" w:themeColor="text1"/>
-            <w:sz w:val="20"/>
-            <w:szCs w:val="20"/>
-          </w:rPr>
-        </w:r>
-        <w:r>
-          <w:rPr>
-            <w:rStyle w:val="891"/>
-            <w:rFonts w:ascii="Times New Roman" w:hAnsi="Times New Roman" w:eastAsia="Times New Roman" w:cs="Times New Roman"/>
-            <w:b w:val="0"/>
-            <w:bCs w:val="0"/>
-            <w:color w:val="000000" w:themeColor="text1"/>
-            <w:sz w:val="20"/>
-            <w:szCs w:val="20"/>
-          </w:rPr>
-          <w:t xml:space="preserve">https://github.com/mrf-dot/proguide</w:t>
+          <w:t xml:space="preserve">github.com/mrf-dot/proguide</w:t>
         </w:r>
       </w:hyperlink>
       <w:r>
         <w:rPr>
-          <w:rFonts w:ascii="Times New Roman" w:hAnsi="Times New Roman" w:eastAsia="Times New Roman" w:cs="Times New Roman"/>
+          <w:rFonts w:ascii="Times New Roman" w:hAnsi="Times New Roman" w:cs="Times New Roman"/>
           <w:color w:val="000000" w:themeColor="text1"/>
           <w:sz w:val="20"/>
           <w:szCs w:val="20"/>
@@ -1894,7 +1923,7 @@
     </w:p>
     <w:p>
       <w:pPr>
-        <w:pStyle w:val="886"/>
+        <w:pStyle w:val="887"/>
         <w:numPr>
           <w:ilvl w:val="0"/>
           <w:numId w:val="5"/>
@@ -1936,41 +1965,21 @@
         </w:rPr>
         <w:tab/>
       </w:r>
-      <w:hyperlink r:id="rId15" w:tooltip="https://github.com/mrf-dot/yt" w:history="1">
+      <w:hyperlink r:id="rId17" w:tooltip="https://github.com/mrf-dot/yt" w:history="1">
         <w:r>
           <w:rPr>
-            <w:rStyle w:val="891"/>
+            <w:rStyle w:val="866"/>
             <w:rFonts w:ascii="Times New Roman" w:hAnsi="Times New Roman" w:eastAsia="Times New Roman" w:cs="Times New Roman"/>
             <w:color w:val="000000" w:themeColor="text1"/>
             <w:sz w:val="20"/>
             <w:szCs w:val="20"/>
           </w:rPr>
-        </w:r>
-        <w:r>
-          <w:rPr>
-            <w:rStyle w:val="891"/>
-            <w:rFonts w:ascii="Times New Roman" w:hAnsi="Times New Roman" w:eastAsia="Times New Roman" w:cs="Times New Roman"/>
-            <w:color w:val="000000" w:themeColor="text1"/>
-            <w:sz w:val="20"/>
-            <w:szCs w:val="20"/>
-          </w:rPr>
-        </w:r>
-        <w:r>
-          <w:rPr>
-            <w:rStyle w:val="891"/>
-            <w:rFonts w:ascii="Times New Roman" w:hAnsi="Times New Roman" w:eastAsia="Times New Roman" w:cs="Times New Roman"/>
-            <w:b w:val="0"/>
-            <w:bCs w:val="0"/>
-            <w:color w:val="000000" w:themeColor="text1"/>
-            <w:sz w:val="20"/>
-            <w:szCs w:val="20"/>
-          </w:rPr>
-          <w:t xml:space="preserve">https://github.com/mrf-dot/yt</w:t>
+          <w:t xml:space="preserve">github.com/mrf-dot/yt</w:t>
         </w:r>
       </w:hyperlink>
       <w:r>
         <w:rPr>
-          <w:rFonts w:ascii="Times New Roman" w:hAnsi="Times New Roman" w:eastAsia="Times New Roman" w:cs="Times New Roman"/>
+          <w:rFonts w:ascii="Times New Roman" w:hAnsi="Times New Roman" w:cs="Times New Roman"/>
           <w:color w:val="000000" w:themeColor="text1"/>
           <w:sz w:val="20"/>
           <w:szCs w:val="20"/>
@@ -1987,7 +1996,7 @@
     </w:p>
     <w:p>
       <w:pPr>
-        <w:pStyle w:val="886"/>
+        <w:pStyle w:val="887"/>
         <w:numPr>
           <w:ilvl w:val="0"/>
           <w:numId w:val="5"/>
@@ -2027,36 +2036,16 @@
         <w:t xml:space="preserve">Multi-call card/blackjack program written in C</w:t>
         <w:tab/>
       </w:r>
-      <w:hyperlink r:id="rId16" w:tooltip="https://github.com/mrf-dot/blackjack" w:history="1">
+      <w:hyperlink r:id="rId18" w:tooltip="https://github.com/mrf-dot/blackjack" w:history="1">
         <w:r>
           <w:rPr>
-            <w:rStyle w:val="891"/>
+            <w:rStyle w:val="866"/>
             <w:rFonts w:ascii="Times New Roman" w:hAnsi="Times New Roman" w:eastAsia="Times New Roman" w:cs="Times New Roman"/>
             <w:color w:val="000000" w:themeColor="text1"/>
             <w:sz w:val="20"/>
             <w:szCs w:val="20"/>
           </w:rPr>
-        </w:r>
-        <w:r>
-          <w:rPr>
-            <w:rStyle w:val="891"/>
-            <w:rFonts w:ascii="Times New Roman" w:hAnsi="Times New Roman" w:eastAsia="Times New Roman" w:cs="Times New Roman"/>
-            <w:color w:val="000000" w:themeColor="text1"/>
-            <w:sz w:val="20"/>
-            <w:szCs w:val="20"/>
-          </w:rPr>
-        </w:r>
-        <w:r>
-          <w:rPr>
-            <w:rStyle w:val="891"/>
-            <w:rFonts w:ascii="Times New Roman" w:hAnsi="Times New Roman" w:eastAsia="Times New Roman" w:cs="Times New Roman"/>
-            <w:b w:val="0"/>
-            <w:bCs w:val="0"/>
-            <w:color w:val="000000" w:themeColor="text1"/>
-            <w:sz w:val="20"/>
-            <w:szCs w:val="20"/>
-          </w:rPr>
-          <w:t xml:space="preserve">https://github.com/mrf-dot/blackjack</w:t>
+          <w:t xml:space="preserve">github.com/mrf-dot/blackjack</w:t>
         </w:r>
       </w:hyperlink>
       <w:r>
@@ -2078,7 +2067,7 @@
     </w:p>
     <w:p>
       <w:pPr>
-        <w:pStyle w:val="886"/>
+        <w:pStyle w:val="887"/>
         <w:numPr>
           <w:ilvl w:val="0"/>
           <w:numId w:val="5"/>
@@ -2117,47 +2106,17 @@
           <w:highlight w:val="none"/>
         </w:rPr>
       </w:r>
-      <w:hyperlink r:id="rId17" w:tooltip="https://github.com/mrf-dot/sortlist" w:history="1">
+      <w:hyperlink r:id="rId19" w:tooltip="https://github.com/mrf-dot/sortlist" w:history="1">
         <w:r>
           <w:rPr>
-            <w:rStyle w:val="865"/>
+            <w:rStyle w:val="866"/>
             <w:rFonts w:ascii="Times New Roman" w:hAnsi="Times New Roman" w:eastAsia="Times New Roman" w:cs="Times New Roman"/>
             <w:color w:val="000000" w:themeColor="text1"/>
             <w:sz w:val="20"/>
             <w:szCs w:val="20"/>
             <w:highlight w:val="none"/>
           </w:rPr>
-          <w:t xml:space="preserve">https://github.com/mrf-dot/sortlist</w:t>
-        </w:r>
-        <w:r>
-          <w:rPr>
-            <w:rStyle w:val="865"/>
-            <w:rFonts w:ascii="Times New Roman" w:hAnsi="Times New Roman" w:eastAsia="Times New Roman" w:cs="Times New Roman"/>
-            <w:color w:val="000000" w:themeColor="text1"/>
-            <w:sz w:val="20"/>
-            <w:szCs w:val="20"/>
-            <w:highlight w:val="none"/>
-          </w:rPr>
-        </w:r>
-        <w:r>
-          <w:rPr>
-            <w:rStyle w:val="865"/>
-            <w:rFonts w:ascii="Times New Roman" w:hAnsi="Times New Roman" w:eastAsia="Times New Roman" w:cs="Times New Roman"/>
-            <w:color w:val="000000" w:themeColor="text1"/>
-            <w:sz w:val="20"/>
-            <w:szCs w:val="20"/>
-            <w:highlight w:val="none"/>
-          </w:rPr>
-        </w:r>
-        <w:r>
-          <w:rPr>
-            <w:rStyle w:val="865"/>
-            <w:rFonts w:ascii="Times New Roman" w:hAnsi="Times New Roman" w:eastAsia="Times New Roman" w:cs="Times New Roman"/>
-            <w:color w:val="000000" w:themeColor="text1"/>
-            <w:sz w:val="20"/>
-            <w:szCs w:val="20"/>
-            <w:highlight w:val="none"/>
-          </w:rPr>
+          <w:t xml:space="preserve">github.com/mrf-dot/sortlist</w:t>
         </w:r>
       </w:hyperlink>
       <w:r>
@@ -2179,7 +2138,7 @@
     </w:p>
     <w:p>
       <w:pPr>
-        <w:pStyle w:val="886"/>
+        <w:pStyle w:val="887"/>
         <w:numPr>
           <w:ilvl w:val="0"/>
           <w:numId w:val="5"/>
@@ -2234,41 +2193,22 @@
           <w:highlight w:val="none"/>
         </w:rPr>
       </w:r>
-      <w:hyperlink r:id="rId18" w:tooltip="https://github.com/mrf-dot/wingolf" w:history="1">
+      <w:hyperlink r:id="rId20" w:tooltip="https://github.com/mrf-dot/wingolf" w:history="1">
         <w:r>
           <w:rPr>
-            <w:rStyle w:val="865"/>
+            <w:rStyle w:val="866"/>
             <w:rFonts w:ascii="Times New Roman" w:hAnsi="Times New Roman" w:eastAsia="Times New Roman" w:cs="Times New Roman"/>
             <w:color w:val="000000" w:themeColor="text1"/>
             <w:sz w:val="20"/>
             <w:szCs w:val="20"/>
             <w:highlight w:val="none"/>
           </w:rPr>
-          <w:t xml:space="preserve">https://github.com/mrf-dot/wingolf</w:t>
-          <w:br/>
-        </w:r>
-        <w:r>
-          <w:rPr>
-            <w:rStyle w:val="865"/>
-            <w:rFonts w:ascii="Times New Roman" w:hAnsi="Times New Roman" w:eastAsia="Times New Roman" w:cs="Times New Roman"/>
-            <w:color w:val="000000" w:themeColor="text1"/>
-            <w:sz w:val="20"/>
-            <w:szCs w:val="20"/>
-            <w:highlight w:val="none"/>
-          </w:rPr>
-        </w:r>
-        <w:r>
-          <w:rPr>
-            <w:rStyle w:val="865"/>
-            <w:rFonts w:ascii="Times New Roman" w:hAnsi="Times New Roman" w:eastAsia="Times New Roman" w:cs="Times New Roman"/>
-            <w:color w:val="000000" w:themeColor="text1"/>
-            <w:highlight w:val="none"/>
-          </w:rPr>
+          <w:t xml:space="preserve">github.com/mrf-dot/wingolf </w:t>
         </w:r>
       </w:hyperlink>
       <w:r>
         <w:rPr>
-          <w:rFonts w:ascii="Times New Roman" w:hAnsi="Times New Roman" w:eastAsia="Times New Roman" w:cs="Times New Roman"/>
+          <w:rFonts w:ascii="Times New Roman" w:hAnsi="Times New Roman" w:cs="Times New Roman"/>
           <w:color w:val="000000" w:themeColor="text1"/>
         </w:rPr>
       </w:r>
@@ -2330,7 +2270,7 @@
 <w:ftr xmlns:wpc="http://schemas.microsoft.com/office/word/2010/wordprocessingCanvas" xmlns:mc="http://schemas.openxmlformats.org/markup-compatibility/2006" xmlns:o="urn:schemas-microsoft-com:office:office" xmlns:r="http://schemas.openxmlformats.org/officeDocument/2006/relationships" xmlns:m="http://schemas.openxmlformats.org/officeDocument/2006/math" xmlns:v="urn:schemas-microsoft-com:vml" xmlns:wp14="http://schemas.microsoft.com/office/word/2010/wordprocessingDrawing" xmlns:wp="http://schemas.openxmlformats.org/drawingml/2006/wordprocessingDrawing" xmlns:w10="urn:schemas-microsoft-com:office:word" xmlns:w="http://schemas.openxmlformats.org/wordprocessingml/2006/main" xmlns:w14="http://schemas.microsoft.com/office/word/2010/wordml" xmlns:w15="http://schemas.microsoft.com/office/word/2012/wordml" xmlns:wpg="http://schemas.microsoft.com/office/word/2010/wordprocessingGroup" xmlns:wpi="http://schemas.microsoft.com/office/word/2010/wordprocessingInk" xmlns:wne="http://schemas.microsoft.com/office/word/2006/wordml" xmlns:a="http://schemas.openxmlformats.org/drawingml/2006/main" xmlns:wps="http://schemas.microsoft.com/office/word/2010/wordprocessingShape" mc:Ignorable="w14 w15 wp14">
   <w:p>
     <w:pPr>
-      <w:pStyle w:val="736"/>
+      <w:pStyle w:val="737"/>
       <w:pBdr/>
       <w:spacing/>
       <w:ind/>
@@ -2406,7 +2346,7 @@
 <w:hdr xmlns:wpc="http://schemas.microsoft.com/office/word/2010/wordprocessingCanvas" xmlns:mc="http://schemas.openxmlformats.org/markup-compatibility/2006" xmlns:o="urn:schemas-microsoft-com:office:office" xmlns:r="http://schemas.openxmlformats.org/officeDocument/2006/relationships" xmlns:m="http://schemas.openxmlformats.org/officeDocument/2006/math" xmlns:v="urn:schemas-microsoft-com:vml" xmlns:wp14="http://schemas.microsoft.com/office/word/2010/wordprocessingDrawing" xmlns:wp="http://schemas.openxmlformats.org/drawingml/2006/wordprocessingDrawing" xmlns:w10="urn:schemas-microsoft-com:office:word" xmlns:w="http://schemas.openxmlformats.org/wordprocessingml/2006/main" xmlns:w14="http://schemas.microsoft.com/office/word/2010/wordml" xmlns:w15="http://schemas.microsoft.com/office/word/2012/wordml" xmlns:wpg="http://schemas.microsoft.com/office/word/2010/wordprocessingGroup" xmlns:wpi="http://schemas.microsoft.com/office/word/2010/wordprocessingInk" xmlns:wne="http://schemas.microsoft.com/office/word/2006/wordml" xmlns:a="http://schemas.openxmlformats.org/drawingml/2006/main" xmlns:wps="http://schemas.microsoft.com/office/word/2010/wordprocessingShape" mc:Ignorable="w14 w15 wp14">
   <w:p>
     <w:pPr>
-      <w:pStyle w:val="734"/>
+      <w:pStyle w:val="735"/>
       <w:pBdr/>
       <w:spacing/>
       <w:ind/>
@@ -4730,7 +4670,7 @@
     <w:lsdException w:name="Bibliography" w:uiPriority="37"/>
     <w:lsdException w:name="TOC Heading" w:uiPriority="39" w:qFormat="1"/>
   </w:latentStyles>
-  <w:style w:type="paragraph" w:styleId="705">
+  <w:style w:type="paragraph" w:styleId="706">
     <w:name w:val="Normal"/>
     <w:qFormat/>
     <w:pPr>
@@ -4739,11 +4679,11 @@
       <w:ind/>
     </w:pPr>
   </w:style>
-  <w:style w:type="paragraph" w:styleId="706">
+  <w:style w:type="paragraph" w:styleId="707">
     <w:name w:val="Heading 1"/>
-    <w:basedOn w:val="705"/>
-    <w:next w:val="705"/>
-    <w:link w:val="707"/>
+    <w:basedOn w:val="706"/>
+    <w:next w:val="706"/>
+    <w:link w:val="708"/>
     <w:uiPriority w:val="9"/>
     <w:qFormat/>
     <w:pPr>
@@ -4760,9 +4700,9 @@
       <w:szCs w:val="40"/>
     </w:rPr>
   </w:style>
-  <w:style w:type="character" w:styleId="707">
+  <w:style w:type="character" w:styleId="708">
     <w:name w:val="Heading 1 Char"/>
-    <w:link w:val="706"/>
+    <w:link w:val="707"/>
     <w:uiPriority w:val="9"/>
     <w:pPr>
       <w:pBdr/>
@@ -4775,11 +4715,11 @@
       <w:szCs w:val="40"/>
     </w:rPr>
   </w:style>
-  <w:style w:type="paragraph" w:styleId="708">
+  <w:style w:type="paragraph" w:styleId="709">
     <w:name w:val="Heading 2"/>
-    <w:basedOn w:val="705"/>
-    <w:next w:val="705"/>
-    <w:link w:val="709"/>
+    <w:basedOn w:val="706"/>
+    <w:next w:val="706"/>
+    <w:link w:val="710"/>
     <w:uiPriority w:val="9"/>
     <w:unhideWhenUsed/>
     <w:qFormat/>
@@ -4796,9 +4736,9 @@
       <w:sz w:val="34"/>
     </w:rPr>
   </w:style>
-  <w:style w:type="character" w:styleId="709">
+  <w:style w:type="character" w:styleId="710">
     <w:name w:val="Heading 2 Char"/>
-    <w:link w:val="708"/>
+    <w:link w:val="709"/>
     <w:uiPriority w:val="9"/>
     <w:pPr>
       <w:pBdr/>
@@ -4810,11 +4750,11 @@
       <w:sz w:val="34"/>
     </w:rPr>
   </w:style>
-  <w:style w:type="paragraph" w:styleId="710">
+  <w:style w:type="paragraph" w:styleId="711">
     <w:name w:val="Heading 3"/>
-    <w:basedOn w:val="705"/>
-    <w:next w:val="705"/>
-    <w:link w:val="711"/>
+    <w:basedOn w:val="706"/>
+    <w:next w:val="706"/>
+    <w:link w:val="712"/>
     <w:uiPriority w:val="9"/>
     <w:unhideWhenUsed/>
     <w:qFormat/>
@@ -4832,9 +4772,9 @@
       <w:szCs w:val="30"/>
     </w:rPr>
   </w:style>
-  <w:style w:type="character" w:styleId="711">
+  <w:style w:type="character" w:styleId="712">
     <w:name w:val="Heading 3 Char"/>
-    <w:link w:val="710"/>
+    <w:link w:val="711"/>
     <w:uiPriority w:val="9"/>
     <w:pPr>
       <w:pBdr/>
@@ -4847,11 +4787,11 @@
       <w:szCs w:val="30"/>
     </w:rPr>
   </w:style>
-  <w:style w:type="paragraph" w:styleId="712">
+  <w:style w:type="paragraph" w:styleId="713">
     <w:name w:val="Heading 4"/>
-    <w:basedOn w:val="705"/>
-    <w:next w:val="705"/>
-    <w:link w:val="713"/>
+    <w:basedOn w:val="706"/>
+    <w:next w:val="706"/>
+    <w:link w:val="714"/>
     <w:uiPriority w:val="9"/>
     <w:unhideWhenUsed/>
     <w:qFormat/>
@@ -4871,9 +4811,9 @@
       <w:szCs w:val="26"/>
     </w:rPr>
   </w:style>
-  <w:style w:type="character" w:styleId="713">
+  <w:style w:type="character" w:styleId="714">
     <w:name w:val="Heading 4 Char"/>
-    <w:link w:val="712"/>
+    <w:link w:val="713"/>
     <w:uiPriority w:val="9"/>
     <w:pPr>
       <w:pBdr/>
@@ -4888,11 +4828,11 @@
       <w:szCs w:val="26"/>
     </w:rPr>
   </w:style>
-  <w:style w:type="paragraph" w:styleId="714">
+  <w:style w:type="paragraph" w:styleId="715">
     <w:name w:val="Heading 5"/>
-    <w:basedOn w:val="705"/>
-    <w:next w:val="705"/>
-    <w:link w:val="715"/>
+    <w:basedOn w:val="706"/>
+    <w:next w:val="706"/>
+    <w:link w:val="716"/>
     <w:uiPriority w:val="9"/>
     <w:unhideWhenUsed/>
     <w:qFormat/>
@@ -4912,9 +4852,9 @@
       <w:szCs w:val="24"/>
     </w:rPr>
   </w:style>
-  <w:style w:type="character" w:styleId="715">
+  <w:style w:type="character" w:styleId="716">
     <w:name w:val="Heading 5 Char"/>
-    <w:link w:val="714"/>
+    <w:link w:val="715"/>
     <w:uiPriority w:val="9"/>
     <w:pPr>
       <w:pBdr/>
@@ -4929,11 +4869,11 @@
       <w:szCs w:val="24"/>
     </w:rPr>
   </w:style>
-  <w:style w:type="paragraph" w:styleId="716">
+  <w:style w:type="paragraph" w:styleId="717">
     <w:name w:val="Heading 6"/>
-    <w:basedOn w:val="705"/>
-    <w:next w:val="705"/>
-    <w:link w:val="717"/>
+    <w:basedOn w:val="706"/>
+    <w:next w:val="706"/>
+    <w:link w:val="718"/>
     <w:uiPriority w:val="9"/>
     <w:unhideWhenUsed/>
     <w:qFormat/>
@@ -4953,9 +4893,9 @@
       <w:szCs w:val="22"/>
     </w:rPr>
   </w:style>
-  <w:style w:type="character" w:styleId="717">
+  <w:style w:type="character" w:styleId="718">
     <w:name w:val="Heading 6 Char"/>
-    <w:link w:val="716"/>
+    <w:link w:val="717"/>
     <w:uiPriority w:val="9"/>
     <w:pPr>
       <w:pBdr/>
@@ -4970,11 +4910,11 @@
       <w:szCs w:val="22"/>
     </w:rPr>
   </w:style>
-  <w:style w:type="paragraph" w:styleId="718">
+  <w:style w:type="paragraph" w:styleId="719">
     <w:name w:val="Heading 7"/>
-    <w:basedOn w:val="705"/>
-    <w:next w:val="705"/>
-    <w:link w:val="719"/>
+    <w:basedOn w:val="706"/>
+    <w:next w:val="706"/>
+    <w:link w:val="720"/>
     <w:uiPriority w:val="9"/>
     <w:unhideWhenUsed/>
     <w:qFormat/>
@@ -4996,9 +4936,9 @@
       <w:szCs w:val="22"/>
     </w:rPr>
   </w:style>
-  <w:style w:type="character" w:styleId="719">
+  <w:style w:type="character" w:styleId="720">
     <w:name w:val="Heading 7 Char"/>
-    <w:link w:val="718"/>
+    <w:link w:val="719"/>
     <w:uiPriority w:val="9"/>
     <w:pPr>
       <w:pBdr/>
@@ -5015,11 +4955,11 @@
       <w:szCs w:val="22"/>
     </w:rPr>
   </w:style>
-  <w:style w:type="paragraph" w:styleId="720">
+  <w:style w:type="paragraph" w:styleId="721">
     <w:name w:val="Heading 8"/>
-    <w:basedOn w:val="705"/>
-    <w:next w:val="705"/>
-    <w:link w:val="721"/>
+    <w:basedOn w:val="706"/>
+    <w:next w:val="706"/>
+    <w:link w:val="722"/>
     <w:uiPriority w:val="9"/>
     <w:unhideWhenUsed/>
     <w:qFormat/>
@@ -5039,9 +4979,9 @@
       <w:szCs w:val="22"/>
     </w:rPr>
   </w:style>
-  <w:style w:type="character" w:styleId="721">
+  <w:style w:type="character" w:styleId="722">
     <w:name w:val="Heading 8 Char"/>
-    <w:link w:val="720"/>
+    <w:link w:val="721"/>
     <w:uiPriority w:val="9"/>
     <w:pPr>
       <w:pBdr/>
@@ -5056,11 +4996,11 @@
       <w:szCs w:val="22"/>
     </w:rPr>
   </w:style>
-  <w:style w:type="paragraph" w:styleId="722">
+  <w:style w:type="paragraph" w:styleId="723">
     <w:name w:val="Heading 9"/>
-    <w:basedOn w:val="705"/>
-    <w:next w:val="705"/>
-    <w:link w:val="723"/>
+    <w:basedOn w:val="706"/>
+    <w:next w:val="706"/>
+    <w:link w:val="724"/>
     <w:uiPriority w:val="9"/>
     <w:unhideWhenUsed/>
     <w:qFormat/>
@@ -5080,9 +5020,9 @@
       <w:szCs w:val="21"/>
     </w:rPr>
   </w:style>
-  <w:style w:type="character" w:styleId="723">
+  <w:style w:type="character" w:styleId="724">
     <w:name w:val="Heading 9 Char"/>
-    <w:link w:val="722"/>
+    <w:link w:val="723"/>
     <w:uiPriority w:val="9"/>
     <w:pPr>
       <w:pBdr/>
@@ -5097,9 +5037,9 @@
       <w:szCs w:val="21"/>
     </w:rPr>
   </w:style>
-  <w:style w:type="paragraph" w:styleId="724">
+  <w:style w:type="paragraph" w:styleId="725">
     <w:name w:val="List Paragraph"/>
-    <w:basedOn w:val="705"/>
+    <w:basedOn w:val="706"/>
     <w:uiPriority w:val="34"/>
     <w:qFormat/>
     <w:pPr>
@@ -5109,7 +5049,7 @@
       <w:contextualSpacing w:val="true"/>
     </w:pPr>
   </w:style>
-  <w:style w:type="paragraph" w:styleId="725">
+  <w:style w:type="paragraph" w:styleId="726">
     <w:name w:val="No Spacing"/>
     <w:uiPriority w:val="1"/>
     <w:qFormat/>
@@ -5119,11 +5059,11 @@
       <w:ind/>
     </w:pPr>
   </w:style>
-  <w:style w:type="paragraph" w:styleId="726">
+  <w:style w:type="paragraph" w:styleId="727">
     <w:name w:val="Title"/>
-    <w:basedOn w:val="705"/>
-    <w:next w:val="705"/>
-    <w:link w:val="727"/>
+    <w:basedOn w:val="706"/>
+    <w:next w:val="706"/>
+    <w:link w:val="728"/>
     <w:uiPriority w:val="10"/>
     <w:qFormat/>
     <w:pPr>
@@ -5137,9 +5077,9 @@
       <w:szCs w:val="48"/>
     </w:rPr>
   </w:style>
-  <w:style w:type="character" w:styleId="727">
+  <w:style w:type="character" w:styleId="728">
     <w:name w:val="Title Char"/>
-    <w:link w:val="726"/>
+    <w:link w:val="727"/>
     <w:uiPriority w:val="10"/>
     <w:pPr>
       <w:pBdr/>
@@ -5151,11 +5091,11 @@
       <w:szCs w:val="48"/>
     </w:rPr>
   </w:style>
-  <w:style w:type="paragraph" w:styleId="728">
+  <w:style w:type="paragraph" w:styleId="729">
     <w:name w:val="Subtitle"/>
-    <w:basedOn w:val="705"/>
-    <w:next w:val="705"/>
-    <w:link w:val="729"/>
+    <w:basedOn w:val="706"/>
+    <w:next w:val="706"/>
+    <w:link w:val="730"/>
     <w:uiPriority w:val="11"/>
     <w:qFormat/>
     <w:pPr>
@@ -5168,9 +5108,9 @@
       <w:szCs w:val="24"/>
     </w:rPr>
   </w:style>
-  <w:style w:type="character" w:styleId="729">
+  <w:style w:type="character" w:styleId="730">
     <w:name w:val="Subtitle Char"/>
-    <w:link w:val="728"/>
+    <w:link w:val="729"/>
     <w:uiPriority w:val="11"/>
     <w:pPr>
       <w:pBdr/>
@@ -5182,11 +5122,11 @@
       <w:szCs w:val="24"/>
     </w:rPr>
   </w:style>
-  <w:style w:type="paragraph" w:styleId="730">
+  <w:style w:type="paragraph" w:styleId="731">
     <w:name w:val="Quote"/>
-    <w:basedOn w:val="705"/>
-    <w:next w:val="705"/>
-    <w:link w:val="731"/>
+    <w:basedOn w:val="706"/>
+    <w:next w:val="706"/>
+    <w:link w:val="732"/>
     <w:uiPriority w:val="29"/>
     <w:qFormat/>
     <w:pPr>
@@ -5198,9 +5138,9 @@
       <w:i/>
     </w:rPr>
   </w:style>
-  <w:style w:type="character" w:styleId="731">
+  <w:style w:type="character" w:styleId="732">
     <w:name w:val="Quote Char"/>
-    <w:link w:val="730"/>
+    <w:link w:val="731"/>
     <w:uiPriority w:val="29"/>
     <w:pPr>
       <w:pBdr/>
@@ -5211,11 +5151,11 @@
       <w:i/>
     </w:rPr>
   </w:style>
-  <w:style w:type="paragraph" w:styleId="732">
+  <w:style w:type="paragraph" w:styleId="733">
     <w:name w:val="Intense Quote"/>
-    <w:basedOn w:val="705"/>
-    <w:next w:val="705"/>
-    <w:link w:val="733"/>
+    <w:basedOn w:val="706"/>
+    <w:next w:val="706"/>
+    <w:link w:val="734"/>
     <w:uiPriority w:val="30"/>
     <w:qFormat/>
     <w:pPr>
@@ -5234,9 +5174,9 @@
       <w:i/>
     </w:rPr>
   </w:style>
-  <w:style w:type="character" w:styleId="733">
+  <w:style w:type="character" w:styleId="734">
     <w:name w:val="Intense Quote Char"/>
-    <w:link w:val="732"/>
+    <w:link w:val="733"/>
     <w:uiPriority w:val="30"/>
     <w:pPr>
       <w:pBdr/>
@@ -5247,10 +5187,10 @@
       <w:i/>
     </w:rPr>
   </w:style>
-  <w:style w:type="paragraph" w:styleId="734">
+  <w:style w:type="paragraph" w:styleId="735">
     <w:name w:val="Header"/>
-    <w:basedOn w:val="705"/>
-    <w:link w:val="735"/>
+    <w:basedOn w:val="706"/>
+    <w:link w:val="736"/>
     <w:uiPriority w:val="99"/>
     <w:unhideWhenUsed/>
     <w:pPr>
@@ -5263,9 +5203,9 @@
       <w:ind/>
     </w:pPr>
   </w:style>
-  <w:style w:type="character" w:styleId="735">
+  <w:style w:type="character" w:styleId="736">
     <w:name w:val="Header Char"/>
-    <w:link w:val="734"/>
+    <w:link w:val="735"/>
     <w:uiPriority w:val="99"/>
     <w:pPr>
       <w:pBdr/>
@@ -5273,10 +5213,10 @@
       <w:ind/>
     </w:pPr>
   </w:style>
-  <w:style w:type="paragraph" w:styleId="736">
+  <w:style w:type="paragraph" w:styleId="737">
     <w:name w:val="Footer"/>
-    <w:basedOn w:val="705"/>
-    <w:link w:val="738"/>
+    <w:basedOn w:val="706"/>
+    <w:link w:val="739"/>
     <w:uiPriority w:val="99"/>
     <w:unhideWhenUsed/>
     <w:pPr>
@@ -5289,9 +5229,9 @@
       <w:ind/>
     </w:pPr>
   </w:style>
-  <w:style w:type="character" w:styleId="737">
+  <w:style w:type="character" w:styleId="738">
     <w:name w:val="Footer Char"/>
-    <w:link w:val="736"/>
+    <w:link w:val="737"/>
     <w:uiPriority w:val="99"/>
     <w:pPr>
       <w:pBdr/>
@@ -5299,10 +5239,10 @@
       <w:ind/>
     </w:pPr>
   </w:style>
-  <w:style w:type="character" w:styleId="738">
+  <w:style w:type="character" w:styleId="739">
     <w:name w:val="Caption Char"/>
-    <w:basedOn w:val="888"/>
-    <w:link w:val="736"/>
+    <w:basedOn w:val="889"/>
+    <w:link w:val="737"/>
     <w:uiPriority w:val="99"/>
     <w:pPr>
       <w:pBdr/>
@@ -5310,7 +5250,7 @@
       <w:ind/>
     </w:pPr>
   </w:style>
-  <w:style w:type="table" w:styleId="739">
+  <w:style w:type="table" w:styleId="740">
     <w:name w:val="Table Grid"/>
     <w:uiPriority w:val="59"/>
     <w:pPr>
@@ -5508,7 +5448,7 @@
       </w:tcPr>
     </w:tblStylePr>
   </w:style>
-  <w:style w:type="table" w:styleId="740">
+  <w:style w:type="table" w:styleId="741">
     <w:name w:val="Table Grid Light"/>
     <w:uiPriority w:val="59"/>
     <w:pPr>
@@ -5706,7 +5646,7 @@
       </w:tcPr>
     </w:tblStylePr>
   </w:style>
-  <w:style w:type="table" w:styleId="741">
+  <w:style w:type="table" w:styleId="742">
     <w:name w:val="Plain Table 1"/>
     <w:uiPriority w:val="59"/>
     <w:pPr>
@@ -5930,7 +5870,7 @@
       </w:tcPr>
     </w:tblStylePr>
   </w:style>
-  <w:style w:type="table" w:styleId="742">
+  <w:style w:type="table" w:styleId="743">
     <w:name w:val="Plain Table 2"/>
     <w:uiPriority w:val="59"/>
     <w:pPr>
@@ -6162,7 +6102,7 @@
       </w:tcPr>
     </w:tblStylePr>
   </w:style>
-  <w:style w:type="table" w:styleId="743">
+  <w:style w:type="table" w:styleId="744">
     <w:name w:val="Plain Table 3"/>
     <w:uiPriority w:val="99"/>
     <w:pPr>
@@ -6391,7 +6331,7 @@
       </w:tcPr>
     </w:tblStylePr>
   </w:style>
-  <w:style w:type="table" w:styleId="744">
+  <w:style w:type="table" w:styleId="745">
     <w:name w:val="Plain Table 4"/>
     <w:uiPriority w:val="99"/>
     <w:pPr>
@@ -6606,7 +6546,7 @@
       </w:tcPr>
     </w:tblStylePr>
   </w:style>
-  <w:style w:type="table" w:styleId="745">
+  <w:style w:type="table" w:styleId="746">
     <w:name w:val="Plain Table 5"/>
     <w:uiPriority w:val="99"/>
     <w:pPr>
@@ -6838,7 +6778,7 @@
       </w:tcPr>
     </w:tblStylePr>
   </w:style>
-  <w:style w:type="table" w:styleId="746">
+  <w:style w:type="table" w:styleId="747">
     <w:name w:val="Grid Table 1 Light"/>
     <w:uiPriority w:val="99"/>
     <w:pPr>
@@ -7060,7 +7000,7 @@
       </w:tcPr>
     </w:tblStylePr>
   </w:style>
-  <w:style w:type="table" w:styleId="747">
+  <w:style w:type="table" w:styleId="748">
     <w:name w:val="Grid Table 1 Light - Accent 1"/>
     <w:uiPriority w:val="99"/>
     <w:pPr>
@@ -7282,7 +7222,7 @@
       </w:tcPr>
     </w:tblStylePr>
   </w:style>
-  <w:style w:type="table" w:styleId="748">
+  <w:style w:type="table" w:styleId="749">
     <w:name w:val="Grid Table 1 Light - Accent 2"/>
     <w:uiPriority w:val="99"/>
     <w:pPr>
@@ -7504,7 +7444,7 @@
       </w:tcPr>
     </w:tblStylePr>
   </w:style>
-  <w:style w:type="table" w:styleId="749">
+  <w:style w:type="table" w:styleId="750">
     <w:name w:val="Grid Table 1 Light - Accent 3"/>
     <w:uiPriority w:val="99"/>
     <w:pPr>
@@ -7726,7 +7666,7 @@
       </w:tcPr>
     </w:tblStylePr>
   </w:style>
-  <w:style w:type="table" w:styleId="750">
+  <w:style w:type="table" w:styleId="751">
     <w:name w:val="Grid Table 1 Light - Accent 4"/>
     <w:uiPriority w:val="99"/>
     <w:pPr>
@@ -7948,7 +7888,7 @@
       </w:tcPr>
     </w:tblStylePr>
   </w:style>
-  <w:style w:type="table" w:styleId="751">
+  <w:style w:type="table" w:styleId="752">
     <w:name w:val="Grid Table 1 Light - Accent 5"/>
     <w:uiPriority w:val="99"/>
     <w:pPr>
@@ -8170,7 +8110,7 @@
       </w:tcPr>
     </w:tblStylePr>
   </w:style>
-  <w:style w:type="table" w:styleId="752">
+  <w:style w:type="table" w:styleId="753">
     <w:name w:val="Grid Table 1 Light - Accent 6"/>
     <w:uiPriority w:val="99"/>
     <w:pPr>
@@ -8392,7 +8332,7 @@
       </w:tcPr>
     </w:tblStylePr>
   </w:style>
-  <w:style w:type="table" w:styleId="753">
+  <w:style w:type="table" w:styleId="754">
     <w:name w:val="Grid Table 2"/>
     <w:uiPriority w:val="99"/>
     <w:pPr>
@@ -8623,7 +8563,7 @@
       </w:tcPr>
     </w:tblStylePr>
   </w:style>
-  <w:style w:type="table" w:styleId="754">
+  <w:style w:type="table" w:styleId="755">
     <w:name w:val="Grid Table 2 - Accent 1"/>
     <w:uiPriority w:val="99"/>
     <w:pPr>
@@ -8854,7 +8794,7 @@
       </w:tcPr>
     </w:tblStylePr>
   </w:style>
-  <w:style w:type="table" w:styleId="755">
+  <w:style w:type="table" w:styleId="756">
     <w:name w:val="Grid Table 2 - Accent 2"/>
     <w:uiPriority w:val="99"/>
     <w:pPr>
@@ -9085,7 +9025,7 @@
       </w:tcPr>
     </w:tblStylePr>
   </w:style>
-  <w:style w:type="table" w:styleId="756">
+  <w:style w:type="table" w:styleId="757">
     <w:name w:val="Grid Table 2 - Accent 3"/>
     <w:uiPriority w:val="99"/>
     <w:pPr>
@@ -9316,7 +9256,7 @@
       </w:tcPr>
     </w:tblStylePr>
   </w:style>
-  <w:style w:type="table" w:styleId="757">
+  <w:style w:type="table" w:styleId="758">
     <w:name w:val="Grid Table 2 - Accent 4"/>
     <w:uiPriority w:val="99"/>
     <w:pPr>
@@ -9547,7 +9487,7 @@
       </w:tcPr>
     </w:tblStylePr>
   </w:style>
-  <w:style w:type="table" w:styleId="758">
+  <w:style w:type="table" w:styleId="759">
     <w:name w:val="Grid Table 2 - Accent 5"/>
     <w:uiPriority w:val="99"/>
     <w:pPr>
@@ -9778,7 +9718,7 @@
       </w:tcPr>
     </w:tblStylePr>
   </w:style>
-  <w:style w:type="table" w:styleId="759">
+  <w:style w:type="table" w:styleId="760">
     <w:name w:val="Grid Table 2 - Accent 6"/>
     <w:uiPriority w:val="99"/>
     <w:pPr>
@@ -10009,7 +9949,7 @@
       </w:tcPr>
     </w:tblStylePr>
   </w:style>
-  <w:style w:type="table" w:styleId="760">
+  <w:style w:type="table" w:styleId="761">
     <w:name w:val="Grid Table 3"/>
     <w:uiPriority w:val="99"/>
     <w:pPr>
@@ -10253,7 +10193,7 @@
       </w:tcPr>
     </w:tblStylePr>
   </w:style>
-  <w:style w:type="table" w:styleId="761">
+  <w:style w:type="table" w:styleId="762">
     <w:name w:val="Grid Table 3 - Accent 1"/>
     <w:uiPriority w:val="99"/>
     <w:pPr>
@@ -10497,7 +10437,7 @@
       </w:tcPr>
     </w:tblStylePr>
   </w:style>
-  <w:style w:type="table" w:styleId="762">
+  <w:style w:type="table" w:styleId="763">
     <w:name w:val="Grid Table 3 - Accent 2"/>
     <w:uiPriority w:val="99"/>
     <w:pPr>
@@ -10741,7 +10681,7 @@
       </w:tcPr>
     </w:tblStylePr>
   </w:style>
-  <w:style w:type="table" w:styleId="763">
+  <w:style w:type="table" w:styleId="764">
     <w:name w:val="Grid Table 3 - Accent 3"/>
     <w:uiPriority w:val="99"/>
     <w:pPr>
@@ -10985,7 +10925,7 @@
       </w:tcPr>
     </w:tblStylePr>
   </w:style>
-  <w:style w:type="table" w:styleId="764">
+  <w:style w:type="table" w:styleId="765">
     <w:name w:val="Grid Table 3 - Accent 4"/>
     <w:uiPriority w:val="99"/>
     <w:pPr>
@@ -11229,7 +11169,7 @@
       </w:tcPr>
     </w:tblStylePr>
   </w:style>
-  <w:style w:type="table" w:styleId="765">
+  <w:style w:type="table" w:styleId="766">
     <w:name w:val="Grid Table 3 - Accent 5"/>
     <w:uiPriority w:val="99"/>
     <w:pPr>
@@ -11473,7 +11413,7 @@
       </w:tcPr>
     </w:tblStylePr>
   </w:style>
-  <w:style w:type="table" w:styleId="766">
+  <w:style w:type="table" w:styleId="767">
     <w:name w:val="Grid Table 3 - Accent 6"/>
     <w:uiPriority w:val="99"/>
     <w:pPr>
@@ -11717,7 +11657,7 @@
       </w:tcPr>
     </w:tblStylePr>
   </w:style>
-  <w:style w:type="table" w:styleId="767">
+  <w:style w:type="table" w:styleId="768">
     <w:name w:val="Grid Table 4"/>
     <w:uiPriority w:val="59"/>
     <w:pPr>
@@ -11949,7 +11889,7 @@
       </w:tcPr>
     </w:tblStylePr>
   </w:style>
-  <w:style w:type="table" w:styleId="768">
+  <w:style w:type="table" w:styleId="769">
     <w:name w:val="Grid Table 4 - Accent 1"/>
     <w:uiPriority w:val="59"/>
     <w:pPr>
@@ -12181,7 +12121,7 @@
       </w:tcPr>
     </w:tblStylePr>
   </w:style>
-  <w:style w:type="table" w:styleId="769">
+  <w:style w:type="table" w:styleId="770">
     <w:name w:val="Grid Table 4 - Accent 2"/>
     <w:uiPriority w:val="59"/>
     <w:pPr>
@@ -12413,7 +12353,7 @@
       </w:tcPr>
     </w:tblStylePr>
   </w:style>
-  <w:style w:type="table" w:styleId="770">
+  <w:style w:type="table" w:styleId="771">
     <w:name w:val="Grid Table 4 - Accent 3"/>
     <w:uiPriority w:val="59"/>
     <w:pPr>
@@ -12645,7 +12585,7 @@
       </w:tcPr>
     </w:tblStylePr>
   </w:style>
-  <w:style w:type="table" w:styleId="771">
+  <w:style w:type="table" w:styleId="772">
     <w:name w:val="Grid Table 4 - Accent 4"/>
     <w:uiPriority w:val="59"/>
     <w:pPr>
@@ -12877,7 +12817,7 @@
       </w:tcPr>
     </w:tblStylePr>
   </w:style>
-  <w:style w:type="table" w:styleId="772">
+  <w:style w:type="table" w:styleId="773">
     <w:name w:val="Grid Table 4 - Accent 5"/>
     <w:uiPriority w:val="59"/>
     <w:pPr>
@@ -13109,7 +13049,7 @@
       </w:tcPr>
     </w:tblStylePr>
   </w:style>
-  <w:style w:type="table" w:styleId="773">
+  <w:style w:type="table" w:styleId="774">
     <w:name w:val="Grid Table 4 - Accent 6"/>
     <w:uiPriority w:val="59"/>
     <w:pPr>
@@ -13341,7 +13281,7 @@
       </w:tcPr>
     </w:tblStylePr>
   </w:style>
-  <w:style w:type="table" w:styleId="774">
+  <w:style w:type="table" w:styleId="775">
     <w:name w:val="Grid Table 5 Dark"/>
     <w:uiPriority w:val="99"/>
     <w:pPr>
@@ -13568,7 +13508,7 @@
       </w:tcPr>
     </w:tblStylePr>
   </w:style>
-  <w:style w:type="table" w:styleId="775">
+  <w:style w:type="table" w:styleId="776">
     <w:name w:val="Grid Table 5 Dark- Accent 1"/>
     <w:uiPriority w:val="99"/>
     <w:pPr>
@@ -13795,7 +13735,7 @@
       </w:tcPr>
     </w:tblStylePr>
   </w:style>
-  <w:style w:type="table" w:styleId="776">
+  <w:style w:type="table" w:styleId="777">
     <w:name w:val="Grid Table 5 Dark - Accent 2"/>
     <w:uiPriority w:val="99"/>
     <w:pPr>
@@ -14022,7 +13962,7 @@
       </w:tcPr>
     </w:tblStylePr>
   </w:style>
-  <w:style w:type="table" w:styleId="777">
+  <w:style w:type="table" w:styleId="778">
     <w:name w:val="Grid Table 5 Dark - Accent 3"/>
     <w:uiPriority w:val="99"/>
     <w:pPr>
@@ -14249,7 +14189,7 @@
       </w:tcPr>
     </w:tblStylePr>
   </w:style>
-  <w:style w:type="table" w:styleId="778">
+  <w:style w:type="table" w:styleId="779">
     <w:name w:val="Grid Table 5 Dark- Accent 4"/>
     <w:uiPriority w:val="99"/>
     <w:pPr>
@@ -14476,7 +14416,7 @@
       </w:tcPr>
     </w:tblStylePr>
   </w:style>
-  <w:style w:type="table" w:styleId="779">
+  <w:style w:type="table" w:styleId="780">
     <w:name w:val="Grid Table 5 Dark - Accent 5"/>
     <w:uiPriority w:val="99"/>
     <w:pPr>
@@ -14703,7 +14643,7 @@
       </w:tcPr>
     </w:tblStylePr>
   </w:style>
-  <w:style w:type="table" w:styleId="780">
+  <w:style w:type="table" w:styleId="781">
     <w:name w:val="Grid Table 5 Dark - Accent 6"/>
     <w:uiPriority w:val="99"/>
     <w:pPr>
@@ -14930,7 +14870,7 @@
       </w:tcPr>
     </w:tblStylePr>
   </w:style>
-  <w:style w:type="table" w:styleId="781">
+  <w:style w:type="table" w:styleId="782">
     <w:name w:val="Grid Table 6 Colorful"/>
     <w:uiPriority w:val="99"/>
     <w:pPr>
@@ -15159,7 +15099,7 @@
       </w:tcPr>
     </w:tblStylePr>
   </w:style>
-  <w:style w:type="table" w:styleId="782">
+  <w:style w:type="table" w:styleId="783">
     <w:name w:val="Grid Table 6 Colorful - Accent 1"/>
     <w:uiPriority w:val="99"/>
     <w:pPr>
@@ -15388,7 +15328,7 @@
       </w:tcPr>
     </w:tblStylePr>
   </w:style>
-  <w:style w:type="table" w:styleId="783">
+  <w:style w:type="table" w:styleId="784">
     <w:name w:val="Grid Table 6 Colorful - Accent 2"/>
     <w:uiPriority w:val="99"/>
     <w:pPr>
@@ -15617,7 +15557,7 @@
       </w:tcPr>
     </w:tblStylePr>
   </w:style>
-  <w:style w:type="table" w:styleId="784">
+  <w:style w:type="table" w:styleId="785">
     <w:name w:val="Grid Table 6 Colorful - Accent 3"/>
     <w:uiPriority w:val="99"/>
     <w:pPr>
@@ -15846,7 +15786,7 @@
       </w:tcPr>
     </w:tblStylePr>
   </w:style>
-  <w:style w:type="table" w:styleId="785">
+  <w:style w:type="table" w:styleId="786">
     <w:name w:val="Grid Table 6 Colorful - Accent 4"/>
     <w:uiPriority w:val="99"/>
     <w:pPr>
@@ -16075,7 +16015,7 @@
       </w:tcPr>
     </w:tblStylePr>
   </w:style>
-  <w:style w:type="table" w:styleId="786">
+  <w:style w:type="table" w:styleId="787">
     <w:name w:val="Grid Table 6 Colorful - Accent 5"/>
     <w:uiPriority w:val="99"/>
     <w:pPr>
@@ -16304,7 +16244,7 @@
       </w:tcPr>
     </w:tblStylePr>
   </w:style>
-  <w:style w:type="table" w:styleId="787">
+  <w:style w:type="table" w:styleId="788">
     <w:name w:val="Grid Table 6 Colorful - Accent 6"/>
     <w:uiPriority w:val="99"/>
     <w:pPr>
@@ -16533,7 +16473,7 @@
       </w:tcPr>
     </w:tblStylePr>
   </w:style>
-  <w:style w:type="table" w:styleId="788">
+  <w:style w:type="table" w:styleId="789">
     <w:name w:val="Grid Table 7 Colorful"/>
     <w:uiPriority w:val="99"/>
     <w:pPr>
@@ -16786,7 +16726,7 @@
       </w:tcPr>
     </w:tblStylePr>
   </w:style>
-  <w:style w:type="table" w:styleId="789">
+  <w:style w:type="table" w:styleId="790">
     <w:name w:val="Grid Table 7 Colorful - Accent 1"/>
     <w:uiPriority w:val="99"/>
     <w:pPr>
@@ -17039,7 +16979,7 @@
       </w:tcPr>
     </w:tblStylePr>
   </w:style>
-  <w:style w:type="table" w:styleId="790">
+  <w:style w:type="table" w:styleId="791">
     <w:name w:val="Grid Table 7 Colorful - Accent 2"/>
     <w:uiPriority w:val="99"/>
     <w:pPr>
@@ -17292,7 +17232,7 @@
       </w:tcPr>
     </w:tblStylePr>
   </w:style>
-  <w:style w:type="table" w:styleId="791">
+  <w:style w:type="table" w:styleId="792">
     <w:name w:val="Grid Table 7 Colorful - Accent 3"/>
     <w:uiPriority w:val="99"/>
     <w:pPr>
@@ -17545,7 +17485,7 @@
       </w:tcPr>
     </w:tblStylePr>
   </w:style>
-  <w:style w:type="table" w:styleId="792">
+  <w:style w:type="table" w:styleId="793">
     <w:name w:val="Grid Table 7 Colorful - Accent 4"/>
     <w:uiPriority w:val="99"/>
     <w:pPr>
@@ -17798,7 +17738,7 @@
       </w:tcPr>
     </w:tblStylePr>
   </w:style>
-  <w:style w:type="table" w:styleId="793">
+  <w:style w:type="table" w:styleId="794">
     <w:name w:val="Grid Table 7 Colorful - Accent 5"/>
     <w:uiPriority w:val="99"/>
     <w:pPr>
@@ -18051,7 +17991,7 @@
       </w:tcPr>
     </w:tblStylePr>
   </w:style>
-  <w:style w:type="table" w:styleId="794">
+  <w:style w:type="table" w:styleId="795">
     <w:name w:val="Grid Table 7 Colorful - Accent 6"/>
     <w:uiPriority w:val="99"/>
     <w:pPr>
@@ -18304,7 +18244,7 @@
       </w:tcPr>
     </w:tblStylePr>
   </w:style>
-  <w:style w:type="table" w:styleId="795">
+  <w:style w:type="table" w:styleId="796">
     <w:name w:val="List Table 1 Light"/>
     <w:uiPriority w:val="99"/>
     <w:pPr>
@@ -18519,7 +18459,7 @@
       </w:tcPr>
     </w:tblStylePr>
   </w:style>
-  <w:style w:type="table" w:styleId="796">
+  <w:style w:type="table" w:styleId="797">
     <w:name w:val="List Table 1 Light - Accent 1"/>
     <w:uiPriority w:val="99"/>
     <w:pPr>
@@ -18734,7 +18674,7 @@
       </w:tcPr>
     </w:tblStylePr>
   </w:style>
-  <w:style w:type="table" w:styleId="797">
+  <w:style w:type="table" w:styleId="798">
     <w:name w:val="List Table 1 Light - Accent 2"/>
     <w:uiPriority w:val="99"/>
     <w:pPr>
@@ -18949,7 +18889,7 @@
       </w:tcPr>
     </w:tblStylePr>
   </w:style>
-  <w:style w:type="table" w:styleId="798">
+  <w:style w:type="table" w:styleId="799">
     <w:name w:val="List Table 1 Light - Accent 3"/>
     <w:uiPriority w:val="99"/>
     <w:pPr>
@@ -19164,7 +19104,7 @@
       </w:tcPr>
     </w:tblStylePr>
   </w:style>
-  <w:style w:type="table" w:styleId="799">
+  <w:style w:type="table" w:styleId="800">
     <w:name w:val="List Table 1 Light - Accent 4"/>
     <w:uiPriority w:val="99"/>
     <w:pPr>
@@ -19379,7 +19319,7 @@
       </w:tcPr>
     </w:tblStylePr>
   </w:style>
-  <w:style w:type="table" w:styleId="800">
+  <w:style w:type="table" w:styleId="801">
     <w:name w:val="List Table 1 Light - Accent 5"/>
     <w:uiPriority w:val="99"/>
     <w:pPr>
@@ -19594,7 +19534,7 @@
       </w:tcPr>
     </w:tblStylePr>
   </w:style>
-  <w:style w:type="table" w:styleId="801">
+  <w:style w:type="table" w:styleId="802">
     <w:name w:val="List Table 1 Light - Accent 6"/>
     <w:uiPriority w:val="99"/>
     <w:pPr>
@@ -19809,7 +19749,7 @@
       </w:tcPr>
     </w:tblStylePr>
   </w:style>
-  <w:style w:type="table" w:styleId="802">
+  <w:style w:type="table" w:styleId="803">
     <w:name w:val="List Table 2"/>
     <w:uiPriority w:val="99"/>
     <w:pPr>
@@ -20046,7 +19986,7 @@
       </w:tcPr>
     </w:tblStylePr>
   </w:style>
-  <w:style w:type="table" w:styleId="803">
+  <w:style w:type="table" w:styleId="804">
     <w:name w:val="List Table 2 - Accent 1"/>
     <w:uiPriority w:val="99"/>
     <w:pPr>
@@ -20283,7 +20223,7 @@
       </w:tcPr>
     </w:tblStylePr>
   </w:style>
-  <w:style w:type="table" w:styleId="804">
+  <w:style w:type="table" w:styleId="805">
     <w:name w:val="List Table 2 - Accent 2"/>
     <w:uiPriority w:val="99"/>
     <w:pPr>
@@ -20520,7 +20460,7 @@
       </w:tcPr>
     </w:tblStylePr>
   </w:style>
-  <w:style w:type="table" w:styleId="805">
+  <w:style w:type="table" w:styleId="806">
     <w:name w:val="List Table 2 - Accent 3"/>
     <w:uiPriority w:val="99"/>
     <w:pPr>
@@ -20757,7 +20697,7 @@
       </w:tcPr>
     </w:tblStylePr>
   </w:style>
-  <w:style w:type="table" w:styleId="806">
+  <w:style w:type="table" w:styleId="807">
     <w:name w:val="List Table 2 - Accent 4"/>
     <w:uiPriority w:val="99"/>
     <w:pPr>
@@ -20994,7 +20934,7 @@
       </w:tcPr>
     </w:tblStylePr>
   </w:style>
-  <w:style w:type="table" w:styleId="807">
+  <w:style w:type="table" w:styleId="808">
     <w:name w:val="List Table 2 - Accent 5"/>
     <w:uiPriority w:val="99"/>
     <w:pPr>
@@ -21231,7 +21171,7 @@
       </w:tcPr>
     </w:tblStylePr>
   </w:style>
-  <w:style w:type="table" w:styleId="808">
+  <w:style w:type="table" w:styleId="809">
     <w:name w:val="List Table 2 - Accent 6"/>
     <w:uiPriority w:val="99"/>
     <w:pPr>
@@ -21468,7 +21408,7 @@
       </w:tcPr>
     </w:tblStylePr>
   </w:style>
-  <w:style w:type="table" w:styleId="809">
+  <w:style w:type="table" w:styleId="810">
     <w:name w:val="List Table 3"/>
     <w:uiPriority w:val="99"/>
     <w:pPr>
@@ -21695,7 +21635,7 @@
       </w:tcPr>
     </w:tblStylePr>
   </w:style>
-  <w:style w:type="table" w:styleId="810">
+  <w:style w:type="table" w:styleId="811">
     <w:name w:val="List Table 3 - Accent 1"/>
     <w:uiPriority w:val="99"/>
     <w:pPr>
@@ -21922,7 +21862,7 @@
       </w:tcPr>
     </w:tblStylePr>
   </w:style>
-  <w:style w:type="table" w:styleId="811">
+  <w:style w:type="table" w:styleId="812">
     <w:name w:val="List Table 3 - Accent 2"/>
     <w:uiPriority w:val="99"/>
     <w:pPr>
@@ -22149,7 +22089,7 @@
       </w:tcPr>
     </w:tblStylePr>
   </w:style>
-  <w:style w:type="table" w:styleId="812">
+  <w:style w:type="table" w:styleId="813">
     <w:name w:val="List Table 3 - Accent 3"/>
     <w:uiPriority w:val="99"/>
     <w:pPr>
@@ -22376,7 +22316,7 @@
       </w:tcPr>
     </w:tblStylePr>
   </w:style>
-  <w:style w:type="table" w:styleId="813">
+  <w:style w:type="table" w:styleId="814">
     <w:name w:val="List Table 3 - Accent 4"/>
     <w:uiPriority w:val="99"/>
     <w:pPr>
@@ -22603,7 +22543,7 @@
       </w:tcPr>
     </w:tblStylePr>
   </w:style>
-  <w:style w:type="table" w:styleId="814">
+  <w:style w:type="table" w:styleId="815">
     <w:name w:val="List Table 3 - Accent 5"/>
     <w:uiPriority w:val="99"/>
     <w:pPr>
@@ -22830,7 +22770,7 @@
       </w:tcPr>
     </w:tblStylePr>
   </w:style>
-  <w:style w:type="table" w:styleId="815">
+  <w:style w:type="table" w:styleId="816">
     <w:name w:val="List Table 3 - Accent 6"/>
     <w:uiPriority w:val="99"/>
     <w:pPr>
@@ -23057,7 +22997,7 @@
       </w:tcPr>
     </w:tblStylePr>
   </w:style>
-  <w:style w:type="table" w:styleId="816">
+  <w:style w:type="table" w:styleId="817">
     <w:name w:val="List Table 4"/>
     <w:uiPriority w:val="99"/>
     <w:pPr>
@@ -23281,7 +23221,7 @@
       </w:tcPr>
     </w:tblStylePr>
   </w:style>
-  <w:style w:type="table" w:styleId="817">
+  <w:style w:type="table" w:styleId="818">
     <w:name w:val="List Table 4 - Accent 1"/>
     <w:uiPriority w:val="99"/>
     <w:pPr>
@@ -23505,7 +23445,7 @@
       </w:tcPr>
     </w:tblStylePr>
   </w:style>
-  <w:style w:type="table" w:styleId="818">
+  <w:style w:type="table" w:styleId="819">
     <w:name w:val="List Table 4 - Accent 2"/>
     <w:uiPriority w:val="99"/>
     <w:pPr>
@@ -23729,7 +23669,7 @@
       </w:tcPr>
     </w:tblStylePr>
   </w:style>
-  <w:style w:type="table" w:styleId="819">
+  <w:style w:type="table" w:styleId="820">
     <w:name w:val="List Table 4 - Accent 3"/>
     <w:uiPriority w:val="99"/>
     <w:pPr>
@@ -23953,7 +23893,7 @@
       </w:tcPr>
     </w:tblStylePr>
   </w:style>
-  <w:style w:type="table" w:styleId="820">
+  <w:style w:type="table" w:styleId="821">
     <w:name w:val="List Table 4 - Accent 4"/>
     <w:uiPriority w:val="99"/>
     <w:pPr>
@@ -24177,7 +24117,7 @@
       </w:tcPr>
     </w:tblStylePr>
   </w:style>
-  <w:style w:type="table" w:styleId="821">
+  <w:style w:type="table" w:styleId="822">
     <w:name w:val="List Table 4 - Accent 5"/>
     <w:uiPriority w:val="99"/>
     <w:pPr>
@@ -24401,7 +24341,7 @@
       </w:tcPr>
     </w:tblStylePr>
   </w:style>
-  <w:style w:type="table" w:styleId="822">
+  <w:style w:type="table" w:styleId="823">
     <w:name w:val="List Table 4 - Accent 6"/>
     <w:uiPriority w:val="99"/>
     <w:pPr>
@@ -24625,7 +24565,7 @@
       </w:tcPr>
     </w:tblStylePr>
   </w:style>
-  <w:style w:type="table" w:styleId="823">
+  <w:style w:type="table" w:styleId="824">
     <w:name w:val="List Table 5 Dark"/>
     <w:uiPriority w:val="99"/>
     <w:pPr>
@@ -24866,7 +24806,7 @@
       </w:tcPr>
     </w:tblStylePr>
   </w:style>
-  <w:style w:type="table" w:styleId="824">
+  <w:style w:type="table" w:styleId="825">
     <w:name w:val="List Table 5 Dark - Accent 1"/>
     <w:uiPriority w:val="99"/>
     <w:pPr>
@@ -25107,7 +25047,7 @@
       </w:tcPr>
     </w:tblStylePr>
   </w:style>
-  <w:style w:type="table" w:styleId="825">
+  <w:style w:type="table" w:styleId="826">
     <w:name w:val="List Table 5 Dark - Accent 2"/>
     <w:uiPriority w:val="99"/>
     <w:pPr>
@@ -25348,7 +25288,7 @@
       </w:tcPr>
     </w:tblStylePr>
   </w:style>
-  <w:style w:type="table" w:styleId="826">
+  <w:style w:type="table" w:styleId="827">
     <w:name w:val="List Table 5 Dark - Accent 3"/>
     <w:uiPriority w:val="99"/>
     <w:pPr>
@@ -25589,7 +25529,7 @@
       </w:tcPr>
     </w:tblStylePr>
   </w:style>
-  <w:style w:type="table" w:styleId="827">
+  <w:style w:type="table" w:styleId="828">
     <w:name w:val="List Table 5 Dark - Accent 4"/>
     <w:uiPriority w:val="99"/>
     <w:pPr>
@@ -25830,7 +25770,7 @@
       </w:tcPr>
     </w:tblStylePr>
   </w:style>
-  <w:style w:type="table" w:styleId="828">
+  <w:style w:type="table" w:styleId="829">
     <w:name w:val="List Table 5 Dark - Accent 5"/>
     <w:uiPriority w:val="99"/>
     <w:pPr>
@@ -26071,7 +26011,7 @@
       </w:tcPr>
     </w:tblStylePr>
   </w:style>
-  <w:style w:type="table" w:styleId="829">
+  <w:style w:type="table" w:styleId="830">
     <w:name w:val="List Table 5 Dark - Accent 6"/>
     <w:uiPriority w:val="99"/>
     <w:pPr>
@@ -26312,7 +26252,7 @@
       </w:tcPr>
     </w:tblStylePr>
   </w:style>
-  <w:style w:type="table" w:styleId="830">
+  <w:style w:type="table" w:styleId="831">
     <w:name w:val="List Table 6 Colorful"/>
     <w:uiPriority w:val="99"/>
     <w:pPr>
@@ -26534,7 +26474,7 @@
       </w:tcPr>
     </w:tblStylePr>
   </w:style>
-  <w:style w:type="table" w:styleId="831">
+  <w:style w:type="table" w:styleId="832">
     <w:name w:val="List Table 6 Colorful - Accent 1"/>
     <w:uiPriority w:val="99"/>
     <w:pPr>
@@ -26756,7 +26696,7 @@
       </w:tcPr>
     </w:tblStylePr>
   </w:style>
-  <w:style w:type="table" w:styleId="832">
+  <w:style w:type="table" w:styleId="833">
     <w:name w:val="List Table 6 Colorful - Accent 2"/>
     <w:uiPriority w:val="99"/>
     <w:pPr>
@@ -26978,7 +26918,7 @@
       </w:tcPr>
     </w:tblStylePr>
   </w:style>
-  <w:style w:type="table" w:styleId="833">
+  <w:style w:type="table" w:styleId="834">
     <w:name w:val="List Table 6 Colorful - Accent 3"/>
     <w:uiPriority w:val="99"/>
     <w:pPr>
@@ -27200,7 +27140,7 @@
       </w:tcPr>
     </w:tblStylePr>
   </w:style>
-  <w:style w:type="table" w:styleId="834">
+  <w:style w:type="table" w:styleId="835">
     <w:name w:val="List Table 6 Colorful - Accent 4"/>
     <w:uiPriority w:val="99"/>
     <w:pPr>
@@ -27422,7 +27362,7 @@
       </w:tcPr>
     </w:tblStylePr>
   </w:style>
-  <w:style w:type="table" w:styleId="835">
+  <w:style w:type="table" w:styleId="836">
     <w:name w:val="List Table 6 Colorful - Accent 5"/>
     <w:uiPriority w:val="99"/>
     <w:pPr>
@@ -27644,7 +27584,7 @@
       </w:tcPr>
     </w:tblStylePr>
   </w:style>
-  <w:style w:type="table" w:styleId="836">
+  <w:style w:type="table" w:styleId="837">
     <w:name w:val="List Table 6 Colorful - Accent 6"/>
     <w:uiPriority w:val="99"/>
     <w:pPr>
@@ -27866,7 +27806,7 @@
       </w:tcPr>
     </w:tblStylePr>
   </w:style>
-  <w:style w:type="table" w:styleId="837">
+  <w:style w:type="table" w:styleId="838">
     <w:name w:val="List Table 7 Colorful"/>
     <w:uiPriority w:val="99"/>
     <w:pPr>
@@ -28121,7 +28061,7 @@
       </w:tcPr>
     </w:tblStylePr>
   </w:style>
-  <w:style w:type="table" w:styleId="838">
+  <w:style w:type="table" w:styleId="839">
     <w:name w:val="List Table 7 Colorful - Accent 1"/>
     <w:uiPriority w:val="99"/>
     <w:pPr>
@@ -28376,7 +28316,7 @@
       </w:tcPr>
     </w:tblStylePr>
   </w:style>
-  <w:style w:type="table" w:styleId="839">
+  <w:style w:type="table" w:styleId="840">
     <w:name w:val="List Table 7 Colorful - Accent 2"/>
     <w:uiPriority w:val="99"/>
     <w:pPr>
@@ -28631,7 +28571,7 @@
       </w:tcPr>
     </w:tblStylePr>
   </w:style>
-  <w:style w:type="table" w:styleId="840">
+  <w:style w:type="table" w:styleId="841">
     <w:name w:val="List Table 7 Colorful - Accent 3"/>
     <w:uiPriority w:val="99"/>
     <w:pPr>
@@ -28886,7 +28826,7 @@
       </w:tcPr>
     </w:tblStylePr>
   </w:style>
-  <w:style w:type="table" w:styleId="841">
+  <w:style w:type="table" w:styleId="842">
     <w:name w:val="List Table 7 Colorful - Accent 4"/>
     <w:uiPriority w:val="99"/>
     <w:pPr>
@@ -29141,7 +29081,7 @@
       </w:tcPr>
     </w:tblStylePr>
   </w:style>
-  <w:style w:type="table" w:styleId="842">
+  <w:style w:type="table" w:styleId="843">
     <w:name w:val="List Table 7 Colorful - Accent 5"/>
     <w:uiPriority w:val="99"/>
     <w:pPr>
@@ -29396,7 +29336,7 @@
       </w:tcPr>
     </w:tblStylePr>
   </w:style>
-  <w:style w:type="table" w:styleId="843">
+  <w:style w:type="table" w:styleId="844">
     <w:name w:val="List Table 7 Colorful - Accent 6"/>
     <w:uiPriority w:val="99"/>
     <w:pPr>
@@ -29651,7 +29591,7 @@
       </w:tcPr>
     </w:tblStylePr>
   </w:style>
-  <w:style w:type="table" w:styleId="844">
+  <w:style w:type="table" w:styleId="845">
     <w:name w:val="Lined - Accent"/>
     <w:uiPriority w:val="99"/>
     <w:pPr>
@@ -29887,7 +29827,7 @@
       </w:tcPr>
     </w:tblStylePr>
   </w:style>
-  <w:style w:type="table" w:styleId="845">
+  <w:style w:type="table" w:styleId="846">
     <w:name w:val="Lined - Accent 1"/>
     <w:uiPriority w:val="99"/>
     <w:pPr>
@@ -30123,7 +30063,7 @@
       </w:tcPr>
     </w:tblStylePr>
   </w:style>
-  <w:style w:type="table" w:styleId="846">
+  <w:style w:type="table" w:styleId="847">
     <w:name w:val="Lined - Accent 2"/>
     <w:uiPriority w:val="99"/>
     <w:pPr>
@@ -30359,7 +30299,7 @@
       </w:tcPr>
     </w:tblStylePr>
   </w:style>
-  <w:style w:type="table" w:styleId="847">
+  <w:style w:type="table" w:styleId="848">
     <w:name w:val="Lined - Accent 3"/>
     <w:uiPriority w:val="99"/>
     <w:pPr>
@@ -30595,7 +30535,7 @@
       </w:tcPr>
     </w:tblStylePr>
   </w:style>
-  <w:style w:type="table" w:styleId="848">
+  <w:style w:type="table" w:styleId="849">
     <w:name w:val="Lined - Accent 4"/>
     <w:uiPriority w:val="99"/>
     <w:pPr>
@@ -30831,7 +30771,7 @@
       </w:tcPr>
     </w:tblStylePr>
   </w:style>
-  <w:style w:type="table" w:styleId="849">
+  <w:style w:type="table" w:styleId="850">
     <w:name w:val="Lined - Accent 5"/>
     <w:uiPriority w:val="99"/>
     <w:pPr>
@@ -31067,7 +31007,7 @@
       </w:tcPr>
     </w:tblStylePr>
   </w:style>
-  <w:style w:type="table" w:styleId="850">
+  <w:style w:type="table" w:styleId="851">
     <w:name w:val="Lined - Accent 6"/>
     <w:uiPriority w:val="99"/>
     <w:pPr>
@@ -31303,7 +31243,7 @@
       </w:tcPr>
     </w:tblStylePr>
   </w:style>
-  <w:style w:type="table" w:styleId="851">
+  <w:style w:type="table" w:styleId="852">
     <w:name w:val="Bordered &amp; Lined - Accent"/>
     <w:uiPriority w:val="99"/>
     <w:pPr>
@@ -31546,7 +31486,7 @@
       </w:tcPr>
     </w:tblStylePr>
   </w:style>
-  <w:style w:type="table" w:styleId="852">
+  <w:style w:type="table" w:styleId="853">
     <w:name w:val="Bordered &amp; Lined - Accent 1"/>
     <w:uiPriority w:val="99"/>
     <w:pPr>
@@ -31789,7 +31729,7 @@
       </w:tcPr>
     </w:tblStylePr>
   </w:style>
-  <w:style w:type="table" w:styleId="853">
+  <w:style w:type="table" w:styleId="854">
     <w:name w:val="Bordered &amp; Lined - Accent 2"/>
     <w:uiPriority w:val="99"/>
     <w:pPr>
@@ -32032,7 +31972,7 @@
       </w:tcPr>
     </w:tblStylePr>
   </w:style>
-  <w:style w:type="table" w:styleId="854">
+  <w:style w:type="table" w:styleId="855">
     <w:name w:val="Bordered &amp; Lined - Accent 3"/>
     <w:uiPriority w:val="99"/>
     <w:pPr>
@@ -32275,7 +32215,7 @@
       </w:tcPr>
     </w:tblStylePr>
   </w:style>
-  <w:style w:type="table" w:styleId="855">
+  <w:style w:type="table" w:styleId="856">
     <w:name w:val="Bordered &amp; Lined - Accent 4"/>
     <w:uiPriority w:val="99"/>
     <w:pPr>
@@ -32518,7 +32458,7 @@
       </w:tcPr>
     </w:tblStylePr>
   </w:style>
-  <w:style w:type="table" w:styleId="856">
+  <w:style w:type="table" w:styleId="857">
     <w:name w:val="Bordered &amp; Lined - Accent 5"/>
     <w:uiPriority w:val="99"/>
     <w:pPr>
@@ -32761,7 +32701,7 @@
       </w:tcPr>
     </w:tblStylePr>
   </w:style>
-  <w:style w:type="table" w:styleId="857">
+  <w:style w:type="table" w:styleId="858">
     <w:name w:val="Bordered &amp; Lined - Accent 6"/>
     <w:uiPriority w:val="99"/>
     <w:pPr>
@@ -33004,7 +32944,7 @@
       </w:tcPr>
     </w:tblStylePr>
   </w:style>
-  <w:style w:type="table" w:styleId="858">
+  <w:style w:type="table" w:styleId="859">
     <w:name w:val="Bordered"/>
     <w:uiPriority w:val="99"/>
     <w:pPr>
@@ -33234,7 +33174,7 @@
       </w:tcPr>
     </w:tblStylePr>
   </w:style>
-  <w:style w:type="table" w:styleId="859">
+  <w:style w:type="table" w:styleId="860">
     <w:name w:val="Bordered - Accent 1"/>
     <w:uiPriority w:val="99"/>
     <w:pPr>
@@ -33464,7 +33404,7 @@
       </w:tcPr>
     </w:tblStylePr>
   </w:style>
-  <w:style w:type="table" w:styleId="860">
+  <w:style w:type="table" w:styleId="861">
     <w:name w:val="Bordered - Accent 2"/>
     <w:uiPriority w:val="99"/>
     <w:pPr>
@@ -33694,7 +33634,7 @@
       </w:tcPr>
     </w:tblStylePr>
   </w:style>
-  <w:style w:type="table" w:styleId="861">
+  <w:style w:type="table" w:styleId="862">
     <w:name w:val="Bordered - Accent 3"/>
     <w:uiPriority w:val="99"/>
     <w:pPr>
@@ -33924,7 +33864,7 @@
       </w:tcPr>
     </w:tblStylePr>
   </w:style>
-  <w:style w:type="table" w:styleId="862">
+  <w:style w:type="table" w:styleId="863">
     <w:name w:val="Bordered - Accent 4"/>
     <w:uiPriority w:val="99"/>
     <w:pPr>
@@ -34154,7 +34094,7 @@
       </w:tcPr>
     </w:tblStylePr>
   </w:style>
-  <w:style w:type="table" w:styleId="863">
+  <w:style w:type="table" w:styleId="864">
     <w:name w:val="Bordered - Accent 5"/>
     <w:uiPriority w:val="99"/>
     <w:pPr>
@@ -34384,7 +34324,7 @@
       </w:tcPr>
     </w:tblStylePr>
   </w:style>
-  <w:style w:type="table" w:styleId="864">
+  <w:style w:type="table" w:styleId="865">
     <w:name w:val="Bordered - Accent 6"/>
     <w:uiPriority w:val="99"/>
     <w:pPr>
@@ -34614,7 +34554,7 @@
       </w:tcPr>
     </w:tblStylePr>
   </w:style>
-  <w:style w:type="character" w:styleId="865">
+  <w:style w:type="character" w:styleId="866">
     <w:name w:val="Hyperlink"/>
     <w:uiPriority w:val="99"/>
     <w:unhideWhenUsed/>
@@ -34628,10 +34568,10 @@
       <w:u w:val="single"/>
     </w:rPr>
   </w:style>
-  <w:style w:type="paragraph" w:styleId="866">
+  <w:style w:type="paragraph" w:styleId="867">
     <w:name w:val="footnote text"/>
-    <w:basedOn w:val="705"/>
-    <w:link w:val="867"/>
+    <w:basedOn w:val="706"/>
+    <w:link w:val="868"/>
     <w:uiPriority w:val="99"/>
     <w:semiHidden/>
     <w:unhideWhenUsed/>
@@ -34644,9 +34584,9 @@
       <w:sz w:val="18"/>
     </w:rPr>
   </w:style>
-  <w:style w:type="character" w:styleId="867">
+  <w:style w:type="character" w:styleId="868">
     <w:name w:val="Footnote Text Char"/>
-    <w:link w:val="866"/>
+    <w:link w:val="867"/>
     <w:uiPriority w:val="99"/>
     <w:pPr>
       <w:pBdr/>
@@ -34657,7 +34597,7 @@
       <w:sz w:val="18"/>
     </w:rPr>
   </w:style>
-  <w:style w:type="character" w:styleId="868">
+  <w:style w:type="character" w:styleId="869">
     <w:name w:val="footnote reference"/>
     <w:uiPriority w:val="99"/>
     <w:unhideWhenUsed/>
@@ -34670,10 +34610,10 @@
       <w:vertAlign w:val="superscript"/>
     </w:rPr>
   </w:style>
-  <w:style w:type="paragraph" w:styleId="869">
+  <w:style w:type="paragraph" w:styleId="870">
     <w:name w:val="endnote text"/>
-    <w:basedOn w:val="705"/>
-    <w:link w:val="870"/>
+    <w:basedOn w:val="706"/>
+    <w:link w:val="871"/>
     <w:uiPriority w:val="99"/>
     <w:semiHidden/>
     <w:unhideWhenUsed/>
@@ -34686,9 +34626,9 @@
       <w:sz w:val="20"/>
     </w:rPr>
   </w:style>
-  <w:style w:type="character" w:styleId="870">
+  <w:style w:type="character" w:styleId="871">
     <w:name w:val="Endnote Text Char"/>
-    <w:link w:val="869"/>
+    <w:link w:val="870"/>
     <w:uiPriority w:val="99"/>
     <w:pPr>
       <w:pBdr/>
@@ -34699,7 +34639,7 @@
       <w:sz w:val="20"/>
     </w:rPr>
   </w:style>
-  <w:style w:type="character" w:styleId="871">
+  <w:style w:type="character" w:styleId="872">
     <w:name w:val="endnote reference"/>
     <w:uiPriority w:val="99"/>
     <w:semiHidden/>
@@ -34713,10 +34653,10 @@
       <w:vertAlign w:val="superscript"/>
     </w:rPr>
   </w:style>
-  <w:style w:type="paragraph" w:styleId="872">
+  <w:style w:type="paragraph" w:styleId="873">
     <w:name w:val="toc 1"/>
-    <w:basedOn w:val="705"/>
-    <w:next w:val="705"/>
+    <w:basedOn w:val="706"/>
+    <w:next w:val="706"/>
     <w:uiPriority w:val="39"/>
     <w:unhideWhenUsed/>
     <w:pPr>
@@ -34725,10 +34665,10 @@
       <w:ind w:right="0" w:firstLine="0" w:left="0"/>
     </w:pPr>
   </w:style>
-  <w:style w:type="paragraph" w:styleId="873">
+  <w:style w:type="paragraph" w:styleId="874">
     <w:name w:val="toc 2"/>
-    <w:basedOn w:val="705"/>
-    <w:next w:val="705"/>
+    <w:basedOn w:val="706"/>
+    <w:next w:val="706"/>
     <w:uiPriority w:val="39"/>
     <w:unhideWhenUsed/>
     <w:pPr>
@@ -34737,10 +34677,10 @@
       <w:ind w:right="0" w:firstLine="0" w:left="283"/>
     </w:pPr>
   </w:style>
-  <w:style w:type="paragraph" w:styleId="874">
+  <w:style w:type="paragraph" w:styleId="875">
     <w:name w:val="toc 3"/>
-    <w:basedOn w:val="705"/>
-    <w:next w:val="705"/>
+    <w:basedOn w:val="706"/>
+    <w:next w:val="706"/>
     <w:uiPriority w:val="39"/>
     <w:unhideWhenUsed/>
     <w:pPr>
@@ -34749,10 +34689,10 @@
       <w:ind w:right="0" w:firstLine="0" w:left="567"/>
     </w:pPr>
   </w:style>
-  <w:style w:type="paragraph" w:styleId="875">
+  <w:style w:type="paragraph" w:styleId="876">
     <w:name w:val="toc 4"/>
-    <w:basedOn w:val="705"/>
-    <w:next w:val="705"/>
+    <w:basedOn w:val="706"/>
+    <w:next w:val="706"/>
     <w:uiPriority w:val="39"/>
     <w:unhideWhenUsed/>
     <w:pPr>
@@ -34761,10 +34701,10 @@
       <w:ind w:right="0" w:firstLine="0" w:left="850"/>
     </w:pPr>
   </w:style>
-  <w:style w:type="paragraph" w:styleId="876">
+  <w:style w:type="paragraph" w:styleId="877">
     <w:name w:val="toc 5"/>
-    <w:basedOn w:val="705"/>
-    <w:next w:val="705"/>
+    <w:basedOn w:val="706"/>
+    <w:next w:val="706"/>
     <w:uiPriority w:val="39"/>
     <w:unhideWhenUsed/>
     <w:pPr>
@@ -34773,10 +34713,10 @@
       <w:ind w:right="0" w:firstLine="0" w:left="1134"/>
     </w:pPr>
   </w:style>
-  <w:style w:type="paragraph" w:styleId="877">
+  <w:style w:type="paragraph" w:styleId="878">
     <w:name w:val="toc 6"/>
-    <w:basedOn w:val="705"/>
-    <w:next w:val="705"/>
+    <w:basedOn w:val="706"/>
+    <w:next w:val="706"/>
     <w:uiPriority w:val="39"/>
     <w:unhideWhenUsed/>
     <w:pPr>
@@ -34785,10 +34725,10 @@
       <w:ind w:right="0" w:firstLine="0" w:left="1417"/>
     </w:pPr>
   </w:style>
-  <w:style w:type="paragraph" w:styleId="878">
+  <w:style w:type="paragraph" w:styleId="879">
     <w:name w:val="toc 7"/>
-    <w:basedOn w:val="705"/>
-    <w:next w:val="705"/>
+    <w:basedOn w:val="706"/>
+    <w:next w:val="706"/>
     <w:uiPriority w:val="39"/>
     <w:unhideWhenUsed/>
     <w:pPr>
@@ -34797,10 +34737,10 @@
       <w:ind w:right="0" w:firstLine="0" w:left="1701"/>
     </w:pPr>
   </w:style>
-  <w:style w:type="paragraph" w:styleId="879">
+  <w:style w:type="paragraph" w:styleId="880">
     <w:name w:val="toc 8"/>
-    <w:basedOn w:val="705"/>
-    <w:next w:val="705"/>
+    <w:basedOn w:val="706"/>
+    <w:next w:val="706"/>
     <w:uiPriority w:val="39"/>
     <w:unhideWhenUsed/>
     <w:pPr>
@@ -34809,10 +34749,10 @@
       <w:ind w:right="0" w:firstLine="0" w:left="1984"/>
     </w:pPr>
   </w:style>
-  <w:style w:type="paragraph" w:styleId="880">
+  <w:style w:type="paragraph" w:styleId="881">
     <w:name w:val="toc 9"/>
-    <w:basedOn w:val="705"/>
-    <w:next w:val="705"/>
+    <w:basedOn w:val="706"/>
+    <w:next w:val="706"/>
     <w:uiPriority w:val="39"/>
     <w:unhideWhenUsed/>
     <w:pPr>
@@ -34821,7 +34761,7 @@
       <w:ind w:right="0" w:firstLine="0" w:left="2268"/>
     </w:pPr>
   </w:style>
-  <w:style w:type="paragraph" w:styleId="881">
+  <w:style w:type="paragraph" w:styleId="882">
     <w:name w:val="TOC Heading"/>
     <w:uiPriority w:val="39"/>
     <w:unhideWhenUsed/>
@@ -34831,10 +34771,10 @@
       <w:ind/>
     </w:pPr>
   </w:style>
-  <w:style w:type="paragraph" w:styleId="882">
+  <w:style w:type="paragraph" w:styleId="883">
     <w:name w:val="table of figures"/>
-    <w:basedOn w:val="705"/>
-    <w:next w:val="705"/>
+    <w:basedOn w:val="706"/>
+    <w:next w:val="706"/>
     <w:uiPriority w:val="99"/>
     <w:unhideWhenUsed/>
     <w:pPr>
@@ -34843,7 +34783,7 @@
       <w:ind/>
     </w:pPr>
   </w:style>
-  <w:style w:type="paragraph" w:styleId="883" w:default="1">
+  <w:style w:type="paragraph" w:styleId="884" w:default="1">
     <w:name w:val="DStyle_paragraph"/>
     <w:pPr>
       <w:widowControl w:val="true"/>
@@ -34859,19 +34799,19 @@
       <w:lang w:val="en-US" w:eastAsia="zh-CN" w:bidi="hi-IN"/>
     </w:rPr>
   </w:style>
-  <w:style w:type="paragraph" w:styleId="884" w:customStyle="1">
+  <w:style w:type="paragraph" w:styleId="885" w:customStyle="1">
     <w:name w:val="Standard"/>
-    <w:basedOn w:val="883"/>
+    <w:basedOn w:val="884"/>
     <w:pPr>
       <w:pBdr/>
       <w:spacing/>
       <w:ind/>
     </w:pPr>
   </w:style>
-  <w:style w:type="paragraph" w:styleId="885" w:customStyle="1">
+  <w:style w:type="paragraph" w:styleId="886" w:customStyle="1">
     <w:name w:val="Heading"/>
-    <w:basedOn w:val="884"/>
-    <w:next w:val="886"/>
+    <w:basedOn w:val="885"/>
+    <w:next w:val="887"/>
     <w:pPr>
       <w:keepNext w:val="true"/>
       <w:pBdr/>
@@ -34884,9 +34824,9 @@
       <w:szCs w:val="28"/>
     </w:rPr>
   </w:style>
-  <w:style w:type="paragraph" w:styleId="886" w:customStyle="1">
+  <w:style w:type="paragraph" w:styleId="887" w:customStyle="1">
     <w:name w:val="Text body"/>
-    <w:basedOn w:val="884"/>
+    <w:basedOn w:val="885"/>
     <w:qFormat/>
     <w:pPr>
       <w:pBdr/>
@@ -34894,9 +34834,9 @@
       <w:ind/>
     </w:pPr>
   </w:style>
-  <w:style w:type="paragraph" w:styleId="887" w:customStyle="1">
+  <w:style w:type="paragraph" w:styleId="888" w:customStyle="1">
     <w:name w:val="List"/>
-    <w:basedOn w:val="886"/>
+    <w:basedOn w:val="887"/>
     <w:pPr>
       <w:pBdr/>
       <w:spacing/>
@@ -34906,9 +34846,9 @@
       <w:rFonts w:cs="FreeSans"/>
     </w:rPr>
   </w:style>
-  <w:style w:type="paragraph" w:styleId="888" w:customStyle="1">
+  <w:style w:type="paragraph" w:styleId="889" w:customStyle="1">
     <w:name w:val="Caption"/>
-    <w:basedOn w:val="884"/>
+    <w:basedOn w:val="885"/>
     <w:pPr>
       <w:pBdr/>
       <w:spacing w:after="120" w:before="120"/>
@@ -34922,9 +34862,9 @@
       <w:szCs w:val="24"/>
     </w:rPr>
   </w:style>
-  <w:style w:type="paragraph" w:styleId="889" w:customStyle="1">
+  <w:style w:type="paragraph" w:styleId="890" w:customStyle="1">
     <w:name w:val="Index"/>
-    <w:basedOn w:val="884"/>
+    <w:basedOn w:val="885"/>
     <w:pPr>
       <w:pBdr/>
       <w:spacing/>
@@ -34934,10 +34874,10 @@
       <w:rFonts w:cs="FreeSans"/>
     </w:rPr>
   </w:style>
-  <w:style w:type="paragraph" w:styleId="890" w:customStyle="1">
+  <w:style w:type="paragraph" w:styleId="891" w:customStyle="1">
     <w:name w:val="Horizontal Line"/>
-    <w:basedOn w:val="884"/>
-    <w:next w:val="886"/>
+    <w:basedOn w:val="885"/>
+    <w:next w:val="887"/>
     <w:qFormat/>
     <w:pPr>
       <w:pBdr>
@@ -34954,9 +34894,9 @@
       <w:szCs w:val="12"/>
     </w:rPr>
   </w:style>
-  <w:style w:type="character" w:styleId="891" w:customStyle="1">
+  <w:style w:type="character" w:styleId="892" w:customStyle="1">
     <w:name w:val="Internet link"/>
-    <w:basedOn w:val="883"/>
+    <w:basedOn w:val="884"/>
     <w:qFormat/>
     <w:pPr>
       <w:pBdr/>
@@ -34968,9 +34908,9 @@
       <w:u w:val="single"/>
     </w:rPr>
   </w:style>
-  <w:style w:type="character" w:styleId="892" w:customStyle="1">
+  <w:style w:type="character" w:styleId="893" w:customStyle="1">
     <w:name w:val="Visited Internet Link"/>
-    <w:basedOn w:val="883"/>
+    <w:basedOn w:val="884"/>
     <w:qFormat/>
     <w:pPr>
       <w:pBdr/>
@@ -34982,9 +34922,9 @@
       <w:u w:val="single"/>
     </w:rPr>
   </w:style>
-  <w:style w:type="character" w:styleId="893" w:customStyle="1">
+  <w:style w:type="character" w:styleId="894" w:customStyle="1">
     <w:name w:val="ListLabel 1"/>
-    <w:basedOn w:val="883"/>
+    <w:basedOn w:val="884"/>
     <w:qFormat/>
     <w:pPr>
       <w:pBdr/>
@@ -34995,22 +34935,9 @@
       <w:rFonts w:cs="Symbol"/>
     </w:rPr>
   </w:style>
-  <w:style w:type="character" w:styleId="894" w:customStyle="1">
+  <w:style w:type="character" w:styleId="895" w:customStyle="1">
     <w:name w:val="ListLabel 2"/>
-    <w:basedOn w:val="883"/>
-    <w:qFormat/>
-    <w:pPr>
-      <w:pBdr/>
-      <w:spacing/>
-      <w:ind/>
-    </w:pPr>
-    <w:rPr>
-      <w:rFonts w:cs="OpenSymbol"/>
-    </w:rPr>
-  </w:style>
-  <w:style w:type="character" w:styleId="895" w:customStyle="1">
-    <w:name w:val="ListLabel 3"/>
-    <w:basedOn w:val="883"/>
+    <w:basedOn w:val="884"/>
     <w:qFormat/>
     <w:pPr>
       <w:pBdr/>
@@ -35022,8 +34949,21 @@
     </w:rPr>
   </w:style>
   <w:style w:type="character" w:styleId="896" w:customStyle="1">
+    <w:name w:val="ListLabel 3"/>
+    <w:basedOn w:val="884"/>
+    <w:qFormat/>
+    <w:pPr>
+      <w:pBdr/>
+      <w:spacing/>
+      <w:ind/>
+    </w:pPr>
+    <w:rPr>
+      <w:rFonts w:cs="OpenSymbol"/>
+    </w:rPr>
+  </w:style>
+  <w:style w:type="character" w:styleId="897" w:customStyle="1">
     <w:name w:val="ListLabel 4"/>
-    <w:basedOn w:val="883"/>
+    <w:basedOn w:val="884"/>
     <w:qFormat/>
     <w:pPr>
       <w:pBdr/>
@@ -35034,22 +34974,9 @@
       <w:rFonts w:cs="Symbol"/>
     </w:rPr>
   </w:style>
-  <w:style w:type="character" w:styleId="897" w:customStyle="1">
+  <w:style w:type="character" w:styleId="898" w:customStyle="1">
     <w:name w:val="ListLabel 5"/>
-    <w:basedOn w:val="883"/>
-    <w:qFormat/>
-    <w:pPr>
-      <w:pBdr/>
-      <w:spacing/>
-      <w:ind/>
-    </w:pPr>
-    <w:rPr>
-      <w:rFonts w:cs="OpenSymbol"/>
-    </w:rPr>
-  </w:style>
-  <w:style w:type="character" w:styleId="898" w:customStyle="1">
-    <w:name w:val="ListLabel 6"/>
-    <w:basedOn w:val="883"/>
+    <w:basedOn w:val="884"/>
     <w:qFormat/>
     <w:pPr>
       <w:pBdr/>
@@ -35061,8 +34988,21 @@
     </w:rPr>
   </w:style>
   <w:style w:type="character" w:styleId="899" w:customStyle="1">
+    <w:name w:val="ListLabel 6"/>
+    <w:basedOn w:val="884"/>
+    <w:qFormat/>
+    <w:pPr>
+      <w:pBdr/>
+      <w:spacing/>
+      <w:ind/>
+    </w:pPr>
+    <w:rPr>
+      <w:rFonts w:cs="OpenSymbol"/>
+    </w:rPr>
+  </w:style>
+  <w:style w:type="character" w:styleId="900" w:customStyle="1">
     <w:name w:val="ListLabel 7"/>
-    <w:basedOn w:val="883"/>
+    <w:basedOn w:val="884"/>
     <w:qFormat/>
     <w:pPr>
       <w:pBdr/>
@@ -35073,22 +35013,9 @@
       <w:rFonts w:cs="Symbol"/>
     </w:rPr>
   </w:style>
-  <w:style w:type="character" w:styleId="900" w:customStyle="1">
+  <w:style w:type="character" w:styleId="901" w:customStyle="1">
     <w:name w:val="ListLabel 8"/>
-    <w:basedOn w:val="883"/>
-    <w:qFormat/>
-    <w:pPr>
-      <w:pBdr/>
-      <w:spacing/>
-      <w:ind/>
-    </w:pPr>
-    <w:rPr>
-      <w:rFonts w:cs="OpenSymbol"/>
-    </w:rPr>
-  </w:style>
-  <w:style w:type="character" w:styleId="901" w:customStyle="1">
-    <w:name w:val="ListLabel 9"/>
-    <w:basedOn w:val="883"/>
+    <w:basedOn w:val="884"/>
     <w:qFormat/>
     <w:pPr>
       <w:pBdr/>
@@ -35100,8 +35027,21 @@
     </w:rPr>
   </w:style>
   <w:style w:type="character" w:styleId="902" w:customStyle="1">
+    <w:name w:val="ListLabel 9"/>
+    <w:basedOn w:val="884"/>
+    <w:qFormat/>
+    <w:pPr>
+      <w:pBdr/>
+      <w:spacing/>
+      <w:ind/>
+    </w:pPr>
+    <w:rPr>
+      <w:rFonts w:cs="OpenSymbol"/>
+    </w:rPr>
+  </w:style>
+  <w:style w:type="character" w:styleId="903" w:customStyle="1">
     <w:name w:val="ListLabel 10"/>
-    <w:basedOn w:val="883"/>
+    <w:basedOn w:val="884"/>
     <w:qFormat/>
     <w:pPr>
       <w:pBdr/>
@@ -35114,22 +35054,9 @@
       <w:szCs w:val="20"/>
     </w:rPr>
   </w:style>
-  <w:style w:type="character" w:styleId="903" w:customStyle="1">
+  <w:style w:type="character" w:styleId="904" w:customStyle="1">
     <w:name w:val="ListLabel 11"/>
-    <w:basedOn w:val="883"/>
-    <w:qFormat/>
-    <w:pPr>
-      <w:pBdr/>
-      <w:spacing/>
-      <w:ind/>
-    </w:pPr>
-    <w:rPr>
-      <w:rFonts w:cs="OpenSymbol"/>
-    </w:rPr>
-  </w:style>
-  <w:style w:type="character" w:styleId="904" w:customStyle="1">
-    <w:name w:val="ListLabel 12"/>
-    <w:basedOn w:val="883"/>
+    <w:basedOn w:val="884"/>
     <w:qFormat/>
     <w:pPr>
       <w:pBdr/>
@@ -35141,8 +35068,21 @@
     </w:rPr>
   </w:style>
   <w:style w:type="character" w:styleId="905" w:customStyle="1">
+    <w:name w:val="ListLabel 12"/>
+    <w:basedOn w:val="884"/>
+    <w:qFormat/>
+    <w:pPr>
+      <w:pBdr/>
+      <w:spacing/>
+      <w:ind/>
+    </w:pPr>
+    <w:rPr>
+      <w:rFonts w:cs="OpenSymbol"/>
+    </w:rPr>
+  </w:style>
+  <w:style w:type="character" w:styleId="906" w:customStyle="1">
     <w:name w:val="ListLabel 13"/>
-    <w:basedOn w:val="883"/>
+    <w:basedOn w:val="884"/>
     <w:qFormat/>
     <w:pPr>
       <w:pBdr/>
@@ -35153,22 +35093,9 @@
       <w:rFonts w:cs="Symbol"/>
     </w:rPr>
   </w:style>
-  <w:style w:type="character" w:styleId="906" w:customStyle="1">
+  <w:style w:type="character" w:styleId="907" w:customStyle="1">
     <w:name w:val="ListLabel 14"/>
-    <w:basedOn w:val="883"/>
-    <w:qFormat/>
-    <w:pPr>
-      <w:pBdr/>
-      <w:spacing/>
-      <w:ind/>
-    </w:pPr>
-    <w:rPr>
-      <w:rFonts w:cs="OpenSymbol"/>
-    </w:rPr>
-  </w:style>
-  <w:style w:type="character" w:styleId="907" w:customStyle="1">
-    <w:name w:val="ListLabel 15"/>
-    <w:basedOn w:val="883"/>
+    <w:basedOn w:val="884"/>
     <w:qFormat/>
     <w:pPr>
       <w:pBdr/>
@@ -35180,8 +35107,21 @@
     </w:rPr>
   </w:style>
   <w:style w:type="character" w:styleId="908" w:customStyle="1">
+    <w:name w:val="ListLabel 15"/>
+    <w:basedOn w:val="884"/>
+    <w:qFormat/>
+    <w:pPr>
+      <w:pBdr/>
+      <w:spacing/>
+      <w:ind/>
+    </w:pPr>
+    <w:rPr>
+      <w:rFonts w:cs="OpenSymbol"/>
+    </w:rPr>
+  </w:style>
+  <w:style w:type="character" w:styleId="909" w:customStyle="1">
     <w:name w:val="ListLabel 16"/>
-    <w:basedOn w:val="883"/>
+    <w:basedOn w:val="884"/>
     <w:qFormat/>
     <w:pPr>
       <w:pBdr/>
@@ -35192,22 +35132,9 @@
       <w:rFonts w:cs="Symbol"/>
     </w:rPr>
   </w:style>
-  <w:style w:type="character" w:styleId="909" w:customStyle="1">
+  <w:style w:type="character" w:styleId="910" w:customStyle="1">
     <w:name w:val="ListLabel 17"/>
-    <w:basedOn w:val="883"/>
-    <w:qFormat/>
-    <w:pPr>
-      <w:pBdr/>
-      <w:spacing/>
-      <w:ind/>
-    </w:pPr>
-    <w:rPr>
-      <w:rFonts w:cs="OpenSymbol"/>
-    </w:rPr>
-  </w:style>
-  <w:style w:type="character" w:styleId="910" w:customStyle="1">
-    <w:name w:val="ListLabel 18"/>
-    <w:basedOn w:val="883"/>
+    <w:basedOn w:val="884"/>
     <w:qFormat/>
     <w:pPr>
       <w:pBdr/>
@@ -35219,8 +35146,21 @@
     </w:rPr>
   </w:style>
   <w:style w:type="character" w:styleId="911" w:customStyle="1">
+    <w:name w:val="ListLabel 18"/>
+    <w:basedOn w:val="884"/>
+    <w:qFormat/>
+    <w:pPr>
+      <w:pBdr/>
+      <w:spacing/>
+      <w:ind/>
+    </w:pPr>
+    <w:rPr>
+      <w:rFonts w:cs="OpenSymbol"/>
+    </w:rPr>
+  </w:style>
+  <w:style w:type="character" w:styleId="912" w:customStyle="1">
     <w:name w:val="Bullet Symbols"/>
-    <w:basedOn w:val="883"/>
+    <w:basedOn w:val="884"/>
     <w:qFormat/>
     <w:pPr>
       <w:pBdr/>
@@ -35231,7 +35171,7 @@
       <w:rFonts w:ascii="OpenSymbol" w:hAnsi="OpenSymbol" w:eastAsia="OpenSymbol" w:cs="OpenSymbol"/>
     </w:rPr>
   </w:style>
-  <w:style w:type="character" w:styleId="912" w:default="1">
+  <w:style w:type="character" w:styleId="913" w:default="1">
     <w:name w:val="Default Paragraph Font"/>
     <w:uiPriority w:val="1"/>
     <w:semiHidden/>
@@ -35242,7 +35182,7 @@
       <w:ind/>
     </w:pPr>
   </w:style>
-  <w:style w:type="numbering" w:styleId="913" w:default="1">
+  <w:style w:type="numbering" w:styleId="914" w:default="1">
     <w:name w:val="No List"/>
     <w:uiPriority w:val="99"/>
     <w:semiHidden/>
@@ -35253,7 +35193,7 @@
       <w:ind/>
     </w:pPr>
   </w:style>
-  <w:style w:type="table" w:styleId="914" w:default="1">
+  <w:style w:type="table" w:styleId="915" w:default="1">
     <w:name w:val="Normal Table"/>
     <w:uiPriority w:val="99"/>
     <w:semiHidden/>

</xml_diff>

<commit_message>
Added new domain (mitchf.me) to my resume
</commit_message>
<xml_diff>
--- a/resources/resume.docx
+++ b/resources/resume.docx
@@ -4,7 +4,7 @@
   <w:body>
     <w:p>
       <w:pPr>
-        <w:pStyle w:val="885"/>
+        <w:pStyle w:val="901"/>
         <w:keepNext w:val="false"/>
         <w:keepLines w:val="true"/>
         <w:suppressLineNumbers w:val="false"/>
@@ -70,7 +70,7 @@
       </w:r>
       <w:r>
         <w:rPr>
-          <w:rFonts w:ascii="Times New Roman" w:hAnsi="Times New Roman" w:eastAsia="Times New Roman" w:cs="Times New Roman"/>
+          <w:rFonts w:ascii="Times New Roman" w:hAnsi="Times New Roman" w:cs="Times New Roman"/>
           <w:b w:val="0"/>
           <w:bCs w:val="0"/>
           <w:color w:val="000000" w:themeColor="text1"/>
@@ -91,7 +91,7 @@
     </w:p>
     <w:p>
       <w:pPr>
-        <w:pStyle w:val="885"/>
+        <w:pStyle w:val="901"/>
         <w:keepNext w:val="false"/>
         <w:keepLines w:val="true"/>
         <w:suppressLineNumbers w:val="false"/>
@@ -125,7 +125,7 @@
       </w:r>
       <w:r>
         <w:rPr>
-          <w:rFonts w:ascii="Times New Roman" w:hAnsi="Times New Roman" w:eastAsia="Times New Roman" w:cs="Times New Roman"/>
+          <w:rFonts w:ascii="Times New Roman" w:hAnsi="Times New Roman" w:cs="Times New Roman"/>
           <w:b w:val="0"/>
           <w:bCs w:val="0"/>
           <w:color w:val="000000" w:themeColor="text1"/>
@@ -146,7 +146,7 @@
     </w:p>
     <w:p>
       <w:pPr>
-        <w:pStyle w:val="885"/>
+        <w:pStyle w:val="901"/>
         <w:keepNext w:val="false"/>
         <w:keepLines w:val="true"/>
         <w:suppressLineNumbers w:val="false"/>
@@ -179,7 +179,7 @@
       <w:hyperlink r:id="rId11" w:tooltip="tel:5716234086" w:history="1">
         <w:r>
           <w:rPr>
-            <w:rStyle w:val="866"/>
+            <w:rStyle w:val="882"/>
             <w:rFonts w:ascii="Times New Roman" w:hAnsi="Times New Roman" w:eastAsia="Times New Roman" w:cs="Times New Roman"/>
             <w:b w:val="0"/>
             <w:bCs w:val="0"/>
@@ -204,7 +204,7 @@
       <w:hyperlink r:id="rId12" w:tooltip="mailto:mfeigenbaum23@gmail.com" w:history="1">
         <w:r>
           <w:rPr>
-            <w:rStyle w:val="892"/>
+            <w:rStyle w:val="908"/>
             <w:rFonts w:ascii="Times New Roman" w:hAnsi="Times New Roman" w:eastAsia="Times New Roman" w:cs="Times New Roman"/>
             <w:color w:val="000000" w:themeColor="text1"/>
             <w:sz w:val="20"/>
@@ -213,7 +213,7 @@
         </w:r>
         <w:r>
           <w:rPr>
-            <w:rStyle w:val="892"/>
+            <w:rStyle w:val="908"/>
             <w:rFonts w:ascii="Times New Roman" w:hAnsi="Times New Roman" w:eastAsia="Times New Roman" w:cs="Times New Roman"/>
             <w:color w:val="000000" w:themeColor="text1"/>
             <w:sz w:val="20"/>
@@ -222,7 +222,7 @@
         </w:r>
         <w:r>
           <w:rPr>
-            <w:rStyle w:val="892"/>
+            <w:rStyle w:val="908"/>
             <w:rFonts w:ascii="Times New Roman" w:hAnsi="Times New Roman" w:eastAsia="Times New Roman" w:cs="Times New Roman"/>
             <w:b w:val="0"/>
             <w:bCs w:val="0"/>
@@ -244,16 +244,16 @@
         </w:rPr>
         <w:t xml:space="preserve"> | </w:t>
       </w:r>
-      <w:hyperlink r:id="rId13" w:tooltip="https://mrf-dot.github.io/" w:history="1">
+      <w:hyperlink r:id="rId13" w:tooltip="https://mitchf.me" w:history="1">
         <w:r>
           <w:rPr>
-            <w:rStyle w:val="866"/>
+            <w:rStyle w:val="882"/>
             <w:rFonts w:ascii="Times New Roman" w:hAnsi="Times New Roman" w:eastAsia="Times New Roman" w:cs="Times New Roman"/>
             <w:color w:val="000000" w:themeColor="text1"/>
             <w:sz w:val="20"/>
             <w:szCs w:val="20"/>
           </w:rPr>
-          <w:t xml:space="preserve">mrf-dot.github.io</w:t>
+          <w:t xml:space="preserve">mitchf.me</w:t>
         </w:r>
       </w:hyperlink>
       <w:r>
@@ -268,7 +268,7 @@
       <w:hyperlink r:id="rId14" w:tooltip="https://www.linkedin.com/in/mitch-feigenbaum-a6284127b/" w:history="1">
         <w:r>
           <w:rPr>
-            <w:rStyle w:val="866"/>
+            <w:rStyle w:val="882"/>
             <w:rFonts w:ascii="Times New Roman" w:hAnsi="Times New Roman" w:eastAsia="Times New Roman" w:cs="Times New Roman"/>
             <w:color w:val="000000" w:themeColor="text1"/>
             <w:sz w:val="20"/>
@@ -280,25 +280,24 @@
       <w:r>
         <w:rPr>
           <w:rFonts w:ascii="Times New Roman" w:hAnsi="Times New Roman" w:eastAsia="Times New Roman" w:cs="Times New Roman"/>
-          <w:b w:val="0"/>
-          <w:bCs w:val="0"/>
-          <w:color w:val="000000" w:themeColor="text1"/>
-          <w:sz w:val="24"/>
-          <w:szCs w:val="24"/>
-        </w:rPr>
-      </w:r>
-      <w:r>
-        <w:rPr>
-          <w:rFonts w:ascii="Times New Roman" w:hAnsi="Times New Roman" w:eastAsia="Times New Roman" w:cs="Times New Roman"/>
           <w:color w:val="000000" w:themeColor="text1"/>
           <w:sz w:val="20"/>
           <w:szCs w:val="20"/>
         </w:rPr>
       </w:r>
+      <w:r>
+        <w:rPr>
+          <w:rFonts w:ascii="Times New Roman" w:hAnsi="Times New Roman" w:cs="Times New Roman"/>
+          <w:color w:val="000000" w:themeColor="text1"/>
+          <w:sz w:val="20"/>
+          <w:szCs w:val="20"/>
+          <w:highlight w:val="none"/>
+        </w:rPr>
+      </w:r>
     </w:p>
     <w:p>
       <w:pPr>
-        <w:pStyle w:val="885"/>
+        <w:pStyle w:val="901"/>
         <w:keepNext w:val="false"/>
         <w:keepLines w:val="true"/>
         <w:suppressLineNumbers w:val="false"/>
@@ -335,10 +334,18 @@
           <w:highlight w:val="none"/>
         </w:rPr>
       </w:r>
+      <w:r>
+        <w:rPr>
+          <w:rFonts w:ascii="Times New Roman" w:hAnsi="Times New Roman" w:cs="Times New Roman"/>
+          <w:color w:val="000000" w:themeColor="text1"/>
+          <w:sz w:val="20"/>
+          <w:szCs w:val="20"/>
+        </w:rPr>
+      </w:r>
     </w:p>
     <w:p>
       <w:pPr>
-        <w:pStyle w:val="891"/>
+        <w:pStyle w:val="907"/>
         <w:keepNext w:val="false"/>
         <w:keepLines w:val="true"/>
         <w:suppressLineNumbers w:val="false"/>
@@ -372,7 +379,7 @@
       </w:r>
       <w:r>
         <w:rPr>
-          <w:rFonts w:ascii="Times New Roman" w:hAnsi="Times New Roman" w:eastAsia="Times New Roman" w:cs="Times New Roman"/>
+          <w:rFonts w:ascii="Times New Roman" w:hAnsi="Times New Roman" w:cs="Times New Roman"/>
           <w:b/>
           <w:bCs/>
           <w:color w:val="000000" w:themeColor="text1"/>
@@ -393,7 +400,7 @@
     </w:p>
     <w:p>
       <w:pPr>
-        <w:pStyle w:val="887"/>
+        <w:pStyle w:val="903"/>
         <w:keepNext w:val="false"/>
         <w:keepLines w:val="true"/>
         <w:suppressLineNumbers w:val="false"/>
@@ -429,7 +436,7 @@
       </w:r>
       <w:r>
         <w:rPr>
-          <w:rFonts w:ascii="Times New Roman" w:hAnsi="Times New Roman" w:eastAsia="Times New Roman" w:cs="Times New Roman"/>
+          <w:rFonts w:ascii="Times New Roman" w:hAnsi="Times New Roman" w:cs="Times New Roman"/>
           <w:b/>
           <w:bCs/>
           <w:color w:val="000000" w:themeColor="text1"/>
@@ -450,7 +457,7 @@
     </w:p>
     <w:p>
       <w:pPr>
-        <w:pStyle w:val="887"/>
+        <w:pStyle w:val="903"/>
         <w:keepNext w:val="false"/>
         <w:keepLines w:val="true"/>
         <w:suppressLineNumbers w:val="false"/>
@@ -498,7 +505,7 @@
       </w:r>
       <w:r>
         <w:rPr>
-          <w:rFonts w:ascii="Times New Roman" w:hAnsi="Times New Roman" w:eastAsia="Times New Roman" w:cs="Times New Roman"/>
+          <w:rFonts w:ascii="Times New Roman" w:hAnsi="Times New Roman" w:cs="Times New Roman"/>
           <w:color w:val="000000" w:themeColor="text1"/>
           <w:sz w:val="20"/>
           <w:szCs w:val="20"/>
@@ -515,7 +522,7 @@
     </w:p>
     <w:p>
       <w:pPr>
-        <w:pStyle w:val="887"/>
+        <w:pStyle w:val="903"/>
         <w:keepNext w:val="false"/>
         <w:keepLines w:val="true"/>
         <w:numPr>
@@ -566,7 +573,7 @@
       </w:r>
       <w:r>
         <w:rPr>
-          <w:rFonts w:ascii="Times New Roman" w:hAnsi="Times New Roman" w:eastAsia="Times New Roman" w:cs="Times New Roman"/>
+          <w:rFonts w:ascii="Times New Roman" w:hAnsi="Times New Roman" w:cs="Times New Roman"/>
           <w:color w:val="000000" w:themeColor="text1"/>
           <w:sz w:val="20"/>
           <w:szCs w:val="20"/>
@@ -583,7 +590,7 @@
     </w:p>
     <w:p>
       <w:pPr>
-        <w:pStyle w:val="887"/>
+        <w:pStyle w:val="903"/>
         <w:keepNext w:val="false"/>
         <w:keepLines w:val="true"/>
         <w:numPr>
@@ -634,7 +641,7 @@
       </w:r>
       <w:r>
         <w:rPr>
-          <w:rFonts w:ascii="Times New Roman" w:hAnsi="Times New Roman" w:eastAsia="Times New Roman" w:cs="Times New Roman"/>
+          <w:rFonts w:ascii="Times New Roman" w:hAnsi="Times New Roman" w:cs="Times New Roman"/>
           <w:color w:val="000000" w:themeColor="text1"/>
           <w:sz w:val="20"/>
           <w:szCs w:val="20"/>
@@ -651,7 +658,7 @@
     </w:p>
     <w:p>
       <w:pPr>
-        <w:pStyle w:val="887"/>
+        <w:pStyle w:val="903"/>
         <w:keepNext w:val="false"/>
         <w:keepLines w:val="true"/>
         <w:numPr>
@@ -702,7 +709,7 @@
       </w:r>
       <w:r>
         <w:rPr>
-          <w:rFonts w:ascii="Times New Roman" w:hAnsi="Times New Roman" w:eastAsia="Times New Roman" w:cs="Times New Roman"/>
+          <w:rFonts w:ascii="Times New Roman" w:hAnsi="Times New Roman" w:cs="Times New Roman"/>
           <w:color w:val="000000" w:themeColor="text1"/>
           <w:sz w:val="20"/>
           <w:szCs w:val="20"/>
@@ -719,7 +726,7 @@
     </w:p>
     <w:p>
       <w:pPr>
-        <w:pStyle w:val="887"/>
+        <w:pStyle w:val="903"/>
         <w:keepNext w:val="false"/>
         <w:keepLines w:val="true"/>
         <w:suppressLineNumbers w:val="false"/>
@@ -764,10 +771,18 @@
           <w:highlight w:val="none"/>
         </w:rPr>
       </w:r>
+      <w:r>
+        <w:rPr>
+          <w:rFonts w:ascii="Times New Roman" w:hAnsi="Times New Roman" w:cs="Times New Roman"/>
+          <w:color w:val="000000" w:themeColor="text1"/>
+          <w:sz w:val="20"/>
+          <w:szCs w:val="20"/>
+        </w:rPr>
+      </w:r>
     </w:p>
     <w:p>
       <w:pPr>
-        <w:pStyle w:val="891"/>
+        <w:pStyle w:val="907"/>
         <w:keepNext w:val="false"/>
         <w:keepLines w:val="true"/>
         <w:suppressLineNumbers w:val="false"/>
@@ -801,7 +816,7 @@
       </w:r>
       <w:r>
         <w:rPr>
-          <w:rFonts w:ascii="Times New Roman" w:hAnsi="Times New Roman" w:eastAsia="Times New Roman" w:cs="Times New Roman"/>
+          <w:rFonts w:ascii="Times New Roman" w:hAnsi="Times New Roman" w:cs="Times New Roman"/>
           <w:b/>
           <w:bCs/>
           <w:color w:val="000000" w:themeColor="text1"/>
@@ -822,7 +837,7 @@
     </w:p>
     <w:p>
       <w:pPr>
-        <w:pStyle w:val="887"/>
+        <w:pStyle w:val="903"/>
         <w:keepNext w:val="false"/>
         <w:keepLines w:val="true"/>
         <w:suppressLineNumbers w:val="false"/>
@@ -861,7 +876,7 @@
       </w:r>
       <w:r>
         <w:rPr>
-          <w:rFonts w:ascii="Times New Roman" w:hAnsi="Times New Roman" w:eastAsia="Times New Roman" w:cs="Times New Roman"/>
+          <w:rFonts w:ascii="Times New Roman" w:hAnsi="Times New Roman" w:cs="Times New Roman"/>
           <w:b/>
           <w:bCs/>
           <w:color w:val="000000" w:themeColor="text1"/>
@@ -884,7 +899,7 @@
     </w:p>
     <w:p>
       <w:pPr>
-        <w:pStyle w:val="887"/>
+        <w:pStyle w:val="903"/>
         <w:keepNext w:val="false"/>
         <w:keepLines w:val="true"/>
         <w:suppressLineNumbers w:val="false"/>
@@ -938,7 +953,7 @@
       </w:r>
       <w:r>
         <w:rPr>
-          <w:rFonts w:ascii="Times New Roman" w:hAnsi="Times New Roman" w:eastAsia="Times New Roman" w:cs="Times New Roman"/>
+          <w:rFonts w:ascii="Times New Roman" w:hAnsi="Times New Roman" w:cs="Times New Roman"/>
           <w:b w:val="0"/>
           <w:bCs w:val="0"/>
           <w:i w:val="0"/>
@@ -963,7 +978,7 @@
     </w:p>
     <w:p>
       <w:pPr>
-        <w:pStyle w:val="887"/>
+        <w:pStyle w:val="903"/>
         <w:keepNext w:val="false"/>
         <w:keepLines w:val="true"/>
         <w:numPr>
@@ -1006,7 +1021,7 @@
       </w:r>
       <w:r>
         <w:rPr>
-          <w:rFonts w:ascii="Times New Roman" w:hAnsi="Times New Roman" w:eastAsia="Times New Roman" w:cs="Times New Roman"/>
+          <w:rFonts w:ascii="Times New Roman" w:hAnsi="Times New Roman" w:cs="Times New Roman"/>
           <w:b w:val="0"/>
           <w:bCs w:val="0"/>
           <w:i w:val="0"/>
@@ -1031,7 +1046,7 @@
     </w:p>
     <w:p>
       <w:pPr>
-        <w:pStyle w:val="887"/>
+        <w:pStyle w:val="903"/>
         <w:keepNext w:val="false"/>
         <w:keepLines w:val="true"/>
         <w:numPr>
@@ -1074,7 +1089,7 @@
       </w:r>
       <w:r>
         <w:rPr>
-          <w:rFonts w:ascii="Times New Roman" w:hAnsi="Times New Roman" w:eastAsia="Times New Roman" w:cs="Times New Roman"/>
+          <w:rFonts w:ascii="Times New Roman" w:hAnsi="Times New Roman" w:cs="Times New Roman"/>
           <w:b w:val="0"/>
           <w:bCs w:val="0"/>
           <w:i w:val="0"/>
@@ -1099,7 +1114,7 @@
     </w:p>
     <w:p>
       <w:pPr>
-        <w:pStyle w:val="887"/>
+        <w:pStyle w:val="903"/>
         <w:keepNext w:val="false"/>
         <w:keepLines w:val="true"/>
         <w:suppressLineNumbers w:val="false"/>
@@ -1190,7 +1205,7 @@
       </w:r>
       <w:r>
         <w:rPr>
-          <w:rFonts w:ascii="Times New Roman" w:hAnsi="Times New Roman" w:eastAsia="Times New Roman" w:cs="Times New Roman"/>
+          <w:rFonts w:ascii="Times New Roman" w:hAnsi="Times New Roman" w:cs="Times New Roman"/>
           <w:b/>
           <w:bCs/>
           <w:color w:val="000000" w:themeColor="text1"/>
@@ -1213,7 +1228,7 @@
     </w:p>
     <w:p>
       <w:pPr>
-        <w:pStyle w:val="887"/>
+        <w:pStyle w:val="903"/>
         <w:keepNext w:val="false"/>
         <w:keepLines w:val="true"/>
         <w:suppressLineNumbers w:val="false"/>
@@ -1259,7 +1274,7 @@
       </w:r>
       <w:r>
         <w:rPr>
-          <w:rFonts w:ascii="Times New Roman" w:hAnsi="Times New Roman" w:eastAsia="Times New Roman" w:cs="Times New Roman"/>
+          <w:rFonts w:ascii="Times New Roman" w:hAnsi="Times New Roman" w:cs="Times New Roman"/>
           <w:color w:val="000000" w:themeColor="text1"/>
         </w:rPr>
       </w:r>
@@ -1272,7 +1287,7 @@
     </w:p>
     <w:p>
       <w:pPr>
-        <w:pStyle w:val="887"/>
+        <w:pStyle w:val="903"/>
         <w:keepNext w:val="false"/>
         <w:keepLines w:val="true"/>
         <w:numPr>
@@ -1366,7 +1381,7 @@
       </w:r>
       <w:r>
         <w:rPr>
-          <w:rFonts w:ascii="Times New Roman" w:hAnsi="Times New Roman" w:eastAsia="Times New Roman" w:cs="Times New Roman"/>
+          <w:rFonts w:ascii="Times New Roman" w:hAnsi="Times New Roman" w:cs="Times New Roman"/>
           <w:b w:val="0"/>
           <w:bCs w:val="0"/>
           <w:i w:val="0"/>
@@ -1391,7 +1406,7 @@
     </w:p>
     <w:p>
       <w:pPr>
-        <w:pStyle w:val="887"/>
+        <w:pStyle w:val="903"/>
         <w:keepNext w:val="false"/>
         <w:keepLines w:val="true"/>
         <w:numPr>
@@ -1444,10 +1459,21 @@
           <w:highlight w:val="none"/>
         </w:rPr>
       </w:r>
+      <w:r>
+        <w:rPr>
+          <w:rFonts w:ascii="Times New Roman" w:hAnsi="Times New Roman" w:cs="Times New Roman"/>
+          <w:b w:val="0"/>
+          <w:bCs w:val="0"/>
+          <w:i w:val="0"/>
+          <w:color w:val="000000" w:themeColor="text1"/>
+          <w:sz w:val="20"/>
+          <w:szCs w:val="20"/>
+        </w:rPr>
+      </w:r>
     </w:p>
     <w:p>
       <w:pPr>
-        <w:pStyle w:val="887"/>
+        <w:pStyle w:val="903"/>
         <w:keepNext w:val="false"/>
         <w:keepLines w:val="true"/>
         <w:numPr>
@@ -1489,7 +1515,7 @@
       </w:r>
       <w:r>
         <w:rPr>
-          <w:rFonts w:ascii="Times New Roman" w:hAnsi="Times New Roman" w:eastAsia="Times New Roman" w:cs="Times New Roman"/>
+          <w:rFonts w:ascii="Times New Roman" w:hAnsi="Times New Roman" w:cs="Times New Roman"/>
           <w:b w:val="0"/>
           <w:bCs w:val="0"/>
           <w:i w:val="0"/>
@@ -1514,7 +1540,7 @@
     </w:p>
     <w:p>
       <w:pPr>
-        <w:pStyle w:val="887"/>
+        <w:pStyle w:val="903"/>
         <w:keepNext w:val="false"/>
         <w:keepLines w:val="true"/>
         <w:suppressLineNumbers w:val="false"/>
@@ -1536,327 +1562,6 @@
           <w:szCs w:val="20"/>
         </w:rPr>
       </w:pPr>
-      <w:r>
-        <w:rPr>
-          <w:rFonts w:ascii="Times New Roman" w:hAnsi="Times New Roman" w:eastAsia="Times New Roman" w:cs="Times New Roman"/>
-          <w:b w:val="0"/>
-          <w:bCs w:val="0"/>
-          <w:i w:val="0"/>
-          <w:iCs w:val="0"/>
-          <w:color w:val="000000" w:themeColor="text1"/>
-          <w:sz w:val="20"/>
-          <w:szCs w:val="20"/>
-          <w:highlight w:val="none"/>
-        </w:rPr>
-      </w:r>
-      <w:r>
-        <w:rPr>
-          <w:rFonts w:ascii="Times New Roman" w:hAnsi="Times New Roman" w:eastAsia="Times New Roman" w:cs="Times New Roman"/>
-          <w:b w:val="0"/>
-          <w:bCs w:val="0"/>
-          <w:i w:val="0"/>
-          <w:iCs w:val="0"/>
-          <w:color w:val="000000" w:themeColor="text1"/>
-          <w:sz w:val="20"/>
-          <w:szCs w:val="20"/>
-          <w:highlight w:val="none"/>
-        </w:rPr>
-      </w:r>
-    </w:p>
-    <w:p>
-      <w:pPr>
-        <w:pStyle w:val="891"/>
-        <w:keepNext w:val="false"/>
-        <w:keepLines w:val="true"/>
-        <w:suppressLineNumbers w:val="false"/>
-        <w:pBdr/>
-        <w:tabs>
-          <w:tab w:val="right" w:leader="none" w:pos="12240"/>
-        </w:tabs>
-        <w:spacing w:after="0" w:before="0" w:line="240" w:lineRule="auto"/>
-        <w:ind/>
-        <w:contextualSpacing w:val="false"/>
-        <w:jc w:val="left"/>
-        <w:rPr>
-          <w:rFonts w:ascii="Times New Roman" w:hAnsi="Times New Roman" w:cs="Times New Roman"/>
-          <w:b/>
-          <w:bCs/>
-          <w:color w:val="000000" w:themeColor="text1"/>
-          <w:sz w:val="22"/>
-          <w:szCs w:val="22"/>
-        </w:rPr>
-      </w:pPr>
-      <w:r>
-        <w:rPr>
-          <w:rFonts w:ascii="Times New Roman" w:hAnsi="Times New Roman" w:eastAsia="Times New Roman" w:cs="Times New Roman"/>
-          <w:b/>
-          <w:bCs/>
-          <w:color w:val="000000" w:themeColor="text1"/>
-          <w:sz w:val="22"/>
-          <w:szCs w:val="22"/>
-        </w:rPr>
-        <w:t xml:space="preserve">LEADERSHIP EXPERIENCE</w:t>
-      </w:r>
-      <w:r>
-        <w:rPr>
-          <w:rFonts w:ascii="Times New Roman" w:hAnsi="Times New Roman" w:eastAsia="Times New Roman" w:cs="Times New Roman"/>
-          <w:b w:val="0"/>
-          <w:bCs w:val="0"/>
-          <w:i w:val="0"/>
-          <w:iCs w:val="0"/>
-          <w:color w:val="000000" w:themeColor="text1"/>
-          <w:sz w:val="20"/>
-          <w:szCs w:val="20"/>
-          <w:highlight w:val="none"/>
-        </w:rPr>
-      </w:r>
-      <w:r>
-        <w:rPr>
-          <w:rFonts w:ascii="Times New Roman" w:hAnsi="Times New Roman" w:eastAsia="Times New Roman" w:cs="Times New Roman"/>
-          <w:b/>
-          <w:bCs/>
-          <w:color w:val="000000" w:themeColor="text1"/>
-          <w:sz w:val="22"/>
-          <w:szCs w:val="22"/>
-        </w:rPr>
-      </w:r>
-    </w:p>
-    <w:p>
-      <w:pPr>
-        <w:pStyle w:val="887"/>
-        <w:keepNext w:val="false"/>
-        <w:keepLines w:val="true"/>
-        <w:suppressLineNumbers w:val="false"/>
-        <w:pBdr/>
-        <w:tabs>
-          <w:tab w:val="right" w:leader="none" w:pos="12240"/>
-        </w:tabs>
-        <w:spacing w:after="0" w:before="0" w:line="240" w:lineRule="auto"/>
-        <w:ind/>
-        <w:contextualSpacing w:val="false"/>
-        <w:jc w:val="left"/>
-        <w:rPr>
-          <w:rFonts w:ascii="Times New Roman" w:hAnsi="Times New Roman" w:cs="Times New Roman"/>
-          <w:b/>
-          <w:bCs/>
-          <w:i w:val="0"/>
-          <w:iCs w:val="0"/>
-          <w:color w:val="000000" w:themeColor="text1"/>
-          <w:sz w:val="20"/>
-          <w:szCs w:val="20"/>
-        </w:rPr>
-      </w:pPr>
-      <w:r>
-        <w:rPr>
-          <w:rFonts w:ascii="Times New Roman" w:hAnsi="Times New Roman" w:eastAsia="Times New Roman" w:cs="Times New Roman"/>
-          <w:b/>
-          <w:bCs/>
-          <w:i w:val="0"/>
-          <w:iCs w:val="0"/>
-          <w:color w:val="000000" w:themeColor="text1"/>
-          <w:sz w:val="20"/>
-          <w:szCs w:val="20"/>
-        </w:rPr>
-        <w:t xml:space="preserve">Troop 1346</w:t>
-        <w:tab/>
-        <w:t xml:space="preserve">Burke, VA</w:t>
-      </w:r>
-      <w:r>
-        <w:rPr>
-          <w:rFonts w:ascii="Times New Roman" w:hAnsi="Times New Roman" w:eastAsia="Times New Roman" w:cs="Times New Roman"/>
-          <w:b/>
-          <w:bCs/>
-          <w:i w:val="0"/>
-          <w:iCs w:val="0"/>
-          <w:color w:val="000000" w:themeColor="text1"/>
-          <w:sz w:val="20"/>
-          <w:szCs w:val="20"/>
-        </w:rPr>
-      </w:r>
-      <w:r>
-        <w:rPr>
-          <w:rFonts w:ascii="Times New Roman" w:hAnsi="Times New Roman" w:cs="Times New Roman"/>
-          <w:b/>
-          <w:bCs/>
-          <w:i w:val="0"/>
-          <w:iCs w:val="0"/>
-          <w:color w:val="000000" w:themeColor="text1"/>
-          <w:sz w:val="20"/>
-          <w:szCs w:val="20"/>
-        </w:rPr>
-      </w:r>
-    </w:p>
-    <w:p>
-      <w:pPr>
-        <w:pStyle w:val="887"/>
-        <w:keepNext w:val="false"/>
-        <w:keepLines w:val="true"/>
-        <w:suppressLineNumbers w:val="false"/>
-        <w:pBdr/>
-        <w:tabs>
-          <w:tab w:val="right" w:leader="none" w:pos="12240"/>
-        </w:tabs>
-        <w:spacing w:after="0" w:before="0" w:line="240" w:lineRule="auto"/>
-        <w:ind/>
-        <w:contextualSpacing w:val="false"/>
-        <w:jc w:val="left"/>
-        <w:rPr>
-          <w:rFonts w:ascii="Times New Roman" w:hAnsi="Times New Roman" w:eastAsia="Times New Roman" w:cs="Times New Roman"/>
-          <w:b w:val="0"/>
-          <w:bCs w:val="0"/>
-          <w:i w:val="0"/>
-          <w:color w:val="000000" w:themeColor="text1"/>
-          <w:sz w:val="20"/>
-          <w:szCs w:val="20"/>
-          <w:highlight w:val="none"/>
-        </w:rPr>
-      </w:pPr>
-      <w:r>
-        <w:rPr>
-          <w:rFonts w:ascii="Times New Roman" w:hAnsi="Times New Roman" w:eastAsia="Times New Roman" w:cs="Times New Roman"/>
-          <w:b w:val="0"/>
-          <w:bCs w:val="0"/>
-          <w:i/>
-          <w:iCs/>
-          <w:color w:val="000000" w:themeColor="text1"/>
-          <w:sz w:val="20"/>
-          <w:szCs w:val="20"/>
-        </w:rPr>
-        <w:t xml:space="preserve">Eagle Scout, Troop Guide, Senior Patrol Leader</w:t>
-        <w:tab/>
-      </w:r>
-      <w:r>
-        <w:rPr>
-          <w:rFonts w:ascii="Times New Roman" w:hAnsi="Times New Roman" w:eastAsia="Times New Roman" w:cs="Times New Roman"/>
-          <w:b w:val="0"/>
-          <w:bCs w:val="0"/>
-          <w:i w:val="0"/>
-          <w:iCs w:val="0"/>
-          <w:color w:val="000000" w:themeColor="text1"/>
-          <w:sz w:val="20"/>
-          <w:szCs w:val="20"/>
-        </w:rPr>
-        <w:t xml:space="preserve">March 2016 – June 2022</w:t>
-      </w:r>
-      <w:r>
-        <w:rPr>
-          <w:rFonts w:ascii="Times New Roman" w:hAnsi="Times New Roman" w:eastAsia="Times New Roman" w:cs="Times New Roman"/>
-          <w:b w:val="0"/>
-          <w:bCs w:val="0"/>
-          <w:i w:val="0"/>
-          <w:iCs w:val="0"/>
-          <w:color w:val="000000" w:themeColor="text1"/>
-          <w:sz w:val="20"/>
-          <w:szCs w:val="20"/>
-          <w:highlight w:val="none"/>
-        </w:rPr>
-      </w:r>
-      <w:r>
-        <w:rPr>
-          <w:rFonts w:ascii="Times New Roman" w:hAnsi="Times New Roman" w:eastAsia="Times New Roman" w:cs="Times New Roman"/>
-          <w:b w:val="0"/>
-          <w:bCs w:val="0"/>
-          <w:i w:val="0"/>
-          <w:color w:val="000000" w:themeColor="text1"/>
-          <w:sz w:val="20"/>
-          <w:szCs w:val="20"/>
-          <w:highlight w:val="none"/>
-        </w:rPr>
-      </w:r>
-      <w:r>
-        <w:rPr>
-          <w:rFonts w:ascii="Times New Roman" w:hAnsi="Times New Roman" w:eastAsia="Times New Roman" w:cs="Times New Roman"/>
-          <w:b w:val="0"/>
-          <w:bCs w:val="0"/>
-          <w:i w:val="0"/>
-          <w:iCs w:val="0"/>
-          <w:color w:val="000000" w:themeColor="text1"/>
-          <w:sz w:val="20"/>
-          <w:szCs w:val="20"/>
-          <w:highlight w:val="none"/>
-        </w:rPr>
-      </w:r>
-      <w:r>
-        <w:rPr>
-          <w:rFonts w:ascii="Times New Roman" w:hAnsi="Times New Roman" w:eastAsia="Times New Roman" w:cs="Times New Roman"/>
-          <w:b w:val="0"/>
-          <w:bCs w:val="0"/>
-          <w:i w:val="0"/>
-          <w:iCs w:val="0"/>
-          <w:color w:val="000000" w:themeColor="text1"/>
-          <w:sz w:val="20"/>
-          <w:szCs w:val="20"/>
-          <w:highlight w:val="none"/>
-        </w:rPr>
-      </w:r>
-      <w:r>
-        <w:rPr>
-          <w:rFonts w:ascii="Times New Roman" w:hAnsi="Times New Roman" w:eastAsia="Times New Roman" w:cs="Times New Roman"/>
-          <w:b w:val="0"/>
-          <w:bCs w:val="0"/>
-          <w:i w:val="0"/>
-          <w:color w:val="000000" w:themeColor="text1"/>
-          <w:sz w:val="20"/>
-          <w:szCs w:val="20"/>
-          <w:highlight w:val="none"/>
-        </w:rPr>
-      </w:r>
-    </w:p>
-    <w:p>
-      <w:pPr>
-        <w:pStyle w:val="887"/>
-        <w:keepNext w:val="false"/>
-        <w:keepLines w:val="true"/>
-        <w:numPr>
-          <w:ilvl w:val="0"/>
-          <w:numId w:val="4"/>
-        </w:numPr>
-        <w:suppressLineNumbers w:val="false"/>
-        <w:pBdr/>
-        <w:tabs>
-          <w:tab w:val="right" w:leader="none" w:pos="12240"/>
-        </w:tabs>
-        <w:spacing w:after="0" w:before="0" w:line="240" w:lineRule="auto"/>
-        <w:ind/>
-        <w:contextualSpacing w:val="false"/>
-        <w:jc w:val="left"/>
-        <w:rPr>
-          <w:rFonts w:ascii="Times New Roman" w:hAnsi="Times New Roman" w:cs="Times New Roman"/>
-          <w:b w:val="0"/>
-          <w:bCs w:val="0"/>
-          <w:i w:val="0"/>
-          <w:color w:val="000000" w:themeColor="text1"/>
-          <w:sz w:val="20"/>
-          <w:szCs w:val="20"/>
-        </w:rPr>
-      </w:pPr>
-      <w:r>
-        <w:rPr>
-          <w:rFonts w:ascii="Times New Roman" w:hAnsi="Times New Roman" w:eastAsia="Times New Roman" w:cs="Times New Roman"/>
-          <w:b w:val="0"/>
-          <w:bCs w:val="0"/>
-          <w:i w:val="0"/>
-          <w:iCs w:val="0"/>
-          <w:color w:val="000000" w:themeColor="text1"/>
-          <w:sz w:val="20"/>
-          <w:szCs w:val="20"/>
-          <w:highlight w:val="none"/>
-        </w:rPr>
-        <w:t xml:space="preserve">Led an Eagle Project which entailed managing over 30 volunteers refurbishing a school concession stand.</w:t>
-      </w:r>
-      <w:r>
-        <w:rPr>
-          <w:rFonts w:ascii="Times New Roman" w:hAnsi="Times New Roman" w:eastAsia="Times New Roman" w:cs="Times New Roman"/>
-          <w:b w:val="0"/>
-          <w:bCs w:val="0"/>
-          <w:i w:val="0"/>
-          <w:iCs w:val="0"/>
-          <w:color w:val="000000" w:themeColor="text1"/>
-          <w:sz w:val="20"/>
-          <w:szCs w:val="20"/>
-          <w:highlight w:val="none"/>
-        </w:rPr>
-      </w:r>
       <w:r>
         <w:rPr>
           <w:rFonts w:ascii="Times New Roman" w:hAnsi="Times New Roman" w:eastAsia="Times New Roman" w:cs="Times New Roman"/>
@@ -1897,7 +1602,269 @@
     </w:p>
     <w:p>
       <w:pPr>
-        <w:pStyle w:val="887"/>
+        <w:pStyle w:val="907"/>
+        <w:keepNext w:val="false"/>
+        <w:keepLines w:val="true"/>
+        <w:suppressLineNumbers w:val="false"/>
+        <w:pBdr/>
+        <w:tabs>
+          <w:tab w:val="right" w:leader="none" w:pos="12240"/>
+        </w:tabs>
+        <w:spacing w:after="0" w:before="0" w:line="240" w:lineRule="auto"/>
+        <w:ind/>
+        <w:contextualSpacing w:val="false"/>
+        <w:jc w:val="left"/>
+        <w:rPr>
+          <w:rFonts w:ascii="Times New Roman" w:hAnsi="Times New Roman" w:cs="Times New Roman"/>
+          <w:b/>
+          <w:bCs/>
+          <w:color w:val="000000" w:themeColor="text1"/>
+          <w:sz w:val="22"/>
+          <w:szCs w:val="22"/>
+        </w:rPr>
+      </w:pPr>
+      <w:r>
+        <w:rPr>
+          <w:rFonts w:ascii="Times New Roman" w:hAnsi="Times New Roman" w:eastAsia="Times New Roman" w:cs="Times New Roman"/>
+          <w:b/>
+          <w:bCs/>
+          <w:color w:val="000000" w:themeColor="text1"/>
+          <w:sz w:val="22"/>
+          <w:szCs w:val="22"/>
+        </w:rPr>
+        <w:t xml:space="preserve">LEADERSHIP EXPERIENCE</w:t>
+      </w:r>
+      <w:r>
+        <w:rPr>
+          <w:rFonts w:ascii="Times New Roman" w:hAnsi="Times New Roman" w:eastAsia="Times New Roman" w:cs="Times New Roman"/>
+          <w:b/>
+          <w:bCs/>
+          <w:color w:val="000000" w:themeColor="text1"/>
+          <w:sz w:val="22"/>
+          <w:szCs w:val="22"/>
+        </w:rPr>
+      </w:r>
+      <w:r>
+        <w:rPr>
+          <w:rFonts w:ascii="Times New Roman" w:hAnsi="Times New Roman" w:cs="Times New Roman"/>
+          <w:b/>
+          <w:bCs/>
+          <w:color w:val="000000" w:themeColor="text1"/>
+          <w:sz w:val="22"/>
+          <w:szCs w:val="22"/>
+        </w:rPr>
+      </w:r>
+    </w:p>
+    <w:p>
+      <w:pPr>
+        <w:pStyle w:val="903"/>
+        <w:keepNext w:val="false"/>
+        <w:keepLines w:val="true"/>
+        <w:suppressLineNumbers w:val="false"/>
+        <w:pBdr/>
+        <w:tabs>
+          <w:tab w:val="right" w:leader="none" w:pos="12240"/>
+        </w:tabs>
+        <w:spacing w:after="0" w:before="0" w:line="240" w:lineRule="auto"/>
+        <w:ind/>
+        <w:contextualSpacing w:val="false"/>
+        <w:jc w:val="left"/>
+        <w:rPr>
+          <w:rFonts w:ascii="Times New Roman" w:hAnsi="Times New Roman" w:cs="Times New Roman"/>
+          <w:b/>
+          <w:bCs/>
+          <w:i w:val="0"/>
+          <w:iCs w:val="0"/>
+          <w:color w:val="000000" w:themeColor="text1"/>
+          <w:sz w:val="20"/>
+          <w:szCs w:val="20"/>
+        </w:rPr>
+      </w:pPr>
+      <w:r>
+        <w:rPr>
+          <w:rFonts w:ascii="Times New Roman" w:hAnsi="Times New Roman" w:eastAsia="Times New Roman" w:cs="Times New Roman"/>
+          <w:b/>
+          <w:bCs/>
+          <w:i w:val="0"/>
+          <w:iCs w:val="0"/>
+          <w:color w:val="000000" w:themeColor="text1"/>
+          <w:sz w:val="20"/>
+          <w:szCs w:val="20"/>
+        </w:rPr>
+        <w:t xml:space="preserve">Troop 1346</w:t>
+        <w:tab/>
+        <w:t xml:space="preserve">Burke, VA</w:t>
+      </w:r>
+      <w:r>
+        <w:rPr>
+          <w:rFonts w:ascii="Times New Roman" w:hAnsi="Times New Roman" w:cs="Times New Roman"/>
+          <w:b/>
+          <w:bCs/>
+          <w:i w:val="0"/>
+          <w:iCs w:val="0"/>
+          <w:color w:val="000000" w:themeColor="text1"/>
+          <w:sz w:val="20"/>
+          <w:szCs w:val="20"/>
+        </w:rPr>
+      </w:r>
+      <w:r>
+        <w:rPr>
+          <w:rFonts w:ascii="Times New Roman" w:hAnsi="Times New Roman" w:cs="Times New Roman"/>
+          <w:b/>
+          <w:bCs/>
+          <w:i w:val="0"/>
+          <w:iCs w:val="0"/>
+          <w:color w:val="000000" w:themeColor="text1"/>
+          <w:sz w:val="20"/>
+          <w:szCs w:val="20"/>
+        </w:rPr>
+      </w:r>
+    </w:p>
+    <w:p>
+      <w:pPr>
+        <w:pStyle w:val="903"/>
+        <w:keepNext w:val="false"/>
+        <w:keepLines w:val="true"/>
+        <w:suppressLineNumbers w:val="false"/>
+        <w:pBdr/>
+        <w:tabs>
+          <w:tab w:val="right" w:leader="none" w:pos="12240"/>
+        </w:tabs>
+        <w:spacing w:after="0" w:before="0" w:line="240" w:lineRule="auto"/>
+        <w:ind/>
+        <w:contextualSpacing w:val="false"/>
+        <w:jc w:val="left"/>
+        <w:rPr>
+          <w:rFonts w:ascii="Times New Roman" w:hAnsi="Times New Roman" w:eastAsia="Times New Roman" w:cs="Times New Roman"/>
+          <w:b w:val="0"/>
+          <w:bCs w:val="0"/>
+          <w:i w:val="0"/>
+          <w:color w:val="000000" w:themeColor="text1"/>
+          <w:sz w:val="20"/>
+          <w:szCs w:val="20"/>
+          <w:highlight w:val="none"/>
+        </w:rPr>
+      </w:pPr>
+      <w:r>
+        <w:rPr>
+          <w:rFonts w:ascii="Times New Roman" w:hAnsi="Times New Roman" w:eastAsia="Times New Roman" w:cs="Times New Roman"/>
+          <w:b w:val="0"/>
+          <w:bCs w:val="0"/>
+          <w:i/>
+          <w:iCs/>
+          <w:color w:val="000000" w:themeColor="text1"/>
+          <w:sz w:val="20"/>
+          <w:szCs w:val="20"/>
+        </w:rPr>
+        <w:t xml:space="preserve">Eagle Scout, Troop Guide, Senior Patrol Leader</w:t>
+        <w:tab/>
+      </w:r>
+      <w:r>
+        <w:rPr>
+          <w:rFonts w:ascii="Times New Roman" w:hAnsi="Times New Roman" w:eastAsia="Times New Roman" w:cs="Times New Roman"/>
+          <w:b w:val="0"/>
+          <w:bCs w:val="0"/>
+          <w:i w:val="0"/>
+          <w:iCs w:val="0"/>
+          <w:color w:val="000000" w:themeColor="text1"/>
+          <w:sz w:val="20"/>
+          <w:szCs w:val="20"/>
+        </w:rPr>
+        <w:t xml:space="preserve">March 2016 – June 2022</w:t>
+      </w:r>
+      <w:r>
+        <w:rPr>
+          <w:rFonts w:ascii="Times New Roman" w:hAnsi="Times New Roman" w:eastAsia="Times New Roman" w:cs="Times New Roman"/>
+          <w:b w:val="0"/>
+          <w:bCs w:val="0"/>
+          <w:i w:val="0"/>
+          <w:color w:val="000000" w:themeColor="text1"/>
+          <w:sz w:val="20"/>
+          <w:szCs w:val="20"/>
+          <w:highlight w:val="none"/>
+        </w:rPr>
+      </w:r>
+      <w:r>
+        <w:rPr>
+          <w:rFonts w:ascii="Times New Roman" w:hAnsi="Times New Roman" w:eastAsia="Times New Roman" w:cs="Times New Roman"/>
+          <w:b w:val="0"/>
+          <w:bCs w:val="0"/>
+          <w:i w:val="0"/>
+          <w:color w:val="000000" w:themeColor="text1"/>
+          <w:sz w:val="20"/>
+          <w:szCs w:val="20"/>
+          <w:highlight w:val="none"/>
+        </w:rPr>
+      </w:r>
+    </w:p>
+    <w:p>
+      <w:pPr>
+        <w:pStyle w:val="903"/>
+        <w:keepNext w:val="false"/>
+        <w:keepLines w:val="true"/>
+        <w:numPr>
+          <w:ilvl w:val="0"/>
+          <w:numId w:val="4"/>
+        </w:numPr>
+        <w:suppressLineNumbers w:val="false"/>
+        <w:pBdr/>
+        <w:tabs>
+          <w:tab w:val="right" w:leader="none" w:pos="12240"/>
+        </w:tabs>
+        <w:spacing w:after="0" w:before="0" w:line="240" w:lineRule="auto"/>
+        <w:ind/>
+        <w:contextualSpacing w:val="false"/>
+        <w:jc w:val="left"/>
+        <w:rPr>
+          <w:rFonts w:ascii="Times New Roman" w:hAnsi="Times New Roman" w:cs="Times New Roman"/>
+          <w:b w:val="0"/>
+          <w:bCs w:val="0"/>
+          <w:i w:val="0"/>
+          <w:color w:val="000000" w:themeColor="text1"/>
+          <w:sz w:val="20"/>
+          <w:szCs w:val="20"/>
+        </w:rPr>
+      </w:pPr>
+      <w:r>
+        <w:rPr>
+          <w:rFonts w:ascii="Times New Roman" w:hAnsi="Times New Roman" w:eastAsia="Times New Roman" w:cs="Times New Roman"/>
+          <w:b w:val="0"/>
+          <w:bCs w:val="0"/>
+          <w:i w:val="0"/>
+          <w:iCs w:val="0"/>
+          <w:color w:val="000000" w:themeColor="text1"/>
+          <w:sz w:val="20"/>
+          <w:szCs w:val="20"/>
+          <w:highlight w:val="none"/>
+        </w:rPr>
+        <w:t xml:space="preserve">Led an Eagle Project which entailed managing over 30 volunteers refurbishing a school concession stand.</w:t>
+      </w:r>
+      <w:r>
+        <w:rPr>
+          <w:rFonts w:ascii="Times New Roman" w:hAnsi="Times New Roman" w:cs="Times New Roman"/>
+          <w:b w:val="0"/>
+          <w:bCs w:val="0"/>
+          <w:i w:val="0"/>
+          <w:color w:val="000000" w:themeColor="text1"/>
+          <w:sz w:val="20"/>
+          <w:szCs w:val="20"/>
+        </w:rPr>
+      </w:r>
+      <w:r>
+        <w:rPr>
+          <w:rFonts w:ascii="Times New Roman" w:hAnsi="Times New Roman" w:cs="Times New Roman"/>
+          <w:b w:val="0"/>
+          <w:bCs w:val="0"/>
+          <w:i w:val="0"/>
+          <w:color w:val="000000" w:themeColor="text1"/>
+          <w:sz w:val="20"/>
+          <w:szCs w:val="20"/>
+        </w:rPr>
+      </w:r>
+    </w:p>
+    <w:p>
+      <w:pPr>
+        <w:pStyle w:val="903"/>
         <w:keepNext w:val="false"/>
         <w:keepLines w:val="true"/>
         <w:numPr>
@@ -1950,10 +1917,21 @@
           <w:highlight w:val="none"/>
         </w:rPr>
       </w:r>
+      <w:r>
+        <w:rPr>
+          <w:rFonts w:ascii="Times New Roman" w:hAnsi="Times New Roman" w:cs="Times New Roman"/>
+          <w:b w:val="0"/>
+          <w:bCs w:val="0"/>
+          <w:i w:val="0"/>
+          <w:color w:val="000000" w:themeColor="text1"/>
+          <w:sz w:val="20"/>
+          <w:szCs w:val="20"/>
+        </w:rPr>
+      </w:r>
     </w:p>
     <w:p>
       <w:pPr>
-        <w:pStyle w:val="887"/>
+        <w:pStyle w:val="903"/>
         <w:keepNext w:val="false"/>
         <w:keepLines w:val="true"/>
         <w:numPr>
@@ -1995,7 +1973,7 @@
       </w:r>
       <w:r>
         <w:rPr>
-          <w:rFonts w:ascii="Times New Roman" w:hAnsi="Times New Roman" w:eastAsia="Times New Roman" w:cs="Times New Roman"/>
+          <w:rFonts w:ascii="Times New Roman" w:hAnsi="Times New Roman" w:cs="Times New Roman"/>
           <w:b w:val="0"/>
           <w:bCs w:val="0"/>
           <w:i w:val="0"/>
@@ -2020,7 +1998,7 @@
     </w:p>
     <w:p>
       <w:pPr>
-        <w:pStyle w:val="887"/>
+        <w:pStyle w:val="903"/>
         <w:keepNext w:val="false"/>
         <w:keepLines w:val="true"/>
         <w:suppressLineNumbers w:val="false"/>
@@ -2070,10 +2048,22 @@
           <w:szCs w:val="20"/>
         </w:rPr>
       </w:r>
+      <w:r>
+        <w:rPr>
+          <w:rFonts w:ascii="Times New Roman" w:hAnsi="Times New Roman" w:cs="Times New Roman"/>
+          <w:b/>
+          <w:bCs w:val="0"/>
+          <w:i w:val="0"/>
+          <w:color w:val="000000" w:themeColor="text1"/>
+          <w:sz w:val="20"/>
+          <w:szCs w:val="20"/>
+          <w:highlight w:val="none"/>
+        </w:rPr>
+      </w:r>
     </w:p>
     <w:p>
       <w:pPr>
-        <w:pStyle w:val="887"/>
+        <w:pStyle w:val="903"/>
         <w:keepNext w:val="false"/>
         <w:keepLines w:val="true"/>
         <w:suppressLineNumbers w:val="false"/>
@@ -2144,28 +2134,27 @@
           <w:b w:val="0"/>
           <w:bCs w:val="0"/>
           <w:i w:val="0"/>
-          <w:iCs w:val="0"/>
+          <w:color w:val="000000" w:themeColor="text1"/>
+          <w:sz w:val="20"/>
+          <w:szCs w:val="20"/>
+        </w:rPr>
+      </w:r>
+      <w:r>
+        <w:rPr>
+          <w:rFonts w:ascii="Times New Roman" w:hAnsi="Times New Roman" w:cs="Times New Roman"/>
+          <w:b w:val="0"/>
+          <w:bCs w:val="0"/>
+          <w:i w:val="0"/>
           <w:color w:val="000000" w:themeColor="text1"/>
           <w:sz w:val="20"/>
           <w:szCs w:val="20"/>
           <w:highlight w:val="none"/>
         </w:rPr>
       </w:r>
-      <w:r>
-        <w:rPr>
-          <w:rFonts w:ascii="Times New Roman" w:hAnsi="Times New Roman" w:eastAsia="Times New Roman" w:cs="Times New Roman"/>
-          <w:b w:val="0"/>
-          <w:bCs w:val="0"/>
-          <w:i w:val="0"/>
-          <w:color w:val="000000" w:themeColor="text1"/>
-          <w:sz w:val="20"/>
-          <w:szCs w:val="20"/>
-        </w:rPr>
-      </w:r>
     </w:p>
     <w:p>
       <w:pPr>
-        <w:pStyle w:val="887"/>
+        <w:pStyle w:val="903"/>
         <w:keepNext w:val="false"/>
         <w:keepLines w:val="true"/>
         <w:numPr>
@@ -2218,10 +2207,21 @@
           <w:highlight w:val="none"/>
         </w:rPr>
       </w:r>
+      <w:r>
+        <w:rPr>
+          <w:rFonts w:ascii="Times New Roman" w:hAnsi="Times New Roman" w:cs="Times New Roman"/>
+          <w:b w:val="0"/>
+          <w:bCs w:val="0"/>
+          <w:i w:val="0"/>
+          <w:color w:val="000000" w:themeColor="text1"/>
+          <w:sz w:val="20"/>
+          <w:szCs w:val="20"/>
+        </w:rPr>
+      </w:r>
     </w:p>
     <w:p>
       <w:pPr>
-        <w:pStyle w:val="887"/>
+        <w:pStyle w:val="903"/>
         <w:keepNext w:val="false"/>
         <w:keepLines w:val="true"/>
         <w:numPr>
@@ -2274,10 +2274,21 @@
           <w:highlight w:val="none"/>
         </w:rPr>
       </w:r>
+      <w:r>
+        <w:rPr>
+          <w:rFonts w:ascii="Times New Roman" w:hAnsi="Times New Roman" w:cs="Times New Roman"/>
+          <w:b w:val="0"/>
+          <w:bCs w:val="0"/>
+          <w:i w:val="0"/>
+          <w:color w:val="000000" w:themeColor="text1"/>
+          <w:sz w:val="20"/>
+          <w:szCs w:val="20"/>
+        </w:rPr>
+      </w:r>
     </w:p>
     <w:p>
       <w:pPr>
-        <w:pStyle w:val="887"/>
+        <w:pStyle w:val="903"/>
         <w:keepNext w:val="false"/>
         <w:keepLines w:val="true"/>
         <w:numPr>
@@ -2330,10 +2341,21 @@
           <w:highlight w:val="none"/>
         </w:rPr>
       </w:r>
+      <w:r>
+        <w:rPr>
+          <w:rFonts w:ascii="Times New Roman" w:hAnsi="Times New Roman" w:cs="Times New Roman"/>
+          <w:b w:val="0"/>
+          <w:bCs w:val="0"/>
+          <w:i w:val="0"/>
+          <w:color w:val="000000" w:themeColor="text1"/>
+          <w:sz w:val="20"/>
+          <w:szCs w:val="20"/>
+        </w:rPr>
+      </w:r>
     </w:p>
     <w:p>
       <w:pPr>
-        <w:pStyle w:val="887"/>
+        <w:pStyle w:val="903"/>
         <w:keepNext w:val="false"/>
         <w:keepLines w:val="true"/>
         <w:suppressLineNumbers w:val="false"/>
@@ -2381,10 +2403,21 @@
           <w:highlight w:val="none"/>
         </w:rPr>
       </w:r>
+      <w:r>
+        <w:rPr>
+          <w:rFonts w:ascii="Times New Roman" w:hAnsi="Times New Roman" w:cs="Times New Roman"/>
+          <w:b w:val="0"/>
+          <w:bCs w:val="0"/>
+          <w:i w:val="0"/>
+          <w:color w:val="000000" w:themeColor="text1"/>
+          <w:sz w:val="20"/>
+          <w:szCs w:val="20"/>
+        </w:rPr>
+      </w:r>
     </w:p>
     <w:p>
       <w:pPr>
-        <w:pStyle w:val="891"/>
+        <w:pStyle w:val="907"/>
         <w:keepNext w:val="false"/>
         <w:keepLines w:val="true"/>
         <w:suppressLineNumbers w:val="false"/>
@@ -2418,7 +2451,7 @@
       </w:r>
       <w:r>
         <w:rPr>
-          <w:rFonts w:ascii="Times New Roman" w:hAnsi="Times New Roman" w:eastAsia="Times New Roman" w:cs="Times New Roman"/>
+          <w:rFonts w:ascii="Times New Roman" w:hAnsi="Times New Roman" w:cs="Times New Roman"/>
           <w:b/>
           <w:bCs/>
           <w:color w:val="000000" w:themeColor="text1"/>
@@ -2439,7 +2472,7 @@
     </w:p>
     <w:p>
       <w:pPr>
-        <w:pStyle w:val="887"/>
+        <w:pStyle w:val="903"/>
         <w:keepNext w:val="false"/>
         <w:keepLines w:val="true"/>
         <w:numPr>
@@ -2484,7 +2517,7 @@
       </w:r>
       <w:r>
         <w:rPr>
-          <w:rFonts w:ascii="Times New Roman" w:hAnsi="Times New Roman" w:eastAsia="Times New Roman" w:cs="Times New Roman"/>
+          <w:rFonts w:ascii="Times New Roman" w:hAnsi="Times New Roman" w:cs="Times New Roman"/>
           <w:color w:val="000000" w:themeColor="text1"/>
         </w:rPr>
       </w:r>
@@ -2497,7 +2530,7 @@
     </w:p>
     <w:p>
       <w:pPr>
-        <w:pStyle w:val="887"/>
+        <w:pStyle w:val="903"/>
         <w:keepNext w:val="false"/>
         <w:keepLines w:val="true"/>
         <w:numPr>
@@ -2546,7 +2579,7 @@
       </w:r>
       <w:r>
         <w:rPr>
-          <w:rFonts w:ascii="Times New Roman" w:hAnsi="Times New Roman" w:eastAsia="Times New Roman" w:cs="Times New Roman"/>
+          <w:rFonts w:ascii="Times New Roman" w:hAnsi="Times New Roman" w:cs="Times New Roman"/>
           <w:b/>
           <w:bCs/>
           <w:color w:val="000000" w:themeColor="text1"/>
@@ -2563,7 +2596,7 @@
     </w:p>
     <w:p>
       <w:pPr>
-        <w:pStyle w:val="887"/>
+        <w:pStyle w:val="903"/>
         <w:keepNext w:val="false"/>
         <w:keepLines w:val="true"/>
         <w:numPr>
@@ -2612,7 +2645,7 @@
       </w:r>
       <w:r>
         <w:rPr>
-          <w:rFonts w:ascii="Times New Roman" w:hAnsi="Times New Roman" w:eastAsia="Times New Roman" w:cs="Times New Roman"/>
+          <w:rFonts w:ascii="Times New Roman" w:hAnsi="Times New Roman" w:cs="Times New Roman"/>
           <w:b/>
           <w:bCs/>
           <w:color w:val="000000" w:themeColor="text1"/>
@@ -2629,7 +2662,7 @@
     </w:p>
     <w:p>
       <w:pPr>
-        <w:pStyle w:val="887"/>
+        <w:pStyle w:val="903"/>
         <w:keepNext w:val="false"/>
         <w:keepLines w:val="true"/>
         <w:suppressLineNumbers w:val="false"/>
@@ -2670,10 +2703,18 @@
           <w:highlight w:val="none"/>
         </w:rPr>
       </w:r>
+      <w:r>
+        <w:rPr>
+          <w:rFonts w:ascii="Times New Roman" w:hAnsi="Times New Roman" w:cs="Times New Roman"/>
+          <w:b/>
+          <w:bCs/>
+          <w:color w:val="000000" w:themeColor="text1"/>
+        </w:rPr>
+      </w:r>
     </w:p>
     <w:p>
       <w:pPr>
-        <w:pStyle w:val="891"/>
+        <w:pStyle w:val="907"/>
         <w:keepNext w:val="false"/>
         <w:keepLines w:val="true"/>
         <w:suppressLineNumbers w:val="false"/>
@@ -2707,7 +2748,7 @@
       </w:r>
       <w:r>
         <w:rPr>
-          <w:rFonts w:ascii="Times New Roman" w:hAnsi="Times New Roman" w:eastAsia="Times New Roman" w:cs="Times New Roman"/>
+          <w:rFonts w:ascii="Times New Roman" w:hAnsi="Times New Roman" w:cs="Times New Roman"/>
           <w:b/>
           <w:bCs/>
           <w:color w:val="000000" w:themeColor="text1"/>
@@ -2728,7 +2769,7 @@
     </w:p>
     <w:p>
       <w:pPr>
-        <w:pStyle w:val="887"/>
+        <w:pStyle w:val="903"/>
         <w:keepNext w:val="false"/>
         <w:keepLines w:val="true"/>
         <w:numPr>
@@ -2777,7 +2818,7 @@
       <w:hyperlink r:id="rId15" w:tooltip="https://github.com/mrf-dot/personal" w:history="1">
         <w:r>
           <w:rPr>
-            <w:rStyle w:val="866"/>
+            <w:rStyle w:val="882"/>
             <w:rFonts w:ascii="Times New Roman" w:hAnsi="Times New Roman" w:eastAsia="Times New Roman" w:cs="Times New Roman"/>
             <w:color w:val="000000" w:themeColor="text1"/>
             <w:sz w:val="20"/>
@@ -2788,7 +2829,7 @@
       </w:hyperlink>
       <w:r>
         <w:rPr>
-          <w:rFonts w:ascii="Times New Roman" w:hAnsi="Times New Roman" w:eastAsia="Times New Roman" w:cs="Times New Roman"/>
+          <w:rFonts w:ascii="Times New Roman" w:hAnsi="Times New Roman" w:cs="Times New Roman"/>
           <w:color w:val="000000" w:themeColor="text1"/>
           <w:sz w:val="20"/>
           <w:szCs w:val="20"/>
@@ -2805,7 +2846,7 @@
     </w:p>
     <w:p>
       <w:pPr>
-        <w:pStyle w:val="887"/>
+        <w:pStyle w:val="903"/>
         <w:keepNext w:val="false"/>
         <w:keepLines w:val="true"/>
         <w:numPr>
@@ -2843,7 +2884,7 @@
       <w:hyperlink r:id="rId16" w:tooltip="https://github.com/mrf-dot/proguide" w:history="1">
         <w:r>
           <w:rPr>
-            <w:rStyle w:val="866"/>
+            <w:rStyle w:val="882"/>
             <w:rFonts w:ascii="Times New Roman" w:hAnsi="Times New Roman" w:eastAsia="Times New Roman" w:cs="Times New Roman"/>
             <w:color w:val="000000" w:themeColor="text1"/>
             <w:sz w:val="20"/>
@@ -2854,7 +2895,7 @@
       </w:hyperlink>
       <w:r>
         <w:rPr>
-          <w:rFonts w:ascii="Times New Roman" w:hAnsi="Times New Roman" w:eastAsia="Times New Roman" w:cs="Times New Roman"/>
+          <w:rFonts w:ascii="Times New Roman" w:hAnsi="Times New Roman" w:cs="Times New Roman"/>
           <w:color w:val="000000" w:themeColor="text1"/>
           <w:sz w:val="20"/>
           <w:szCs w:val="20"/>
@@ -2871,7 +2912,7 @@
     </w:p>
     <w:p>
       <w:pPr>
-        <w:pStyle w:val="887"/>
+        <w:pStyle w:val="903"/>
         <w:keepNext w:val="false"/>
         <w:keepLines w:val="true"/>
         <w:numPr>
@@ -2920,7 +2961,7 @@
       <w:hyperlink r:id="rId17" w:tooltip="https://github.com/mrf-dot/yt" w:history="1">
         <w:r>
           <w:rPr>
-            <w:rStyle w:val="866"/>
+            <w:rStyle w:val="882"/>
             <w:rFonts w:ascii="Times New Roman" w:hAnsi="Times New Roman" w:eastAsia="Times New Roman" w:cs="Times New Roman"/>
             <w:color w:val="000000" w:themeColor="text1"/>
             <w:sz w:val="20"/>
@@ -2931,7 +2972,7 @@
       </w:hyperlink>
       <w:r>
         <w:rPr>
-          <w:rFonts w:ascii="Times New Roman" w:hAnsi="Times New Roman" w:eastAsia="Times New Roman" w:cs="Times New Roman"/>
+          <w:rFonts w:ascii="Times New Roman" w:hAnsi="Times New Roman" w:cs="Times New Roman"/>
           <w:color w:val="000000" w:themeColor="text1"/>
           <w:sz w:val="20"/>
           <w:szCs w:val="20"/>
@@ -2945,62 +2986,10 @@
           <w:szCs w:val="20"/>
         </w:rPr>
       </w:r>
-      <w:r>
-        <w:rPr>
-          <w:rFonts w:ascii="Times New Roman" w:hAnsi="Times New Roman" w:eastAsia="Times New Roman" w:cs="Times New Roman"/>
-          <w:color w:val="000000" w:themeColor="text1"/>
-          <w:sz w:val="20"/>
-          <w:szCs w:val="20"/>
-          <w:highlight w:val="none"/>
-        </w:rPr>
-      </w:r>
-      <w:r>
-        <w:rPr>
-          <w:rFonts w:ascii="Times New Roman" w:hAnsi="Times New Roman" w:eastAsia="Times New Roman" w:cs="Times New Roman"/>
-          <w:color w:val="000000" w:themeColor="text1"/>
-          <w:sz w:val="20"/>
-          <w:szCs w:val="20"/>
-          <w:highlight w:val="none"/>
-        </w:rPr>
-      </w:r>
-      <w:r>
-        <w:rPr>
-          <w:rFonts w:ascii="Times New Roman" w:hAnsi="Times New Roman" w:cs="Times New Roman"/>
-          <w:color w:val="000000" w:themeColor="text1"/>
-          <w:sz w:val="20"/>
-          <w:szCs w:val="20"/>
-        </w:rPr>
-      </w:r>
-      <w:r>
-        <w:rPr>
-          <w:rFonts w:ascii="Times New Roman" w:hAnsi="Times New Roman" w:eastAsia="Times New Roman" w:cs="Times New Roman"/>
-          <w:color w:val="000000" w:themeColor="text1"/>
-          <w:sz w:val="20"/>
-          <w:szCs w:val="20"/>
-          <w:highlight w:val="none"/>
-        </w:rPr>
-      </w:r>
-      <w:r>
-        <w:rPr>
-          <w:rFonts w:ascii="Times New Roman" w:hAnsi="Times New Roman" w:eastAsia="Times New Roman" w:cs="Times New Roman"/>
-          <w:color w:val="000000" w:themeColor="text1"/>
-          <w:sz w:val="20"/>
-          <w:szCs w:val="20"/>
-          <w:highlight w:val="none"/>
-        </w:rPr>
-      </w:r>
-      <w:r>
-        <w:rPr>
-          <w:rFonts w:ascii="Times New Roman" w:hAnsi="Times New Roman" w:cs="Times New Roman"/>
-          <w:color w:val="000000" w:themeColor="text1"/>
-          <w:sz w:val="20"/>
-          <w:szCs w:val="20"/>
-        </w:rPr>
-      </w:r>
     </w:p>
     <w:p>
       <w:pPr>
-        <w:pStyle w:val="887"/>
+        <w:pStyle w:val="903"/>
         <w:keepNext w:val="false"/>
         <w:keepLines w:val="true"/>
         <w:numPr>
@@ -3047,7 +3036,7 @@
       <w:hyperlink r:id="rId18" w:tooltip="https://github.com/mrf-dot/blackjack" w:history="1">
         <w:r>
           <w:rPr>
-            <w:rStyle w:val="866"/>
+            <w:rStyle w:val="882"/>
             <w:rFonts w:ascii="Times New Roman" w:hAnsi="Times New Roman" w:eastAsia="Times New Roman" w:cs="Times New Roman"/>
             <w:color w:val="000000" w:themeColor="text1"/>
             <w:sz w:val="20"/>
@@ -3058,7 +3047,7 @@
       </w:hyperlink>
       <w:r>
         <w:rPr>
-          <w:rFonts w:ascii="Times New Roman" w:hAnsi="Times New Roman" w:eastAsia="Times New Roman" w:cs="Times New Roman"/>
+          <w:rFonts w:ascii="Times New Roman" w:hAnsi="Times New Roman" w:cs="Times New Roman"/>
           <w:color w:val="000000" w:themeColor="text1"/>
           <w:sz w:val="20"/>
           <w:szCs w:val="20"/>
@@ -3075,7 +3064,7 @@
     </w:p>
     <w:p>
       <w:pPr>
-        <w:pStyle w:val="887"/>
+        <w:pStyle w:val="903"/>
         <w:keepNext w:val="false"/>
         <w:keepLines w:val="true"/>
         <w:numPr>
@@ -3098,15 +3087,6 @@
           <w:szCs w:val="20"/>
         </w:rPr>
       </w:pPr>
-      <w:r>
-        <w:rPr>
-          <w:rFonts w:ascii="Times New Roman" w:hAnsi="Times New Roman" w:eastAsia="Times New Roman" w:cs="Times New Roman"/>
-          <w:color w:val="000000" w:themeColor="text1"/>
-          <w:sz w:val="20"/>
-          <w:szCs w:val="20"/>
-          <w:highlight w:val="none"/>
-        </w:rPr>
-      </w:r>
       <w:r>
         <w:rPr>
           <w:rFonts w:ascii="Times New Roman" w:hAnsi="Times New Roman" w:eastAsia="Times New Roman" w:cs="Times New Roman"/>
@@ -3139,7 +3119,7 @@
       <w:hyperlink r:id="rId19" w:tooltip="https://github.com/mrf-dot/sortlist" w:history="1">
         <w:r>
           <w:rPr>
-            <w:rStyle w:val="866"/>
+            <w:rStyle w:val="882"/>
             <w:rFonts w:ascii="Times New Roman" w:hAnsi="Times New Roman" w:eastAsia="Times New Roman" w:cs="Times New Roman"/>
             <w:color w:val="000000" w:themeColor="text1"/>
             <w:sz w:val="20"/>
@@ -3149,14 +3129,6 @@
           <w:t xml:space="preserve">github.com/mrf-dot/sortlist</w:t>
         </w:r>
       </w:hyperlink>
-      <w:r>
-        <w:rPr>
-          <w:rFonts w:ascii="Times New Roman" w:hAnsi="Times New Roman" w:eastAsia="Times New Roman" w:cs="Times New Roman"/>
-          <w:color w:val="000000" w:themeColor="text1"/>
-          <w:sz w:val="20"/>
-          <w:szCs w:val="20"/>
-        </w:rPr>
-      </w:r>
       <w:r>
         <w:rPr>
           <w:rFonts w:ascii="Times New Roman" w:hAnsi="Times New Roman" w:cs="Times New Roman"/>
@@ -3176,7 +3148,7 @@
     </w:p>
     <w:p>
       <w:pPr>
-        <w:pStyle w:val="887"/>
+        <w:pStyle w:val="903"/>
         <w:keepNext w:val="false"/>
         <w:keepLines w:val="true"/>
         <w:numPr>
@@ -3220,7 +3192,7 @@
       <w:hyperlink r:id="rId20" w:tooltip="https://github.com/mrf-dot/colors" w:history="1">
         <w:r>
           <w:rPr>
-            <w:rStyle w:val="866"/>
+            <w:rStyle w:val="882"/>
             <w:rFonts w:ascii="Times New Roman" w:hAnsi="Times New Roman" w:eastAsia="Times New Roman" w:cs="Times New Roman"/>
             <w:color w:val="000000" w:themeColor="text1"/>
             <w:sz w:val="20"/>
@@ -3242,26 +3214,8 @@
       </w:r>
       <w:r>
         <w:rPr>
+          <w:rFonts w:ascii="Times New Roman" w:hAnsi="Times New Roman" w:cs="Times New Roman"/>
           <w:color w:val="000000" w:themeColor="text1"/>
-          <w:highlight w:val="none"/>
-        </w:rPr>
-      </w:r>
-      <w:r>
-        <w:rPr>
-          <w:rFonts w:ascii="Times New Roman" w:hAnsi="Times New Roman" w:eastAsia="Times New Roman" w:cs="Times New Roman"/>
-          <w:color w:val="000000" w:themeColor="text1"/>
-          <w:sz w:val="20"/>
-          <w:szCs w:val="20"/>
-          <w:highlight w:val="none"/>
-        </w:rPr>
-      </w:r>
-      <w:r>
-        <w:rPr>
-          <w:rFonts w:ascii="Times New Roman" w:hAnsi="Times New Roman" w:eastAsia="Times New Roman" w:cs="Times New Roman"/>
-          <w:color w:val="000000" w:themeColor="text1"/>
-          <w:sz w:val="20"/>
-          <w:szCs w:val="20"/>
-          <w:highlight w:val="none"/>
         </w:rPr>
       </w:r>
       <w:r>
@@ -3273,7 +3227,7 @@
     </w:p>
     <w:p>
       <w:pPr>
-        <w:pStyle w:val="887"/>
+        <w:pStyle w:val="903"/>
         <w:keepNext w:val="false"/>
         <w:keepLines w:val="true"/>
         <w:numPr>
@@ -3317,7 +3271,7 @@
       <w:hyperlink r:id="rId21" w:tooltip="https://github.com/mrf-dot/temperature" w:history="1">
         <w:r>
           <w:rPr>
-            <w:rStyle w:val="866"/>
+            <w:rStyle w:val="882"/>
             <w:rFonts w:ascii="Times New Roman" w:hAnsi="Times New Roman" w:eastAsia="Times New Roman" w:cs="Times New Roman"/>
             <w:color w:val="000000" w:themeColor="text1"/>
             <w:sz w:val="20"/>
@@ -3327,26 +3281,10 @@
           <w:t xml:space="preserve">github.com/mrf-dot/temperature</w:t>
         </w:r>
       </w:hyperlink>
-      <w:r/>
       <w:r>
         <w:rPr>
-          <w:rFonts w:ascii="Times New Roman" w:hAnsi="Times New Roman" w:eastAsia="Times New Roman" w:cs="Times New Roman"/>
+          <w:rFonts w:ascii="Times New Roman" w:hAnsi="Times New Roman" w:cs="Times New Roman"/>
           <w:color w:val="000000" w:themeColor="text1"/>
-          <w:highlight w:val="none"/>
-        </w:rPr>
-      </w:r>
-      <w:r>
-        <w:rPr>
-          <w:rFonts w:ascii="Times New Roman" w:hAnsi="Times New Roman" w:eastAsia="Times New Roman" w:cs="Times New Roman"/>
-          <w:color w:val="000000" w:themeColor="text1"/>
-          <w:highlight w:val="none"/>
-        </w:rPr>
-      </w:r>
-      <w:r>
-        <w:rPr>
-          <w:rFonts w:ascii="Times New Roman" w:hAnsi="Times New Roman" w:eastAsia="Times New Roman" w:cs="Times New Roman"/>
-          <w:color w:val="000000" w:themeColor="text1"/>
-          <w:highlight w:val="none"/>
         </w:rPr>
       </w:r>
       <w:r>
@@ -3358,7 +3296,7 @@
     </w:p>
     <w:p>
       <w:pPr>
-        <w:pStyle w:val="887"/>
+        <w:pStyle w:val="903"/>
         <w:keepNext w:val="false"/>
         <w:keepLines w:val="true"/>
         <w:numPr>
@@ -3420,7 +3358,7 @@
       <w:hyperlink r:id="rId22" w:tooltip="https://github.com/mrf-dot/wingolf" w:history="1">
         <w:r>
           <w:rPr>
-            <w:rStyle w:val="866"/>
+            <w:rStyle w:val="882"/>
             <w:rFonts w:ascii="Times New Roman" w:hAnsi="Times New Roman" w:eastAsia="Times New Roman" w:cs="Times New Roman"/>
             <w:color w:val="000000" w:themeColor="text1"/>
             <w:sz w:val="20"/>
@@ -3432,31 +3370,8 @@
       </w:hyperlink>
       <w:r>
         <w:rPr>
-          <w:rFonts w:ascii="Times New Roman" w:hAnsi="Times New Roman" w:eastAsia="Times New Roman" w:cs="Times New Roman"/>
+          <w:rFonts w:ascii="Times New Roman" w:hAnsi="Times New Roman" w:cs="Times New Roman"/>
           <w:color w:val="000000" w:themeColor="text1"/>
-          <w:highlight w:val="none"/>
-        </w:rPr>
-      </w:r>
-      <w:r>
-        <w:rPr>
-          <w:rFonts w:ascii="Times New Roman" w:hAnsi="Times New Roman" w:eastAsia="Times New Roman" w:cs="Times New Roman"/>
-          <w:color w:val="000000" w:themeColor="text1"/>
-        </w:rPr>
-      </w:r>
-      <w:r>
-        <w:rPr>
-          <w:rFonts w:ascii="Times New Roman" w:hAnsi="Times New Roman" w:eastAsia="Times New Roman" w:cs="Times New Roman"/>
-          <w:color w:val="000000" w:themeColor="text1"/>
-          <w:sz w:val="20"/>
-          <w:szCs w:val="20"/>
-        </w:rPr>
-      </w:r>
-      <w:r>
-        <w:rPr>
-          <w:rFonts w:ascii="Times New Roman" w:hAnsi="Times New Roman" w:eastAsia="Times New Roman" w:cs="Times New Roman"/>
-          <w:color w:val="000000" w:themeColor="text1"/>
-          <w:sz w:val="20"/>
-          <w:szCs w:val="20"/>
         </w:rPr>
       </w:r>
       <w:r>
@@ -3465,92 +3380,6 @@
           <w:color w:val="000000" w:themeColor="text1"/>
         </w:rPr>
       </w:r>
-      <w:r>
-        <w:rPr>
-          <w:rFonts w:ascii="Times New Roman" w:hAnsi="Times New Roman" w:eastAsia="Times New Roman" w:cs="Times New Roman"/>
-          <w:color w:val="000000" w:themeColor="text1"/>
-          <w:sz w:val="20"/>
-          <w:szCs w:val="20"/>
-        </w:rPr>
-      </w:r>
-      <w:r>
-        <w:rPr>
-          <w:rFonts w:ascii="Times New Roman" w:hAnsi="Times New Roman" w:eastAsia="Times New Roman" w:cs="Times New Roman"/>
-          <w:color w:val="000000" w:themeColor="text1"/>
-          <w:sz w:val="20"/>
-          <w:szCs w:val="20"/>
-        </w:rPr>
-      </w:r>
-      <w:r>
-        <w:rPr>
-          <w:rFonts w:ascii="Times New Roman" w:hAnsi="Times New Roman" w:cs="Times New Roman"/>
-          <w:color w:val="000000" w:themeColor="text1"/>
-        </w:rPr>
-      </w:r>
-      <w:r>
-        <w:rPr>
-          <w:rStyle w:val="866"/>
-          <w:rFonts w:ascii="Times New Roman" w:hAnsi="Times New Roman" w:eastAsia="Times New Roman" w:cs="Times New Roman"/>
-          <w:color w:val="000000" w:themeColor="text1"/>
-          <w:sz w:val="20"/>
-          <w:szCs w:val="20"/>
-          <w:highlight w:val="none"/>
-        </w:rPr>
-      </w:r>
-      <w:r>
-        <w:rPr>
-          <w:rFonts w:ascii="Times New Roman" w:hAnsi="Times New Roman" w:eastAsia="Times New Roman" w:cs="Times New Roman"/>
-          <w:color w:val="000000" w:themeColor="text1"/>
-          <w:sz w:val="20"/>
-          <w:szCs w:val="20"/>
-        </w:rPr>
-      </w:r>
-      <w:r>
-        <w:rPr>
-          <w:rFonts w:ascii="Times New Roman" w:hAnsi="Times New Roman" w:cs="Times New Roman"/>
-          <w:color w:val="000000" w:themeColor="text1"/>
-        </w:rPr>
-      </w:r>
-      <w:r>
-        <w:rPr>
-          <w:rFonts w:ascii="Times New Roman" w:hAnsi="Times New Roman" w:cs="Times New Roman"/>
-        </w:rPr>
-      </w:r>
-      <w:r>
-        <w:rPr>
-          <w:rFonts w:ascii="Times New Roman" w:hAnsi="Times New Roman" w:cs="Times New Roman"/>
-        </w:rPr>
-      </w:r>
-      <w:r>
-        <w:rPr>
-          <w:rFonts w:ascii="Times New Roman" w:hAnsi="Times New Roman" w:cs="Times New Roman"/>
-          <w:color w:val="000000" w:themeColor="text1"/>
-        </w:rPr>
-      </w:r>
-    </w:p>
-    <w:p>
-      <w:pPr>
-        <w:pStyle w:val="891"/>
-        <w:keepNext w:val="false"/>
-        <w:keepLines w:val="true"/>
-        <w:suppressLineNumbers w:val="false"/>
-        <w:pBdr/>
-        <w:tabs>
-          <w:tab w:val="right" w:leader="none" w:pos="12240"/>
-        </w:tabs>
-        <w:spacing w:after="0" w:before="0" w:line="240" w:lineRule="auto"/>
-        <w:ind/>
-        <w:contextualSpacing w:val="false"/>
-        <w:jc w:val="left"/>
-        <w:rPr>
-          <w:rFonts w:ascii="Times New Roman" w:hAnsi="Times New Roman" w:cs="Times New Roman"/>
-          <w:b/>
-          <w:bCs/>
-          <w:color w:val="000000" w:themeColor="text1"/>
-          <w:sz w:val="22"/>
-          <w:szCs w:val="22"/>
-        </w:rPr>
-      </w:pPr>
       <w:r>
         <w:rPr>
           <w:rFonts w:ascii="Times New Roman" w:hAnsi="Times New Roman" w:eastAsia="Times New Roman" w:cs="Times New Roman"/>
@@ -3573,10 +3402,60 @@
           <w:highlight w:val="none"/>
         </w:rPr>
       </w:r>
+      <w:r>
+        <w:rPr>
+          <w:rFonts w:ascii="Times New Roman" w:hAnsi="Times New Roman" w:cs="Times New Roman"/>
+          <w:b/>
+          <w:bCs/>
+          <w:color w:val="000000" w:themeColor="text1"/>
+          <w:sz w:val="22"/>
+          <w:szCs w:val="22"/>
+        </w:rPr>
+      </w:r>
+      <w:r>
+        <w:rPr>
+          <w:rFonts w:ascii="Times New Roman" w:hAnsi="Times New Roman" w:cs="Times New Roman"/>
+          <w:color w:val="000000" w:themeColor="text1"/>
+        </w:rPr>
+      </w:r>
     </w:p>
     <w:p>
       <w:pPr>
-        <w:pStyle w:val="891"/>
+        <w:pStyle w:val="903"/>
+        <w:keepNext w:val="false"/>
+        <w:keepLines w:val="true"/>
+        <w:suppressLineNumbers w:val="false"/>
+        <w:pBdr/>
+        <w:tabs>
+          <w:tab w:val="right" w:leader="none" w:pos="12240"/>
+        </w:tabs>
+        <w:spacing w:after="0" w:before="0" w:line="240" w:lineRule="auto"/>
+        <w:ind w:firstLine="0" w:left="0"/>
+        <w:contextualSpacing w:val="false"/>
+        <w:jc w:val="left"/>
+        <w:rPr>
+          <w:rFonts w:ascii="Times New Roman" w:hAnsi="Times New Roman" w:cs="Times New Roman"/>
+          <w:color w:val="000000" w:themeColor="text1"/>
+        </w:rPr>
+      </w:pPr>
+      <w:r>
+        <w:rPr>
+          <w:rFonts w:ascii="Times New Roman" w:hAnsi="Times New Roman" w:cs="Times New Roman"/>
+          <w:color w:val="000000" w:themeColor="text1"/>
+          <w:highlight w:val="none"/>
+        </w:rPr>
+      </w:r>
+      <w:r>
+        <w:rPr>
+          <w:rFonts w:ascii="Times New Roman" w:hAnsi="Times New Roman" w:cs="Times New Roman"/>
+          <w:color w:val="000000" w:themeColor="text1"/>
+          <w:highlight w:val="none"/>
+        </w:rPr>
+      </w:r>
+    </w:p>
+    <w:p>
+      <w:pPr>
+        <w:pStyle w:val="907"/>
         <w:keepNext w:val="false"/>
         <w:keepLines w:val="true"/>
         <w:suppressLineNumbers w:val="false"/>
@@ -3619,10 +3498,21 @@
           <w:szCs w:val="22"/>
         </w:rPr>
       </w:r>
+      <w:r>
+        <w:rPr>
+          <w:rFonts w:ascii="Times New Roman" w:hAnsi="Times New Roman" w:eastAsia="Times New Roman" w:cs="Times New Roman"/>
+          <w:b/>
+          <w:bCs/>
+          <w:color w:val="000000" w:themeColor="text1"/>
+          <w:sz w:val="22"/>
+          <w:szCs w:val="22"/>
+          <w:highlight w:val="none"/>
+        </w:rPr>
+      </w:r>
     </w:p>
     <w:p>
       <w:pPr>
-        <w:pStyle w:val="887"/>
+        <w:pStyle w:val="903"/>
         <w:keepNext w:val="false"/>
         <w:keepLines w:val="true"/>
         <w:numPr>
@@ -3661,10 +3551,16 @@
           <w:szCs w:val="20"/>
         </w:rPr>
       </w:r>
+      <w:r>
+        <w:rPr>
+          <w:sz w:val="20"/>
+          <w:szCs w:val="20"/>
+        </w:rPr>
+      </w:r>
     </w:p>
     <w:p>
       <w:pPr>
-        <w:pStyle w:val="887"/>
+        <w:pStyle w:val="903"/>
         <w:keepNext w:val="false"/>
         <w:keepLines w:val="true"/>
         <w:numPr>
@@ -3710,11 +3606,32 @@
       </w:r>
       <w:r>
         <w:rPr>
-          <w:rFonts w:ascii="Times New Roman" w:hAnsi="Times New Roman" w:eastAsia="Times New Roman" w:cs="Times New Roman"/>
+          <w:rFonts w:ascii="Times New Roman" w:hAnsi="Times New Roman" w:cs="Times New Roman"/>
           <w:color w:val="000000" w:themeColor="text1"/>
           <w:sz w:val="20"/>
           <w:szCs w:val="20"/>
-          <w:highlight w:val="none"/>
+        </w:rPr>
+      </w:r>
+      <w:r>
+        <w:rPr>
+          <w:rFonts w:ascii="Times New Roman" w:hAnsi="Times New Roman" w:cs="Times New Roman"/>
+          <w:sz w:val="20"/>
+          <w:szCs w:val="20"/>
+        </w:rPr>
+      </w:r>
+      <w:r>
+        <w:rPr>
+          <w:rFonts w:ascii="Times New Roman" w:hAnsi="Times New Roman" w:cs="Times New Roman"/>
+          <w:sz w:val="20"/>
+          <w:szCs w:val="20"/>
+        </w:rPr>
+      </w:r>
+      <w:r>
+        <w:rPr>
+          <w:rFonts w:ascii="Times New Roman" w:hAnsi="Times New Roman" w:cs="Times New Roman"/>
+          <w:color w:val="000000" w:themeColor="text1"/>
+          <w:sz w:val="20"/>
+          <w:szCs w:val="20"/>
         </w:rPr>
       </w:r>
     </w:p>
@@ -3769,7 +3686,7 @@
 <w:ftr xmlns:wpc="http://schemas.microsoft.com/office/word/2010/wordprocessingCanvas" xmlns:mc="http://schemas.openxmlformats.org/markup-compatibility/2006" xmlns:o="urn:schemas-microsoft-com:office:office" xmlns:r="http://schemas.openxmlformats.org/officeDocument/2006/relationships" xmlns:m="http://schemas.openxmlformats.org/officeDocument/2006/math" xmlns:v="urn:schemas-microsoft-com:vml" xmlns:wp14="http://schemas.microsoft.com/office/word/2010/wordprocessingDrawing" xmlns:wp="http://schemas.openxmlformats.org/drawingml/2006/wordprocessingDrawing" xmlns:w10="urn:schemas-microsoft-com:office:word" xmlns:w="http://schemas.openxmlformats.org/wordprocessingml/2006/main" xmlns:w14="http://schemas.microsoft.com/office/word/2010/wordml" xmlns:w15="http://schemas.microsoft.com/office/word/2012/wordml" xmlns:wpg="http://schemas.microsoft.com/office/word/2010/wordprocessingGroup" xmlns:wpi="http://schemas.microsoft.com/office/word/2010/wordprocessingInk" xmlns:wne="http://schemas.microsoft.com/office/word/2006/wordml" xmlns:a="http://schemas.openxmlformats.org/drawingml/2006/main" xmlns:wps="http://schemas.microsoft.com/office/word/2010/wordprocessingShape" mc:Ignorable="w14 w15 wp14">
   <w:p>
     <w:pPr>
-      <w:pStyle w:val="737"/>
+      <w:pStyle w:val="753"/>
       <w:pBdr/>
       <w:spacing/>
       <w:ind/>
@@ -3845,7 +3762,7 @@
 <w:hdr xmlns:wpc="http://schemas.microsoft.com/office/word/2010/wordprocessingCanvas" xmlns:mc="http://schemas.openxmlformats.org/markup-compatibility/2006" xmlns:o="urn:schemas-microsoft-com:office:office" xmlns:r="http://schemas.openxmlformats.org/officeDocument/2006/relationships" xmlns:m="http://schemas.openxmlformats.org/officeDocument/2006/math" xmlns:v="urn:schemas-microsoft-com:vml" xmlns:wp14="http://schemas.microsoft.com/office/word/2010/wordprocessingDrawing" xmlns:wp="http://schemas.openxmlformats.org/drawingml/2006/wordprocessingDrawing" xmlns:w10="urn:schemas-microsoft-com:office:word" xmlns:w="http://schemas.openxmlformats.org/wordprocessingml/2006/main" xmlns:w14="http://schemas.microsoft.com/office/word/2010/wordml" xmlns:w15="http://schemas.microsoft.com/office/word/2012/wordml" xmlns:wpg="http://schemas.microsoft.com/office/word/2010/wordprocessingGroup" xmlns:wpi="http://schemas.microsoft.com/office/word/2010/wordprocessingInk" xmlns:wne="http://schemas.microsoft.com/office/word/2006/wordml" xmlns:a="http://schemas.openxmlformats.org/drawingml/2006/main" xmlns:wps="http://schemas.microsoft.com/office/word/2010/wordprocessingShape" mc:Ignorable="w14 w15 wp14">
   <w:p>
     <w:pPr>
-      <w:pStyle w:val="735"/>
+      <w:pStyle w:val="751"/>
       <w:pBdr/>
       <w:spacing/>
       <w:ind/>
@@ -7363,7 +7280,7 @@
     <w:lsdException w:name="Bibliography" w:uiPriority="37"/>
     <w:lsdException w:name="TOC Heading" w:uiPriority="39" w:qFormat="1"/>
   </w:latentStyles>
-  <w:style w:type="paragraph" w:styleId="706">
+  <w:style w:type="paragraph" w:styleId="722">
     <w:name w:val="Normal"/>
     <w:qFormat/>
     <w:pPr>
@@ -7372,11 +7289,11 @@
       <w:ind/>
     </w:pPr>
   </w:style>
-  <w:style w:type="paragraph" w:styleId="707">
+  <w:style w:type="paragraph" w:styleId="723">
     <w:name w:val="Heading 1"/>
-    <w:basedOn w:val="706"/>
-    <w:next w:val="706"/>
-    <w:link w:val="708"/>
+    <w:basedOn w:val="722"/>
+    <w:next w:val="722"/>
+    <w:link w:val="724"/>
     <w:uiPriority w:val="9"/>
     <w:qFormat/>
     <w:pPr>
@@ -7393,9 +7310,9 @@
       <w:szCs w:val="40"/>
     </w:rPr>
   </w:style>
-  <w:style w:type="character" w:styleId="708">
+  <w:style w:type="character" w:styleId="724">
     <w:name w:val="Heading 1 Char"/>
-    <w:link w:val="707"/>
+    <w:link w:val="723"/>
     <w:uiPriority w:val="9"/>
     <w:pPr>
       <w:pBdr/>
@@ -7408,11 +7325,11 @@
       <w:szCs w:val="40"/>
     </w:rPr>
   </w:style>
-  <w:style w:type="paragraph" w:styleId="709">
+  <w:style w:type="paragraph" w:styleId="725">
     <w:name w:val="Heading 2"/>
-    <w:basedOn w:val="706"/>
-    <w:next w:val="706"/>
-    <w:link w:val="710"/>
+    <w:basedOn w:val="722"/>
+    <w:next w:val="722"/>
+    <w:link w:val="726"/>
     <w:uiPriority w:val="9"/>
     <w:unhideWhenUsed/>
     <w:qFormat/>
@@ -7429,9 +7346,9 @@
       <w:sz w:val="34"/>
     </w:rPr>
   </w:style>
-  <w:style w:type="character" w:styleId="710">
+  <w:style w:type="character" w:styleId="726">
     <w:name w:val="Heading 2 Char"/>
-    <w:link w:val="709"/>
+    <w:link w:val="725"/>
     <w:uiPriority w:val="9"/>
     <w:pPr>
       <w:pBdr/>
@@ -7443,11 +7360,11 @@
       <w:sz w:val="34"/>
     </w:rPr>
   </w:style>
-  <w:style w:type="paragraph" w:styleId="711">
+  <w:style w:type="paragraph" w:styleId="727">
     <w:name w:val="Heading 3"/>
-    <w:basedOn w:val="706"/>
-    <w:next w:val="706"/>
-    <w:link w:val="712"/>
+    <w:basedOn w:val="722"/>
+    <w:next w:val="722"/>
+    <w:link w:val="728"/>
     <w:uiPriority w:val="9"/>
     <w:unhideWhenUsed/>
     <w:qFormat/>
@@ -7465,9 +7382,9 @@
       <w:szCs w:val="30"/>
     </w:rPr>
   </w:style>
-  <w:style w:type="character" w:styleId="712">
+  <w:style w:type="character" w:styleId="728">
     <w:name w:val="Heading 3 Char"/>
-    <w:link w:val="711"/>
+    <w:link w:val="727"/>
     <w:uiPriority w:val="9"/>
     <w:pPr>
       <w:pBdr/>
@@ -7480,11 +7397,11 @@
       <w:szCs w:val="30"/>
     </w:rPr>
   </w:style>
-  <w:style w:type="paragraph" w:styleId="713">
+  <w:style w:type="paragraph" w:styleId="729">
     <w:name w:val="Heading 4"/>
-    <w:basedOn w:val="706"/>
-    <w:next w:val="706"/>
-    <w:link w:val="714"/>
+    <w:basedOn w:val="722"/>
+    <w:next w:val="722"/>
+    <w:link w:val="730"/>
     <w:uiPriority w:val="9"/>
     <w:unhideWhenUsed/>
     <w:qFormat/>
@@ -7504,9 +7421,9 @@
       <w:szCs w:val="26"/>
     </w:rPr>
   </w:style>
-  <w:style w:type="character" w:styleId="714">
+  <w:style w:type="character" w:styleId="730">
     <w:name w:val="Heading 4 Char"/>
-    <w:link w:val="713"/>
+    <w:link w:val="729"/>
     <w:uiPriority w:val="9"/>
     <w:pPr>
       <w:pBdr/>
@@ -7521,11 +7438,11 @@
       <w:szCs w:val="26"/>
     </w:rPr>
   </w:style>
-  <w:style w:type="paragraph" w:styleId="715">
+  <w:style w:type="paragraph" w:styleId="731">
     <w:name w:val="Heading 5"/>
-    <w:basedOn w:val="706"/>
-    <w:next w:val="706"/>
-    <w:link w:val="716"/>
+    <w:basedOn w:val="722"/>
+    <w:next w:val="722"/>
+    <w:link w:val="732"/>
     <w:uiPriority w:val="9"/>
     <w:unhideWhenUsed/>
     <w:qFormat/>
@@ -7545,9 +7462,9 @@
       <w:szCs w:val="24"/>
     </w:rPr>
   </w:style>
-  <w:style w:type="character" w:styleId="716">
+  <w:style w:type="character" w:styleId="732">
     <w:name w:val="Heading 5 Char"/>
-    <w:link w:val="715"/>
+    <w:link w:val="731"/>
     <w:uiPriority w:val="9"/>
     <w:pPr>
       <w:pBdr/>
@@ -7562,11 +7479,11 @@
       <w:szCs w:val="24"/>
     </w:rPr>
   </w:style>
-  <w:style w:type="paragraph" w:styleId="717">
+  <w:style w:type="paragraph" w:styleId="733">
     <w:name w:val="Heading 6"/>
-    <w:basedOn w:val="706"/>
-    <w:next w:val="706"/>
-    <w:link w:val="718"/>
+    <w:basedOn w:val="722"/>
+    <w:next w:val="722"/>
+    <w:link w:val="734"/>
     <w:uiPriority w:val="9"/>
     <w:unhideWhenUsed/>
     <w:qFormat/>
@@ -7586,9 +7503,9 @@
       <w:szCs w:val="22"/>
     </w:rPr>
   </w:style>
-  <w:style w:type="character" w:styleId="718">
+  <w:style w:type="character" w:styleId="734">
     <w:name w:val="Heading 6 Char"/>
-    <w:link w:val="717"/>
+    <w:link w:val="733"/>
     <w:uiPriority w:val="9"/>
     <w:pPr>
       <w:pBdr/>
@@ -7603,11 +7520,11 @@
       <w:szCs w:val="22"/>
     </w:rPr>
   </w:style>
-  <w:style w:type="paragraph" w:styleId="719">
+  <w:style w:type="paragraph" w:styleId="735">
     <w:name w:val="Heading 7"/>
-    <w:basedOn w:val="706"/>
-    <w:next w:val="706"/>
-    <w:link w:val="720"/>
+    <w:basedOn w:val="722"/>
+    <w:next w:val="722"/>
+    <w:link w:val="736"/>
     <w:uiPriority w:val="9"/>
     <w:unhideWhenUsed/>
     <w:qFormat/>
@@ -7629,9 +7546,9 @@
       <w:szCs w:val="22"/>
     </w:rPr>
   </w:style>
-  <w:style w:type="character" w:styleId="720">
+  <w:style w:type="character" w:styleId="736">
     <w:name w:val="Heading 7 Char"/>
-    <w:link w:val="719"/>
+    <w:link w:val="735"/>
     <w:uiPriority w:val="9"/>
     <w:pPr>
       <w:pBdr/>
@@ -7648,11 +7565,11 @@
       <w:szCs w:val="22"/>
     </w:rPr>
   </w:style>
-  <w:style w:type="paragraph" w:styleId="721">
+  <w:style w:type="paragraph" w:styleId="737">
     <w:name w:val="Heading 8"/>
-    <w:basedOn w:val="706"/>
-    <w:next w:val="706"/>
-    <w:link w:val="722"/>
+    <w:basedOn w:val="722"/>
+    <w:next w:val="722"/>
+    <w:link w:val="738"/>
     <w:uiPriority w:val="9"/>
     <w:unhideWhenUsed/>
     <w:qFormat/>
@@ -7672,9 +7589,9 @@
       <w:szCs w:val="22"/>
     </w:rPr>
   </w:style>
-  <w:style w:type="character" w:styleId="722">
+  <w:style w:type="character" w:styleId="738">
     <w:name w:val="Heading 8 Char"/>
-    <w:link w:val="721"/>
+    <w:link w:val="737"/>
     <w:uiPriority w:val="9"/>
     <w:pPr>
       <w:pBdr/>
@@ -7689,11 +7606,11 @@
       <w:szCs w:val="22"/>
     </w:rPr>
   </w:style>
-  <w:style w:type="paragraph" w:styleId="723">
+  <w:style w:type="paragraph" w:styleId="739">
     <w:name w:val="Heading 9"/>
-    <w:basedOn w:val="706"/>
-    <w:next w:val="706"/>
-    <w:link w:val="724"/>
+    <w:basedOn w:val="722"/>
+    <w:next w:val="722"/>
+    <w:link w:val="740"/>
     <w:uiPriority w:val="9"/>
     <w:unhideWhenUsed/>
     <w:qFormat/>
@@ -7713,9 +7630,9 @@
       <w:szCs w:val="21"/>
     </w:rPr>
   </w:style>
-  <w:style w:type="character" w:styleId="724">
+  <w:style w:type="character" w:styleId="740">
     <w:name w:val="Heading 9 Char"/>
-    <w:link w:val="723"/>
+    <w:link w:val="739"/>
     <w:uiPriority w:val="9"/>
     <w:pPr>
       <w:pBdr/>
@@ -7730,9 +7647,9 @@
       <w:szCs w:val="21"/>
     </w:rPr>
   </w:style>
-  <w:style w:type="paragraph" w:styleId="725">
+  <w:style w:type="paragraph" w:styleId="741">
     <w:name w:val="List Paragraph"/>
-    <w:basedOn w:val="706"/>
+    <w:basedOn w:val="722"/>
     <w:uiPriority w:val="34"/>
     <w:qFormat/>
     <w:pPr>
@@ -7742,7 +7659,7 @@
       <w:contextualSpacing w:val="true"/>
     </w:pPr>
   </w:style>
-  <w:style w:type="paragraph" w:styleId="726">
+  <w:style w:type="paragraph" w:styleId="742">
     <w:name w:val="No Spacing"/>
     <w:uiPriority w:val="1"/>
     <w:qFormat/>
@@ -7752,11 +7669,11 @@
       <w:ind/>
     </w:pPr>
   </w:style>
-  <w:style w:type="paragraph" w:styleId="727">
+  <w:style w:type="paragraph" w:styleId="743">
     <w:name w:val="Title"/>
-    <w:basedOn w:val="706"/>
-    <w:next w:val="706"/>
-    <w:link w:val="728"/>
+    <w:basedOn w:val="722"/>
+    <w:next w:val="722"/>
+    <w:link w:val="744"/>
     <w:uiPriority w:val="10"/>
     <w:qFormat/>
     <w:pPr>
@@ -7770,9 +7687,9 @@
       <w:szCs w:val="48"/>
     </w:rPr>
   </w:style>
-  <w:style w:type="character" w:styleId="728">
+  <w:style w:type="character" w:styleId="744">
     <w:name w:val="Title Char"/>
-    <w:link w:val="727"/>
+    <w:link w:val="743"/>
     <w:uiPriority w:val="10"/>
     <w:pPr>
       <w:pBdr/>
@@ -7784,11 +7701,11 @@
       <w:szCs w:val="48"/>
     </w:rPr>
   </w:style>
-  <w:style w:type="paragraph" w:styleId="729">
+  <w:style w:type="paragraph" w:styleId="745">
     <w:name w:val="Subtitle"/>
-    <w:basedOn w:val="706"/>
-    <w:next w:val="706"/>
-    <w:link w:val="730"/>
+    <w:basedOn w:val="722"/>
+    <w:next w:val="722"/>
+    <w:link w:val="746"/>
     <w:uiPriority w:val="11"/>
     <w:qFormat/>
     <w:pPr>
@@ -7801,9 +7718,9 @@
       <w:szCs w:val="24"/>
     </w:rPr>
   </w:style>
-  <w:style w:type="character" w:styleId="730">
+  <w:style w:type="character" w:styleId="746">
     <w:name w:val="Subtitle Char"/>
-    <w:link w:val="729"/>
+    <w:link w:val="745"/>
     <w:uiPriority w:val="11"/>
     <w:pPr>
       <w:pBdr/>
@@ -7815,11 +7732,11 @@
       <w:szCs w:val="24"/>
     </w:rPr>
   </w:style>
-  <w:style w:type="paragraph" w:styleId="731">
+  <w:style w:type="paragraph" w:styleId="747">
     <w:name w:val="Quote"/>
-    <w:basedOn w:val="706"/>
-    <w:next w:val="706"/>
-    <w:link w:val="732"/>
+    <w:basedOn w:val="722"/>
+    <w:next w:val="722"/>
+    <w:link w:val="748"/>
     <w:uiPriority w:val="29"/>
     <w:qFormat/>
     <w:pPr>
@@ -7831,9 +7748,9 @@
       <w:i/>
     </w:rPr>
   </w:style>
-  <w:style w:type="character" w:styleId="732">
+  <w:style w:type="character" w:styleId="748">
     <w:name w:val="Quote Char"/>
-    <w:link w:val="731"/>
+    <w:link w:val="747"/>
     <w:uiPriority w:val="29"/>
     <w:pPr>
       <w:pBdr/>
@@ -7844,11 +7761,11 @@
       <w:i/>
     </w:rPr>
   </w:style>
-  <w:style w:type="paragraph" w:styleId="733">
+  <w:style w:type="paragraph" w:styleId="749">
     <w:name w:val="Intense Quote"/>
-    <w:basedOn w:val="706"/>
-    <w:next w:val="706"/>
-    <w:link w:val="734"/>
+    <w:basedOn w:val="722"/>
+    <w:next w:val="722"/>
+    <w:link w:val="750"/>
     <w:uiPriority w:val="30"/>
     <w:qFormat/>
     <w:pPr>
@@ -7867,9 +7784,9 @@
       <w:i/>
     </w:rPr>
   </w:style>
-  <w:style w:type="character" w:styleId="734">
+  <w:style w:type="character" w:styleId="750">
     <w:name w:val="Intense Quote Char"/>
-    <w:link w:val="733"/>
+    <w:link w:val="749"/>
     <w:uiPriority w:val="30"/>
     <w:pPr>
       <w:pBdr/>
@@ -7880,10 +7797,10 @@
       <w:i/>
     </w:rPr>
   </w:style>
-  <w:style w:type="paragraph" w:styleId="735">
+  <w:style w:type="paragraph" w:styleId="751">
     <w:name w:val="Header"/>
-    <w:basedOn w:val="706"/>
-    <w:link w:val="736"/>
+    <w:basedOn w:val="722"/>
+    <w:link w:val="752"/>
     <w:uiPriority w:val="99"/>
     <w:unhideWhenUsed/>
     <w:pPr>
@@ -7896,9 +7813,9 @@
       <w:ind/>
     </w:pPr>
   </w:style>
-  <w:style w:type="character" w:styleId="736">
+  <w:style w:type="character" w:styleId="752">
     <w:name w:val="Header Char"/>
-    <w:link w:val="735"/>
+    <w:link w:val="751"/>
     <w:uiPriority w:val="99"/>
     <w:pPr>
       <w:pBdr/>
@@ -7906,10 +7823,10 @@
       <w:ind/>
     </w:pPr>
   </w:style>
-  <w:style w:type="paragraph" w:styleId="737">
+  <w:style w:type="paragraph" w:styleId="753">
     <w:name w:val="Footer"/>
-    <w:basedOn w:val="706"/>
-    <w:link w:val="739"/>
+    <w:basedOn w:val="722"/>
+    <w:link w:val="755"/>
     <w:uiPriority w:val="99"/>
     <w:unhideWhenUsed/>
     <w:pPr>
@@ -7922,9 +7839,9 @@
       <w:ind/>
     </w:pPr>
   </w:style>
-  <w:style w:type="character" w:styleId="738">
+  <w:style w:type="character" w:styleId="754">
     <w:name w:val="Footer Char"/>
-    <w:link w:val="737"/>
+    <w:link w:val="753"/>
     <w:uiPriority w:val="99"/>
     <w:pPr>
       <w:pBdr/>
@@ -7932,10 +7849,10 @@
       <w:ind/>
     </w:pPr>
   </w:style>
-  <w:style w:type="character" w:styleId="739">
+  <w:style w:type="character" w:styleId="755">
     <w:name w:val="Caption Char"/>
-    <w:basedOn w:val="889"/>
-    <w:link w:val="737"/>
+    <w:basedOn w:val="905"/>
+    <w:link w:val="753"/>
     <w:uiPriority w:val="99"/>
     <w:pPr>
       <w:pBdr/>
@@ -7943,7 +7860,7 @@
       <w:ind/>
     </w:pPr>
   </w:style>
-  <w:style w:type="table" w:styleId="740">
+  <w:style w:type="table" w:styleId="756">
     <w:name w:val="Table Grid"/>
     <w:uiPriority w:val="59"/>
     <w:pPr>
@@ -8141,7 +8058,7 @@
       </w:tcPr>
     </w:tblStylePr>
   </w:style>
-  <w:style w:type="table" w:styleId="741">
+  <w:style w:type="table" w:styleId="757">
     <w:name w:val="Table Grid Light"/>
     <w:uiPriority w:val="59"/>
     <w:pPr>
@@ -8339,7 +8256,7 @@
       </w:tcPr>
     </w:tblStylePr>
   </w:style>
-  <w:style w:type="table" w:styleId="742">
+  <w:style w:type="table" w:styleId="758">
     <w:name w:val="Plain Table 1"/>
     <w:uiPriority w:val="59"/>
     <w:pPr>
@@ -8563,7 +8480,7 @@
       </w:tcPr>
     </w:tblStylePr>
   </w:style>
-  <w:style w:type="table" w:styleId="743">
+  <w:style w:type="table" w:styleId="759">
     <w:name w:val="Plain Table 2"/>
     <w:uiPriority w:val="59"/>
     <w:pPr>
@@ -8795,7 +8712,7 @@
       </w:tcPr>
     </w:tblStylePr>
   </w:style>
-  <w:style w:type="table" w:styleId="744">
+  <w:style w:type="table" w:styleId="760">
     <w:name w:val="Plain Table 3"/>
     <w:uiPriority w:val="99"/>
     <w:pPr>
@@ -9024,7 +8941,7 @@
       </w:tcPr>
     </w:tblStylePr>
   </w:style>
-  <w:style w:type="table" w:styleId="745">
+  <w:style w:type="table" w:styleId="761">
     <w:name w:val="Plain Table 4"/>
     <w:uiPriority w:val="99"/>
     <w:pPr>
@@ -9239,7 +9156,7 @@
       </w:tcPr>
     </w:tblStylePr>
   </w:style>
-  <w:style w:type="table" w:styleId="746">
+  <w:style w:type="table" w:styleId="762">
     <w:name w:val="Plain Table 5"/>
     <w:uiPriority w:val="99"/>
     <w:pPr>
@@ -9471,7 +9388,7 @@
       </w:tcPr>
     </w:tblStylePr>
   </w:style>
-  <w:style w:type="table" w:styleId="747">
+  <w:style w:type="table" w:styleId="763">
     <w:name w:val="Grid Table 1 Light"/>
     <w:uiPriority w:val="99"/>
     <w:pPr>
@@ -9693,7 +9610,7 @@
       </w:tcPr>
     </w:tblStylePr>
   </w:style>
-  <w:style w:type="table" w:styleId="748">
+  <w:style w:type="table" w:styleId="764">
     <w:name w:val="Grid Table 1 Light - Accent 1"/>
     <w:uiPriority w:val="99"/>
     <w:pPr>
@@ -9915,7 +9832,7 @@
       </w:tcPr>
     </w:tblStylePr>
   </w:style>
-  <w:style w:type="table" w:styleId="749">
+  <w:style w:type="table" w:styleId="765">
     <w:name w:val="Grid Table 1 Light - Accent 2"/>
     <w:uiPriority w:val="99"/>
     <w:pPr>
@@ -10137,7 +10054,7 @@
       </w:tcPr>
     </w:tblStylePr>
   </w:style>
-  <w:style w:type="table" w:styleId="750">
+  <w:style w:type="table" w:styleId="766">
     <w:name w:val="Grid Table 1 Light - Accent 3"/>
     <w:uiPriority w:val="99"/>
     <w:pPr>
@@ -10359,7 +10276,7 @@
       </w:tcPr>
     </w:tblStylePr>
   </w:style>
-  <w:style w:type="table" w:styleId="751">
+  <w:style w:type="table" w:styleId="767">
     <w:name w:val="Grid Table 1 Light - Accent 4"/>
     <w:uiPriority w:val="99"/>
     <w:pPr>
@@ -10581,7 +10498,7 @@
       </w:tcPr>
     </w:tblStylePr>
   </w:style>
-  <w:style w:type="table" w:styleId="752">
+  <w:style w:type="table" w:styleId="768">
     <w:name w:val="Grid Table 1 Light - Accent 5"/>
     <w:uiPriority w:val="99"/>
     <w:pPr>
@@ -10803,7 +10720,7 @@
       </w:tcPr>
     </w:tblStylePr>
   </w:style>
-  <w:style w:type="table" w:styleId="753">
+  <w:style w:type="table" w:styleId="769">
     <w:name w:val="Grid Table 1 Light - Accent 6"/>
     <w:uiPriority w:val="99"/>
     <w:pPr>
@@ -11025,7 +10942,7 @@
       </w:tcPr>
     </w:tblStylePr>
   </w:style>
-  <w:style w:type="table" w:styleId="754">
+  <w:style w:type="table" w:styleId="770">
     <w:name w:val="Grid Table 2"/>
     <w:uiPriority w:val="99"/>
     <w:pPr>
@@ -11256,7 +11173,7 @@
       </w:tcPr>
     </w:tblStylePr>
   </w:style>
-  <w:style w:type="table" w:styleId="755">
+  <w:style w:type="table" w:styleId="771">
     <w:name w:val="Grid Table 2 - Accent 1"/>
     <w:uiPriority w:val="99"/>
     <w:pPr>
@@ -11487,7 +11404,7 @@
       </w:tcPr>
     </w:tblStylePr>
   </w:style>
-  <w:style w:type="table" w:styleId="756">
+  <w:style w:type="table" w:styleId="772">
     <w:name w:val="Grid Table 2 - Accent 2"/>
     <w:uiPriority w:val="99"/>
     <w:pPr>
@@ -11718,7 +11635,7 @@
       </w:tcPr>
     </w:tblStylePr>
   </w:style>
-  <w:style w:type="table" w:styleId="757">
+  <w:style w:type="table" w:styleId="773">
     <w:name w:val="Grid Table 2 - Accent 3"/>
     <w:uiPriority w:val="99"/>
     <w:pPr>
@@ -11949,7 +11866,7 @@
       </w:tcPr>
     </w:tblStylePr>
   </w:style>
-  <w:style w:type="table" w:styleId="758">
+  <w:style w:type="table" w:styleId="774">
     <w:name w:val="Grid Table 2 - Accent 4"/>
     <w:uiPriority w:val="99"/>
     <w:pPr>
@@ -12180,7 +12097,7 @@
       </w:tcPr>
     </w:tblStylePr>
   </w:style>
-  <w:style w:type="table" w:styleId="759">
+  <w:style w:type="table" w:styleId="775">
     <w:name w:val="Grid Table 2 - Accent 5"/>
     <w:uiPriority w:val="99"/>
     <w:pPr>
@@ -12411,7 +12328,7 @@
       </w:tcPr>
     </w:tblStylePr>
   </w:style>
-  <w:style w:type="table" w:styleId="760">
+  <w:style w:type="table" w:styleId="776">
     <w:name w:val="Grid Table 2 - Accent 6"/>
     <w:uiPriority w:val="99"/>
     <w:pPr>
@@ -12642,7 +12559,7 @@
       </w:tcPr>
     </w:tblStylePr>
   </w:style>
-  <w:style w:type="table" w:styleId="761">
+  <w:style w:type="table" w:styleId="777">
     <w:name w:val="Grid Table 3"/>
     <w:uiPriority w:val="99"/>
     <w:pPr>
@@ -12886,7 +12803,7 @@
       </w:tcPr>
     </w:tblStylePr>
   </w:style>
-  <w:style w:type="table" w:styleId="762">
+  <w:style w:type="table" w:styleId="778">
     <w:name w:val="Grid Table 3 - Accent 1"/>
     <w:uiPriority w:val="99"/>
     <w:pPr>
@@ -13130,7 +13047,7 @@
       </w:tcPr>
     </w:tblStylePr>
   </w:style>
-  <w:style w:type="table" w:styleId="763">
+  <w:style w:type="table" w:styleId="779">
     <w:name w:val="Grid Table 3 - Accent 2"/>
     <w:uiPriority w:val="99"/>
     <w:pPr>
@@ -13374,7 +13291,7 @@
       </w:tcPr>
     </w:tblStylePr>
   </w:style>
-  <w:style w:type="table" w:styleId="764">
+  <w:style w:type="table" w:styleId="780">
     <w:name w:val="Grid Table 3 - Accent 3"/>
     <w:uiPriority w:val="99"/>
     <w:pPr>
@@ -13618,7 +13535,7 @@
       </w:tcPr>
     </w:tblStylePr>
   </w:style>
-  <w:style w:type="table" w:styleId="765">
+  <w:style w:type="table" w:styleId="781">
     <w:name w:val="Grid Table 3 - Accent 4"/>
     <w:uiPriority w:val="99"/>
     <w:pPr>
@@ -13862,7 +13779,7 @@
       </w:tcPr>
     </w:tblStylePr>
   </w:style>
-  <w:style w:type="table" w:styleId="766">
+  <w:style w:type="table" w:styleId="782">
     <w:name w:val="Grid Table 3 - Accent 5"/>
     <w:uiPriority w:val="99"/>
     <w:pPr>
@@ -14106,7 +14023,7 @@
       </w:tcPr>
     </w:tblStylePr>
   </w:style>
-  <w:style w:type="table" w:styleId="767">
+  <w:style w:type="table" w:styleId="783">
     <w:name w:val="Grid Table 3 - Accent 6"/>
     <w:uiPriority w:val="99"/>
     <w:pPr>
@@ -14350,7 +14267,7 @@
       </w:tcPr>
     </w:tblStylePr>
   </w:style>
-  <w:style w:type="table" w:styleId="768">
+  <w:style w:type="table" w:styleId="784">
     <w:name w:val="Grid Table 4"/>
     <w:uiPriority w:val="59"/>
     <w:pPr>
@@ -14582,7 +14499,7 @@
       </w:tcPr>
     </w:tblStylePr>
   </w:style>
-  <w:style w:type="table" w:styleId="769">
+  <w:style w:type="table" w:styleId="785">
     <w:name w:val="Grid Table 4 - Accent 1"/>
     <w:uiPriority w:val="59"/>
     <w:pPr>
@@ -14814,7 +14731,7 @@
       </w:tcPr>
     </w:tblStylePr>
   </w:style>
-  <w:style w:type="table" w:styleId="770">
+  <w:style w:type="table" w:styleId="786">
     <w:name w:val="Grid Table 4 - Accent 2"/>
     <w:uiPriority w:val="59"/>
     <w:pPr>
@@ -15046,7 +14963,7 @@
       </w:tcPr>
     </w:tblStylePr>
   </w:style>
-  <w:style w:type="table" w:styleId="771">
+  <w:style w:type="table" w:styleId="787">
     <w:name w:val="Grid Table 4 - Accent 3"/>
     <w:uiPriority w:val="59"/>
     <w:pPr>
@@ -15278,7 +15195,7 @@
       </w:tcPr>
     </w:tblStylePr>
   </w:style>
-  <w:style w:type="table" w:styleId="772">
+  <w:style w:type="table" w:styleId="788">
     <w:name w:val="Grid Table 4 - Accent 4"/>
     <w:uiPriority w:val="59"/>
     <w:pPr>
@@ -15510,7 +15427,7 @@
       </w:tcPr>
     </w:tblStylePr>
   </w:style>
-  <w:style w:type="table" w:styleId="773">
+  <w:style w:type="table" w:styleId="789">
     <w:name w:val="Grid Table 4 - Accent 5"/>
     <w:uiPriority w:val="59"/>
     <w:pPr>
@@ -15742,7 +15659,7 @@
       </w:tcPr>
     </w:tblStylePr>
   </w:style>
-  <w:style w:type="table" w:styleId="774">
+  <w:style w:type="table" w:styleId="790">
     <w:name w:val="Grid Table 4 - Accent 6"/>
     <w:uiPriority w:val="59"/>
     <w:pPr>
@@ -15974,7 +15891,7 @@
       </w:tcPr>
     </w:tblStylePr>
   </w:style>
-  <w:style w:type="table" w:styleId="775">
+  <w:style w:type="table" w:styleId="791">
     <w:name w:val="Grid Table 5 Dark"/>
     <w:uiPriority w:val="99"/>
     <w:pPr>
@@ -16201,7 +16118,7 @@
       </w:tcPr>
     </w:tblStylePr>
   </w:style>
-  <w:style w:type="table" w:styleId="776">
+  <w:style w:type="table" w:styleId="792">
     <w:name w:val="Grid Table 5 Dark- Accent 1"/>
     <w:uiPriority w:val="99"/>
     <w:pPr>
@@ -16428,7 +16345,7 @@
       </w:tcPr>
     </w:tblStylePr>
   </w:style>
-  <w:style w:type="table" w:styleId="777">
+  <w:style w:type="table" w:styleId="793">
     <w:name w:val="Grid Table 5 Dark - Accent 2"/>
     <w:uiPriority w:val="99"/>
     <w:pPr>
@@ -16655,7 +16572,7 @@
       </w:tcPr>
     </w:tblStylePr>
   </w:style>
-  <w:style w:type="table" w:styleId="778">
+  <w:style w:type="table" w:styleId="794">
     <w:name w:val="Grid Table 5 Dark - Accent 3"/>
     <w:uiPriority w:val="99"/>
     <w:pPr>
@@ -16882,7 +16799,7 @@
       </w:tcPr>
     </w:tblStylePr>
   </w:style>
-  <w:style w:type="table" w:styleId="779">
+  <w:style w:type="table" w:styleId="795">
     <w:name w:val="Grid Table 5 Dark- Accent 4"/>
     <w:uiPriority w:val="99"/>
     <w:pPr>
@@ -17109,7 +17026,7 @@
       </w:tcPr>
     </w:tblStylePr>
   </w:style>
-  <w:style w:type="table" w:styleId="780">
+  <w:style w:type="table" w:styleId="796">
     <w:name w:val="Grid Table 5 Dark - Accent 5"/>
     <w:uiPriority w:val="99"/>
     <w:pPr>
@@ -17336,7 +17253,7 @@
       </w:tcPr>
     </w:tblStylePr>
   </w:style>
-  <w:style w:type="table" w:styleId="781">
+  <w:style w:type="table" w:styleId="797">
     <w:name w:val="Grid Table 5 Dark - Accent 6"/>
     <w:uiPriority w:val="99"/>
     <w:pPr>
@@ -17563,7 +17480,7 @@
       </w:tcPr>
     </w:tblStylePr>
   </w:style>
-  <w:style w:type="table" w:styleId="782">
+  <w:style w:type="table" w:styleId="798">
     <w:name w:val="Grid Table 6 Colorful"/>
     <w:uiPriority w:val="99"/>
     <w:pPr>
@@ -17792,7 +17709,7 @@
       </w:tcPr>
     </w:tblStylePr>
   </w:style>
-  <w:style w:type="table" w:styleId="783">
+  <w:style w:type="table" w:styleId="799">
     <w:name w:val="Grid Table 6 Colorful - Accent 1"/>
     <w:uiPriority w:val="99"/>
     <w:pPr>
@@ -18021,7 +17938,7 @@
       </w:tcPr>
     </w:tblStylePr>
   </w:style>
-  <w:style w:type="table" w:styleId="784">
+  <w:style w:type="table" w:styleId="800">
     <w:name w:val="Grid Table 6 Colorful - Accent 2"/>
     <w:uiPriority w:val="99"/>
     <w:pPr>
@@ -18250,7 +18167,7 @@
       </w:tcPr>
     </w:tblStylePr>
   </w:style>
-  <w:style w:type="table" w:styleId="785">
+  <w:style w:type="table" w:styleId="801">
     <w:name w:val="Grid Table 6 Colorful - Accent 3"/>
     <w:uiPriority w:val="99"/>
     <w:pPr>
@@ -18479,7 +18396,7 @@
       </w:tcPr>
     </w:tblStylePr>
   </w:style>
-  <w:style w:type="table" w:styleId="786">
+  <w:style w:type="table" w:styleId="802">
     <w:name w:val="Grid Table 6 Colorful - Accent 4"/>
     <w:uiPriority w:val="99"/>
     <w:pPr>
@@ -18708,7 +18625,7 @@
       </w:tcPr>
     </w:tblStylePr>
   </w:style>
-  <w:style w:type="table" w:styleId="787">
+  <w:style w:type="table" w:styleId="803">
     <w:name w:val="Grid Table 6 Colorful - Accent 5"/>
     <w:uiPriority w:val="99"/>
     <w:pPr>
@@ -18937,7 +18854,7 @@
       </w:tcPr>
     </w:tblStylePr>
   </w:style>
-  <w:style w:type="table" w:styleId="788">
+  <w:style w:type="table" w:styleId="804">
     <w:name w:val="Grid Table 6 Colorful - Accent 6"/>
     <w:uiPriority w:val="99"/>
     <w:pPr>
@@ -19166,7 +19083,7 @@
       </w:tcPr>
     </w:tblStylePr>
   </w:style>
-  <w:style w:type="table" w:styleId="789">
+  <w:style w:type="table" w:styleId="805">
     <w:name w:val="Grid Table 7 Colorful"/>
     <w:uiPriority w:val="99"/>
     <w:pPr>
@@ -19419,7 +19336,7 @@
       </w:tcPr>
     </w:tblStylePr>
   </w:style>
-  <w:style w:type="table" w:styleId="790">
+  <w:style w:type="table" w:styleId="806">
     <w:name w:val="Grid Table 7 Colorful - Accent 1"/>
     <w:uiPriority w:val="99"/>
     <w:pPr>
@@ -19672,7 +19589,7 @@
       </w:tcPr>
     </w:tblStylePr>
   </w:style>
-  <w:style w:type="table" w:styleId="791">
+  <w:style w:type="table" w:styleId="807">
     <w:name w:val="Grid Table 7 Colorful - Accent 2"/>
     <w:uiPriority w:val="99"/>
     <w:pPr>
@@ -19925,7 +19842,7 @@
       </w:tcPr>
     </w:tblStylePr>
   </w:style>
-  <w:style w:type="table" w:styleId="792">
+  <w:style w:type="table" w:styleId="808">
     <w:name w:val="Grid Table 7 Colorful - Accent 3"/>
     <w:uiPriority w:val="99"/>
     <w:pPr>
@@ -20178,7 +20095,7 @@
       </w:tcPr>
     </w:tblStylePr>
   </w:style>
-  <w:style w:type="table" w:styleId="793">
+  <w:style w:type="table" w:styleId="809">
     <w:name w:val="Grid Table 7 Colorful - Accent 4"/>
     <w:uiPriority w:val="99"/>
     <w:pPr>
@@ -20431,7 +20348,7 @@
       </w:tcPr>
     </w:tblStylePr>
   </w:style>
-  <w:style w:type="table" w:styleId="794">
+  <w:style w:type="table" w:styleId="810">
     <w:name w:val="Grid Table 7 Colorful - Accent 5"/>
     <w:uiPriority w:val="99"/>
     <w:pPr>
@@ -20684,7 +20601,7 @@
       </w:tcPr>
     </w:tblStylePr>
   </w:style>
-  <w:style w:type="table" w:styleId="795">
+  <w:style w:type="table" w:styleId="811">
     <w:name w:val="Grid Table 7 Colorful - Accent 6"/>
     <w:uiPriority w:val="99"/>
     <w:pPr>
@@ -20937,7 +20854,7 @@
       </w:tcPr>
     </w:tblStylePr>
   </w:style>
-  <w:style w:type="table" w:styleId="796">
+  <w:style w:type="table" w:styleId="812">
     <w:name w:val="List Table 1 Light"/>
     <w:uiPriority w:val="99"/>
     <w:pPr>
@@ -21152,7 +21069,7 @@
       </w:tcPr>
     </w:tblStylePr>
   </w:style>
-  <w:style w:type="table" w:styleId="797">
+  <w:style w:type="table" w:styleId="813">
     <w:name w:val="List Table 1 Light - Accent 1"/>
     <w:uiPriority w:val="99"/>
     <w:pPr>
@@ -21367,7 +21284,7 @@
       </w:tcPr>
     </w:tblStylePr>
   </w:style>
-  <w:style w:type="table" w:styleId="798">
+  <w:style w:type="table" w:styleId="814">
     <w:name w:val="List Table 1 Light - Accent 2"/>
     <w:uiPriority w:val="99"/>
     <w:pPr>
@@ -21582,7 +21499,7 @@
       </w:tcPr>
     </w:tblStylePr>
   </w:style>
-  <w:style w:type="table" w:styleId="799">
+  <w:style w:type="table" w:styleId="815">
     <w:name w:val="List Table 1 Light - Accent 3"/>
     <w:uiPriority w:val="99"/>
     <w:pPr>
@@ -21797,7 +21714,7 @@
       </w:tcPr>
     </w:tblStylePr>
   </w:style>
-  <w:style w:type="table" w:styleId="800">
+  <w:style w:type="table" w:styleId="816">
     <w:name w:val="List Table 1 Light - Accent 4"/>
     <w:uiPriority w:val="99"/>
     <w:pPr>
@@ -22012,7 +21929,7 @@
       </w:tcPr>
     </w:tblStylePr>
   </w:style>
-  <w:style w:type="table" w:styleId="801">
+  <w:style w:type="table" w:styleId="817">
     <w:name w:val="List Table 1 Light - Accent 5"/>
     <w:uiPriority w:val="99"/>
     <w:pPr>
@@ -22227,7 +22144,7 @@
       </w:tcPr>
     </w:tblStylePr>
   </w:style>
-  <w:style w:type="table" w:styleId="802">
+  <w:style w:type="table" w:styleId="818">
     <w:name w:val="List Table 1 Light - Accent 6"/>
     <w:uiPriority w:val="99"/>
     <w:pPr>
@@ -22442,7 +22359,7 @@
       </w:tcPr>
     </w:tblStylePr>
   </w:style>
-  <w:style w:type="table" w:styleId="803">
+  <w:style w:type="table" w:styleId="819">
     <w:name w:val="List Table 2"/>
     <w:uiPriority w:val="99"/>
     <w:pPr>
@@ -22679,7 +22596,7 @@
       </w:tcPr>
     </w:tblStylePr>
   </w:style>
-  <w:style w:type="table" w:styleId="804">
+  <w:style w:type="table" w:styleId="820">
     <w:name w:val="List Table 2 - Accent 1"/>
     <w:uiPriority w:val="99"/>
     <w:pPr>
@@ -22916,7 +22833,7 @@
       </w:tcPr>
     </w:tblStylePr>
   </w:style>
-  <w:style w:type="table" w:styleId="805">
+  <w:style w:type="table" w:styleId="821">
     <w:name w:val="List Table 2 - Accent 2"/>
     <w:uiPriority w:val="99"/>
     <w:pPr>
@@ -23153,7 +23070,7 @@
       </w:tcPr>
     </w:tblStylePr>
   </w:style>
-  <w:style w:type="table" w:styleId="806">
+  <w:style w:type="table" w:styleId="822">
     <w:name w:val="List Table 2 - Accent 3"/>
     <w:uiPriority w:val="99"/>
     <w:pPr>
@@ -23390,7 +23307,7 @@
       </w:tcPr>
     </w:tblStylePr>
   </w:style>
-  <w:style w:type="table" w:styleId="807">
+  <w:style w:type="table" w:styleId="823">
     <w:name w:val="List Table 2 - Accent 4"/>
     <w:uiPriority w:val="99"/>
     <w:pPr>
@@ -23627,7 +23544,7 @@
       </w:tcPr>
     </w:tblStylePr>
   </w:style>
-  <w:style w:type="table" w:styleId="808">
+  <w:style w:type="table" w:styleId="824">
     <w:name w:val="List Table 2 - Accent 5"/>
     <w:uiPriority w:val="99"/>
     <w:pPr>
@@ -23864,7 +23781,7 @@
       </w:tcPr>
     </w:tblStylePr>
   </w:style>
-  <w:style w:type="table" w:styleId="809">
+  <w:style w:type="table" w:styleId="825">
     <w:name w:val="List Table 2 - Accent 6"/>
     <w:uiPriority w:val="99"/>
     <w:pPr>
@@ -24101,7 +24018,7 @@
       </w:tcPr>
     </w:tblStylePr>
   </w:style>
-  <w:style w:type="table" w:styleId="810">
+  <w:style w:type="table" w:styleId="826">
     <w:name w:val="List Table 3"/>
     <w:uiPriority w:val="99"/>
     <w:pPr>
@@ -24328,7 +24245,7 @@
       </w:tcPr>
     </w:tblStylePr>
   </w:style>
-  <w:style w:type="table" w:styleId="811">
+  <w:style w:type="table" w:styleId="827">
     <w:name w:val="List Table 3 - Accent 1"/>
     <w:uiPriority w:val="99"/>
     <w:pPr>
@@ -24555,7 +24472,7 @@
       </w:tcPr>
     </w:tblStylePr>
   </w:style>
-  <w:style w:type="table" w:styleId="812">
+  <w:style w:type="table" w:styleId="828">
     <w:name w:val="List Table 3 - Accent 2"/>
     <w:uiPriority w:val="99"/>
     <w:pPr>
@@ -24782,7 +24699,7 @@
       </w:tcPr>
     </w:tblStylePr>
   </w:style>
-  <w:style w:type="table" w:styleId="813">
+  <w:style w:type="table" w:styleId="829">
     <w:name w:val="List Table 3 - Accent 3"/>
     <w:uiPriority w:val="99"/>
     <w:pPr>
@@ -25009,7 +24926,7 @@
       </w:tcPr>
     </w:tblStylePr>
   </w:style>
-  <w:style w:type="table" w:styleId="814">
+  <w:style w:type="table" w:styleId="830">
     <w:name w:val="List Table 3 - Accent 4"/>
     <w:uiPriority w:val="99"/>
     <w:pPr>
@@ -25236,7 +25153,7 @@
       </w:tcPr>
     </w:tblStylePr>
   </w:style>
-  <w:style w:type="table" w:styleId="815">
+  <w:style w:type="table" w:styleId="831">
     <w:name w:val="List Table 3 - Accent 5"/>
     <w:uiPriority w:val="99"/>
     <w:pPr>
@@ -25463,7 +25380,7 @@
       </w:tcPr>
     </w:tblStylePr>
   </w:style>
-  <w:style w:type="table" w:styleId="816">
+  <w:style w:type="table" w:styleId="832">
     <w:name w:val="List Table 3 - Accent 6"/>
     <w:uiPriority w:val="99"/>
     <w:pPr>
@@ -25690,7 +25607,7 @@
       </w:tcPr>
     </w:tblStylePr>
   </w:style>
-  <w:style w:type="table" w:styleId="817">
+  <w:style w:type="table" w:styleId="833">
     <w:name w:val="List Table 4"/>
     <w:uiPriority w:val="99"/>
     <w:pPr>
@@ -25914,7 +25831,7 @@
       </w:tcPr>
     </w:tblStylePr>
   </w:style>
-  <w:style w:type="table" w:styleId="818">
+  <w:style w:type="table" w:styleId="834">
     <w:name w:val="List Table 4 - Accent 1"/>
     <w:uiPriority w:val="99"/>
     <w:pPr>
@@ -26138,7 +26055,7 @@
       </w:tcPr>
     </w:tblStylePr>
   </w:style>
-  <w:style w:type="table" w:styleId="819">
+  <w:style w:type="table" w:styleId="835">
     <w:name w:val="List Table 4 - Accent 2"/>
     <w:uiPriority w:val="99"/>
     <w:pPr>
@@ -26362,7 +26279,7 @@
       </w:tcPr>
     </w:tblStylePr>
   </w:style>
-  <w:style w:type="table" w:styleId="820">
+  <w:style w:type="table" w:styleId="836">
     <w:name w:val="List Table 4 - Accent 3"/>
     <w:uiPriority w:val="99"/>
     <w:pPr>
@@ -26586,7 +26503,7 @@
       </w:tcPr>
     </w:tblStylePr>
   </w:style>
-  <w:style w:type="table" w:styleId="821">
+  <w:style w:type="table" w:styleId="837">
     <w:name w:val="List Table 4 - Accent 4"/>
     <w:uiPriority w:val="99"/>
     <w:pPr>
@@ -26810,7 +26727,7 @@
       </w:tcPr>
     </w:tblStylePr>
   </w:style>
-  <w:style w:type="table" w:styleId="822">
+  <w:style w:type="table" w:styleId="838">
     <w:name w:val="List Table 4 - Accent 5"/>
     <w:uiPriority w:val="99"/>
     <w:pPr>
@@ -27034,7 +26951,7 @@
       </w:tcPr>
     </w:tblStylePr>
   </w:style>
-  <w:style w:type="table" w:styleId="823">
+  <w:style w:type="table" w:styleId="839">
     <w:name w:val="List Table 4 - Accent 6"/>
     <w:uiPriority w:val="99"/>
     <w:pPr>
@@ -27258,7 +27175,7 @@
       </w:tcPr>
     </w:tblStylePr>
   </w:style>
-  <w:style w:type="table" w:styleId="824">
+  <w:style w:type="table" w:styleId="840">
     <w:name w:val="List Table 5 Dark"/>
     <w:uiPriority w:val="99"/>
     <w:pPr>
@@ -27499,7 +27416,7 @@
       </w:tcPr>
     </w:tblStylePr>
   </w:style>
-  <w:style w:type="table" w:styleId="825">
+  <w:style w:type="table" w:styleId="841">
     <w:name w:val="List Table 5 Dark - Accent 1"/>
     <w:uiPriority w:val="99"/>
     <w:pPr>
@@ -27740,7 +27657,7 @@
       </w:tcPr>
     </w:tblStylePr>
   </w:style>
-  <w:style w:type="table" w:styleId="826">
+  <w:style w:type="table" w:styleId="842">
     <w:name w:val="List Table 5 Dark - Accent 2"/>
     <w:uiPriority w:val="99"/>
     <w:pPr>
@@ -27981,7 +27898,7 @@
       </w:tcPr>
     </w:tblStylePr>
   </w:style>
-  <w:style w:type="table" w:styleId="827">
+  <w:style w:type="table" w:styleId="843">
     <w:name w:val="List Table 5 Dark - Accent 3"/>
     <w:uiPriority w:val="99"/>
     <w:pPr>
@@ -28222,7 +28139,7 @@
       </w:tcPr>
     </w:tblStylePr>
   </w:style>
-  <w:style w:type="table" w:styleId="828">
+  <w:style w:type="table" w:styleId="844">
     <w:name w:val="List Table 5 Dark - Accent 4"/>
     <w:uiPriority w:val="99"/>
     <w:pPr>
@@ -28463,7 +28380,7 @@
       </w:tcPr>
     </w:tblStylePr>
   </w:style>
-  <w:style w:type="table" w:styleId="829">
+  <w:style w:type="table" w:styleId="845">
     <w:name w:val="List Table 5 Dark - Accent 5"/>
     <w:uiPriority w:val="99"/>
     <w:pPr>
@@ -28704,7 +28621,7 @@
       </w:tcPr>
     </w:tblStylePr>
   </w:style>
-  <w:style w:type="table" w:styleId="830">
+  <w:style w:type="table" w:styleId="846">
     <w:name w:val="List Table 5 Dark - Accent 6"/>
     <w:uiPriority w:val="99"/>
     <w:pPr>
@@ -28945,7 +28862,7 @@
       </w:tcPr>
     </w:tblStylePr>
   </w:style>
-  <w:style w:type="table" w:styleId="831">
+  <w:style w:type="table" w:styleId="847">
     <w:name w:val="List Table 6 Colorful"/>
     <w:uiPriority w:val="99"/>
     <w:pPr>
@@ -29167,7 +29084,7 @@
       </w:tcPr>
     </w:tblStylePr>
   </w:style>
-  <w:style w:type="table" w:styleId="832">
+  <w:style w:type="table" w:styleId="848">
     <w:name w:val="List Table 6 Colorful - Accent 1"/>
     <w:uiPriority w:val="99"/>
     <w:pPr>
@@ -29389,7 +29306,7 @@
       </w:tcPr>
     </w:tblStylePr>
   </w:style>
-  <w:style w:type="table" w:styleId="833">
+  <w:style w:type="table" w:styleId="849">
     <w:name w:val="List Table 6 Colorful - Accent 2"/>
     <w:uiPriority w:val="99"/>
     <w:pPr>
@@ -29611,7 +29528,7 @@
       </w:tcPr>
     </w:tblStylePr>
   </w:style>
-  <w:style w:type="table" w:styleId="834">
+  <w:style w:type="table" w:styleId="850">
     <w:name w:val="List Table 6 Colorful - Accent 3"/>
     <w:uiPriority w:val="99"/>
     <w:pPr>
@@ -29833,7 +29750,7 @@
       </w:tcPr>
     </w:tblStylePr>
   </w:style>
-  <w:style w:type="table" w:styleId="835">
+  <w:style w:type="table" w:styleId="851">
     <w:name w:val="List Table 6 Colorful - Accent 4"/>
     <w:uiPriority w:val="99"/>
     <w:pPr>
@@ -30055,7 +29972,7 @@
       </w:tcPr>
     </w:tblStylePr>
   </w:style>
-  <w:style w:type="table" w:styleId="836">
+  <w:style w:type="table" w:styleId="852">
     <w:name w:val="List Table 6 Colorful - Accent 5"/>
     <w:uiPriority w:val="99"/>
     <w:pPr>
@@ -30277,7 +30194,7 @@
       </w:tcPr>
     </w:tblStylePr>
   </w:style>
-  <w:style w:type="table" w:styleId="837">
+  <w:style w:type="table" w:styleId="853">
     <w:name w:val="List Table 6 Colorful - Accent 6"/>
     <w:uiPriority w:val="99"/>
     <w:pPr>
@@ -30499,7 +30416,7 @@
       </w:tcPr>
     </w:tblStylePr>
   </w:style>
-  <w:style w:type="table" w:styleId="838">
+  <w:style w:type="table" w:styleId="854">
     <w:name w:val="List Table 7 Colorful"/>
     <w:uiPriority w:val="99"/>
     <w:pPr>
@@ -30754,7 +30671,7 @@
       </w:tcPr>
     </w:tblStylePr>
   </w:style>
-  <w:style w:type="table" w:styleId="839">
+  <w:style w:type="table" w:styleId="855">
     <w:name w:val="List Table 7 Colorful - Accent 1"/>
     <w:uiPriority w:val="99"/>
     <w:pPr>
@@ -31009,7 +30926,7 @@
       </w:tcPr>
     </w:tblStylePr>
   </w:style>
-  <w:style w:type="table" w:styleId="840">
+  <w:style w:type="table" w:styleId="856">
     <w:name w:val="List Table 7 Colorful - Accent 2"/>
     <w:uiPriority w:val="99"/>
     <w:pPr>
@@ -31264,7 +31181,7 @@
       </w:tcPr>
     </w:tblStylePr>
   </w:style>
-  <w:style w:type="table" w:styleId="841">
+  <w:style w:type="table" w:styleId="857">
     <w:name w:val="List Table 7 Colorful - Accent 3"/>
     <w:uiPriority w:val="99"/>
     <w:pPr>
@@ -31519,7 +31436,7 @@
       </w:tcPr>
     </w:tblStylePr>
   </w:style>
-  <w:style w:type="table" w:styleId="842">
+  <w:style w:type="table" w:styleId="858">
     <w:name w:val="List Table 7 Colorful - Accent 4"/>
     <w:uiPriority w:val="99"/>
     <w:pPr>
@@ -31774,7 +31691,7 @@
       </w:tcPr>
     </w:tblStylePr>
   </w:style>
-  <w:style w:type="table" w:styleId="843">
+  <w:style w:type="table" w:styleId="859">
     <w:name w:val="List Table 7 Colorful - Accent 5"/>
     <w:uiPriority w:val="99"/>
     <w:pPr>
@@ -32029,7 +31946,7 @@
       </w:tcPr>
     </w:tblStylePr>
   </w:style>
-  <w:style w:type="table" w:styleId="844">
+  <w:style w:type="table" w:styleId="860">
     <w:name w:val="List Table 7 Colorful - Accent 6"/>
     <w:uiPriority w:val="99"/>
     <w:pPr>
@@ -32284,7 +32201,7 @@
       </w:tcPr>
     </w:tblStylePr>
   </w:style>
-  <w:style w:type="table" w:styleId="845">
+  <w:style w:type="table" w:styleId="861">
     <w:name w:val="Lined - Accent"/>
     <w:uiPriority w:val="99"/>
     <w:pPr>
@@ -32520,7 +32437,7 @@
       </w:tcPr>
     </w:tblStylePr>
   </w:style>
-  <w:style w:type="table" w:styleId="846">
+  <w:style w:type="table" w:styleId="862">
     <w:name w:val="Lined - Accent 1"/>
     <w:uiPriority w:val="99"/>
     <w:pPr>
@@ -32756,7 +32673,7 @@
       </w:tcPr>
     </w:tblStylePr>
   </w:style>
-  <w:style w:type="table" w:styleId="847">
+  <w:style w:type="table" w:styleId="863">
     <w:name w:val="Lined - Accent 2"/>
     <w:uiPriority w:val="99"/>
     <w:pPr>
@@ -32992,7 +32909,7 @@
       </w:tcPr>
     </w:tblStylePr>
   </w:style>
-  <w:style w:type="table" w:styleId="848">
+  <w:style w:type="table" w:styleId="864">
     <w:name w:val="Lined - Accent 3"/>
     <w:uiPriority w:val="99"/>
     <w:pPr>
@@ -33228,7 +33145,7 @@
       </w:tcPr>
     </w:tblStylePr>
   </w:style>
-  <w:style w:type="table" w:styleId="849">
+  <w:style w:type="table" w:styleId="865">
     <w:name w:val="Lined - Accent 4"/>
     <w:uiPriority w:val="99"/>
     <w:pPr>
@@ -33464,7 +33381,7 @@
       </w:tcPr>
     </w:tblStylePr>
   </w:style>
-  <w:style w:type="table" w:styleId="850">
+  <w:style w:type="table" w:styleId="866">
     <w:name w:val="Lined - Accent 5"/>
     <w:uiPriority w:val="99"/>
     <w:pPr>
@@ -33700,7 +33617,7 @@
       </w:tcPr>
     </w:tblStylePr>
   </w:style>
-  <w:style w:type="table" w:styleId="851">
+  <w:style w:type="table" w:styleId="867">
     <w:name w:val="Lined - Accent 6"/>
     <w:uiPriority w:val="99"/>
     <w:pPr>
@@ -33936,7 +33853,7 @@
       </w:tcPr>
     </w:tblStylePr>
   </w:style>
-  <w:style w:type="table" w:styleId="852">
+  <w:style w:type="table" w:styleId="868">
     <w:name w:val="Bordered &amp; Lined - Accent"/>
     <w:uiPriority w:val="99"/>
     <w:pPr>
@@ -34179,7 +34096,7 @@
       </w:tcPr>
     </w:tblStylePr>
   </w:style>
-  <w:style w:type="table" w:styleId="853">
+  <w:style w:type="table" w:styleId="869">
     <w:name w:val="Bordered &amp; Lined - Accent 1"/>
     <w:uiPriority w:val="99"/>
     <w:pPr>
@@ -34422,7 +34339,7 @@
       </w:tcPr>
     </w:tblStylePr>
   </w:style>
-  <w:style w:type="table" w:styleId="854">
+  <w:style w:type="table" w:styleId="870">
     <w:name w:val="Bordered &amp; Lined - Accent 2"/>
     <w:uiPriority w:val="99"/>
     <w:pPr>
@@ -34665,7 +34582,7 @@
       </w:tcPr>
     </w:tblStylePr>
   </w:style>
-  <w:style w:type="table" w:styleId="855">
+  <w:style w:type="table" w:styleId="871">
     <w:name w:val="Bordered &amp; Lined - Accent 3"/>
     <w:uiPriority w:val="99"/>
     <w:pPr>
@@ -34908,7 +34825,7 @@
       </w:tcPr>
     </w:tblStylePr>
   </w:style>
-  <w:style w:type="table" w:styleId="856">
+  <w:style w:type="table" w:styleId="872">
     <w:name w:val="Bordered &amp; Lined - Accent 4"/>
     <w:uiPriority w:val="99"/>
     <w:pPr>
@@ -35151,7 +35068,7 @@
       </w:tcPr>
     </w:tblStylePr>
   </w:style>
-  <w:style w:type="table" w:styleId="857">
+  <w:style w:type="table" w:styleId="873">
     <w:name w:val="Bordered &amp; Lined - Accent 5"/>
     <w:uiPriority w:val="99"/>
     <w:pPr>
@@ -35394,7 +35311,7 @@
       </w:tcPr>
     </w:tblStylePr>
   </w:style>
-  <w:style w:type="table" w:styleId="858">
+  <w:style w:type="table" w:styleId="874">
     <w:name w:val="Bordered &amp; Lined - Accent 6"/>
     <w:uiPriority w:val="99"/>
     <w:pPr>
@@ -35637,7 +35554,7 @@
       </w:tcPr>
     </w:tblStylePr>
   </w:style>
-  <w:style w:type="table" w:styleId="859">
+  <w:style w:type="table" w:styleId="875">
     <w:name w:val="Bordered"/>
     <w:uiPriority w:val="99"/>
     <w:pPr>
@@ -35867,7 +35784,7 @@
       </w:tcPr>
     </w:tblStylePr>
   </w:style>
-  <w:style w:type="table" w:styleId="860">
+  <w:style w:type="table" w:styleId="876">
     <w:name w:val="Bordered - Accent 1"/>
     <w:uiPriority w:val="99"/>
     <w:pPr>
@@ -36097,7 +36014,7 @@
       </w:tcPr>
     </w:tblStylePr>
   </w:style>
-  <w:style w:type="table" w:styleId="861">
+  <w:style w:type="table" w:styleId="877">
     <w:name w:val="Bordered - Accent 2"/>
     <w:uiPriority w:val="99"/>
     <w:pPr>
@@ -36327,7 +36244,7 @@
       </w:tcPr>
     </w:tblStylePr>
   </w:style>
-  <w:style w:type="table" w:styleId="862">
+  <w:style w:type="table" w:styleId="878">
     <w:name w:val="Bordered - Accent 3"/>
     <w:uiPriority w:val="99"/>
     <w:pPr>
@@ -36557,7 +36474,7 @@
       </w:tcPr>
     </w:tblStylePr>
   </w:style>
-  <w:style w:type="table" w:styleId="863">
+  <w:style w:type="table" w:styleId="879">
     <w:name w:val="Bordered - Accent 4"/>
     <w:uiPriority w:val="99"/>
     <w:pPr>
@@ -36787,7 +36704,7 @@
       </w:tcPr>
     </w:tblStylePr>
   </w:style>
-  <w:style w:type="table" w:styleId="864">
+  <w:style w:type="table" w:styleId="880">
     <w:name w:val="Bordered - Accent 5"/>
     <w:uiPriority w:val="99"/>
     <w:pPr>
@@ -37017,7 +36934,7 @@
       </w:tcPr>
     </w:tblStylePr>
   </w:style>
-  <w:style w:type="table" w:styleId="865">
+  <w:style w:type="table" w:styleId="881">
     <w:name w:val="Bordered - Accent 6"/>
     <w:uiPriority w:val="99"/>
     <w:pPr>
@@ -37247,7 +37164,7 @@
       </w:tcPr>
     </w:tblStylePr>
   </w:style>
-  <w:style w:type="character" w:styleId="866">
+  <w:style w:type="character" w:styleId="882">
     <w:name w:val="Hyperlink"/>
     <w:uiPriority w:val="99"/>
     <w:unhideWhenUsed/>
@@ -37261,10 +37178,10 @@
       <w:u w:val="single"/>
     </w:rPr>
   </w:style>
-  <w:style w:type="paragraph" w:styleId="867">
+  <w:style w:type="paragraph" w:styleId="883">
     <w:name w:val="footnote text"/>
-    <w:basedOn w:val="706"/>
-    <w:link w:val="868"/>
+    <w:basedOn w:val="722"/>
+    <w:link w:val="884"/>
     <w:uiPriority w:val="99"/>
     <w:semiHidden/>
     <w:unhideWhenUsed/>
@@ -37277,9 +37194,9 @@
       <w:sz w:val="18"/>
     </w:rPr>
   </w:style>
-  <w:style w:type="character" w:styleId="868">
+  <w:style w:type="character" w:styleId="884">
     <w:name w:val="Footnote Text Char"/>
-    <w:link w:val="867"/>
+    <w:link w:val="883"/>
     <w:uiPriority w:val="99"/>
     <w:pPr>
       <w:pBdr/>
@@ -37290,7 +37207,7 @@
       <w:sz w:val="18"/>
     </w:rPr>
   </w:style>
-  <w:style w:type="character" w:styleId="869">
+  <w:style w:type="character" w:styleId="885">
     <w:name w:val="footnote reference"/>
     <w:uiPriority w:val="99"/>
     <w:unhideWhenUsed/>
@@ -37303,10 +37220,10 @@
       <w:vertAlign w:val="superscript"/>
     </w:rPr>
   </w:style>
-  <w:style w:type="paragraph" w:styleId="870">
+  <w:style w:type="paragraph" w:styleId="886">
     <w:name w:val="endnote text"/>
-    <w:basedOn w:val="706"/>
-    <w:link w:val="871"/>
+    <w:basedOn w:val="722"/>
+    <w:link w:val="887"/>
     <w:uiPriority w:val="99"/>
     <w:semiHidden/>
     <w:unhideWhenUsed/>
@@ -37319,9 +37236,9 @@
       <w:sz w:val="20"/>
     </w:rPr>
   </w:style>
-  <w:style w:type="character" w:styleId="871">
+  <w:style w:type="character" w:styleId="887">
     <w:name w:val="Endnote Text Char"/>
-    <w:link w:val="870"/>
+    <w:link w:val="886"/>
     <w:uiPriority w:val="99"/>
     <w:pPr>
       <w:pBdr/>
@@ -37332,7 +37249,7 @@
       <w:sz w:val="20"/>
     </w:rPr>
   </w:style>
-  <w:style w:type="character" w:styleId="872">
+  <w:style w:type="character" w:styleId="888">
     <w:name w:val="endnote reference"/>
     <w:uiPriority w:val="99"/>
     <w:semiHidden/>
@@ -37346,10 +37263,10 @@
       <w:vertAlign w:val="superscript"/>
     </w:rPr>
   </w:style>
-  <w:style w:type="paragraph" w:styleId="873">
+  <w:style w:type="paragraph" w:styleId="889">
     <w:name w:val="toc 1"/>
-    <w:basedOn w:val="706"/>
-    <w:next w:val="706"/>
+    <w:basedOn w:val="722"/>
+    <w:next w:val="722"/>
     <w:uiPriority w:val="39"/>
     <w:unhideWhenUsed/>
     <w:pPr>
@@ -37358,10 +37275,10 @@
       <w:ind w:right="0" w:firstLine="0" w:left="0"/>
     </w:pPr>
   </w:style>
-  <w:style w:type="paragraph" w:styleId="874">
+  <w:style w:type="paragraph" w:styleId="890">
     <w:name w:val="toc 2"/>
-    <w:basedOn w:val="706"/>
-    <w:next w:val="706"/>
+    <w:basedOn w:val="722"/>
+    <w:next w:val="722"/>
     <w:uiPriority w:val="39"/>
     <w:unhideWhenUsed/>
     <w:pPr>
@@ -37370,10 +37287,10 @@
       <w:ind w:right="0" w:firstLine="0" w:left="283"/>
     </w:pPr>
   </w:style>
-  <w:style w:type="paragraph" w:styleId="875">
+  <w:style w:type="paragraph" w:styleId="891">
     <w:name w:val="toc 3"/>
-    <w:basedOn w:val="706"/>
-    <w:next w:val="706"/>
+    <w:basedOn w:val="722"/>
+    <w:next w:val="722"/>
     <w:uiPriority w:val="39"/>
     <w:unhideWhenUsed/>
     <w:pPr>
@@ -37382,10 +37299,10 @@
       <w:ind w:right="0" w:firstLine="0" w:left="567"/>
     </w:pPr>
   </w:style>
-  <w:style w:type="paragraph" w:styleId="876">
+  <w:style w:type="paragraph" w:styleId="892">
     <w:name w:val="toc 4"/>
-    <w:basedOn w:val="706"/>
-    <w:next w:val="706"/>
+    <w:basedOn w:val="722"/>
+    <w:next w:val="722"/>
     <w:uiPriority w:val="39"/>
     <w:unhideWhenUsed/>
     <w:pPr>
@@ -37394,10 +37311,10 @@
       <w:ind w:right="0" w:firstLine="0" w:left="850"/>
     </w:pPr>
   </w:style>
-  <w:style w:type="paragraph" w:styleId="877">
+  <w:style w:type="paragraph" w:styleId="893">
     <w:name w:val="toc 5"/>
-    <w:basedOn w:val="706"/>
-    <w:next w:val="706"/>
+    <w:basedOn w:val="722"/>
+    <w:next w:val="722"/>
     <w:uiPriority w:val="39"/>
     <w:unhideWhenUsed/>
     <w:pPr>
@@ -37406,10 +37323,10 @@
       <w:ind w:right="0" w:firstLine="0" w:left="1134"/>
     </w:pPr>
   </w:style>
-  <w:style w:type="paragraph" w:styleId="878">
+  <w:style w:type="paragraph" w:styleId="894">
     <w:name w:val="toc 6"/>
-    <w:basedOn w:val="706"/>
-    <w:next w:val="706"/>
+    <w:basedOn w:val="722"/>
+    <w:next w:val="722"/>
     <w:uiPriority w:val="39"/>
     <w:unhideWhenUsed/>
     <w:pPr>
@@ -37418,10 +37335,10 @@
       <w:ind w:right="0" w:firstLine="0" w:left="1417"/>
     </w:pPr>
   </w:style>
-  <w:style w:type="paragraph" w:styleId="879">
+  <w:style w:type="paragraph" w:styleId="895">
     <w:name w:val="toc 7"/>
-    <w:basedOn w:val="706"/>
-    <w:next w:val="706"/>
+    <w:basedOn w:val="722"/>
+    <w:next w:val="722"/>
     <w:uiPriority w:val="39"/>
     <w:unhideWhenUsed/>
     <w:pPr>
@@ -37430,10 +37347,10 @@
       <w:ind w:right="0" w:firstLine="0" w:left="1701"/>
     </w:pPr>
   </w:style>
-  <w:style w:type="paragraph" w:styleId="880">
+  <w:style w:type="paragraph" w:styleId="896">
     <w:name w:val="toc 8"/>
-    <w:basedOn w:val="706"/>
-    <w:next w:val="706"/>
+    <w:basedOn w:val="722"/>
+    <w:next w:val="722"/>
     <w:uiPriority w:val="39"/>
     <w:unhideWhenUsed/>
     <w:pPr>
@@ -37442,10 +37359,10 @@
       <w:ind w:right="0" w:firstLine="0" w:left="1984"/>
     </w:pPr>
   </w:style>
-  <w:style w:type="paragraph" w:styleId="881">
+  <w:style w:type="paragraph" w:styleId="897">
     <w:name w:val="toc 9"/>
-    <w:basedOn w:val="706"/>
-    <w:next w:val="706"/>
+    <w:basedOn w:val="722"/>
+    <w:next w:val="722"/>
     <w:uiPriority w:val="39"/>
     <w:unhideWhenUsed/>
     <w:pPr>
@@ -37454,7 +37371,7 @@
       <w:ind w:right="0" w:firstLine="0" w:left="2268"/>
     </w:pPr>
   </w:style>
-  <w:style w:type="paragraph" w:styleId="882">
+  <w:style w:type="paragraph" w:styleId="898">
     <w:name w:val="TOC Heading"/>
     <w:uiPriority w:val="39"/>
     <w:unhideWhenUsed/>
@@ -37464,10 +37381,10 @@
       <w:ind/>
     </w:pPr>
   </w:style>
-  <w:style w:type="paragraph" w:styleId="883">
+  <w:style w:type="paragraph" w:styleId="899">
     <w:name w:val="table of figures"/>
-    <w:basedOn w:val="706"/>
-    <w:next w:val="706"/>
+    <w:basedOn w:val="722"/>
+    <w:next w:val="722"/>
     <w:uiPriority w:val="99"/>
     <w:unhideWhenUsed/>
     <w:pPr>
@@ -37476,7 +37393,7 @@
       <w:ind/>
     </w:pPr>
   </w:style>
-  <w:style w:type="paragraph" w:styleId="884" w:default="1">
+  <w:style w:type="paragraph" w:styleId="900" w:default="1">
     <w:name w:val="DStyle_paragraph"/>
     <w:pPr>
       <w:widowControl w:val="true"/>
@@ -37492,19 +37409,19 @@
       <w:lang w:val="en-US" w:eastAsia="zh-CN" w:bidi="hi-IN"/>
     </w:rPr>
   </w:style>
-  <w:style w:type="paragraph" w:styleId="885" w:customStyle="1">
+  <w:style w:type="paragraph" w:styleId="901" w:customStyle="1">
     <w:name w:val="Standard"/>
-    <w:basedOn w:val="884"/>
+    <w:basedOn w:val="900"/>
     <w:pPr>
       <w:pBdr/>
       <w:spacing/>
       <w:ind/>
     </w:pPr>
   </w:style>
-  <w:style w:type="paragraph" w:styleId="886" w:customStyle="1">
+  <w:style w:type="paragraph" w:styleId="902" w:customStyle="1">
     <w:name w:val="Heading"/>
-    <w:basedOn w:val="885"/>
-    <w:next w:val="887"/>
+    <w:basedOn w:val="901"/>
+    <w:next w:val="903"/>
     <w:pPr>
       <w:keepNext w:val="true"/>
       <w:pBdr/>
@@ -37517,9 +37434,9 @@
       <w:szCs w:val="28"/>
     </w:rPr>
   </w:style>
-  <w:style w:type="paragraph" w:styleId="887" w:customStyle="1">
+  <w:style w:type="paragraph" w:styleId="903" w:customStyle="1">
     <w:name w:val="Text body"/>
-    <w:basedOn w:val="885"/>
+    <w:basedOn w:val="901"/>
     <w:qFormat/>
     <w:pPr>
       <w:pBdr/>
@@ -37527,9 +37444,9 @@
       <w:ind/>
     </w:pPr>
   </w:style>
-  <w:style w:type="paragraph" w:styleId="888" w:customStyle="1">
+  <w:style w:type="paragraph" w:styleId="904" w:customStyle="1">
     <w:name w:val="List"/>
-    <w:basedOn w:val="887"/>
+    <w:basedOn w:val="903"/>
     <w:pPr>
       <w:pBdr/>
       <w:spacing/>
@@ -37539,9 +37456,9 @@
       <w:rFonts w:cs="FreeSans"/>
     </w:rPr>
   </w:style>
-  <w:style w:type="paragraph" w:styleId="889" w:customStyle="1">
+  <w:style w:type="paragraph" w:styleId="905" w:customStyle="1">
     <w:name w:val="Caption"/>
-    <w:basedOn w:val="885"/>
+    <w:basedOn w:val="901"/>
     <w:pPr>
       <w:pBdr/>
       <w:spacing w:after="120" w:before="120"/>
@@ -37555,9 +37472,9 @@
       <w:szCs w:val="24"/>
     </w:rPr>
   </w:style>
-  <w:style w:type="paragraph" w:styleId="890" w:customStyle="1">
+  <w:style w:type="paragraph" w:styleId="906" w:customStyle="1">
     <w:name w:val="Index"/>
-    <w:basedOn w:val="885"/>
+    <w:basedOn w:val="901"/>
     <w:pPr>
       <w:pBdr/>
       <w:spacing/>
@@ -37567,10 +37484,10 @@
       <w:rFonts w:cs="FreeSans"/>
     </w:rPr>
   </w:style>
-  <w:style w:type="paragraph" w:styleId="891" w:customStyle="1">
+  <w:style w:type="paragraph" w:styleId="907" w:customStyle="1">
     <w:name w:val="Horizontal Line"/>
-    <w:basedOn w:val="885"/>
-    <w:next w:val="887"/>
+    <w:basedOn w:val="901"/>
+    <w:next w:val="903"/>
     <w:qFormat/>
     <w:pPr>
       <w:pBdr>
@@ -37587,9 +37504,9 @@
       <w:szCs w:val="12"/>
     </w:rPr>
   </w:style>
-  <w:style w:type="character" w:styleId="892" w:customStyle="1">
+  <w:style w:type="character" w:styleId="908" w:customStyle="1">
     <w:name w:val="Internet link"/>
-    <w:basedOn w:val="884"/>
+    <w:basedOn w:val="900"/>
     <w:qFormat/>
     <w:pPr>
       <w:pBdr/>
@@ -37601,9 +37518,9 @@
       <w:u w:val="single"/>
     </w:rPr>
   </w:style>
-  <w:style w:type="character" w:styleId="893" w:customStyle="1">
+  <w:style w:type="character" w:styleId="909" w:customStyle="1">
     <w:name w:val="Visited Internet Link"/>
-    <w:basedOn w:val="884"/>
+    <w:basedOn w:val="900"/>
     <w:qFormat/>
     <w:pPr>
       <w:pBdr/>
@@ -37615,9 +37532,9 @@
       <w:u w:val="single"/>
     </w:rPr>
   </w:style>
-  <w:style w:type="character" w:styleId="894" w:customStyle="1">
+  <w:style w:type="character" w:styleId="910" w:customStyle="1">
     <w:name w:val="ListLabel 1"/>
-    <w:basedOn w:val="884"/>
+    <w:basedOn w:val="900"/>
     <w:qFormat/>
     <w:pPr>
       <w:pBdr/>
@@ -37628,9 +37545,9 @@
       <w:rFonts w:cs="Symbol"/>
     </w:rPr>
   </w:style>
-  <w:style w:type="character" w:styleId="895" w:customStyle="1">
+  <w:style w:type="character" w:styleId="911" w:customStyle="1">
     <w:name w:val="ListLabel 2"/>
-    <w:basedOn w:val="884"/>
+    <w:basedOn w:val="900"/>
     <w:qFormat/>
     <w:pPr>
       <w:pBdr/>
@@ -37641,9 +37558,9 @@
       <w:rFonts w:cs="OpenSymbol"/>
     </w:rPr>
   </w:style>
-  <w:style w:type="character" w:styleId="896" w:customStyle="1">
+  <w:style w:type="character" w:styleId="912" w:customStyle="1">
     <w:name w:val="ListLabel 3"/>
-    <w:basedOn w:val="884"/>
+    <w:basedOn w:val="900"/>
     <w:qFormat/>
     <w:pPr>
       <w:pBdr/>
@@ -37654,9 +37571,9 @@
       <w:rFonts w:cs="OpenSymbol"/>
     </w:rPr>
   </w:style>
-  <w:style w:type="character" w:styleId="897" w:customStyle="1">
+  <w:style w:type="character" w:styleId="913" w:customStyle="1">
     <w:name w:val="ListLabel 4"/>
-    <w:basedOn w:val="884"/>
+    <w:basedOn w:val="900"/>
     <w:qFormat/>
     <w:pPr>
       <w:pBdr/>
@@ -37667,9 +37584,9 @@
       <w:rFonts w:cs="Symbol"/>
     </w:rPr>
   </w:style>
-  <w:style w:type="character" w:styleId="898" w:customStyle="1">
+  <w:style w:type="character" w:styleId="914" w:customStyle="1">
     <w:name w:val="ListLabel 5"/>
-    <w:basedOn w:val="884"/>
+    <w:basedOn w:val="900"/>
     <w:qFormat/>
     <w:pPr>
       <w:pBdr/>
@@ -37680,9 +37597,9 @@
       <w:rFonts w:cs="OpenSymbol"/>
     </w:rPr>
   </w:style>
-  <w:style w:type="character" w:styleId="899" w:customStyle="1">
+  <w:style w:type="character" w:styleId="915" w:customStyle="1">
     <w:name w:val="ListLabel 6"/>
-    <w:basedOn w:val="884"/>
+    <w:basedOn w:val="900"/>
     <w:qFormat/>
     <w:pPr>
       <w:pBdr/>
@@ -37693,9 +37610,9 @@
       <w:rFonts w:cs="OpenSymbol"/>
     </w:rPr>
   </w:style>
-  <w:style w:type="character" w:styleId="900" w:customStyle="1">
+  <w:style w:type="character" w:styleId="916" w:customStyle="1">
     <w:name w:val="ListLabel 7"/>
-    <w:basedOn w:val="884"/>
+    <w:basedOn w:val="900"/>
     <w:qFormat/>
     <w:pPr>
       <w:pBdr/>
@@ -37706,9 +37623,9 @@
       <w:rFonts w:cs="Symbol"/>
     </w:rPr>
   </w:style>
-  <w:style w:type="character" w:styleId="901" w:customStyle="1">
+  <w:style w:type="character" w:styleId="917" w:customStyle="1">
     <w:name w:val="ListLabel 8"/>
-    <w:basedOn w:val="884"/>
+    <w:basedOn w:val="900"/>
     <w:qFormat/>
     <w:pPr>
       <w:pBdr/>
@@ -37719,9 +37636,9 @@
       <w:rFonts w:cs="OpenSymbol"/>
     </w:rPr>
   </w:style>
-  <w:style w:type="character" w:styleId="902" w:customStyle="1">
+  <w:style w:type="character" w:styleId="918" w:customStyle="1">
     <w:name w:val="ListLabel 9"/>
-    <w:basedOn w:val="884"/>
+    <w:basedOn w:val="900"/>
     <w:qFormat/>
     <w:pPr>
       <w:pBdr/>
@@ -37732,9 +37649,9 @@
       <w:rFonts w:cs="OpenSymbol"/>
     </w:rPr>
   </w:style>
-  <w:style w:type="character" w:styleId="903" w:customStyle="1">
+  <w:style w:type="character" w:styleId="919" w:customStyle="1">
     <w:name w:val="ListLabel 10"/>
-    <w:basedOn w:val="884"/>
+    <w:basedOn w:val="900"/>
     <w:qFormat/>
     <w:pPr>
       <w:pBdr/>
@@ -37747,9 +37664,9 @@
       <w:szCs w:val="20"/>
     </w:rPr>
   </w:style>
-  <w:style w:type="character" w:styleId="904" w:customStyle="1">
+  <w:style w:type="character" w:styleId="920" w:customStyle="1">
     <w:name w:val="ListLabel 11"/>
-    <w:basedOn w:val="884"/>
+    <w:basedOn w:val="900"/>
     <w:qFormat/>
     <w:pPr>
       <w:pBdr/>
@@ -37760,9 +37677,9 @@
       <w:rFonts w:cs="OpenSymbol"/>
     </w:rPr>
   </w:style>
-  <w:style w:type="character" w:styleId="905" w:customStyle="1">
+  <w:style w:type="character" w:styleId="921" w:customStyle="1">
     <w:name w:val="ListLabel 12"/>
-    <w:basedOn w:val="884"/>
+    <w:basedOn w:val="900"/>
     <w:qFormat/>
     <w:pPr>
       <w:pBdr/>
@@ -37773,9 +37690,9 @@
       <w:rFonts w:cs="OpenSymbol"/>
     </w:rPr>
   </w:style>
-  <w:style w:type="character" w:styleId="906" w:customStyle="1">
+  <w:style w:type="character" w:styleId="922" w:customStyle="1">
     <w:name w:val="ListLabel 13"/>
-    <w:basedOn w:val="884"/>
+    <w:basedOn w:val="900"/>
     <w:qFormat/>
     <w:pPr>
       <w:pBdr/>
@@ -37786,9 +37703,9 @@
       <w:rFonts w:cs="Symbol"/>
     </w:rPr>
   </w:style>
-  <w:style w:type="character" w:styleId="907" w:customStyle="1">
+  <w:style w:type="character" w:styleId="923" w:customStyle="1">
     <w:name w:val="ListLabel 14"/>
-    <w:basedOn w:val="884"/>
+    <w:basedOn w:val="900"/>
     <w:qFormat/>
     <w:pPr>
       <w:pBdr/>
@@ -37799,9 +37716,9 @@
       <w:rFonts w:cs="OpenSymbol"/>
     </w:rPr>
   </w:style>
-  <w:style w:type="character" w:styleId="908" w:customStyle="1">
+  <w:style w:type="character" w:styleId="924" w:customStyle="1">
     <w:name w:val="ListLabel 15"/>
-    <w:basedOn w:val="884"/>
+    <w:basedOn w:val="900"/>
     <w:qFormat/>
     <w:pPr>
       <w:pBdr/>
@@ -37812,9 +37729,9 @@
       <w:rFonts w:cs="OpenSymbol"/>
     </w:rPr>
   </w:style>
-  <w:style w:type="character" w:styleId="909" w:customStyle="1">
+  <w:style w:type="character" w:styleId="925" w:customStyle="1">
     <w:name w:val="ListLabel 16"/>
-    <w:basedOn w:val="884"/>
+    <w:basedOn w:val="900"/>
     <w:qFormat/>
     <w:pPr>
       <w:pBdr/>
@@ -37825,9 +37742,9 @@
       <w:rFonts w:cs="Symbol"/>
     </w:rPr>
   </w:style>
-  <w:style w:type="character" w:styleId="910" w:customStyle="1">
+  <w:style w:type="character" w:styleId="926" w:customStyle="1">
     <w:name w:val="ListLabel 17"/>
-    <w:basedOn w:val="884"/>
+    <w:basedOn w:val="900"/>
     <w:qFormat/>
     <w:pPr>
       <w:pBdr/>
@@ -37838,9 +37755,9 @@
       <w:rFonts w:cs="OpenSymbol"/>
     </w:rPr>
   </w:style>
-  <w:style w:type="character" w:styleId="911" w:customStyle="1">
+  <w:style w:type="character" w:styleId="927" w:customStyle="1">
     <w:name w:val="ListLabel 18"/>
-    <w:basedOn w:val="884"/>
+    <w:basedOn w:val="900"/>
     <w:qFormat/>
     <w:pPr>
       <w:pBdr/>
@@ -37851,9 +37768,9 @@
       <w:rFonts w:cs="OpenSymbol"/>
     </w:rPr>
   </w:style>
-  <w:style w:type="character" w:styleId="912" w:customStyle="1">
+  <w:style w:type="character" w:styleId="928" w:customStyle="1">
     <w:name w:val="Bullet Symbols"/>
-    <w:basedOn w:val="884"/>
+    <w:basedOn w:val="900"/>
     <w:qFormat/>
     <w:pPr>
       <w:pBdr/>
@@ -37864,7 +37781,7 @@
       <w:rFonts w:ascii="OpenSymbol" w:hAnsi="OpenSymbol" w:eastAsia="OpenSymbol" w:cs="OpenSymbol"/>
     </w:rPr>
   </w:style>
-  <w:style w:type="character" w:styleId="913" w:default="1">
+  <w:style w:type="character" w:styleId="929" w:default="1">
     <w:name w:val="Default Paragraph Font"/>
     <w:uiPriority w:val="1"/>
     <w:semiHidden/>
@@ -37875,7 +37792,7 @@
       <w:ind/>
     </w:pPr>
   </w:style>
-  <w:style w:type="numbering" w:styleId="914" w:default="1">
+  <w:style w:type="numbering" w:styleId="930" w:default="1">
     <w:name w:val="No List"/>
     <w:uiPriority w:val="99"/>
     <w:semiHidden/>
@@ -37886,7 +37803,7 @@
       <w:ind/>
     </w:pPr>
   </w:style>
-  <w:style w:type="table" w:styleId="915" w:default="1">
+  <w:style w:type="table" w:styleId="931" w:default="1">
     <w:name w:val="Normal Table"/>
     <w:uiPriority w:val="99"/>
     <w:semiHidden/>

</xml_diff>

<commit_message>
Added git to skills section of resume.
</commit_message>
<xml_diff>
--- a/resources/resume.docx
+++ b/resources/resume.docx
@@ -279,10 +279,11 @@
       </w:hyperlink>
       <w:r>
         <w:rPr>
-          <w:rFonts w:ascii="Times New Roman" w:hAnsi="Times New Roman" w:eastAsia="Times New Roman" w:cs="Times New Roman"/>
+          <w:rFonts w:ascii="Times New Roman" w:hAnsi="Times New Roman" w:cs="Times New Roman"/>
           <w:color w:val="000000" w:themeColor="text1"/>
           <w:sz w:val="20"/>
           <w:szCs w:val="20"/>
+          <w:highlight w:val="none"/>
         </w:rPr>
       </w:r>
       <w:r>
@@ -327,11 +328,10 @@
       </w:r>
       <w:r>
         <w:rPr>
-          <w:rFonts w:ascii="Times New Roman" w:hAnsi="Times New Roman" w:eastAsia="Times New Roman" w:cs="Times New Roman"/>
+          <w:rFonts w:ascii="Times New Roman" w:hAnsi="Times New Roman" w:cs="Times New Roman"/>
           <w:color w:val="000000" w:themeColor="text1"/>
           <w:sz w:val="20"/>
           <w:szCs w:val="20"/>
-          <w:highlight w:val="none"/>
         </w:rPr>
       </w:r>
       <w:r>
@@ -760,15 +760,10 @@
       </w:r>
       <w:r>
         <w:rPr>
-          <w:rFonts w:ascii="Times New Roman" w:hAnsi="Times New Roman" w:eastAsia="Times New Roman" w:cs="Times New Roman"/>
-          <w:b w:val="0"/>
-          <w:bCs w:val="0"/>
-          <w:i w:val="0"/>
-          <w:iCs w:val="0"/>
+          <w:rFonts w:ascii="Times New Roman" w:hAnsi="Times New Roman" w:cs="Times New Roman"/>
           <w:color w:val="000000" w:themeColor="text1"/>
           <w:sz w:val="20"/>
           <w:szCs w:val="20"/>
-          <w:highlight w:val="none"/>
         </w:rPr>
       </w:r>
       <w:r>
@@ -1448,15 +1443,13 @@
       </w:r>
       <w:r>
         <w:rPr>
-          <w:rFonts w:ascii="Times New Roman" w:hAnsi="Times New Roman" w:eastAsia="Times New Roman" w:cs="Times New Roman"/>
+          <w:rFonts w:ascii="Times New Roman" w:hAnsi="Times New Roman" w:cs="Times New Roman"/>
           <w:b w:val="0"/>
           <w:bCs w:val="0"/>
           <w:i w:val="0"/>
-          <w:iCs w:val="0"/>
           <w:color w:val="000000" w:themeColor="text1"/>
           <w:sz w:val="20"/>
           <w:szCs w:val="20"/>
-          <w:highlight w:val="none"/>
         </w:rPr>
       </w:r>
       <w:r>
@@ -1577,15 +1570,13 @@
       </w:r>
       <w:r>
         <w:rPr>
-          <w:rFonts w:ascii="Times New Roman" w:hAnsi="Times New Roman" w:eastAsia="Times New Roman" w:cs="Times New Roman"/>
+          <w:rFonts w:ascii="Times New Roman" w:hAnsi="Times New Roman" w:cs="Times New Roman"/>
           <w:b w:val="0"/>
           <w:bCs w:val="0"/>
           <w:i w:val="0"/>
-          <w:iCs w:val="0"/>
           <w:color w:val="000000" w:themeColor="text1"/>
           <w:sz w:val="20"/>
           <w:szCs w:val="20"/>
-          <w:highlight w:val="none"/>
         </w:rPr>
       </w:r>
       <w:r>
@@ -1636,7 +1627,7 @@
       </w:r>
       <w:r>
         <w:rPr>
-          <w:rFonts w:ascii="Times New Roman" w:hAnsi="Times New Roman" w:eastAsia="Times New Roman" w:cs="Times New Roman"/>
+          <w:rFonts w:ascii="Times New Roman" w:hAnsi="Times New Roman" w:cs="Times New Roman"/>
           <w:b/>
           <w:bCs/>
           <w:color w:val="000000" w:themeColor="text1"/>
@@ -1906,15 +1897,13 @@
       </w:r>
       <w:r>
         <w:rPr>
-          <w:rFonts w:ascii="Times New Roman" w:hAnsi="Times New Roman" w:eastAsia="Times New Roman" w:cs="Times New Roman"/>
+          <w:rFonts w:ascii="Times New Roman" w:hAnsi="Times New Roman" w:cs="Times New Roman"/>
           <w:b w:val="0"/>
           <w:bCs w:val="0"/>
           <w:i w:val="0"/>
-          <w:iCs w:val="0"/>
           <w:color w:val="000000" w:themeColor="text1"/>
           <w:sz w:val="20"/>
           <w:szCs w:val="20"/>
-          <w:highlight w:val="none"/>
         </w:rPr>
       </w:r>
       <w:r>
@@ -2039,13 +2028,14 @@
       </w:r>
       <w:r>
         <w:rPr>
-          <w:rFonts w:ascii="Times New Roman" w:hAnsi="Times New Roman" w:eastAsia="Times New Roman" w:cs="Times New Roman"/>
+          <w:rFonts w:ascii="Times New Roman" w:hAnsi="Times New Roman" w:cs="Times New Roman"/>
           <w:b/>
-          <w:bCs/>
+          <w:bCs w:val="0"/>
           <w:i w:val="0"/>
           <w:color w:val="000000" w:themeColor="text1"/>
           <w:sz w:val="20"/>
           <w:szCs w:val="20"/>
+          <w:highlight w:val="none"/>
         </w:rPr>
       </w:r>
       <w:r>
@@ -2130,7 +2120,74 @@
       </w:r>
       <w:r>
         <w:rPr>
+          <w:rFonts w:ascii="Times New Roman" w:hAnsi="Times New Roman" w:cs="Times New Roman"/>
+          <w:b w:val="0"/>
+          <w:bCs w:val="0"/>
+          <w:i w:val="0"/>
+          <w:color w:val="000000" w:themeColor="text1"/>
+          <w:sz w:val="20"/>
+          <w:szCs w:val="20"/>
+          <w:highlight w:val="none"/>
+        </w:rPr>
+      </w:r>
+      <w:r>
+        <w:rPr>
+          <w:rFonts w:ascii="Times New Roman" w:hAnsi="Times New Roman" w:cs="Times New Roman"/>
+          <w:b w:val="0"/>
+          <w:bCs w:val="0"/>
+          <w:i w:val="0"/>
+          <w:color w:val="000000" w:themeColor="text1"/>
+          <w:sz w:val="20"/>
+          <w:szCs w:val="20"/>
+          <w:highlight w:val="none"/>
+        </w:rPr>
+      </w:r>
+    </w:p>
+    <w:p>
+      <w:pPr>
+        <w:pStyle w:val="903"/>
+        <w:keepNext w:val="false"/>
+        <w:keepLines w:val="true"/>
+        <w:numPr>
+          <w:ilvl w:val="0"/>
+          <w:numId w:val="20"/>
+        </w:numPr>
+        <w:suppressLineNumbers w:val="false"/>
+        <w:pBdr/>
+        <w:tabs>
+          <w:tab w:val="right" w:leader="none" w:pos="12240"/>
+        </w:tabs>
+        <w:spacing w:after="0" w:before="0" w:line="240" w:lineRule="auto"/>
+        <w:ind/>
+        <w:contextualSpacing w:val="false"/>
+        <w:jc w:val="left"/>
+        <w:rPr>
+          <w:rFonts w:ascii="Times New Roman" w:hAnsi="Times New Roman" w:cs="Times New Roman"/>
+          <w:b w:val="0"/>
+          <w:bCs w:val="0"/>
+          <w:i w:val="0"/>
+          <w:color w:val="000000" w:themeColor="text1"/>
+          <w:sz w:val="20"/>
+          <w:szCs w:val="20"/>
+        </w:rPr>
+      </w:pPr>
+      <w:r>
+        <w:rPr>
           <w:rFonts w:ascii="Times New Roman" w:hAnsi="Times New Roman" w:eastAsia="Times New Roman" w:cs="Times New Roman"/>
+          <w:b w:val="0"/>
+          <w:bCs w:val="0"/>
+          <w:i w:val="0"/>
+          <w:iCs w:val="0"/>
+          <w:color w:val="000000" w:themeColor="text1"/>
+          <w:sz w:val="20"/>
+          <w:szCs w:val="20"/>
+          <w:highlight w:val="none"/>
+        </w:rPr>
+        <w:t xml:space="preserve">Led recruiting, community outreach, and organizational communication for the club.</w:t>
+      </w:r>
+      <w:r>
+        <w:rPr>
+          <w:rFonts w:ascii="Times New Roman" w:hAnsi="Times New Roman" w:cs="Times New Roman"/>
           <w:b w:val="0"/>
           <w:bCs w:val="0"/>
           <w:i w:val="0"/>
@@ -2148,7 +2205,6 @@
           <w:color w:val="000000" w:themeColor="text1"/>
           <w:sz w:val="20"/>
           <w:szCs w:val="20"/>
-          <w:highlight w:val="none"/>
         </w:rPr>
       </w:r>
     </w:p>
@@ -2192,8 +2248,120 @@
           <w:szCs w:val="20"/>
           <w:highlight w:val="none"/>
         </w:rPr>
-        <w:t xml:space="preserve">Led recruiting, community outreach, and organizational communication for the club.</w:t>
+        <w:t xml:space="preserve">Managed a mailing list and online messaging chat with over 100 active users.</w:t>
       </w:r>
+      <w:r>
+        <w:rPr>
+          <w:rFonts w:ascii="Times New Roman" w:hAnsi="Times New Roman" w:cs="Times New Roman"/>
+          <w:b w:val="0"/>
+          <w:bCs w:val="0"/>
+          <w:i w:val="0"/>
+          <w:color w:val="000000" w:themeColor="text1"/>
+          <w:sz w:val="20"/>
+          <w:szCs w:val="20"/>
+        </w:rPr>
+      </w:r>
+      <w:r>
+        <w:rPr>
+          <w:rFonts w:ascii="Times New Roman" w:hAnsi="Times New Roman" w:cs="Times New Roman"/>
+          <w:b w:val="0"/>
+          <w:bCs w:val="0"/>
+          <w:i w:val="0"/>
+          <w:color w:val="000000" w:themeColor="text1"/>
+          <w:sz w:val="20"/>
+          <w:szCs w:val="20"/>
+        </w:rPr>
+      </w:r>
+    </w:p>
+    <w:p>
+      <w:pPr>
+        <w:pStyle w:val="903"/>
+        <w:keepNext w:val="false"/>
+        <w:keepLines w:val="true"/>
+        <w:numPr>
+          <w:ilvl w:val="0"/>
+          <w:numId w:val="20"/>
+        </w:numPr>
+        <w:suppressLineNumbers w:val="false"/>
+        <w:pBdr/>
+        <w:tabs>
+          <w:tab w:val="right" w:leader="none" w:pos="12240"/>
+        </w:tabs>
+        <w:spacing w:after="0" w:before="0" w:line="240" w:lineRule="auto"/>
+        <w:ind/>
+        <w:contextualSpacing w:val="false"/>
+        <w:jc w:val="left"/>
+        <w:rPr>
+          <w:rFonts w:ascii="Times New Roman" w:hAnsi="Times New Roman" w:cs="Times New Roman"/>
+          <w:b w:val="0"/>
+          <w:bCs w:val="0"/>
+          <w:i w:val="0"/>
+          <w:color w:val="000000" w:themeColor="text1"/>
+          <w:sz w:val="20"/>
+          <w:szCs w:val="20"/>
+        </w:rPr>
+      </w:pPr>
+      <w:r>
+        <w:rPr>
+          <w:rFonts w:ascii="Times New Roman" w:hAnsi="Times New Roman" w:eastAsia="Times New Roman" w:cs="Times New Roman"/>
+          <w:b w:val="0"/>
+          <w:bCs w:val="0"/>
+          <w:i w:val="0"/>
+          <w:iCs w:val="0"/>
+          <w:color w:val="000000" w:themeColor="text1"/>
+          <w:sz w:val="20"/>
+          <w:szCs w:val="20"/>
+          <w:highlight w:val="none"/>
+        </w:rPr>
+        <w:t xml:space="preserve">Taught people of a ranging skill set how to install and use a Unix-like system.</w:t>
+      </w:r>
+      <w:r>
+        <w:rPr>
+          <w:rFonts w:ascii="Times New Roman" w:hAnsi="Times New Roman" w:cs="Times New Roman"/>
+          <w:b w:val="0"/>
+          <w:bCs w:val="0"/>
+          <w:i w:val="0"/>
+          <w:color w:val="000000" w:themeColor="text1"/>
+          <w:sz w:val="20"/>
+          <w:szCs w:val="20"/>
+        </w:rPr>
+      </w:r>
+      <w:r>
+        <w:rPr>
+          <w:rFonts w:ascii="Times New Roman" w:hAnsi="Times New Roman" w:cs="Times New Roman"/>
+          <w:b w:val="0"/>
+          <w:bCs w:val="0"/>
+          <w:i w:val="0"/>
+          <w:color w:val="000000" w:themeColor="text1"/>
+          <w:sz w:val="20"/>
+          <w:szCs w:val="20"/>
+        </w:rPr>
+      </w:r>
+    </w:p>
+    <w:p>
+      <w:pPr>
+        <w:pStyle w:val="903"/>
+        <w:keepNext w:val="false"/>
+        <w:keepLines w:val="true"/>
+        <w:suppressLineNumbers w:val="false"/>
+        <w:pBdr/>
+        <w:tabs>
+          <w:tab w:val="right" w:leader="none" w:pos="12240"/>
+        </w:tabs>
+        <w:spacing w:after="0" w:before="0" w:line="240" w:lineRule="auto"/>
+        <w:ind w:firstLine="0" w:left="0"/>
+        <w:contextualSpacing w:val="false"/>
+        <w:jc w:val="left"/>
+        <w:rPr>
+          <w:rFonts w:ascii="Times New Roman" w:hAnsi="Times New Roman" w:cs="Times New Roman"/>
+          <w:b w:val="0"/>
+          <w:bCs w:val="0"/>
+          <w:i w:val="0"/>
+          <w:color w:val="000000" w:themeColor="text1"/>
+          <w:sz w:val="20"/>
+          <w:szCs w:val="20"/>
+        </w:rPr>
+      </w:pPr>
       <w:r>
         <w:rPr>
           <w:rFonts w:ascii="Times New Roman" w:hAnsi="Times New Roman" w:eastAsia="Times New Roman" w:cs="Times New Roman"/>
@@ -2216,191 +2384,6 @@
           <w:color w:val="000000" w:themeColor="text1"/>
           <w:sz w:val="20"/>
           <w:szCs w:val="20"/>
-        </w:rPr>
-      </w:r>
-    </w:p>
-    <w:p>
-      <w:pPr>
-        <w:pStyle w:val="903"/>
-        <w:keepNext w:val="false"/>
-        <w:keepLines w:val="true"/>
-        <w:numPr>
-          <w:ilvl w:val="0"/>
-          <w:numId w:val="20"/>
-        </w:numPr>
-        <w:suppressLineNumbers w:val="false"/>
-        <w:pBdr/>
-        <w:tabs>
-          <w:tab w:val="right" w:leader="none" w:pos="12240"/>
-        </w:tabs>
-        <w:spacing w:after="0" w:before="0" w:line="240" w:lineRule="auto"/>
-        <w:ind/>
-        <w:contextualSpacing w:val="false"/>
-        <w:jc w:val="left"/>
-        <w:rPr>
-          <w:rFonts w:ascii="Times New Roman" w:hAnsi="Times New Roman" w:cs="Times New Roman"/>
-          <w:b w:val="0"/>
-          <w:bCs w:val="0"/>
-          <w:i w:val="0"/>
-          <w:color w:val="000000" w:themeColor="text1"/>
-          <w:sz w:val="20"/>
-          <w:szCs w:val="20"/>
-        </w:rPr>
-      </w:pPr>
-      <w:r>
-        <w:rPr>
-          <w:rFonts w:ascii="Times New Roman" w:hAnsi="Times New Roman" w:eastAsia="Times New Roman" w:cs="Times New Roman"/>
-          <w:b w:val="0"/>
-          <w:bCs w:val="0"/>
-          <w:i w:val="0"/>
-          <w:iCs w:val="0"/>
-          <w:color w:val="000000" w:themeColor="text1"/>
-          <w:sz w:val="20"/>
-          <w:szCs w:val="20"/>
-          <w:highlight w:val="none"/>
-        </w:rPr>
-        <w:t xml:space="preserve">Managed a mailing list and online messaging chat with over 100 active users.</w:t>
-      </w:r>
-      <w:r>
-        <w:rPr>
-          <w:rFonts w:ascii="Times New Roman" w:hAnsi="Times New Roman" w:eastAsia="Times New Roman" w:cs="Times New Roman"/>
-          <w:b w:val="0"/>
-          <w:bCs w:val="0"/>
-          <w:i w:val="0"/>
-          <w:iCs w:val="0"/>
-          <w:color w:val="000000" w:themeColor="text1"/>
-          <w:sz w:val="20"/>
-          <w:szCs w:val="20"/>
-          <w:highlight w:val="none"/>
-        </w:rPr>
-      </w:r>
-      <w:r>
-        <w:rPr>
-          <w:rFonts w:ascii="Times New Roman" w:hAnsi="Times New Roman" w:cs="Times New Roman"/>
-          <w:b w:val="0"/>
-          <w:bCs w:val="0"/>
-          <w:i w:val="0"/>
-          <w:color w:val="000000" w:themeColor="text1"/>
-          <w:sz w:val="20"/>
-          <w:szCs w:val="20"/>
-        </w:rPr>
-      </w:r>
-    </w:p>
-    <w:p>
-      <w:pPr>
-        <w:pStyle w:val="903"/>
-        <w:keepNext w:val="false"/>
-        <w:keepLines w:val="true"/>
-        <w:numPr>
-          <w:ilvl w:val="0"/>
-          <w:numId w:val="20"/>
-        </w:numPr>
-        <w:suppressLineNumbers w:val="false"/>
-        <w:pBdr/>
-        <w:tabs>
-          <w:tab w:val="right" w:leader="none" w:pos="12240"/>
-        </w:tabs>
-        <w:spacing w:after="0" w:before="0" w:line="240" w:lineRule="auto"/>
-        <w:ind/>
-        <w:contextualSpacing w:val="false"/>
-        <w:jc w:val="left"/>
-        <w:rPr>
-          <w:rFonts w:ascii="Times New Roman" w:hAnsi="Times New Roman" w:cs="Times New Roman"/>
-          <w:b w:val="0"/>
-          <w:bCs w:val="0"/>
-          <w:i w:val="0"/>
-          <w:color w:val="000000" w:themeColor="text1"/>
-          <w:sz w:val="20"/>
-          <w:szCs w:val="20"/>
-        </w:rPr>
-      </w:pPr>
-      <w:r>
-        <w:rPr>
-          <w:rFonts w:ascii="Times New Roman" w:hAnsi="Times New Roman" w:eastAsia="Times New Roman" w:cs="Times New Roman"/>
-          <w:b w:val="0"/>
-          <w:bCs w:val="0"/>
-          <w:i w:val="0"/>
-          <w:iCs w:val="0"/>
-          <w:color w:val="000000" w:themeColor="text1"/>
-          <w:sz w:val="20"/>
-          <w:szCs w:val="20"/>
-          <w:highlight w:val="none"/>
-        </w:rPr>
-        <w:t xml:space="preserve">Taught people of a ranging skill set how to install and use a Unix-like system.</w:t>
-      </w:r>
-      <w:r>
-        <w:rPr>
-          <w:rFonts w:ascii="Times New Roman" w:hAnsi="Times New Roman" w:eastAsia="Times New Roman" w:cs="Times New Roman"/>
-          <w:b w:val="0"/>
-          <w:bCs w:val="0"/>
-          <w:i w:val="0"/>
-          <w:iCs w:val="0"/>
-          <w:color w:val="000000" w:themeColor="text1"/>
-          <w:sz w:val="20"/>
-          <w:szCs w:val="20"/>
-          <w:highlight w:val="none"/>
-        </w:rPr>
-      </w:r>
-      <w:r>
-        <w:rPr>
-          <w:rFonts w:ascii="Times New Roman" w:hAnsi="Times New Roman" w:cs="Times New Roman"/>
-          <w:b w:val="0"/>
-          <w:bCs w:val="0"/>
-          <w:i w:val="0"/>
-          <w:color w:val="000000" w:themeColor="text1"/>
-          <w:sz w:val="20"/>
-          <w:szCs w:val="20"/>
-        </w:rPr>
-      </w:r>
-    </w:p>
-    <w:p>
-      <w:pPr>
-        <w:pStyle w:val="903"/>
-        <w:keepNext w:val="false"/>
-        <w:keepLines w:val="true"/>
-        <w:suppressLineNumbers w:val="false"/>
-        <w:pBdr/>
-        <w:tabs>
-          <w:tab w:val="right" w:leader="none" w:pos="12240"/>
-        </w:tabs>
-        <w:spacing w:after="0" w:before="0" w:line="240" w:lineRule="auto"/>
-        <w:ind w:firstLine="0" w:left="0"/>
-        <w:contextualSpacing w:val="false"/>
-        <w:jc w:val="left"/>
-        <w:rPr>
-          <w:rFonts w:ascii="Times New Roman" w:hAnsi="Times New Roman" w:cs="Times New Roman"/>
-          <w:b w:val="0"/>
-          <w:bCs w:val="0"/>
-          <w:i w:val="0"/>
-          <w:color w:val="000000" w:themeColor="text1"/>
-          <w:sz w:val="20"/>
-          <w:szCs w:val="20"/>
-        </w:rPr>
-      </w:pPr>
-      <w:r>
-        <w:rPr>
-          <w:rFonts w:ascii="Times New Roman" w:hAnsi="Times New Roman" w:eastAsia="Times New Roman" w:cs="Times New Roman"/>
-          <w:b w:val="0"/>
-          <w:bCs w:val="0"/>
-          <w:i w:val="0"/>
-          <w:iCs w:val="0"/>
-          <w:color w:val="000000" w:themeColor="text1"/>
-          <w:sz w:val="20"/>
-          <w:szCs w:val="20"/>
-          <w:highlight w:val="none"/>
-        </w:rPr>
-      </w:r>
-      <w:r>
-        <w:rPr>
-          <w:rFonts w:ascii="Times New Roman" w:hAnsi="Times New Roman" w:eastAsia="Times New Roman" w:cs="Times New Roman"/>
-          <w:b w:val="0"/>
-          <w:bCs w:val="0"/>
-          <w:i w:val="0"/>
-          <w:iCs w:val="0"/>
-          <w:color w:val="000000" w:themeColor="text1"/>
-          <w:sz w:val="20"/>
-          <w:szCs w:val="20"/>
-          <w:highlight w:val="none"/>
         </w:rPr>
       </w:r>
       <w:r>
@@ -2659,28 +2642,6 @@
           <w:color w:val="000000" w:themeColor="text1"/>
         </w:rPr>
       </w:r>
-    </w:p>
-    <w:p>
-      <w:pPr>
-        <w:pStyle w:val="903"/>
-        <w:keepNext w:val="false"/>
-        <w:keepLines w:val="true"/>
-        <w:suppressLineNumbers w:val="false"/>
-        <w:pBdr/>
-        <w:tabs>
-          <w:tab w:val="right" w:leader="none" w:pos="12240"/>
-        </w:tabs>
-        <w:spacing w:after="0" w:before="0" w:line="240" w:lineRule="auto"/>
-        <w:ind w:firstLine="0" w:left="0"/>
-        <w:contextualSpacing w:val="false"/>
-        <w:jc w:val="left"/>
-        <w:rPr>
-          <w:rFonts w:ascii="Times New Roman" w:hAnsi="Times New Roman" w:cs="Times New Roman"/>
-          <w:b/>
-          <w:bCs/>
-          <w:color w:val="000000" w:themeColor="text1"/>
-        </w:rPr>
-      </w:pPr>
       <w:r>
         <w:rPr>
           <w:rFonts w:ascii="Times New Roman" w:hAnsi="Times New Roman" w:eastAsia="Times New Roman" w:cs="Times New Roman"/>
@@ -2701,6 +2662,116 @@
           <w:sz w:val="20"/>
           <w:szCs w:val="20"/>
           <w:highlight w:val="none"/>
+        </w:rPr>
+      </w:r>
+      <w:r>
+        <w:rPr>
+          <w:rFonts w:ascii="Times New Roman" w:hAnsi="Times New Roman" w:cs="Times New Roman"/>
+          <w:b/>
+          <w:bCs/>
+          <w:color w:val="000000" w:themeColor="text1"/>
+        </w:rPr>
+      </w:r>
+    </w:p>
+    <w:p>
+      <w:pPr>
+        <w:pStyle w:val="903"/>
+        <w:keepNext w:val="false"/>
+        <w:keepLines w:val="true"/>
+        <w:numPr>
+          <w:ilvl w:val="0"/>
+          <w:numId w:val="13"/>
+        </w:numPr>
+        <w:suppressLineNumbers w:val="false"/>
+        <w:pBdr/>
+        <w:tabs>
+          <w:tab w:val="right" w:leader="none" w:pos="12240"/>
+        </w:tabs>
+        <w:spacing w:after="0" w:before="0" w:line="240" w:lineRule="auto"/>
+        <w:ind/>
+        <w:contextualSpacing w:val="false"/>
+        <w:jc w:val="left"/>
+        <w:rPr>
+          <w:rFonts w:ascii="Times New Roman" w:hAnsi="Times New Roman" w:cs="Times New Roman"/>
+          <w:b/>
+          <w:bCs/>
+          <w:color w:val="000000" w:themeColor="text1"/>
+        </w:rPr>
+      </w:pPr>
+      <w:r>
+        <w:rPr>
+          <w:rFonts w:ascii="Times New Roman" w:hAnsi="Times New Roman" w:eastAsia="Times New Roman" w:cs="Times New Roman"/>
+          <w:b/>
+          <w:bCs/>
+          <w:color w:val="000000" w:themeColor="text1"/>
+          <w:sz w:val="20"/>
+          <w:szCs w:val="20"/>
+          <w:highlight w:val="none"/>
+        </w:rPr>
+        <w:t xml:space="preserve">Version Control: </w:t>
+      </w:r>
+      <w:r>
+        <w:rPr>
+          <w:rFonts w:ascii="Times New Roman" w:hAnsi="Times New Roman" w:eastAsia="Times New Roman" w:cs="Times New Roman"/>
+          <w:b w:val="0"/>
+          <w:bCs w:val="0"/>
+          <w:color w:val="000000" w:themeColor="text1"/>
+          <w:sz w:val="20"/>
+          <w:szCs w:val="20"/>
+          <w:highlight w:val="none"/>
+        </w:rPr>
+        <w:t xml:space="preserve">Git, GitHub, GitLab</w:t>
+      </w:r>
+      <w:r>
+        <w:rPr>
+          <w:rFonts w:ascii="Times New Roman" w:hAnsi="Times New Roman" w:eastAsia="Times New Roman" w:cs="Times New Roman"/>
+          <w:b w:val="0"/>
+          <w:bCs w:val="0"/>
+          <w:color w:val="000000" w:themeColor="text1"/>
+          <w:sz w:val="20"/>
+          <w:szCs w:val="20"/>
+          <w:highlight w:val="none"/>
+        </w:rPr>
+      </w:r>
+    </w:p>
+    <w:p>
+      <w:pPr>
+        <w:pStyle w:val="903"/>
+        <w:keepNext w:val="false"/>
+        <w:keepLines w:val="true"/>
+        <w:suppressLineNumbers w:val="false"/>
+        <w:pBdr/>
+        <w:tabs>
+          <w:tab w:val="right" w:leader="none" w:pos="12240"/>
+        </w:tabs>
+        <w:spacing w:after="0" w:before="0" w:line="240" w:lineRule="auto"/>
+        <w:ind w:firstLine="0" w:left="0"/>
+        <w:contextualSpacing w:val="false"/>
+        <w:jc w:val="left"/>
+        <w:rPr>
+          <w:rFonts w:ascii="Times New Roman" w:hAnsi="Times New Roman" w:cs="Times New Roman"/>
+          <w:b/>
+          <w:bCs/>
+          <w:color w:val="000000" w:themeColor="text1"/>
+        </w:rPr>
+      </w:pPr>
+      <w:r>
+        <w:rPr>
+          <w:rFonts w:ascii="Times New Roman" w:hAnsi="Times New Roman" w:eastAsia="Times New Roman" w:cs="Times New Roman"/>
+          <w:b w:val="0"/>
+          <w:bCs w:val="0"/>
+          <w:color w:val="000000" w:themeColor="text1"/>
+          <w:sz w:val="20"/>
+          <w:szCs w:val="20"/>
+          <w:highlight w:val="none"/>
+        </w:rPr>
+      </w:r>
+      <w:r>
+        <w:rPr>
+          <w:rFonts w:ascii="Times New Roman" w:hAnsi="Times New Roman" w:cs="Times New Roman"/>
+          <w:b/>
+          <w:bCs/>
+          <w:color w:val="000000" w:themeColor="text1"/>
         </w:rPr>
       </w:r>
       <w:r>
@@ -3380,44 +3451,6 @@
           <w:color w:val="000000" w:themeColor="text1"/>
         </w:rPr>
       </w:r>
-      <w:r>
-        <w:rPr>
-          <w:rFonts w:ascii="Times New Roman" w:hAnsi="Times New Roman" w:eastAsia="Times New Roman" w:cs="Times New Roman"/>
-          <w:b/>
-          <w:bCs/>
-          <w:color w:val="000000" w:themeColor="text1"/>
-          <w:sz w:val="22"/>
-          <w:szCs w:val="22"/>
-          <w:highlight w:val="none"/>
-        </w:rPr>
-      </w:r>
-      <w:r>
-        <w:rPr>
-          <w:rFonts w:ascii="Times New Roman" w:hAnsi="Times New Roman" w:eastAsia="Times New Roman" w:cs="Times New Roman"/>
-          <w:b/>
-          <w:bCs/>
-          <w:color w:val="000000" w:themeColor="text1"/>
-          <w:sz w:val="22"/>
-          <w:szCs w:val="22"/>
-          <w:highlight w:val="none"/>
-        </w:rPr>
-      </w:r>
-      <w:r>
-        <w:rPr>
-          <w:rFonts w:ascii="Times New Roman" w:hAnsi="Times New Roman" w:cs="Times New Roman"/>
-          <w:b/>
-          <w:bCs/>
-          <w:color w:val="000000" w:themeColor="text1"/>
-          <w:sz w:val="22"/>
-          <w:szCs w:val="22"/>
-        </w:rPr>
-      </w:r>
-      <w:r>
-        <w:rPr>
-          <w:rFonts w:ascii="Times New Roman" w:hAnsi="Times New Roman" w:cs="Times New Roman"/>
-          <w:color w:val="000000" w:themeColor="text1"/>
-        </w:rPr>
-      </w:r>
     </w:p>
     <w:p>
       <w:pPr>
@@ -3452,6 +3485,12 @@
           <w:highlight w:val="none"/>
         </w:rPr>
       </w:r>
+      <w:r>
+        <w:rPr>
+          <w:rFonts w:ascii="Times New Roman" w:hAnsi="Times New Roman" w:cs="Times New Roman"/>
+          <w:color w:val="000000" w:themeColor="text1"/>
+        </w:rPr>
+      </w:r>
     </w:p>
     <w:p>
       <w:pPr>
@@ -3490,12 +3529,13 @@
       </w:r>
       <w:r>
         <w:rPr>
-          <w:rFonts w:ascii="Times New Roman" w:hAnsi="Times New Roman" w:cs="Times New Roman"/>
+          <w:rFonts w:ascii="Times New Roman" w:hAnsi="Times New Roman" w:eastAsia="Times New Roman" w:cs="Times New Roman"/>
           <w:b/>
           <w:bCs/>
           <w:color w:val="000000" w:themeColor="text1"/>
           <w:sz w:val="22"/>
           <w:szCs w:val="22"/>
+          <w:highlight w:val="none"/>
         </w:rPr>
       </w:r>
       <w:r>
@@ -3597,31 +3637,8 @@
       </w:r>
       <w:r>
         <w:rPr>
-          <w:rFonts w:ascii="Times New Roman" w:hAnsi="Times New Roman" w:eastAsia="Times New Roman" w:cs="Times New Roman"/>
-          <w:color w:val="000000" w:themeColor="text1"/>
-          <w:sz w:val="20"/>
-          <w:szCs w:val="20"/>
-          <w:highlight w:val="none"/>
-        </w:rPr>
-      </w:r>
-      <w:r>
-        <w:rPr>
           <w:rFonts w:ascii="Times New Roman" w:hAnsi="Times New Roman" w:cs="Times New Roman"/>
           <w:color w:val="000000" w:themeColor="text1"/>
-          <w:sz w:val="20"/>
-          <w:szCs w:val="20"/>
-        </w:rPr>
-      </w:r>
-      <w:r>
-        <w:rPr>
-          <w:rFonts w:ascii="Times New Roman" w:hAnsi="Times New Roman" w:cs="Times New Roman"/>
-          <w:sz w:val="20"/>
-          <w:szCs w:val="20"/>
-        </w:rPr>
-      </w:r>
-      <w:r>
-        <w:rPr>
-          <w:rFonts w:ascii="Times New Roman" w:hAnsi="Times New Roman" w:cs="Times New Roman"/>
           <w:sz w:val="20"/>
           <w:szCs w:val="20"/>
         </w:rPr>

</xml_diff>

<commit_message>
removed second page from resume.
</commit_message>
<xml_diff>
--- a/resources/resume.docx
+++ b/resources/resume.docx
@@ -4093,28 +4093,6 @@
           <w:color w:val="000000" w:themeColor="text1"/>
         </w:rPr>
       </w:r>
-    </w:p>
-    <w:p>
-      <w:pPr>
-        <w:pStyle w:val="907"/>
-        <w:keepNext w:val="false"/>
-        <w:keepLines w:val="true"/>
-        <w:suppressLineNumbers w:val="false"/>
-        <w:pBdr/>
-        <w:tabs>
-          <w:tab w:val="right" w:leader="none" w:pos="12240"/>
-        </w:tabs>
-        <w:spacing w:after="0" w:before="0" w:line="240" w:lineRule="auto"/>
-        <w:ind/>
-        <w:contextualSpacing w:val="false"/>
-        <w:jc w:val="left"/>
-        <w:rPr>
-          <w:rFonts w:ascii="Times New Roman" w:hAnsi="Times New Roman" w:cs="Times New Roman"/>
-          <w:color w:val="000000" w:themeColor="text1"/>
-          <w:sz w:val="20"/>
-          <w:szCs w:val="20"/>
-        </w:rPr>
-      </w:pPr>
       <w:r>
         <w:rPr>
           <w:rFonts w:ascii="Times New Roman" w:hAnsi="Times New Roman" w:cs="Times New Roman"/>
@@ -4129,6 +4107,14 @@
           <w:sz w:val="20"/>
           <w:szCs w:val="20"/>
           <w:highlight w:val="none"/>
+        </w:rPr>
+      </w:r>
+      <w:r>
+        <w:rPr>
+          <w:rFonts w:ascii="Times New Roman" w:hAnsi="Times New Roman" w:cs="Times New Roman"/>
+          <w:b/>
+          <w:bCs/>
+          <w:color w:val="000000" w:themeColor="text1"/>
         </w:rPr>
       </w:r>
     </w:p>

</xml_diff>

<commit_message>
Changed margins on resume.
</commit_message>
<xml_diff>
--- a/resources/resume.docx
+++ b/resources/resume.docx
@@ -4,7 +4,7 @@
   <w:body>
     <w:p>
       <w:pPr>
-        <w:pStyle w:val="915"/>
+        <w:pStyle w:val="893"/>
         <w:keepNext w:val="false"/>
         <w:keepLines w:val="true"/>
         <w:suppressLineNumbers w:val="false"/>
@@ -91,7 +91,7 @@
     </w:p>
     <w:p>
       <w:pPr>
-        <w:pStyle w:val="915"/>
+        <w:pStyle w:val="893"/>
         <w:keepNext w:val="false"/>
         <w:keepLines w:val="true"/>
         <w:suppressLineNumbers w:val="false"/>
@@ -146,7 +146,7 @@
     </w:p>
     <w:p>
       <w:pPr>
-        <w:pStyle w:val="915"/>
+        <w:pStyle w:val="893"/>
         <w:keepNext w:val="false"/>
         <w:keepLines w:val="true"/>
         <w:suppressLineNumbers w:val="false"/>
@@ -178,10 +178,10 @@
           <w:u w:val="none"/>
         </w:rPr>
       </w:r>
-      <w:hyperlink r:id="rId11" w:tooltip="tel:5716234086" w:history="1">
+      <w:hyperlink r:id="rId9" w:tooltip="tel:5716234086" w:history="1">
         <w:r>
           <w:rPr>
-            <w:rStyle w:val="896"/>
+            <w:rStyle w:val="874"/>
             <w:rFonts w:ascii="Times New Roman" w:hAnsi="Times New Roman" w:eastAsia="Times New Roman" w:cs="Times New Roman"/>
             <w:b w:val="0"/>
             <w:bCs w:val="0"/>
@@ -205,10 +205,10 @@
         </w:rPr>
         <w:t xml:space="preserve"> | </w:t>
       </w:r>
-      <w:hyperlink r:id="rId12" w:tooltip="mailto:mfeigenbaum23@gmail.com" w:history="1">
+      <w:hyperlink r:id="rId10" w:tooltip="mailto:mfeigenbaum23@gmail.com" w:history="1">
         <w:r>
           <w:rPr>
-            <w:rStyle w:val="922"/>
+            <w:rStyle w:val="900"/>
             <w:rFonts w:ascii="Times New Roman" w:hAnsi="Times New Roman" w:eastAsia="Times New Roman" w:cs="Times New Roman"/>
             <w:color w:val="000000" w:themeColor="text1"/>
             <w:sz w:val="20"/>
@@ -218,7 +218,7 @@
         </w:r>
         <w:r>
           <w:rPr>
-            <w:rStyle w:val="922"/>
+            <w:rStyle w:val="900"/>
             <w:rFonts w:ascii="Times New Roman" w:hAnsi="Times New Roman" w:eastAsia="Times New Roman" w:cs="Times New Roman"/>
             <w:color w:val="000000" w:themeColor="text1"/>
             <w:sz w:val="20"/>
@@ -228,7 +228,7 @@
         </w:r>
         <w:r>
           <w:rPr>
-            <w:rStyle w:val="922"/>
+            <w:rStyle w:val="900"/>
             <w:rFonts w:ascii="Times New Roman" w:hAnsi="Times New Roman" w:eastAsia="Times New Roman" w:cs="Times New Roman"/>
             <w:b w:val="0"/>
             <w:bCs w:val="0"/>
@@ -252,10 +252,10 @@
         </w:rPr>
         <w:t xml:space="preserve"> | </w:t>
       </w:r>
-      <w:hyperlink r:id="rId13" w:tooltip="https://mitchf.me" w:history="1">
+      <w:hyperlink r:id="rId11" w:tooltip="https://mitchf.me" w:history="1">
         <w:r>
           <w:rPr>
-            <w:rStyle w:val="896"/>
+            <w:rStyle w:val="874"/>
             <w:rFonts w:ascii="Times New Roman" w:hAnsi="Times New Roman" w:eastAsia="Times New Roman" w:cs="Times New Roman"/>
             <w:color w:val="000000" w:themeColor="text1"/>
             <w:sz w:val="20"/>
@@ -275,10 +275,10 @@
         </w:rPr>
         <w:t xml:space="preserve"> | </w:t>
       </w:r>
-      <w:hyperlink r:id="rId14" w:tooltip="https://www.linkedin.com/in/mitchfeigenbaum" w:history="1">
+      <w:hyperlink r:id="rId12" w:tooltip="https://www.linkedin.com/in/mitchfeigenbaum" w:history="1">
         <w:r>
           <w:rPr>
-            <w:rStyle w:val="896"/>
+            <w:rStyle w:val="874"/>
             <w:rFonts w:ascii="Times New Roman" w:hAnsi="Times New Roman" w:eastAsia="Times New Roman" w:cs="Times New Roman"/>
             <w:color w:val="000000" w:themeColor="text1"/>
             <w:sz w:val="20"/>
@@ -299,10 +299,10 @@
         </w:rPr>
         <w:t xml:space="preserve"> | </w:t>
       </w:r>
-      <w:hyperlink r:id="rId15" w:tooltip="https://github.com/mrf-dot" w:history="1">
+      <w:hyperlink r:id="rId13" w:tooltip="https://github.com/mrf-dot" w:history="1">
         <w:r>
           <w:rPr>
-            <w:rStyle w:val="896"/>
+            <w:rStyle w:val="874"/>
             <w:rFonts w:ascii="Times New Roman" w:hAnsi="Times New Roman" w:cs="Times New Roman"/>
             <w:color w:val="000000" w:themeColor="text1"/>
             <w:sz w:val="20"/>
@@ -336,7 +336,7 @@
     </w:p>
     <w:p>
       <w:pPr>
-        <w:pStyle w:val="921"/>
+        <w:pStyle w:val="899"/>
         <w:keepNext w:val="false"/>
         <w:keepLines w:val="true"/>
         <w:suppressLineNumbers w:val="false"/>
@@ -391,7 +391,7 @@
     </w:p>
     <w:p>
       <w:pPr>
-        <w:pStyle w:val="921"/>
+        <w:pStyle w:val="899"/>
         <w:keepNext w:val="false"/>
         <w:keepLines w:val="true"/>
         <w:suppressLineNumbers w:val="false"/>
@@ -449,7 +449,7 @@
     </w:p>
     <w:p>
       <w:pPr>
-        <w:pStyle w:val="917"/>
+        <w:pStyle w:val="895"/>
         <w:keepNext w:val="false"/>
         <w:keepLines w:val="true"/>
         <w:suppressLineNumbers w:val="false"/>
@@ -506,7 +506,7 @@
     </w:p>
     <w:p>
       <w:pPr>
-        <w:pStyle w:val="917"/>
+        <w:pStyle w:val="895"/>
         <w:keepNext w:val="false"/>
         <w:keepLines w:val="true"/>
         <w:suppressLineNumbers w:val="false"/>
@@ -597,7 +597,7 @@
     </w:p>
     <w:p>
       <w:pPr>
-        <w:pStyle w:val="917"/>
+        <w:pStyle w:val="895"/>
         <w:keepNext w:val="false"/>
         <w:keepLines w:val="true"/>
         <w:numPr>
@@ -678,7 +678,7 @@
     </w:p>
     <w:p>
       <w:pPr>
-        <w:pStyle w:val="917"/>
+        <w:pStyle w:val="895"/>
         <w:keepNext w:val="false"/>
         <w:keepLines w:val="true"/>
         <w:numPr>
@@ -725,7 +725,7 @@
           <w:sz w:val="20"/>
           <w:szCs w:val="20"/>
         </w:rPr>
-        <w:t xml:space="preserve">Logic and Control Flow, CPU Architecture, Algorithms, Discrete Structures</w:t>
+        <w:t xml:space="preserve">Logic &amp; Control Flow, CPU Architecture, Data Structures &amp; Algorithms, Software Development</w:t>
       </w:r>
       <w:r>
         <w:rPr>
@@ -746,7 +746,7 @@
     </w:p>
     <w:p>
       <w:pPr>
-        <w:pStyle w:val="917"/>
+        <w:pStyle w:val="895"/>
         <w:keepNext w:val="false"/>
         <w:keepLines w:val="true"/>
         <w:suppressLineNumbers w:val="false"/>
@@ -797,7 +797,7 @@
     </w:p>
     <w:p>
       <w:pPr>
-        <w:pStyle w:val="921"/>
+        <w:pStyle w:val="899"/>
         <w:keepNext w:val="false"/>
         <w:keepLines w:val="true"/>
         <w:suppressLineNumbers w:val="false"/>
@@ -852,7 +852,7 @@
     </w:p>
     <w:p>
       <w:pPr>
-        <w:pStyle w:val="917"/>
+        <w:pStyle w:val="895"/>
         <w:keepNext w:val="false"/>
         <w:keepLines w:val="true"/>
         <w:suppressLineNumbers w:val="false"/>
@@ -914,7 +914,7 @@
     </w:p>
     <w:p>
       <w:pPr>
-        <w:pStyle w:val="917"/>
+        <w:pStyle w:val="895"/>
         <w:keepNext w:val="false"/>
         <w:keepLines w:val="true"/>
         <w:suppressLineNumbers w:val="false"/>
@@ -993,7 +993,7 @@
     </w:p>
     <w:p>
       <w:pPr>
-        <w:pStyle w:val="917"/>
+        <w:pStyle w:val="895"/>
         <w:keepNext w:val="false"/>
         <w:keepLines w:val="true"/>
         <w:numPr>
@@ -1061,7 +1061,7 @@
     </w:p>
     <w:p>
       <w:pPr>
-        <w:pStyle w:val="917"/>
+        <w:pStyle w:val="895"/>
         <w:keepNext w:val="false"/>
         <w:keepLines w:val="true"/>
         <w:numPr>
@@ -1129,7 +1129,7 @@
     </w:p>
     <w:p>
       <w:pPr>
-        <w:pStyle w:val="917"/>
+        <w:pStyle w:val="895"/>
         <w:keepNext w:val="false"/>
         <w:keepLines w:val="true"/>
         <w:numPr>
@@ -1197,7 +1197,7 @@
     </w:p>
     <w:p>
       <w:pPr>
-        <w:pStyle w:val="917"/>
+        <w:pStyle w:val="895"/>
         <w:keepNext w:val="false"/>
         <w:keepLines w:val="true"/>
         <w:suppressLineNumbers w:val="false"/>
@@ -1311,7 +1311,7 @@
     </w:p>
     <w:p>
       <w:pPr>
-        <w:pStyle w:val="917"/>
+        <w:pStyle w:val="895"/>
         <w:keepNext w:val="false"/>
         <w:keepLines w:val="true"/>
         <w:suppressLineNumbers w:val="false"/>
@@ -1370,7 +1370,7 @@
     </w:p>
     <w:p>
       <w:pPr>
-        <w:pStyle w:val="917"/>
+        <w:pStyle w:val="895"/>
         <w:keepNext w:val="false"/>
         <w:keepLines w:val="true"/>
         <w:numPr>
@@ -1489,7 +1489,7 @@
     </w:p>
     <w:p>
       <w:pPr>
-        <w:pStyle w:val="917"/>
+        <w:pStyle w:val="895"/>
         <w:keepNext w:val="false"/>
         <w:keepLines w:val="true"/>
         <w:numPr>
@@ -1554,7 +1554,7 @@
     </w:p>
     <w:p>
       <w:pPr>
-        <w:pStyle w:val="917"/>
+        <w:pStyle w:val="895"/>
         <w:keepNext w:val="false"/>
         <w:keepLines w:val="true"/>
         <w:numPr>
@@ -1592,7 +1592,7 @@
           <w:sz w:val="20"/>
           <w:szCs w:val="20"/>
         </w:rPr>
-        <w:t xml:space="preserve">Worked with Mi9 Mosaic POS systems, sensitive payment, and secured data.</w:t>
+        <w:t xml:space="preserve">Worked with Mi9 Mosaic point of sale systems, sensitive payment, and secured data.</w:t>
       </w:r>
       <w:r>
         <w:rPr>
@@ -1621,7 +1621,7 @@
     </w:p>
     <w:p>
       <w:pPr>
-        <w:pStyle w:val="917"/>
+        <w:pStyle w:val="895"/>
         <w:keepNext w:val="false"/>
         <w:keepLines w:val="true"/>
         <w:suppressLineNumbers w:val="false"/>
@@ -1681,7 +1681,7 @@
     </w:p>
     <w:p>
       <w:pPr>
-        <w:pStyle w:val="921"/>
+        <w:pStyle w:val="899"/>
         <w:keepNext w:val="false"/>
         <w:keepLines w:val="true"/>
         <w:suppressLineNumbers w:val="false"/>
@@ -1736,7 +1736,7 @@
     </w:p>
     <w:p>
       <w:pPr>
-        <w:pStyle w:val="917"/>
+        <w:pStyle w:val="895"/>
         <w:keepNext w:val="false"/>
         <w:keepLines w:val="true"/>
         <w:suppressLineNumbers w:val="false"/>
@@ -1801,7 +1801,7 @@
     </w:p>
     <w:p>
       <w:pPr>
-        <w:pStyle w:val="917"/>
+        <w:pStyle w:val="895"/>
         <w:keepNext w:val="false"/>
         <w:keepLines w:val="true"/>
         <w:suppressLineNumbers w:val="false"/>
@@ -1878,7 +1878,7 @@
     </w:p>
     <w:p>
       <w:pPr>
-        <w:pStyle w:val="917"/>
+        <w:pStyle w:val="895"/>
         <w:keepNext w:val="false"/>
         <w:keepLines w:val="true"/>
         <w:numPr>
@@ -1943,7 +1943,7 @@
     </w:p>
     <w:p>
       <w:pPr>
-        <w:pStyle w:val="917"/>
+        <w:pStyle w:val="895"/>
         <w:keepNext w:val="false"/>
         <w:keepLines w:val="true"/>
         <w:numPr>
@@ -2008,7 +2008,7 @@
     </w:p>
     <w:p>
       <w:pPr>
-        <w:pStyle w:val="917"/>
+        <w:pStyle w:val="895"/>
         <w:keepNext w:val="false"/>
         <w:keepLines w:val="true"/>
         <w:numPr>
@@ -2075,7 +2075,7 @@
     </w:p>
     <w:p>
       <w:pPr>
-        <w:pStyle w:val="917"/>
+        <w:pStyle w:val="895"/>
         <w:keepNext w:val="false"/>
         <w:keepLines w:val="true"/>
         <w:suppressLineNumbers w:val="false"/>
@@ -2141,7 +2141,7 @@
     </w:p>
     <w:p>
       <w:pPr>
-        <w:pStyle w:val="917"/>
+        <w:pStyle w:val="895"/>
         <w:keepNext w:val="false"/>
         <w:keepLines w:val="true"/>
         <w:suppressLineNumbers w:val="false"/>
@@ -2233,7 +2233,7 @@
     </w:p>
     <w:p>
       <w:pPr>
-        <w:pStyle w:val="917"/>
+        <w:pStyle w:val="895"/>
         <w:keepNext w:val="false"/>
         <w:keepLines w:val="true"/>
         <w:numPr>
@@ -2298,7 +2298,7 @@
     </w:p>
     <w:p>
       <w:pPr>
-        <w:pStyle w:val="917"/>
+        <w:pStyle w:val="895"/>
         <w:keepNext w:val="false"/>
         <w:keepLines w:val="true"/>
         <w:numPr>
@@ -2363,7 +2363,7 @@
     </w:p>
     <w:p>
       <w:pPr>
-        <w:pStyle w:val="917"/>
+        <w:pStyle w:val="895"/>
         <w:keepNext w:val="false"/>
         <w:keepLines w:val="true"/>
         <w:numPr>
@@ -2428,7 +2428,7 @@
     </w:p>
     <w:p>
       <w:pPr>
-        <w:pStyle w:val="917"/>
+        <w:pStyle w:val="895"/>
         <w:keepNext w:val="false"/>
         <w:keepLines w:val="true"/>
         <w:suppressLineNumbers w:val="false"/>
@@ -2477,7 +2477,7 @@
     </w:p>
     <w:p>
       <w:pPr>
-        <w:pStyle w:val="921"/>
+        <w:pStyle w:val="899"/>
         <w:keepNext w:val="false"/>
         <w:keepLines w:val="true"/>
         <w:suppressLineNumbers w:val="false"/>
@@ -2532,7 +2532,7 @@
     </w:p>
     <w:p>
       <w:pPr>
-        <w:pStyle w:val="917"/>
+        <w:pStyle w:val="895"/>
         <w:keepNext w:val="false"/>
         <w:keepLines w:val="true"/>
         <w:suppressLineNumbers w:val="false"/>
@@ -2578,10 +2578,10 @@
         <w:t xml:space="preserve">Proguide</w:t>
         <w:tab/>
       </w:r>
-      <w:hyperlink r:id="rId16" w:tooltip="https://github.com/mrf-dot/proguide" w:history="1">
+      <w:hyperlink r:id="rId14" w:tooltip="https://github.com/mrf-dot/proguide" w:history="1">
         <w:r>
           <w:rPr>
-            <w:rStyle w:val="896"/>
+            <w:rStyle w:val="874"/>
             <w:rFonts w:ascii="Times New Roman" w:hAnsi="Times New Roman" w:eastAsia="Times New Roman" w:cs="Times New Roman"/>
             <w:b/>
             <w:bCs/>
@@ -2616,7 +2616,7 @@
     </w:p>
     <w:p>
       <w:pPr>
-        <w:pStyle w:val="917"/>
+        <w:pStyle w:val="895"/>
         <w:keepNext w:val="false"/>
         <w:keepLines w:val="true"/>
         <w:suppressLineNumbers w:val="false"/>
@@ -2710,7 +2710,7 @@
     </w:p>
     <w:p>
       <w:pPr>
-        <w:pStyle w:val="917"/>
+        <w:pStyle w:val="895"/>
         <w:keepNext w:val="false"/>
         <w:keepLines w:val="true"/>
         <w:numPr>
@@ -2791,7 +2791,7 @@
     </w:p>
     <w:p>
       <w:pPr>
-        <w:pStyle w:val="917"/>
+        <w:pStyle w:val="895"/>
         <w:keepNext w:val="false"/>
         <w:keepLines w:val="true"/>
         <w:numPr>
@@ -2870,7 +2870,89 @@
     </w:p>
     <w:p>
       <w:pPr>
-        <w:pStyle w:val="917"/>
+        <w:pStyle w:val="895"/>
+        <w:keepNext w:val="false"/>
+        <w:keepLines w:val="true"/>
+        <w:numPr>
+          <w:ilvl w:val="0"/>
+          <w:numId w:val="27"/>
+        </w:numPr>
+        <w:suppressLineNumbers w:val="false"/>
+        <w:pBdr/>
+        <w:tabs>
+          <w:tab w:val="center" w:leader="none" w:pos="5400"/>
+          <w:tab w:val="right" w:leader="none" w:pos="12240"/>
+        </w:tabs>
+        <w:spacing w:after="0" w:before="0" w:line="240" w:lineRule="auto"/>
+        <w:ind/>
+        <w:contextualSpacing w:val="false"/>
+        <w:jc w:val="left"/>
+        <w:rPr>
+          <w:rFonts w:ascii="Times New Roman" w:hAnsi="Times New Roman" w:eastAsia="Times New Roman" w:cs="Times New Roman"/>
+          <w:b w:val="0"/>
+          <w:bCs w:val="0"/>
+          <w:i w:val="0"/>
+          <w:color w:val="000000" w:themeColor="text1"/>
+          <w:sz w:val="20"/>
+          <w:szCs w:val="20"/>
+        </w:rPr>
+      </w:pPr>
+      <w:r>
+        <w:rPr>
+          <w:rFonts w:ascii="Times New Roman" w:hAnsi="Times New Roman" w:eastAsia="Times New Roman" w:cs="Times New Roman"/>
+          <w:b w:val="0"/>
+          <w:bCs w:val="0"/>
+          <w:i w:val="0"/>
+          <w:iCs w:val="0"/>
+          <w:color w:val="000000" w:themeColor="text1"/>
+          <w:sz w:val="20"/>
+          <w:szCs w:val="20"/>
+          <w:highlight w:val="none"/>
+        </w:rPr>
+        <w:t xml:space="preserve">Compiled using the GNU document formatting tool Groff </w:t>
+      </w:r>
+      <w:r>
+        <w:rPr>
+          <w:rFonts w:ascii="Times New Roman" w:hAnsi="Times New Roman" w:eastAsia="Times New Roman" w:cs="Times New Roman"/>
+          <w:b w:val="0"/>
+          <w:bCs w:val="0"/>
+          <w:i w:val="0"/>
+          <w:iCs w:val="0"/>
+          <w:color w:val="000000" w:themeColor="text1"/>
+          <w:sz w:val="20"/>
+          <w:szCs w:val="20"/>
+          <w:highlight w:val="none"/>
+        </w:rPr>
+        <w:t xml:space="preserve">and edited with the VI command line editor.</w:t>
+      </w:r>
+      <w:r>
+        <w:rPr>
+          <w:rFonts w:ascii="Times New Roman" w:hAnsi="Times New Roman" w:eastAsia="Times New Roman" w:cs="Times New Roman"/>
+          <w:b w:val="0"/>
+          <w:bCs w:val="0"/>
+          <w:i w:val="0"/>
+          <w:iCs w:val="0"/>
+          <w:color w:val="000000" w:themeColor="text1"/>
+          <w:sz w:val="20"/>
+          <w:szCs w:val="20"/>
+          <w:highlight w:val="none"/>
+        </w:rPr>
+      </w:r>
+      <w:r>
+        <w:rPr>
+          <w:rFonts w:ascii="Times New Roman" w:hAnsi="Times New Roman" w:eastAsia="Times New Roman" w:cs="Times New Roman"/>
+          <w:b w:val="0"/>
+          <w:bCs w:val="0"/>
+          <w:i w:val="0"/>
+          <w:color w:val="000000" w:themeColor="text1"/>
+          <w:sz w:val="20"/>
+          <w:szCs w:val="20"/>
+        </w:rPr>
+      </w:r>
+    </w:p>
+    <w:p>
+      <w:pPr>
+        <w:pStyle w:val="895"/>
         <w:keepNext w:val="false"/>
         <w:keepLines w:val="true"/>
         <w:suppressLineNumbers w:val="false"/>
@@ -2906,10 +2988,10 @@
         <w:t xml:space="preserve">YT</w:t>
         <w:tab/>
       </w:r>
-      <w:hyperlink r:id="rId17" w:tooltip="https://github.com/mrf-dot/yt" w:history="1">
+      <w:hyperlink r:id="rId15" w:tooltip="https://github.com/mrf-dot/yt" w:history="1">
         <w:r>
           <w:rPr>
-            <w:rStyle w:val="896"/>
+            <w:rStyle w:val="874"/>
             <w:rFonts w:ascii="Times New Roman" w:hAnsi="Times New Roman" w:eastAsia="Times New Roman" w:cs="Times New Roman"/>
             <w:b/>
             <w:bCs/>
@@ -2922,7 +3004,7 @@
         </w:r>
         <w:r>
           <w:rPr>
-            <w:rStyle w:val="896"/>
+            <w:rStyle w:val="874"/>
             <w:rFonts w:ascii="Times New Roman" w:hAnsi="Times New Roman" w:eastAsia="Times New Roman" w:cs="Times New Roman"/>
             <w:b w:val="0"/>
             <w:bCs w:val="0"/>
@@ -2934,7 +3016,7 @@
         </w:r>
         <w:r>
           <w:rPr>
-            <w:rStyle w:val="896"/>
+            <w:rStyle w:val="874"/>
             <w:rFonts w:ascii="Times New Roman" w:hAnsi="Times New Roman" w:eastAsia="Times New Roman" w:cs="Times New Roman"/>
             <w:b/>
             <w:bCs/>
@@ -2971,7 +3053,7 @@
     </w:p>
     <w:p>
       <w:pPr>
-        <w:pStyle w:val="917"/>
+        <w:pStyle w:val="895"/>
         <w:keepNext w:val="false"/>
         <w:keepLines w:val="true"/>
         <w:suppressLineNumbers w:val="false"/>
@@ -3058,7 +3140,7 @@
     </w:p>
     <w:p>
       <w:pPr>
-        <w:pStyle w:val="917"/>
+        <w:pStyle w:val="895"/>
         <w:keepNext w:val="false"/>
         <w:keepLines w:val="true"/>
         <w:numPr>
@@ -3126,7 +3208,7 @@
     </w:p>
     <w:p>
       <w:pPr>
-        <w:pStyle w:val="917"/>
+        <w:pStyle w:val="895"/>
         <w:keepNext w:val="false"/>
         <w:keepLines w:val="true"/>
         <w:numPr>
@@ -3194,7 +3276,63 @@
     </w:p>
     <w:p>
       <w:pPr>
-        <w:pStyle w:val="917"/>
+        <w:pStyle w:val="895"/>
+        <w:keepNext w:val="false"/>
+        <w:keepLines w:val="true"/>
+        <w:numPr>
+          <w:ilvl w:val="0"/>
+          <w:numId w:val="28"/>
+        </w:numPr>
+        <w:suppressLineNumbers w:val="false"/>
+        <w:pBdr/>
+        <w:tabs>
+          <w:tab w:val="right" w:leader="none" w:pos="12240"/>
+        </w:tabs>
+        <w:spacing w:after="0" w:before="0" w:line="240" w:lineRule="auto"/>
+        <w:ind/>
+        <w:contextualSpacing w:val="false"/>
+        <w:jc w:val="left"/>
+        <w:rPr>
+          <w:rFonts w:ascii="Times New Roman" w:hAnsi="Times New Roman" w:cs="Times New Roman"/>
+          <w:b w:val="0"/>
+          <w:bCs w:val="0"/>
+          <w:i w:val="0"/>
+          <w:color w:val="000000" w:themeColor="text1"/>
+          <w:sz w:val="20"/>
+          <w:szCs w:val="20"/>
+          <w:highlight w:val="none"/>
+        </w:rPr>
+      </w:pPr>
+      <w:r>
+        <w:rPr>
+          <w:rFonts w:ascii="Times New Roman" w:hAnsi="Times New Roman" w:eastAsia="Times New Roman" w:cs="Times New Roman"/>
+          <w:b w:val="0"/>
+          <w:bCs w:val="0"/>
+          <w:i w:val="0"/>
+          <w:iCs w:val="0"/>
+          <w:color w:val="000000" w:themeColor="text1"/>
+          <w:sz w:val="20"/>
+          <w:szCs w:val="20"/>
+          <w:highlight w:val="none"/>
+        </w:rPr>
+        <w:t xml:space="preserve">Features include playing a video from cache, downloading a video or audio file, and downloading playlists.</w:t>
+      </w:r>
+      <w:r>
+        <w:rPr>
+          <w:rFonts w:ascii="Times New Roman" w:hAnsi="Times New Roman" w:cs="Times New Roman"/>
+          <w:b w:val="0"/>
+          <w:bCs w:val="0"/>
+          <w:i w:val="0"/>
+          <w:color w:val="000000" w:themeColor="text1"/>
+          <w:sz w:val="20"/>
+          <w:szCs w:val="20"/>
+          <w:highlight w:val="none"/>
+        </w:rPr>
+      </w:r>
+    </w:p>
+    <w:p>
+      <w:pPr>
+        <w:pStyle w:val="895"/>
         <w:keepNext w:val="false"/>
         <w:keepLines w:val="true"/>
         <w:suppressLineNumbers w:val="false"/>
@@ -3243,10 +3381,10 @@
         <w:t xml:space="preserve">Blackjack</w:t>
         <w:tab/>
       </w:r>
-      <w:hyperlink r:id="rId18" w:tooltip="https://github.com/mrf-dot/blackjack" w:history="1">
+      <w:hyperlink r:id="rId16" w:tooltip="https://github.com/mrf-dot/blackjack" w:history="1">
         <w:r>
           <w:rPr>
-            <w:rStyle w:val="896"/>
+            <w:rStyle w:val="874"/>
             <w:rFonts w:ascii="Times New Roman" w:hAnsi="Times New Roman" w:eastAsia="Times New Roman" w:cs="Times New Roman"/>
             <w:b/>
             <w:bCs/>
@@ -3287,7 +3425,7 @@
     </w:p>
     <w:p>
       <w:pPr>
-        <w:pStyle w:val="917"/>
+        <w:pStyle w:val="895"/>
         <w:keepNext w:val="false"/>
         <w:keepLines w:val="true"/>
         <w:suppressLineNumbers w:val="false"/>
@@ -3370,7 +3508,7 @@
     </w:p>
     <w:p>
       <w:pPr>
-        <w:pStyle w:val="917"/>
+        <w:pStyle w:val="895"/>
         <w:keepNext w:val="false"/>
         <w:keepLines w:val="true"/>
         <w:numPr>
@@ -3450,7 +3588,7 @@
     </w:p>
     <w:p>
       <w:pPr>
-        <w:pStyle w:val="917"/>
+        <w:pStyle w:val="895"/>
         <w:keepNext w:val="false"/>
         <w:keepLines w:val="true"/>
         <w:numPr>
@@ -3514,7 +3652,7 @@
     </w:p>
     <w:p>
       <w:pPr>
-        <w:pStyle w:val="917"/>
+        <w:pStyle w:val="895"/>
         <w:keepNext w:val="false"/>
         <w:keepLines w:val="true"/>
         <w:numPr>
@@ -3578,7 +3716,7 @@
     </w:p>
     <w:p>
       <w:pPr>
-        <w:pStyle w:val="917"/>
+        <w:pStyle w:val="895"/>
         <w:keepNext w:val="false"/>
         <w:keepLines w:val="true"/>
         <w:suppressLineNumbers w:val="false"/>
@@ -3633,7 +3771,7 @@
     </w:p>
     <w:p>
       <w:pPr>
-        <w:pStyle w:val="921"/>
+        <w:pStyle w:val="899"/>
         <w:keepNext w:val="false"/>
         <w:keepLines w:val="true"/>
         <w:suppressLineNumbers w:val="false"/>
@@ -3691,7 +3829,7 @@
     </w:p>
     <w:p>
       <w:pPr>
-        <w:pStyle w:val="917"/>
+        <w:pStyle w:val="895"/>
         <w:keepNext w:val="false"/>
         <w:keepLines w:val="true"/>
         <w:suppressLineNumbers w:val="false"/>
@@ -3735,7 +3873,7 @@
     </w:p>
     <w:p>
       <w:pPr>
-        <w:pStyle w:val="917"/>
+        <w:pStyle w:val="895"/>
         <w:keepNext w:val="false"/>
         <w:keepLines w:val="true"/>
         <w:suppressLineNumbers w:val="false"/>
@@ -3796,9 +3934,9 @@
       <w:r>
         <w:rPr>
           <w:rFonts w:ascii="Times New Roman" w:hAnsi="Times New Roman" w:cs="Times New Roman"/>
-          <w:color w:val="000000" w:themeColor="text1"/>
           <w:sz w:val="20"/>
           <w:szCs w:val="20"/>
+          <w:highlight w:val="none"/>
         </w:rPr>
       </w:r>
       <w:r>
@@ -3812,7 +3950,7 @@
     </w:p>
     <w:p>
       <w:pPr>
-        <w:pStyle w:val="917"/>
+        <w:pStyle w:val="895"/>
         <w:keepNext w:val="false"/>
         <w:keepLines w:val="true"/>
         <w:suppressLineNumbers w:val="false"/>
@@ -3831,14 +3969,6 @@
           <w:szCs w:val="20"/>
         </w:rPr>
       </w:pPr>
-      <w:r>
-        <w:rPr>
-          <w:rFonts w:ascii="Times New Roman" w:hAnsi="Times New Roman" w:cs="Times New Roman"/>
-          <w:sz w:val="20"/>
-          <w:szCs w:val="20"/>
-          <w:highlight w:val="none"/>
-        </w:rPr>
-      </w:r>
       <w:r>
         <w:rPr>
           <w:rFonts w:ascii="Times New Roman" w:hAnsi="Times New Roman" w:cs="Times New Roman"/>
@@ -3855,10 +3985,18 @@
           <w:szCs w:val="20"/>
         </w:rPr>
       </w:r>
+      <w:r>
+        <w:rPr>
+          <w:rFonts w:ascii="Times New Roman" w:hAnsi="Times New Roman" w:cs="Times New Roman"/>
+          <w:color w:val="000000" w:themeColor="text1"/>
+          <w:sz w:val="20"/>
+          <w:szCs w:val="20"/>
+        </w:rPr>
+      </w:r>
     </w:p>
     <w:p>
       <w:pPr>
-        <w:pStyle w:val="921"/>
+        <w:pStyle w:val="899"/>
         <w:keepNext w:val="false"/>
         <w:keepLines w:val="true"/>
         <w:suppressLineNumbers w:val="false"/>
@@ -3913,7 +4051,7 @@
     </w:p>
     <w:p>
       <w:pPr>
-        <w:pStyle w:val="917"/>
+        <w:pStyle w:val="895"/>
         <w:keepNext w:val="false"/>
         <w:keepLines w:val="true"/>
         <w:suppressLineNumbers w:val="false"/>
@@ -3967,7 +4105,7 @@
     </w:p>
     <w:p>
       <w:pPr>
-        <w:pStyle w:val="917"/>
+        <w:pStyle w:val="895"/>
         <w:keepNext w:val="false"/>
         <w:keepLines w:val="true"/>
         <w:suppressLineNumbers w:val="false"/>
@@ -4029,7 +4167,7 @@
     </w:p>
     <w:p>
       <w:pPr>
-        <w:pStyle w:val="917"/>
+        <w:pStyle w:val="895"/>
         <w:keepNext w:val="false"/>
         <w:keepLines w:val="true"/>
         <w:suppressLineNumbers w:val="false"/>
@@ -4091,7 +4229,7 @@
     </w:p>
     <w:p>
       <w:pPr>
-        <w:pStyle w:val="917"/>
+        <w:pStyle w:val="895"/>
         <w:keepNext w:val="false"/>
         <w:keepLines w:val="true"/>
         <w:suppressLineNumbers w:val="false"/>
@@ -4161,13 +4299,11 @@
       </w:r>
     </w:p>
     <w:sectPr>
-      <w:headerReference w:type="default" r:id="rId9"/>
-      <w:footerReference w:type="default" r:id="rId10"/>
       <w:footnotePr/>
       <w:endnotePr/>
       <w:type w:val="nextPage"/>
       <w:pgSz w:h="15840" w:orient="landscape" w:w="12240"/>
-      <w:pgMar w:top="-720" w:right="720" w:bottom="0" w:left="720" w:header="1134" w:footer="1134" w:gutter="0"/>
+      <w:pgMar w:top="720" w:right="720" w:bottom="720" w:left="720" w:header="1134" w:footer="1134" w:gutter="0"/>
       <w:cols w:num="1" w:sep="0" w:space="708" w:equalWidth="1"/>
     </w:sectPr>
   </w:body>
@@ -4207,49 +4343,6 @@
 </w:endnotes>
 </file>
 
-<file path=word/footer1.xml><?xml version="1.0" encoding="utf-8"?>
-<w:ftr xmlns:wpc="http://schemas.microsoft.com/office/word/2010/wordprocessingCanvas" xmlns:mc="http://schemas.openxmlformats.org/markup-compatibility/2006" xmlns:o="urn:schemas-microsoft-com:office:office" xmlns:r="http://schemas.openxmlformats.org/officeDocument/2006/relationships" xmlns:m="http://schemas.openxmlformats.org/officeDocument/2006/math" xmlns:v="urn:schemas-microsoft-com:vml" xmlns:wp14="http://schemas.microsoft.com/office/word/2010/wordprocessingDrawing" xmlns:wp="http://schemas.openxmlformats.org/drawingml/2006/wordprocessingDrawing" xmlns:w10="urn:schemas-microsoft-com:office:word" xmlns:w="http://schemas.openxmlformats.org/wordprocessingml/2006/main" xmlns:w14="http://schemas.microsoft.com/office/word/2010/wordml" xmlns:w15="http://schemas.microsoft.com/office/word/2012/wordml" xmlns:wpg="http://schemas.microsoft.com/office/word/2010/wordprocessingGroup" xmlns:wpi="http://schemas.microsoft.com/office/word/2010/wordprocessingInk" xmlns:wne="http://schemas.microsoft.com/office/word/2006/wordml" xmlns:a="http://schemas.openxmlformats.org/drawingml/2006/main" xmlns:wps="http://schemas.microsoft.com/office/word/2010/wordprocessingShape" mc:Ignorable="w14 w15 wp14">
-  <w:p>
-    <w:pPr>
-      <w:pStyle w:val="767"/>
-      <w:pBdr/>
-      <w:spacing/>
-      <w:ind/>
-      <w:rPr>
-        <w:color w:val="auto"/>
-        <w:sz w:val="2"/>
-        <w:szCs w:val="2"/>
-        <w:highlight w:val="none"/>
-      </w:rPr>
-    </w:pPr>
-    <w:r>
-      <w:rPr>
-        <w:color w:val="auto"/>
-        <w:sz w:val="2"/>
-        <w:szCs w:val="2"/>
-        <w:highlight w:val="none"/>
-      </w:rPr>
-    </w:r>
-    <w:r>
-      <w:rPr>
-        <w:color w:val="auto"/>
-        <w:sz w:val="2"/>
-        <w:szCs w:val="2"/>
-        <w:highlight w:val="none"/>
-      </w:rPr>
-    </w:r>
-    <w:r>
-      <w:rPr>
-        <w:color w:val="auto"/>
-        <w:sz w:val="2"/>
-        <w:szCs w:val="2"/>
-        <w:highlight w:val="none"/>
-      </w:rPr>
-    </w:r>
-  </w:p>
-</w:ftr>
-</file>
-
 <file path=word/footnotes.xml><?xml version="1.0" encoding="utf-8"?>
 <w:footnotes xmlns:wpc="http://schemas.microsoft.com/office/word/2010/wordprocessingCanvas" xmlns:mc="http://schemas.openxmlformats.org/markup-compatibility/2006" xmlns:o="urn:schemas-microsoft-com:office:office" xmlns:r="http://schemas.openxmlformats.org/officeDocument/2006/relationships" xmlns:m="http://schemas.openxmlformats.org/officeDocument/2006/math" xmlns:v="urn:schemas-microsoft-com:vml" xmlns:wp14="http://schemas.microsoft.com/office/word/2010/wordprocessingDrawing" xmlns:wp="http://schemas.openxmlformats.org/drawingml/2006/wordprocessingDrawing" xmlns:w10="urn:schemas-microsoft-com:office:word" xmlns:w="http://schemas.openxmlformats.org/wordprocessingml/2006/main" xmlns:w14="http://schemas.microsoft.com/office/word/2010/wordml" xmlns:w15="http://schemas.microsoft.com/office/word/2012/wordml" xmlns:wpg="http://schemas.microsoft.com/office/word/2010/wordprocessingGroup" xmlns:wpi="http://schemas.microsoft.com/office/word/2010/wordprocessingInk" xmlns:wne="http://schemas.microsoft.com/office/word/2006/wordml" xmlns:a="http://schemas.openxmlformats.org/drawingml/2006/main" xmlns:wps="http://schemas.microsoft.com/office/word/2010/wordprocessingShape" mc:Ignorable="w14 w15 wp14">
   <w:footnote w:type="separator" w:id="-1">
@@ -4281,21 +4374,6 @@
     </w:p>
   </w:footnote>
 </w:footnotes>
-</file>
-
-<file path=word/header1.xml><?xml version="1.0" encoding="utf-8"?>
-<w:hdr xmlns:wpc="http://schemas.microsoft.com/office/word/2010/wordprocessingCanvas" xmlns:mc="http://schemas.openxmlformats.org/markup-compatibility/2006" xmlns:o="urn:schemas-microsoft-com:office:office" xmlns:r="http://schemas.openxmlformats.org/officeDocument/2006/relationships" xmlns:m="http://schemas.openxmlformats.org/officeDocument/2006/math" xmlns:v="urn:schemas-microsoft-com:vml" xmlns:wp14="http://schemas.microsoft.com/office/word/2010/wordprocessingDrawing" xmlns:wp="http://schemas.openxmlformats.org/drawingml/2006/wordprocessingDrawing" xmlns:w10="urn:schemas-microsoft-com:office:word" xmlns:w="http://schemas.openxmlformats.org/wordprocessingml/2006/main" xmlns:w14="http://schemas.microsoft.com/office/word/2010/wordml" xmlns:w15="http://schemas.microsoft.com/office/word/2012/wordml" xmlns:wpg="http://schemas.microsoft.com/office/word/2010/wordprocessingGroup" xmlns:wpi="http://schemas.microsoft.com/office/word/2010/wordprocessingInk" xmlns:wne="http://schemas.microsoft.com/office/word/2006/wordml" xmlns:a="http://schemas.openxmlformats.org/drawingml/2006/main" xmlns:wps="http://schemas.microsoft.com/office/word/2010/wordprocessingShape" mc:Ignorable="w14 w15 wp14">
-  <w:p>
-    <w:pPr>
-      <w:pBdr/>
-      <w:spacing/>
-      <w:ind/>
-      <w:rPr/>
-    </w:pPr>
-    <w:r/>
-    <w:r/>
-  </w:p>
-</w:hdr>
 </file>
 
 <file path=word/numbering.xml><?xml version="1.0" encoding="utf-8"?>
@@ -8848,7 +8926,7 @@
     <w:lsdException w:name="Bibliography" w:uiPriority="37"/>
     <w:lsdException w:name="TOC Heading" w:uiPriority="39" w:qFormat="1"/>
   </w:latentStyles>
-  <w:style w:type="paragraph" w:styleId="736">
+  <w:style w:type="paragraph" w:styleId="714">
     <w:name w:val="Normal"/>
     <w:qFormat/>
     <w:pPr>
@@ -8857,11 +8935,11 @@
       <w:ind/>
     </w:pPr>
   </w:style>
-  <w:style w:type="paragraph" w:styleId="737">
+  <w:style w:type="paragraph" w:styleId="715">
     <w:name w:val="Heading 1"/>
-    <w:basedOn w:val="736"/>
-    <w:next w:val="736"/>
-    <w:link w:val="738"/>
+    <w:basedOn w:val="714"/>
+    <w:next w:val="714"/>
+    <w:link w:val="716"/>
     <w:uiPriority w:val="9"/>
     <w:qFormat/>
     <w:pPr>
@@ -8878,9 +8956,9 @@
       <w:szCs w:val="40"/>
     </w:rPr>
   </w:style>
-  <w:style w:type="character" w:styleId="738">
+  <w:style w:type="character" w:styleId="716">
     <w:name w:val="Heading 1 Char"/>
-    <w:link w:val="737"/>
+    <w:link w:val="715"/>
     <w:uiPriority w:val="9"/>
     <w:pPr>
       <w:pBdr/>
@@ -8893,11 +8971,11 @@
       <w:szCs w:val="40"/>
     </w:rPr>
   </w:style>
-  <w:style w:type="paragraph" w:styleId="739">
+  <w:style w:type="paragraph" w:styleId="717">
     <w:name w:val="Heading 2"/>
-    <w:basedOn w:val="736"/>
-    <w:next w:val="736"/>
-    <w:link w:val="740"/>
+    <w:basedOn w:val="714"/>
+    <w:next w:val="714"/>
+    <w:link w:val="718"/>
     <w:uiPriority w:val="9"/>
     <w:unhideWhenUsed/>
     <w:qFormat/>
@@ -8914,9 +8992,9 @@
       <w:sz w:val="34"/>
     </w:rPr>
   </w:style>
-  <w:style w:type="character" w:styleId="740">
+  <w:style w:type="character" w:styleId="718">
     <w:name w:val="Heading 2 Char"/>
-    <w:link w:val="739"/>
+    <w:link w:val="717"/>
     <w:uiPriority w:val="9"/>
     <w:pPr>
       <w:pBdr/>
@@ -8928,11 +9006,11 @@
       <w:sz w:val="34"/>
     </w:rPr>
   </w:style>
-  <w:style w:type="paragraph" w:styleId="741">
+  <w:style w:type="paragraph" w:styleId="719">
     <w:name w:val="Heading 3"/>
-    <w:basedOn w:val="736"/>
-    <w:next w:val="736"/>
-    <w:link w:val="742"/>
+    <w:basedOn w:val="714"/>
+    <w:next w:val="714"/>
+    <w:link w:val="720"/>
     <w:uiPriority w:val="9"/>
     <w:unhideWhenUsed/>
     <w:qFormat/>
@@ -8950,9 +9028,9 @@
       <w:szCs w:val="30"/>
     </w:rPr>
   </w:style>
-  <w:style w:type="character" w:styleId="742">
+  <w:style w:type="character" w:styleId="720">
     <w:name w:val="Heading 3 Char"/>
-    <w:link w:val="741"/>
+    <w:link w:val="719"/>
     <w:uiPriority w:val="9"/>
     <w:pPr>
       <w:pBdr/>
@@ -8965,11 +9043,11 @@
       <w:szCs w:val="30"/>
     </w:rPr>
   </w:style>
-  <w:style w:type="paragraph" w:styleId="743">
+  <w:style w:type="paragraph" w:styleId="721">
     <w:name w:val="Heading 4"/>
-    <w:basedOn w:val="736"/>
-    <w:next w:val="736"/>
-    <w:link w:val="744"/>
+    <w:basedOn w:val="714"/>
+    <w:next w:val="714"/>
+    <w:link w:val="722"/>
     <w:uiPriority w:val="9"/>
     <w:unhideWhenUsed/>
     <w:qFormat/>
@@ -8989,9 +9067,9 @@
       <w:szCs w:val="26"/>
     </w:rPr>
   </w:style>
-  <w:style w:type="character" w:styleId="744">
+  <w:style w:type="character" w:styleId="722">
     <w:name w:val="Heading 4 Char"/>
-    <w:link w:val="743"/>
+    <w:link w:val="721"/>
     <w:uiPriority w:val="9"/>
     <w:pPr>
       <w:pBdr/>
@@ -9006,11 +9084,11 @@
       <w:szCs w:val="26"/>
     </w:rPr>
   </w:style>
-  <w:style w:type="paragraph" w:styleId="745">
+  <w:style w:type="paragraph" w:styleId="723">
     <w:name w:val="Heading 5"/>
-    <w:basedOn w:val="736"/>
-    <w:next w:val="736"/>
-    <w:link w:val="746"/>
+    <w:basedOn w:val="714"/>
+    <w:next w:val="714"/>
+    <w:link w:val="724"/>
     <w:uiPriority w:val="9"/>
     <w:unhideWhenUsed/>
     <w:qFormat/>
@@ -9030,9 +9108,9 @@
       <w:szCs w:val="24"/>
     </w:rPr>
   </w:style>
-  <w:style w:type="character" w:styleId="746">
+  <w:style w:type="character" w:styleId="724">
     <w:name w:val="Heading 5 Char"/>
-    <w:link w:val="745"/>
+    <w:link w:val="723"/>
     <w:uiPriority w:val="9"/>
     <w:pPr>
       <w:pBdr/>
@@ -9047,11 +9125,11 @@
       <w:szCs w:val="24"/>
     </w:rPr>
   </w:style>
-  <w:style w:type="paragraph" w:styleId="747">
+  <w:style w:type="paragraph" w:styleId="725">
     <w:name w:val="Heading 6"/>
-    <w:basedOn w:val="736"/>
-    <w:next w:val="736"/>
-    <w:link w:val="748"/>
+    <w:basedOn w:val="714"/>
+    <w:next w:val="714"/>
+    <w:link w:val="726"/>
     <w:uiPriority w:val="9"/>
     <w:unhideWhenUsed/>
     <w:qFormat/>
@@ -9071,9 +9149,9 @@
       <w:szCs w:val="22"/>
     </w:rPr>
   </w:style>
-  <w:style w:type="character" w:styleId="748">
+  <w:style w:type="character" w:styleId="726">
     <w:name w:val="Heading 6 Char"/>
-    <w:link w:val="747"/>
+    <w:link w:val="725"/>
     <w:uiPriority w:val="9"/>
     <w:pPr>
       <w:pBdr/>
@@ -9088,11 +9166,11 @@
       <w:szCs w:val="22"/>
     </w:rPr>
   </w:style>
-  <w:style w:type="paragraph" w:styleId="749">
+  <w:style w:type="paragraph" w:styleId="727">
     <w:name w:val="Heading 7"/>
-    <w:basedOn w:val="736"/>
-    <w:next w:val="736"/>
-    <w:link w:val="750"/>
+    <w:basedOn w:val="714"/>
+    <w:next w:val="714"/>
+    <w:link w:val="728"/>
     <w:uiPriority w:val="9"/>
     <w:unhideWhenUsed/>
     <w:qFormat/>
@@ -9114,9 +9192,9 @@
       <w:szCs w:val="22"/>
     </w:rPr>
   </w:style>
-  <w:style w:type="character" w:styleId="750">
+  <w:style w:type="character" w:styleId="728">
     <w:name w:val="Heading 7 Char"/>
-    <w:link w:val="749"/>
+    <w:link w:val="727"/>
     <w:uiPriority w:val="9"/>
     <w:pPr>
       <w:pBdr/>
@@ -9133,11 +9211,11 @@
       <w:szCs w:val="22"/>
     </w:rPr>
   </w:style>
-  <w:style w:type="paragraph" w:styleId="751">
+  <w:style w:type="paragraph" w:styleId="729">
     <w:name w:val="Heading 8"/>
-    <w:basedOn w:val="736"/>
-    <w:next w:val="736"/>
-    <w:link w:val="752"/>
+    <w:basedOn w:val="714"/>
+    <w:next w:val="714"/>
+    <w:link w:val="730"/>
     <w:uiPriority w:val="9"/>
     <w:unhideWhenUsed/>
     <w:qFormat/>
@@ -9157,9 +9235,9 @@
       <w:szCs w:val="22"/>
     </w:rPr>
   </w:style>
-  <w:style w:type="character" w:styleId="752">
+  <w:style w:type="character" w:styleId="730">
     <w:name w:val="Heading 8 Char"/>
-    <w:link w:val="751"/>
+    <w:link w:val="729"/>
     <w:uiPriority w:val="9"/>
     <w:pPr>
       <w:pBdr/>
@@ -9174,11 +9252,11 @@
       <w:szCs w:val="22"/>
     </w:rPr>
   </w:style>
-  <w:style w:type="paragraph" w:styleId="753">
+  <w:style w:type="paragraph" w:styleId="731">
     <w:name w:val="Heading 9"/>
-    <w:basedOn w:val="736"/>
-    <w:next w:val="736"/>
-    <w:link w:val="754"/>
+    <w:basedOn w:val="714"/>
+    <w:next w:val="714"/>
+    <w:link w:val="732"/>
     <w:uiPriority w:val="9"/>
     <w:unhideWhenUsed/>
     <w:qFormat/>
@@ -9198,9 +9276,9 @@
       <w:szCs w:val="21"/>
     </w:rPr>
   </w:style>
-  <w:style w:type="character" w:styleId="754">
+  <w:style w:type="character" w:styleId="732">
     <w:name w:val="Heading 9 Char"/>
-    <w:link w:val="753"/>
+    <w:link w:val="731"/>
     <w:uiPriority w:val="9"/>
     <w:pPr>
       <w:pBdr/>
@@ -9215,9 +9293,9 @@
       <w:szCs w:val="21"/>
     </w:rPr>
   </w:style>
-  <w:style w:type="paragraph" w:styleId="755">
+  <w:style w:type="paragraph" w:styleId="733">
     <w:name w:val="List Paragraph"/>
-    <w:basedOn w:val="736"/>
+    <w:basedOn w:val="714"/>
     <w:uiPriority w:val="34"/>
     <w:qFormat/>
     <w:pPr>
@@ -9227,7 +9305,7 @@
       <w:contextualSpacing w:val="true"/>
     </w:pPr>
   </w:style>
-  <w:style w:type="paragraph" w:styleId="756">
+  <w:style w:type="paragraph" w:styleId="734">
     <w:name w:val="No Spacing"/>
     <w:uiPriority w:val="1"/>
     <w:qFormat/>
@@ -9237,11 +9315,11 @@
       <w:ind/>
     </w:pPr>
   </w:style>
-  <w:style w:type="paragraph" w:styleId="757">
+  <w:style w:type="paragraph" w:styleId="735">
     <w:name w:val="Title"/>
-    <w:basedOn w:val="736"/>
-    <w:next w:val="736"/>
-    <w:link w:val="758"/>
+    <w:basedOn w:val="714"/>
+    <w:next w:val="714"/>
+    <w:link w:val="736"/>
     <w:uiPriority w:val="10"/>
     <w:qFormat/>
     <w:pPr>
@@ -9255,9 +9333,9 @@
       <w:szCs w:val="48"/>
     </w:rPr>
   </w:style>
-  <w:style w:type="character" w:styleId="758">
+  <w:style w:type="character" w:styleId="736">
     <w:name w:val="Title Char"/>
-    <w:link w:val="757"/>
+    <w:link w:val="735"/>
     <w:uiPriority w:val="10"/>
     <w:pPr>
       <w:pBdr/>
@@ -9269,11 +9347,11 @@
       <w:szCs w:val="48"/>
     </w:rPr>
   </w:style>
-  <w:style w:type="paragraph" w:styleId="759">
+  <w:style w:type="paragraph" w:styleId="737">
     <w:name w:val="Subtitle"/>
-    <w:basedOn w:val="736"/>
-    <w:next w:val="736"/>
-    <w:link w:val="760"/>
+    <w:basedOn w:val="714"/>
+    <w:next w:val="714"/>
+    <w:link w:val="738"/>
     <w:uiPriority w:val="11"/>
     <w:qFormat/>
     <w:pPr>
@@ -9286,9 +9364,9 @@
       <w:szCs w:val="24"/>
     </w:rPr>
   </w:style>
-  <w:style w:type="character" w:styleId="760">
+  <w:style w:type="character" w:styleId="738">
     <w:name w:val="Subtitle Char"/>
-    <w:link w:val="759"/>
+    <w:link w:val="737"/>
     <w:uiPriority w:val="11"/>
     <w:pPr>
       <w:pBdr/>
@@ -9300,11 +9378,11 @@
       <w:szCs w:val="24"/>
     </w:rPr>
   </w:style>
-  <w:style w:type="paragraph" w:styleId="761">
+  <w:style w:type="paragraph" w:styleId="739">
     <w:name w:val="Quote"/>
-    <w:basedOn w:val="736"/>
-    <w:next w:val="736"/>
-    <w:link w:val="762"/>
+    <w:basedOn w:val="714"/>
+    <w:next w:val="714"/>
+    <w:link w:val="740"/>
     <w:uiPriority w:val="29"/>
     <w:qFormat/>
     <w:pPr>
@@ -9316,9 +9394,9 @@
       <w:i/>
     </w:rPr>
   </w:style>
-  <w:style w:type="character" w:styleId="762">
+  <w:style w:type="character" w:styleId="740">
     <w:name w:val="Quote Char"/>
-    <w:link w:val="761"/>
+    <w:link w:val="739"/>
     <w:uiPriority w:val="29"/>
     <w:pPr>
       <w:pBdr/>
@@ -9329,11 +9407,11 @@
       <w:i/>
     </w:rPr>
   </w:style>
-  <w:style w:type="paragraph" w:styleId="763">
+  <w:style w:type="paragraph" w:styleId="741">
     <w:name w:val="Intense Quote"/>
-    <w:basedOn w:val="736"/>
-    <w:next w:val="736"/>
-    <w:link w:val="764"/>
+    <w:basedOn w:val="714"/>
+    <w:next w:val="714"/>
+    <w:link w:val="742"/>
     <w:uiPriority w:val="30"/>
     <w:qFormat/>
     <w:pPr>
@@ -9352,9 +9430,9 @@
       <w:i/>
     </w:rPr>
   </w:style>
-  <w:style w:type="character" w:styleId="764">
+  <w:style w:type="character" w:styleId="742">
     <w:name w:val="Intense Quote Char"/>
-    <w:link w:val="763"/>
+    <w:link w:val="741"/>
     <w:uiPriority w:val="30"/>
     <w:pPr>
       <w:pBdr/>
@@ -9365,10 +9443,10 @@
       <w:i/>
     </w:rPr>
   </w:style>
-  <w:style w:type="paragraph" w:styleId="765">
+  <w:style w:type="paragraph" w:styleId="743">
     <w:name w:val="Header"/>
-    <w:basedOn w:val="736"/>
-    <w:link w:val="766"/>
+    <w:basedOn w:val="714"/>
+    <w:link w:val="744"/>
     <w:uiPriority w:val="99"/>
     <w:unhideWhenUsed/>
     <w:pPr>
@@ -9381,9 +9459,9 @@
       <w:ind/>
     </w:pPr>
   </w:style>
-  <w:style w:type="character" w:styleId="766">
+  <w:style w:type="character" w:styleId="744">
     <w:name w:val="Header Char"/>
-    <w:link w:val="765"/>
+    <w:link w:val="743"/>
     <w:uiPriority w:val="99"/>
     <w:pPr>
       <w:pBdr/>
@@ -9391,10 +9469,10 @@
       <w:ind/>
     </w:pPr>
   </w:style>
-  <w:style w:type="paragraph" w:styleId="767">
+  <w:style w:type="paragraph" w:styleId="745">
     <w:name w:val="Footer"/>
-    <w:basedOn w:val="736"/>
-    <w:link w:val="769"/>
+    <w:basedOn w:val="714"/>
+    <w:link w:val="747"/>
     <w:uiPriority w:val="99"/>
     <w:unhideWhenUsed/>
     <w:pPr>
@@ -9407,9 +9485,9 @@
       <w:ind/>
     </w:pPr>
   </w:style>
-  <w:style w:type="character" w:styleId="768">
+  <w:style w:type="character" w:styleId="746">
     <w:name w:val="Footer Char"/>
-    <w:link w:val="767"/>
+    <w:link w:val="745"/>
     <w:uiPriority w:val="99"/>
     <w:pPr>
       <w:pBdr/>
@@ -9417,10 +9495,10 @@
       <w:ind/>
     </w:pPr>
   </w:style>
-  <w:style w:type="character" w:styleId="769">
+  <w:style w:type="character" w:styleId="747">
     <w:name w:val="Caption Char"/>
-    <w:basedOn w:val="919"/>
-    <w:link w:val="767"/>
+    <w:basedOn w:val="897"/>
+    <w:link w:val="745"/>
     <w:uiPriority w:val="99"/>
     <w:pPr>
       <w:pBdr/>
@@ -9428,7 +9506,7 @@
       <w:ind/>
     </w:pPr>
   </w:style>
-  <w:style w:type="table" w:styleId="770">
+  <w:style w:type="table" w:styleId="748">
     <w:name w:val="Table Grid"/>
     <w:uiPriority w:val="59"/>
     <w:pPr>
@@ -9626,7 +9704,7 @@
       </w:tcPr>
     </w:tblStylePr>
   </w:style>
-  <w:style w:type="table" w:styleId="771">
+  <w:style w:type="table" w:styleId="749">
     <w:name w:val="Table Grid Light"/>
     <w:uiPriority w:val="59"/>
     <w:pPr>
@@ -9824,7 +9902,7 @@
       </w:tcPr>
     </w:tblStylePr>
   </w:style>
-  <w:style w:type="table" w:styleId="772">
+  <w:style w:type="table" w:styleId="750">
     <w:name w:val="Plain Table 1"/>
     <w:uiPriority w:val="59"/>
     <w:pPr>
@@ -10048,7 +10126,7 @@
       </w:tcPr>
     </w:tblStylePr>
   </w:style>
-  <w:style w:type="table" w:styleId="773">
+  <w:style w:type="table" w:styleId="751">
     <w:name w:val="Plain Table 2"/>
     <w:uiPriority w:val="59"/>
     <w:pPr>
@@ -10280,7 +10358,7 @@
       </w:tcPr>
     </w:tblStylePr>
   </w:style>
-  <w:style w:type="table" w:styleId="774">
+  <w:style w:type="table" w:styleId="752">
     <w:name w:val="Plain Table 3"/>
     <w:uiPriority w:val="99"/>
     <w:pPr>
@@ -10509,7 +10587,7 @@
       </w:tcPr>
     </w:tblStylePr>
   </w:style>
-  <w:style w:type="table" w:styleId="775">
+  <w:style w:type="table" w:styleId="753">
     <w:name w:val="Plain Table 4"/>
     <w:uiPriority w:val="99"/>
     <w:pPr>
@@ -10724,7 +10802,7 @@
       </w:tcPr>
     </w:tblStylePr>
   </w:style>
-  <w:style w:type="table" w:styleId="776">
+  <w:style w:type="table" w:styleId="754">
     <w:name w:val="Plain Table 5"/>
     <w:uiPriority w:val="99"/>
     <w:pPr>
@@ -10956,7 +11034,7 @@
       </w:tcPr>
     </w:tblStylePr>
   </w:style>
-  <w:style w:type="table" w:styleId="777">
+  <w:style w:type="table" w:styleId="755">
     <w:name w:val="Grid Table 1 Light"/>
     <w:uiPriority w:val="99"/>
     <w:pPr>
@@ -11178,7 +11256,7 @@
       </w:tcPr>
     </w:tblStylePr>
   </w:style>
-  <w:style w:type="table" w:styleId="778">
+  <w:style w:type="table" w:styleId="756">
     <w:name w:val="Grid Table 1 Light - Accent 1"/>
     <w:uiPriority w:val="99"/>
     <w:pPr>
@@ -11400,7 +11478,7 @@
       </w:tcPr>
     </w:tblStylePr>
   </w:style>
-  <w:style w:type="table" w:styleId="779">
+  <w:style w:type="table" w:styleId="757">
     <w:name w:val="Grid Table 1 Light - Accent 2"/>
     <w:uiPriority w:val="99"/>
     <w:pPr>
@@ -11622,7 +11700,7 @@
       </w:tcPr>
     </w:tblStylePr>
   </w:style>
-  <w:style w:type="table" w:styleId="780">
+  <w:style w:type="table" w:styleId="758">
     <w:name w:val="Grid Table 1 Light - Accent 3"/>
     <w:uiPriority w:val="99"/>
     <w:pPr>
@@ -11844,7 +11922,7 @@
       </w:tcPr>
     </w:tblStylePr>
   </w:style>
-  <w:style w:type="table" w:styleId="781">
+  <w:style w:type="table" w:styleId="759">
     <w:name w:val="Grid Table 1 Light - Accent 4"/>
     <w:uiPriority w:val="99"/>
     <w:pPr>
@@ -12066,7 +12144,7 @@
       </w:tcPr>
     </w:tblStylePr>
   </w:style>
-  <w:style w:type="table" w:styleId="782">
+  <w:style w:type="table" w:styleId="760">
     <w:name w:val="Grid Table 1 Light - Accent 5"/>
     <w:uiPriority w:val="99"/>
     <w:pPr>
@@ -12288,7 +12366,7 @@
       </w:tcPr>
     </w:tblStylePr>
   </w:style>
-  <w:style w:type="table" w:styleId="783">
+  <w:style w:type="table" w:styleId="761">
     <w:name w:val="Grid Table 1 Light - Accent 6"/>
     <w:uiPriority w:val="99"/>
     <w:pPr>
@@ -12510,7 +12588,7 @@
       </w:tcPr>
     </w:tblStylePr>
   </w:style>
-  <w:style w:type="table" w:styleId="784">
+  <w:style w:type="table" w:styleId="762">
     <w:name w:val="Grid Table 2"/>
     <w:uiPriority w:val="99"/>
     <w:pPr>
@@ -12741,7 +12819,7 @@
       </w:tcPr>
     </w:tblStylePr>
   </w:style>
-  <w:style w:type="table" w:styleId="785">
+  <w:style w:type="table" w:styleId="763">
     <w:name w:val="Grid Table 2 - Accent 1"/>
     <w:uiPriority w:val="99"/>
     <w:pPr>
@@ -12972,7 +13050,7 @@
       </w:tcPr>
     </w:tblStylePr>
   </w:style>
-  <w:style w:type="table" w:styleId="786">
+  <w:style w:type="table" w:styleId="764">
     <w:name w:val="Grid Table 2 - Accent 2"/>
     <w:uiPriority w:val="99"/>
     <w:pPr>
@@ -13203,7 +13281,7 @@
       </w:tcPr>
     </w:tblStylePr>
   </w:style>
-  <w:style w:type="table" w:styleId="787">
+  <w:style w:type="table" w:styleId="765">
     <w:name w:val="Grid Table 2 - Accent 3"/>
     <w:uiPriority w:val="99"/>
     <w:pPr>
@@ -13434,7 +13512,7 @@
       </w:tcPr>
     </w:tblStylePr>
   </w:style>
-  <w:style w:type="table" w:styleId="788">
+  <w:style w:type="table" w:styleId="766">
     <w:name w:val="Grid Table 2 - Accent 4"/>
     <w:uiPriority w:val="99"/>
     <w:pPr>
@@ -13665,7 +13743,7 @@
       </w:tcPr>
     </w:tblStylePr>
   </w:style>
-  <w:style w:type="table" w:styleId="789">
+  <w:style w:type="table" w:styleId="767">
     <w:name w:val="Grid Table 2 - Accent 5"/>
     <w:uiPriority w:val="99"/>
     <w:pPr>
@@ -13896,7 +13974,7 @@
       </w:tcPr>
     </w:tblStylePr>
   </w:style>
-  <w:style w:type="table" w:styleId="790">
+  <w:style w:type="table" w:styleId="768">
     <w:name w:val="Grid Table 2 - Accent 6"/>
     <w:uiPriority w:val="99"/>
     <w:pPr>
@@ -14127,7 +14205,7 @@
       </w:tcPr>
     </w:tblStylePr>
   </w:style>
-  <w:style w:type="table" w:styleId="791">
+  <w:style w:type="table" w:styleId="769">
     <w:name w:val="Grid Table 3"/>
     <w:uiPriority w:val="99"/>
     <w:pPr>
@@ -14371,7 +14449,7 @@
       </w:tcPr>
     </w:tblStylePr>
   </w:style>
-  <w:style w:type="table" w:styleId="792">
+  <w:style w:type="table" w:styleId="770">
     <w:name w:val="Grid Table 3 - Accent 1"/>
     <w:uiPriority w:val="99"/>
     <w:pPr>
@@ -14615,7 +14693,7 @@
       </w:tcPr>
     </w:tblStylePr>
   </w:style>
-  <w:style w:type="table" w:styleId="793">
+  <w:style w:type="table" w:styleId="771">
     <w:name w:val="Grid Table 3 - Accent 2"/>
     <w:uiPriority w:val="99"/>
     <w:pPr>
@@ -14859,7 +14937,7 @@
       </w:tcPr>
     </w:tblStylePr>
   </w:style>
-  <w:style w:type="table" w:styleId="794">
+  <w:style w:type="table" w:styleId="772">
     <w:name w:val="Grid Table 3 - Accent 3"/>
     <w:uiPriority w:val="99"/>
     <w:pPr>
@@ -15103,7 +15181,7 @@
       </w:tcPr>
     </w:tblStylePr>
   </w:style>
-  <w:style w:type="table" w:styleId="795">
+  <w:style w:type="table" w:styleId="773">
     <w:name w:val="Grid Table 3 - Accent 4"/>
     <w:uiPriority w:val="99"/>
     <w:pPr>
@@ -15347,7 +15425,7 @@
       </w:tcPr>
     </w:tblStylePr>
   </w:style>
-  <w:style w:type="table" w:styleId="796">
+  <w:style w:type="table" w:styleId="774">
     <w:name w:val="Grid Table 3 - Accent 5"/>
     <w:uiPriority w:val="99"/>
     <w:pPr>
@@ -15591,7 +15669,7 @@
       </w:tcPr>
     </w:tblStylePr>
   </w:style>
-  <w:style w:type="table" w:styleId="797">
+  <w:style w:type="table" w:styleId="775">
     <w:name w:val="Grid Table 3 - Accent 6"/>
     <w:uiPriority w:val="99"/>
     <w:pPr>
@@ -15835,7 +15913,7 @@
       </w:tcPr>
     </w:tblStylePr>
   </w:style>
-  <w:style w:type="table" w:styleId="798">
+  <w:style w:type="table" w:styleId="776">
     <w:name w:val="Grid Table 4"/>
     <w:uiPriority w:val="59"/>
     <w:pPr>
@@ -16067,7 +16145,7 @@
       </w:tcPr>
     </w:tblStylePr>
   </w:style>
-  <w:style w:type="table" w:styleId="799">
+  <w:style w:type="table" w:styleId="777">
     <w:name w:val="Grid Table 4 - Accent 1"/>
     <w:uiPriority w:val="59"/>
     <w:pPr>
@@ -16299,7 +16377,7 @@
       </w:tcPr>
     </w:tblStylePr>
   </w:style>
-  <w:style w:type="table" w:styleId="800">
+  <w:style w:type="table" w:styleId="778">
     <w:name w:val="Grid Table 4 - Accent 2"/>
     <w:uiPriority w:val="59"/>
     <w:pPr>
@@ -16531,7 +16609,7 @@
       </w:tcPr>
     </w:tblStylePr>
   </w:style>
-  <w:style w:type="table" w:styleId="801">
+  <w:style w:type="table" w:styleId="779">
     <w:name w:val="Grid Table 4 - Accent 3"/>
     <w:uiPriority w:val="59"/>
     <w:pPr>
@@ -16763,7 +16841,7 @@
       </w:tcPr>
     </w:tblStylePr>
   </w:style>
-  <w:style w:type="table" w:styleId="802">
+  <w:style w:type="table" w:styleId="780">
     <w:name w:val="Grid Table 4 - Accent 4"/>
     <w:uiPriority w:val="59"/>
     <w:pPr>
@@ -16995,7 +17073,7 @@
       </w:tcPr>
     </w:tblStylePr>
   </w:style>
-  <w:style w:type="table" w:styleId="803">
+  <w:style w:type="table" w:styleId="781">
     <w:name w:val="Grid Table 4 - Accent 5"/>
     <w:uiPriority w:val="59"/>
     <w:pPr>
@@ -17227,7 +17305,7 @@
       </w:tcPr>
     </w:tblStylePr>
   </w:style>
-  <w:style w:type="table" w:styleId="804">
+  <w:style w:type="table" w:styleId="782">
     <w:name w:val="Grid Table 4 - Accent 6"/>
     <w:uiPriority w:val="59"/>
     <w:pPr>
@@ -17459,7 +17537,7 @@
       </w:tcPr>
     </w:tblStylePr>
   </w:style>
-  <w:style w:type="table" w:styleId="805">
+  <w:style w:type="table" w:styleId="783">
     <w:name w:val="Grid Table 5 Dark"/>
     <w:uiPriority w:val="99"/>
     <w:pPr>
@@ -17686,7 +17764,7 @@
       </w:tcPr>
     </w:tblStylePr>
   </w:style>
-  <w:style w:type="table" w:styleId="806">
+  <w:style w:type="table" w:styleId="784">
     <w:name w:val="Grid Table 5 Dark- Accent 1"/>
     <w:uiPriority w:val="99"/>
     <w:pPr>
@@ -17913,7 +17991,7 @@
       </w:tcPr>
     </w:tblStylePr>
   </w:style>
-  <w:style w:type="table" w:styleId="807">
+  <w:style w:type="table" w:styleId="785">
     <w:name w:val="Grid Table 5 Dark - Accent 2"/>
     <w:uiPriority w:val="99"/>
     <w:pPr>
@@ -18140,7 +18218,7 @@
       </w:tcPr>
     </w:tblStylePr>
   </w:style>
-  <w:style w:type="table" w:styleId="808">
+  <w:style w:type="table" w:styleId="786">
     <w:name w:val="Grid Table 5 Dark - Accent 3"/>
     <w:uiPriority w:val="99"/>
     <w:pPr>
@@ -18367,7 +18445,7 @@
       </w:tcPr>
     </w:tblStylePr>
   </w:style>
-  <w:style w:type="table" w:styleId="809">
+  <w:style w:type="table" w:styleId="787">
     <w:name w:val="Grid Table 5 Dark- Accent 4"/>
     <w:uiPriority w:val="99"/>
     <w:pPr>
@@ -18594,7 +18672,7 @@
       </w:tcPr>
     </w:tblStylePr>
   </w:style>
-  <w:style w:type="table" w:styleId="810">
+  <w:style w:type="table" w:styleId="788">
     <w:name w:val="Grid Table 5 Dark - Accent 5"/>
     <w:uiPriority w:val="99"/>
     <w:pPr>
@@ -18821,7 +18899,7 @@
       </w:tcPr>
     </w:tblStylePr>
   </w:style>
-  <w:style w:type="table" w:styleId="811">
+  <w:style w:type="table" w:styleId="789">
     <w:name w:val="Grid Table 5 Dark - Accent 6"/>
     <w:uiPriority w:val="99"/>
     <w:pPr>
@@ -19048,7 +19126,7 @@
       </w:tcPr>
     </w:tblStylePr>
   </w:style>
-  <w:style w:type="table" w:styleId="812">
+  <w:style w:type="table" w:styleId="790">
     <w:name w:val="Grid Table 6 Colorful"/>
     <w:uiPriority w:val="99"/>
     <w:pPr>
@@ -19277,7 +19355,7 @@
       </w:tcPr>
     </w:tblStylePr>
   </w:style>
-  <w:style w:type="table" w:styleId="813">
+  <w:style w:type="table" w:styleId="791">
     <w:name w:val="Grid Table 6 Colorful - Accent 1"/>
     <w:uiPriority w:val="99"/>
     <w:pPr>
@@ -19506,7 +19584,7 @@
       </w:tcPr>
     </w:tblStylePr>
   </w:style>
-  <w:style w:type="table" w:styleId="814">
+  <w:style w:type="table" w:styleId="792">
     <w:name w:val="Grid Table 6 Colorful - Accent 2"/>
     <w:uiPriority w:val="99"/>
     <w:pPr>
@@ -19735,7 +19813,7 @@
       </w:tcPr>
     </w:tblStylePr>
   </w:style>
-  <w:style w:type="table" w:styleId="815">
+  <w:style w:type="table" w:styleId="793">
     <w:name w:val="Grid Table 6 Colorful - Accent 3"/>
     <w:uiPriority w:val="99"/>
     <w:pPr>
@@ -19964,7 +20042,7 @@
       </w:tcPr>
     </w:tblStylePr>
   </w:style>
-  <w:style w:type="table" w:styleId="816">
+  <w:style w:type="table" w:styleId="794">
     <w:name w:val="Grid Table 6 Colorful - Accent 4"/>
     <w:uiPriority w:val="99"/>
     <w:pPr>
@@ -20193,7 +20271,7 @@
       </w:tcPr>
     </w:tblStylePr>
   </w:style>
-  <w:style w:type="table" w:styleId="817">
+  <w:style w:type="table" w:styleId="795">
     <w:name w:val="Grid Table 6 Colorful - Accent 5"/>
     <w:uiPriority w:val="99"/>
     <w:pPr>
@@ -20422,7 +20500,7 @@
       </w:tcPr>
     </w:tblStylePr>
   </w:style>
-  <w:style w:type="table" w:styleId="818">
+  <w:style w:type="table" w:styleId="796">
     <w:name w:val="Grid Table 6 Colorful - Accent 6"/>
     <w:uiPriority w:val="99"/>
     <w:pPr>
@@ -20651,7 +20729,7 @@
       </w:tcPr>
     </w:tblStylePr>
   </w:style>
-  <w:style w:type="table" w:styleId="819">
+  <w:style w:type="table" w:styleId="797">
     <w:name w:val="Grid Table 7 Colorful"/>
     <w:uiPriority w:val="99"/>
     <w:pPr>
@@ -20904,7 +20982,7 @@
       </w:tcPr>
     </w:tblStylePr>
   </w:style>
-  <w:style w:type="table" w:styleId="820">
+  <w:style w:type="table" w:styleId="798">
     <w:name w:val="Grid Table 7 Colorful - Accent 1"/>
     <w:uiPriority w:val="99"/>
     <w:pPr>
@@ -21157,7 +21235,7 @@
       </w:tcPr>
     </w:tblStylePr>
   </w:style>
-  <w:style w:type="table" w:styleId="821">
+  <w:style w:type="table" w:styleId="799">
     <w:name w:val="Grid Table 7 Colorful - Accent 2"/>
     <w:uiPriority w:val="99"/>
     <w:pPr>
@@ -21410,7 +21488,7 @@
       </w:tcPr>
     </w:tblStylePr>
   </w:style>
-  <w:style w:type="table" w:styleId="822">
+  <w:style w:type="table" w:styleId="800">
     <w:name w:val="Grid Table 7 Colorful - Accent 3"/>
     <w:uiPriority w:val="99"/>
     <w:pPr>
@@ -21663,7 +21741,7 @@
       </w:tcPr>
     </w:tblStylePr>
   </w:style>
-  <w:style w:type="table" w:styleId="823">
+  <w:style w:type="table" w:styleId="801">
     <w:name w:val="Grid Table 7 Colorful - Accent 4"/>
     <w:uiPriority w:val="99"/>
     <w:pPr>
@@ -21916,7 +21994,7 @@
       </w:tcPr>
     </w:tblStylePr>
   </w:style>
-  <w:style w:type="table" w:styleId="824">
+  <w:style w:type="table" w:styleId="802">
     <w:name w:val="Grid Table 7 Colorful - Accent 5"/>
     <w:uiPriority w:val="99"/>
     <w:pPr>
@@ -22169,7 +22247,7 @@
       </w:tcPr>
     </w:tblStylePr>
   </w:style>
-  <w:style w:type="table" w:styleId="825">
+  <w:style w:type="table" w:styleId="803">
     <w:name w:val="Grid Table 7 Colorful - Accent 6"/>
     <w:uiPriority w:val="99"/>
     <w:pPr>
@@ -22422,7 +22500,7 @@
       </w:tcPr>
     </w:tblStylePr>
   </w:style>
-  <w:style w:type="table" w:styleId="826">
+  <w:style w:type="table" w:styleId="804">
     <w:name w:val="List Table 1 Light"/>
     <w:uiPriority w:val="99"/>
     <w:pPr>
@@ -22637,7 +22715,7 @@
       </w:tcPr>
     </w:tblStylePr>
   </w:style>
-  <w:style w:type="table" w:styleId="827">
+  <w:style w:type="table" w:styleId="805">
     <w:name w:val="List Table 1 Light - Accent 1"/>
     <w:uiPriority w:val="99"/>
     <w:pPr>
@@ -22852,7 +22930,7 @@
       </w:tcPr>
     </w:tblStylePr>
   </w:style>
-  <w:style w:type="table" w:styleId="828">
+  <w:style w:type="table" w:styleId="806">
     <w:name w:val="List Table 1 Light - Accent 2"/>
     <w:uiPriority w:val="99"/>
     <w:pPr>
@@ -23067,7 +23145,7 @@
       </w:tcPr>
     </w:tblStylePr>
   </w:style>
-  <w:style w:type="table" w:styleId="829">
+  <w:style w:type="table" w:styleId="807">
     <w:name w:val="List Table 1 Light - Accent 3"/>
     <w:uiPriority w:val="99"/>
     <w:pPr>
@@ -23282,7 +23360,7 @@
       </w:tcPr>
     </w:tblStylePr>
   </w:style>
-  <w:style w:type="table" w:styleId="830">
+  <w:style w:type="table" w:styleId="808">
     <w:name w:val="List Table 1 Light - Accent 4"/>
     <w:uiPriority w:val="99"/>
     <w:pPr>
@@ -23497,7 +23575,7 @@
       </w:tcPr>
     </w:tblStylePr>
   </w:style>
-  <w:style w:type="table" w:styleId="831">
+  <w:style w:type="table" w:styleId="809">
     <w:name w:val="List Table 1 Light - Accent 5"/>
     <w:uiPriority w:val="99"/>
     <w:pPr>
@@ -23712,7 +23790,7 @@
       </w:tcPr>
     </w:tblStylePr>
   </w:style>
-  <w:style w:type="table" w:styleId="832">
+  <w:style w:type="table" w:styleId="810">
     <w:name w:val="List Table 1 Light - Accent 6"/>
     <w:uiPriority w:val="99"/>
     <w:pPr>
@@ -23927,7 +24005,7 @@
       </w:tcPr>
     </w:tblStylePr>
   </w:style>
-  <w:style w:type="table" w:styleId="833">
+  <w:style w:type="table" w:styleId="811">
     <w:name w:val="List Table 2"/>
     <w:uiPriority w:val="99"/>
     <w:pPr>
@@ -24164,7 +24242,7 @@
       </w:tcPr>
     </w:tblStylePr>
   </w:style>
-  <w:style w:type="table" w:styleId="834">
+  <w:style w:type="table" w:styleId="812">
     <w:name w:val="List Table 2 - Accent 1"/>
     <w:uiPriority w:val="99"/>
     <w:pPr>
@@ -24401,7 +24479,7 @@
       </w:tcPr>
     </w:tblStylePr>
   </w:style>
-  <w:style w:type="table" w:styleId="835">
+  <w:style w:type="table" w:styleId="813">
     <w:name w:val="List Table 2 - Accent 2"/>
     <w:uiPriority w:val="99"/>
     <w:pPr>
@@ -24638,7 +24716,7 @@
       </w:tcPr>
     </w:tblStylePr>
   </w:style>
-  <w:style w:type="table" w:styleId="836">
+  <w:style w:type="table" w:styleId="814">
     <w:name w:val="List Table 2 - Accent 3"/>
     <w:uiPriority w:val="99"/>
     <w:pPr>
@@ -24875,7 +24953,7 @@
       </w:tcPr>
     </w:tblStylePr>
   </w:style>
-  <w:style w:type="table" w:styleId="837">
+  <w:style w:type="table" w:styleId="815">
     <w:name w:val="List Table 2 - Accent 4"/>
     <w:uiPriority w:val="99"/>
     <w:pPr>
@@ -25112,7 +25190,7 @@
       </w:tcPr>
     </w:tblStylePr>
   </w:style>
-  <w:style w:type="table" w:styleId="838">
+  <w:style w:type="table" w:styleId="816">
     <w:name w:val="List Table 2 - Accent 5"/>
     <w:uiPriority w:val="99"/>
     <w:pPr>
@@ -25349,7 +25427,7 @@
       </w:tcPr>
     </w:tblStylePr>
   </w:style>
-  <w:style w:type="table" w:styleId="839">
+  <w:style w:type="table" w:styleId="817">
     <w:name w:val="List Table 2 - Accent 6"/>
     <w:uiPriority w:val="99"/>
     <w:pPr>
@@ -25586,7 +25664,7 @@
       </w:tcPr>
     </w:tblStylePr>
   </w:style>
-  <w:style w:type="table" w:styleId="840">
+  <w:style w:type="table" w:styleId="818">
     <w:name w:val="List Table 3"/>
     <w:uiPriority w:val="99"/>
     <w:pPr>
@@ -25813,7 +25891,7 @@
       </w:tcPr>
     </w:tblStylePr>
   </w:style>
-  <w:style w:type="table" w:styleId="841">
+  <w:style w:type="table" w:styleId="819">
     <w:name w:val="List Table 3 - Accent 1"/>
     <w:uiPriority w:val="99"/>
     <w:pPr>
@@ -26040,7 +26118,7 @@
       </w:tcPr>
     </w:tblStylePr>
   </w:style>
-  <w:style w:type="table" w:styleId="842">
+  <w:style w:type="table" w:styleId="820">
     <w:name w:val="List Table 3 - Accent 2"/>
     <w:uiPriority w:val="99"/>
     <w:pPr>
@@ -26267,7 +26345,7 @@
       </w:tcPr>
     </w:tblStylePr>
   </w:style>
-  <w:style w:type="table" w:styleId="843">
+  <w:style w:type="table" w:styleId="821">
     <w:name w:val="List Table 3 - Accent 3"/>
     <w:uiPriority w:val="99"/>
     <w:pPr>
@@ -26494,7 +26572,7 @@
       </w:tcPr>
     </w:tblStylePr>
   </w:style>
-  <w:style w:type="table" w:styleId="844">
+  <w:style w:type="table" w:styleId="822">
     <w:name w:val="List Table 3 - Accent 4"/>
     <w:uiPriority w:val="99"/>
     <w:pPr>
@@ -26721,7 +26799,7 @@
       </w:tcPr>
     </w:tblStylePr>
   </w:style>
-  <w:style w:type="table" w:styleId="845">
+  <w:style w:type="table" w:styleId="823">
     <w:name w:val="List Table 3 - Accent 5"/>
     <w:uiPriority w:val="99"/>
     <w:pPr>
@@ -26948,7 +27026,7 @@
       </w:tcPr>
     </w:tblStylePr>
   </w:style>
-  <w:style w:type="table" w:styleId="846">
+  <w:style w:type="table" w:styleId="824">
     <w:name w:val="List Table 3 - Accent 6"/>
     <w:uiPriority w:val="99"/>
     <w:pPr>
@@ -27175,7 +27253,7 @@
       </w:tcPr>
     </w:tblStylePr>
   </w:style>
-  <w:style w:type="table" w:styleId="847">
+  <w:style w:type="table" w:styleId="825">
     <w:name w:val="List Table 4"/>
     <w:uiPriority w:val="99"/>
     <w:pPr>
@@ -27399,7 +27477,7 @@
       </w:tcPr>
     </w:tblStylePr>
   </w:style>
-  <w:style w:type="table" w:styleId="848">
+  <w:style w:type="table" w:styleId="826">
     <w:name w:val="List Table 4 - Accent 1"/>
     <w:uiPriority w:val="99"/>
     <w:pPr>
@@ -27623,7 +27701,7 @@
       </w:tcPr>
     </w:tblStylePr>
   </w:style>
-  <w:style w:type="table" w:styleId="849">
+  <w:style w:type="table" w:styleId="827">
     <w:name w:val="List Table 4 - Accent 2"/>
     <w:uiPriority w:val="99"/>
     <w:pPr>
@@ -27847,7 +27925,7 @@
       </w:tcPr>
     </w:tblStylePr>
   </w:style>
-  <w:style w:type="table" w:styleId="850">
+  <w:style w:type="table" w:styleId="828">
     <w:name w:val="List Table 4 - Accent 3"/>
     <w:uiPriority w:val="99"/>
     <w:pPr>
@@ -28071,7 +28149,7 @@
       </w:tcPr>
     </w:tblStylePr>
   </w:style>
-  <w:style w:type="table" w:styleId="851">
+  <w:style w:type="table" w:styleId="829">
     <w:name w:val="List Table 4 - Accent 4"/>
     <w:uiPriority w:val="99"/>
     <w:pPr>
@@ -28295,7 +28373,7 @@
       </w:tcPr>
     </w:tblStylePr>
   </w:style>
-  <w:style w:type="table" w:styleId="852">
+  <w:style w:type="table" w:styleId="830">
     <w:name w:val="List Table 4 - Accent 5"/>
     <w:uiPriority w:val="99"/>
     <w:pPr>
@@ -28519,7 +28597,7 @@
       </w:tcPr>
     </w:tblStylePr>
   </w:style>
-  <w:style w:type="table" w:styleId="853">
+  <w:style w:type="table" w:styleId="831">
     <w:name w:val="List Table 4 - Accent 6"/>
     <w:uiPriority w:val="99"/>
     <w:pPr>
@@ -28743,7 +28821,7 @@
       </w:tcPr>
     </w:tblStylePr>
   </w:style>
-  <w:style w:type="table" w:styleId="854">
+  <w:style w:type="table" w:styleId="832">
     <w:name w:val="List Table 5 Dark"/>
     <w:uiPriority w:val="99"/>
     <w:pPr>
@@ -28984,7 +29062,7 @@
       </w:tcPr>
     </w:tblStylePr>
   </w:style>
-  <w:style w:type="table" w:styleId="855">
+  <w:style w:type="table" w:styleId="833">
     <w:name w:val="List Table 5 Dark - Accent 1"/>
     <w:uiPriority w:val="99"/>
     <w:pPr>
@@ -29225,7 +29303,7 @@
       </w:tcPr>
     </w:tblStylePr>
   </w:style>
-  <w:style w:type="table" w:styleId="856">
+  <w:style w:type="table" w:styleId="834">
     <w:name w:val="List Table 5 Dark - Accent 2"/>
     <w:uiPriority w:val="99"/>
     <w:pPr>
@@ -29466,7 +29544,7 @@
       </w:tcPr>
     </w:tblStylePr>
   </w:style>
-  <w:style w:type="table" w:styleId="857">
+  <w:style w:type="table" w:styleId="835">
     <w:name w:val="List Table 5 Dark - Accent 3"/>
     <w:uiPriority w:val="99"/>
     <w:pPr>
@@ -29707,7 +29785,7 @@
       </w:tcPr>
     </w:tblStylePr>
   </w:style>
-  <w:style w:type="table" w:styleId="858">
+  <w:style w:type="table" w:styleId="836">
     <w:name w:val="List Table 5 Dark - Accent 4"/>
     <w:uiPriority w:val="99"/>
     <w:pPr>
@@ -29948,7 +30026,7 @@
       </w:tcPr>
     </w:tblStylePr>
   </w:style>
-  <w:style w:type="table" w:styleId="859">
+  <w:style w:type="table" w:styleId="837">
     <w:name w:val="List Table 5 Dark - Accent 5"/>
     <w:uiPriority w:val="99"/>
     <w:pPr>
@@ -30189,7 +30267,7 @@
       </w:tcPr>
     </w:tblStylePr>
   </w:style>
-  <w:style w:type="table" w:styleId="860">
+  <w:style w:type="table" w:styleId="838">
     <w:name w:val="List Table 5 Dark - Accent 6"/>
     <w:uiPriority w:val="99"/>
     <w:pPr>
@@ -30430,7 +30508,7 @@
       </w:tcPr>
     </w:tblStylePr>
   </w:style>
-  <w:style w:type="table" w:styleId="861">
+  <w:style w:type="table" w:styleId="839">
     <w:name w:val="List Table 6 Colorful"/>
     <w:uiPriority w:val="99"/>
     <w:pPr>
@@ -30652,7 +30730,7 @@
       </w:tcPr>
     </w:tblStylePr>
   </w:style>
-  <w:style w:type="table" w:styleId="862">
+  <w:style w:type="table" w:styleId="840">
     <w:name w:val="List Table 6 Colorful - Accent 1"/>
     <w:uiPriority w:val="99"/>
     <w:pPr>
@@ -30874,7 +30952,7 @@
       </w:tcPr>
     </w:tblStylePr>
   </w:style>
-  <w:style w:type="table" w:styleId="863">
+  <w:style w:type="table" w:styleId="841">
     <w:name w:val="List Table 6 Colorful - Accent 2"/>
     <w:uiPriority w:val="99"/>
     <w:pPr>
@@ -31096,7 +31174,7 @@
       </w:tcPr>
     </w:tblStylePr>
   </w:style>
-  <w:style w:type="table" w:styleId="864">
+  <w:style w:type="table" w:styleId="842">
     <w:name w:val="List Table 6 Colorful - Accent 3"/>
     <w:uiPriority w:val="99"/>
     <w:pPr>
@@ -31318,7 +31396,7 @@
       </w:tcPr>
     </w:tblStylePr>
   </w:style>
-  <w:style w:type="table" w:styleId="865">
+  <w:style w:type="table" w:styleId="843">
     <w:name w:val="List Table 6 Colorful - Accent 4"/>
     <w:uiPriority w:val="99"/>
     <w:pPr>
@@ -31540,7 +31618,7 @@
       </w:tcPr>
     </w:tblStylePr>
   </w:style>
-  <w:style w:type="table" w:styleId="866">
+  <w:style w:type="table" w:styleId="844">
     <w:name w:val="List Table 6 Colorful - Accent 5"/>
     <w:uiPriority w:val="99"/>
     <w:pPr>
@@ -31762,7 +31840,7 @@
       </w:tcPr>
     </w:tblStylePr>
   </w:style>
-  <w:style w:type="table" w:styleId="867">
+  <w:style w:type="table" w:styleId="845">
     <w:name w:val="List Table 6 Colorful - Accent 6"/>
     <w:uiPriority w:val="99"/>
     <w:pPr>
@@ -31984,7 +32062,7 @@
       </w:tcPr>
     </w:tblStylePr>
   </w:style>
-  <w:style w:type="table" w:styleId="868">
+  <w:style w:type="table" w:styleId="846">
     <w:name w:val="List Table 7 Colorful"/>
     <w:uiPriority w:val="99"/>
     <w:pPr>
@@ -32239,7 +32317,7 @@
       </w:tcPr>
     </w:tblStylePr>
   </w:style>
-  <w:style w:type="table" w:styleId="869">
+  <w:style w:type="table" w:styleId="847">
     <w:name w:val="List Table 7 Colorful - Accent 1"/>
     <w:uiPriority w:val="99"/>
     <w:pPr>
@@ -32494,7 +32572,7 @@
       </w:tcPr>
     </w:tblStylePr>
   </w:style>
-  <w:style w:type="table" w:styleId="870">
+  <w:style w:type="table" w:styleId="848">
     <w:name w:val="List Table 7 Colorful - Accent 2"/>
     <w:uiPriority w:val="99"/>
     <w:pPr>
@@ -32749,7 +32827,7 @@
       </w:tcPr>
     </w:tblStylePr>
   </w:style>
-  <w:style w:type="table" w:styleId="871">
+  <w:style w:type="table" w:styleId="849">
     <w:name w:val="List Table 7 Colorful - Accent 3"/>
     <w:uiPriority w:val="99"/>
     <w:pPr>
@@ -33004,7 +33082,7 @@
       </w:tcPr>
     </w:tblStylePr>
   </w:style>
-  <w:style w:type="table" w:styleId="872">
+  <w:style w:type="table" w:styleId="850">
     <w:name w:val="List Table 7 Colorful - Accent 4"/>
     <w:uiPriority w:val="99"/>
     <w:pPr>
@@ -33259,7 +33337,7 @@
       </w:tcPr>
     </w:tblStylePr>
   </w:style>
-  <w:style w:type="table" w:styleId="873">
+  <w:style w:type="table" w:styleId="851">
     <w:name w:val="List Table 7 Colorful - Accent 5"/>
     <w:uiPriority w:val="99"/>
     <w:pPr>
@@ -33514,7 +33592,7 @@
       </w:tcPr>
     </w:tblStylePr>
   </w:style>
-  <w:style w:type="table" w:styleId="874">
+  <w:style w:type="table" w:styleId="852">
     <w:name w:val="List Table 7 Colorful - Accent 6"/>
     <w:uiPriority w:val="99"/>
     <w:pPr>
@@ -33769,7 +33847,7 @@
       </w:tcPr>
     </w:tblStylePr>
   </w:style>
-  <w:style w:type="table" w:styleId="875">
+  <w:style w:type="table" w:styleId="853">
     <w:name w:val="Lined - Accent"/>
     <w:uiPriority w:val="99"/>
     <w:pPr>
@@ -34005,7 +34083,7 @@
       </w:tcPr>
     </w:tblStylePr>
   </w:style>
-  <w:style w:type="table" w:styleId="876">
+  <w:style w:type="table" w:styleId="854">
     <w:name w:val="Lined - Accent 1"/>
     <w:uiPriority w:val="99"/>
     <w:pPr>
@@ -34241,7 +34319,7 @@
       </w:tcPr>
     </w:tblStylePr>
   </w:style>
-  <w:style w:type="table" w:styleId="877">
+  <w:style w:type="table" w:styleId="855">
     <w:name w:val="Lined - Accent 2"/>
     <w:uiPriority w:val="99"/>
     <w:pPr>
@@ -34477,7 +34555,7 @@
       </w:tcPr>
     </w:tblStylePr>
   </w:style>
-  <w:style w:type="table" w:styleId="878">
+  <w:style w:type="table" w:styleId="856">
     <w:name w:val="Lined - Accent 3"/>
     <w:uiPriority w:val="99"/>
     <w:pPr>
@@ -34713,7 +34791,7 @@
       </w:tcPr>
     </w:tblStylePr>
   </w:style>
-  <w:style w:type="table" w:styleId="879">
+  <w:style w:type="table" w:styleId="857">
     <w:name w:val="Lined - Accent 4"/>
     <w:uiPriority w:val="99"/>
     <w:pPr>
@@ -34949,7 +35027,7 @@
       </w:tcPr>
     </w:tblStylePr>
   </w:style>
-  <w:style w:type="table" w:styleId="880">
+  <w:style w:type="table" w:styleId="858">
     <w:name w:val="Lined - Accent 5"/>
     <w:uiPriority w:val="99"/>
     <w:pPr>
@@ -35185,7 +35263,7 @@
       </w:tcPr>
     </w:tblStylePr>
   </w:style>
-  <w:style w:type="table" w:styleId="881">
+  <w:style w:type="table" w:styleId="859">
     <w:name w:val="Lined - Accent 6"/>
     <w:uiPriority w:val="99"/>
     <w:pPr>
@@ -35421,7 +35499,7 @@
       </w:tcPr>
     </w:tblStylePr>
   </w:style>
-  <w:style w:type="table" w:styleId="882">
+  <w:style w:type="table" w:styleId="860">
     <w:name w:val="Bordered &amp; Lined - Accent"/>
     <w:uiPriority w:val="99"/>
     <w:pPr>
@@ -35664,7 +35742,7 @@
       </w:tcPr>
     </w:tblStylePr>
   </w:style>
-  <w:style w:type="table" w:styleId="883">
+  <w:style w:type="table" w:styleId="861">
     <w:name w:val="Bordered &amp; Lined - Accent 1"/>
     <w:uiPriority w:val="99"/>
     <w:pPr>
@@ -35907,7 +35985,7 @@
       </w:tcPr>
     </w:tblStylePr>
   </w:style>
-  <w:style w:type="table" w:styleId="884">
+  <w:style w:type="table" w:styleId="862">
     <w:name w:val="Bordered &amp; Lined - Accent 2"/>
     <w:uiPriority w:val="99"/>
     <w:pPr>
@@ -36150,7 +36228,7 @@
       </w:tcPr>
     </w:tblStylePr>
   </w:style>
-  <w:style w:type="table" w:styleId="885">
+  <w:style w:type="table" w:styleId="863">
     <w:name w:val="Bordered &amp; Lined - Accent 3"/>
     <w:uiPriority w:val="99"/>
     <w:pPr>
@@ -36393,7 +36471,7 @@
       </w:tcPr>
     </w:tblStylePr>
   </w:style>
-  <w:style w:type="table" w:styleId="886">
+  <w:style w:type="table" w:styleId="864">
     <w:name w:val="Bordered &amp; Lined - Accent 4"/>
     <w:uiPriority w:val="99"/>
     <w:pPr>
@@ -36636,7 +36714,7 @@
       </w:tcPr>
     </w:tblStylePr>
   </w:style>
-  <w:style w:type="table" w:styleId="887">
+  <w:style w:type="table" w:styleId="865">
     <w:name w:val="Bordered &amp; Lined - Accent 5"/>
     <w:uiPriority w:val="99"/>
     <w:pPr>
@@ -36879,7 +36957,7 @@
       </w:tcPr>
     </w:tblStylePr>
   </w:style>
-  <w:style w:type="table" w:styleId="888">
+  <w:style w:type="table" w:styleId="866">
     <w:name w:val="Bordered &amp; Lined - Accent 6"/>
     <w:uiPriority w:val="99"/>
     <w:pPr>
@@ -37122,7 +37200,7 @@
       </w:tcPr>
     </w:tblStylePr>
   </w:style>
-  <w:style w:type="table" w:styleId="889">
+  <w:style w:type="table" w:styleId="867">
     <w:name w:val="Bordered"/>
     <w:uiPriority w:val="99"/>
     <w:pPr>
@@ -37352,7 +37430,7 @@
       </w:tcPr>
     </w:tblStylePr>
   </w:style>
-  <w:style w:type="table" w:styleId="890">
+  <w:style w:type="table" w:styleId="868">
     <w:name w:val="Bordered - Accent 1"/>
     <w:uiPriority w:val="99"/>
     <w:pPr>
@@ -37582,7 +37660,7 @@
       </w:tcPr>
     </w:tblStylePr>
   </w:style>
-  <w:style w:type="table" w:styleId="891">
+  <w:style w:type="table" w:styleId="869">
     <w:name w:val="Bordered - Accent 2"/>
     <w:uiPriority w:val="99"/>
     <w:pPr>
@@ -37812,7 +37890,7 @@
       </w:tcPr>
     </w:tblStylePr>
   </w:style>
-  <w:style w:type="table" w:styleId="892">
+  <w:style w:type="table" w:styleId="870">
     <w:name w:val="Bordered - Accent 3"/>
     <w:uiPriority w:val="99"/>
     <w:pPr>
@@ -38042,7 +38120,7 @@
       </w:tcPr>
     </w:tblStylePr>
   </w:style>
-  <w:style w:type="table" w:styleId="893">
+  <w:style w:type="table" w:styleId="871">
     <w:name w:val="Bordered - Accent 4"/>
     <w:uiPriority w:val="99"/>
     <w:pPr>
@@ -38272,7 +38350,7 @@
       </w:tcPr>
     </w:tblStylePr>
   </w:style>
-  <w:style w:type="table" w:styleId="894">
+  <w:style w:type="table" w:styleId="872">
     <w:name w:val="Bordered - Accent 5"/>
     <w:uiPriority w:val="99"/>
     <w:pPr>
@@ -38502,7 +38580,7 @@
       </w:tcPr>
     </w:tblStylePr>
   </w:style>
-  <w:style w:type="table" w:styleId="895">
+  <w:style w:type="table" w:styleId="873">
     <w:name w:val="Bordered - Accent 6"/>
     <w:uiPriority w:val="99"/>
     <w:pPr>
@@ -38732,7 +38810,7 @@
       </w:tcPr>
     </w:tblStylePr>
   </w:style>
-  <w:style w:type="character" w:styleId="896">
+  <w:style w:type="character" w:styleId="874">
     <w:name w:val="Hyperlink"/>
     <w:uiPriority w:val="99"/>
     <w:unhideWhenUsed/>
@@ -38746,10 +38824,10 @@
       <w:u w:val="single"/>
     </w:rPr>
   </w:style>
-  <w:style w:type="paragraph" w:styleId="897">
+  <w:style w:type="paragraph" w:styleId="875">
     <w:name w:val="footnote text"/>
-    <w:basedOn w:val="736"/>
-    <w:link w:val="898"/>
+    <w:basedOn w:val="714"/>
+    <w:link w:val="876"/>
     <w:uiPriority w:val="99"/>
     <w:semiHidden/>
     <w:unhideWhenUsed/>
@@ -38762,9 +38840,9 @@
       <w:sz w:val="18"/>
     </w:rPr>
   </w:style>
-  <w:style w:type="character" w:styleId="898">
+  <w:style w:type="character" w:styleId="876">
     <w:name w:val="Footnote Text Char"/>
-    <w:link w:val="897"/>
+    <w:link w:val="875"/>
     <w:uiPriority w:val="99"/>
     <w:pPr>
       <w:pBdr/>
@@ -38775,7 +38853,7 @@
       <w:sz w:val="18"/>
     </w:rPr>
   </w:style>
-  <w:style w:type="character" w:styleId="899">
+  <w:style w:type="character" w:styleId="877">
     <w:name w:val="footnote reference"/>
     <w:uiPriority w:val="99"/>
     <w:unhideWhenUsed/>
@@ -38788,10 +38866,10 @@
       <w:vertAlign w:val="superscript"/>
     </w:rPr>
   </w:style>
-  <w:style w:type="paragraph" w:styleId="900">
+  <w:style w:type="paragraph" w:styleId="878">
     <w:name w:val="endnote text"/>
-    <w:basedOn w:val="736"/>
-    <w:link w:val="901"/>
+    <w:basedOn w:val="714"/>
+    <w:link w:val="879"/>
     <w:uiPriority w:val="99"/>
     <w:semiHidden/>
     <w:unhideWhenUsed/>
@@ -38804,9 +38882,9 @@
       <w:sz w:val="20"/>
     </w:rPr>
   </w:style>
-  <w:style w:type="character" w:styleId="901">
+  <w:style w:type="character" w:styleId="879">
     <w:name w:val="Endnote Text Char"/>
-    <w:link w:val="900"/>
+    <w:link w:val="878"/>
     <w:uiPriority w:val="99"/>
     <w:pPr>
       <w:pBdr/>
@@ -38817,7 +38895,7 @@
       <w:sz w:val="20"/>
     </w:rPr>
   </w:style>
-  <w:style w:type="character" w:styleId="902">
+  <w:style w:type="character" w:styleId="880">
     <w:name w:val="endnote reference"/>
     <w:uiPriority w:val="99"/>
     <w:semiHidden/>
@@ -38831,10 +38909,10 @@
       <w:vertAlign w:val="superscript"/>
     </w:rPr>
   </w:style>
-  <w:style w:type="paragraph" w:styleId="903">
+  <w:style w:type="paragraph" w:styleId="881">
     <w:name w:val="toc 1"/>
-    <w:basedOn w:val="736"/>
-    <w:next w:val="736"/>
+    <w:basedOn w:val="714"/>
+    <w:next w:val="714"/>
     <w:uiPriority w:val="39"/>
     <w:unhideWhenUsed/>
     <w:pPr>
@@ -38843,10 +38921,10 @@
       <w:ind w:right="0" w:firstLine="0" w:left="0"/>
     </w:pPr>
   </w:style>
-  <w:style w:type="paragraph" w:styleId="904">
+  <w:style w:type="paragraph" w:styleId="882">
     <w:name w:val="toc 2"/>
-    <w:basedOn w:val="736"/>
-    <w:next w:val="736"/>
+    <w:basedOn w:val="714"/>
+    <w:next w:val="714"/>
     <w:uiPriority w:val="39"/>
     <w:unhideWhenUsed/>
     <w:pPr>
@@ -38855,10 +38933,10 @@
       <w:ind w:right="0" w:firstLine="0" w:left="283"/>
     </w:pPr>
   </w:style>
-  <w:style w:type="paragraph" w:styleId="905">
+  <w:style w:type="paragraph" w:styleId="883">
     <w:name w:val="toc 3"/>
-    <w:basedOn w:val="736"/>
-    <w:next w:val="736"/>
+    <w:basedOn w:val="714"/>
+    <w:next w:val="714"/>
     <w:uiPriority w:val="39"/>
     <w:unhideWhenUsed/>
     <w:pPr>
@@ -38867,10 +38945,10 @@
       <w:ind w:right="0" w:firstLine="0" w:left="567"/>
     </w:pPr>
   </w:style>
-  <w:style w:type="paragraph" w:styleId="906">
+  <w:style w:type="paragraph" w:styleId="884">
     <w:name w:val="toc 4"/>
-    <w:basedOn w:val="736"/>
-    <w:next w:val="736"/>
+    <w:basedOn w:val="714"/>
+    <w:next w:val="714"/>
     <w:uiPriority w:val="39"/>
     <w:unhideWhenUsed/>
     <w:pPr>
@@ -38879,10 +38957,10 @@
       <w:ind w:right="0" w:firstLine="0" w:left="850"/>
     </w:pPr>
   </w:style>
-  <w:style w:type="paragraph" w:styleId="907">
+  <w:style w:type="paragraph" w:styleId="885">
     <w:name w:val="toc 5"/>
-    <w:basedOn w:val="736"/>
-    <w:next w:val="736"/>
+    <w:basedOn w:val="714"/>
+    <w:next w:val="714"/>
     <w:uiPriority w:val="39"/>
     <w:unhideWhenUsed/>
     <w:pPr>
@@ -38891,10 +38969,10 @@
       <w:ind w:right="0" w:firstLine="0" w:left="1134"/>
     </w:pPr>
   </w:style>
-  <w:style w:type="paragraph" w:styleId="908">
+  <w:style w:type="paragraph" w:styleId="886">
     <w:name w:val="toc 6"/>
-    <w:basedOn w:val="736"/>
-    <w:next w:val="736"/>
+    <w:basedOn w:val="714"/>
+    <w:next w:val="714"/>
     <w:uiPriority w:val="39"/>
     <w:unhideWhenUsed/>
     <w:pPr>
@@ -38903,10 +38981,10 @@
       <w:ind w:right="0" w:firstLine="0" w:left="1417"/>
     </w:pPr>
   </w:style>
-  <w:style w:type="paragraph" w:styleId="909">
+  <w:style w:type="paragraph" w:styleId="887">
     <w:name w:val="toc 7"/>
-    <w:basedOn w:val="736"/>
-    <w:next w:val="736"/>
+    <w:basedOn w:val="714"/>
+    <w:next w:val="714"/>
     <w:uiPriority w:val="39"/>
     <w:unhideWhenUsed/>
     <w:pPr>
@@ -38915,10 +38993,10 @@
       <w:ind w:right="0" w:firstLine="0" w:left="1701"/>
     </w:pPr>
   </w:style>
-  <w:style w:type="paragraph" w:styleId="910">
+  <w:style w:type="paragraph" w:styleId="888">
     <w:name w:val="toc 8"/>
-    <w:basedOn w:val="736"/>
-    <w:next w:val="736"/>
+    <w:basedOn w:val="714"/>
+    <w:next w:val="714"/>
     <w:uiPriority w:val="39"/>
     <w:unhideWhenUsed/>
     <w:pPr>
@@ -38927,10 +39005,10 @@
       <w:ind w:right="0" w:firstLine="0" w:left="1984"/>
     </w:pPr>
   </w:style>
-  <w:style w:type="paragraph" w:styleId="911">
+  <w:style w:type="paragraph" w:styleId="889">
     <w:name w:val="toc 9"/>
-    <w:basedOn w:val="736"/>
-    <w:next w:val="736"/>
+    <w:basedOn w:val="714"/>
+    <w:next w:val="714"/>
     <w:uiPriority w:val="39"/>
     <w:unhideWhenUsed/>
     <w:pPr>
@@ -38939,7 +39017,7 @@
       <w:ind w:right="0" w:firstLine="0" w:left="2268"/>
     </w:pPr>
   </w:style>
-  <w:style w:type="paragraph" w:styleId="912">
+  <w:style w:type="paragraph" w:styleId="890">
     <w:name w:val="TOC Heading"/>
     <w:uiPriority w:val="39"/>
     <w:unhideWhenUsed/>
@@ -38949,10 +39027,10 @@
       <w:ind/>
     </w:pPr>
   </w:style>
-  <w:style w:type="paragraph" w:styleId="913">
+  <w:style w:type="paragraph" w:styleId="891">
     <w:name w:val="table of figures"/>
-    <w:basedOn w:val="736"/>
-    <w:next w:val="736"/>
+    <w:basedOn w:val="714"/>
+    <w:next w:val="714"/>
     <w:uiPriority w:val="99"/>
     <w:unhideWhenUsed/>
     <w:pPr>
@@ -38961,7 +39039,7 @@
       <w:ind/>
     </w:pPr>
   </w:style>
-  <w:style w:type="paragraph" w:styleId="914" w:default="1">
+  <w:style w:type="paragraph" w:styleId="892" w:default="1">
     <w:name w:val="DStyle_paragraph"/>
     <w:pPr>
       <w:widowControl w:val="true"/>
@@ -38977,19 +39055,19 @@
       <w:lang w:val="en-US" w:eastAsia="zh-CN" w:bidi="hi-IN"/>
     </w:rPr>
   </w:style>
-  <w:style w:type="paragraph" w:styleId="915" w:customStyle="1">
+  <w:style w:type="paragraph" w:styleId="893" w:customStyle="1">
     <w:name w:val="Standard"/>
-    <w:basedOn w:val="914"/>
+    <w:basedOn w:val="892"/>
     <w:pPr>
       <w:pBdr/>
       <w:spacing/>
       <w:ind/>
     </w:pPr>
   </w:style>
-  <w:style w:type="paragraph" w:styleId="916" w:customStyle="1">
+  <w:style w:type="paragraph" w:styleId="894" w:customStyle="1">
     <w:name w:val="Heading"/>
-    <w:basedOn w:val="915"/>
-    <w:next w:val="917"/>
+    <w:basedOn w:val="893"/>
+    <w:next w:val="895"/>
     <w:pPr>
       <w:keepNext w:val="true"/>
       <w:pBdr/>
@@ -39002,9 +39080,9 @@
       <w:szCs w:val="28"/>
     </w:rPr>
   </w:style>
-  <w:style w:type="paragraph" w:styleId="917" w:customStyle="1">
+  <w:style w:type="paragraph" w:styleId="895" w:customStyle="1">
     <w:name w:val="Text body"/>
-    <w:basedOn w:val="915"/>
+    <w:basedOn w:val="893"/>
     <w:qFormat/>
     <w:pPr>
       <w:pBdr/>
@@ -39012,9 +39090,9 @@
       <w:ind/>
     </w:pPr>
   </w:style>
-  <w:style w:type="paragraph" w:styleId="918" w:customStyle="1">
+  <w:style w:type="paragraph" w:styleId="896" w:customStyle="1">
     <w:name w:val="List"/>
-    <w:basedOn w:val="917"/>
+    <w:basedOn w:val="895"/>
     <w:pPr>
       <w:pBdr/>
       <w:spacing/>
@@ -39024,9 +39102,9 @@
       <w:rFonts w:cs="FreeSans"/>
     </w:rPr>
   </w:style>
-  <w:style w:type="paragraph" w:styleId="919" w:customStyle="1">
+  <w:style w:type="paragraph" w:styleId="897" w:customStyle="1">
     <w:name w:val="Caption"/>
-    <w:basedOn w:val="915"/>
+    <w:basedOn w:val="893"/>
     <w:pPr>
       <w:pBdr/>
       <w:spacing w:after="120" w:before="120"/>
@@ -39040,9 +39118,9 @@
       <w:szCs w:val="24"/>
     </w:rPr>
   </w:style>
-  <w:style w:type="paragraph" w:styleId="920" w:customStyle="1">
+  <w:style w:type="paragraph" w:styleId="898" w:customStyle="1">
     <w:name w:val="Index"/>
-    <w:basedOn w:val="915"/>
+    <w:basedOn w:val="893"/>
     <w:pPr>
       <w:pBdr/>
       <w:spacing/>
@@ -39052,10 +39130,10 @@
       <w:rFonts w:cs="FreeSans"/>
     </w:rPr>
   </w:style>
-  <w:style w:type="paragraph" w:styleId="921" w:customStyle="1">
+  <w:style w:type="paragraph" w:styleId="899" w:customStyle="1">
     <w:name w:val="Horizontal Line"/>
-    <w:basedOn w:val="915"/>
-    <w:next w:val="917"/>
+    <w:basedOn w:val="893"/>
+    <w:next w:val="895"/>
     <w:qFormat/>
     <w:pPr>
       <w:pBdr>
@@ -39072,9 +39150,9 @@
       <w:szCs w:val="12"/>
     </w:rPr>
   </w:style>
-  <w:style w:type="character" w:styleId="922" w:customStyle="1">
+  <w:style w:type="character" w:styleId="900" w:customStyle="1">
     <w:name w:val="Internet link"/>
-    <w:basedOn w:val="914"/>
+    <w:basedOn w:val="892"/>
     <w:qFormat/>
     <w:pPr>
       <w:pBdr/>
@@ -39086,9 +39164,9 @@
       <w:u w:val="single"/>
     </w:rPr>
   </w:style>
-  <w:style w:type="character" w:styleId="923" w:customStyle="1">
+  <w:style w:type="character" w:styleId="901" w:customStyle="1">
     <w:name w:val="Visited Internet Link"/>
-    <w:basedOn w:val="914"/>
+    <w:basedOn w:val="892"/>
     <w:qFormat/>
     <w:pPr>
       <w:pBdr/>
@@ -39100,9 +39178,9 @@
       <w:u w:val="single"/>
     </w:rPr>
   </w:style>
-  <w:style w:type="character" w:styleId="924" w:customStyle="1">
+  <w:style w:type="character" w:styleId="902" w:customStyle="1">
     <w:name w:val="ListLabel 1"/>
-    <w:basedOn w:val="914"/>
+    <w:basedOn w:val="892"/>
     <w:qFormat/>
     <w:pPr>
       <w:pBdr/>
@@ -39113,9 +39191,9 @@
       <w:rFonts w:cs="Symbol"/>
     </w:rPr>
   </w:style>
-  <w:style w:type="character" w:styleId="925" w:customStyle="1">
+  <w:style w:type="character" w:styleId="903" w:customStyle="1">
     <w:name w:val="ListLabel 2"/>
-    <w:basedOn w:val="914"/>
+    <w:basedOn w:val="892"/>
     <w:qFormat/>
     <w:pPr>
       <w:pBdr/>
@@ -39126,9 +39204,9 @@
       <w:rFonts w:cs="OpenSymbol"/>
     </w:rPr>
   </w:style>
-  <w:style w:type="character" w:styleId="926" w:customStyle="1">
+  <w:style w:type="character" w:styleId="904" w:customStyle="1">
     <w:name w:val="ListLabel 3"/>
-    <w:basedOn w:val="914"/>
+    <w:basedOn w:val="892"/>
     <w:qFormat/>
     <w:pPr>
       <w:pBdr/>
@@ -39139,9 +39217,9 @@
       <w:rFonts w:cs="OpenSymbol"/>
     </w:rPr>
   </w:style>
-  <w:style w:type="character" w:styleId="927" w:customStyle="1">
+  <w:style w:type="character" w:styleId="905" w:customStyle="1">
     <w:name w:val="ListLabel 4"/>
-    <w:basedOn w:val="914"/>
+    <w:basedOn w:val="892"/>
     <w:qFormat/>
     <w:pPr>
       <w:pBdr/>
@@ -39152,9 +39230,9 @@
       <w:rFonts w:cs="Symbol"/>
     </w:rPr>
   </w:style>
-  <w:style w:type="character" w:styleId="928" w:customStyle="1">
+  <w:style w:type="character" w:styleId="906" w:customStyle="1">
     <w:name w:val="ListLabel 5"/>
-    <w:basedOn w:val="914"/>
+    <w:basedOn w:val="892"/>
     <w:qFormat/>
     <w:pPr>
       <w:pBdr/>
@@ -39165,9 +39243,9 @@
       <w:rFonts w:cs="OpenSymbol"/>
     </w:rPr>
   </w:style>
-  <w:style w:type="character" w:styleId="929" w:customStyle="1">
+  <w:style w:type="character" w:styleId="907" w:customStyle="1">
     <w:name w:val="ListLabel 6"/>
-    <w:basedOn w:val="914"/>
+    <w:basedOn w:val="892"/>
     <w:qFormat/>
     <w:pPr>
       <w:pBdr/>
@@ -39178,9 +39256,9 @@
       <w:rFonts w:cs="OpenSymbol"/>
     </w:rPr>
   </w:style>
-  <w:style w:type="character" w:styleId="930" w:customStyle="1">
+  <w:style w:type="character" w:styleId="908" w:customStyle="1">
     <w:name w:val="ListLabel 7"/>
-    <w:basedOn w:val="914"/>
+    <w:basedOn w:val="892"/>
     <w:qFormat/>
     <w:pPr>
       <w:pBdr/>
@@ -39191,9 +39269,9 @@
       <w:rFonts w:cs="Symbol"/>
     </w:rPr>
   </w:style>
-  <w:style w:type="character" w:styleId="931" w:customStyle="1">
+  <w:style w:type="character" w:styleId="909" w:customStyle="1">
     <w:name w:val="ListLabel 8"/>
-    <w:basedOn w:val="914"/>
+    <w:basedOn w:val="892"/>
     <w:qFormat/>
     <w:pPr>
       <w:pBdr/>
@@ -39204,9 +39282,9 @@
       <w:rFonts w:cs="OpenSymbol"/>
     </w:rPr>
   </w:style>
-  <w:style w:type="character" w:styleId="932" w:customStyle="1">
+  <w:style w:type="character" w:styleId="910" w:customStyle="1">
     <w:name w:val="ListLabel 9"/>
-    <w:basedOn w:val="914"/>
+    <w:basedOn w:val="892"/>
     <w:qFormat/>
     <w:pPr>
       <w:pBdr/>
@@ -39217,9 +39295,9 @@
       <w:rFonts w:cs="OpenSymbol"/>
     </w:rPr>
   </w:style>
-  <w:style w:type="character" w:styleId="933" w:customStyle="1">
+  <w:style w:type="character" w:styleId="911" w:customStyle="1">
     <w:name w:val="ListLabel 10"/>
-    <w:basedOn w:val="914"/>
+    <w:basedOn w:val="892"/>
     <w:qFormat/>
     <w:pPr>
       <w:pBdr/>
@@ -39232,9 +39310,9 @@
       <w:szCs w:val="20"/>
     </w:rPr>
   </w:style>
-  <w:style w:type="character" w:styleId="934" w:customStyle="1">
+  <w:style w:type="character" w:styleId="912" w:customStyle="1">
     <w:name w:val="ListLabel 11"/>
-    <w:basedOn w:val="914"/>
+    <w:basedOn w:val="892"/>
     <w:qFormat/>
     <w:pPr>
       <w:pBdr/>
@@ -39245,9 +39323,9 @@
       <w:rFonts w:cs="OpenSymbol"/>
     </w:rPr>
   </w:style>
-  <w:style w:type="character" w:styleId="935" w:customStyle="1">
+  <w:style w:type="character" w:styleId="913" w:customStyle="1">
     <w:name w:val="ListLabel 12"/>
-    <w:basedOn w:val="914"/>
+    <w:basedOn w:val="892"/>
     <w:qFormat/>
     <w:pPr>
       <w:pBdr/>
@@ -39258,9 +39336,9 @@
       <w:rFonts w:cs="OpenSymbol"/>
     </w:rPr>
   </w:style>
-  <w:style w:type="character" w:styleId="936" w:customStyle="1">
+  <w:style w:type="character" w:styleId="914" w:customStyle="1">
     <w:name w:val="ListLabel 13"/>
-    <w:basedOn w:val="914"/>
+    <w:basedOn w:val="892"/>
     <w:qFormat/>
     <w:pPr>
       <w:pBdr/>
@@ -39271,9 +39349,9 @@
       <w:rFonts w:cs="Symbol"/>
     </w:rPr>
   </w:style>
-  <w:style w:type="character" w:styleId="937" w:customStyle="1">
+  <w:style w:type="character" w:styleId="915" w:customStyle="1">
     <w:name w:val="ListLabel 14"/>
-    <w:basedOn w:val="914"/>
+    <w:basedOn w:val="892"/>
     <w:qFormat/>
     <w:pPr>
       <w:pBdr/>
@@ -39284,9 +39362,9 @@
       <w:rFonts w:cs="OpenSymbol"/>
     </w:rPr>
   </w:style>
-  <w:style w:type="character" w:styleId="938" w:customStyle="1">
+  <w:style w:type="character" w:styleId="916" w:customStyle="1">
     <w:name w:val="ListLabel 15"/>
-    <w:basedOn w:val="914"/>
+    <w:basedOn w:val="892"/>
     <w:qFormat/>
     <w:pPr>
       <w:pBdr/>
@@ -39297,9 +39375,9 @@
       <w:rFonts w:cs="OpenSymbol"/>
     </w:rPr>
   </w:style>
-  <w:style w:type="character" w:styleId="939" w:customStyle="1">
+  <w:style w:type="character" w:styleId="917" w:customStyle="1">
     <w:name w:val="ListLabel 16"/>
-    <w:basedOn w:val="914"/>
+    <w:basedOn w:val="892"/>
     <w:qFormat/>
     <w:pPr>
       <w:pBdr/>
@@ -39310,9 +39388,9 @@
       <w:rFonts w:cs="Symbol"/>
     </w:rPr>
   </w:style>
-  <w:style w:type="character" w:styleId="940" w:customStyle="1">
+  <w:style w:type="character" w:styleId="918" w:customStyle="1">
     <w:name w:val="ListLabel 17"/>
-    <w:basedOn w:val="914"/>
+    <w:basedOn w:val="892"/>
     <w:qFormat/>
     <w:pPr>
       <w:pBdr/>
@@ -39323,9 +39401,9 @@
       <w:rFonts w:cs="OpenSymbol"/>
     </w:rPr>
   </w:style>
-  <w:style w:type="character" w:styleId="941" w:customStyle="1">
+  <w:style w:type="character" w:styleId="919" w:customStyle="1">
     <w:name w:val="ListLabel 18"/>
-    <w:basedOn w:val="914"/>
+    <w:basedOn w:val="892"/>
     <w:qFormat/>
     <w:pPr>
       <w:pBdr/>
@@ -39336,9 +39414,9 @@
       <w:rFonts w:cs="OpenSymbol"/>
     </w:rPr>
   </w:style>
-  <w:style w:type="character" w:styleId="942" w:customStyle="1">
+  <w:style w:type="character" w:styleId="920" w:customStyle="1">
     <w:name w:val="Bullet Symbols"/>
-    <w:basedOn w:val="914"/>
+    <w:basedOn w:val="892"/>
     <w:qFormat/>
     <w:pPr>
       <w:pBdr/>
@@ -39349,7 +39427,7 @@
       <w:rFonts w:ascii="OpenSymbol" w:hAnsi="OpenSymbol" w:eastAsia="OpenSymbol" w:cs="OpenSymbol"/>
     </w:rPr>
   </w:style>
-  <w:style w:type="character" w:styleId="943" w:default="1">
+  <w:style w:type="character" w:styleId="921" w:default="1">
     <w:name w:val="Default Paragraph Font"/>
     <w:uiPriority w:val="1"/>
     <w:semiHidden/>
@@ -39360,7 +39438,7 @@
       <w:ind/>
     </w:pPr>
   </w:style>
-  <w:style w:type="numbering" w:styleId="944" w:default="1">
+  <w:style w:type="numbering" w:styleId="922" w:default="1">
     <w:name w:val="No List"/>
     <w:uiPriority w:val="99"/>
     <w:semiHidden/>
@@ -39371,7 +39449,7 @@
       <w:ind/>
     </w:pPr>
   </w:style>
-  <w:style w:type="table" w:styleId="945" w:default="1">
+  <w:style w:type="table" w:styleId="923" w:default="1">
     <w:name w:val="Normal Table"/>
     <w:uiPriority w:val="99"/>
     <w:semiHidden/>

</xml_diff>

<commit_message>
Changed email from mfeigenbaum23@gmail.com to mitchf.me
</commit_message>
<xml_diff>
--- a/resources/resume.docx
+++ b/resources/resume.docx
@@ -208,36 +208,14 @@
       <w:hyperlink r:id="rId10" w:tooltip="mailto:mfeigenbaum23@gmail.com" w:history="1">
         <w:r>
           <w:rPr>
-            <w:rStyle w:val="900"/>
-            <w:rFonts w:ascii="Times New Roman" w:hAnsi="Times New Roman" w:eastAsia="Times New Roman" w:cs="Times New Roman"/>
-            <w:color w:val="000000" w:themeColor="text1"/>
-            <w:sz w:val="20"/>
-            <w:szCs w:val="20"/>
-            <w:u w:val="single"/>
-          </w:rPr>
-        </w:r>
-        <w:r>
-          <w:rPr>
-            <w:rStyle w:val="900"/>
+            <w:rStyle w:val="874"/>
             <w:rFonts w:ascii="Times New Roman" w:hAnsi="Times New Roman" w:eastAsia="Times New Roman" w:cs="Times New Roman"/>
             <w:color w:val="000000" w:themeColor="text1"/>
             <w:sz w:val="20"/>
             <w:szCs w:val="20"/>
             <w:u w:val="none"/>
           </w:rPr>
-        </w:r>
-        <w:r>
-          <w:rPr>
-            <w:rStyle w:val="900"/>
-            <w:rFonts w:ascii="Times New Roman" w:hAnsi="Times New Roman" w:eastAsia="Times New Roman" w:cs="Times New Roman"/>
-            <w:b w:val="0"/>
-            <w:bCs w:val="0"/>
-            <w:color w:val="000000" w:themeColor="text1"/>
-            <w:sz w:val="20"/>
-            <w:szCs w:val="20"/>
-            <w:u w:val="none"/>
-          </w:rPr>
-          <w:t xml:space="preserve">mfeigenbaum23@gmail.com</w:t>
+          <w:t xml:space="preserve">mitch@mitchf.me</w:t>
         </w:r>
       </w:hyperlink>
       <w:r>
@@ -2931,11 +2909,9 @@
           <w:b w:val="0"/>
           <w:bCs w:val="0"/>
           <w:i w:val="0"/>
-          <w:iCs w:val="0"/>
           <w:color w:val="000000" w:themeColor="text1"/>
           <w:sz w:val="20"/>
           <w:szCs w:val="20"/>
-          <w:highlight w:val="none"/>
         </w:rPr>
       </w:r>
       <w:r>
@@ -3316,6 +3292,18 @@
           <w:highlight w:val="none"/>
         </w:rPr>
         <w:t xml:space="preserve">Features include playing a video from cache, downloading a video or audio file, and downloading playlists.</w:t>
+      </w:r>
+      <w:r>
+        <w:rPr>
+          <w:rFonts w:ascii="Times New Roman" w:hAnsi="Times New Roman" w:cs="Times New Roman"/>
+          <w:b w:val="0"/>
+          <w:bCs w:val="0"/>
+          <w:i w:val="0"/>
+          <w:color w:val="000000" w:themeColor="text1"/>
+          <w:sz w:val="20"/>
+          <w:szCs w:val="20"/>
+          <w:highlight w:val="none"/>
+        </w:rPr>
       </w:r>
       <w:r>
         <w:rPr>

</xml_diff>

<commit_message>
Updated resume to add new job.
</commit_message>
<xml_diff>
--- a/resources/resume.docx
+++ b/resources/resume.docx
@@ -4,7 +4,7 @@
   <w:body>
     <w:p>
       <w:pPr>
-        <w:pStyle w:val="895"/>
+        <w:pStyle w:val="905"/>
         <w:keepNext w:val="false"/>
         <w:keepLines w:val="true"/>
         <w:suppressLineNumbers w:val="false"/>
@@ -91,7 +91,7 @@
     </w:p>
     <w:p>
       <w:pPr>
-        <w:pStyle w:val="895"/>
+        <w:pStyle w:val="905"/>
         <w:keepNext w:val="false"/>
         <w:keepLines w:val="true"/>
         <w:suppressLineNumbers w:val="false"/>
@@ -112,7 +112,6 @@
           <w:szCs w:val="20"/>
         </w:rPr>
       </w:pPr>
-      <w:r/>
       <w:r>
         <w:rPr>
           <w:rFonts w:ascii="Times New Roman" w:hAnsi="Times New Roman" w:eastAsia="Times New Roman" w:cs="Times New Roman"/>
@@ -147,7 +146,7 @@
     </w:p>
     <w:p>
       <w:pPr>
-        <w:pStyle w:val="895"/>
+        <w:pStyle w:val="905"/>
         <w:keepNext w:val="false"/>
         <w:keepLines w:val="true"/>
         <w:suppressLineNumbers w:val="false"/>
@@ -155,7 +154,7 @@
         <w:tabs>
           <w:tab w:val="right" w:leader="none" w:pos="12240"/>
         </w:tabs>
-        <w:spacing w:after="0" w:before="0" w:line="240" w:lineRule="auto"/>
+        <w:spacing w:after="0" w:before="0" w:line="360" w:lineRule="auto"/>
         <w:ind/>
         <w:contextualSpacing w:val="false"/>
         <w:jc w:val="center"/>
@@ -183,7 +182,7 @@
       <w:hyperlink r:id="rId9" w:tooltip="tel:5716234086" w:history="1">
         <w:r>
           <w:rPr>
-            <w:rStyle w:val="876"/>
+            <w:rStyle w:val="886"/>
             <w:rFonts w:ascii="Times New Roman" w:hAnsi="Times New Roman" w:eastAsia="Times New Roman" w:cs="Times New Roman"/>
             <w:b w:val="0"/>
             <w:bCs w:val="0"/>
@@ -207,10 +206,10 @@
         </w:rPr>
         <w:t xml:space="preserve"> | </w:t>
       </w:r>
-      <w:hyperlink r:id="rId10" w:tooltip="mailto:mfeigenbaum23@gmail.com" w:history="1">
+      <w:hyperlink r:id="rId10" w:tooltip="mailto:mitch@mitchf.me" w:history="1">
         <w:r>
           <w:rPr>
-            <w:rStyle w:val="876"/>
+            <w:rStyle w:val="886"/>
             <w:rFonts w:ascii="Times New Roman" w:hAnsi="Times New Roman" w:eastAsia="Times New Roman" w:cs="Times New Roman"/>
             <w:color w:val="000000" w:themeColor="text1"/>
             <w:sz w:val="20"/>
@@ -235,7 +234,7 @@
       <w:hyperlink r:id="rId11" w:tooltip="https://mitchf.me" w:history="1">
         <w:r>
           <w:rPr>
-            <w:rStyle w:val="876"/>
+            <w:rStyle w:val="886"/>
             <w:rFonts w:ascii="Times New Roman" w:hAnsi="Times New Roman" w:eastAsia="Times New Roman" w:cs="Times New Roman"/>
             <w:color w:val="000000" w:themeColor="text1"/>
             <w:sz w:val="20"/>
@@ -258,7 +257,7 @@
       <w:hyperlink r:id="rId12" w:tooltip="https://www.linkedin.com/in/mitchfeigenbaum" w:history="1">
         <w:r>
           <w:rPr>
-            <w:rStyle w:val="876"/>
+            <w:rStyle w:val="886"/>
             <w:rFonts w:ascii="Times New Roman" w:hAnsi="Times New Roman" w:eastAsia="Times New Roman" w:cs="Times New Roman"/>
             <w:color w:val="000000" w:themeColor="text1"/>
             <w:sz w:val="20"/>
@@ -282,7 +281,7 @@
       <w:hyperlink r:id="rId13" w:tooltip="https://github.com/mrf-dot" w:history="1">
         <w:r>
           <w:rPr>
-            <w:rStyle w:val="876"/>
+            <w:rStyle w:val="886"/>
             <w:rFonts w:ascii="Times New Roman" w:hAnsi="Times New Roman" w:cs="Times New Roman"/>
             <w:color w:val="000000" w:themeColor="text1"/>
             <w:sz w:val="20"/>
@@ -316,62 +315,7 @@
     </w:p>
     <w:p>
       <w:pPr>
-        <w:pStyle w:val="901"/>
-        <w:keepNext w:val="false"/>
-        <w:keepLines w:val="true"/>
-        <w:suppressLineNumbers w:val="false"/>
-        <w:pBdr/>
-        <w:tabs>
-          <w:tab w:val="right" w:leader="none" w:pos="12240"/>
-        </w:tabs>
-        <w:spacing w:after="0" w:before="0" w:line="240" w:lineRule="auto"/>
-        <w:ind/>
-        <w:contextualSpacing w:val="false"/>
-        <w:jc w:val="left"/>
-        <w:rPr>
-          <w:rFonts w:ascii="Times New Roman" w:hAnsi="Times New Roman" w:cs="Times New Roman"/>
-          <w:b/>
-          <w:bCs/>
-          <w:color w:val="000000" w:themeColor="text1"/>
-          <w:sz w:val="22"/>
-          <w:szCs w:val="22"/>
-        </w:rPr>
-      </w:pPr>
-      <w:r>
-        <w:rPr>
-          <w:rFonts w:ascii="Times New Roman" w:hAnsi="Times New Roman" w:eastAsia="Times New Roman" w:cs="Times New Roman"/>
-          <w:b/>
-          <w:bCs/>
-          <w:color w:val="000000" w:themeColor="text1"/>
-          <w:sz w:val="22"/>
-          <w:szCs w:val="22"/>
-          <w:highlight w:val="none"/>
-        </w:rPr>
-      </w:r>
-      <w:r>
-        <w:rPr>
-          <w:rFonts w:ascii="Times New Roman" w:hAnsi="Times New Roman" w:cs="Times New Roman"/>
-          <w:b/>
-          <w:bCs/>
-          <w:color w:val="000000" w:themeColor="text1"/>
-          <w:sz w:val="22"/>
-          <w:szCs w:val="22"/>
-        </w:rPr>
-      </w:r>
-      <w:r>
-        <w:rPr>
-          <w:rFonts w:ascii="Times New Roman" w:hAnsi="Times New Roman" w:cs="Times New Roman"/>
-          <w:b/>
-          <w:bCs/>
-          <w:color w:val="000000" w:themeColor="text1"/>
-          <w:sz w:val="22"/>
-          <w:szCs w:val="22"/>
-        </w:rPr>
-      </w:r>
-    </w:p>
-    <w:p>
-      <w:pPr>
-        <w:pStyle w:val="901"/>
+        <w:pStyle w:val="911"/>
         <w:keepNext w:val="false"/>
         <w:keepLines w:val="true"/>
         <w:suppressLineNumbers w:val="false"/>
@@ -429,7 +373,7 @@
     </w:p>
     <w:p>
       <w:pPr>
-        <w:pStyle w:val="897"/>
+        <w:pStyle w:val="907"/>
         <w:keepNext w:val="false"/>
         <w:keepLines w:val="true"/>
         <w:suppressLineNumbers w:val="false"/>
@@ -486,7 +430,7 @@
     </w:p>
     <w:p>
       <w:pPr>
-        <w:pStyle w:val="897"/>
+        <w:pStyle w:val="907"/>
         <w:keepNext w:val="false"/>
         <w:keepLines w:val="true"/>
         <w:suppressLineNumbers w:val="false"/>
@@ -562,11 +506,9 @@
       </w:r>
       <w:r>
         <w:rPr>
-          <w:rFonts w:ascii="Times New Roman" w:hAnsi="Times New Roman" w:eastAsia="Times New Roman" w:cs="Times New Roman"/>
-          <w:b w:val="0"/>
+          <w:rFonts w:ascii="Times New Roman" w:hAnsi="Times New Roman" w:cs="Times New Roman"/>
           <w:bCs w:val="0"/>
           <w:i w:val="0"/>
-          <w:iCs w:val="0"/>
           <w:color w:val="000000" w:themeColor="text1"/>
           <w:sz w:val="20"/>
           <w:szCs w:val="20"/>
@@ -585,7 +527,7 @@
     </w:p>
     <w:p>
       <w:pPr>
-        <w:pStyle w:val="897"/>
+        <w:pStyle w:val="907"/>
         <w:keepNext w:val="false"/>
         <w:keepLines w:val="true"/>
         <w:numPr>
@@ -666,7 +608,7 @@
     </w:p>
     <w:p>
       <w:pPr>
-        <w:pStyle w:val="897"/>
+        <w:pStyle w:val="907"/>
         <w:keepNext w:val="false"/>
         <w:keepLines w:val="true"/>
         <w:numPr>
@@ -678,7 +620,7 @@
         <w:tabs>
           <w:tab w:val="right" w:leader="none" w:pos="12240"/>
         </w:tabs>
-        <w:spacing w:after="0" w:before="0" w:line="240" w:lineRule="auto"/>
+        <w:spacing w:after="0" w:before="0" w:line="360" w:lineRule="auto"/>
         <w:ind/>
         <w:contextualSpacing w:val="false"/>
         <w:jc w:val="left"/>
@@ -734,7 +676,65 @@
     </w:p>
     <w:p>
       <w:pPr>
-        <w:pStyle w:val="897"/>
+        <w:pStyle w:val="911"/>
+        <w:keepNext w:val="false"/>
+        <w:keepLines w:val="true"/>
+        <w:suppressLineNumbers w:val="false"/>
+        <w:pBdr/>
+        <w:tabs>
+          <w:tab w:val="right" w:leader="none" w:pos="12240"/>
+        </w:tabs>
+        <w:spacing w:after="0" w:before="0" w:line="240" w:lineRule="auto"/>
+        <w:ind/>
+        <w:contextualSpacing w:val="false"/>
+        <w:jc w:val="left"/>
+        <w:rPr>
+          <w:rFonts w:ascii="Times New Roman" w:hAnsi="Times New Roman" w:eastAsia="Times New Roman" w:cs="Times New Roman"/>
+          <w:b/>
+          <w:bCs/>
+          <w:color w:val="000000" w:themeColor="text1"/>
+          <w:sz w:val="22"/>
+          <w:szCs w:val="22"/>
+          <w:highlight w:val="none"/>
+        </w:rPr>
+      </w:pPr>
+      <w:r>
+        <w:rPr>
+          <w:rFonts w:ascii="Times New Roman" w:hAnsi="Times New Roman" w:eastAsia="Times New Roman" w:cs="Times New Roman"/>
+          <w:b/>
+          <w:bCs/>
+          <w:color w:val="000000" w:themeColor="text1"/>
+          <w:sz w:val="22"/>
+          <w:szCs w:val="22"/>
+        </w:rPr>
+        <w:t xml:space="preserve">WORK &amp; LEADERSHIP EXPERIENCE</w:t>
+      </w:r>
+      <w:r>
+        <w:rPr>
+          <w:rFonts w:ascii="Times New Roman" w:hAnsi="Times New Roman" w:eastAsia="Times New Roman" w:cs="Times New Roman"/>
+          <w:b/>
+          <w:bCs/>
+          <w:color w:val="000000" w:themeColor="text1"/>
+          <w:sz w:val="22"/>
+          <w:szCs w:val="22"/>
+          <w:highlight w:val="none"/>
+        </w:rPr>
+      </w:r>
+      <w:r>
+        <w:rPr>
+          <w:rFonts w:ascii="Times New Roman" w:hAnsi="Times New Roman" w:eastAsia="Times New Roman" w:cs="Times New Roman"/>
+          <w:b/>
+          <w:bCs/>
+          <w:color w:val="000000" w:themeColor="text1"/>
+          <w:sz w:val="22"/>
+          <w:szCs w:val="22"/>
+          <w:highlight w:val="none"/>
+        </w:rPr>
+      </w:r>
+    </w:p>
+    <w:p>
+      <w:pPr>
+        <w:pStyle w:val="907"/>
         <w:keepNext w:val="false"/>
         <w:keepLines w:val="true"/>
         <w:suppressLineNumbers w:val="false"/>
@@ -747,12 +747,344 @@
         <w:contextualSpacing w:val="false"/>
         <w:jc w:val="left"/>
         <w:rPr>
-          <w:rFonts w:ascii="Times New Roman" w:hAnsi="Times New Roman" w:cs="Times New Roman"/>
+          <w:rFonts w:ascii="Times New Roman" w:hAnsi="Times New Roman" w:eastAsia="Times New Roman" w:cs="Times New Roman"/>
+          <w:b/>
+          <w:bCs w:val="0"/>
+          <w:i w:val="0"/>
+          <w:color w:val="000000" w:themeColor="text1"/>
+          <w:sz w:val="20"/>
+          <w:szCs w:val="20"/>
+          <w:highlight w:val="none"/>
+        </w:rPr>
+      </w:pPr>
+      <w:r>
+        <w:rPr>
+          <w:rFonts w:ascii="Times New Roman" w:hAnsi="Times New Roman" w:eastAsia="Times New Roman" w:cs="Times New Roman"/>
+          <w:b/>
+          <w:bCs/>
+          <w:i w:val="0"/>
+          <w:iCs w:val="0"/>
+          <w:color w:val="000000" w:themeColor="text1"/>
+          <w:sz w:val="20"/>
+          <w:szCs w:val="20"/>
+          <w:highlight w:val="none"/>
+        </w:rPr>
+        <w:t xml:space="preserve">Daughter of the Stars Theater</w:t>
+        <w:tab/>
+        <w:t xml:space="preserve">Stanley, VA</w:t>
+      </w:r>
+      <w:r>
+        <w:rPr>
+          <w:rFonts w:ascii="Times New Roman" w:hAnsi="Times New Roman" w:eastAsia="Times New Roman" w:cs="Times New Roman"/>
+          <w:b/>
+          <w:bCs w:val="0"/>
+          <w:i w:val="0"/>
+          <w:color w:val="000000" w:themeColor="text1"/>
+          <w:sz w:val="20"/>
+          <w:szCs w:val="20"/>
+          <w:highlight w:val="none"/>
+        </w:rPr>
+      </w:r>
+      <w:r>
+        <w:rPr>
+          <w:rFonts w:ascii="Times New Roman" w:hAnsi="Times New Roman" w:eastAsia="Times New Roman" w:cs="Times New Roman"/>
+          <w:b/>
+          <w:bCs w:val="0"/>
+          <w:i w:val="0"/>
+          <w:color w:val="000000" w:themeColor="text1"/>
+          <w:sz w:val="20"/>
+          <w:szCs w:val="20"/>
+          <w:highlight w:val="none"/>
+        </w:rPr>
+      </w:r>
+    </w:p>
+    <w:p>
+      <w:pPr>
+        <w:pStyle w:val="907"/>
+        <w:keepNext w:val="false"/>
+        <w:keepLines w:val="true"/>
+        <w:suppressLineNumbers w:val="false"/>
+        <w:pBdr/>
+        <w:tabs>
+          <w:tab w:val="right" w:leader="none" w:pos="12240"/>
+        </w:tabs>
+        <w:spacing w:after="0" w:before="0" w:line="240" w:lineRule="auto"/>
+        <w:ind w:firstLine="0" w:left="0"/>
+        <w:contextualSpacing w:val="false"/>
+        <w:jc w:val="left"/>
+        <w:rPr>
+          <w:rFonts w:ascii="Times New Roman" w:hAnsi="Times New Roman" w:eastAsia="Times New Roman" w:cs="Times New Roman"/>
+          <w:b w:val="0"/>
+          <w:bCs w:val="0"/>
+          <w:i w:val="0"/>
+          <w:color w:val="000000" w:themeColor="text1"/>
+          <w:sz w:val="20"/>
+          <w:szCs w:val="20"/>
+          <w:highlight w:val="none"/>
+        </w:rPr>
+      </w:pPr>
+      <w:r>
+        <w:rPr>
+          <w:rFonts w:ascii="Times New Roman" w:hAnsi="Times New Roman" w:eastAsia="Times New Roman" w:cs="Times New Roman"/>
+          <w:b w:val="0"/>
+          <w:bCs w:val="0"/>
+          <w:i/>
+          <w:iCs/>
+          <w:color w:val="000000" w:themeColor="text1"/>
+          <w:sz w:val="20"/>
+          <w:szCs w:val="20"/>
+          <w:highlight w:val="none"/>
+        </w:rPr>
+        <w:t xml:space="preserve">Cybersecurity Intern</w:t>
+        <w:tab/>
+      </w:r>
+      <w:r>
+        <w:rPr>
+          <w:rFonts w:ascii="Times New Roman" w:hAnsi="Times New Roman" w:eastAsia="Times New Roman" w:cs="Times New Roman"/>
+          <w:b w:val="0"/>
+          <w:bCs w:val="0"/>
+          <w:i w:val="0"/>
+          <w:iCs w:val="0"/>
+          <w:color w:val="000000" w:themeColor="text1"/>
+          <w:sz w:val="20"/>
+          <w:szCs w:val="20"/>
+          <w:highlight w:val="none"/>
+        </w:rPr>
+        <w:t xml:space="preserve">November 2024 </w:t>
+      </w:r>
+      <w:r>
+        <w:rPr>
+          <w:rFonts w:ascii="Times New Roman" w:hAnsi="Times New Roman" w:eastAsia="Times New Roman" w:cs="Times New Roman"/>
+          <w:b w:val="0"/>
+          <w:bCs w:val="0"/>
+          <w:i w:val="0"/>
+          <w:iCs w:val="0"/>
           <w:color w:val="000000" w:themeColor="text1"/>
           <w:sz w:val="20"/>
           <w:szCs w:val="20"/>
         </w:rPr>
-      </w:pPr>
+        <w:t xml:space="preserve">– </w:t>
+      </w:r>
+      <w:r>
+        <w:rPr>
+          <w:rFonts w:ascii="Times New Roman" w:hAnsi="Times New Roman" w:eastAsia="Times New Roman" w:cs="Times New Roman"/>
+          <w:b w:val="0"/>
+          <w:bCs w:val="0"/>
+          <w:i w:val="0"/>
+          <w:iCs w:val="0"/>
+          <w:color w:val="000000" w:themeColor="text1"/>
+          <w:sz w:val="20"/>
+          <w:szCs w:val="20"/>
+          <w:highlight w:val="none"/>
+        </w:rPr>
+        <w:t xml:space="preserve">Present</w:t>
+      </w:r>
+      <w:r>
+        <w:rPr>
+          <w:rFonts w:ascii="Times New Roman" w:hAnsi="Times New Roman" w:eastAsia="Times New Roman" w:cs="Times New Roman"/>
+          <w:b w:val="0"/>
+          <w:bCs w:val="0"/>
+          <w:i w:val="0"/>
+          <w:color w:val="000000" w:themeColor="text1"/>
+          <w:sz w:val="20"/>
+          <w:szCs w:val="20"/>
+          <w:highlight w:val="none"/>
+        </w:rPr>
+      </w:r>
+      <w:r>
+        <w:rPr>
+          <w:rFonts w:ascii="Times New Roman" w:hAnsi="Times New Roman" w:eastAsia="Times New Roman" w:cs="Times New Roman"/>
+          <w:b w:val="0"/>
+          <w:bCs w:val="0"/>
+          <w:i w:val="0"/>
+          <w:color w:val="000000" w:themeColor="text1"/>
+          <w:sz w:val="20"/>
+          <w:szCs w:val="20"/>
+          <w:highlight w:val="none"/>
+        </w:rPr>
+      </w:r>
+    </w:p>
+    <w:p>
+      <w:pPr>
+        <w:pStyle w:val="907"/>
+        <w:keepNext w:val="false"/>
+        <w:keepLines w:val="true"/>
+        <w:numPr>
+          <w:ilvl w:val="0"/>
+          <w:numId w:val="36"/>
+        </w:numPr>
+        <w:suppressLineNumbers w:val="false"/>
+        <w:pBdr/>
+        <w:tabs>
+          <w:tab w:val="left" w:leader="none" w:pos="8387"/>
+          <w:tab w:val="clear" w:leader="none" w:pos="12240"/>
+        </w:tabs>
+        <w:spacing w:after="0" w:before="0" w:line="240" w:lineRule="auto"/>
+        <w:ind/>
+        <w:contextualSpacing w:val="false"/>
+        <w:jc w:val="left"/>
+        <w:rPr>
+          <w:rFonts w:ascii="Times New Roman" w:hAnsi="Times New Roman" w:eastAsia="Times New Roman" w:cs="Times New Roman"/>
+          <w:b w:val="0"/>
+          <w:bCs w:val="0"/>
+          <w:i w:val="0"/>
+          <w:color w:val="000000" w:themeColor="text1"/>
+          <w:sz w:val="20"/>
+          <w:szCs w:val="20"/>
+          <w:highlight w:val="none"/>
+        </w:rPr>
+      </w:pPr>
+      <w:r>
+        <w:rPr>
+          <w:rFonts w:ascii="Times New Roman" w:hAnsi="Times New Roman" w:eastAsia="Times New Roman" w:cs="Times New Roman"/>
+          <w:b w:val="0"/>
+          <w:bCs w:val="0"/>
+          <w:i w:val="0"/>
+          <w:iCs w:val="0"/>
+          <w:color w:val="000000" w:themeColor="text1"/>
+          <w:sz w:val="20"/>
+          <w:szCs w:val="20"/>
+          <w:highlight w:val="none"/>
+        </w:rPr>
+        <w:t xml:space="preserve">Created a computer networking infrastructure with built in security and cryptographic features.</w:t>
+      </w:r>
+      <w:r>
+        <w:rPr>
+          <w:rFonts w:ascii="Times New Roman" w:hAnsi="Times New Roman" w:eastAsia="Times New Roman" w:cs="Times New Roman"/>
+          <w:b w:val="0"/>
+          <w:bCs w:val="0"/>
+          <w:i w:val="0"/>
+          <w:color w:val="000000" w:themeColor="text1"/>
+          <w:sz w:val="20"/>
+          <w:szCs w:val="20"/>
+          <w:highlight w:val="none"/>
+        </w:rPr>
+      </w:r>
+      <w:r>
+        <w:rPr>
+          <w:rFonts w:ascii="Times New Roman" w:hAnsi="Times New Roman" w:eastAsia="Times New Roman" w:cs="Times New Roman"/>
+          <w:b w:val="0"/>
+          <w:bCs w:val="0"/>
+          <w:i w:val="0"/>
+          <w:color w:val="000000" w:themeColor="text1"/>
+          <w:sz w:val="20"/>
+          <w:szCs w:val="20"/>
+          <w:highlight w:val="none"/>
+        </w:rPr>
+        <w:tab/>
+      </w:r>
+      <w:r>
+        <w:rPr>
+          <w:rFonts w:ascii="Times New Roman" w:hAnsi="Times New Roman" w:eastAsia="Times New Roman" w:cs="Times New Roman"/>
+          <w:b w:val="0"/>
+          <w:bCs w:val="0"/>
+          <w:i w:val="0"/>
+          <w:color w:val="000000" w:themeColor="text1"/>
+          <w:sz w:val="20"/>
+          <w:szCs w:val="20"/>
+          <w:highlight w:val="none"/>
+        </w:rPr>
+      </w:r>
+    </w:p>
+    <w:p>
+      <w:pPr>
+        <w:pStyle w:val="907"/>
+        <w:keepNext w:val="false"/>
+        <w:keepLines w:val="true"/>
+        <w:numPr>
+          <w:ilvl w:val="0"/>
+          <w:numId w:val="36"/>
+        </w:numPr>
+        <w:suppressLineNumbers w:val="false"/>
+        <w:pBdr/>
+        <w:tabs>
+          <w:tab w:val="left" w:leader="none" w:pos="8387"/>
+          <w:tab w:val="clear" w:leader="none" w:pos="12240"/>
+        </w:tabs>
+        <w:spacing w:after="0" w:before="0" w:line="240" w:lineRule="auto"/>
+        <w:ind/>
+        <w:contextualSpacing w:val="false"/>
+        <w:jc w:val="left"/>
+        <w:rPr>
+          <w:rFonts w:ascii="Times New Roman" w:hAnsi="Times New Roman" w:eastAsia="Times New Roman" w:cs="Times New Roman"/>
+          <w:b w:val="0"/>
+          <w:bCs w:val="0"/>
+          <w:i w:val="0"/>
+          <w:color w:val="000000" w:themeColor="text1"/>
+          <w:sz w:val="20"/>
+          <w:szCs w:val="20"/>
+          <w:highlight w:val="none"/>
+        </w:rPr>
+      </w:pPr>
+      <w:r>
+        <w:rPr>
+          <w:rFonts w:ascii="Times New Roman" w:hAnsi="Times New Roman" w:eastAsia="Times New Roman" w:cs="Times New Roman"/>
+          <w:b w:val="0"/>
+          <w:bCs w:val="0"/>
+          <w:i w:val="0"/>
+          <w:color w:val="000000" w:themeColor="text1"/>
+          <w:sz w:val="20"/>
+          <w:szCs w:val="20"/>
+          <w:highlight w:val="none"/>
+        </w:rPr>
+        <w:t xml:space="preserve">Implemented a 3-2-1 backup system with disk encryption for data loss prevention and increased data security.</w:t>
+      </w:r>
+      <w:r>
+        <w:rPr>
+          <w:rFonts w:ascii="Times New Roman" w:hAnsi="Times New Roman" w:eastAsia="Times New Roman" w:cs="Times New Roman"/>
+          <w:b w:val="0"/>
+          <w:bCs w:val="0"/>
+          <w:i w:val="0"/>
+          <w:color w:val="000000" w:themeColor="text1"/>
+          <w:sz w:val="20"/>
+          <w:szCs w:val="20"/>
+          <w:highlight w:val="none"/>
+        </w:rPr>
+      </w:r>
+    </w:p>
+    <w:p>
+      <w:pPr>
+        <w:pStyle w:val="907"/>
+        <w:keepNext w:val="false"/>
+        <w:keepLines w:val="true"/>
+        <w:numPr>
+          <w:ilvl w:val="0"/>
+          <w:numId w:val="36"/>
+        </w:numPr>
+        <w:suppressLineNumbers w:val="false"/>
+        <w:pBdr/>
+        <w:tabs>
+          <w:tab w:val="right" w:leader="none" w:pos="12240"/>
+        </w:tabs>
+        <w:spacing w:after="0" w:before="0" w:line="240" w:lineRule="auto"/>
+        <w:ind/>
+        <w:contextualSpacing w:val="false"/>
+        <w:jc w:val="left"/>
+        <w:rPr>
+          <w:rFonts w:ascii="Times New Roman" w:hAnsi="Times New Roman" w:eastAsia="Times New Roman" w:cs="Times New Roman"/>
+          <w:b w:val="0"/>
+          <w:bCs w:val="0"/>
+          <w:i w:val="0"/>
+          <w:color w:val="000000" w:themeColor="text1"/>
+          <w:sz w:val="20"/>
+          <w:szCs w:val="20"/>
+          <w:highlight w:val="none"/>
+        </w:rPr>
+      </w:pPr>
+      <w:r>
+        <w:rPr>
+          <w:rFonts w:ascii="Times New Roman" w:hAnsi="Times New Roman" w:eastAsia="Times New Roman" w:cs="Times New Roman"/>
+          <w:b w:val="0"/>
+          <w:bCs w:val="0"/>
+          <w:i w:val="0"/>
+          <w:iCs w:val="0"/>
+          <w:color w:val="000000" w:themeColor="text1"/>
+          <w:sz w:val="20"/>
+          <w:szCs w:val="20"/>
+          <w:highlight w:val="none"/>
+        </w:rPr>
+        <w:t xml:space="preserve">Categorized products into groups within the Wix point of sale system resulting in an increase in sales efficiency.</w:t>
+      </w:r>
       <w:r>
         <w:rPr>
           <w:rFonts w:ascii="Times New Roman" w:hAnsi="Times New Roman" w:eastAsia="Times New Roman" w:cs="Times New Roman"/>
@@ -768,79 +1100,20 @@
       </w:r>
       <w:r>
         <w:rPr>
-          <w:rFonts w:ascii="Times New Roman" w:hAnsi="Times New Roman" w:cs="Times New Roman"/>
+          <w:rFonts w:ascii="Times New Roman" w:hAnsi="Times New Roman" w:eastAsia="Times New Roman" w:cs="Times New Roman"/>
+          <w:b w:val="0"/>
+          <w:bCs w:val="0"/>
+          <w:i w:val="0"/>
           <w:color w:val="000000" w:themeColor="text1"/>
           <w:sz w:val="20"/>
           <w:szCs w:val="20"/>
-        </w:rPr>
-      </w:r>
-      <w:r>
-        <w:rPr>
-          <w:rFonts w:ascii="Times New Roman" w:hAnsi="Times New Roman" w:cs="Times New Roman"/>
-          <w:color w:val="000000" w:themeColor="text1"/>
-          <w:sz w:val="20"/>
-          <w:szCs w:val="20"/>
+          <w:highlight w:val="none"/>
         </w:rPr>
       </w:r>
     </w:p>
     <w:p>
       <w:pPr>
-        <w:pStyle w:val="901"/>
-        <w:keepNext w:val="false"/>
-        <w:keepLines w:val="true"/>
-        <w:suppressLineNumbers w:val="false"/>
-        <w:pBdr/>
-        <w:tabs>
-          <w:tab w:val="right" w:leader="none" w:pos="12240"/>
-        </w:tabs>
-        <w:spacing w:after="0" w:before="0" w:line="240" w:lineRule="auto"/>
-        <w:ind/>
-        <w:contextualSpacing w:val="false"/>
-        <w:jc w:val="left"/>
-        <w:rPr>
-          <w:rFonts w:ascii="Times New Roman" w:hAnsi="Times New Roman" w:cs="Times New Roman"/>
-          <w:b/>
-          <w:bCs/>
-          <w:color w:val="000000" w:themeColor="text1"/>
-          <w:sz w:val="22"/>
-          <w:szCs w:val="22"/>
-        </w:rPr>
-      </w:pPr>
-      <w:r>
-        <w:rPr>
-          <w:rFonts w:ascii="Times New Roman" w:hAnsi="Times New Roman" w:eastAsia="Times New Roman" w:cs="Times New Roman"/>
-          <w:b/>
-          <w:bCs/>
-          <w:color w:val="000000" w:themeColor="text1"/>
-          <w:sz w:val="22"/>
-          <w:szCs w:val="22"/>
-        </w:rPr>
-        <w:t xml:space="preserve">WORK &amp; LEADERSHIP EXPERIENCE</w:t>
-      </w:r>
-      <w:r>
-        <w:rPr>
-          <w:rFonts w:ascii="Times New Roman" w:hAnsi="Times New Roman" w:cs="Times New Roman"/>
-          <w:b/>
-          <w:bCs/>
-          <w:color w:val="000000" w:themeColor="text1"/>
-          <w:sz w:val="22"/>
-          <w:szCs w:val="22"/>
-        </w:rPr>
-      </w:r>
-      <w:r>
-        <w:rPr>
-          <w:rFonts w:ascii="Times New Roman" w:hAnsi="Times New Roman" w:cs="Times New Roman"/>
-          <w:b/>
-          <w:bCs/>
-          <w:color w:val="000000" w:themeColor="text1"/>
-          <w:sz w:val="22"/>
-          <w:szCs w:val="22"/>
-        </w:rPr>
-      </w:r>
-    </w:p>
-    <w:p>
-      <w:pPr>
-        <w:pStyle w:val="897"/>
+        <w:pStyle w:val="907"/>
         <w:keepNext w:val="false"/>
         <w:keepLines w:val="true"/>
         <w:suppressLineNumbers w:val="false"/>
@@ -853,7 +1126,7 @@
         <w:contextualSpacing w:val="false"/>
         <w:jc w:val="left"/>
         <w:rPr>
-          <w:rFonts w:ascii="Times New Roman" w:hAnsi="Times New Roman" w:cs="Times New Roman"/>
+          <w:rFonts w:ascii="Times New Roman" w:hAnsi="Times New Roman" w:eastAsia="Times New Roman" w:cs="Times New Roman"/>
           <w:b/>
           <w:bCs w:val="0"/>
           <w:i w:val="0"/>
@@ -881,7 +1154,7 @@
       </w:r>
       <w:r>
         <w:rPr>
-          <w:rFonts w:ascii="Times New Roman" w:hAnsi="Times New Roman" w:cs="Times New Roman"/>
+          <w:rFonts w:ascii="Times New Roman" w:hAnsi="Times New Roman" w:eastAsia="Times New Roman" w:cs="Times New Roman"/>
           <w:b/>
           <w:bCs w:val="0"/>
           <w:i w:val="0"/>
@@ -893,7 +1166,7 @@
       </w:r>
       <w:r>
         <w:rPr>
-          <w:rFonts w:ascii="Times New Roman" w:hAnsi="Times New Roman" w:cs="Times New Roman"/>
+          <w:rFonts w:ascii="Times New Roman" w:hAnsi="Times New Roman" w:eastAsia="Times New Roman" w:cs="Times New Roman"/>
           <w:b/>
           <w:bCs w:val="0"/>
           <w:i w:val="0"/>
@@ -906,7 +1179,7 @@
     </w:p>
     <w:p>
       <w:pPr>
-        <w:pStyle w:val="897"/>
+        <w:pStyle w:val="907"/>
         <w:keepNext w:val="false"/>
         <w:keepLines w:val="true"/>
         <w:suppressLineNumbers w:val="false"/>
@@ -998,7 +1271,7 @@
     </w:p>
     <w:p>
       <w:pPr>
-        <w:pStyle w:val="897"/>
+        <w:pStyle w:val="907"/>
         <w:keepNext w:val="false"/>
         <w:keepLines w:val="true"/>
         <w:numPr>
@@ -1063,7 +1336,7 @@
     </w:p>
     <w:p>
       <w:pPr>
-        <w:pStyle w:val="897"/>
+        <w:pStyle w:val="907"/>
         <w:keepNext w:val="false"/>
         <w:keepLines w:val="true"/>
         <w:numPr>
@@ -1128,7 +1401,7 @@
     </w:p>
     <w:p>
       <w:pPr>
-        <w:pStyle w:val="897"/>
+        <w:pStyle w:val="907"/>
         <w:keepNext w:val="false"/>
         <w:keepLines w:val="true"/>
         <w:numPr>
@@ -1193,7 +1466,7 @@
     </w:p>
     <w:p>
       <w:pPr>
-        <w:pStyle w:val="897"/>
+        <w:pStyle w:val="907"/>
         <w:keepNext w:val="false"/>
         <w:keepLines w:val="true"/>
         <w:suppressLineNumbers w:val="false"/>
@@ -1255,7 +1528,7 @@
     </w:p>
     <w:p>
       <w:pPr>
-        <w:pStyle w:val="897"/>
+        <w:pStyle w:val="907"/>
         <w:keepNext w:val="false"/>
         <w:keepLines w:val="true"/>
         <w:suppressLineNumbers w:val="false"/>
@@ -1334,7 +1607,7 @@
     </w:p>
     <w:p>
       <w:pPr>
-        <w:pStyle w:val="897"/>
+        <w:pStyle w:val="907"/>
         <w:keepNext w:val="false"/>
         <w:keepLines w:val="true"/>
         <w:numPr>
@@ -1402,7 +1675,7 @@
     </w:p>
     <w:p>
       <w:pPr>
-        <w:pStyle w:val="897"/>
+        <w:pStyle w:val="907"/>
         <w:keepNext w:val="false"/>
         <w:keepLines w:val="true"/>
         <w:numPr>
@@ -1470,75 +1743,7 @@
     </w:p>
     <w:p>
       <w:pPr>
-        <w:pStyle w:val="897"/>
-        <w:keepNext w:val="false"/>
-        <w:keepLines w:val="true"/>
-        <w:numPr>
-          <w:ilvl w:val="0"/>
-          <w:numId w:val="15"/>
-        </w:numPr>
-        <w:suppressLineNumbers w:val="false"/>
-        <w:pBdr/>
-        <w:tabs>
-          <w:tab w:val="right" w:leader="none" w:pos="12240"/>
-        </w:tabs>
-        <w:spacing w:after="0" w:before="0" w:line="240" w:lineRule="auto"/>
-        <w:ind/>
-        <w:contextualSpacing w:val="false"/>
-        <w:jc w:val="left"/>
-        <w:rPr>
-          <w:rFonts w:ascii="Times New Roman" w:hAnsi="Times New Roman" w:cs="Times New Roman"/>
-          <w:b w:val="0"/>
-          <w:bCs w:val="0"/>
-          <w:i w:val="0"/>
-          <w:color w:val="000000" w:themeColor="text1"/>
-          <w:sz w:val="20"/>
-          <w:szCs w:val="20"/>
-          <w:highlight w:val="none"/>
-        </w:rPr>
-      </w:pPr>
-      <w:r>
-        <w:rPr>
-          <w:rFonts w:ascii="Times New Roman" w:hAnsi="Times New Roman" w:eastAsia="Times New Roman" w:cs="Times New Roman"/>
-          <w:b w:val="0"/>
-          <w:bCs w:val="0"/>
-          <w:i w:val="0"/>
-          <w:iCs w:val="0"/>
-          <w:color w:val="000000" w:themeColor="text1"/>
-          <w:sz w:val="20"/>
-          <w:szCs w:val="20"/>
-          <w:highlight w:val="none"/>
-        </w:rPr>
-        <w:t xml:space="preserve">Led sports activities and games with campers in kindergarten through fifth grade.</w:t>
-      </w:r>
-      <w:r>
-        <w:rPr>
-          <w:rFonts w:ascii="Times New Roman" w:hAnsi="Times New Roman" w:cs="Times New Roman"/>
-          <w:b w:val="0"/>
-          <w:bCs w:val="0"/>
-          <w:i w:val="0"/>
-          <w:color w:val="000000" w:themeColor="text1"/>
-          <w:sz w:val="20"/>
-          <w:szCs w:val="20"/>
-          <w:highlight w:val="none"/>
-        </w:rPr>
-      </w:r>
-      <w:r>
-        <w:rPr>
-          <w:rFonts w:ascii="Times New Roman" w:hAnsi="Times New Roman" w:cs="Times New Roman"/>
-          <w:b w:val="0"/>
-          <w:bCs w:val="0"/>
-          <w:i w:val="0"/>
-          <w:color w:val="000000" w:themeColor="text1"/>
-          <w:sz w:val="20"/>
-          <w:szCs w:val="20"/>
-          <w:highlight w:val="none"/>
-        </w:rPr>
-      </w:r>
-    </w:p>
-    <w:p>
-      <w:pPr>
-        <w:pStyle w:val="897"/>
+        <w:pStyle w:val="907"/>
         <w:keepNext w:val="false"/>
         <w:keepLines w:val="true"/>
         <w:suppressLineNumbers w:val="false"/>
@@ -1652,7 +1857,7 @@
     </w:p>
     <w:p>
       <w:pPr>
-        <w:pStyle w:val="897"/>
+        <w:pStyle w:val="907"/>
         <w:keepNext w:val="false"/>
         <w:keepLines w:val="true"/>
         <w:suppressLineNumbers w:val="false"/>
@@ -1711,7 +1916,7 @@
     </w:p>
     <w:p>
       <w:pPr>
-        <w:pStyle w:val="897"/>
+        <w:pStyle w:val="907"/>
         <w:keepNext w:val="false"/>
         <w:keepLines w:val="true"/>
         <w:numPr>
@@ -1830,7 +2035,7 @@
     </w:p>
     <w:p>
       <w:pPr>
-        <w:pStyle w:val="897"/>
+        <w:pStyle w:val="907"/>
         <w:keepNext w:val="false"/>
         <w:keepLines w:val="true"/>
         <w:numPr>
@@ -1895,7 +2100,7 @@
     </w:p>
     <w:p>
       <w:pPr>
-        <w:pStyle w:val="897"/>
+        <w:pStyle w:val="907"/>
         <w:keepNext w:val="false"/>
         <w:keepLines w:val="true"/>
         <w:numPr>
@@ -1962,7 +2167,7 @@
     </w:p>
     <w:p>
       <w:pPr>
-        <w:pStyle w:val="897"/>
+        <w:pStyle w:val="907"/>
         <w:keepNext w:val="false"/>
         <w:keepLines w:val="true"/>
         <w:suppressLineNumbers w:val="false"/>
@@ -2027,7 +2232,7 @@
     </w:p>
     <w:p>
       <w:pPr>
-        <w:pStyle w:val="897"/>
+        <w:pStyle w:val="907"/>
         <w:keepNext w:val="false"/>
         <w:keepLines w:val="true"/>
         <w:suppressLineNumbers w:val="false"/>
@@ -2104,7 +2309,7 @@
     </w:p>
     <w:p>
       <w:pPr>
-        <w:pStyle w:val="897"/>
+        <w:pStyle w:val="907"/>
         <w:keepNext w:val="false"/>
         <w:keepLines w:val="true"/>
         <w:numPr>
@@ -2169,7 +2374,7 @@
     </w:p>
     <w:p>
       <w:pPr>
-        <w:pStyle w:val="897"/>
+        <w:pStyle w:val="907"/>
         <w:keepNext w:val="false"/>
         <w:keepLines w:val="true"/>
         <w:numPr>
@@ -2234,7 +2439,7 @@
     </w:p>
     <w:p>
       <w:pPr>
-        <w:pStyle w:val="897"/>
+        <w:pStyle w:val="907"/>
         <w:keepNext w:val="false"/>
         <w:keepLines w:val="true"/>
         <w:numPr>
@@ -2246,7 +2451,7 @@
         <w:tabs>
           <w:tab w:val="right" w:leader="none" w:pos="12240"/>
         </w:tabs>
-        <w:spacing w:after="0" w:before="0" w:line="240" w:lineRule="auto"/>
+        <w:spacing w:after="0" w:before="0" w:line="360" w:lineRule="auto"/>
         <w:ind/>
         <w:contextualSpacing w:val="false"/>
         <w:jc w:val="left"/>
@@ -2301,7 +2506,7 @@
     </w:p>
     <w:p>
       <w:pPr>
-        <w:pStyle w:val="897"/>
+        <w:pStyle w:val="911"/>
         <w:keepNext w:val="false"/>
         <w:keepLines w:val="true"/>
         <w:suppressLineNumbers w:val="false"/>
@@ -2310,65 +2515,17 @@
           <w:tab w:val="right" w:leader="none" w:pos="12240"/>
         </w:tabs>
         <w:spacing w:after="0" w:before="0" w:line="240" w:lineRule="auto"/>
-        <w:ind w:firstLine="0" w:left="0"/>
+        <w:ind/>
         <w:contextualSpacing w:val="false"/>
         <w:jc w:val="left"/>
         <w:rPr>
-          <w:rFonts w:ascii="Times New Roman" w:hAnsi="Times New Roman" w:cs="Times New Roman"/>
-          <w:b/>
-          <w:bCs/>
-          <w:color w:val="000000" w:themeColor="text1"/>
-        </w:rPr>
-      </w:pPr>
-      <w:r>
-        <w:rPr>
           <w:rFonts w:ascii="Times New Roman" w:hAnsi="Times New Roman" w:eastAsia="Times New Roman" w:cs="Times New Roman"/>
-          <w:b w:val="0"/>
-          <w:bCs w:val="0"/>
-          <w:color w:val="000000" w:themeColor="text1"/>
-          <w:sz w:val="20"/>
-          <w:szCs w:val="20"/>
-          <w:highlight w:val="none"/>
-        </w:rPr>
-      </w:r>
-      <w:r>
-        <w:rPr>
-          <w:rFonts w:ascii="Times New Roman" w:hAnsi="Times New Roman" w:cs="Times New Roman"/>
-          <w:b/>
-          <w:bCs/>
-          <w:color w:val="000000" w:themeColor="text1"/>
-        </w:rPr>
-      </w:r>
-      <w:r>
-        <w:rPr>
-          <w:rFonts w:ascii="Times New Roman" w:hAnsi="Times New Roman" w:cs="Times New Roman"/>
-          <w:b/>
-          <w:bCs/>
-          <w:color w:val="000000" w:themeColor="text1"/>
-        </w:rPr>
-      </w:r>
-    </w:p>
-    <w:p>
-      <w:pPr>
-        <w:pStyle w:val="901"/>
-        <w:keepNext w:val="false"/>
-        <w:keepLines w:val="true"/>
-        <w:suppressLineNumbers w:val="false"/>
-        <w:pBdr/>
-        <w:tabs>
-          <w:tab w:val="right" w:leader="none" w:pos="12240"/>
-        </w:tabs>
-        <w:spacing w:after="0" w:before="0" w:line="240" w:lineRule="auto"/>
-        <w:ind/>
-        <w:contextualSpacing w:val="false"/>
-        <w:jc w:val="left"/>
-        <w:rPr>
-          <w:rFonts w:ascii="Times New Roman" w:hAnsi="Times New Roman" w:cs="Times New Roman"/>
           <w:b/>
           <w:bCs/>
           <w:color w:val="000000" w:themeColor="text1"/>
           <w:sz w:val="22"/>
           <w:szCs w:val="22"/>
+          <w:highlight w:val="none"/>
         </w:rPr>
       </w:pPr>
       <w:r>
@@ -2384,28 +2541,30 @@
       </w:r>
       <w:r>
         <w:rPr>
-          <w:rFonts w:ascii="Times New Roman" w:hAnsi="Times New Roman" w:cs="Times New Roman"/>
+          <w:rFonts w:ascii="Times New Roman" w:hAnsi="Times New Roman" w:eastAsia="Times New Roman" w:cs="Times New Roman"/>
           <w:b/>
           <w:bCs/>
           <w:color w:val="000000" w:themeColor="text1"/>
           <w:sz w:val="22"/>
           <w:szCs w:val="22"/>
+          <w:highlight w:val="none"/>
         </w:rPr>
       </w:r>
       <w:r>
         <w:rPr>
-          <w:rFonts w:ascii="Times New Roman" w:hAnsi="Times New Roman" w:cs="Times New Roman"/>
+          <w:rFonts w:ascii="Times New Roman" w:hAnsi="Times New Roman" w:eastAsia="Times New Roman" w:cs="Times New Roman"/>
           <w:b/>
           <w:bCs/>
           <w:color w:val="000000" w:themeColor="text1"/>
           <w:sz w:val="22"/>
           <w:szCs w:val="22"/>
+          <w:highlight w:val="none"/>
         </w:rPr>
       </w:r>
     </w:p>
     <w:p>
       <w:pPr>
-        <w:pStyle w:val="897"/>
+        <w:pStyle w:val="907"/>
         <w:keepNext w:val="false"/>
         <w:keepLines w:val="true"/>
         <w:suppressLineNumbers w:val="false"/>
@@ -2454,7 +2613,7 @@
       <w:hyperlink r:id="rId14" w:tooltip="https://github.com/mrf-dot/proguide" w:history="1">
         <w:r>
           <w:rPr>
-            <w:rStyle w:val="876"/>
+            <w:rStyle w:val="886"/>
             <w:rFonts w:ascii="Times New Roman" w:hAnsi="Times New Roman" w:eastAsia="Times New Roman" w:cs="Times New Roman"/>
             <w:b/>
             <w:bCs/>
@@ -2489,7 +2648,7 @@
     </w:p>
     <w:p>
       <w:pPr>
-        <w:pStyle w:val="897"/>
+        <w:pStyle w:val="907"/>
         <w:keepNext w:val="false"/>
         <w:keepLines w:val="true"/>
         <w:suppressLineNumbers w:val="false"/>
@@ -2583,7 +2742,7 @@
     </w:p>
     <w:p>
       <w:pPr>
-        <w:pStyle w:val="897"/>
+        <w:pStyle w:val="907"/>
         <w:keepNext w:val="false"/>
         <w:keepLines w:val="true"/>
         <w:numPr>
@@ -2664,7 +2823,7 @@
     </w:p>
     <w:p>
       <w:pPr>
-        <w:pStyle w:val="897"/>
+        <w:pStyle w:val="907"/>
         <w:keepNext w:val="false"/>
         <w:keepLines w:val="true"/>
         <w:numPr>
@@ -2743,7 +2902,7 @@
     </w:p>
     <w:p>
       <w:pPr>
-        <w:pStyle w:val="897"/>
+        <w:pStyle w:val="907"/>
         <w:keepNext w:val="false"/>
         <w:keepLines w:val="true"/>
         <w:numPr>
@@ -2823,7 +2982,7 @@
     </w:p>
     <w:p>
       <w:pPr>
-        <w:pStyle w:val="897"/>
+        <w:pStyle w:val="907"/>
         <w:keepNext w:val="false"/>
         <w:keepLines w:val="true"/>
         <w:suppressLineNumbers w:val="false"/>
@@ -2862,7 +3021,7 @@
       <w:hyperlink r:id="rId15" w:tooltip="https://github.com/mrf-dot/yt" w:history="1">
         <w:r>
           <w:rPr>
-            <w:rStyle w:val="876"/>
+            <w:rStyle w:val="886"/>
             <w:rFonts w:ascii="Times New Roman" w:hAnsi="Times New Roman" w:eastAsia="Times New Roman" w:cs="Times New Roman"/>
             <w:b/>
             <w:bCs/>
@@ -2875,7 +3034,7 @@
         </w:r>
         <w:r>
           <w:rPr>
-            <w:rStyle w:val="876"/>
+            <w:rStyle w:val="886"/>
             <w:rFonts w:ascii="Times New Roman" w:hAnsi="Times New Roman" w:eastAsia="Times New Roman" w:cs="Times New Roman"/>
             <w:b w:val="0"/>
             <w:bCs w:val="0"/>
@@ -2887,7 +3046,7 @@
         </w:r>
         <w:r>
           <w:rPr>
-            <w:rStyle w:val="876"/>
+            <w:rStyle w:val="886"/>
             <w:rFonts w:ascii="Times New Roman" w:hAnsi="Times New Roman" w:eastAsia="Times New Roman" w:cs="Times New Roman"/>
             <w:b/>
             <w:bCs/>
@@ -2924,7 +3083,7 @@
     </w:p>
     <w:p>
       <w:pPr>
-        <w:pStyle w:val="897"/>
+        <w:pStyle w:val="907"/>
         <w:keepNext w:val="false"/>
         <w:keepLines w:val="true"/>
         <w:suppressLineNumbers w:val="false"/>
@@ -3011,7 +3170,7 @@
     </w:p>
     <w:p>
       <w:pPr>
-        <w:pStyle w:val="897"/>
+        <w:pStyle w:val="907"/>
         <w:keepNext w:val="false"/>
         <w:keepLines w:val="true"/>
         <w:numPr>
@@ -3079,7 +3238,7 @@
     </w:p>
     <w:p>
       <w:pPr>
-        <w:pStyle w:val="897"/>
+        <w:pStyle w:val="907"/>
         <w:keepNext w:val="false"/>
         <w:keepLines w:val="true"/>
         <w:numPr>
@@ -3147,7 +3306,7 @@
     </w:p>
     <w:p>
       <w:pPr>
-        <w:pStyle w:val="897"/>
+        <w:pStyle w:val="907"/>
         <w:keepNext w:val="false"/>
         <w:keepLines w:val="true"/>
         <w:numPr>
@@ -3215,7 +3374,7 @@
     </w:p>
     <w:p>
       <w:pPr>
-        <w:pStyle w:val="897"/>
+        <w:pStyle w:val="907"/>
         <w:keepNext w:val="false"/>
         <w:keepLines w:val="true"/>
         <w:suppressLineNumbers w:val="false"/>
@@ -3267,7 +3426,7 @@
       <w:hyperlink r:id="rId16" w:tooltip="https://github.com/mrf-dot/blackjack" w:history="1">
         <w:r>
           <w:rPr>
-            <w:rStyle w:val="876"/>
+            <w:rStyle w:val="886"/>
             <w:rFonts w:ascii="Times New Roman" w:hAnsi="Times New Roman" w:eastAsia="Times New Roman" w:cs="Times New Roman"/>
             <w:b/>
             <w:bCs/>
@@ -3308,7 +3467,7 @@
     </w:p>
     <w:p>
       <w:pPr>
-        <w:pStyle w:val="897"/>
+        <w:pStyle w:val="907"/>
         <w:keepNext w:val="false"/>
         <w:keepLines w:val="true"/>
         <w:suppressLineNumbers w:val="false"/>
@@ -3391,7 +3550,7 @@
     </w:p>
     <w:p>
       <w:pPr>
-        <w:pStyle w:val="897"/>
+        <w:pStyle w:val="907"/>
         <w:keepNext w:val="false"/>
         <w:keepLines w:val="true"/>
         <w:numPr>
@@ -3471,7 +3630,7 @@
     </w:p>
     <w:p>
       <w:pPr>
-        <w:pStyle w:val="897"/>
+        <w:pStyle w:val="907"/>
         <w:keepNext w:val="false"/>
         <w:keepLines w:val="true"/>
         <w:numPr>
@@ -3535,7 +3694,7 @@
     </w:p>
     <w:p>
       <w:pPr>
-        <w:pStyle w:val="897"/>
+        <w:pStyle w:val="907"/>
         <w:keepNext w:val="false"/>
         <w:keepLines w:val="true"/>
         <w:numPr>
@@ -3547,7 +3706,7 @@
         <w:tabs>
           <w:tab w:val="right" w:leader="none" w:pos="12240"/>
         </w:tabs>
-        <w:spacing w:after="0" w:before="0" w:line="240" w:lineRule="auto"/>
+        <w:spacing w:after="0" w:before="0" w:line="360" w:lineRule="auto"/>
         <w:ind/>
         <w:contextualSpacing w:val="false"/>
         <w:jc w:val="left"/>
@@ -3599,62 +3758,7 @@
     </w:p>
     <w:p>
       <w:pPr>
-        <w:pStyle w:val="897"/>
-        <w:keepNext w:val="false"/>
-        <w:keepLines w:val="true"/>
-        <w:suppressLineNumbers w:val="false"/>
-        <w:pBdr/>
-        <w:tabs>
-          <w:tab w:val="right" w:leader="none" w:pos="12240"/>
-        </w:tabs>
-        <w:spacing w:after="0" w:before="0" w:line="240" w:lineRule="auto"/>
-        <w:ind w:firstLine="0" w:left="0"/>
-        <w:contextualSpacing w:val="false"/>
-        <w:jc w:val="left"/>
-        <w:rPr>
-          <w:rFonts w:ascii="Times New Roman" w:hAnsi="Times New Roman" w:cs="Times New Roman"/>
-          <w:b/>
-          <w:bCs/>
-          <w:color w:val="000000" w:themeColor="text1"/>
-          <w:sz w:val="20"/>
-          <w:szCs w:val="20"/>
-        </w:rPr>
-      </w:pPr>
-      <w:r>
-        <w:rPr>
-          <w:rFonts w:ascii="Times New Roman" w:hAnsi="Times New Roman" w:cs="Times New Roman"/>
-          <w:b/>
-          <w:bCs/>
-          <w:color w:val="000000" w:themeColor="text1"/>
-          <w:sz w:val="20"/>
-          <w:szCs w:val="20"/>
-          <w:highlight w:val="none"/>
-        </w:rPr>
-      </w:r>
-      <w:r>
-        <w:rPr>
-          <w:rFonts w:ascii="Times New Roman" w:hAnsi="Times New Roman" w:cs="Times New Roman"/>
-          <w:b/>
-          <w:bCs/>
-          <w:color w:val="000000" w:themeColor="text1"/>
-          <w:sz w:val="20"/>
-          <w:szCs w:val="20"/>
-        </w:rPr>
-      </w:r>
-      <w:r>
-        <w:rPr>
-          <w:rFonts w:ascii="Times New Roman" w:hAnsi="Times New Roman" w:cs="Times New Roman"/>
-          <w:b/>
-          <w:bCs/>
-          <w:color w:val="000000" w:themeColor="text1"/>
-          <w:sz w:val="20"/>
-          <w:szCs w:val="20"/>
-        </w:rPr>
-      </w:r>
-    </w:p>
-    <w:p>
-      <w:pPr>
-        <w:pStyle w:val="901"/>
+        <w:pStyle w:val="911"/>
         <w:keepNext w:val="false"/>
         <w:keepLines w:val="true"/>
         <w:suppressLineNumbers w:val="false"/>
@@ -3712,7 +3816,7 @@
     </w:p>
     <w:p>
       <w:pPr>
-        <w:pStyle w:val="897"/>
+        <w:pStyle w:val="907"/>
         <w:keepNext w:val="false"/>
         <w:keepLines w:val="true"/>
         <w:suppressLineNumbers w:val="false"/>
@@ -3723,7 +3827,7 @@
         <w:spacing w:after="0" w:before="0" w:line="240" w:lineRule="auto"/>
         <w:ind w:firstLine="0" w:left="0"/>
         <w:contextualSpacing w:val="false"/>
-        <w:jc w:val="left"/>
+        <w:jc w:val="right"/>
         <w:rPr>
           <w:rFonts w:ascii="Times New Roman" w:hAnsi="Times New Roman" w:cs="Times New Roman"/>
           <w:sz w:val="20"/>
@@ -3738,7 +3842,7 @@
           <w:szCs w:val="20"/>
           <w:highlight w:val="none"/>
         </w:rPr>
-        <w:t xml:space="preserve">Comptia A+ Core 2 (1102)</w:t>
+        <w:t xml:space="preserve">Comptia A+</w:t>
         <w:tab/>
         <w:t xml:space="preserve">Expected 2025</w:t>
       </w:r>
@@ -3761,56 +3865,7 @@
     </w:p>
     <w:p>
       <w:pPr>
-        <w:pStyle w:val="897"/>
-        <w:keepNext w:val="false"/>
-        <w:keepLines w:val="true"/>
-        <w:suppressLineNumbers w:val="false"/>
-        <w:pBdr/>
-        <w:tabs>
-          <w:tab w:val="right" w:leader="none" w:pos="12240"/>
-        </w:tabs>
-        <w:spacing w:after="0" w:before="0" w:line="240" w:lineRule="auto"/>
-        <w:ind w:firstLine="0" w:left="0"/>
-        <w:contextualSpacing w:val="false"/>
-        <w:jc w:val="right"/>
-        <w:rPr>
-          <w:rFonts w:ascii="Times New Roman" w:hAnsi="Times New Roman" w:cs="Times New Roman"/>
-          <w:sz w:val="20"/>
-          <w:szCs w:val="20"/>
-          <w:highlight w:val="none"/>
-        </w:rPr>
-      </w:pPr>
-      <w:r>
-        <w:rPr>
-          <w:rFonts w:ascii="Times New Roman" w:hAnsi="Times New Roman" w:cs="Times New Roman"/>
-          <w:sz w:val="20"/>
-          <w:szCs w:val="20"/>
-          <w:highlight w:val="none"/>
-        </w:rPr>
-        <w:t xml:space="preserve">Comptia A+ Core 1 (1101)</w:t>
-        <w:tab/>
-        <w:t xml:space="preserve">2024</w:t>
-      </w:r>
-      <w:r>
-        <w:rPr>
-          <w:rFonts w:ascii="Times New Roman" w:hAnsi="Times New Roman" w:cs="Times New Roman"/>
-          <w:sz w:val="20"/>
-          <w:szCs w:val="20"/>
-          <w:highlight w:val="none"/>
-        </w:rPr>
-      </w:r>
-      <w:r>
-        <w:rPr>
-          <w:rFonts w:ascii="Times New Roman" w:hAnsi="Times New Roman" w:cs="Times New Roman"/>
-          <w:sz w:val="20"/>
-          <w:szCs w:val="20"/>
-          <w:highlight w:val="none"/>
-        </w:rPr>
-      </w:r>
-    </w:p>
-    <w:p>
-      <w:pPr>
-        <w:pStyle w:val="897"/>
+        <w:pStyle w:val="907"/>
         <w:keepNext w:val="false"/>
         <w:keepLines w:val="true"/>
         <w:suppressLineNumbers w:val="false"/>
@@ -3854,7 +3909,7 @@
     </w:p>
     <w:p>
       <w:pPr>
-        <w:pStyle w:val="897"/>
+        <w:pStyle w:val="907"/>
         <w:keepNext w:val="false"/>
         <w:keepLines w:val="true"/>
         <w:suppressLineNumbers w:val="false"/>
@@ -3862,7 +3917,7 @@
         <w:tabs>
           <w:tab w:val="right" w:leader="none" w:pos="12240"/>
         </w:tabs>
-        <w:spacing w:after="0" w:before="0" w:line="240" w:lineRule="auto"/>
+        <w:spacing w:after="0" w:before="0" w:line="360" w:lineRule="auto"/>
         <w:ind w:firstLine="0" w:left="0"/>
         <w:contextualSpacing w:val="false"/>
         <w:jc w:val="left"/>
@@ -3931,7 +3986,7 @@
     </w:p>
     <w:p>
       <w:pPr>
-        <w:pStyle w:val="897"/>
+        <w:pStyle w:val="911"/>
         <w:keepNext w:val="false"/>
         <w:keepLines w:val="true"/>
         <w:suppressLineNumbers w:val="false"/>
@@ -3940,62 +3995,17 @@
           <w:tab w:val="right" w:leader="none" w:pos="12240"/>
         </w:tabs>
         <w:spacing w:after="0" w:before="0" w:line="240" w:lineRule="auto"/>
-        <w:ind w:firstLine="0" w:left="0"/>
+        <w:ind/>
         <w:contextualSpacing w:val="false"/>
         <w:jc w:val="left"/>
         <w:rPr>
-          <w:rFonts w:ascii="Times New Roman" w:hAnsi="Times New Roman" w:cs="Times New Roman"/>
-          <w:color w:val="000000" w:themeColor="text1"/>
-          <w:sz w:val="20"/>
-          <w:szCs w:val="20"/>
-        </w:rPr>
-      </w:pPr>
-      <w:r>
-        <w:rPr>
-          <w:rFonts w:ascii="Times New Roman" w:hAnsi="Times New Roman" w:cs="Times New Roman"/>
-          <w:sz w:val="20"/>
-          <w:szCs w:val="20"/>
-          <w:highlight w:val="none"/>
-        </w:rPr>
-      </w:r>
-      <w:r>
-        <w:rPr>
-          <w:rFonts w:ascii="Times New Roman" w:hAnsi="Times New Roman" w:cs="Times New Roman"/>
-          <w:color w:val="000000" w:themeColor="text1"/>
-          <w:sz w:val="20"/>
-          <w:szCs w:val="20"/>
-        </w:rPr>
-      </w:r>
-      <w:r>
-        <w:rPr>
-          <w:rFonts w:ascii="Times New Roman" w:hAnsi="Times New Roman" w:cs="Times New Roman"/>
-          <w:color w:val="000000" w:themeColor="text1"/>
-          <w:sz w:val="20"/>
-          <w:szCs w:val="20"/>
-        </w:rPr>
-      </w:r>
-    </w:p>
-    <w:p>
-      <w:pPr>
-        <w:pStyle w:val="901"/>
-        <w:keepNext w:val="false"/>
-        <w:keepLines w:val="true"/>
-        <w:suppressLineNumbers w:val="false"/>
-        <w:pBdr/>
-        <w:tabs>
-          <w:tab w:val="right" w:leader="none" w:pos="12240"/>
-        </w:tabs>
-        <w:spacing w:after="0" w:before="0" w:line="240" w:lineRule="auto"/>
-        <w:ind/>
-        <w:contextualSpacing w:val="false"/>
-        <w:jc w:val="left"/>
-        <w:rPr>
-          <w:rFonts w:ascii="Times New Roman" w:hAnsi="Times New Roman" w:cs="Times New Roman"/>
+          <w:rFonts w:ascii="Times New Roman" w:hAnsi="Times New Roman" w:eastAsia="Times New Roman" w:cs="Times New Roman"/>
           <w:b/>
           <w:bCs/>
           <w:color w:val="000000" w:themeColor="text1"/>
           <w:sz w:val="22"/>
           <w:szCs w:val="22"/>
+          <w:highlight w:val="none"/>
         </w:rPr>
       </w:pPr>
       <w:r>
@@ -4011,28 +4021,30 @@
       </w:r>
       <w:r>
         <w:rPr>
-          <w:rFonts w:ascii="Times New Roman" w:hAnsi="Times New Roman" w:cs="Times New Roman"/>
+          <w:rFonts w:ascii="Times New Roman" w:hAnsi="Times New Roman" w:eastAsia="Times New Roman" w:cs="Times New Roman"/>
           <w:b/>
           <w:bCs/>
           <w:color w:val="000000" w:themeColor="text1"/>
           <w:sz w:val="22"/>
           <w:szCs w:val="22"/>
+          <w:highlight w:val="none"/>
         </w:rPr>
       </w:r>
       <w:r>
         <w:rPr>
-          <w:rFonts w:ascii="Times New Roman" w:hAnsi="Times New Roman" w:cs="Times New Roman"/>
+          <w:rFonts w:ascii="Times New Roman" w:hAnsi="Times New Roman" w:eastAsia="Times New Roman" w:cs="Times New Roman"/>
           <w:b/>
           <w:bCs/>
           <w:color w:val="000000" w:themeColor="text1"/>
           <w:sz w:val="22"/>
           <w:szCs w:val="22"/>
+          <w:highlight w:val="none"/>
         </w:rPr>
       </w:r>
     </w:p>
     <w:p>
       <w:pPr>
-        <w:pStyle w:val="897"/>
+        <w:pStyle w:val="907"/>
         <w:keepNext w:val="false"/>
         <w:keepLines w:val="true"/>
         <w:suppressLineNumbers w:val="false"/>
@@ -4086,7 +4098,7 @@
     </w:p>
     <w:p>
       <w:pPr>
-        <w:pStyle w:val="897"/>
+        <w:pStyle w:val="907"/>
         <w:keepNext w:val="false"/>
         <w:keepLines w:val="true"/>
         <w:suppressLineNumbers w:val="false"/>
@@ -4148,13 +4160,14 @@
     </w:p>
     <w:p>
       <w:pPr>
-        <w:pStyle w:val="897"/>
+        <w:pStyle w:val="907"/>
         <w:keepNext w:val="false"/>
         <w:keepLines w:val="true"/>
         <w:suppressLineNumbers w:val="false"/>
         <w:pBdr/>
         <w:tabs>
-          <w:tab w:val="right" w:leader="none" w:pos="12240"/>
+          <w:tab w:val="center" w:leader="none" w:pos="5400"/>
+          <w:tab w:val="clear" w:leader="none" w:pos="12240"/>
         </w:tabs>
         <w:spacing w:after="0" w:before="0" w:line="240" w:lineRule="auto"/>
         <w:ind w:firstLine="0" w:left="0"/>
@@ -4162,8 +4175,8 @@
         <w:jc w:val="left"/>
         <w:rPr>
           <w:rFonts w:ascii="Times New Roman" w:hAnsi="Times New Roman" w:cs="Times New Roman"/>
-          <w:b/>
-          <w:bCs/>
+          <w:b w:val="0"/>
+          <w:bCs w:val="0"/>
           <w:color w:val="000000" w:themeColor="text1"/>
         </w:rPr>
       </w:pPr>
@@ -4189,28 +4202,28 @@
           <w:szCs w:val="20"/>
           <w:highlight w:val="none"/>
         </w:rPr>
-        <w:t xml:space="preserve">Microsoft Windows, Linux</w:t>
+        <w:t xml:space="preserve">Microsoft Windows, Linux, macOS</w:t>
       </w:r>
       <w:r>
         <w:rPr>
           <w:rFonts w:ascii="Times New Roman" w:hAnsi="Times New Roman" w:cs="Times New Roman"/>
-          <w:b/>
-          <w:bCs/>
+          <w:b w:val="0"/>
+          <w:bCs w:val="0"/>
           <w:color w:val="000000" w:themeColor="text1"/>
         </w:rPr>
       </w:r>
       <w:r>
         <w:rPr>
           <w:rFonts w:ascii="Times New Roman" w:hAnsi="Times New Roman" w:cs="Times New Roman"/>
-          <w:b/>
-          <w:bCs/>
+          <w:b w:val="0"/>
+          <w:bCs w:val="0"/>
           <w:color w:val="000000" w:themeColor="text1"/>
         </w:rPr>
       </w:r>
     </w:p>
     <w:p>
       <w:pPr>
-        <w:pStyle w:val="897"/>
+        <w:pStyle w:val="907"/>
         <w:keepNext w:val="false"/>
         <w:keepLines w:val="true"/>
         <w:suppressLineNumbers w:val="false"/>
@@ -4254,7 +4267,52 @@
           <w:szCs w:val="20"/>
           <w:highlight w:val="none"/>
         </w:rPr>
+        <w:t xml:space="preserve">Agile, </w:t>
+      </w:r>
+      <w:r>
+        <w:rPr>
+          <w:rFonts w:ascii="Times New Roman" w:hAnsi="Times New Roman" w:eastAsia="Times New Roman" w:cs="Times New Roman"/>
+          <w:b w:val="0"/>
+          <w:bCs w:val="0"/>
+          <w:color w:val="000000" w:themeColor="text1"/>
+          <w:sz w:val="20"/>
+          <w:szCs w:val="20"/>
+          <w:highlight w:val="none"/>
+        </w:rPr>
         <w:t xml:space="preserve">Git, GitHub, GitLab, Scrum</w:t>
+      </w:r>
+      <w:r>
+        <w:rPr>
+          <w:rFonts w:ascii="Times New Roman" w:hAnsi="Times New Roman" w:eastAsia="Times New Roman" w:cs="Times New Roman"/>
+          <w:b w:val="0"/>
+          <w:bCs w:val="0"/>
+          <w:color w:val="000000" w:themeColor="text1"/>
+          <w:sz w:val="20"/>
+          <w:szCs w:val="20"/>
+          <w:highlight w:val="none"/>
+        </w:rPr>
+      </w:r>
+      <w:r>
+        <w:rPr>
+          <w:rFonts w:ascii="Times New Roman" w:hAnsi="Times New Roman" w:eastAsia="Times New Roman" w:cs="Times New Roman"/>
+          <w:b w:val="0"/>
+          <w:bCs w:val="0"/>
+          <w:color w:val="000000" w:themeColor="text1"/>
+          <w:sz w:val="20"/>
+          <w:szCs w:val="20"/>
+          <w:highlight w:val="none"/>
+        </w:rPr>
+      </w:r>
+      <w:r>
+        <w:rPr>
+          <w:rFonts w:ascii="Times New Roman" w:hAnsi="Times New Roman" w:eastAsia="Times New Roman" w:cs="Times New Roman"/>
+          <w:b w:val="0"/>
+          <w:bCs w:val="0"/>
+          <w:color w:val="000000" w:themeColor="text1"/>
+          <w:sz w:val="20"/>
+          <w:szCs w:val="20"/>
+          <w:highlight w:val="none"/>
+        </w:rPr>
       </w:r>
       <w:r>
         <w:rPr>
@@ -8808,6 +8866,736 @@
         <w:pBdr/>
         <w:spacing/>
         <w:ind w:hanging="360" w:left="6480"/>
+      </w:pPr>
+      <w:rPr>
+        <w:rFonts w:hint="default" w:ascii="Wingdings" w:hAnsi="Wingdings" w:eastAsia="Wingdings" w:cs="Wingdings"/>
+      </w:rPr>
+      <w:start w:val="1"/>
+      <w:suff w:val="tab"/>
+    </w:lvl>
+  </w:abstractNum>
+  <w:abstractNum w:abstractNumId="31">
+    <w:lvl w:ilvl="0">
+      <w:isLgl w:val="false"/>
+      <w:lvlJc w:val="left"/>
+      <w:lvlText w:val="·"/>
+      <w:numFmt w:val="bullet"/>
+      <w:pPr>
+        <w:pBdr/>
+        <w:spacing/>
+        <w:ind w:hanging="360" w:left="709"/>
+      </w:pPr>
+      <w:rPr>
+        <w:rFonts w:hint="default" w:ascii="Symbol" w:hAnsi="Symbol" w:eastAsia="Symbol" w:cs="Symbol"/>
+      </w:rPr>
+      <w:start w:val="1"/>
+      <w:suff w:val="tab"/>
+    </w:lvl>
+    <w:lvl w:ilvl="1">
+      <w:isLgl w:val="false"/>
+      <w:lvlJc w:val="left"/>
+      <w:lvlText w:val="o"/>
+      <w:numFmt w:val="bullet"/>
+      <w:pPr>
+        <w:pBdr/>
+        <w:spacing/>
+        <w:ind w:hanging="360" w:left="1429"/>
+      </w:pPr>
+      <w:rPr>
+        <w:rFonts w:hint="default" w:ascii="Courier New" w:hAnsi="Courier New" w:eastAsia="Courier New" w:cs="Courier New"/>
+      </w:rPr>
+      <w:start w:val="1"/>
+      <w:suff w:val="tab"/>
+    </w:lvl>
+    <w:lvl w:ilvl="2">
+      <w:isLgl w:val="false"/>
+      <w:lvlJc w:val="left"/>
+      <w:lvlText w:val="§"/>
+      <w:numFmt w:val="bullet"/>
+      <w:pPr>
+        <w:pBdr/>
+        <w:spacing/>
+        <w:ind w:hanging="360" w:left="2149"/>
+      </w:pPr>
+      <w:rPr>
+        <w:rFonts w:hint="default" w:ascii="Wingdings" w:hAnsi="Wingdings" w:eastAsia="Wingdings" w:cs="Wingdings"/>
+      </w:rPr>
+      <w:start w:val="1"/>
+      <w:suff w:val="tab"/>
+    </w:lvl>
+    <w:lvl w:ilvl="3">
+      <w:isLgl w:val="false"/>
+      <w:lvlJc w:val="left"/>
+      <w:lvlText w:val="·"/>
+      <w:numFmt w:val="bullet"/>
+      <w:pPr>
+        <w:pBdr/>
+        <w:spacing/>
+        <w:ind w:hanging="360" w:left="2869"/>
+      </w:pPr>
+      <w:rPr>
+        <w:rFonts w:hint="default" w:ascii="Symbol" w:hAnsi="Symbol" w:eastAsia="Symbol" w:cs="Symbol"/>
+      </w:rPr>
+      <w:start w:val="1"/>
+      <w:suff w:val="tab"/>
+    </w:lvl>
+    <w:lvl w:ilvl="4">
+      <w:isLgl w:val="false"/>
+      <w:lvlJc w:val="left"/>
+      <w:lvlText w:val="o"/>
+      <w:numFmt w:val="bullet"/>
+      <w:pPr>
+        <w:pBdr/>
+        <w:spacing/>
+        <w:ind w:hanging="360" w:left="3589"/>
+      </w:pPr>
+      <w:rPr>
+        <w:rFonts w:hint="default" w:ascii="Courier New" w:hAnsi="Courier New" w:eastAsia="Courier New" w:cs="Courier New"/>
+      </w:rPr>
+      <w:start w:val="1"/>
+      <w:suff w:val="tab"/>
+    </w:lvl>
+    <w:lvl w:ilvl="5">
+      <w:isLgl w:val="false"/>
+      <w:lvlJc w:val="left"/>
+      <w:lvlText w:val="§"/>
+      <w:numFmt w:val="bullet"/>
+      <w:pPr>
+        <w:pBdr/>
+        <w:spacing/>
+        <w:ind w:hanging="360" w:left="4309"/>
+      </w:pPr>
+      <w:rPr>
+        <w:rFonts w:hint="default" w:ascii="Wingdings" w:hAnsi="Wingdings" w:eastAsia="Wingdings" w:cs="Wingdings"/>
+      </w:rPr>
+      <w:start w:val="1"/>
+      <w:suff w:val="tab"/>
+    </w:lvl>
+    <w:lvl w:ilvl="6">
+      <w:isLgl w:val="false"/>
+      <w:lvlJc w:val="left"/>
+      <w:lvlText w:val="·"/>
+      <w:numFmt w:val="bullet"/>
+      <w:pPr>
+        <w:pBdr/>
+        <w:spacing/>
+        <w:ind w:hanging="360" w:left="5029"/>
+      </w:pPr>
+      <w:rPr>
+        <w:rFonts w:hint="default" w:ascii="Symbol" w:hAnsi="Symbol" w:eastAsia="Symbol" w:cs="Symbol"/>
+      </w:rPr>
+      <w:start w:val="1"/>
+      <w:suff w:val="tab"/>
+    </w:lvl>
+    <w:lvl w:ilvl="7">
+      <w:isLgl w:val="false"/>
+      <w:lvlJc w:val="left"/>
+      <w:lvlText w:val="o"/>
+      <w:numFmt w:val="bullet"/>
+      <w:pPr>
+        <w:pBdr/>
+        <w:spacing/>
+        <w:ind w:hanging="360" w:left="5749"/>
+      </w:pPr>
+      <w:rPr>
+        <w:rFonts w:hint="default" w:ascii="Courier New" w:hAnsi="Courier New" w:eastAsia="Courier New" w:cs="Courier New"/>
+      </w:rPr>
+      <w:start w:val="1"/>
+      <w:suff w:val="tab"/>
+    </w:lvl>
+    <w:lvl w:ilvl="8">
+      <w:isLgl w:val="false"/>
+      <w:lvlJc w:val="left"/>
+      <w:lvlText w:val="§"/>
+      <w:numFmt w:val="bullet"/>
+      <w:pPr>
+        <w:pBdr/>
+        <w:spacing/>
+        <w:ind w:hanging="360" w:left="6469"/>
+      </w:pPr>
+      <w:rPr>
+        <w:rFonts w:hint="default" w:ascii="Wingdings" w:hAnsi="Wingdings" w:eastAsia="Wingdings" w:cs="Wingdings"/>
+      </w:rPr>
+      <w:start w:val="1"/>
+      <w:suff w:val="tab"/>
+    </w:lvl>
+  </w:abstractNum>
+  <w:abstractNum w:abstractNumId="32">
+    <w:lvl w:ilvl="0">
+      <w:isLgl w:val="false"/>
+      <w:lvlJc w:val="left"/>
+      <w:lvlText w:val="• "/>
+      <w:numFmt w:val="bullet"/>
+      <w:pPr>
+        <w:pBdr/>
+        <w:spacing/>
+        <w:ind w:hanging="360" w:left="709"/>
+      </w:pPr>
+      <w:rPr>
+        <w:b w:val="0"/>
+      </w:rPr>
+      <w:start w:val="0"/>
+      <w:suff w:val="tab"/>
+    </w:lvl>
+    <w:lvl w:ilvl="1">
+      <w:isLgl w:val="false"/>
+      <w:lvlJc w:val="left"/>
+      <w:lvlText w:val="o"/>
+      <w:numFmt w:val="bullet"/>
+      <w:pPr>
+        <w:pBdr/>
+        <w:spacing/>
+        <w:ind w:hanging="360" w:left="1429"/>
+      </w:pPr>
+      <w:rPr>
+        <w:rFonts w:hint="default" w:ascii="Courier New" w:hAnsi="Courier New" w:eastAsia="Courier New" w:cs="Courier New"/>
+      </w:rPr>
+      <w:start w:val="1"/>
+      <w:suff w:val="tab"/>
+    </w:lvl>
+    <w:lvl w:ilvl="2">
+      <w:isLgl w:val="false"/>
+      <w:lvlJc w:val="left"/>
+      <w:lvlText w:val="§"/>
+      <w:numFmt w:val="bullet"/>
+      <w:pPr>
+        <w:pBdr/>
+        <w:spacing/>
+        <w:ind w:hanging="360" w:left="2149"/>
+      </w:pPr>
+      <w:rPr>
+        <w:rFonts w:hint="default" w:ascii="Wingdings" w:hAnsi="Wingdings" w:eastAsia="Wingdings" w:cs="Wingdings"/>
+      </w:rPr>
+      <w:start w:val="1"/>
+      <w:suff w:val="tab"/>
+    </w:lvl>
+    <w:lvl w:ilvl="3">
+      <w:isLgl w:val="false"/>
+      <w:lvlJc w:val="left"/>
+      <w:lvlText w:val="·"/>
+      <w:numFmt w:val="bullet"/>
+      <w:pPr>
+        <w:pBdr/>
+        <w:spacing/>
+        <w:ind w:hanging="360" w:left="2869"/>
+      </w:pPr>
+      <w:rPr>
+        <w:rFonts w:hint="default" w:ascii="Symbol" w:hAnsi="Symbol" w:eastAsia="Symbol" w:cs="Symbol"/>
+      </w:rPr>
+      <w:start w:val="1"/>
+      <w:suff w:val="tab"/>
+    </w:lvl>
+    <w:lvl w:ilvl="4">
+      <w:isLgl w:val="false"/>
+      <w:lvlJc w:val="left"/>
+      <w:lvlText w:val="o"/>
+      <w:numFmt w:val="bullet"/>
+      <w:pPr>
+        <w:pBdr/>
+        <w:spacing/>
+        <w:ind w:hanging="360" w:left="3589"/>
+      </w:pPr>
+      <w:rPr>
+        <w:rFonts w:hint="default" w:ascii="Courier New" w:hAnsi="Courier New" w:eastAsia="Courier New" w:cs="Courier New"/>
+      </w:rPr>
+      <w:start w:val="1"/>
+      <w:suff w:val="tab"/>
+    </w:lvl>
+    <w:lvl w:ilvl="5">
+      <w:isLgl w:val="false"/>
+      <w:lvlJc w:val="left"/>
+      <w:lvlText w:val="§"/>
+      <w:numFmt w:val="bullet"/>
+      <w:pPr>
+        <w:pBdr/>
+        <w:spacing/>
+        <w:ind w:hanging="360" w:left="4309"/>
+      </w:pPr>
+      <w:rPr>
+        <w:rFonts w:hint="default" w:ascii="Wingdings" w:hAnsi="Wingdings" w:eastAsia="Wingdings" w:cs="Wingdings"/>
+      </w:rPr>
+      <w:start w:val="1"/>
+      <w:suff w:val="tab"/>
+    </w:lvl>
+    <w:lvl w:ilvl="6">
+      <w:isLgl w:val="false"/>
+      <w:lvlJc w:val="left"/>
+      <w:lvlText w:val="·"/>
+      <w:numFmt w:val="bullet"/>
+      <w:pPr>
+        <w:pBdr/>
+        <w:spacing/>
+        <w:ind w:hanging="360" w:left="5029"/>
+      </w:pPr>
+      <w:rPr>
+        <w:rFonts w:hint="default" w:ascii="Symbol" w:hAnsi="Symbol" w:eastAsia="Symbol" w:cs="Symbol"/>
+      </w:rPr>
+      <w:start w:val="1"/>
+      <w:suff w:val="tab"/>
+    </w:lvl>
+    <w:lvl w:ilvl="7">
+      <w:isLgl w:val="false"/>
+      <w:lvlJc w:val="left"/>
+      <w:lvlText w:val="o"/>
+      <w:numFmt w:val="bullet"/>
+      <w:pPr>
+        <w:pBdr/>
+        <w:spacing/>
+        <w:ind w:hanging="360" w:left="5749"/>
+      </w:pPr>
+      <w:rPr>
+        <w:rFonts w:hint="default" w:ascii="Courier New" w:hAnsi="Courier New" w:eastAsia="Courier New" w:cs="Courier New"/>
+      </w:rPr>
+      <w:start w:val="1"/>
+      <w:suff w:val="tab"/>
+    </w:lvl>
+    <w:lvl w:ilvl="8">
+      <w:isLgl w:val="false"/>
+      <w:lvlJc w:val="left"/>
+      <w:lvlText w:val="§"/>
+      <w:numFmt w:val="bullet"/>
+      <w:pPr>
+        <w:pBdr/>
+        <w:spacing/>
+        <w:ind w:hanging="360" w:left="6469"/>
+      </w:pPr>
+      <w:rPr>
+        <w:rFonts w:hint="default" w:ascii="Wingdings" w:hAnsi="Wingdings" w:eastAsia="Wingdings" w:cs="Wingdings"/>
+      </w:rPr>
+      <w:start w:val="1"/>
+      <w:suff w:val="tab"/>
+    </w:lvl>
+  </w:abstractNum>
+  <w:abstractNum w:abstractNumId="33">
+    <w:lvl w:ilvl="0">
+      <w:isLgl w:val="false"/>
+      <w:lvlJc w:val="left"/>
+      <w:lvlText w:val="·"/>
+      <w:numFmt w:val="bullet"/>
+      <w:pPr>
+        <w:pBdr/>
+        <w:spacing/>
+        <w:ind w:hanging="360" w:left="709"/>
+      </w:pPr>
+      <w:rPr>
+        <w:rFonts w:hint="default" w:ascii="Symbol" w:hAnsi="Symbol" w:eastAsia="Symbol" w:cs="Symbol"/>
+      </w:rPr>
+      <w:start w:val="1"/>
+      <w:suff w:val="tab"/>
+    </w:lvl>
+    <w:lvl w:ilvl="1">
+      <w:isLgl w:val="false"/>
+      <w:lvlJc w:val="left"/>
+      <w:lvlText w:val="o"/>
+      <w:numFmt w:val="bullet"/>
+      <w:pPr>
+        <w:pBdr/>
+        <w:spacing/>
+        <w:ind w:hanging="360" w:left="1429"/>
+      </w:pPr>
+      <w:rPr>
+        <w:rFonts w:hint="default" w:ascii="Courier New" w:hAnsi="Courier New" w:eastAsia="Courier New" w:cs="Courier New"/>
+      </w:rPr>
+      <w:start w:val="1"/>
+      <w:suff w:val="tab"/>
+    </w:lvl>
+    <w:lvl w:ilvl="2">
+      <w:isLgl w:val="false"/>
+      <w:lvlJc w:val="left"/>
+      <w:lvlText w:val="§"/>
+      <w:numFmt w:val="bullet"/>
+      <w:pPr>
+        <w:pBdr/>
+        <w:spacing/>
+        <w:ind w:hanging="360" w:left="2149"/>
+      </w:pPr>
+      <w:rPr>
+        <w:rFonts w:hint="default" w:ascii="Wingdings" w:hAnsi="Wingdings" w:eastAsia="Wingdings" w:cs="Wingdings"/>
+      </w:rPr>
+      <w:start w:val="1"/>
+      <w:suff w:val="tab"/>
+    </w:lvl>
+    <w:lvl w:ilvl="3">
+      <w:isLgl w:val="false"/>
+      <w:lvlJc w:val="left"/>
+      <w:lvlText w:val="·"/>
+      <w:numFmt w:val="bullet"/>
+      <w:pPr>
+        <w:pBdr/>
+        <w:spacing/>
+        <w:ind w:hanging="360" w:left="2869"/>
+      </w:pPr>
+      <w:rPr>
+        <w:rFonts w:hint="default" w:ascii="Symbol" w:hAnsi="Symbol" w:eastAsia="Symbol" w:cs="Symbol"/>
+      </w:rPr>
+      <w:start w:val="1"/>
+      <w:suff w:val="tab"/>
+    </w:lvl>
+    <w:lvl w:ilvl="4">
+      <w:isLgl w:val="false"/>
+      <w:lvlJc w:val="left"/>
+      <w:lvlText w:val="o"/>
+      <w:numFmt w:val="bullet"/>
+      <w:pPr>
+        <w:pBdr/>
+        <w:spacing/>
+        <w:ind w:hanging="360" w:left="3589"/>
+      </w:pPr>
+      <w:rPr>
+        <w:rFonts w:hint="default" w:ascii="Courier New" w:hAnsi="Courier New" w:eastAsia="Courier New" w:cs="Courier New"/>
+      </w:rPr>
+      <w:start w:val="1"/>
+      <w:suff w:val="tab"/>
+    </w:lvl>
+    <w:lvl w:ilvl="5">
+      <w:isLgl w:val="false"/>
+      <w:lvlJc w:val="left"/>
+      <w:lvlText w:val="§"/>
+      <w:numFmt w:val="bullet"/>
+      <w:pPr>
+        <w:pBdr/>
+        <w:spacing/>
+        <w:ind w:hanging="360" w:left="4309"/>
+      </w:pPr>
+      <w:rPr>
+        <w:rFonts w:hint="default" w:ascii="Wingdings" w:hAnsi="Wingdings" w:eastAsia="Wingdings" w:cs="Wingdings"/>
+      </w:rPr>
+      <w:start w:val="1"/>
+      <w:suff w:val="tab"/>
+    </w:lvl>
+    <w:lvl w:ilvl="6">
+      <w:isLgl w:val="false"/>
+      <w:lvlJc w:val="left"/>
+      <w:lvlText w:val="·"/>
+      <w:numFmt w:val="bullet"/>
+      <w:pPr>
+        <w:pBdr/>
+        <w:spacing/>
+        <w:ind w:hanging="360" w:left="5029"/>
+      </w:pPr>
+      <w:rPr>
+        <w:rFonts w:hint="default" w:ascii="Symbol" w:hAnsi="Symbol" w:eastAsia="Symbol" w:cs="Symbol"/>
+      </w:rPr>
+      <w:start w:val="1"/>
+      <w:suff w:val="tab"/>
+    </w:lvl>
+    <w:lvl w:ilvl="7">
+      <w:isLgl w:val="false"/>
+      <w:lvlJc w:val="left"/>
+      <w:lvlText w:val="o"/>
+      <w:numFmt w:val="bullet"/>
+      <w:pPr>
+        <w:pBdr/>
+        <w:spacing/>
+        <w:ind w:hanging="360" w:left="5749"/>
+      </w:pPr>
+      <w:rPr>
+        <w:rFonts w:hint="default" w:ascii="Courier New" w:hAnsi="Courier New" w:eastAsia="Courier New" w:cs="Courier New"/>
+      </w:rPr>
+      <w:start w:val="1"/>
+      <w:suff w:val="tab"/>
+    </w:lvl>
+    <w:lvl w:ilvl="8">
+      <w:isLgl w:val="false"/>
+      <w:lvlJc w:val="left"/>
+      <w:lvlText w:val="§"/>
+      <w:numFmt w:val="bullet"/>
+      <w:pPr>
+        <w:pBdr/>
+        <w:spacing/>
+        <w:ind w:hanging="360" w:left="6469"/>
+      </w:pPr>
+      <w:rPr>
+        <w:rFonts w:hint="default" w:ascii="Wingdings" w:hAnsi="Wingdings" w:eastAsia="Wingdings" w:cs="Wingdings"/>
+      </w:rPr>
+      <w:start w:val="1"/>
+      <w:suff w:val="tab"/>
+    </w:lvl>
+  </w:abstractNum>
+  <w:abstractNum w:abstractNumId="34">
+    <w:lvl w:ilvl="0">
+      <w:isLgl w:val="false"/>
+      <w:lvlJc w:val="left"/>
+      <w:lvlText w:val="• "/>
+      <w:numFmt w:val="bullet"/>
+      <w:pPr>
+        <w:pBdr/>
+        <w:spacing/>
+        <w:ind w:hanging="360" w:left="709"/>
+      </w:pPr>
+      <w:rPr>
+        <w:b w:val="0"/>
+      </w:rPr>
+      <w:start w:val="0"/>
+      <w:suff w:val="tab"/>
+    </w:lvl>
+    <w:lvl w:ilvl="1">
+      <w:isLgl w:val="false"/>
+      <w:lvlJc w:val="left"/>
+      <w:lvlText w:val="o"/>
+      <w:numFmt w:val="bullet"/>
+      <w:pPr>
+        <w:pBdr/>
+        <w:spacing/>
+        <w:ind w:hanging="360" w:left="1429"/>
+      </w:pPr>
+      <w:rPr>
+        <w:rFonts w:hint="default" w:ascii="Courier New" w:hAnsi="Courier New" w:eastAsia="Courier New" w:cs="Courier New"/>
+      </w:rPr>
+      <w:start w:val="1"/>
+      <w:suff w:val="tab"/>
+    </w:lvl>
+    <w:lvl w:ilvl="2">
+      <w:isLgl w:val="false"/>
+      <w:lvlJc w:val="left"/>
+      <w:lvlText w:val="§"/>
+      <w:numFmt w:val="bullet"/>
+      <w:pPr>
+        <w:pBdr/>
+        <w:spacing/>
+        <w:ind w:hanging="360" w:left="2149"/>
+      </w:pPr>
+      <w:rPr>
+        <w:rFonts w:hint="default" w:ascii="Wingdings" w:hAnsi="Wingdings" w:eastAsia="Wingdings" w:cs="Wingdings"/>
+      </w:rPr>
+      <w:start w:val="1"/>
+      <w:suff w:val="tab"/>
+    </w:lvl>
+    <w:lvl w:ilvl="3">
+      <w:isLgl w:val="false"/>
+      <w:lvlJc w:val="left"/>
+      <w:lvlText w:val="·"/>
+      <w:numFmt w:val="bullet"/>
+      <w:pPr>
+        <w:pBdr/>
+        <w:spacing/>
+        <w:ind w:hanging="360" w:left="2869"/>
+      </w:pPr>
+      <w:rPr>
+        <w:rFonts w:hint="default" w:ascii="Symbol" w:hAnsi="Symbol" w:eastAsia="Symbol" w:cs="Symbol"/>
+      </w:rPr>
+      <w:start w:val="1"/>
+      <w:suff w:val="tab"/>
+    </w:lvl>
+    <w:lvl w:ilvl="4">
+      <w:isLgl w:val="false"/>
+      <w:lvlJc w:val="left"/>
+      <w:lvlText w:val="o"/>
+      <w:numFmt w:val="bullet"/>
+      <w:pPr>
+        <w:pBdr/>
+        <w:spacing/>
+        <w:ind w:hanging="360" w:left="3589"/>
+      </w:pPr>
+      <w:rPr>
+        <w:rFonts w:hint="default" w:ascii="Courier New" w:hAnsi="Courier New" w:eastAsia="Courier New" w:cs="Courier New"/>
+      </w:rPr>
+      <w:start w:val="1"/>
+      <w:suff w:val="tab"/>
+    </w:lvl>
+    <w:lvl w:ilvl="5">
+      <w:isLgl w:val="false"/>
+      <w:lvlJc w:val="left"/>
+      <w:lvlText w:val="§"/>
+      <w:numFmt w:val="bullet"/>
+      <w:pPr>
+        <w:pBdr/>
+        <w:spacing/>
+        <w:ind w:hanging="360" w:left="4309"/>
+      </w:pPr>
+      <w:rPr>
+        <w:rFonts w:hint="default" w:ascii="Wingdings" w:hAnsi="Wingdings" w:eastAsia="Wingdings" w:cs="Wingdings"/>
+      </w:rPr>
+      <w:start w:val="1"/>
+      <w:suff w:val="tab"/>
+    </w:lvl>
+    <w:lvl w:ilvl="6">
+      <w:isLgl w:val="false"/>
+      <w:lvlJc w:val="left"/>
+      <w:lvlText w:val="·"/>
+      <w:numFmt w:val="bullet"/>
+      <w:pPr>
+        <w:pBdr/>
+        <w:spacing/>
+        <w:ind w:hanging="360" w:left="5029"/>
+      </w:pPr>
+      <w:rPr>
+        <w:rFonts w:hint="default" w:ascii="Symbol" w:hAnsi="Symbol" w:eastAsia="Symbol" w:cs="Symbol"/>
+      </w:rPr>
+      <w:start w:val="1"/>
+      <w:suff w:val="tab"/>
+    </w:lvl>
+    <w:lvl w:ilvl="7">
+      <w:isLgl w:val="false"/>
+      <w:lvlJc w:val="left"/>
+      <w:lvlText w:val="o"/>
+      <w:numFmt w:val="bullet"/>
+      <w:pPr>
+        <w:pBdr/>
+        <w:spacing/>
+        <w:ind w:hanging="360" w:left="5749"/>
+      </w:pPr>
+      <w:rPr>
+        <w:rFonts w:hint="default" w:ascii="Courier New" w:hAnsi="Courier New" w:eastAsia="Courier New" w:cs="Courier New"/>
+      </w:rPr>
+      <w:start w:val="1"/>
+      <w:suff w:val="tab"/>
+    </w:lvl>
+    <w:lvl w:ilvl="8">
+      <w:isLgl w:val="false"/>
+      <w:lvlJc w:val="left"/>
+      <w:lvlText w:val="§"/>
+      <w:numFmt w:val="bullet"/>
+      <w:pPr>
+        <w:pBdr/>
+        <w:spacing/>
+        <w:ind w:hanging="360" w:left="6469"/>
+      </w:pPr>
+      <w:rPr>
+        <w:rFonts w:hint="default" w:ascii="Wingdings" w:hAnsi="Wingdings" w:eastAsia="Wingdings" w:cs="Wingdings"/>
+      </w:rPr>
+      <w:start w:val="1"/>
+      <w:suff w:val="tab"/>
+    </w:lvl>
+  </w:abstractNum>
+  <w:abstractNum w:abstractNumId="35">
+    <w:lvl w:ilvl="0">
+      <w:isLgl w:val="false"/>
+      <w:lvlJc w:val="left"/>
+      <w:lvlText w:val="• "/>
+      <w:numFmt w:val="bullet"/>
+      <w:pPr>
+        <w:pBdr/>
+        <w:spacing/>
+        <w:ind w:hanging="360" w:left="709"/>
+      </w:pPr>
+      <w:rPr>
+        <w:b w:val="0"/>
+      </w:rPr>
+      <w:start w:val="0"/>
+      <w:suff w:val="tab"/>
+    </w:lvl>
+    <w:lvl w:ilvl="1">
+      <w:isLgl w:val="false"/>
+      <w:lvlJc w:val="left"/>
+      <w:lvlText w:val="o"/>
+      <w:numFmt w:val="bullet"/>
+      <w:pPr>
+        <w:pBdr/>
+        <w:spacing/>
+        <w:ind w:hanging="360" w:left="1429"/>
+      </w:pPr>
+      <w:rPr>
+        <w:rFonts w:hint="default" w:ascii="Courier New" w:hAnsi="Courier New" w:eastAsia="Courier New" w:cs="Courier New"/>
+      </w:rPr>
+      <w:start w:val="1"/>
+      <w:suff w:val="tab"/>
+    </w:lvl>
+    <w:lvl w:ilvl="2">
+      <w:isLgl w:val="false"/>
+      <w:lvlJc w:val="left"/>
+      <w:lvlText w:val="§"/>
+      <w:numFmt w:val="bullet"/>
+      <w:pPr>
+        <w:pBdr/>
+        <w:spacing/>
+        <w:ind w:hanging="360" w:left="2149"/>
+      </w:pPr>
+      <w:rPr>
+        <w:rFonts w:hint="default" w:ascii="Wingdings" w:hAnsi="Wingdings" w:eastAsia="Wingdings" w:cs="Wingdings"/>
+      </w:rPr>
+      <w:start w:val="1"/>
+      <w:suff w:val="tab"/>
+    </w:lvl>
+    <w:lvl w:ilvl="3">
+      <w:isLgl w:val="false"/>
+      <w:lvlJc w:val="left"/>
+      <w:lvlText w:val="·"/>
+      <w:numFmt w:val="bullet"/>
+      <w:pPr>
+        <w:pBdr/>
+        <w:spacing/>
+        <w:ind w:hanging="360" w:left="2869"/>
+      </w:pPr>
+      <w:rPr>
+        <w:rFonts w:hint="default" w:ascii="Symbol" w:hAnsi="Symbol" w:eastAsia="Symbol" w:cs="Symbol"/>
+      </w:rPr>
+      <w:start w:val="1"/>
+      <w:suff w:val="tab"/>
+    </w:lvl>
+    <w:lvl w:ilvl="4">
+      <w:isLgl w:val="false"/>
+      <w:lvlJc w:val="left"/>
+      <w:lvlText w:val="o"/>
+      <w:numFmt w:val="bullet"/>
+      <w:pPr>
+        <w:pBdr/>
+        <w:spacing/>
+        <w:ind w:hanging="360" w:left="3589"/>
+      </w:pPr>
+      <w:rPr>
+        <w:rFonts w:hint="default" w:ascii="Courier New" w:hAnsi="Courier New" w:eastAsia="Courier New" w:cs="Courier New"/>
+      </w:rPr>
+      <w:start w:val="1"/>
+      <w:suff w:val="tab"/>
+    </w:lvl>
+    <w:lvl w:ilvl="5">
+      <w:isLgl w:val="false"/>
+      <w:lvlJc w:val="left"/>
+      <w:lvlText w:val="§"/>
+      <w:numFmt w:val="bullet"/>
+      <w:pPr>
+        <w:pBdr/>
+        <w:spacing/>
+        <w:ind w:hanging="360" w:left="4309"/>
+      </w:pPr>
+      <w:rPr>
+        <w:rFonts w:hint="default" w:ascii="Wingdings" w:hAnsi="Wingdings" w:eastAsia="Wingdings" w:cs="Wingdings"/>
+      </w:rPr>
+      <w:start w:val="1"/>
+      <w:suff w:val="tab"/>
+    </w:lvl>
+    <w:lvl w:ilvl="6">
+      <w:isLgl w:val="false"/>
+      <w:lvlJc w:val="left"/>
+      <w:lvlText w:val="·"/>
+      <w:numFmt w:val="bullet"/>
+      <w:pPr>
+        <w:pBdr/>
+        <w:spacing/>
+        <w:ind w:hanging="360" w:left="5029"/>
+      </w:pPr>
+      <w:rPr>
+        <w:rFonts w:hint="default" w:ascii="Symbol" w:hAnsi="Symbol" w:eastAsia="Symbol" w:cs="Symbol"/>
+      </w:rPr>
+      <w:start w:val="1"/>
+      <w:suff w:val="tab"/>
+    </w:lvl>
+    <w:lvl w:ilvl="7">
+      <w:isLgl w:val="false"/>
+      <w:lvlJc w:val="left"/>
+      <w:lvlText w:val="o"/>
+      <w:numFmt w:val="bullet"/>
+      <w:pPr>
+        <w:pBdr/>
+        <w:spacing/>
+        <w:ind w:hanging="360" w:left="5749"/>
+      </w:pPr>
+      <w:rPr>
+        <w:rFonts w:hint="default" w:ascii="Courier New" w:hAnsi="Courier New" w:eastAsia="Courier New" w:cs="Courier New"/>
+      </w:rPr>
+      <w:start w:val="1"/>
+      <w:suff w:val="tab"/>
+    </w:lvl>
+    <w:lvl w:ilvl="8">
+      <w:isLgl w:val="false"/>
+      <w:lvlJc w:val="left"/>
+      <w:lvlText w:val="§"/>
+      <w:numFmt w:val="bullet"/>
+      <w:pPr>
+        <w:pBdr/>
+        <w:spacing/>
+        <w:ind w:hanging="360" w:left="6469"/>
       </w:pPr>
       <w:rPr>
         <w:rFonts w:hint="default" w:ascii="Wingdings" w:hAnsi="Wingdings" w:eastAsia="Wingdings" w:cs="Wingdings"/>
@@ -8908,6 +9696,21 @@
   </w:num>
   <w:num w:numId="31">
     <w:abstractNumId w:val="30"/>
+  </w:num>
+  <w:num w:numId="32">
+    <w:abstractNumId w:val="31"/>
+  </w:num>
+  <w:num w:numId="33">
+    <w:abstractNumId w:val="32"/>
+  </w:num>
+  <w:num w:numId="34">
+    <w:abstractNumId w:val="33"/>
+  </w:num>
+  <w:num w:numId="35">
+    <w:abstractNumId w:val="34"/>
+  </w:num>
+  <w:num w:numId="36">
+    <w:abstractNumId w:val="35"/>
   </w:num>
 </w:numbering>
 </file>
@@ -9057,7 +9860,7 @@
     <w:lsdException w:name="Bibliography" w:uiPriority="37"/>
     <w:lsdException w:name="TOC Heading" w:uiPriority="39" w:qFormat="1"/>
   </w:latentStyles>
-  <w:style w:type="paragraph" w:styleId="716">
+  <w:style w:type="paragraph" w:styleId="726">
     <w:name w:val="Normal"/>
     <w:qFormat/>
     <w:pPr>
@@ -9066,11 +9869,11 @@
       <w:ind/>
     </w:pPr>
   </w:style>
-  <w:style w:type="paragraph" w:styleId="717">
+  <w:style w:type="paragraph" w:styleId="727">
     <w:name w:val="Heading 1"/>
-    <w:basedOn w:val="716"/>
-    <w:next w:val="716"/>
-    <w:link w:val="718"/>
+    <w:basedOn w:val="726"/>
+    <w:next w:val="726"/>
+    <w:link w:val="728"/>
     <w:uiPriority w:val="9"/>
     <w:qFormat/>
     <w:pPr>
@@ -9087,9 +9890,9 @@
       <w:szCs w:val="40"/>
     </w:rPr>
   </w:style>
-  <w:style w:type="character" w:styleId="718">
+  <w:style w:type="character" w:styleId="728">
     <w:name w:val="Heading 1 Char"/>
-    <w:link w:val="717"/>
+    <w:link w:val="727"/>
     <w:uiPriority w:val="9"/>
     <w:pPr>
       <w:pBdr/>
@@ -9102,11 +9905,11 @@
       <w:szCs w:val="40"/>
     </w:rPr>
   </w:style>
-  <w:style w:type="paragraph" w:styleId="719">
+  <w:style w:type="paragraph" w:styleId="729">
     <w:name w:val="Heading 2"/>
-    <w:basedOn w:val="716"/>
-    <w:next w:val="716"/>
-    <w:link w:val="720"/>
+    <w:basedOn w:val="726"/>
+    <w:next w:val="726"/>
+    <w:link w:val="730"/>
     <w:uiPriority w:val="9"/>
     <w:unhideWhenUsed/>
     <w:qFormat/>
@@ -9123,9 +9926,9 @@
       <w:sz w:val="34"/>
     </w:rPr>
   </w:style>
-  <w:style w:type="character" w:styleId="720">
+  <w:style w:type="character" w:styleId="730">
     <w:name w:val="Heading 2 Char"/>
-    <w:link w:val="719"/>
+    <w:link w:val="729"/>
     <w:uiPriority w:val="9"/>
     <w:pPr>
       <w:pBdr/>
@@ -9137,11 +9940,11 @@
       <w:sz w:val="34"/>
     </w:rPr>
   </w:style>
-  <w:style w:type="paragraph" w:styleId="721">
+  <w:style w:type="paragraph" w:styleId="731">
     <w:name w:val="Heading 3"/>
-    <w:basedOn w:val="716"/>
-    <w:next w:val="716"/>
-    <w:link w:val="722"/>
+    <w:basedOn w:val="726"/>
+    <w:next w:val="726"/>
+    <w:link w:val="732"/>
     <w:uiPriority w:val="9"/>
     <w:unhideWhenUsed/>
     <w:qFormat/>
@@ -9159,9 +9962,9 @@
       <w:szCs w:val="30"/>
     </w:rPr>
   </w:style>
-  <w:style w:type="character" w:styleId="722">
+  <w:style w:type="character" w:styleId="732">
     <w:name w:val="Heading 3 Char"/>
-    <w:link w:val="721"/>
+    <w:link w:val="731"/>
     <w:uiPriority w:val="9"/>
     <w:pPr>
       <w:pBdr/>
@@ -9174,11 +9977,11 @@
       <w:szCs w:val="30"/>
     </w:rPr>
   </w:style>
-  <w:style w:type="paragraph" w:styleId="723">
+  <w:style w:type="paragraph" w:styleId="733">
     <w:name w:val="Heading 4"/>
-    <w:basedOn w:val="716"/>
-    <w:next w:val="716"/>
-    <w:link w:val="724"/>
+    <w:basedOn w:val="726"/>
+    <w:next w:val="726"/>
+    <w:link w:val="734"/>
     <w:uiPriority w:val="9"/>
     <w:unhideWhenUsed/>
     <w:qFormat/>
@@ -9198,9 +10001,9 @@
       <w:szCs w:val="26"/>
     </w:rPr>
   </w:style>
-  <w:style w:type="character" w:styleId="724">
+  <w:style w:type="character" w:styleId="734">
     <w:name w:val="Heading 4 Char"/>
-    <w:link w:val="723"/>
+    <w:link w:val="733"/>
     <w:uiPriority w:val="9"/>
     <w:pPr>
       <w:pBdr/>
@@ -9215,11 +10018,11 @@
       <w:szCs w:val="26"/>
     </w:rPr>
   </w:style>
-  <w:style w:type="paragraph" w:styleId="725">
+  <w:style w:type="paragraph" w:styleId="735">
     <w:name w:val="Heading 5"/>
-    <w:basedOn w:val="716"/>
-    <w:next w:val="716"/>
-    <w:link w:val="726"/>
+    <w:basedOn w:val="726"/>
+    <w:next w:val="726"/>
+    <w:link w:val="736"/>
     <w:uiPriority w:val="9"/>
     <w:unhideWhenUsed/>
     <w:qFormat/>
@@ -9239,9 +10042,9 @@
       <w:szCs w:val="24"/>
     </w:rPr>
   </w:style>
-  <w:style w:type="character" w:styleId="726">
+  <w:style w:type="character" w:styleId="736">
     <w:name w:val="Heading 5 Char"/>
-    <w:link w:val="725"/>
+    <w:link w:val="735"/>
     <w:uiPriority w:val="9"/>
     <w:pPr>
       <w:pBdr/>
@@ -9256,11 +10059,11 @@
       <w:szCs w:val="24"/>
     </w:rPr>
   </w:style>
-  <w:style w:type="paragraph" w:styleId="727">
+  <w:style w:type="paragraph" w:styleId="737">
     <w:name w:val="Heading 6"/>
-    <w:basedOn w:val="716"/>
-    <w:next w:val="716"/>
-    <w:link w:val="728"/>
+    <w:basedOn w:val="726"/>
+    <w:next w:val="726"/>
+    <w:link w:val="738"/>
     <w:uiPriority w:val="9"/>
     <w:unhideWhenUsed/>
     <w:qFormat/>
@@ -9280,9 +10083,9 @@
       <w:szCs w:val="22"/>
     </w:rPr>
   </w:style>
-  <w:style w:type="character" w:styleId="728">
+  <w:style w:type="character" w:styleId="738">
     <w:name w:val="Heading 6 Char"/>
-    <w:link w:val="727"/>
+    <w:link w:val="737"/>
     <w:uiPriority w:val="9"/>
     <w:pPr>
       <w:pBdr/>
@@ -9297,11 +10100,11 @@
       <w:szCs w:val="22"/>
     </w:rPr>
   </w:style>
-  <w:style w:type="paragraph" w:styleId="729">
+  <w:style w:type="paragraph" w:styleId="739">
     <w:name w:val="Heading 7"/>
-    <w:basedOn w:val="716"/>
-    <w:next w:val="716"/>
-    <w:link w:val="730"/>
+    <w:basedOn w:val="726"/>
+    <w:next w:val="726"/>
+    <w:link w:val="740"/>
     <w:uiPriority w:val="9"/>
     <w:unhideWhenUsed/>
     <w:qFormat/>
@@ -9323,9 +10126,9 @@
       <w:szCs w:val="22"/>
     </w:rPr>
   </w:style>
-  <w:style w:type="character" w:styleId="730">
+  <w:style w:type="character" w:styleId="740">
     <w:name w:val="Heading 7 Char"/>
-    <w:link w:val="729"/>
+    <w:link w:val="739"/>
     <w:uiPriority w:val="9"/>
     <w:pPr>
       <w:pBdr/>
@@ -9342,11 +10145,11 @@
       <w:szCs w:val="22"/>
     </w:rPr>
   </w:style>
-  <w:style w:type="paragraph" w:styleId="731">
+  <w:style w:type="paragraph" w:styleId="741">
     <w:name w:val="Heading 8"/>
-    <w:basedOn w:val="716"/>
-    <w:next w:val="716"/>
-    <w:link w:val="732"/>
+    <w:basedOn w:val="726"/>
+    <w:next w:val="726"/>
+    <w:link w:val="742"/>
     <w:uiPriority w:val="9"/>
     <w:unhideWhenUsed/>
     <w:qFormat/>
@@ -9366,9 +10169,9 @@
       <w:szCs w:val="22"/>
     </w:rPr>
   </w:style>
-  <w:style w:type="character" w:styleId="732">
+  <w:style w:type="character" w:styleId="742">
     <w:name w:val="Heading 8 Char"/>
-    <w:link w:val="731"/>
+    <w:link w:val="741"/>
     <w:uiPriority w:val="9"/>
     <w:pPr>
       <w:pBdr/>
@@ -9383,11 +10186,11 @@
       <w:szCs w:val="22"/>
     </w:rPr>
   </w:style>
-  <w:style w:type="paragraph" w:styleId="733">
+  <w:style w:type="paragraph" w:styleId="743">
     <w:name w:val="Heading 9"/>
-    <w:basedOn w:val="716"/>
-    <w:next w:val="716"/>
-    <w:link w:val="734"/>
+    <w:basedOn w:val="726"/>
+    <w:next w:val="726"/>
+    <w:link w:val="744"/>
     <w:uiPriority w:val="9"/>
     <w:unhideWhenUsed/>
     <w:qFormat/>
@@ -9407,9 +10210,9 @@
       <w:szCs w:val="21"/>
     </w:rPr>
   </w:style>
-  <w:style w:type="character" w:styleId="734">
+  <w:style w:type="character" w:styleId="744">
     <w:name w:val="Heading 9 Char"/>
-    <w:link w:val="733"/>
+    <w:link w:val="743"/>
     <w:uiPriority w:val="9"/>
     <w:pPr>
       <w:pBdr/>
@@ -9424,9 +10227,9 @@
       <w:szCs w:val="21"/>
     </w:rPr>
   </w:style>
-  <w:style w:type="paragraph" w:styleId="735">
+  <w:style w:type="paragraph" w:styleId="745">
     <w:name w:val="List Paragraph"/>
-    <w:basedOn w:val="716"/>
+    <w:basedOn w:val="726"/>
     <w:uiPriority w:val="34"/>
     <w:qFormat/>
     <w:pPr>
@@ -9436,7 +10239,7 @@
       <w:contextualSpacing w:val="true"/>
     </w:pPr>
   </w:style>
-  <w:style w:type="paragraph" w:styleId="736">
+  <w:style w:type="paragraph" w:styleId="746">
     <w:name w:val="No Spacing"/>
     <w:uiPriority w:val="1"/>
     <w:qFormat/>
@@ -9446,11 +10249,11 @@
       <w:ind/>
     </w:pPr>
   </w:style>
-  <w:style w:type="paragraph" w:styleId="737">
+  <w:style w:type="paragraph" w:styleId="747">
     <w:name w:val="Title"/>
-    <w:basedOn w:val="716"/>
-    <w:next w:val="716"/>
-    <w:link w:val="738"/>
+    <w:basedOn w:val="726"/>
+    <w:next w:val="726"/>
+    <w:link w:val="748"/>
     <w:uiPriority w:val="10"/>
     <w:qFormat/>
     <w:pPr>
@@ -9464,9 +10267,9 @@
       <w:szCs w:val="48"/>
     </w:rPr>
   </w:style>
-  <w:style w:type="character" w:styleId="738">
+  <w:style w:type="character" w:styleId="748">
     <w:name w:val="Title Char"/>
-    <w:link w:val="737"/>
+    <w:link w:val="747"/>
     <w:uiPriority w:val="10"/>
     <w:pPr>
       <w:pBdr/>
@@ -9478,11 +10281,11 @@
       <w:szCs w:val="48"/>
     </w:rPr>
   </w:style>
-  <w:style w:type="paragraph" w:styleId="739">
+  <w:style w:type="paragraph" w:styleId="749">
     <w:name w:val="Subtitle"/>
-    <w:basedOn w:val="716"/>
-    <w:next w:val="716"/>
-    <w:link w:val="740"/>
+    <w:basedOn w:val="726"/>
+    <w:next w:val="726"/>
+    <w:link w:val="750"/>
     <w:uiPriority w:val="11"/>
     <w:qFormat/>
     <w:pPr>
@@ -9495,9 +10298,9 @@
       <w:szCs w:val="24"/>
     </w:rPr>
   </w:style>
-  <w:style w:type="character" w:styleId="740">
+  <w:style w:type="character" w:styleId="750">
     <w:name w:val="Subtitle Char"/>
-    <w:link w:val="739"/>
+    <w:link w:val="749"/>
     <w:uiPriority w:val="11"/>
     <w:pPr>
       <w:pBdr/>
@@ -9509,11 +10312,11 @@
       <w:szCs w:val="24"/>
     </w:rPr>
   </w:style>
-  <w:style w:type="paragraph" w:styleId="741">
+  <w:style w:type="paragraph" w:styleId="751">
     <w:name w:val="Quote"/>
-    <w:basedOn w:val="716"/>
-    <w:next w:val="716"/>
-    <w:link w:val="742"/>
+    <w:basedOn w:val="726"/>
+    <w:next w:val="726"/>
+    <w:link w:val="752"/>
     <w:uiPriority w:val="29"/>
     <w:qFormat/>
     <w:pPr>
@@ -9525,9 +10328,9 @@
       <w:i/>
     </w:rPr>
   </w:style>
-  <w:style w:type="character" w:styleId="742">
+  <w:style w:type="character" w:styleId="752">
     <w:name w:val="Quote Char"/>
-    <w:link w:val="741"/>
+    <w:link w:val="751"/>
     <w:uiPriority w:val="29"/>
     <w:pPr>
       <w:pBdr/>
@@ -9538,11 +10341,11 @@
       <w:i/>
     </w:rPr>
   </w:style>
-  <w:style w:type="paragraph" w:styleId="743">
+  <w:style w:type="paragraph" w:styleId="753">
     <w:name w:val="Intense Quote"/>
-    <w:basedOn w:val="716"/>
-    <w:next w:val="716"/>
-    <w:link w:val="744"/>
+    <w:basedOn w:val="726"/>
+    <w:next w:val="726"/>
+    <w:link w:val="754"/>
     <w:uiPriority w:val="30"/>
     <w:qFormat/>
     <w:pPr>
@@ -9561,9 +10364,9 @@
       <w:i/>
     </w:rPr>
   </w:style>
-  <w:style w:type="character" w:styleId="744">
+  <w:style w:type="character" w:styleId="754">
     <w:name w:val="Intense Quote Char"/>
-    <w:link w:val="743"/>
+    <w:link w:val="753"/>
     <w:uiPriority w:val="30"/>
     <w:pPr>
       <w:pBdr/>
@@ -9574,10 +10377,10 @@
       <w:i/>
     </w:rPr>
   </w:style>
-  <w:style w:type="paragraph" w:styleId="745">
+  <w:style w:type="paragraph" w:styleId="755">
     <w:name w:val="Header"/>
-    <w:basedOn w:val="716"/>
-    <w:link w:val="746"/>
+    <w:basedOn w:val="726"/>
+    <w:link w:val="756"/>
     <w:uiPriority w:val="99"/>
     <w:unhideWhenUsed/>
     <w:pPr>
@@ -9590,9 +10393,9 @@
       <w:ind/>
     </w:pPr>
   </w:style>
-  <w:style w:type="character" w:styleId="746">
+  <w:style w:type="character" w:styleId="756">
     <w:name w:val="Header Char"/>
-    <w:link w:val="745"/>
+    <w:link w:val="755"/>
     <w:uiPriority w:val="99"/>
     <w:pPr>
       <w:pBdr/>
@@ -9600,10 +10403,10 @@
       <w:ind/>
     </w:pPr>
   </w:style>
-  <w:style w:type="paragraph" w:styleId="747">
+  <w:style w:type="paragraph" w:styleId="757">
     <w:name w:val="Footer"/>
-    <w:basedOn w:val="716"/>
-    <w:link w:val="749"/>
+    <w:basedOn w:val="726"/>
+    <w:link w:val="759"/>
     <w:uiPriority w:val="99"/>
     <w:unhideWhenUsed/>
     <w:pPr>
@@ -9616,9 +10419,9 @@
       <w:ind/>
     </w:pPr>
   </w:style>
-  <w:style w:type="character" w:styleId="748">
+  <w:style w:type="character" w:styleId="758">
     <w:name w:val="Footer Char"/>
-    <w:link w:val="747"/>
+    <w:link w:val="757"/>
     <w:uiPriority w:val="99"/>
     <w:pPr>
       <w:pBdr/>
@@ -9626,10 +10429,10 @@
       <w:ind/>
     </w:pPr>
   </w:style>
-  <w:style w:type="character" w:styleId="749">
+  <w:style w:type="character" w:styleId="759">
     <w:name w:val="Caption Char"/>
-    <w:basedOn w:val="899"/>
-    <w:link w:val="747"/>
+    <w:basedOn w:val="909"/>
+    <w:link w:val="757"/>
     <w:uiPriority w:val="99"/>
     <w:pPr>
       <w:pBdr/>
@@ -9637,7 +10440,7 @@
       <w:ind/>
     </w:pPr>
   </w:style>
-  <w:style w:type="table" w:styleId="750">
+  <w:style w:type="table" w:styleId="760">
     <w:name w:val="Table Grid"/>
     <w:uiPriority w:val="59"/>
     <w:pPr>
@@ -9835,7 +10638,7 @@
       </w:tcPr>
     </w:tblStylePr>
   </w:style>
-  <w:style w:type="table" w:styleId="751">
+  <w:style w:type="table" w:styleId="761">
     <w:name w:val="Table Grid Light"/>
     <w:uiPriority w:val="59"/>
     <w:pPr>
@@ -10033,7 +10836,7 @@
       </w:tcPr>
     </w:tblStylePr>
   </w:style>
-  <w:style w:type="table" w:styleId="752">
+  <w:style w:type="table" w:styleId="762">
     <w:name w:val="Plain Table 1"/>
     <w:uiPriority w:val="59"/>
     <w:pPr>
@@ -10257,7 +11060,7 @@
       </w:tcPr>
     </w:tblStylePr>
   </w:style>
-  <w:style w:type="table" w:styleId="753">
+  <w:style w:type="table" w:styleId="763">
     <w:name w:val="Plain Table 2"/>
     <w:uiPriority w:val="59"/>
     <w:pPr>
@@ -10489,7 +11292,7 @@
       </w:tcPr>
     </w:tblStylePr>
   </w:style>
-  <w:style w:type="table" w:styleId="754">
+  <w:style w:type="table" w:styleId="764">
     <w:name w:val="Plain Table 3"/>
     <w:uiPriority w:val="99"/>
     <w:pPr>
@@ -10718,7 +11521,7 @@
       </w:tcPr>
     </w:tblStylePr>
   </w:style>
-  <w:style w:type="table" w:styleId="755">
+  <w:style w:type="table" w:styleId="765">
     <w:name w:val="Plain Table 4"/>
     <w:uiPriority w:val="99"/>
     <w:pPr>
@@ -10933,7 +11736,7 @@
       </w:tcPr>
     </w:tblStylePr>
   </w:style>
-  <w:style w:type="table" w:styleId="756">
+  <w:style w:type="table" w:styleId="766">
     <w:name w:val="Plain Table 5"/>
     <w:uiPriority w:val="99"/>
     <w:pPr>
@@ -11165,7 +11968,7 @@
       </w:tcPr>
     </w:tblStylePr>
   </w:style>
-  <w:style w:type="table" w:styleId="757">
+  <w:style w:type="table" w:styleId="767">
     <w:name w:val="Grid Table 1 Light"/>
     <w:uiPriority w:val="99"/>
     <w:pPr>
@@ -11387,7 +12190,7 @@
       </w:tcPr>
     </w:tblStylePr>
   </w:style>
-  <w:style w:type="table" w:styleId="758">
+  <w:style w:type="table" w:styleId="768">
     <w:name w:val="Grid Table 1 Light - Accent 1"/>
     <w:uiPriority w:val="99"/>
     <w:pPr>
@@ -11609,7 +12412,7 @@
       </w:tcPr>
     </w:tblStylePr>
   </w:style>
-  <w:style w:type="table" w:styleId="759">
+  <w:style w:type="table" w:styleId="769">
     <w:name w:val="Grid Table 1 Light - Accent 2"/>
     <w:uiPriority w:val="99"/>
     <w:pPr>
@@ -11831,7 +12634,7 @@
       </w:tcPr>
     </w:tblStylePr>
   </w:style>
-  <w:style w:type="table" w:styleId="760">
+  <w:style w:type="table" w:styleId="770">
     <w:name w:val="Grid Table 1 Light - Accent 3"/>
     <w:uiPriority w:val="99"/>
     <w:pPr>
@@ -12053,7 +12856,7 @@
       </w:tcPr>
     </w:tblStylePr>
   </w:style>
-  <w:style w:type="table" w:styleId="761">
+  <w:style w:type="table" w:styleId="771">
     <w:name w:val="Grid Table 1 Light - Accent 4"/>
     <w:uiPriority w:val="99"/>
     <w:pPr>
@@ -12275,7 +13078,7 @@
       </w:tcPr>
     </w:tblStylePr>
   </w:style>
-  <w:style w:type="table" w:styleId="762">
+  <w:style w:type="table" w:styleId="772">
     <w:name w:val="Grid Table 1 Light - Accent 5"/>
     <w:uiPriority w:val="99"/>
     <w:pPr>
@@ -12497,7 +13300,7 @@
       </w:tcPr>
     </w:tblStylePr>
   </w:style>
-  <w:style w:type="table" w:styleId="763">
+  <w:style w:type="table" w:styleId="773">
     <w:name w:val="Grid Table 1 Light - Accent 6"/>
     <w:uiPriority w:val="99"/>
     <w:pPr>
@@ -12719,7 +13522,7 @@
       </w:tcPr>
     </w:tblStylePr>
   </w:style>
-  <w:style w:type="table" w:styleId="764">
+  <w:style w:type="table" w:styleId="774">
     <w:name w:val="Grid Table 2"/>
     <w:uiPriority w:val="99"/>
     <w:pPr>
@@ -12950,7 +13753,7 @@
       </w:tcPr>
     </w:tblStylePr>
   </w:style>
-  <w:style w:type="table" w:styleId="765">
+  <w:style w:type="table" w:styleId="775">
     <w:name w:val="Grid Table 2 - Accent 1"/>
     <w:uiPriority w:val="99"/>
     <w:pPr>
@@ -13181,7 +13984,7 @@
       </w:tcPr>
     </w:tblStylePr>
   </w:style>
-  <w:style w:type="table" w:styleId="766">
+  <w:style w:type="table" w:styleId="776">
     <w:name w:val="Grid Table 2 - Accent 2"/>
     <w:uiPriority w:val="99"/>
     <w:pPr>
@@ -13412,7 +14215,7 @@
       </w:tcPr>
     </w:tblStylePr>
   </w:style>
-  <w:style w:type="table" w:styleId="767">
+  <w:style w:type="table" w:styleId="777">
     <w:name w:val="Grid Table 2 - Accent 3"/>
     <w:uiPriority w:val="99"/>
     <w:pPr>
@@ -13643,7 +14446,7 @@
       </w:tcPr>
     </w:tblStylePr>
   </w:style>
-  <w:style w:type="table" w:styleId="768">
+  <w:style w:type="table" w:styleId="778">
     <w:name w:val="Grid Table 2 - Accent 4"/>
     <w:uiPriority w:val="99"/>
     <w:pPr>
@@ -13874,7 +14677,7 @@
       </w:tcPr>
     </w:tblStylePr>
   </w:style>
-  <w:style w:type="table" w:styleId="769">
+  <w:style w:type="table" w:styleId="779">
     <w:name w:val="Grid Table 2 - Accent 5"/>
     <w:uiPriority w:val="99"/>
     <w:pPr>
@@ -14105,7 +14908,7 @@
       </w:tcPr>
     </w:tblStylePr>
   </w:style>
-  <w:style w:type="table" w:styleId="770">
+  <w:style w:type="table" w:styleId="780">
     <w:name w:val="Grid Table 2 - Accent 6"/>
     <w:uiPriority w:val="99"/>
     <w:pPr>
@@ -14336,7 +15139,7 @@
       </w:tcPr>
     </w:tblStylePr>
   </w:style>
-  <w:style w:type="table" w:styleId="771">
+  <w:style w:type="table" w:styleId="781">
     <w:name w:val="Grid Table 3"/>
     <w:uiPriority w:val="99"/>
     <w:pPr>
@@ -14580,7 +15383,7 @@
       </w:tcPr>
     </w:tblStylePr>
   </w:style>
-  <w:style w:type="table" w:styleId="772">
+  <w:style w:type="table" w:styleId="782">
     <w:name w:val="Grid Table 3 - Accent 1"/>
     <w:uiPriority w:val="99"/>
     <w:pPr>
@@ -14824,7 +15627,7 @@
       </w:tcPr>
     </w:tblStylePr>
   </w:style>
-  <w:style w:type="table" w:styleId="773">
+  <w:style w:type="table" w:styleId="783">
     <w:name w:val="Grid Table 3 - Accent 2"/>
     <w:uiPriority w:val="99"/>
     <w:pPr>
@@ -15068,7 +15871,7 @@
       </w:tcPr>
     </w:tblStylePr>
   </w:style>
-  <w:style w:type="table" w:styleId="774">
+  <w:style w:type="table" w:styleId="784">
     <w:name w:val="Grid Table 3 - Accent 3"/>
     <w:uiPriority w:val="99"/>
     <w:pPr>
@@ -15312,7 +16115,7 @@
       </w:tcPr>
     </w:tblStylePr>
   </w:style>
-  <w:style w:type="table" w:styleId="775">
+  <w:style w:type="table" w:styleId="785">
     <w:name w:val="Grid Table 3 - Accent 4"/>
     <w:uiPriority w:val="99"/>
     <w:pPr>
@@ -15556,7 +16359,7 @@
       </w:tcPr>
     </w:tblStylePr>
   </w:style>
-  <w:style w:type="table" w:styleId="776">
+  <w:style w:type="table" w:styleId="786">
     <w:name w:val="Grid Table 3 - Accent 5"/>
     <w:uiPriority w:val="99"/>
     <w:pPr>
@@ -15800,7 +16603,7 @@
       </w:tcPr>
     </w:tblStylePr>
   </w:style>
-  <w:style w:type="table" w:styleId="777">
+  <w:style w:type="table" w:styleId="787">
     <w:name w:val="Grid Table 3 - Accent 6"/>
     <w:uiPriority w:val="99"/>
     <w:pPr>
@@ -16044,7 +16847,7 @@
       </w:tcPr>
     </w:tblStylePr>
   </w:style>
-  <w:style w:type="table" w:styleId="778">
+  <w:style w:type="table" w:styleId="788">
     <w:name w:val="Grid Table 4"/>
     <w:uiPriority w:val="59"/>
     <w:pPr>
@@ -16276,7 +17079,7 @@
       </w:tcPr>
     </w:tblStylePr>
   </w:style>
-  <w:style w:type="table" w:styleId="779">
+  <w:style w:type="table" w:styleId="789">
     <w:name w:val="Grid Table 4 - Accent 1"/>
     <w:uiPriority w:val="59"/>
     <w:pPr>
@@ -16508,7 +17311,7 @@
       </w:tcPr>
     </w:tblStylePr>
   </w:style>
-  <w:style w:type="table" w:styleId="780">
+  <w:style w:type="table" w:styleId="790">
     <w:name w:val="Grid Table 4 - Accent 2"/>
     <w:uiPriority w:val="59"/>
     <w:pPr>
@@ -16740,7 +17543,7 @@
       </w:tcPr>
     </w:tblStylePr>
   </w:style>
-  <w:style w:type="table" w:styleId="781">
+  <w:style w:type="table" w:styleId="791">
     <w:name w:val="Grid Table 4 - Accent 3"/>
     <w:uiPriority w:val="59"/>
     <w:pPr>
@@ -16972,7 +17775,7 @@
       </w:tcPr>
     </w:tblStylePr>
   </w:style>
-  <w:style w:type="table" w:styleId="782">
+  <w:style w:type="table" w:styleId="792">
     <w:name w:val="Grid Table 4 - Accent 4"/>
     <w:uiPriority w:val="59"/>
     <w:pPr>
@@ -17204,7 +18007,7 @@
       </w:tcPr>
     </w:tblStylePr>
   </w:style>
-  <w:style w:type="table" w:styleId="783">
+  <w:style w:type="table" w:styleId="793">
     <w:name w:val="Grid Table 4 - Accent 5"/>
     <w:uiPriority w:val="59"/>
     <w:pPr>
@@ -17436,7 +18239,7 @@
       </w:tcPr>
     </w:tblStylePr>
   </w:style>
-  <w:style w:type="table" w:styleId="784">
+  <w:style w:type="table" w:styleId="794">
     <w:name w:val="Grid Table 4 - Accent 6"/>
     <w:uiPriority w:val="59"/>
     <w:pPr>
@@ -17668,7 +18471,7 @@
       </w:tcPr>
     </w:tblStylePr>
   </w:style>
-  <w:style w:type="table" w:styleId="785">
+  <w:style w:type="table" w:styleId="795">
     <w:name w:val="Grid Table 5 Dark"/>
     <w:uiPriority w:val="99"/>
     <w:pPr>
@@ -17895,7 +18698,7 @@
       </w:tcPr>
     </w:tblStylePr>
   </w:style>
-  <w:style w:type="table" w:styleId="786">
+  <w:style w:type="table" w:styleId="796">
     <w:name w:val="Grid Table 5 Dark- Accent 1"/>
     <w:uiPriority w:val="99"/>
     <w:pPr>
@@ -18122,7 +18925,7 @@
       </w:tcPr>
     </w:tblStylePr>
   </w:style>
-  <w:style w:type="table" w:styleId="787">
+  <w:style w:type="table" w:styleId="797">
     <w:name w:val="Grid Table 5 Dark - Accent 2"/>
     <w:uiPriority w:val="99"/>
     <w:pPr>
@@ -18349,7 +19152,7 @@
       </w:tcPr>
     </w:tblStylePr>
   </w:style>
-  <w:style w:type="table" w:styleId="788">
+  <w:style w:type="table" w:styleId="798">
     <w:name w:val="Grid Table 5 Dark - Accent 3"/>
     <w:uiPriority w:val="99"/>
     <w:pPr>
@@ -18576,7 +19379,7 @@
       </w:tcPr>
     </w:tblStylePr>
   </w:style>
-  <w:style w:type="table" w:styleId="789">
+  <w:style w:type="table" w:styleId="799">
     <w:name w:val="Grid Table 5 Dark- Accent 4"/>
     <w:uiPriority w:val="99"/>
     <w:pPr>
@@ -18803,7 +19606,7 @@
       </w:tcPr>
     </w:tblStylePr>
   </w:style>
-  <w:style w:type="table" w:styleId="790">
+  <w:style w:type="table" w:styleId="800">
     <w:name w:val="Grid Table 5 Dark - Accent 5"/>
     <w:uiPriority w:val="99"/>
     <w:pPr>
@@ -19030,7 +19833,7 @@
       </w:tcPr>
     </w:tblStylePr>
   </w:style>
-  <w:style w:type="table" w:styleId="791">
+  <w:style w:type="table" w:styleId="801">
     <w:name w:val="Grid Table 5 Dark - Accent 6"/>
     <w:uiPriority w:val="99"/>
     <w:pPr>
@@ -19257,7 +20060,7 @@
       </w:tcPr>
     </w:tblStylePr>
   </w:style>
-  <w:style w:type="table" w:styleId="792">
+  <w:style w:type="table" w:styleId="802">
     <w:name w:val="Grid Table 6 Colorful"/>
     <w:uiPriority w:val="99"/>
     <w:pPr>
@@ -19486,7 +20289,7 @@
       </w:tcPr>
     </w:tblStylePr>
   </w:style>
-  <w:style w:type="table" w:styleId="793">
+  <w:style w:type="table" w:styleId="803">
     <w:name w:val="Grid Table 6 Colorful - Accent 1"/>
     <w:uiPriority w:val="99"/>
     <w:pPr>
@@ -19715,7 +20518,7 @@
       </w:tcPr>
     </w:tblStylePr>
   </w:style>
-  <w:style w:type="table" w:styleId="794">
+  <w:style w:type="table" w:styleId="804">
     <w:name w:val="Grid Table 6 Colorful - Accent 2"/>
     <w:uiPriority w:val="99"/>
     <w:pPr>
@@ -19944,7 +20747,7 @@
       </w:tcPr>
     </w:tblStylePr>
   </w:style>
-  <w:style w:type="table" w:styleId="795">
+  <w:style w:type="table" w:styleId="805">
     <w:name w:val="Grid Table 6 Colorful - Accent 3"/>
     <w:uiPriority w:val="99"/>
     <w:pPr>
@@ -20173,7 +20976,7 @@
       </w:tcPr>
     </w:tblStylePr>
   </w:style>
-  <w:style w:type="table" w:styleId="796">
+  <w:style w:type="table" w:styleId="806">
     <w:name w:val="Grid Table 6 Colorful - Accent 4"/>
     <w:uiPriority w:val="99"/>
     <w:pPr>
@@ -20402,7 +21205,7 @@
       </w:tcPr>
     </w:tblStylePr>
   </w:style>
-  <w:style w:type="table" w:styleId="797">
+  <w:style w:type="table" w:styleId="807">
     <w:name w:val="Grid Table 6 Colorful - Accent 5"/>
     <w:uiPriority w:val="99"/>
     <w:pPr>
@@ -20631,7 +21434,7 @@
       </w:tcPr>
     </w:tblStylePr>
   </w:style>
-  <w:style w:type="table" w:styleId="798">
+  <w:style w:type="table" w:styleId="808">
     <w:name w:val="Grid Table 6 Colorful - Accent 6"/>
     <w:uiPriority w:val="99"/>
     <w:pPr>
@@ -20860,7 +21663,7 @@
       </w:tcPr>
     </w:tblStylePr>
   </w:style>
-  <w:style w:type="table" w:styleId="799">
+  <w:style w:type="table" w:styleId="809">
     <w:name w:val="Grid Table 7 Colorful"/>
     <w:uiPriority w:val="99"/>
     <w:pPr>
@@ -21113,7 +21916,7 @@
       </w:tcPr>
     </w:tblStylePr>
   </w:style>
-  <w:style w:type="table" w:styleId="800">
+  <w:style w:type="table" w:styleId="810">
     <w:name w:val="Grid Table 7 Colorful - Accent 1"/>
     <w:uiPriority w:val="99"/>
     <w:pPr>
@@ -21366,7 +22169,7 @@
       </w:tcPr>
     </w:tblStylePr>
   </w:style>
-  <w:style w:type="table" w:styleId="801">
+  <w:style w:type="table" w:styleId="811">
     <w:name w:val="Grid Table 7 Colorful - Accent 2"/>
     <w:uiPriority w:val="99"/>
     <w:pPr>
@@ -21619,7 +22422,7 @@
       </w:tcPr>
     </w:tblStylePr>
   </w:style>
-  <w:style w:type="table" w:styleId="802">
+  <w:style w:type="table" w:styleId="812">
     <w:name w:val="Grid Table 7 Colorful - Accent 3"/>
     <w:uiPriority w:val="99"/>
     <w:pPr>
@@ -21872,7 +22675,7 @@
       </w:tcPr>
     </w:tblStylePr>
   </w:style>
-  <w:style w:type="table" w:styleId="803">
+  <w:style w:type="table" w:styleId="813">
     <w:name w:val="Grid Table 7 Colorful - Accent 4"/>
     <w:uiPriority w:val="99"/>
     <w:pPr>
@@ -22125,7 +22928,7 @@
       </w:tcPr>
     </w:tblStylePr>
   </w:style>
-  <w:style w:type="table" w:styleId="804">
+  <w:style w:type="table" w:styleId="814">
     <w:name w:val="Grid Table 7 Colorful - Accent 5"/>
     <w:uiPriority w:val="99"/>
     <w:pPr>
@@ -22378,7 +23181,7 @@
       </w:tcPr>
     </w:tblStylePr>
   </w:style>
-  <w:style w:type="table" w:styleId="805">
+  <w:style w:type="table" w:styleId="815">
     <w:name w:val="Grid Table 7 Colorful - Accent 6"/>
     <w:uiPriority w:val="99"/>
     <w:pPr>
@@ -22631,7 +23434,7 @@
       </w:tcPr>
     </w:tblStylePr>
   </w:style>
-  <w:style w:type="table" w:styleId="806">
+  <w:style w:type="table" w:styleId="816">
     <w:name w:val="List Table 1 Light"/>
     <w:uiPriority w:val="99"/>
     <w:pPr>
@@ -22846,7 +23649,7 @@
       </w:tcPr>
     </w:tblStylePr>
   </w:style>
-  <w:style w:type="table" w:styleId="807">
+  <w:style w:type="table" w:styleId="817">
     <w:name w:val="List Table 1 Light - Accent 1"/>
     <w:uiPriority w:val="99"/>
     <w:pPr>
@@ -23061,7 +23864,7 @@
       </w:tcPr>
     </w:tblStylePr>
   </w:style>
-  <w:style w:type="table" w:styleId="808">
+  <w:style w:type="table" w:styleId="818">
     <w:name w:val="List Table 1 Light - Accent 2"/>
     <w:uiPriority w:val="99"/>
     <w:pPr>
@@ -23276,7 +24079,7 @@
       </w:tcPr>
     </w:tblStylePr>
   </w:style>
-  <w:style w:type="table" w:styleId="809">
+  <w:style w:type="table" w:styleId="819">
     <w:name w:val="List Table 1 Light - Accent 3"/>
     <w:uiPriority w:val="99"/>
     <w:pPr>
@@ -23491,7 +24294,7 @@
       </w:tcPr>
     </w:tblStylePr>
   </w:style>
-  <w:style w:type="table" w:styleId="810">
+  <w:style w:type="table" w:styleId="820">
     <w:name w:val="List Table 1 Light - Accent 4"/>
     <w:uiPriority w:val="99"/>
     <w:pPr>
@@ -23706,7 +24509,7 @@
       </w:tcPr>
     </w:tblStylePr>
   </w:style>
-  <w:style w:type="table" w:styleId="811">
+  <w:style w:type="table" w:styleId="821">
     <w:name w:val="List Table 1 Light - Accent 5"/>
     <w:uiPriority w:val="99"/>
     <w:pPr>
@@ -23921,7 +24724,7 @@
       </w:tcPr>
     </w:tblStylePr>
   </w:style>
-  <w:style w:type="table" w:styleId="812">
+  <w:style w:type="table" w:styleId="822">
     <w:name w:val="List Table 1 Light - Accent 6"/>
     <w:uiPriority w:val="99"/>
     <w:pPr>
@@ -24136,7 +24939,7 @@
       </w:tcPr>
     </w:tblStylePr>
   </w:style>
-  <w:style w:type="table" w:styleId="813">
+  <w:style w:type="table" w:styleId="823">
     <w:name w:val="List Table 2"/>
     <w:uiPriority w:val="99"/>
     <w:pPr>
@@ -24373,7 +25176,7 @@
       </w:tcPr>
     </w:tblStylePr>
   </w:style>
-  <w:style w:type="table" w:styleId="814">
+  <w:style w:type="table" w:styleId="824">
     <w:name w:val="List Table 2 - Accent 1"/>
     <w:uiPriority w:val="99"/>
     <w:pPr>
@@ -24610,7 +25413,7 @@
       </w:tcPr>
     </w:tblStylePr>
   </w:style>
-  <w:style w:type="table" w:styleId="815">
+  <w:style w:type="table" w:styleId="825">
     <w:name w:val="List Table 2 - Accent 2"/>
     <w:uiPriority w:val="99"/>
     <w:pPr>
@@ -24847,7 +25650,7 @@
       </w:tcPr>
     </w:tblStylePr>
   </w:style>
-  <w:style w:type="table" w:styleId="816">
+  <w:style w:type="table" w:styleId="826">
     <w:name w:val="List Table 2 - Accent 3"/>
     <w:uiPriority w:val="99"/>
     <w:pPr>
@@ -25084,7 +25887,7 @@
       </w:tcPr>
     </w:tblStylePr>
   </w:style>
-  <w:style w:type="table" w:styleId="817">
+  <w:style w:type="table" w:styleId="827">
     <w:name w:val="List Table 2 - Accent 4"/>
     <w:uiPriority w:val="99"/>
     <w:pPr>
@@ -25321,7 +26124,7 @@
       </w:tcPr>
     </w:tblStylePr>
   </w:style>
-  <w:style w:type="table" w:styleId="818">
+  <w:style w:type="table" w:styleId="828">
     <w:name w:val="List Table 2 - Accent 5"/>
     <w:uiPriority w:val="99"/>
     <w:pPr>
@@ -25558,7 +26361,7 @@
       </w:tcPr>
     </w:tblStylePr>
   </w:style>
-  <w:style w:type="table" w:styleId="819">
+  <w:style w:type="table" w:styleId="829">
     <w:name w:val="List Table 2 - Accent 6"/>
     <w:uiPriority w:val="99"/>
     <w:pPr>
@@ -25795,7 +26598,7 @@
       </w:tcPr>
     </w:tblStylePr>
   </w:style>
-  <w:style w:type="table" w:styleId="820">
+  <w:style w:type="table" w:styleId="830">
     <w:name w:val="List Table 3"/>
     <w:uiPriority w:val="99"/>
     <w:pPr>
@@ -26022,7 +26825,7 @@
       </w:tcPr>
     </w:tblStylePr>
   </w:style>
-  <w:style w:type="table" w:styleId="821">
+  <w:style w:type="table" w:styleId="831">
     <w:name w:val="List Table 3 - Accent 1"/>
     <w:uiPriority w:val="99"/>
     <w:pPr>
@@ -26249,7 +27052,7 @@
       </w:tcPr>
     </w:tblStylePr>
   </w:style>
-  <w:style w:type="table" w:styleId="822">
+  <w:style w:type="table" w:styleId="832">
     <w:name w:val="List Table 3 - Accent 2"/>
     <w:uiPriority w:val="99"/>
     <w:pPr>
@@ -26476,7 +27279,7 @@
       </w:tcPr>
     </w:tblStylePr>
   </w:style>
-  <w:style w:type="table" w:styleId="823">
+  <w:style w:type="table" w:styleId="833">
     <w:name w:val="List Table 3 - Accent 3"/>
     <w:uiPriority w:val="99"/>
     <w:pPr>
@@ -26703,7 +27506,7 @@
       </w:tcPr>
     </w:tblStylePr>
   </w:style>
-  <w:style w:type="table" w:styleId="824">
+  <w:style w:type="table" w:styleId="834">
     <w:name w:val="List Table 3 - Accent 4"/>
     <w:uiPriority w:val="99"/>
     <w:pPr>
@@ -26930,7 +27733,7 @@
       </w:tcPr>
     </w:tblStylePr>
   </w:style>
-  <w:style w:type="table" w:styleId="825">
+  <w:style w:type="table" w:styleId="835">
     <w:name w:val="List Table 3 - Accent 5"/>
     <w:uiPriority w:val="99"/>
     <w:pPr>
@@ -27157,7 +27960,7 @@
       </w:tcPr>
     </w:tblStylePr>
   </w:style>
-  <w:style w:type="table" w:styleId="826">
+  <w:style w:type="table" w:styleId="836">
     <w:name w:val="List Table 3 - Accent 6"/>
     <w:uiPriority w:val="99"/>
     <w:pPr>
@@ -27384,7 +28187,7 @@
       </w:tcPr>
     </w:tblStylePr>
   </w:style>
-  <w:style w:type="table" w:styleId="827">
+  <w:style w:type="table" w:styleId="837">
     <w:name w:val="List Table 4"/>
     <w:uiPriority w:val="99"/>
     <w:pPr>
@@ -27608,7 +28411,7 @@
       </w:tcPr>
     </w:tblStylePr>
   </w:style>
-  <w:style w:type="table" w:styleId="828">
+  <w:style w:type="table" w:styleId="838">
     <w:name w:val="List Table 4 - Accent 1"/>
     <w:uiPriority w:val="99"/>
     <w:pPr>
@@ -27832,7 +28635,7 @@
       </w:tcPr>
     </w:tblStylePr>
   </w:style>
-  <w:style w:type="table" w:styleId="829">
+  <w:style w:type="table" w:styleId="839">
     <w:name w:val="List Table 4 - Accent 2"/>
     <w:uiPriority w:val="99"/>
     <w:pPr>
@@ -28056,7 +28859,7 @@
       </w:tcPr>
     </w:tblStylePr>
   </w:style>
-  <w:style w:type="table" w:styleId="830">
+  <w:style w:type="table" w:styleId="840">
     <w:name w:val="List Table 4 - Accent 3"/>
     <w:uiPriority w:val="99"/>
     <w:pPr>
@@ -28280,7 +29083,7 @@
       </w:tcPr>
     </w:tblStylePr>
   </w:style>
-  <w:style w:type="table" w:styleId="831">
+  <w:style w:type="table" w:styleId="841">
     <w:name w:val="List Table 4 - Accent 4"/>
     <w:uiPriority w:val="99"/>
     <w:pPr>
@@ -28504,7 +29307,7 @@
       </w:tcPr>
     </w:tblStylePr>
   </w:style>
-  <w:style w:type="table" w:styleId="832">
+  <w:style w:type="table" w:styleId="842">
     <w:name w:val="List Table 4 - Accent 5"/>
     <w:uiPriority w:val="99"/>
     <w:pPr>
@@ -28728,7 +29531,7 @@
       </w:tcPr>
     </w:tblStylePr>
   </w:style>
-  <w:style w:type="table" w:styleId="833">
+  <w:style w:type="table" w:styleId="843">
     <w:name w:val="List Table 4 - Accent 6"/>
     <w:uiPriority w:val="99"/>
     <w:pPr>
@@ -28952,7 +29755,7 @@
       </w:tcPr>
     </w:tblStylePr>
   </w:style>
-  <w:style w:type="table" w:styleId="834">
+  <w:style w:type="table" w:styleId="844">
     <w:name w:val="List Table 5 Dark"/>
     <w:uiPriority w:val="99"/>
     <w:pPr>
@@ -29193,7 +29996,7 @@
       </w:tcPr>
     </w:tblStylePr>
   </w:style>
-  <w:style w:type="table" w:styleId="835">
+  <w:style w:type="table" w:styleId="845">
     <w:name w:val="List Table 5 Dark - Accent 1"/>
     <w:uiPriority w:val="99"/>
     <w:pPr>
@@ -29434,7 +30237,7 @@
       </w:tcPr>
     </w:tblStylePr>
   </w:style>
-  <w:style w:type="table" w:styleId="836">
+  <w:style w:type="table" w:styleId="846">
     <w:name w:val="List Table 5 Dark - Accent 2"/>
     <w:uiPriority w:val="99"/>
     <w:pPr>
@@ -29675,7 +30478,7 @@
       </w:tcPr>
     </w:tblStylePr>
   </w:style>
-  <w:style w:type="table" w:styleId="837">
+  <w:style w:type="table" w:styleId="847">
     <w:name w:val="List Table 5 Dark - Accent 3"/>
     <w:uiPriority w:val="99"/>
     <w:pPr>
@@ -29916,7 +30719,7 @@
       </w:tcPr>
     </w:tblStylePr>
   </w:style>
-  <w:style w:type="table" w:styleId="838">
+  <w:style w:type="table" w:styleId="848">
     <w:name w:val="List Table 5 Dark - Accent 4"/>
     <w:uiPriority w:val="99"/>
     <w:pPr>
@@ -30157,7 +30960,7 @@
       </w:tcPr>
     </w:tblStylePr>
   </w:style>
-  <w:style w:type="table" w:styleId="839">
+  <w:style w:type="table" w:styleId="849">
     <w:name w:val="List Table 5 Dark - Accent 5"/>
     <w:uiPriority w:val="99"/>
     <w:pPr>
@@ -30398,7 +31201,7 @@
       </w:tcPr>
     </w:tblStylePr>
   </w:style>
-  <w:style w:type="table" w:styleId="840">
+  <w:style w:type="table" w:styleId="850">
     <w:name w:val="List Table 5 Dark - Accent 6"/>
     <w:uiPriority w:val="99"/>
     <w:pPr>
@@ -30639,7 +31442,7 @@
       </w:tcPr>
     </w:tblStylePr>
   </w:style>
-  <w:style w:type="table" w:styleId="841">
+  <w:style w:type="table" w:styleId="851">
     <w:name w:val="List Table 6 Colorful"/>
     <w:uiPriority w:val="99"/>
     <w:pPr>
@@ -30861,7 +31664,7 @@
       </w:tcPr>
     </w:tblStylePr>
   </w:style>
-  <w:style w:type="table" w:styleId="842">
+  <w:style w:type="table" w:styleId="852">
     <w:name w:val="List Table 6 Colorful - Accent 1"/>
     <w:uiPriority w:val="99"/>
     <w:pPr>
@@ -31083,7 +31886,7 @@
       </w:tcPr>
     </w:tblStylePr>
   </w:style>
-  <w:style w:type="table" w:styleId="843">
+  <w:style w:type="table" w:styleId="853">
     <w:name w:val="List Table 6 Colorful - Accent 2"/>
     <w:uiPriority w:val="99"/>
     <w:pPr>
@@ -31305,7 +32108,7 @@
       </w:tcPr>
     </w:tblStylePr>
   </w:style>
-  <w:style w:type="table" w:styleId="844">
+  <w:style w:type="table" w:styleId="854">
     <w:name w:val="List Table 6 Colorful - Accent 3"/>
     <w:uiPriority w:val="99"/>
     <w:pPr>
@@ -31527,7 +32330,7 @@
       </w:tcPr>
     </w:tblStylePr>
   </w:style>
-  <w:style w:type="table" w:styleId="845">
+  <w:style w:type="table" w:styleId="855">
     <w:name w:val="List Table 6 Colorful - Accent 4"/>
     <w:uiPriority w:val="99"/>
     <w:pPr>
@@ -31749,7 +32552,7 @@
       </w:tcPr>
     </w:tblStylePr>
   </w:style>
-  <w:style w:type="table" w:styleId="846">
+  <w:style w:type="table" w:styleId="856">
     <w:name w:val="List Table 6 Colorful - Accent 5"/>
     <w:uiPriority w:val="99"/>
     <w:pPr>
@@ -31971,7 +32774,7 @@
       </w:tcPr>
     </w:tblStylePr>
   </w:style>
-  <w:style w:type="table" w:styleId="847">
+  <w:style w:type="table" w:styleId="857">
     <w:name w:val="List Table 6 Colorful - Accent 6"/>
     <w:uiPriority w:val="99"/>
     <w:pPr>
@@ -32193,7 +32996,7 @@
       </w:tcPr>
     </w:tblStylePr>
   </w:style>
-  <w:style w:type="table" w:styleId="848">
+  <w:style w:type="table" w:styleId="858">
     <w:name w:val="List Table 7 Colorful"/>
     <w:uiPriority w:val="99"/>
     <w:pPr>
@@ -32448,7 +33251,7 @@
       </w:tcPr>
     </w:tblStylePr>
   </w:style>
-  <w:style w:type="table" w:styleId="849">
+  <w:style w:type="table" w:styleId="859">
     <w:name w:val="List Table 7 Colorful - Accent 1"/>
     <w:uiPriority w:val="99"/>
     <w:pPr>
@@ -32703,7 +33506,7 @@
       </w:tcPr>
     </w:tblStylePr>
   </w:style>
-  <w:style w:type="table" w:styleId="850">
+  <w:style w:type="table" w:styleId="860">
     <w:name w:val="List Table 7 Colorful - Accent 2"/>
     <w:uiPriority w:val="99"/>
     <w:pPr>
@@ -32958,7 +33761,7 @@
       </w:tcPr>
     </w:tblStylePr>
   </w:style>
-  <w:style w:type="table" w:styleId="851">
+  <w:style w:type="table" w:styleId="861">
     <w:name w:val="List Table 7 Colorful - Accent 3"/>
     <w:uiPriority w:val="99"/>
     <w:pPr>
@@ -33213,7 +34016,7 @@
       </w:tcPr>
     </w:tblStylePr>
   </w:style>
-  <w:style w:type="table" w:styleId="852">
+  <w:style w:type="table" w:styleId="862">
     <w:name w:val="List Table 7 Colorful - Accent 4"/>
     <w:uiPriority w:val="99"/>
     <w:pPr>
@@ -33468,7 +34271,7 @@
       </w:tcPr>
     </w:tblStylePr>
   </w:style>
-  <w:style w:type="table" w:styleId="853">
+  <w:style w:type="table" w:styleId="863">
     <w:name w:val="List Table 7 Colorful - Accent 5"/>
     <w:uiPriority w:val="99"/>
     <w:pPr>
@@ -33723,7 +34526,7 @@
       </w:tcPr>
     </w:tblStylePr>
   </w:style>
-  <w:style w:type="table" w:styleId="854">
+  <w:style w:type="table" w:styleId="864">
     <w:name w:val="List Table 7 Colorful - Accent 6"/>
     <w:uiPriority w:val="99"/>
     <w:pPr>
@@ -33978,7 +34781,7 @@
       </w:tcPr>
     </w:tblStylePr>
   </w:style>
-  <w:style w:type="table" w:styleId="855">
+  <w:style w:type="table" w:styleId="865">
     <w:name w:val="Lined - Accent"/>
     <w:uiPriority w:val="99"/>
     <w:pPr>
@@ -34214,7 +35017,7 @@
       </w:tcPr>
     </w:tblStylePr>
   </w:style>
-  <w:style w:type="table" w:styleId="856">
+  <w:style w:type="table" w:styleId="866">
     <w:name w:val="Lined - Accent 1"/>
     <w:uiPriority w:val="99"/>
     <w:pPr>
@@ -34450,7 +35253,7 @@
       </w:tcPr>
     </w:tblStylePr>
   </w:style>
-  <w:style w:type="table" w:styleId="857">
+  <w:style w:type="table" w:styleId="867">
     <w:name w:val="Lined - Accent 2"/>
     <w:uiPriority w:val="99"/>
     <w:pPr>
@@ -34686,7 +35489,7 @@
       </w:tcPr>
     </w:tblStylePr>
   </w:style>
-  <w:style w:type="table" w:styleId="858">
+  <w:style w:type="table" w:styleId="868">
     <w:name w:val="Lined - Accent 3"/>
     <w:uiPriority w:val="99"/>
     <w:pPr>
@@ -34922,7 +35725,7 @@
       </w:tcPr>
     </w:tblStylePr>
   </w:style>
-  <w:style w:type="table" w:styleId="859">
+  <w:style w:type="table" w:styleId="869">
     <w:name w:val="Lined - Accent 4"/>
     <w:uiPriority w:val="99"/>
     <w:pPr>
@@ -35158,7 +35961,7 @@
       </w:tcPr>
     </w:tblStylePr>
   </w:style>
-  <w:style w:type="table" w:styleId="860">
+  <w:style w:type="table" w:styleId="870">
     <w:name w:val="Lined - Accent 5"/>
     <w:uiPriority w:val="99"/>
     <w:pPr>
@@ -35394,7 +36197,7 @@
       </w:tcPr>
     </w:tblStylePr>
   </w:style>
-  <w:style w:type="table" w:styleId="861">
+  <w:style w:type="table" w:styleId="871">
     <w:name w:val="Lined - Accent 6"/>
     <w:uiPriority w:val="99"/>
     <w:pPr>
@@ -35630,7 +36433,7 @@
       </w:tcPr>
     </w:tblStylePr>
   </w:style>
-  <w:style w:type="table" w:styleId="862">
+  <w:style w:type="table" w:styleId="872">
     <w:name w:val="Bordered &amp; Lined - Accent"/>
     <w:uiPriority w:val="99"/>
     <w:pPr>
@@ -35873,7 +36676,7 @@
       </w:tcPr>
     </w:tblStylePr>
   </w:style>
-  <w:style w:type="table" w:styleId="863">
+  <w:style w:type="table" w:styleId="873">
     <w:name w:val="Bordered &amp; Lined - Accent 1"/>
     <w:uiPriority w:val="99"/>
     <w:pPr>
@@ -36116,7 +36919,7 @@
       </w:tcPr>
     </w:tblStylePr>
   </w:style>
-  <w:style w:type="table" w:styleId="864">
+  <w:style w:type="table" w:styleId="874">
     <w:name w:val="Bordered &amp; Lined - Accent 2"/>
     <w:uiPriority w:val="99"/>
     <w:pPr>
@@ -36359,7 +37162,7 @@
       </w:tcPr>
     </w:tblStylePr>
   </w:style>
-  <w:style w:type="table" w:styleId="865">
+  <w:style w:type="table" w:styleId="875">
     <w:name w:val="Bordered &amp; Lined - Accent 3"/>
     <w:uiPriority w:val="99"/>
     <w:pPr>
@@ -36602,7 +37405,7 @@
       </w:tcPr>
     </w:tblStylePr>
   </w:style>
-  <w:style w:type="table" w:styleId="866">
+  <w:style w:type="table" w:styleId="876">
     <w:name w:val="Bordered &amp; Lined - Accent 4"/>
     <w:uiPriority w:val="99"/>
     <w:pPr>
@@ -36845,7 +37648,7 @@
       </w:tcPr>
     </w:tblStylePr>
   </w:style>
-  <w:style w:type="table" w:styleId="867">
+  <w:style w:type="table" w:styleId="877">
     <w:name w:val="Bordered &amp; Lined - Accent 5"/>
     <w:uiPriority w:val="99"/>
     <w:pPr>
@@ -37088,7 +37891,7 @@
       </w:tcPr>
     </w:tblStylePr>
   </w:style>
-  <w:style w:type="table" w:styleId="868">
+  <w:style w:type="table" w:styleId="878">
     <w:name w:val="Bordered &amp; Lined - Accent 6"/>
     <w:uiPriority w:val="99"/>
     <w:pPr>
@@ -37331,7 +38134,7 @@
       </w:tcPr>
     </w:tblStylePr>
   </w:style>
-  <w:style w:type="table" w:styleId="869">
+  <w:style w:type="table" w:styleId="879">
     <w:name w:val="Bordered"/>
     <w:uiPriority w:val="99"/>
     <w:pPr>
@@ -37561,7 +38364,7 @@
       </w:tcPr>
     </w:tblStylePr>
   </w:style>
-  <w:style w:type="table" w:styleId="870">
+  <w:style w:type="table" w:styleId="880">
     <w:name w:val="Bordered - Accent 1"/>
     <w:uiPriority w:val="99"/>
     <w:pPr>
@@ -37791,7 +38594,7 @@
       </w:tcPr>
     </w:tblStylePr>
   </w:style>
-  <w:style w:type="table" w:styleId="871">
+  <w:style w:type="table" w:styleId="881">
     <w:name w:val="Bordered - Accent 2"/>
     <w:uiPriority w:val="99"/>
     <w:pPr>
@@ -38021,7 +38824,7 @@
       </w:tcPr>
     </w:tblStylePr>
   </w:style>
-  <w:style w:type="table" w:styleId="872">
+  <w:style w:type="table" w:styleId="882">
     <w:name w:val="Bordered - Accent 3"/>
     <w:uiPriority w:val="99"/>
     <w:pPr>
@@ -38251,7 +39054,7 @@
       </w:tcPr>
     </w:tblStylePr>
   </w:style>
-  <w:style w:type="table" w:styleId="873">
+  <w:style w:type="table" w:styleId="883">
     <w:name w:val="Bordered - Accent 4"/>
     <w:uiPriority w:val="99"/>
     <w:pPr>
@@ -38481,7 +39284,7 @@
       </w:tcPr>
     </w:tblStylePr>
   </w:style>
-  <w:style w:type="table" w:styleId="874">
+  <w:style w:type="table" w:styleId="884">
     <w:name w:val="Bordered - Accent 5"/>
     <w:uiPriority w:val="99"/>
     <w:pPr>
@@ -38711,7 +39514,7 @@
       </w:tcPr>
     </w:tblStylePr>
   </w:style>
-  <w:style w:type="table" w:styleId="875">
+  <w:style w:type="table" w:styleId="885">
     <w:name w:val="Bordered - Accent 6"/>
     <w:uiPriority w:val="99"/>
     <w:pPr>
@@ -38941,7 +39744,7 @@
       </w:tcPr>
     </w:tblStylePr>
   </w:style>
-  <w:style w:type="character" w:styleId="876">
+  <w:style w:type="character" w:styleId="886">
     <w:name w:val="Hyperlink"/>
     <w:uiPriority w:val="99"/>
     <w:unhideWhenUsed/>
@@ -38955,10 +39758,10 @@
       <w:u w:val="single"/>
     </w:rPr>
   </w:style>
-  <w:style w:type="paragraph" w:styleId="877">
+  <w:style w:type="paragraph" w:styleId="887">
     <w:name w:val="footnote text"/>
-    <w:basedOn w:val="716"/>
-    <w:link w:val="878"/>
+    <w:basedOn w:val="726"/>
+    <w:link w:val="888"/>
     <w:uiPriority w:val="99"/>
     <w:semiHidden/>
     <w:unhideWhenUsed/>
@@ -38971,9 +39774,9 @@
       <w:sz w:val="18"/>
     </w:rPr>
   </w:style>
-  <w:style w:type="character" w:styleId="878">
+  <w:style w:type="character" w:styleId="888">
     <w:name w:val="Footnote Text Char"/>
-    <w:link w:val="877"/>
+    <w:link w:val="887"/>
     <w:uiPriority w:val="99"/>
     <w:pPr>
       <w:pBdr/>
@@ -38984,7 +39787,7 @@
       <w:sz w:val="18"/>
     </w:rPr>
   </w:style>
-  <w:style w:type="character" w:styleId="879">
+  <w:style w:type="character" w:styleId="889">
     <w:name w:val="footnote reference"/>
     <w:uiPriority w:val="99"/>
     <w:unhideWhenUsed/>
@@ -38997,10 +39800,10 @@
       <w:vertAlign w:val="superscript"/>
     </w:rPr>
   </w:style>
-  <w:style w:type="paragraph" w:styleId="880">
+  <w:style w:type="paragraph" w:styleId="890">
     <w:name w:val="endnote text"/>
-    <w:basedOn w:val="716"/>
-    <w:link w:val="881"/>
+    <w:basedOn w:val="726"/>
+    <w:link w:val="891"/>
     <w:uiPriority w:val="99"/>
     <w:semiHidden/>
     <w:unhideWhenUsed/>
@@ -39013,9 +39816,9 @@
       <w:sz w:val="20"/>
     </w:rPr>
   </w:style>
-  <w:style w:type="character" w:styleId="881">
+  <w:style w:type="character" w:styleId="891">
     <w:name w:val="Endnote Text Char"/>
-    <w:link w:val="880"/>
+    <w:link w:val="890"/>
     <w:uiPriority w:val="99"/>
     <w:pPr>
       <w:pBdr/>
@@ -39026,7 +39829,7 @@
       <w:sz w:val="20"/>
     </w:rPr>
   </w:style>
-  <w:style w:type="character" w:styleId="882">
+  <w:style w:type="character" w:styleId="892">
     <w:name w:val="endnote reference"/>
     <w:uiPriority w:val="99"/>
     <w:semiHidden/>
@@ -39040,10 +39843,10 @@
       <w:vertAlign w:val="superscript"/>
     </w:rPr>
   </w:style>
-  <w:style w:type="paragraph" w:styleId="883">
+  <w:style w:type="paragraph" w:styleId="893">
     <w:name w:val="toc 1"/>
-    <w:basedOn w:val="716"/>
-    <w:next w:val="716"/>
+    <w:basedOn w:val="726"/>
+    <w:next w:val="726"/>
     <w:uiPriority w:val="39"/>
     <w:unhideWhenUsed/>
     <w:pPr>
@@ -39052,10 +39855,10 @@
       <w:ind w:right="0" w:firstLine="0" w:left="0"/>
     </w:pPr>
   </w:style>
-  <w:style w:type="paragraph" w:styleId="884">
+  <w:style w:type="paragraph" w:styleId="894">
     <w:name w:val="toc 2"/>
-    <w:basedOn w:val="716"/>
-    <w:next w:val="716"/>
+    <w:basedOn w:val="726"/>
+    <w:next w:val="726"/>
     <w:uiPriority w:val="39"/>
     <w:unhideWhenUsed/>
     <w:pPr>
@@ -39064,10 +39867,10 @@
       <w:ind w:right="0" w:firstLine="0" w:left="283"/>
     </w:pPr>
   </w:style>
-  <w:style w:type="paragraph" w:styleId="885">
+  <w:style w:type="paragraph" w:styleId="895">
     <w:name w:val="toc 3"/>
-    <w:basedOn w:val="716"/>
-    <w:next w:val="716"/>
+    <w:basedOn w:val="726"/>
+    <w:next w:val="726"/>
     <w:uiPriority w:val="39"/>
     <w:unhideWhenUsed/>
     <w:pPr>
@@ -39076,10 +39879,10 @@
       <w:ind w:right="0" w:firstLine="0" w:left="567"/>
     </w:pPr>
   </w:style>
-  <w:style w:type="paragraph" w:styleId="886">
+  <w:style w:type="paragraph" w:styleId="896">
     <w:name w:val="toc 4"/>
-    <w:basedOn w:val="716"/>
-    <w:next w:val="716"/>
+    <w:basedOn w:val="726"/>
+    <w:next w:val="726"/>
     <w:uiPriority w:val="39"/>
     <w:unhideWhenUsed/>
     <w:pPr>
@@ -39088,10 +39891,10 @@
       <w:ind w:right="0" w:firstLine="0" w:left="850"/>
     </w:pPr>
   </w:style>
-  <w:style w:type="paragraph" w:styleId="887">
+  <w:style w:type="paragraph" w:styleId="897">
     <w:name w:val="toc 5"/>
-    <w:basedOn w:val="716"/>
-    <w:next w:val="716"/>
+    <w:basedOn w:val="726"/>
+    <w:next w:val="726"/>
     <w:uiPriority w:val="39"/>
     <w:unhideWhenUsed/>
     <w:pPr>
@@ -39100,10 +39903,10 @@
       <w:ind w:right="0" w:firstLine="0" w:left="1134"/>
     </w:pPr>
   </w:style>
-  <w:style w:type="paragraph" w:styleId="888">
+  <w:style w:type="paragraph" w:styleId="898">
     <w:name w:val="toc 6"/>
-    <w:basedOn w:val="716"/>
-    <w:next w:val="716"/>
+    <w:basedOn w:val="726"/>
+    <w:next w:val="726"/>
     <w:uiPriority w:val="39"/>
     <w:unhideWhenUsed/>
     <w:pPr>
@@ -39112,10 +39915,10 @@
       <w:ind w:right="0" w:firstLine="0" w:left="1417"/>
     </w:pPr>
   </w:style>
-  <w:style w:type="paragraph" w:styleId="889">
+  <w:style w:type="paragraph" w:styleId="899">
     <w:name w:val="toc 7"/>
-    <w:basedOn w:val="716"/>
-    <w:next w:val="716"/>
+    <w:basedOn w:val="726"/>
+    <w:next w:val="726"/>
     <w:uiPriority w:val="39"/>
     <w:unhideWhenUsed/>
     <w:pPr>
@@ -39124,10 +39927,10 @@
       <w:ind w:right="0" w:firstLine="0" w:left="1701"/>
     </w:pPr>
   </w:style>
-  <w:style w:type="paragraph" w:styleId="890">
+  <w:style w:type="paragraph" w:styleId="900">
     <w:name w:val="toc 8"/>
-    <w:basedOn w:val="716"/>
-    <w:next w:val="716"/>
+    <w:basedOn w:val="726"/>
+    <w:next w:val="726"/>
     <w:uiPriority w:val="39"/>
     <w:unhideWhenUsed/>
     <w:pPr>
@@ -39136,10 +39939,10 @@
       <w:ind w:right="0" w:firstLine="0" w:left="1984"/>
     </w:pPr>
   </w:style>
-  <w:style w:type="paragraph" w:styleId="891">
+  <w:style w:type="paragraph" w:styleId="901">
     <w:name w:val="toc 9"/>
-    <w:basedOn w:val="716"/>
-    <w:next w:val="716"/>
+    <w:basedOn w:val="726"/>
+    <w:next w:val="726"/>
     <w:uiPriority w:val="39"/>
     <w:unhideWhenUsed/>
     <w:pPr>
@@ -39148,7 +39951,7 @@
       <w:ind w:right="0" w:firstLine="0" w:left="2268"/>
     </w:pPr>
   </w:style>
-  <w:style w:type="paragraph" w:styleId="892">
+  <w:style w:type="paragraph" w:styleId="902">
     <w:name w:val="TOC Heading"/>
     <w:uiPriority w:val="39"/>
     <w:unhideWhenUsed/>
@@ -39158,10 +39961,10 @@
       <w:ind/>
     </w:pPr>
   </w:style>
-  <w:style w:type="paragraph" w:styleId="893">
+  <w:style w:type="paragraph" w:styleId="903">
     <w:name w:val="table of figures"/>
-    <w:basedOn w:val="716"/>
-    <w:next w:val="716"/>
+    <w:basedOn w:val="726"/>
+    <w:next w:val="726"/>
     <w:uiPriority w:val="99"/>
     <w:unhideWhenUsed/>
     <w:pPr>
@@ -39170,7 +39973,7 @@
       <w:ind/>
     </w:pPr>
   </w:style>
-  <w:style w:type="paragraph" w:styleId="894" w:default="1">
+  <w:style w:type="paragraph" w:styleId="904" w:default="1">
     <w:name w:val="DStyle_paragraph"/>
     <w:pPr>
       <w:widowControl w:val="true"/>
@@ -39186,9 +39989,9 @@
       <w:lang w:val="en-US" w:eastAsia="zh-CN" w:bidi="hi-IN"/>
     </w:rPr>
   </w:style>
-  <w:style w:type="paragraph" w:styleId="895" w:customStyle="1">
+  <w:style w:type="paragraph" w:styleId="905" w:customStyle="1">
     <w:name w:val="Standard"/>
-    <w:basedOn w:val="894"/>
+    <w:basedOn w:val="904"/>
     <w:pPr>
       <w:keepNext w:val="false"/>
       <w:keepLines w:val="true"/>
@@ -39211,10 +40014,10 @@
       <w:szCs w:val="20"/>
     </w:rPr>
   </w:style>
-  <w:style w:type="paragraph" w:styleId="896" w:customStyle="1">
+  <w:style w:type="paragraph" w:styleId="906" w:customStyle="1">
     <w:name w:val="Heading"/>
-    <w:basedOn w:val="895"/>
-    <w:next w:val="897"/>
+    <w:basedOn w:val="905"/>
+    <w:next w:val="907"/>
     <w:pPr>
       <w:keepNext w:val="true"/>
       <w:pBdr/>
@@ -39227,9 +40030,9 @@
       <w:szCs w:val="28"/>
     </w:rPr>
   </w:style>
-  <w:style w:type="paragraph" w:styleId="897" w:customStyle="1">
+  <w:style w:type="paragraph" w:styleId="907" w:customStyle="1">
     <w:name w:val="Text body"/>
-    <w:basedOn w:val="895"/>
+    <w:basedOn w:val="905"/>
     <w:qFormat/>
     <w:pPr>
       <w:pBdr/>
@@ -39237,9 +40040,9 @@
       <w:ind/>
     </w:pPr>
   </w:style>
-  <w:style w:type="paragraph" w:styleId="898" w:customStyle="1">
+  <w:style w:type="paragraph" w:styleId="908" w:customStyle="1">
     <w:name w:val="List"/>
-    <w:basedOn w:val="897"/>
+    <w:basedOn w:val="907"/>
     <w:pPr>
       <w:pBdr/>
       <w:spacing/>
@@ -39249,9 +40052,9 @@
       <w:rFonts w:cs="FreeSans"/>
     </w:rPr>
   </w:style>
-  <w:style w:type="paragraph" w:styleId="899" w:customStyle="1">
+  <w:style w:type="paragraph" w:styleId="909" w:customStyle="1">
     <w:name w:val="Caption"/>
-    <w:basedOn w:val="895"/>
+    <w:basedOn w:val="905"/>
     <w:pPr>
       <w:pBdr/>
       <w:spacing w:after="120" w:before="120"/>
@@ -39265,9 +40068,9 @@
       <w:szCs w:val="24"/>
     </w:rPr>
   </w:style>
-  <w:style w:type="paragraph" w:styleId="900" w:customStyle="1">
+  <w:style w:type="paragraph" w:styleId="910" w:customStyle="1">
     <w:name w:val="Index"/>
-    <w:basedOn w:val="895"/>
+    <w:basedOn w:val="905"/>
     <w:pPr>
       <w:pBdr/>
       <w:spacing/>
@@ -39277,10 +40080,10 @@
       <w:rFonts w:cs="FreeSans"/>
     </w:rPr>
   </w:style>
-  <w:style w:type="paragraph" w:styleId="901" w:customStyle="1">
+  <w:style w:type="paragraph" w:styleId="911" w:customStyle="1">
     <w:name w:val="Horizontal Line"/>
-    <w:basedOn w:val="895"/>
-    <w:next w:val="897"/>
+    <w:basedOn w:val="905"/>
+    <w:next w:val="907"/>
     <w:qFormat/>
     <w:pPr>
       <w:pBdr>
@@ -39297,9 +40100,9 @@
       <w:szCs w:val="12"/>
     </w:rPr>
   </w:style>
-  <w:style w:type="character" w:styleId="902" w:customStyle="1">
+  <w:style w:type="character" w:styleId="912" w:customStyle="1">
     <w:name w:val="Internet link"/>
-    <w:basedOn w:val="894"/>
+    <w:basedOn w:val="904"/>
     <w:qFormat/>
     <w:pPr>
       <w:pBdr/>
@@ -39311,9 +40114,9 @@
       <w:u w:val="single"/>
     </w:rPr>
   </w:style>
-  <w:style w:type="character" w:styleId="903" w:customStyle="1">
+  <w:style w:type="character" w:styleId="913" w:customStyle="1">
     <w:name w:val="Visited Internet Link"/>
-    <w:basedOn w:val="894"/>
+    <w:basedOn w:val="904"/>
     <w:qFormat/>
     <w:pPr>
       <w:pBdr/>
@@ -39325,9 +40128,9 @@
       <w:u w:val="single"/>
     </w:rPr>
   </w:style>
-  <w:style w:type="character" w:styleId="904" w:customStyle="1">
+  <w:style w:type="character" w:styleId="914" w:customStyle="1">
     <w:name w:val="ListLabel 1"/>
-    <w:basedOn w:val="894"/>
+    <w:basedOn w:val="904"/>
     <w:qFormat/>
     <w:pPr>
       <w:pBdr/>
@@ -39338,9 +40141,9 @@
       <w:rFonts w:cs="Symbol"/>
     </w:rPr>
   </w:style>
-  <w:style w:type="character" w:styleId="905" w:customStyle="1">
+  <w:style w:type="character" w:styleId="915" w:customStyle="1">
     <w:name w:val="ListLabel 2"/>
-    <w:basedOn w:val="894"/>
+    <w:basedOn w:val="904"/>
     <w:qFormat/>
     <w:pPr>
       <w:pBdr/>
@@ -39351,9 +40154,9 @@
       <w:rFonts w:cs="OpenSymbol"/>
     </w:rPr>
   </w:style>
-  <w:style w:type="character" w:styleId="906" w:customStyle="1">
+  <w:style w:type="character" w:styleId="916" w:customStyle="1">
     <w:name w:val="ListLabel 3"/>
-    <w:basedOn w:val="894"/>
+    <w:basedOn w:val="904"/>
     <w:qFormat/>
     <w:pPr>
       <w:pBdr/>
@@ -39364,9 +40167,9 @@
       <w:rFonts w:cs="OpenSymbol"/>
     </w:rPr>
   </w:style>
-  <w:style w:type="character" w:styleId="907" w:customStyle="1">
+  <w:style w:type="character" w:styleId="917" w:customStyle="1">
     <w:name w:val="ListLabel 4"/>
-    <w:basedOn w:val="894"/>
+    <w:basedOn w:val="904"/>
     <w:qFormat/>
     <w:pPr>
       <w:pBdr/>
@@ -39377,9 +40180,9 @@
       <w:rFonts w:cs="Symbol"/>
     </w:rPr>
   </w:style>
-  <w:style w:type="character" w:styleId="908" w:customStyle="1">
+  <w:style w:type="character" w:styleId="918" w:customStyle="1">
     <w:name w:val="ListLabel 5"/>
-    <w:basedOn w:val="894"/>
+    <w:basedOn w:val="904"/>
     <w:qFormat/>
     <w:pPr>
       <w:pBdr/>
@@ -39390,9 +40193,9 @@
       <w:rFonts w:cs="OpenSymbol"/>
     </w:rPr>
   </w:style>
-  <w:style w:type="character" w:styleId="909" w:customStyle="1">
+  <w:style w:type="character" w:styleId="919" w:customStyle="1">
     <w:name w:val="ListLabel 6"/>
-    <w:basedOn w:val="894"/>
+    <w:basedOn w:val="904"/>
     <w:qFormat/>
     <w:pPr>
       <w:pBdr/>
@@ -39403,9 +40206,9 @@
       <w:rFonts w:cs="OpenSymbol"/>
     </w:rPr>
   </w:style>
-  <w:style w:type="character" w:styleId="910" w:customStyle="1">
+  <w:style w:type="character" w:styleId="920" w:customStyle="1">
     <w:name w:val="ListLabel 7"/>
-    <w:basedOn w:val="894"/>
+    <w:basedOn w:val="904"/>
     <w:qFormat/>
     <w:pPr>
       <w:pBdr/>
@@ -39416,9 +40219,9 @@
       <w:rFonts w:cs="Symbol"/>
     </w:rPr>
   </w:style>
-  <w:style w:type="character" w:styleId="911" w:customStyle="1">
+  <w:style w:type="character" w:styleId="921" w:customStyle="1">
     <w:name w:val="ListLabel 8"/>
-    <w:basedOn w:val="894"/>
+    <w:basedOn w:val="904"/>
     <w:qFormat/>
     <w:pPr>
       <w:pBdr/>
@@ -39429,9 +40232,9 @@
       <w:rFonts w:cs="OpenSymbol"/>
     </w:rPr>
   </w:style>
-  <w:style w:type="character" w:styleId="912" w:customStyle="1">
+  <w:style w:type="character" w:styleId="922" w:customStyle="1">
     <w:name w:val="ListLabel 9"/>
-    <w:basedOn w:val="894"/>
+    <w:basedOn w:val="904"/>
     <w:qFormat/>
     <w:pPr>
       <w:pBdr/>
@@ -39442,9 +40245,9 @@
       <w:rFonts w:cs="OpenSymbol"/>
     </w:rPr>
   </w:style>
-  <w:style w:type="character" w:styleId="913" w:customStyle="1">
+  <w:style w:type="character" w:styleId="923" w:customStyle="1">
     <w:name w:val="ListLabel 10"/>
-    <w:basedOn w:val="894"/>
+    <w:basedOn w:val="904"/>
     <w:qFormat/>
     <w:pPr>
       <w:pBdr/>
@@ -39457,9 +40260,9 @@
       <w:szCs w:val="20"/>
     </w:rPr>
   </w:style>
-  <w:style w:type="character" w:styleId="914" w:customStyle="1">
+  <w:style w:type="character" w:styleId="924" w:customStyle="1">
     <w:name w:val="ListLabel 11"/>
-    <w:basedOn w:val="894"/>
+    <w:basedOn w:val="904"/>
     <w:qFormat/>
     <w:pPr>
       <w:pBdr/>
@@ -39470,9 +40273,9 @@
       <w:rFonts w:cs="OpenSymbol"/>
     </w:rPr>
   </w:style>
-  <w:style w:type="character" w:styleId="915" w:customStyle="1">
+  <w:style w:type="character" w:styleId="925" w:customStyle="1">
     <w:name w:val="ListLabel 12"/>
-    <w:basedOn w:val="894"/>
+    <w:basedOn w:val="904"/>
     <w:qFormat/>
     <w:pPr>
       <w:pBdr/>
@@ -39483,9 +40286,9 @@
       <w:rFonts w:cs="OpenSymbol"/>
     </w:rPr>
   </w:style>
-  <w:style w:type="character" w:styleId="916" w:customStyle="1">
+  <w:style w:type="character" w:styleId="926" w:customStyle="1">
     <w:name w:val="ListLabel 13"/>
-    <w:basedOn w:val="894"/>
+    <w:basedOn w:val="904"/>
     <w:qFormat/>
     <w:pPr>
       <w:pBdr/>
@@ -39496,9 +40299,9 @@
       <w:rFonts w:cs="Symbol"/>
     </w:rPr>
   </w:style>
-  <w:style w:type="character" w:styleId="917" w:customStyle="1">
+  <w:style w:type="character" w:styleId="927" w:customStyle="1">
     <w:name w:val="ListLabel 14"/>
-    <w:basedOn w:val="894"/>
+    <w:basedOn w:val="904"/>
     <w:qFormat/>
     <w:pPr>
       <w:pBdr/>
@@ -39509,9 +40312,9 @@
       <w:rFonts w:cs="OpenSymbol"/>
     </w:rPr>
   </w:style>
-  <w:style w:type="character" w:styleId="918" w:customStyle="1">
+  <w:style w:type="character" w:styleId="928" w:customStyle="1">
     <w:name w:val="ListLabel 15"/>
-    <w:basedOn w:val="894"/>
+    <w:basedOn w:val="904"/>
     <w:qFormat/>
     <w:pPr>
       <w:pBdr/>
@@ -39522,9 +40325,9 @@
       <w:rFonts w:cs="OpenSymbol"/>
     </w:rPr>
   </w:style>
-  <w:style w:type="character" w:styleId="919" w:customStyle="1">
+  <w:style w:type="character" w:styleId="929" w:customStyle="1">
     <w:name w:val="ListLabel 16"/>
-    <w:basedOn w:val="894"/>
+    <w:basedOn w:val="904"/>
     <w:qFormat/>
     <w:pPr>
       <w:pBdr/>
@@ -39535,9 +40338,9 @@
       <w:rFonts w:cs="Symbol"/>
     </w:rPr>
   </w:style>
-  <w:style w:type="character" w:styleId="920" w:customStyle="1">
+  <w:style w:type="character" w:styleId="930" w:customStyle="1">
     <w:name w:val="ListLabel 17"/>
-    <w:basedOn w:val="894"/>
+    <w:basedOn w:val="904"/>
     <w:qFormat/>
     <w:pPr>
       <w:pBdr/>
@@ -39548,9 +40351,9 @@
       <w:rFonts w:cs="OpenSymbol"/>
     </w:rPr>
   </w:style>
-  <w:style w:type="character" w:styleId="921" w:customStyle="1">
+  <w:style w:type="character" w:styleId="931" w:customStyle="1">
     <w:name w:val="ListLabel 18"/>
-    <w:basedOn w:val="894"/>
+    <w:basedOn w:val="904"/>
     <w:qFormat/>
     <w:pPr>
       <w:pBdr/>
@@ -39561,9 +40364,9 @@
       <w:rFonts w:cs="OpenSymbol"/>
     </w:rPr>
   </w:style>
-  <w:style w:type="character" w:styleId="922" w:customStyle="1">
+  <w:style w:type="character" w:styleId="932" w:customStyle="1">
     <w:name w:val="Bullet Symbols"/>
-    <w:basedOn w:val="894"/>
+    <w:basedOn w:val="904"/>
     <w:qFormat/>
     <w:pPr>
       <w:pBdr/>
@@ -39574,7 +40377,7 @@
       <w:rFonts w:ascii="OpenSymbol" w:hAnsi="OpenSymbol" w:eastAsia="OpenSymbol" w:cs="OpenSymbol"/>
     </w:rPr>
   </w:style>
-  <w:style w:type="character" w:styleId="923" w:default="1">
+  <w:style w:type="character" w:styleId="933" w:default="1">
     <w:name w:val="Default Paragraph Font"/>
     <w:uiPriority w:val="1"/>
     <w:semiHidden/>
@@ -39585,7 +40388,7 @@
       <w:ind/>
     </w:pPr>
   </w:style>
-  <w:style w:type="numbering" w:styleId="924" w:default="1">
+  <w:style w:type="numbering" w:styleId="934" w:default="1">
     <w:name w:val="No List"/>
     <w:uiPriority w:val="99"/>
     <w:semiHidden/>
@@ -39596,7 +40399,7 @@
       <w:ind/>
     </w:pPr>
   </w:style>
-  <w:style w:type="table" w:styleId="925" w:default="1">
+  <w:style w:type="table" w:styleId="935" w:default="1">
     <w:name w:val="Normal Table"/>
     <w:uiPriority w:val="99"/>
     <w:semiHidden/>

</xml_diff>